<commit_message>
updated software doc and testprotocol v1.2
</commit_message>
<xml_diff>
--- a/docs/Projekt-Doku/Projektdoku.docx
+++ b/docs/Projekt-Doku/Projektdoku.docx
@@ -3,11 +3,22 @@
 <w:document xmlns:ve="http://schemas.openxmlformats.org/markup-compatibility/2006" xmlns:o="urn:schemas-microsoft-com:office:office" xmlns:r="http://schemas.openxmlformats.org/officeDocument/2006/relationships" xmlns:m="http://schemas.openxmlformats.org/officeDocument/2006/math" xmlns:v="urn:schemas-microsoft-com:vml" xmlns:wp="http://schemas.openxmlformats.org/drawingml/2006/wordprocessingDrawing" xmlns:w10="urn:schemas-microsoft-com:office:word" xmlns:w="http://schemas.openxmlformats.org/wordprocessingml/2006/main" xmlns:wne="http://schemas.microsoft.com/office/word/2006/wordml">
   <w:body>
     <w:p>
-      <w:r>
-        <w:t xml:space="preserve">Projektarbeit </w:t>
-      </w:r>
-      <w:r>
-        <w:t>Informatik</w:t>
+      <w:pPr>
+        <w:rPr>
+          <w:rFonts w:asciiTheme="minorHAnsi" w:hAnsiTheme="minorHAnsi" w:cstheme="minorHAnsi"/>
+          <w:b/>
+          <w:sz w:val="24"/>
+          <w:szCs w:val="24"/>
+        </w:rPr>
+      </w:pPr>
+      <w:r>
+        <w:rPr>
+          <w:rFonts w:asciiTheme="minorHAnsi" w:hAnsiTheme="minorHAnsi" w:cstheme="minorHAnsi"/>
+          <w:b/>
+          <w:sz w:val="24"/>
+          <w:szCs w:val="24"/>
+        </w:rPr>
+        <w:t>Projektarbeit Informatik</w:t>
       </w:r>
     </w:p>
     <w:p>
@@ -15,35 +26,40 @@
         <w:pStyle w:val="Untertitel"/>
       </w:pPr>
     </w:p>
-    <w:p/>
-    <w:p/>
-    <w:p/>
     <w:p>
       <w:pPr>
         <w:pStyle w:val="Titel"/>
         <w:jc w:val="left"/>
+        <w:rPr>
+          <w:sz w:val="66"/>
+        </w:rPr>
       </w:pPr>
       <w:r>
         <w:rPr>
           <w:rFonts w:ascii="HelveticaNeue LT 65 Medium" w:hAnsi="HelveticaNeue LT 65 Medium"/>
-          <w:sz w:val="56"/>
-        </w:rPr>
-        <w:t xml:space="preserve">Projektdokumentation </w:t>
+          <w:sz w:val="50"/>
+        </w:rPr>
+        <w:t>Projekt</w:t>
       </w:r>
       <w:r>
         <w:rPr>
           <w:rFonts w:ascii="HelveticaNeue LT 65 Medium" w:hAnsi="HelveticaNeue LT 65 Medium"/>
-          <w:sz w:val="56"/>
+          <w:sz w:val="50"/>
+        </w:rPr>
+        <w:t xml:space="preserve">dokumentation </w:t>
+      </w:r>
+      <w:r>
+        <w:rPr>
+          <w:rFonts w:ascii="HelveticaNeue LT 65 Medium" w:hAnsi="HelveticaNeue LT 65 Medium"/>
+          <w:sz w:val="50"/>
         </w:rPr>
         <w:br/>
       </w:r>
-      <w:bookmarkStart w:id="0" w:name="_GoBack"/>
-      <w:bookmarkEnd w:id="0"/>
       <w:proofErr w:type="spellStart"/>
       <w:r>
         <w:rPr>
           <w:rFonts w:ascii="HelveticaNeue LT 65 Medium" w:hAnsi="HelveticaNeue LT 65 Medium"/>
-          <w:sz w:val="56"/>
+          <w:sz w:val="50"/>
         </w:rPr>
         <w:t>LaserChess</w:t>
       </w:r>
@@ -51,29 +67,49 @@
       <w:r>
         <w:rPr>
           <w:rFonts w:ascii="HelveticaNeue LT 65 Medium" w:hAnsi="HelveticaNeue LT 65 Medium"/>
-          <w:sz w:val="56"/>
-        </w:rPr>
-        <w:t xml:space="preserve"> V2.0</w:t>
+          <w:sz w:val="50"/>
+        </w:rPr>
+        <w:t xml:space="preserve"> V1</w:t>
       </w:r>
       <w:r>
         <w:rPr>
           <w:rFonts w:ascii="HelveticaNeue LT 65 Medium" w:hAnsi="HelveticaNeue LT 65 Medium"/>
-          <w:sz w:val="56"/>
+          <w:sz w:val="50"/>
+        </w:rPr>
+        <w:t>.</w:t>
+      </w:r>
+      <w:r>
+        <w:rPr>
+          <w:rFonts w:ascii="HelveticaNeue LT 65 Medium" w:hAnsi="HelveticaNeue LT 65 Medium"/>
+          <w:sz w:val="50"/>
+        </w:rPr>
+        <w:t>2</w:t>
+      </w:r>
+      <w:r>
+        <w:rPr>
+          <w:rFonts w:ascii="HelveticaNeue LT 65 Medium" w:hAnsi="HelveticaNeue LT 65 Medium"/>
+          <w:sz w:val="50"/>
         </w:rPr>
         <w:t xml:space="preserve"> </w:t>
       </w:r>
     </w:p>
     <w:p>
-      <w:r>
-        <w:rPr>
+      <w:pPr>
+        <w:rPr>
+          <w:rFonts w:asciiTheme="minorHAnsi" w:hAnsiTheme="minorHAnsi" w:cstheme="minorHAnsi"/>
+        </w:rPr>
+      </w:pPr>
+      <w:r>
+        <w:rPr>
+          <w:rFonts w:asciiTheme="minorHAnsi" w:hAnsiTheme="minorHAnsi" w:cstheme="minorHAnsi"/>
           <w:noProof/>
           <w:lang w:eastAsia="de-CH"/>
         </w:rPr>
         <w:drawing>
           <wp:inline distT="0" distB="0" distL="0" distR="0">
-            <wp:extent cx="5619750" cy="4391025"/>
-            <wp:effectExtent l="0" t="0" r="0" b="9525"/>
-            <wp:docPr id="8" name="Grafik 8"/>
+            <wp:extent cx="5934710" cy="4641215"/>
+            <wp:effectExtent l="171450" t="133350" r="370840" b="311785"/>
+            <wp:docPr id="11" name="Bild 9" descr="C:\Users\Cyril\Pictures\Screenpresso\2012-06-09_12h01_47.png"/>
             <wp:cNvGraphicFramePr>
               <a:graphicFrameLocks xmlns:a="http://schemas.openxmlformats.org/drawingml/2006/main" noChangeAspect="1"/>
             </wp:cNvGraphicFramePr>
@@ -81,19 +117,13 @@
               <a:graphicData uri="http://schemas.openxmlformats.org/drawingml/2006/picture">
                 <pic:pic xmlns:pic="http://schemas.openxmlformats.org/drawingml/2006/picture">
                   <pic:nvPicPr>
-                    <pic:cNvPr id="0" name="Picture 1"/>
+                    <pic:cNvPr id="0" name="Picture 9" descr="C:\Users\Cyril\Pictures\Screenpresso\2012-06-09_12h01_47.png"/>
                     <pic:cNvPicPr>
                       <a:picLocks noChangeAspect="1" noChangeArrowheads="1"/>
                     </pic:cNvPicPr>
                   </pic:nvPicPr>
                   <pic:blipFill>
-                    <a:blip r:embed="rId15" cstate="print">
-                      <a:extLst>
-                        <a:ext uri="{28A0092B-C50C-407E-A947-70E740481C1C}">
-                          <a14:useLocalDpi xmlns:a14="http://schemas.microsoft.com/office/drawing/2010/main" xmlns:wps="http://schemas.microsoft.com/office/word/2010/wordprocessingShape" xmlns:wpi="http://schemas.microsoft.com/office/word/2010/wordprocessingInk" xmlns:wpg="http://schemas.microsoft.com/office/word/2010/wordprocessingGroup" xmlns:w14="http://schemas.microsoft.com/office/word/2010/wordml" xmlns:w="http://schemas.openxmlformats.org/wordprocessingml/2006/main" xmlns:w10="urn:schemas-microsoft-com:office:word" xmlns:wp14="http://schemas.microsoft.com/office/word/2010/wordprocessingDrawing" xmlns:v="urn:schemas-microsoft-com:vml" xmlns:o="urn:schemas-microsoft-com:office:office" xmlns:mc="http://schemas.openxmlformats.org/markup-compatibility/2006" xmlns:wpc="http://schemas.microsoft.com/office/word/2010/wordprocessingCanvas" xmlns="" val="0"/>
-                        </a:ext>
-                      </a:extLst>
-                    </a:blip>
+                    <a:blip r:embed="rId15" cstate="print"/>
                     <a:srcRect/>
                     <a:stretch>
                       <a:fillRect/>
@@ -102,15 +132,21 @@
                   <pic:spPr bwMode="auto">
                     <a:xfrm>
                       <a:off x="0" y="0"/>
-                      <a:ext cx="5619750" cy="4391025"/>
+                      <a:ext cx="5934710" cy="4641215"/>
                     </a:xfrm>
                     <a:prstGeom prst="rect">
                       <a:avLst/>
                     </a:prstGeom>
-                    <a:noFill/>
                     <a:ln>
                       <a:noFill/>
                     </a:ln>
+                    <a:effectLst>
+                      <a:outerShdw blurRad="292100" dist="139700" dir="2700000" algn="tl" rotWithShape="0">
+                        <a:srgbClr val="333333">
+                          <a:alpha val="65000"/>
+                        </a:srgbClr>
+                      </a:outerShdw>
+                    </a:effectLst>
                   </pic:spPr>
                 </pic:pic>
               </a:graphicData>
@@ -120,55 +156,192 @@
       </w:r>
     </w:p>
     <w:p>
-      <w:r>
-        <w:t>Anderes Bild???</w:t>
-      </w:r>
-    </w:p>
-    <w:p/>
-    <w:p>
-      <w:r>
-        <w:t xml:space="preserve">Dozent: </w:t>
-      </w:r>
-      <w:r>
-        <w:t>Ivo Oesch</w:t>
-      </w:r>
-    </w:p>
-    <w:p/>
-    <w:p>
-      <w:r>
-        <w:lastRenderedPageBreak/>
-        <w:t>Autoren:</w:t>
-      </w:r>
-      <w:r>
-        <w:t xml:space="preserve"> </w:t>
-      </w:r>
-      <w:r>
-        <w:t>Marcel Bärtschi</w:t>
-      </w:r>
-      <w:r>
-        <w:t>, Jascha Haldemann, Nicola Käser</w:t>
-      </w:r>
-      <w:r>
-        <w:t>, Cyril Stoller</w:t>
-      </w:r>
+      <w:pPr>
+        <w:rPr>
+          <w:rFonts w:asciiTheme="minorHAnsi" w:hAnsiTheme="minorHAnsi" w:cstheme="minorHAnsi"/>
+          <w:sz w:val="24"/>
+          <w:szCs w:val="24"/>
+        </w:rPr>
+      </w:pPr>
+      <w:r>
+        <w:rPr>
+          <w:rFonts w:asciiTheme="minorHAnsi" w:hAnsiTheme="minorHAnsi" w:cstheme="minorHAnsi"/>
+          <w:sz w:val="24"/>
+          <w:szCs w:val="24"/>
+        </w:rPr>
+        <w:t xml:space="preserve">Website: </w:t>
+      </w:r>
+      <w:hyperlink r:id="rId16" w:history="1">
+        <w:r>
+          <w:rPr>
+            <w:rStyle w:val="Hyperlink"/>
+            <w:rFonts w:asciiTheme="minorHAnsi" w:hAnsiTheme="minorHAnsi" w:cstheme="minorHAnsi"/>
+            <w:sz w:val="24"/>
+            <w:szCs w:val="24"/>
+          </w:rPr>
+          <w:t>http://stocyr.github.com/LaserChess/</w:t>
+        </w:r>
+      </w:hyperlink>
     </w:p>
     <w:p>
-      <w:r>
-        <w:t>2 Semester</w:t>
-      </w:r>
-      <w:r>
-        <w:t xml:space="preserve"> 2012</w:t>
-      </w:r>
-      <w:r>
+      <w:pPr>
+        <w:rPr>
+          <w:rFonts w:asciiTheme="minorHAnsi" w:hAnsiTheme="minorHAnsi" w:cstheme="minorHAnsi"/>
+          <w:sz w:val="24"/>
+          <w:szCs w:val="24"/>
+        </w:rPr>
+      </w:pPr>
+    </w:p>
+    <w:p>
+      <w:pPr>
+        <w:rPr>
+          <w:rFonts w:asciiTheme="minorHAnsi" w:hAnsiTheme="minorHAnsi" w:cstheme="minorHAnsi"/>
+          <w:sz w:val="24"/>
+          <w:szCs w:val="24"/>
+        </w:rPr>
+      </w:pPr>
+      <w:r>
+        <w:rPr>
+          <w:rFonts w:asciiTheme="minorHAnsi" w:hAnsiTheme="minorHAnsi" w:cstheme="minorHAnsi"/>
+          <w:sz w:val="24"/>
+          <w:szCs w:val="24"/>
+        </w:rPr>
+        <w:t xml:space="preserve">Dozent: Ivo </w:t>
+      </w:r>
+      <w:proofErr w:type="spellStart"/>
+      <w:r>
+        <w:rPr>
+          <w:rFonts w:asciiTheme="minorHAnsi" w:hAnsiTheme="minorHAnsi" w:cstheme="minorHAnsi"/>
+          <w:sz w:val="24"/>
+          <w:szCs w:val="24"/>
+        </w:rPr>
+        <w:t>Oesch</w:t>
+      </w:r>
+      <w:proofErr w:type="spellEnd"/>
+    </w:p>
+    <w:p>
+      <w:pPr>
+        <w:rPr>
+          <w:rFonts w:asciiTheme="minorHAnsi" w:hAnsiTheme="minorHAnsi" w:cstheme="minorHAnsi"/>
+          <w:sz w:val="24"/>
+          <w:szCs w:val="24"/>
+        </w:rPr>
+      </w:pPr>
+      <w:r>
+        <w:rPr>
+          <w:rFonts w:asciiTheme="minorHAnsi" w:hAnsiTheme="minorHAnsi" w:cstheme="minorHAnsi"/>
+          <w:sz w:val="24"/>
+          <w:szCs w:val="24"/>
+        </w:rPr>
+        <w:t xml:space="preserve">Autoren: Marcel </w:t>
+      </w:r>
+      <w:proofErr w:type="spellStart"/>
+      <w:r>
+        <w:rPr>
+          <w:rFonts w:asciiTheme="minorHAnsi" w:hAnsiTheme="minorHAnsi" w:cstheme="minorHAnsi"/>
+          <w:sz w:val="24"/>
+          <w:szCs w:val="24"/>
+        </w:rPr>
+        <w:t>Bärtschi</w:t>
+      </w:r>
+      <w:proofErr w:type="spellEnd"/>
+      <w:r>
+        <w:rPr>
+          <w:rFonts w:asciiTheme="minorHAnsi" w:hAnsiTheme="minorHAnsi" w:cstheme="minorHAnsi"/>
+          <w:sz w:val="24"/>
+          <w:szCs w:val="24"/>
+        </w:rPr>
+        <w:t xml:space="preserve">, </w:t>
+      </w:r>
+      <w:proofErr w:type="spellStart"/>
+      <w:r>
+        <w:rPr>
+          <w:rFonts w:asciiTheme="minorHAnsi" w:hAnsiTheme="minorHAnsi" w:cstheme="minorHAnsi"/>
+          <w:sz w:val="24"/>
+          <w:szCs w:val="24"/>
+        </w:rPr>
+        <w:t>Jascha</w:t>
+      </w:r>
+      <w:proofErr w:type="spellEnd"/>
+      <w:r>
+        <w:rPr>
+          <w:rFonts w:asciiTheme="minorHAnsi" w:hAnsiTheme="minorHAnsi" w:cstheme="minorHAnsi"/>
+          <w:sz w:val="24"/>
+          <w:szCs w:val="24"/>
+        </w:rPr>
+        <w:t xml:space="preserve"> </w:t>
+      </w:r>
+      <w:proofErr w:type="spellStart"/>
+      <w:r>
+        <w:rPr>
+          <w:rFonts w:asciiTheme="minorHAnsi" w:hAnsiTheme="minorHAnsi" w:cstheme="minorHAnsi"/>
+          <w:sz w:val="24"/>
+          <w:szCs w:val="24"/>
+        </w:rPr>
+        <w:t>Haldemann</w:t>
+      </w:r>
+      <w:proofErr w:type="spellEnd"/>
+      <w:r>
+        <w:rPr>
+          <w:rFonts w:asciiTheme="minorHAnsi" w:hAnsiTheme="minorHAnsi" w:cstheme="minorHAnsi"/>
+          <w:sz w:val="24"/>
+          <w:szCs w:val="24"/>
+        </w:rPr>
+        <w:t xml:space="preserve">, Nicola Käser, Cyril </w:t>
+      </w:r>
+      <w:proofErr w:type="spellStart"/>
+      <w:r>
+        <w:rPr>
+          <w:rFonts w:asciiTheme="minorHAnsi" w:hAnsiTheme="minorHAnsi" w:cstheme="minorHAnsi"/>
+          <w:sz w:val="24"/>
+          <w:szCs w:val="24"/>
+        </w:rPr>
+        <w:t>Stoller</w:t>
+      </w:r>
+      <w:proofErr w:type="spellEnd"/>
+    </w:p>
+    <w:p>
+      <w:pPr>
+        <w:rPr>
+          <w:rFonts w:asciiTheme="minorHAnsi" w:hAnsiTheme="minorHAnsi" w:cstheme="minorHAnsi"/>
+          <w:sz w:val="24"/>
+          <w:szCs w:val="24"/>
+        </w:rPr>
+      </w:pPr>
+      <w:r>
+        <w:rPr>
+          <w:rFonts w:asciiTheme="minorHAnsi" w:hAnsiTheme="minorHAnsi" w:cstheme="minorHAnsi"/>
+          <w:sz w:val="24"/>
+          <w:szCs w:val="24"/>
+        </w:rPr>
+        <w:t>2 Semester 2012</w:t>
+      </w:r>
+      <w:bookmarkStart w:id="0" w:name="_GoBack"/>
+      <w:bookmarkEnd w:id="0"/>
+      <w:r>
+        <w:rPr>
+          <w:rFonts w:asciiTheme="minorHAnsi" w:hAnsiTheme="minorHAnsi" w:cstheme="minorHAnsi"/>
+          <w:sz w:val="24"/>
+          <w:szCs w:val="24"/>
+        </w:rPr>
         <w:br w:type="page"/>
       </w:r>
     </w:p>
-    <w:p/>
     <w:p>
       <w:pPr>
+        <w:rPr>
+          <w:rFonts w:asciiTheme="minorHAnsi" w:hAnsiTheme="minorHAnsi" w:cstheme="minorHAnsi"/>
+        </w:rPr>
+      </w:pPr>
+    </w:p>
+    <w:p>
+      <w:pPr>
+        <w:rPr>
+          <w:rFonts w:asciiTheme="minorHAnsi" w:hAnsiTheme="minorHAnsi" w:cstheme="minorHAnsi"/>
+        </w:rPr>
         <w:sectPr>
-          <w:headerReference w:type="default" r:id="rId16"/>
-          <w:headerReference w:type="first" r:id="rId17"/>
+          <w:headerReference w:type="default" r:id="rId17"/>
+          <w:headerReference w:type="first" r:id="rId18"/>
           <w:pgSz w:w="11906" w:h="16838"/>
           <w:pgMar w:top="1669" w:right="1133" w:bottom="1276" w:left="1417" w:header="708" w:footer="708" w:gutter="0"/>
           <w:cols w:space="708"/>
@@ -181,12 +354,14 @@
       <w:pPr>
         <w:jc w:val="center"/>
         <w:rPr>
+          <w:rFonts w:asciiTheme="minorHAnsi" w:hAnsiTheme="minorHAnsi" w:cstheme="minorHAnsi"/>
           <w:b/>
           <w:sz w:val="48"/>
         </w:rPr>
       </w:pPr>
       <w:r>
         <w:rPr>
+          <w:rFonts w:asciiTheme="minorHAnsi" w:hAnsiTheme="minorHAnsi" w:cstheme="minorHAnsi"/>
           <w:b/>
           <w:sz w:val="48"/>
         </w:rPr>
@@ -194,31 +369,47 @@
         <w:t>Zusammenfassung</w:t>
       </w:r>
     </w:p>
-    <w:p/>
-    <w:p/>
     <w:p>
       <w:pPr>
         <w:rPr>
-          <w:b/>
-        </w:rPr>
-      </w:pPr>
-      <w:r>
-        <w:rPr>
-          <w:b/>
-        </w:rPr>
-        <w:br w:type="page"/>
-      </w:r>
+          <w:rFonts w:asciiTheme="minorHAnsi" w:hAnsiTheme="minorHAnsi" w:cstheme="minorHAnsi"/>
+        </w:rPr>
+      </w:pPr>
     </w:p>
     <w:p>
       <w:pPr>
+        <w:rPr>
+          <w:rFonts w:asciiTheme="minorHAnsi" w:hAnsiTheme="minorHAnsi" w:cstheme="minorHAnsi"/>
+        </w:rPr>
+      </w:pPr>
+    </w:p>
+    <w:p>
+      <w:pPr>
+        <w:rPr>
+          <w:rFonts w:asciiTheme="minorHAnsi" w:hAnsiTheme="minorHAnsi" w:cstheme="minorHAnsi"/>
+          <w:b/>
+        </w:rPr>
+      </w:pPr>
+      <w:r>
+        <w:rPr>
+          <w:rFonts w:asciiTheme="minorHAnsi" w:hAnsiTheme="minorHAnsi" w:cstheme="minorHAnsi"/>
+          <w:b/>
+        </w:rPr>
+        <w:br w:type="page"/>
+      </w:r>
+    </w:p>
+    <w:p>
+      <w:pPr>
         <w:jc w:val="center"/>
         <w:rPr>
+          <w:rFonts w:asciiTheme="minorHAnsi" w:hAnsiTheme="minorHAnsi" w:cstheme="minorHAnsi"/>
           <w:b/>
           <w:sz w:val="48"/>
         </w:rPr>
       </w:pPr>
       <w:r>
         <w:rPr>
+          <w:rFonts w:asciiTheme="minorHAnsi" w:hAnsiTheme="minorHAnsi" w:cstheme="minorHAnsi"/>
           <w:b/>
           <w:sz w:val="48"/>
         </w:rPr>
@@ -230,7 +421,7 @@
       <w:pPr>
         <w:pStyle w:val="Verzeichnis1"/>
         <w:rPr>
-          <w:rFonts w:asciiTheme="minorHAnsi" w:eastAsiaTheme="minorEastAsia" w:hAnsiTheme="minorHAnsi"/>
+          <w:rFonts w:asciiTheme="minorHAnsi" w:eastAsiaTheme="minorEastAsia" w:hAnsiTheme="minorHAnsi" w:cstheme="minorHAnsi"/>
           <w:b w:val="0"/>
           <w:noProof/>
           <w:sz w:val="22"/>
@@ -238,23 +429,33 @@
         </w:rPr>
       </w:pPr>
       <w:r>
+        <w:rPr>
+          <w:rFonts w:asciiTheme="minorHAnsi" w:hAnsiTheme="minorHAnsi" w:cstheme="minorHAnsi"/>
+        </w:rPr>
         <w:fldChar w:fldCharType="begin"/>
       </w:r>
       <w:r>
+        <w:rPr>
+          <w:rFonts w:asciiTheme="minorHAnsi" w:hAnsiTheme="minorHAnsi" w:cstheme="minorHAnsi"/>
+        </w:rPr>
         <w:instrText xml:space="preserve"> TOC \o "1-3" \u </w:instrText>
       </w:r>
       <w:r>
+        <w:rPr>
+          <w:rFonts w:asciiTheme="minorHAnsi" w:hAnsiTheme="minorHAnsi" w:cstheme="minorHAnsi"/>
+        </w:rPr>
         <w:fldChar w:fldCharType="separate"/>
       </w:r>
       <w:r>
         <w:rPr>
+          <w:rFonts w:asciiTheme="minorHAnsi" w:hAnsiTheme="minorHAnsi" w:cstheme="minorHAnsi"/>
           <w:noProof/>
         </w:rPr>
         <w:t>1</w:t>
       </w:r>
       <w:r>
         <w:rPr>
-          <w:rFonts w:asciiTheme="minorHAnsi" w:eastAsiaTheme="minorEastAsia" w:hAnsiTheme="minorHAnsi"/>
+          <w:rFonts w:asciiTheme="minorHAnsi" w:eastAsiaTheme="minorEastAsia" w:hAnsiTheme="minorHAnsi" w:cstheme="minorHAnsi"/>
           <w:b w:val="0"/>
           <w:noProof/>
           <w:sz w:val="22"/>
@@ -264,47 +465,55 @@
       </w:r>
       <w:r>
         <w:rPr>
+          <w:rFonts w:asciiTheme="minorHAnsi" w:hAnsiTheme="minorHAnsi" w:cstheme="minorHAnsi"/>
           <w:noProof/>
         </w:rPr>
         <w:t>Einleitung</w:t>
       </w:r>
       <w:r>
         <w:rPr>
+          <w:rFonts w:asciiTheme="minorHAnsi" w:hAnsiTheme="minorHAnsi" w:cstheme="minorHAnsi"/>
           <w:noProof/>
         </w:rPr>
         <w:tab/>
       </w:r>
       <w:r>
         <w:rPr>
+          <w:rFonts w:asciiTheme="minorHAnsi" w:hAnsiTheme="minorHAnsi" w:cstheme="minorHAnsi"/>
           <w:noProof/>
         </w:rPr>
         <w:fldChar w:fldCharType="begin"/>
       </w:r>
       <w:r>
         <w:rPr>
+          <w:rFonts w:asciiTheme="minorHAnsi" w:hAnsiTheme="minorHAnsi" w:cstheme="minorHAnsi"/>
           <w:noProof/>
         </w:rPr>
         <w:instrText xml:space="preserve"> PAGEREF _Toc326304814 \h </w:instrText>
       </w:r>
       <w:r>
         <w:rPr>
-          <w:noProof/>
-        </w:rPr>
-      </w:r>
-      <w:r>
-        <w:rPr>
+          <w:rFonts w:asciiTheme="minorHAnsi" w:hAnsiTheme="minorHAnsi" w:cstheme="minorHAnsi"/>
+          <w:noProof/>
+        </w:rPr>
+      </w:r>
+      <w:r>
+        <w:rPr>
+          <w:rFonts w:asciiTheme="minorHAnsi" w:hAnsiTheme="minorHAnsi" w:cstheme="minorHAnsi"/>
           <w:noProof/>
         </w:rPr>
         <w:fldChar w:fldCharType="separate"/>
       </w:r>
       <w:r>
         <w:rPr>
+          <w:rFonts w:asciiTheme="minorHAnsi" w:hAnsiTheme="minorHAnsi" w:cstheme="minorHAnsi"/>
           <w:noProof/>
         </w:rPr>
         <w:t>1-1</w:t>
       </w:r>
       <w:r>
         <w:rPr>
+          <w:rFonts w:asciiTheme="minorHAnsi" w:hAnsiTheme="minorHAnsi" w:cstheme="minorHAnsi"/>
           <w:noProof/>
         </w:rPr>
         <w:fldChar w:fldCharType="end"/>
@@ -314,7 +523,7 @@
       <w:pPr>
         <w:pStyle w:val="Verzeichnis1"/>
         <w:rPr>
-          <w:rFonts w:asciiTheme="minorHAnsi" w:eastAsiaTheme="minorEastAsia" w:hAnsiTheme="minorHAnsi"/>
+          <w:rFonts w:asciiTheme="minorHAnsi" w:eastAsiaTheme="minorEastAsia" w:hAnsiTheme="minorHAnsi" w:cstheme="minorHAnsi"/>
           <w:b w:val="0"/>
           <w:noProof/>
           <w:sz w:val="22"/>
@@ -323,13 +532,14 @@
       </w:pPr>
       <w:r>
         <w:rPr>
+          <w:rFonts w:asciiTheme="minorHAnsi" w:hAnsiTheme="minorHAnsi" w:cstheme="minorHAnsi"/>
           <w:noProof/>
         </w:rPr>
         <w:t>2</w:t>
       </w:r>
       <w:r>
         <w:rPr>
-          <w:rFonts w:asciiTheme="minorHAnsi" w:eastAsiaTheme="minorEastAsia" w:hAnsiTheme="minorHAnsi"/>
+          <w:rFonts w:asciiTheme="minorHAnsi" w:eastAsiaTheme="minorEastAsia" w:hAnsiTheme="minorHAnsi" w:cstheme="minorHAnsi"/>
           <w:b w:val="0"/>
           <w:noProof/>
           <w:sz w:val="22"/>
@@ -339,47 +549,55 @@
       </w:r>
       <w:r>
         <w:rPr>
+          <w:rFonts w:asciiTheme="minorHAnsi" w:hAnsiTheme="minorHAnsi" w:cstheme="minorHAnsi"/>
           <w:noProof/>
         </w:rPr>
         <w:t>Planungsvorgehen</w:t>
       </w:r>
       <w:r>
         <w:rPr>
+          <w:rFonts w:asciiTheme="minorHAnsi" w:hAnsiTheme="minorHAnsi" w:cstheme="minorHAnsi"/>
           <w:noProof/>
         </w:rPr>
         <w:tab/>
       </w:r>
       <w:r>
         <w:rPr>
+          <w:rFonts w:asciiTheme="minorHAnsi" w:hAnsiTheme="minorHAnsi" w:cstheme="minorHAnsi"/>
           <w:noProof/>
         </w:rPr>
         <w:fldChar w:fldCharType="begin"/>
       </w:r>
       <w:r>
         <w:rPr>
+          <w:rFonts w:asciiTheme="minorHAnsi" w:hAnsiTheme="minorHAnsi" w:cstheme="minorHAnsi"/>
           <w:noProof/>
         </w:rPr>
         <w:instrText xml:space="preserve"> PAGEREF _Toc326304815 \h </w:instrText>
       </w:r>
       <w:r>
         <w:rPr>
-          <w:noProof/>
-        </w:rPr>
-      </w:r>
-      <w:r>
-        <w:rPr>
+          <w:rFonts w:asciiTheme="minorHAnsi" w:hAnsiTheme="minorHAnsi" w:cstheme="minorHAnsi"/>
+          <w:noProof/>
+        </w:rPr>
+      </w:r>
+      <w:r>
+        <w:rPr>
+          <w:rFonts w:asciiTheme="minorHAnsi" w:hAnsiTheme="minorHAnsi" w:cstheme="minorHAnsi"/>
           <w:noProof/>
         </w:rPr>
         <w:fldChar w:fldCharType="separate"/>
       </w:r>
       <w:r>
         <w:rPr>
+          <w:rFonts w:asciiTheme="minorHAnsi" w:hAnsiTheme="minorHAnsi" w:cstheme="minorHAnsi"/>
           <w:noProof/>
         </w:rPr>
         <w:t>2-2</w:t>
       </w:r>
       <w:r>
         <w:rPr>
+          <w:rFonts w:asciiTheme="minorHAnsi" w:hAnsiTheme="minorHAnsi" w:cstheme="minorHAnsi"/>
           <w:noProof/>
         </w:rPr>
         <w:fldChar w:fldCharType="end"/>
@@ -389,7 +607,7 @@
       <w:pPr>
         <w:pStyle w:val="Verzeichnis1"/>
         <w:rPr>
-          <w:rFonts w:asciiTheme="minorHAnsi" w:eastAsiaTheme="minorEastAsia" w:hAnsiTheme="minorHAnsi"/>
+          <w:rFonts w:asciiTheme="minorHAnsi" w:eastAsiaTheme="minorEastAsia" w:hAnsiTheme="minorHAnsi" w:cstheme="minorHAnsi"/>
           <w:b w:val="0"/>
           <w:noProof/>
           <w:sz w:val="22"/>
@@ -398,13 +616,14 @@
       </w:pPr>
       <w:r>
         <w:rPr>
+          <w:rFonts w:asciiTheme="minorHAnsi" w:hAnsiTheme="minorHAnsi" w:cstheme="minorHAnsi"/>
           <w:noProof/>
         </w:rPr>
         <w:t>3</w:t>
       </w:r>
       <w:r>
         <w:rPr>
-          <w:rFonts w:asciiTheme="minorHAnsi" w:eastAsiaTheme="minorEastAsia" w:hAnsiTheme="minorHAnsi"/>
+          <w:rFonts w:asciiTheme="minorHAnsi" w:eastAsiaTheme="minorEastAsia" w:hAnsiTheme="minorHAnsi" w:cstheme="minorHAnsi"/>
           <w:b w:val="0"/>
           <w:noProof/>
           <w:sz w:val="22"/>
@@ -414,47 +633,55 @@
       </w:r>
       <w:r>
         <w:rPr>
+          <w:rFonts w:asciiTheme="minorHAnsi" w:hAnsiTheme="minorHAnsi" w:cstheme="minorHAnsi"/>
           <w:noProof/>
         </w:rPr>
         <w:t>Realisation</w:t>
       </w:r>
       <w:r>
         <w:rPr>
+          <w:rFonts w:asciiTheme="minorHAnsi" w:hAnsiTheme="minorHAnsi" w:cstheme="minorHAnsi"/>
           <w:noProof/>
         </w:rPr>
         <w:tab/>
       </w:r>
       <w:r>
         <w:rPr>
+          <w:rFonts w:asciiTheme="minorHAnsi" w:hAnsiTheme="minorHAnsi" w:cstheme="minorHAnsi"/>
           <w:noProof/>
         </w:rPr>
         <w:fldChar w:fldCharType="begin"/>
       </w:r>
       <w:r>
         <w:rPr>
+          <w:rFonts w:asciiTheme="minorHAnsi" w:hAnsiTheme="minorHAnsi" w:cstheme="minorHAnsi"/>
           <w:noProof/>
         </w:rPr>
         <w:instrText xml:space="preserve"> PAGEREF _Toc326304816 \h </w:instrText>
       </w:r>
       <w:r>
         <w:rPr>
-          <w:noProof/>
-        </w:rPr>
-      </w:r>
-      <w:r>
-        <w:rPr>
+          <w:rFonts w:asciiTheme="minorHAnsi" w:hAnsiTheme="minorHAnsi" w:cstheme="minorHAnsi"/>
+          <w:noProof/>
+        </w:rPr>
+      </w:r>
+      <w:r>
+        <w:rPr>
+          <w:rFonts w:asciiTheme="minorHAnsi" w:hAnsiTheme="minorHAnsi" w:cstheme="minorHAnsi"/>
           <w:noProof/>
         </w:rPr>
         <w:fldChar w:fldCharType="separate"/>
       </w:r>
       <w:r>
         <w:rPr>
+          <w:rFonts w:asciiTheme="minorHAnsi" w:hAnsiTheme="minorHAnsi" w:cstheme="minorHAnsi"/>
           <w:noProof/>
         </w:rPr>
         <w:t>3-3</w:t>
       </w:r>
       <w:r>
         <w:rPr>
+          <w:rFonts w:asciiTheme="minorHAnsi" w:hAnsiTheme="minorHAnsi" w:cstheme="minorHAnsi"/>
           <w:noProof/>
         </w:rPr>
         <w:fldChar w:fldCharType="end"/>
@@ -464,7 +691,7 @@
       <w:pPr>
         <w:pStyle w:val="Verzeichnis2"/>
         <w:rPr>
-          <w:rFonts w:asciiTheme="minorHAnsi" w:eastAsiaTheme="minorEastAsia" w:hAnsiTheme="minorHAnsi"/>
+          <w:rFonts w:asciiTheme="minorHAnsi" w:eastAsiaTheme="minorEastAsia" w:hAnsiTheme="minorHAnsi" w:cstheme="minorHAnsi"/>
           <w:noProof/>
           <w:sz w:val="22"/>
           <w:lang w:eastAsia="de-CH"/>
@@ -472,13 +699,14 @@
       </w:pPr>
       <w:r>
         <w:rPr>
+          <w:rFonts w:asciiTheme="minorHAnsi" w:hAnsiTheme="minorHAnsi" w:cstheme="minorHAnsi"/>
           <w:noProof/>
         </w:rPr>
         <w:t>3.1</w:t>
       </w:r>
       <w:r>
         <w:rPr>
-          <w:rFonts w:asciiTheme="minorHAnsi" w:eastAsiaTheme="minorEastAsia" w:hAnsiTheme="minorHAnsi"/>
+          <w:rFonts w:asciiTheme="minorHAnsi" w:eastAsiaTheme="minorEastAsia" w:hAnsiTheme="minorHAnsi" w:cstheme="minorHAnsi"/>
           <w:noProof/>
           <w:sz w:val="22"/>
           <w:lang w:eastAsia="de-CH"/>
@@ -487,47 +715,55 @@
       </w:r>
       <w:r>
         <w:rPr>
+          <w:rFonts w:asciiTheme="minorHAnsi" w:hAnsiTheme="minorHAnsi" w:cstheme="minorHAnsi"/>
           <w:noProof/>
         </w:rPr>
         <w:t>Main</w:t>
       </w:r>
       <w:r>
         <w:rPr>
+          <w:rFonts w:asciiTheme="minorHAnsi" w:hAnsiTheme="minorHAnsi" w:cstheme="minorHAnsi"/>
           <w:noProof/>
         </w:rPr>
         <w:tab/>
       </w:r>
       <w:r>
         <w:rPr>
+          <w:rFonts w:asciiTheme="minorHAnsi" w:hAnsiTheme="minorHAnsi" w:cstheme="minorHAnsi"/>
           <w:noProof/>
         </w:rPr>
         <w:fldChar w:fldCharType="begin"/>
       </w:r>
       <w:r>
         <w:rPr>
+          <w:rFonts w:asciiTheme="minorHAnsi" w:hAnsiTheme="minorHAnsi" w:cstheme="minorHAnsi"/>
           <w:noProof/>
         </w:rPr>
         <w:instrText xml:space="preserve"> PAGEREF _Toc326304817 \h </w:instrText>
       </w:r>
       <w:r>
         <w:rPr>
-          <w:noProof/>
-        </w:rPr>
-      </w:r>
-      <w:r>
-        <w:rPr>
+          <w:rFonts w:asciiTheme="minorHAnsi" w:hAnsiTheme="minorHAnsi" w:cstheme="minorHAnsi"/>
+          <w:noProof/>
+        </w:rPr>
+      </w:r>
+      <w:r>
+        <w:rPr>
+          <w:rFonts w:asciiTheme="minorHAnsi" w:hAnsiTheme="minorHAnsi" w:cstheme="minorHAnsi"/>
           <w:noProof/>
         </w:rPr>
         <w:fldChar w:fldCharType="separate"/>
       </w:r>
       <w:r>
         <w:rPr>
+          <w:rFonts w:asciiTheme="minorHAnsi" w:hAnsiTheme="minorHAnsi" w:cstheme="minorHAnsi"/>
           <w:noProof/>
         </w:rPr>
         <w:t>3-3</w:t>
       </w:r>
       <w:r>
         <w:rPr>
+          <w:rFonts w:asciiTheme="minorHAnsi" w:hAnsiTheme="minorHAnsi" w:cstheme="minorHAnsi"/>
           <w:noProof/>
         </w:rPr>
         <w:fldChar w:fldCharType="end"/>
@@ -537,7 +773,7 @@
       <w:pPr>
         <w:pStyle w:val="Verzeichnis2"/>
         <w:rPr>
-          <w:rFonts w:asciiTheme="minorHAnsi" w:eastAsiaTheme="minorEastAsia" w:hAnsiTheme="minorHAnsi"/>
+          <w:rFonts w:asciiTheme="minorHAnsi" w:eastAsiaTheme="minorEastAsia" w:hAnsiTheme="minorHAnsi" w:cstheme="minorHAnsi"/>
           <w:noProof/>
           <w:sz w:val="22"/>
           <w:lang w:eastAsia="de-CH"/>
@@ -545,13 +781,14 @@
       </w:pPr>
       <w:r>
         <w:rPr>
+          <w:rFonts w:asciiTheme="minorHAnsi" w:hAnsiTheme="minorHAnsi" w:cstheme="minorHAnsi"/>
           <w:noProof/>
         </w:rPr>
         <w:t>3.2</w:t>
       </w:r>
       <w:r>
         <w:rPr>
-          <w:rFonts w:asciiTheme="minorHAnsi" w:eastAsiaTheme="minorEastAsia" w:hAnsiTheme="minorHAnsi"/>
+          <w:rFonts w:asciiTheme="minorHAnsi" w:eastAsiaTheme="minorEastAsia" w:hAnsiTheme="minorHAnsi" w:cstheme="minorHAnsi"/>
           <w:noProof/>
           <w:sz w:val="22"/>
           <w:lang w:eastAsia="de-CH"/>
@@ -560,47 +797,55 @@
       </w:r>
       <w:r>
         <w:rPr>
+          <w:rFonts w:asciiTheme="minorHAnsi" w:hAnsiTheme="minorHAnsi" w:cstheme="minorHAnsi"/>
           <w:noProof/>
         </w:rPr>
         <w:t>Spiel</w:t>
       </w:r>
       <w:r>
         <w:rPr>
+          <w:rFonts w:asciiTheme="minorHAnsi" w:hAnsiTheme="minorHAnsi" w:cstheme="minorHAnsi"/>
           <w:noProof/>
         </w:rPr>
         <w:tab/>
       </w:r>
       <w:r>
         <w:rPr>
+          <w:rFonts w:asciiTheme="minorHAnsi" w:hAnsiTheme="minorHAnsi" w:cstheme="minorHAnsi"/>
           <w:noProof/>
         </w:rPr>
         <w:fldChar w:fldCharType="begin"/>
       </w:r>
       <w:r>
         <w:rPr>
+          <w:rFonts w:asciiTheme="minorHAnsi" w:hAnsiTheme="minorHAnsi" w:cstheme="minorHAnsi"/>
           <w:noProof/>
         </w:rPr>
         <w:instrText xml:space="preserve"> PAGEREF _Toc326304818 \h </w:instrText>
       </w:r>
       <w:r>
         <w:rPr>
-          <w:noProof/>
-        </w:rPr>
-      </w:r>
-      <w:r>
-        <w:rPr>
+          <w:rFonts w:asciiTheme="minorHAnsi" w:hAnsiTheme="minorHAnsi" w:cstheme="minorHAnsi"/>
+          <w:noProof/>
+        </w:rPr>
+      </w:r>
+      <w:r>
+        <w:rPr>
+          <w:rFonts w:asciiTheme="minorHAnsi" w:hAnsiTheme="minorHAnsi" w:cstheme="minorHAnsi"/>
           <w:noProof/>
         </w:rPr>
         <w:fldChar w:fldCharType="separate"/>
       </w:r>
       <w:r>
         <w:rPr>
+          <w:rFonts w:asciiTheme="minorHAnsi" w:hAnsiTheme="minorHAnsi" w:cstheme="minorHAnsi"/>
           <w:noProof/>
         </w:rPr>
         <w:t>3-3</w:t>
       </w:r>
       <w:r>
         <w:rPr>
+          <w:rFonts w:asciiTheme="minorHAnsi" w:hAnsiTheme="minorHAnsi" w:cstheme="minorHAnsi"/>
           <w:noProof/>
         </w:rPr>
         <w:fldChar w:fldCharType="end"/>
@@ -610,7 +855,7 @@
       <w:pPr>
         <w:pStyle w:val="Verzeichnis2"/>
         <w:rPr>
-          <w:rFonts w:asciiTheme="minorHAnsi" w:eastAsiaTheme="minorEastAsia" w:hAnsiTheme="minorHAnsi"/>
+          <w:rFonts w:asciiTheme="minorHAnsi" w:eastAsiaTheme="minorEastAsia" w:hAnsiTheme="minorHAnsi" w:cstheme="minorHAnsi"/>
           <w:noProof/>
           <w:sz w:val="22"/>
           <w:lang w:eastAsia="de-CH"/>
@@ -618,13 +863,14 @@
       </w:pPr>
       <w:r>
         <w:rPr>
+          <w:rFonts w:asciiTheme="minorHAnsi" w:hAnsiTheme="minorHAnsi" w:cstheme="minorHAnsi"/>
           <w:noProof/>
         </w:rPr>
         <w:t>3.3</w:t>
       </w:r>
       <w:r>
         <w:rPr>
-          <w:rFonts w:asciiTheme="minorHAnsi" w:eastAsiaTheme="minorEastAsia" w:hAnsiTheme="minorHAnsi"/>
+          <w:rFonts w:asciiTheme="minorHAnsi" w:eastAsiaTheme="minorEastAsia" w:hAnsiTheme="minorHAnsi" w:cstheme="minorHAnsi"/>
           <w:noProof/>
           <w:sz w:val="22"/>
           <w:lang w:eastAsia="de-CH"/>
@@ -633,47 +879,55 @@
       </w:r>
       <w:r>
         <w:rPr>
+          <w:rFonts w:asciiTheme="minorHAnsi" w:hAnsiTheme="minorHAnsi" w:cstheme="minorHAnsi"/>
           <w:noProof/>
         </w:rPr>
         <w:t>Logik</w:t>
       </w:r>
       <w:r>
         <w:rPr>
+          <w:rFonts w:asciiTheme="minorHAnsi" w:hAnsiTheme="minorHAnsi" w:cstheme="minorHAnsi"/>
           <w:noProof/>
         </w:rPr>
         <w:tab/>
       </w:r>
       <w:r>
         <w:rPr>
+          <w:rFonts w:asciiTheme="minorHAnsi" w:hAnsiTheme="minorHAnsi" w:cstheme="minorHAnsi"/>
           <w:noProof/>
         </w:rPr>
         <w:fldChar w:fldCharType="begin"/>
       </w:r>
       <w:r>
         <w:rPr>
+          <w:rFonts w:asciiTheme="minorHAnsi" w:hAnsiTheme="minorHAnsi" w:cstheme="minorHAnsi"/>
           <w:noProof/>
         </w:rPr>
         <w:instrText xml:space="preserve"> PAGEREF _Toc326304819 \h </w:instrText>
       </w:r>
       <w:r>
         <w:rPr>
-          <w:noProof/>
-        </w:rPr>
-      </w:r>
-      <w:r>
-        <w:rPr>
+          <w:rFonts w:asciiTheme="minorHAnsi" w:hAnsiTheme="minorHAnsi" w:cstheme="minorHAnsi"/>
+          <w:noProof/>
+        </w:rPr>
+      </w:r>
+      <w:r>
+        <w:rPr>
+          <w:rFonts w:asciiTheme="minorHAnsi" w:hAnsiTheme="minorHAnsi" w:cstheme="minorHAnsi"/>
           <w:noProof/>
         </w:rPr>
         <w:fldChar w:fldCharType="separate"/>
       </w:r>
       <w:r>
         <w:rPr>
+          <w:rFonts w:asciiTheme="minorHAnsi" w:hAnsiTheme="minorHAnsi" w:cstheme="minorHAnsi"/>
           <w:noProof/>
         </w:rPr>
         <w:t>3-3</w:t>
       </w:r>
       <w:r>
         <w:rPr>
+          <w:rFonts w:asciiTheme="minorHAnsi" w:hAnsiTheme="minorHAnsi" w:cstheme="minorHAnsi"/>
           <w:noProof/>
         </w:rPr>
         <w:fldChar w:fldCharType="end"/>
@@ -683,7 +937,7 @@
       <w:pPr>
         <w:pStyle w:val="Verzeichnis2"/>
         <w:rPr>
-          <w:rFonts w:asciiTheme="minorHAnsi" w:eastAsiaTheme="minorEastAsia" w:hAnsiTheme="minorHAnsi"/>
+          <w:rFonts w:asciiTheme="minorHAnsi" w:eastAsiaTheme="minorEastAsia" w:hAnsiTheme="minorHAnsi" w:cstheme="minorHAnsi"/>
           <w:noProof/>
           <w:sz w:val="22"/>
           <w:lang w:eastAsia="de-CH"/>
@@ -691,13 +945,14 @@
       </w:pPr>
       <w:r>
         <w:rPr>
+          <w:rFonts w:asciiTheme="minorHAnsi" w:hAnsiTheme="minorHAnsi" w:cstheme="minorHAnsi"/>
           <w:noProof/>
         </w:rPr>
         <w:t>3.4</w:t>
       </w:r>
       <w:r>
         <w:rPr>
-          <w:rFonts w:asciiTheme="minorHAnsi" w:eastAsiaTheme="minorEastAsia" w:hAnsiTheme="minorHAnsi"/>
+          <w:rFonts w:asciiTheme="minorHAnsi" w:eastAsiaTheme="minorEastAsia" w:hAnsiTheme="minorHAnsi" w:cstheme="minorHAnsi"/>
           <w:noProof/>
           <w:sz w:val="22"/>
           <w:lang w:eastAsia="de-CH"/>
@@ -706,47 +961,55 @@
       </w:r>
       <w:r>
         <w:rPr>
+          <w:rFonts w:asciiTheme="minorHAnsi" w:hAnsiTheme="minorHAnsi" w:cstheme="minorHAnsi"/>
           <w:noProof/>
         </w:rPr>
         <w:t>Grafik</w:t>
       </w:r>
       <w:r>
         <w:rPr>
+          <w:rFonts w:asciiTheme="minorHAnsi" w:hAnsiTheme="minorHAnsi" w:cstheme="minorHAnsi"/>
           <w:noProof/>
         </w:rPr>
         <w:tab/>
       </w:r>
       <w:r>
         <w:rPr>
+          <w:rFonts w:asciiTheme="minorHAnsi" w:hAnsiTheme="minorHAnsi" w:cstheme="minorHAnsi"/>
           <w:noProof/>
         </w:rPr>
         <w:fldChar w:fldCharType="begin"/>
       </w:r>
       <w:r>
         <w:rPr>
+          <w:rFonts w:asciiTheme="minorHAnsi" w:hAnsiTheme="minorHAnsi" w:cstheme="minorHAnsi"/>
           <w:noProof/>
         </w:rPr>
         <w:instrText xml:space="preserve"> PAGEREF _Toc326304820 \h </w:instrText>
       </w:r>
       <w:r>
         <w:rPr>
-          <w:noProof/>
-        </w:rPr>
-      </w:r>
-      <w:r>
-        <w:rPr>
+          <w:rFonts w:asciiTheme="minorHAnsi" w:hAnsiTheme="minorHAnsi" w:cstheme="minorHAnsi"/>
+          <w:noProof/>
+        </w:rPr>
+      </w:r>
+      <w:r>
+        <w:rPr>
+          <w:rFonts w:asciiTheme="minorHAnsi" w:hAnsiTheme="minorHAnsi" w:cstheme="minorHAnsi"/>
           <w:noProof/>
         </w:rPr>
         <w:fldChar w:fldCharType="separate"/>
       </w:r>
       <w:r>
         <w:rPr>
+          <w:rFonts w:asciiTheme="minorHAnsi" w:hAnsiTheme="minorHAnsi" w:cstheme="minorHAnsi"/>
           <w:noProof/>
         </w:rPr>
         <w:t>3-3</w:t>
       </w:r>
       <w:r>
         <w:rPr>
+          <w:rFonts w:asciiTheme="minorHAnsi" w:hAnsiTheme="minorHAnsi" w:cstheme="minorHAnsi"/>
           <w:noProof/>
         </w:rPr>
         <w:fldChar w:fldCharType="end"/>
@@ -756,7 +1019,7 @@
       <w:pPr>
         <w:pStyle w:val="Verzeichnis1"/>
         <w:rPr>
-          <w:rFonts w:asciiTheme="minorHAnsi" w:eastAsiaTheme="minorEastAsia" w:hAnsiTheme="minorHAnsi"/>
+          <w:rFonts w:asciiTheme="minorHAnsi" w:eastAsiaTheme="minorEastAsia" w:hAnsiTheme="minorHAnsi" w:cstheme="minorHAnsi"/>
           <w:b w:val="0"/>
           <w:noProof/>
           <w:sz w:val="22"/>
@@ -765,13 +1028,14 @@
       </w:pPr>
       <w:r>
         <w:rPr>
+          <w:rFonts w:asciiTheme="minorHAnsi" w:hAnsiTheme="minorHAnsi" w:cstheme="minorHAnsi"/>
           <w:noProof/>
         </w:rPr>
         <w:t>4</w:t>
       </w:r>
       <w:r>
         <w:rPr>
-          <w:rFonts w:asciiTheme="minorHAnsi" w:eastAsiaTheme="minorEastAsia" w:hAnsiTheme="minorHAnsi"/>
+          <w:rFonts w:asciiTheme="minorHAnsi" w:eastAsiaTheme="minorEastAsia" w:hAnsiTheme="minorHAnsi" w:cstheme="minorHAnsi"/>
           <w:b w:val="0"/>
           <w:noProof/>
           <w:sz w:val="22"/>
@@ -781,47 +1045,55 @@
       </w:r>
       <w:r>
         <w:rPr>
+          <w:rFonts w:asciiTheme="minorHAnsi" w:hAnsiTheme="minorHAnsi" w:cstheme="minorHAnsi"/>
           <w:noProof/>
         </w:rPr>
         <w:t>Testvorgehen</w:t>
       </w:r>
       <w:r>
         <w:rPr>
+          <w:rFonts w:asciiTheme="minorHAnsi" w:hAnsiTheme="minorHAnsi" w:cstheme="minorHAnsi"/>
           <w:noProof/>
         </w:rPr>
         <w:tab/>
       </w:r>
       <w:r>
         <w:rPr>
+          <w:rFonts w:asciiTheme="minorHAnsi" w:hAnsiTheme="minorHAnsi" w:cstheme="minorHAnsi"/>
           <w:noProof/>
         </w:rPr>
         <w:fldChar w:fldCharType="begin"/>
       </w:r>
       <w:r>
         <w:rPr>
+          <w:rFonts w:asciiTheme="minorHAnsi" w:hAnsiTheme="minorHAnsi" w:cstheme="minorHAnsi"/>
           <w:noProof/>
         </w:rPr>
         <w:instrText xml:space="preserve"> PAGEREF _Toc326304821 \h </w:instrText>
       </w:r>
       <w:r>
         <w:rPr>
-          <w:noProof/>
-        </w:rPr>
-      </w:r>
-      <w:r>
-        <w:rPr>
+          <w:rFonts w:asciiTheme="minorHAnsi" w:hAnsiTheme="minorHAnsi" w:cstheme="minorHAnsi"/>
+          <w:noProof/>
+        </w:rPr>
+      </w:r>
+      <w:r>
+        <w:rPr>
+          <w:rFonts w:asciiTheme="minorHAnsi" w:hAnsiTheme="minorHAnsi" w:cstheme="minorHAnsi"/>
           <w:noProof/>
         </w:rPr>
         <w:fldChar w:fldCharType="separate"/>
       </w:r>
       <w:r>
         <w:rPr>
+          <w:rFonts w:asciiTheme="minorHAnsi" w:hAnsiTheme="minorHAnsi" w:cstheme="minorHAnsi"/>
           <w:noProof/>
         </w:rPr>
         <w:t>4-4</w:t>
       </w:r>
       <w:r>
         <w:rPr>
+          <w:rFonts w:asciiTheme="minorHAnsi" w:hAnsiTheme="minorHAnsi" w:cstheme="minorHAnsi"/>
           <w:noProof/>
         </w:rPr>
         <w:fldChar w:fldCharType="end"/>
@@ -831,7 +1103,7 @@
       <w:pPr>
         <w:pStyle w:val="Verzeichnis1"/>
         <w:rPr>
-          <w:rFonts w:asciiTheme="minorHAnsi" w:eastAsiaTheme="minorEastAsia" w:hAnsiTheme="minorHAnsi"/>
+          <w:rFonts w:asciiTheme="minorHAnsi" w:eastAsiaTheme="minorEastAsia" w:hAnsiTheme="minorHAnsi" w:cstheme="minorHAnsi"/>
           <w:b w:val="0"/>
           <w:noProof/>
           <w:sz w:val="22"/>
@@ -840,13 +1112,14 @@
       </w:pPr>
       <w:r>
         <w:rPr>
+          <w:rFonts w:asciiTheme="minorHAnsi" w:hAnsiTheme="minorHAnsi" w:cstheme="minorHAnsi"/>
           <w:noProof/>
         </w:rPr>
         <w:t>5</w:t>
       </w:r>
       <w:r>
         <w:rPr>
-          <w:rFonts w:asciiTheme="minorHAnsi" w:eastAsiaTheme="minorEastAsia" w:hAnsiTheme="minorHAnsi"/>
+          <w:rFonts w:asciiTheme="minorHAnsi" w:eastAsiaTheme="minorEastAsia" w:hAnsiTheme="minorHAnsi" w:cstheme="minorHAnsi"/>
           <w:b w:val="0"/>
           <w:noProof/>
           <w:sz w:val="22"/>
@@ -856,47 +1129,55 @@
       </w:r>
       <w:r>
         <w:rPr>
+          <w:rFonts w:asciiTheme="minorHAnsi" w:hAnsiTheme="minorHAnsi" w:cstheme="minorHAnsi"/>
           <w:noProof/>
         </w:rPr>
         <w:t>Verbesserungen/Zukunft oder so…</w:t>
       </w:r>
       <w:r>
         <w:rPr>
+          <w:rFonts w:asciiTheme="minorHAnsi" w:hAnsiTheme="minorHAnsi" w:cstheme="minorHAnsi"/>
           <w:noProof/>
         </w:rPr>
         <w:tab/>
       </w:r>
       <w:r>
         <w:rPr>
+          <w:rFonts w:asciiTheme="minorHAnsi" w:hAnsiTheme="minorHAnsi" w:cstheme="minorHAnsi"/>
           <w:noProof/>
         </w:rPr>
         <w:fldChar w:fldCharType="begin"/>
       </w:r>
       <w:r>
         <w:rPr>
+          <w:rFonts w:asciiTheme="minorHAnsi" w:hAnsiTheme="minorHAnsi" w:cstheme="minorHAnsi"/>
           <w:noProof/>
         </w:rPr>
         <w:instrText xml:space="preserve"> PAGEREF _Toc326304822 \h </w:instrText>
       </w:r>
       <w:r>
         <w:rPr>
-          <w:noProof/>
-        </w:rPr>
-      </w:r>
-      <w:r>
-        <w:rPr>
+          <w:rFonts w:asciiTheme="minorHAnsi" w:hAnsiTheme="minorHAnsi" w:cstheme="minorHAnsi"/>
+          <w:noProof/>
+        </w:rPr>
+      </w:r>
+      <w:r>
+        <w:rPr>
+          <w:rFonts w:asciiTheme="minorHAnsi" w:hAnsiTheme="minorHAnsi" w:cstheme="minorHAnsi"/>
           <w:noProof/>
         </w:rPr>
         <w:fldChar w:fldCharType="separate"/>
       </w:r>
       <w:r>
         <w:rPr>
+          <w:rFonts w:asciiTheme="minorHAnsi" w:hAnsiTheme="minorHAnsi" w:cstheme="minorHAnsi"/>
           <w:noProof/>
         </w:rPr>
         <w:t>5-5</w:t>
       </w:r>
       <w:r>
         <w:rPr>
+          <w:rFonts w:asciiTheme="minorHAnsi" w:hAnsiTheme="minorHAnsi" w:cstheme="minorHAnsi"/>
           <w:noProof/>
         </w:rPr>
         <w:fldChar w:fldCharType="end"/>
@@ -906,7 +1187,7 @@
       <w:pPr>
         <w:pStyle w:val="Verzeichnis1"/>
         <w:rPr>
-          <w:rFonts w:asciiTheme="minorHAnsi" w:eastAsiaTheme="minorEastAsia" w:hAnsiTheme="minorHAnsi"/>
+          <w:rFonts w:asciiTheme="minorHAnsi" w:eastAsiaTheme="minorEastAsia" w:hAnsiTheme="minorHAnsi" w:cstheme="minorHAnsi"/>
           <w:b w:val="0"/>
           <w:noProof/>
           <w:sz w:val="22"/>
@@ -915,13 +1196,14 @@
       </w:pPr>
       <w:r>
         <w:rPr>
+          <w:rFonts w:asciiTheme="minorHAnsi" w:hAnsiTheme="minorHAnsi" w:cstheme="minorHAnsi"/>
           <w:noProof/>
         </w:rPr>
         <w:t>6</w:t>
       </w:r>
       <w:r>
         <w:rPr>
-          <w:rFonts w:asciiTheme="minorHAnsi" w:eastAsiaTheme="minorEastAsia" w:hAnsiTheme="minorHAnsi"/>
+          <w:rFonts w:asciiTheme="minorHAnsi" w:eastAsiaTheme="minorEastAsia" w:hAnsiTheme="minorHAnsi" w:cstheme="minorHAnsi"/>
           <w:b w:val="0"/>
           <w:noProof/>
           <w:sz w:val="22"/>
@@ -931,47 +1213,55 @@
       </w:r>
       <w:r>
         <w:rPr>
+          <w:rFonts w:asciiTheme="minorHAnsi" w:hAnsiTheme="minorHAnsi" w:cstheme="minorHAnsi"/>
           <w:noProof/>
         </w:rPr>
         <w:t>Dokumentationsvorgehen</w:t>
       </w:r>
       <w:r>
         <w:rPr>
+          <w:rFonts w:asciiTheme="minorHAnsi" w:hAnsiTheme="minorHAnsi" w:cstheme="minorHAnsi"/>
           <w:noProof/>
         </w:rPr>
         <w:tab/>
       </w:r>
       <w:r>
         <w:rPr>
+          <w:rFonts w:asciiTheme="minorHAnsi" w:hAnsiTheme="minorHAnsi" w:cstheme="minorHAnsi"/>
           <w:noProof/>
         </w:rPr>
         <w:fldChar w:fldCharType="begin"/>
       </w:r>
       <w:r>
         <w:rPr>
+          <w:rFonts w:asciiTheme="minorHAnsi" w:hAnsiTheme="minorHAnsi" w:cstheme="minorHAnsi"/>
           <w:noProof/>
         </w:rPr>
         <w:instrText xml:space="preserve"> PAGEREF _Toc326304823 \h </w:instrText>
       </w:r>
       <w:r>
         <w:rPr>
-          <w:noProof/>
-        </w:rPr>
-      </w:r>
-      <w:r>
-        <w:rPr>
+          <w:rFonts w:asciiTheme="minorHAnsi" w:hAnsiTheme="minorHAnsi" w:cstheme="minorHAnsi"/>
+          <w:noProof/>
+        </w:rPr>
+      </w:r>
+      <w:r>
+        <w:rPr>
+          <w:rFonts w:asciiTheme="minorHAnsi" w:hAnsiTheme="minorHAnsi" w:cstheme="minorHAnsi"/>
           <w:noProof/>
         </w:rPr>
         <w:fldChar w:fldCharType="separate"/>
       </w:r>
       <w:r>
         <w:rPr>
+          <w:rFonts w:asciiTheme="minorHAnsi" w:hAnsiTheme="minorHAnsi" w:cstheme="minorHAnsi"/>
           <w:noProof/>
         </w:rPr>
         <w:t>6-6</w:t>
       </w:r>
       <w:r>
         <w:rPr>
+          <w:rFonts w:asciiTheme="minorHAnsi" w:hAnsiTheme="minorHAnsi" w:cstheme="minorHAnsi"/>
           <w:noProof/>
         </w:rPr>
         <w:fldChar w:fldCharType="end"/>
@@ -981,7 +1271,7 @@
       <w:pPr>
         <w:pStyle w:val="Verzeichnis1"/>
         <w:rPr>
-          <w:rFonts w:asciiTheme="minorHAnsi" w:eastAsiaTheme="minorEastAsia" w:hAnsiTheme="minorHAnsi"/>
+          <w:rFonts w:asciiTheme="minorHAnsi" w:eastAsiaTheme="minorEastAsia" w:hAnsiTheme="minorHAnsi" w:cstheme="minorHAnsi"/>
           <w:b w:val="0"/>
           <w:noProof/>
           <w:sz w:val="22"/>
@@ -990,13 +1280,14 @@
       </w:pPr>
       <w:r>
         <w:rPr>
+          <w:rFonts w:asciiTheme="minorHAnsi" w:hAnsiTheme="minorHAnsi" w:cstheme="minorHAnsi"/>
           <w:noProof/>
         </w:rPr>
         <w:t>7</w:t>
       </w:r>
       <w:r>
         <w:rPr>
-          <w:rFonts w:asciiTheme="minorHAnsi" w:eastAsiaTheme="minorEastAsia" w:hAnsiTheme="minorHAnsi"/>
+          <w:rFonts w:asciiTheme="minorHAnsi" w:eastAsiaTheme="minorEastAsia" w:hAnsiTheme="minorHAnsi" w:cstheme="minorHAnsi"/>
           <w:b w:val="0"/>
           <w:noProof/>
           <w:sz w:val="22"/>
@@ -1006,47 +1297,55 @@
       </w:r>
       <w:r>
         <w:rPr>
+          <w:rFonts w:asciiTheme="minorHAnsi" w:hAnsiTheme="minorHAnsi" w:cstheme="minorHAnsi"/>
           <w:noProof/>
         </w:rPr>
         <w:t>Spielanleitung</w:t>
       </w:r>
       <w:r>
         <w:rPr>
+          <w:rFonts w:asciiTheme="minorHAnsi" w:hAnsiTheme="minorHAnsi" w:cstheme="minorHAnsi"/>
           <w:noProof/>
         </w:rPr>
         <w:tab/>
       </w:r>
       <w:r>
         <w:rPr>
+          <w:rFonts w:asciiTheme="minorHAnsi" w:hAnsiTheme="minorHAnsi" w:cstheme="minorHAnsi"/>
           <w:noProof/>
         </w:rPr>
         <w:fldChar w:fldCharType="begin"/>
       </w:r>
       <w:r>
         <w:rPr>
+          <w:rFonts w:asciiTheme="minorHAnsi" w:hAnsiTheme="minorHAnsi" w:cstheme="minorHAnsi"/>
           <w:noProof/>
         </w:rPr>
         <w:instrText xml:space="preserve"> PAGEREF _Toc326304824 \h </w:instrText>
       </w:r>
       <w:r>
         <w:rPr>
-          <w:noProof/>
-        </w:rPr>
-      </w:r>
-      <w:r>
-        <w:rPr>
+          <w:rFonts w:asciiTheme="minorHAnsi" w:hAnsiTheme="minorHAnsi" w:cstheme="minorHAnsi"/>
+          <w:noProof/>
+        </w:rPr>
+      </w:r>
+      <w:r>
+        <w:rPr>
+          <w:rFonts w:asciiTheme="minorHAnsi" w:hAnsiTheme="minorHAnsi" w:cstheme="minorHAnsi"/>
           <w:noProof/>
         </w:rPr>
         <w:fldChar w:fldCharType="separate"/>
       </w:r>
       <w:r>
         <w:rPr>
+          <w:rFonts w:asciiTheme="minorHAnsi" w:hAnsiTheme="minorHAnsi" w:cstheme="minorHAnsi"/>
           <w:noProof/>
         </w:rPr>
         <w:t>7-7</w:t>
       </w:r>
       <w:r>
         <w:rPr>
+          <w:rFonts w:asciiTheme="minorHAnsi" w:hAnsiTheme="minorHAnsi" w:cstheme="minorHAnsi"/>
           <w:noProof/>
         </w:rPr>
         <w:fldChar w:fldCharType="end"/>
@@ -1056,7 +1355,7 @@
       <w:pPr>
         <w:pStyle w:val="Verzeichnis1"/>
         <w:rPr>
-          <w:rFonts w:asciiTheme="minorHAnsi" w:eastAsiaTheme="minorEastAsia" w:hAnsiTheme="minorHAnsi"/>
+          <w:rFonts w:asciiTheme="minorHAnsi" w:eastAsiaTheme="minorEastAsia" w:hAnsiTheme="minorHAnsi" w:cstheme="minorHAnsi"/>
           <w:b w:val="0"/>
           <w:noProof/>
           <w:sz w:val="22"/>
@@ -1065,13 +1364,14 @@
       </w:pPr>
       <w:r>
         <w:rPr>
+          <w:rFonts w:asciiTheme="minorHAnsi" w:hAnsiTheme="minorHAnsi" w:cstheme="minorHAnsi"/>
           <w:noProof/>
         </w:rPr>
         <w:t>8</w:t>
       </w:r>
       <w:r>
         <w:rPr>
-          <w:rFonts w:asciiTheme="minorHAnsi" w:eastAsiaTheme="minorEastAsia" w:hAnsiTheme="minorHAnsi"/>
+          <w:rFonts w:asciiTheme="minorHAnsi" w:eastAsiaTheme="minorEastAsia" w:hAnsiTheme="minorHAnsi" w:cstheme="minorHAnsi"/>
           <w:b w:val="0"/>
           <w:noProof/>
           <w:sz w:val="22"/>
@@ -1081,47 +1381,55 @@
       </w:r>
       <w:r>
         <w:rPr>
+          <w:rFonts w:asciiTheme="minorHAnsi" w:hAnsiTheme="minorHAnsi" w:cstheme="minorHAnsi"/>
           <w:noProof/>
         </w:rPr>
         <w:t>Schlusswort</w:t>
       </w:r>
       <w:r>
         <w:rPr>
+          <w:rFonts w:asciiTheme="minorHAnsi" w:hAnsiTheme="minorHAnsi" w:cstheme="minorHAnsi"/>
           <w:noProof/>
         </w:rPr>
         <w:tab/>
       </w:r>
       <w:r>
         <w:rPr>
+          <w:rFonts w:asciiTheme="minorHAnsi" w:hAnsiTheme="minorHAnsi" w:cstheme="minorHAnsi"/>
           <w:noProof/>
         </w:rPr>
         <w:fldChar w:fldCharType="begin"/>
       </w:r>
       <w:r>
         <w:rPr>
+          <w:rFonts w:asciiTheme="minorHAnsi" w:hAnsiTheme="minorHAnsi" w:cstheme="minorHAnsi"/>
           <w:noProof/>
         </w:rPr>
         <w:instrText xml:space="preserve"> PAGEREF _Toc326304825 \h </w:instrText>
       </w:r>
       <w:r>
         <w:rPr>
-          <w:noProof/>
-        </w:rPr>
-      </w:r>
-      <w:r>
-        <w:rPr>
+          <w:rFonts w:asciiTheme="minorHAnsi" w:hAnsiTheme="minorHAnsi" w:cstheme="minorHAnsi"/>
+          <w:noProof/>
+        </w:rPr>
+      </w:r>
+      <w:r>
+        <w:rPr>
+          <w:rFonts w:asciiTheme="minorHAnsi" w:hAnsiTheme="minorHAnsi" w:cstheme="minorHAnsi"/>
           <w:noProof/>
         </w:rPr>
         <w:fldChar w:fldCharType="separate"/>
       </w:r>
       <w:r>
         <w:rPr>
+          <w:rFonts w:asciiTheme="minorHAnsi" w:hAnsiTheme="minorHAnsi" w:cstheme="minorHAnsi"/>
           <w:noProof/>
         </w:rPr>
         <w:t>8-8</w:t>
       </w:r>
       <w:r>
         <w:rPr>
+          <w:rFonts w:asciiTheme="minorHAnsi" w:hAnsiTheme="minorHAnsi" w:cstheme="minorHAnsi"/>
           <w:noProof/>
         </w:rPr>
         <w:fldChar w:fldCharType="end"/>
@@ -1131,7 +1439,7 @@
       <w:pPr>
         <w:pStyle w:val="Verzeichnis1"/>
         <w:rPr>
-          <w:rFonts w:asciiTheme="minorHAnsi" w:eastAsiaTheme="minorEastAsia" w:hAnsiTheme="minorHAnsi"/>
+          <w:rFonts w:asciiTheme="minorHAnsi" w:eastAsiaTheme="minorEastAsia" w:hAnsiTheme="minorHAnsi" w:cstheme="minorHAnsi"/>
           <w:b w:val="0"/>
           <w:noProof/>
           <w:sz w:val="22"/>
@@ -1140,47 +1448,55 @@
       </w:pPr>
       <w:r>
         <w:rPr>
+          <w:rFonts w:asciiTheme="minorHAnsi" w:hAnsiTheme="minorHAnsi" w:cstheme="minorHAnsi"/>
           <w:noProof/>
         </w:rPr>
         <w:t>Anhang</w:t>
       </w:r>
       <w:r>
         <w:rPr>
+          <w:rFonts w:asciiTheme="minorHAnsi" w:hAnsiTheme="minorHAnsi" w:cstheme="minorHAnsi"/>
           <w:noProof/>
         </w:rPr>
         <w:tab/>
       </w:r>
       <w:r>
         <w:rPr>
+          <w:rFonts w:asciiTheme="minorHAnsi" w:hAnsiTheme="minorHAnsi" w:cstheme="minorHAnsi"/>
           <w:noProof/>
         </w:rPr>
         <w:fldChar w:fldCharType="begin"/>
       </w:r>
       <w:r>
         <w:rPr>
+          <w:rFonts w:asciiTheme="minorHAnsi" w:hAnsiTheme="minorHAnsi" w:cstheme="minorHAnsi"/>
           <w:noProof/>
         </w:rPr>
         <w:instrText xml:space="preserve"> PAGEREF _Toc326304826 \h </w:instrText>
       </w:r>
       <w:r>
         <w:rPr>
-          <w:noProof/>
-        </w:rPr>
-      </w:r>
-      <w:r>
-        <w:rPr>
+          <w:rFonts w:asciiTheme="minorHAnsi" w:hAnsiTheme="minorHAnsi" w:cstheme="minorHAnsi"/>
+          <w:noProof/>
+        </w:rPr>
+      </w:r>
+      <w:r>
+        <w:rPr>
+          <w:rFonts w:asciiTheme="minorHAnsi" w:hAnsiTheme="minorHAnsi" w:cstheme="minorHAnsi"/>
           <w:noProof/>
         </w:rPr>
         <w:fldChar w:fldCharType="separate"/>
       </w:r>
       <w:r>
         <w:rPr>
+          <w:rFonts w:asciiTheme="minorHAnsi" w:hAnsiTheme="minorHAnsi" w:cstheme="minorHAnsi"/>
           <w:noProof/>
         </w:rPr>
         <w:t>8-9</w:t>
       </w:r>
       <w:r>
         <w:rPr>
+          <w:rFonts w:asciiTheme="minorHAnsi" w:hAnsiTheme="minorHAnsi" w:cstheme="minorHAnsi"/>
           <w:noProof/>
         </w:rPr>
         <w:fldChar w:fldCharType="end"/>
@@ -1188,9 +1504,12 @@
     </w:p>
     <w:p>
       <w:pPr>
+        <w:rPr>
+          <w:rFonts w:asciiTheme="minorHAnsi" w:hAnsiTheme="minorHAnsi" w:cstheme="minorHAnsi"/>
+        </w:rPr>
         <w:sectPr>
-          <w:headerReference w:type="even" r:id="rId18"/>
-          <w:headerReference w:type="first" r:id="rId19"/>
+          <w:headerReference w:type="even" r:id="rId19"/>
+          <w:headerReference w:type="first" r:id="rId20"/>
           <w:pgSz w:w="11906" w:h="16838"/>
           <w:pgMar w:top="1669" w:right="1133" w:bottom="1276" w:left="1417" w:header="708" w:footer="708" w:gutter="0"/>
           <w:pgNumType w:fmt="upperRoman" w:start="1"/>
@@ -1200,6 +1519,7 @@
       </w:pPr>
       <w:r>
         <w:rPr>
+          <w:rFonts w:asciiTheme="minorHAnsi" w:hAnsiTheme="minorHAnsi" w:cstheme="minorHAnsi"/>
           <w:sz w:val="26"/>
         </w:rPr>
         <w:fldChar w:fldCharType="end"/>
@@ -1229,59 +1549,135 @@
       <w:bookmarkEnd w:id="7"/>
     </w:p>
     <w:p>
-      <w:r>
+      <w:pPr>
+        <w:rPr>
+          <w:rFonts w:asciiTheme="minorHAnsi" w:hAnsiTheme="minorHAnsi" w:cstheme="minorHAnsi"/>
+        </w:rPr>
+      </w:pPr>
+      <w:r>
+        <w:rPr>
+          <w:rFonts w:asciiTheme="minorHAnsi" w:hAnsiTheme="minorHAnsi" w:cstheme="minorHAnsi"/>
+        </w:rPr>
         <w:t>Infoprojekt…</w:t>
       </w:r>
     </w:p>
     <w:p>
-      <w:r>
+      <w:pPr>
+        <w:rPr>
+          <w:rFonts w:asciiTheme="minorHAnsi" w:hAnsiTheme="minorHAnsi" w:cstheme="minorHAnsi"/>
+        </w:rPr>
+      </w:pPr>
+      <w:r>
+        <w:rPr>
+          <w:rFonts w:asciiTheme="minorHAnsi" w:hAnsiTheme="minorHAnsi" w:cstheme="minorHAnsi"/>
+        </w:rPr>
         <w:t xml:space="preserve">Die Idee LaserChess </w:t>
       </w:r>
       <w:r>
-        <w:t>entstand ursprünglich von dem Brettspiel KETH 2.0 (Abbildung 1). Wir haben aber lediglich das Spielprinzip übernommen. Die Regeln, sowie Grundaufstellungen und Figuren passten wir unseren Bedürfnissen an.</w:t>
+        <w:rPr>
+          <w:rFonts w:asciiTheme="minorHAnsi" w:hAnsiTheme="minorHAnsi" w:cstheme="minorHAnsi"/>
+        </w:rPr>
+        <w:t>entstand urs</w:t>
+      </w:r>
+      <w:r>
+        <w:rPr>
+          <w:rFonts w:asciiTheme="minorHAnsi" w:hAnsiTheme="minorHAnsi" w:cstheme="minorHAnsi"/>
+        </w:rPr>
+        <w:t>prünglich von dem Brettspiel K</w:t>
+      </w:r>
+      <w:r>
+        <w:rPr>
+          <w:rFonts w:asciiTheme="minorHAnsi" w:hAnsiTheme="minorHAnsi" w:cstheme="minorHAnsi"/>
+        </w:rPr>
+        <w:t>H</w:t>
+      </w:r>
+      <w:r>
+        <w:rPr>
+          <w:rFonts w:asciiTheme="minorHAnsi" w:hAnsiTheme="minorHAnsi" w:cstheme="minorHAnsi"/>
+        </w:rPr>
+        <w:t>ET</w:t>
+      </w:r>
+      <w:r>
+        <w:rPr>
+          <w:rFonts w:asciiTheme="minorHAnsi" w:hAnsiTheme="minorHAnsi" w:cstheme="minorHAnsi"/>
+        </w:rPr>
+        <w:t xml:space="preserve"> 2.0 (Abbildung 1). Wir haben aber lediglich das Spielprinzip übernommen. Die Regeln, sowie Grundaufstellungen und Figuren passten wir unseren Bedürfnissen an.</w:t>
       </w:r>
     </w:p>
     <w:p>
-      <w:r>
+      <w:pPr>
+        <w:rPr>
+          <w:rFonts w:asciiTheme="minorHAnsi" w:hAnsiTheme="minorHAnsi" w:cstheme="minorHAnsi"/>
+        </w:rPr>
+      </w:pPr>
+      <w:r>
+        <w:rPr>
+          <w:rFonts w:asciiTheme="minorHAnsi" w:hAnsiTheme="minorHAnsi" w:cstheme="minorHAnsi"/>
+        </w:rPr>
         <w:t>In dieser Dokumentation gehen wir näher auf die Entwicklung von LaserChess ein. Wir betrachten die einzelnen Planungs</w:t>
       </w:r>
       <w:r>
+        <w:rPr>
+          <w:rFonts w:asciiTheme="minorHAnsi" w:hAnsiTheme="minorHAnsi" w:cstheme="minorHAnsi"/>
+        </w:rPr>
         <w:t>-und Realisations</w:t>
       </w:r>
       <w:r>
-        <w:t>schri</w:t>
-      </w:r>
-      <w:r>
-        <w:t>t</w:t>
-      </w:r>
-      <w:r>
-        <w:t>te</w:t>
-      </w:r>
-      <w:r>
+        <w:rPr>
+          <w:rFonts w:asciiTheme="minorHAnsi" w:hAnsiTheme="minorHAnsi" w:cstheme="minorHAnsi"/>
+        </w:rPr>
+        <w:t>schritte</w:t>
+      </w:r>
+      <w:r>
+        <w:rPr>
+          <w:rFonts w:asciiTheme="minorHAnsi" w:hAnsiTheme="minorHAnsi" w:cstheme="minorHAnsi"/>
+        </w:rPr>
         <w:t>, sowie</w:t>
       </w:r>
       <w:r>
+        <w:rPr>
+          <w:rFonts w:asciiTheme="minorHAnsi" w:hAnsiTheme="minorHAnsi" w:cstheme="minorHAnsi"/>
+        </w:rPr>
         <w:t xml:space="preserve"> </w:t>
       </w:r>
       <w:r>
+        <w:rPr>
+          <w:rFonts w:asciiTheme="minorHAnsi" w:hAnsiTheme="minorHAnsi" w:cstheme="minorHAnsi"/>
+        </w:rPr>
         <w:t xml:space="preserve">die </w:t>
       </w:r>
       <w:r>
+        <w:rPr>
+          <w:rFonts w:asciiTheme="minorHAnsi" w:hAnsiTheme="minorHAnsi" w:cstheme="minorHAnsi"/>
+        </w:rPr>
         <w:t>Resultate</w:t>
       </w:r>
       <w:r>
+        <w:rPr>
+          <w:rFonts w:asciiTheme="minorHAnsi" w:hAnsiTheme="minorHAnsi" w:cstheme="minorHAnsi"/>
+        </w:rPr>
         <w:t>.</w:t>
       </w:r>
     </w:p>
-    <w:p/>
+    <w:p>
+      <w:pPr>
+        <w:rPr>
+          <w:rFonts w:asciiTheme="minorHAnsi" w:hAnsiTheme="minorHAnsi" w:cstheme="minorHAnsi"/>
+        </w:rPr>
+      </w:pPr>
+    </w:p>
     <w:p>
       <w:pPr>
         <w:spacing w:after="200" w:line="276" w:lineRule="auto"/>
         <w:jc w:val="center"/>
+        <w:rPr>
+          <w:rFonts w:asciiTheme="minorHAnsi" w:hAnsiTheme="minorHAnsi" w:cstheme="minorHAnsi"/>
+        </w:rPr>
       </w:pPr>
       <w:bookmarkStart w:id="8" w:name="_Toc323756496"/>
       <w:r>
         <w:rPr>
+          <w:rFonts w:asciiTheme="minorHAnsi" w:hAnsiTheme="minorHAnsi" w:cstheme="minorHAnsi"/>
           <w:noProof/>
           <w:lang w:eastAsia="de-CH"/>
         </w:rPr>
@@ -1303,7 +1699,7 @@
                     </pic:cNvPicPr>
                   </pic:nvPicPr>
                   <pic:blipFill>
-                    <a:blip r:embed="rId20" cstate="print">
+                    <a:blip r:embed="rId21" cstate="print">
                       <a:extLst>
                         <a:ext uri="{28A0092B-C50C-407E-A947-70E740481C1C}">
                           <a14:useLocalDpi xmlns:a14="http://schemas.microsoft.com/office/drawing/2010/main" xmlns:wps="http://schemas.microsoft.com/office/word/2010/wordprocessingShape" xmlns:wpi="http://schemas.microsoft.com/office/word/2010/wordprocessingInk" xmlns:wpg="http://schemas.microsoft.com/office/word/2010/wordprocessingGroup" xmlns:w14="http://schemas.microsoft.com/office/word/2010/wordml" xmlns:w="http://schemas.openxmlformats.org/wordprocessingml/2006/main" xmlns:w10="urn:schemas-microsoft-com:office:word" xmlns:wp14="http://schemas.microsoft.com/office/word/2010/wordprocessingDrawing" xmlns:v="urn:schemas-microsoft-com:vml" xmlns:o="urn:schemas-microsoft-com:office:office" xmlns:mc="http://schemas.openxmlformats.org/markup-compatibility/2006" xmlns:wpc="http://schemas.microsoft.com/office/word/2010/wordprocessingCanvas" xmlns="" val="0"/>
@@ -1339,9 +1735,33 @@
       <w:pPr>
         <w:spacing w:after="200" w:line="276" w:lineRule="auto"/>
         <w:jc w:val="center"/>
-      </w:pPr>
-      <w:r>
-        <w:t>Abbildung 1: KETH 2.0</w:t>
+        <w:rPr>
+          <w:rFonts w:asciiTheme="minorHAnsi" w:hAnsiTheme="minorHAnsi" w:cstheme="minorHAnsi"/>
+        </w:rPr>
+      </w:pPr>
+      <w:r>
+        <w:rPr>
+          <w:rFonts w:asciiTheme="minorHAnsi" w:hAnsiTheme="minorHAnsi" w:cstheme="minorHAnsi"/>
+        </w:rPr>
+        <w:t>Abbildung 1: K</w:t>
+      </w:r>
+      <w:r>
+        <w:rPr>
+          <w:rFonts w:asciiTheme="minorHAnsi" w:hAnsiTheme="minorHAnsi" w:cstheme="minorHAnsi"/>
+        </w:rPr>
+        <w:t>H</w:t>
+      </w:r>
+      <w:r>
+        <w:rPr>
+          <w:rFonts w:asciiTheme="minorHAnsi" w:hAnsiTheme="minorHAnsi" w:cstheme="minorHAnsi"/>
+        </w:rPr>
+        <w:t>ET</w:t>
+      </w:r>
+      <w:r>
+        <w:rPr>
+          <w:rFonts w:asciiTheme="minorHAnsi" w:hAnsiTheme="minorHAnsi" w:cstheme="minorHAnsi"/>
+        </w:rPr>
+        <w:t xml:space="preserve"> 2.0</w:t>
       </w:r>
     </w:p>
     <w:p>
@@ -1349,7 +1769,7 @@
         <w:spacing w:after="200" w:line="276" w:lineRule="auto"/>
         <w:jc w:val="center"/>
         <w:rPr>
-          <w:rFonts w:eastAsiaTheme="majorEastAsia" w:cstheme="majorBidi"/>
+          <w:rFonts w:asciiTheme="minorHAnsi" w:eastAsiaTheme="majorEastAsia" w:hAnsiTheme="minorHAnsi" w:cstheme="minorHAnsi"/>
           <w:b/>
           <w:bCs/>
           <w:sz w:val="48"/>
@@ -1357,6 +1777,9 @@
         </w:rPr>
       </w:pPr>
       <w:r>
+        <w:rPr>
+          <w:rFonts w:asciiTheme="minorHAnsi" w:hAnsiTheme="minorHAnsi" w:cstheme="minorHAnsi"/>
+        </w:rPr>
         <w:br w:type="page"/>
       </w:r>
     </w:p>
@@ -1372,149 +1795,325 @@
       <w:bookmarkEnd w:id="9"/>
     </w:p>
     <w:p>
-      <w:r>
-        <w:t>Als die Spielidee nach einer erstaunlich kurzen Suche gefunden war, und das Spielprinzip von KETH verinnerlicht wurde, machten wir uns als erstes ans Pflichtenheft (Anhang 1) ran.</w:t>
-      </w:r>
-      <w:r>
-        <w:t xml:space="preserve"> Im Pflichtenheft definierten wir unsere Spielregeln, die Spielumgebung, der Spielablauf und der Grafi</w:t>
-      </w:r>
-      <w:r>
-        <w:t>k</w:t>
-      </w:r>
-      <w:r>
-        <w:t xml:space="preserve">umfang der Beta-Version. </w:t>
-      </w:r>
-      <w:r>
+      <w:pPr>
+        <w:rPr>
+          <w:rFonts w:asciiTheme="minorHAnsi" w:hAnsiTheme="minorHAnsi" w:cstheme="minorHAnsi"/>
+        </w:rPr>
+      </w:pPr>
+      <w:r>
+        <w:rPr>
+          <w:rFonts w:asciiTheme="minorHAnsi" w:hAnsiTheme="minorHAnsi" w:cstheme="minorHAnsi"/>
+        </w:rPr>
+        <w:t xml:space="preserve">Als die Spielidee nach einer erstaunlich kurzen Suche gefunden war, und das Spielprinzip von </w:t>
+      </w:r>
+      <w:r>
+        <w:rPr>
+          <w:rFonts w:asciiTheme="minorHAnsi" w:hAnsiTheme="minorHAnsi" w:cstheme="minorHAnsi"/>
+        </w:rPr>
+        <w:t>KHET</w:t>
+      </w:r>
+      <w:r>
+        <w:rPr>
+          <w:rFonts w:asciiTheme="minorHAnsi" w:hAnsiTheme="minorHAnsi" w:cstheme="minorHAnsi"/>
+        </w:rPr>
+        <w:t xml:space="preserve"> ve</w:t>
+      </w:r>
+      <w:r>
+        <w:rPr>
+          <w:rFonts w:asciiTheme="minorHAnsi" w:hAnsiTheme="minorHAnsi" w:cstheme="minorHAnsi"/>
+        </w:rPr>
+        <w:t>r</w:t>
+      </w:r>
+      <w:r>
+        <w:rPr>
+          <w:rFonts w:asciiTheme="minorHAnsi" w:hAnsiTheme="minorHAnsi" w:cstheme="minorHAnsi"/>
+        </w:rPr>
+        <w:t>innerlicht wurde, machten wir uns als erstes ans Pflichtenheft (Anhang 1) ran.</w:t>
+      </w:r>
+      <w:r>
+        <w:rPr>
+          <w:rFonts w:asciiTheme="minorHAnsi" w:hAnsiTheme="minorHAnsi" w:cstheme="minorHAnsi"/>
+        </w:rPr>
+        <w:t xml:space="preserve"> Im Pflichtenheft definie</w:t>
+      </w:r>
+      <w:r>
+        <w:rPr>
+          <w:rFonts w:asciiTheme="minorHAnsi" w:hAnsiTheme="minorHAnsi" w:cstheme="minorHAnsi"/>
+        </w:rPr>
+        <w:t>r</w:t>
+      </w:r>
+      <w:r>
+        <w:rPr>
+          <w:rFonts w:asciiTheme="minorHAnsi" w:hAnsiTheme="minorHAnsi" w:cstheme="minorHAnsi"/>
+        </w:rPr>
+        <w:t xml:space="preserve">ten wir unsere Spielregeln, die Spielumgebung, der Spielablauf und der Grafikumfang der Beta-Version. </w:t>
+      </w:r>
+      <w:r>
+        <w:rPr>
+          <w:rFonts w:asciiTheme="minorHAnsi" w:hAnsiTheme="minorHAnsi" w:cstheme="minorHAnsi"/>
+        </w:rPr>
         <w:t xml:space="preserve">Mit diesem Pflichtenheft konnten wir eine ungefähre Zeitplanung </w:t>
       </w:r>
       <w:r>
+        <w:rPr>
+          <w:rFonts w:asciiTheme="minorHAnsi" w:hAnsiTheme="minorHAnsi" w:cstheme="minorHAnsi"/>
+        </w:rPr>
         <w:t xml:space="preserve">(Anhang 2) </w:t>
       </w:r>
       <w:r>
-        <w:t>erstellen. Dann folgte die erste Softwar</w:t>
-      </w:r>
-      <w:r>
+        <w:rPr>
+          <w:rFonts w:asciiTheme="minorHAnsi" w:hAnsiTheme="minorHAnsi" w:cstheme="minorHAnsi"/>
+        </w:rPr>
+        <w:t xml:space="preserve">erstellen. Dann folgte die erste Softwareanalyse. Um uns einen Überblick des Spieleablaufs zu schaffen, erstellen wir ein </w:t>
+      </w:r>
+      <w:proofErr w:type="spellStart"/>
+      <w:r>
+        <w:rPr>
+          <w:rFonts w:asciiTheme="minorHAnsi" w:hAnsiTheme="minorHAnsi" w:cstheme="minorHAnsi"/>
+        </w:rPr>
+        <w:t>Flo</w:t>
+      </w:r>
+      <w:r>
+        <w:rPr>
+          <w:rFonts w:asciiTheme="minorHAnsi" w:hAnsiTheme="minorHAnsi" w:cstheme="minorHAnsi"/>
+        </w:rPr>
+        <w:t>w</w:t>
+      </w:r>
+      <w:r>
+        <w:rPr>
+          <w:rFonts w:asciiTheme="minorHAnsi" w:hAnsiTheme="minorHAnsi" w:cstheme="minorHAnsi"/>
+        </w:rPr>
+        <w:t>chart</w:t>
+      </w:r>
+      <w:proofErr w:type="spellEnd"/>
+      <w:r>
+        <w:rPr>
+          <w:rFonts w:asciiTheme="minorHAnsi" w:hAnsiTheme="minorHAnsi" w:cstheme="minorHAnsi"/>
+        </w:rPr>
+        <w:t xml:space="preserve"> (</w:t>
+      </w:r>
+      <w:r>
+        <w:rPr>
+          <w:rFonts w:asciiTheme="minorHAnsi" w:hAnsiTheme="minorHAnsi" w:cstheme="minorHAnsi"/>
+        </w:rPr>
+        <w:t>Abbildung 2</w:t>
+      </w:r>
+      <w:r>
+        <w:rPr>
+          <w:rFonts w:asciiTheme="minorHAnsi" w:hAnsiTheme="minorHAnsi" w:cstheme="minorHAnsi"/>
+        </w:rPr>
+        <w:t>)</w:t>
+      </w:r>
+      <w:r>
+        <w:rPr>
+          <w:rFonts w:asciiTheme="minorHAnsi" w:hAnsiTheme="minorHAnsi" w:cstheme="minorHAnsi"/>
+        </w:rPr>
+        <w:t xml:space="preserve">. Aus diesem eine Grobe Modulaufteilung und zwar in: Grafik, Spiel, Logik und </w:t>
+      </w:r>
+      <w:proofErr w:type="spellStart"/>
+      <w:r>
+        <w:rPr>
+          <w:rFonts w:asciiTheme="minorHAnsi" w:hAnsiTheme="minorHAnsi" w:cstheme="minorHAnsi"/>
+        </w:rPr>
+        <w:t>main</w:t>
+      </w:r>
+      <w:proofErr w:type="spellEnd"/>
+      <w:r>
+        <w:rPr>
+          <w:rFonts w:asciiTheme="minorHAnsi" w:hAnsiTheme="minorHAnsi" w:cstheme="minorHAnsi"/>
+        </w:rPr>
+        <w:t xml:space="preserve"> (</w:t>
+      </w:r>
+      <w:proofErr w:type="spellStart"/>
+      <w:r>
+        <w:rPr>
+          <w:rFonts w:asciiTheme="minorHAnsi" w:hAnsiTheme="minorHAnsi" w:cstheme="minorHAnsi"/>
+        </w:rPr>
+        <w:t>LaserChess</w:t>
+      </w:r>
+      <w:proofErr w:type="spellEnd"/>
+      <w:r>
+        <w:rPr>
+          <w:rFonts w:asciiTheme="minorHAnsi" w:hAnsiTheme="minorHAnsi" w:cstheme="minorHAnsi"/>
+        </w:rPr>
+        <w:t>).</w:t>
+      </w:r>
+      <w:r>
+        <w:rPr>
+          <w:rFonts w:asciiTheme="minorHAnsi" w:hAnsiTheme="minorHAnsi" w:cstheme="minorHAnsi"/>
+        </w:rPr>
+        <w:t xml:space="preserve"> Um die Module dann in seine Funktionen aufzuspalten und diese unter uns aufzuteilen, verwendeten wir das Prinzip mit den CRC</w:t>
+      </w:r>
+      <w:r>
+        <w:rPr>
+          <w:rFonts w:asciiTheme="minorHAnsi" w:hAnsiTheme="minorHAnsi" w:cstheme="minorHAnsi"/>
+        </w:rPr>
+        <w:t xml:space="preserve"> (Anhang </w:t>
+      </w:r>
+      <w:r>
+        <w:rPr>
+          <w:rFonts w:asciiTheme="minorHAnsi" w:hAnsiTheme="minorHAnsi" w:cstheme="minorHAnsi"/>
+        </w:rPr>
+        <w:t>3</w:t>
+      </w:r>
+      <w:r>
+        <w:rPr>
+          <w:rFonts w:asciiTheme="minorHAnsi" w:hAnsiTheme="minorHAnsi" w:cstheme="minorHAnsi"/>
+        </w:rPr>
+        <w:t>)</w:t>
+      </w:r>
+      <w:r>
+        <w:rPr>
+          <w:rFonts w:asciiTheme="minorHAnsi" w:hAnsiTheme="minorHAnsi" w:cstheme="minorHAnsi"/>
+        </w:rPr>
+        <w:t>. Wider Erwarten, funktionierte das Prinzip ausse</w:t>
+      </w:r>
+      <w:r>
+        <w:rPr>
+          <w:rFonts w:asciiTheme="minorHAnsi" w:hAnsiTheme="minorHAnsi" w:cstheme="minorHAnsi"/>
+        </w:rPr>
+        <w:t>r</w:t>
+      </w:r>
+      <w:r>
+        <w:rPr>
+          <w:rFonts w:asciiTheme="minorHAnsi" w:hAnsiTheme="minorHAnsi" w:cstheme="minorHAnsi"/>
+        </w:rPr>
+        <w:t>gewöhnlich gut. Innerhalb von 1 oder 2 Lektionen hatte jeder von uns mehrere Kärtchen mit schnittste</w:t>
+      </w:r>
+      <w:r>
+        <w:rPr>
+          <w:rFonts w:asciiTheme="minorHAnsi" w:hAnsiTheme="minorHAnsi" w:cstheme="minorHAnsi"/>
+        </w:rPr>
+        <w:t>l</w:t>
+      </w:r>
+      <w:r>
+        <w:rPr>
+          <w:rFonts w:asciiTheme="minorHAnsi" w:hAnsiTheme="minorHAnsi" w:cstheme="minorHAnsi"/>
+        </w:rPr>
+        <w:t>lendefinierten Funktionen in den Händen, welche man individuell bearbeiten konnte.</w:t>
+      </w:r>
+      <w:r>
+        <w:rPr>
+          <w:rFonts w:asciiTheme="minorHAnsi" w:hAnsiTheme="minorHAnsi" w:cstheme="minorHAnsi"/>
+        </w:rPr>
+        <w:t xml:space="preserve"> </w:t>
+      </w:r>
+      <w:r>
+        <w:rPr>
+          <w:rFonts w:asciiTheme="minorHAnsi" w:hAnsiTheme="minorHAnsi" w:cstheme="minorHAnsi"/>
+        </w:rPr>
+        <w:t>Als unser Spiel mit der Planung erstmals vorstellbar wurde, bemerkten wir auch diverse Kleinigkeiten, welche wir im Pflic</w:t>
+      </w:r>
+      <w:r>
+        <w:rPr>
+          <w:rFonts w:asciiTheme="minorHAnsi" w:hAnsiTheme="minorHAnsi" w:cstheme="minorHAnsi"/>
+        </w:rPr>
+        <w:t>h</w:t>
+      </w:r>
+      <w:r>
+        <w:rPr>
+          <w:rFonts w:asciiTheme="minorHAnsi" w:hAnsiTheme="minorHAnsi" w:cstheme="minorHAnsi"/>
+        </w:rPr>
+        <w:t xml:space="preserve">tenheft ergänzen mussten. </w:t>
+      </w:r>
+      <w:r>
+        <w:rPr>
+          <w:rFonts w:asciiTheme="minorHAnsi" w:hAnsiTheme="minorHAnsi" w:cstheme="minorHAnsi"/>
+        </w:rPr>
+        <w:t>Etwas verspätet</w:t>
+      </w:r>
+      <w:r>
+        <w:rPr>
+          <w:rFonts w:asciiTheme="minorHAnsi" w:hAnsiTheme="minorHAnsi" w:cstheme="minorHAnsi"/>
+        </w:rPr>
+        <w:t>, aber zum Glück nicht vergessen,</w:t>
+      </w:r>
+      <w:r>
+        <w:rPr>
+          <w:rFonts w:asciiTheme="minorHAnsi" w:hAnsiTheme="minorHAnsi" w:cstheme="minorHAnsi"/>
+        </w:rPr>
+        <w:t xml:space="preserve"> haben wir </w:t>
+      </w:r>
+      <w:r>
+        <w:rPr>
+          <w:rFonts w:asciiTheme="minorHAnsi" w:hAnsiTheme="minorHAnsi" w:cstheme="minorHAnsi"/>
+        </w:rPr>
+        <w:t xml:space="preserve">dann </w:t>
+      </w:r>
+      <w:r>
+        <w:rPr>
+          <w:rFonts w:asciiTheme="minorHAnsi" w:hAnsiTheme="minorHAnsi" w:cstheme="minorHAnsi"/>
+        </w:rPr>
+        <w:t>d</w:t>
+      </w:r>
+      <w:r>
+        <w:rPr>
+          <w:rFonts w:asciiTheme="minorHAnsi" w:hAnsiTheme="minorHAnsi" w:cstheme="minorHAnsi"/>
+        </w:rPr>
+        <w:t>as</w:t>
+      </w:r>
+      <w:r>
+        <w:rPr>
+          <w:rFonts w:asciiTheme="minorHAnsi" w:hAnsiTheme="minorHAnsi" w:cstheme="minorHAnsi"/>
+        </w:rPr>
+        <w:t xml:space="preserve"> </w:t>
+      </w:r>
+      <w:proofErr w:type="spellStart"/>
+      <w:r>
+        <w:rPr>
+          <w:rFonts w:asciiTheme="minorHAnsi" w:hAnsiTheme="minorHAnsi" w:cstheme="minorHAnsi"/>
+        </w:rPr>
+        <w:t>Styl</w:t>
+      </w:r>
+      <w:r>
+        <w:rPr>
+          <w:rFonts w:asciiTheme="minorHAnsi" w:hAnsiTheme="minorHAnsi" w:cstheme="minorHAnsi"/>
+        </w:rPr>
         <w:t>e</w:t>
       </w:r>
       <w:r>
-        <w:t xml:space="preserve">analyse. Um uns einen Überblick des Spieleablaufs zu schaffen, erstellen wir ein </w:t>
-      </w:r>
-      <w:proofErr w:type="spellStart"/>
-      <w:r>
-        <w:t>Flowchart</w:t>
+        <w:rPr>
+          <w:rFonts w:asciiTheme="minorHAnsi" w:hAnsiTheme="minorHAnsi" w:cstheme="minorHAnsi"/>
+        </w:rPr>
+        <w:t>guideline</w:t>
       </w:r>
       <w:proofErr w:type="spellEnd"/>
       <w:r>
-        <w:t xml:space="preserve"> (</w:t>
-      </w:r>
-      <w:r>
-        <w:t>Abbildung 2</w:t>
-      </w:r>
-      <w:r>
+        <w:rPr>
+          <w:rFonts w:asciiTheme="minorHAnsi" w:hAnsiTheme="minorHAnsi" w:cstheme="minorHAnsi"/>
+        </w:rPr>
+        <w:t xml:space="preserve"> (Anhang </w:t>
+      </w:r>
+      <w:r>
+        <w:rPr>
+          <w:rFonts w:asciiTheme="minorHAnsi" w:hAnsiTheme="minorHAnsi" w:cstheme="minorHAnsi"/>
+        </w:rPr>
+        <w:t>4</w:t>
+      </w:r>
+      <w:r>
+        <w:rPr>
+          <w:rFonts w:asciiTheme="minorHAnsi" w:hAnsiTheme="minorHAnsi" w:cstheme="minorHAnsi"/>
+        </w:rPr>
         <w:t>)</w:t>
       </w:r>
       <w:r>
-        <w:t>. Aus diesem eine Grobe Modulaufte</w:t>
-      </w:r>
-      <w:r>
-        <w:t>i</w:t>
-      </w:r>
-      <w:r>
-        <w:t xml:space="preserve">lung und zwar in: Grafik, Spiel, Logik und </w:t>
-      </w:r>
-      <w:proofErr w:type="spellStart"/>
-      <w:r>
-        <w:t>main</w:t>
-      </w:r>
-      <w:proofErr w:type="spellEnd"/>
-      <w:r>
-        <w:t xml:space="preserve"> (</w:t>
-      </w:r>
-      <w:proofErr w:type="spellStart"/>
-      <w:r>
-        <w:t>LaserChess</w:t>
-      </w:r>
-      <w:proofErr w:type="spellEnd"/>
-      <w:r>
-        <w:t>).</w:t>
-      </w:r>
-      <w:r>
-        <w:t xml:space="preserve"> Um die Module dann in seine Funktionen aufzuspalten und diese unter uns aufz</w:t>
-      </w:r>
-      <w:r>
-        <w:t>u</w:t>
-      </w:r>
-      <w:r>
-        <w:t>teilen, verwendeten wir das Prinzip mit den CRC</w:t>
-      </w:r>
-      <w:r>
-        <w:t xml:space="preserve"> (Anhang </w:t>
-      </w:r>
-      <w:r>
-        <w:t>3</w:t>
-      </w:r>
-      <w:r>
-        <w:t>)</w:t>
-      </w:r>
-      <w:r>
-        <w:t>. Wider Erwarten, funktionierte das Prinzip aussergewöhnlich gut. Innerhalb von 1 oder 2 Lektionen hatte jeder von uns mehrere Kärtchen mit schnittstellendefinierten Funktionen in den Händen, welche man individuell bearbe</w:t>
-      </w:r>
-      <w:r>
-        <w:t>i</w:t>
-      </w:r>
-      <w:r>
-        <w:t>ten konnte.</w:t>
-      </w:r>
-      <w:r>
-        <w:t xml:space="preserve"> </w:t>
-      </w:r>
-      <w:r>
-        <w:t xml:space="preserve">Als unser Spiel mit der Planung erstmals vorstellbar wurde, bemerkten wir auch diverse Kleinigkeiten, welche wir im Pflichtenheft ergänzen mussten. </w:t>
-      </w:r>
-      <w:r>
-        <w:t>Etwas verspätet</w:t>
-      </w:r>
-      <w:r>
-        <w:t>, aber zum Glück nicht vergessen,</w:t>
-      </w:r>
-      <w:r>
-        <w:t xml:space="preserve"> haben wir </w:t>
-      </w:r>
-      <w:r>
-        <w:t xml:space="preserve">dann </w:t>
-      </w:r>
-      <w:r>
-        <w:t>d</w:t>
-      </w:r>
-      <w:r>
-        <w:t>as</w:t>
-      </w:r>
-      <w:r>
-        <w:t xml:space="preserve"> </w:t>
-      </w:r>
-      <w:proofErr w:type="spellStart"/>
-      <w:r>
-        <w:t>Styleguideline</w:t>
-      </w:r>
-      <w:proofErr w:type="spellEnd"/>
-      <w:r>
-        <w:t xml:space="preserve"> (Anhang </w:t>
-      </w:r>
-      <w:r>
-        <w:t>4</w:t>
-      </w:r>
-      <w:r>
-        <w:t>)</w:t>
-      </w:r>
-      <w:r>
+        <w:rPr>
+          <w:rFonts w:asciiTheme="minorHAnsi" w:hAnsiTheme="minorHAnsi" w:cstheme="minorHAnsi"/>
+        </w:rPr>
         <w:t xml:space="preserve"> definiert.</w:t>
       </w:r>
     </w:p>
     <w:p>
       <w:pPr>
         <w:jc w:val="center"/>
-      </w:pPr>
-      <w:r>
+        <w:rPr>
+          <w:rFonts w:asciiTheme="minorHAnsi" w:hAnsiTheme="minorHAnsi" w:cstheme="minorHAnsi"/>
+        </w:rPr>
+      </w:pPr>
+      <w:r>
+        <w:rPr>
+          <w:rFonts w:asciiTheme="minorHAnsi" w:hAnsiTheme="minorHAnsi" w:cstheme="minorHAnsi"/>
+        </w:rPr>
         <w:object w:dxaOrig="12353" w:dyaOrig="9552">
           <v:shapetype id="_x0000_t75" coordsize="21600,21600" o:spt="75" o:preferrelative="t" path="m@4@5l@4@11@9@11@9@5xe" filled="f" stroked="f">
             <v:stroke joinstyle="miter"/>
@@ -1535,17 +2134,23 @@
             <v:path o:extrusionok="f" gradientshapeok="t" o:connecttype="rect"/>
             <o:lock v:ext="edit" aspectratio="t"/>
           </v:shapetype>
-          <v:shape id="_x0000_i1025" type="#_x0000_t75" style="width:510.75pt;height:395.25pt" o:ole="">
-            <v:imagedata r:id="rId21" o:title=""/>
+          <v:shape id="_x0000_i1025" type="#_x0000_t75" style="width:510.55pt;height:395.55pt" o:ole="">
+            <v:imagedata r:id="rId22" o:title=""/>
           </v:shape>
-          <o:OLEObject Type="Embed" ProgID="Visio.Drawing.11" ShapeID="_x0000_i1025" DrawAspect="Content" ObjectID="_1400767707" r:id="rId22"/>
+          <o:OLEObject Type="Embed" ProgID="Visio.Drawing.11" ShapeID="_x0000_i1025" DrawAspect="Content" ObjectID="_1401263379" r:id="rId23"/>
         </w:object>
       </w:r>
       <w:r>
+        <w:rPr>
+          <w:rFonts w:asciiTheme="minorHAnsi" w:hAnsiTheme="minorHAnsi" w:cstheme="minorHAnsi"/>
+        </w:rPr>
         <w:t xml:space="preserve">Abbildung 2: </w:t>
       </w:r>
       <w:proofErr w:type="spellStart"/>
       <w:r>
+        <w:rPr>
+          <w:rFonts w:asciiTheme="minorHAnsi" w:hAnsiTheme="minorHAnsi" w:cstheme="minorHAnsi"/>
+        </w:rPr>
         <w:t>Flowchart</w:t>
       </w:r>
       <w:proofErr w:type="spellEnd"/>
@@ -1562,22 +2167,45 @@
       <w:bookmarkEnd w:id="10"/>
     </w:p>
     <w:p>
+      <w:pPr>
+        <w:rPr>
+          <w:rFonts w:asciiTheme="minorHAnsi" w:hAnsiTheme="minorHAnsi" w:cstheme="minorHAnsi"/>
+        </w:rPr>
+      </w:pPr>
       <w:proofErr w:type="spellStart"/>
       <w:r>
+        <w:rPr>
+          <w:rFonts w:asciiTheme="minorHAnsi" w:hAnsiTheme="minorHAnsi" w:cstheme="minorHAnsi"/>
+        </w:rPr>
         <w:t>Gitbash</w:t>
       </w:r>
       <w:proofErr w:type="spellEnd"/>
       <w:r>
+        <w:rPr>
+          <w:rFonts w:asciiTheme="minorHAnsi" w:hAnsiTheme="minorHAnsi" w:cstheme="minorHAnsi"/>
+        </w:rPr>
         <w:t xml:space="preserve"> und </w:t>
       </w:r>
       <w:r>
+        <w:rPr>
+          <w:rFonts w:asciiTheme="minorHAnsi" w:hAnsiTheme="minorHAnsi" w:cstheme="minorHAnsi"/>
+        </w:rPr>
         <w:t>Erklärung komplizierter Funktionen?</w:t>
       </w:r>
       <w:r>
+        <w:rPr>
+          <w:rFonts w:asciiTheme="minorHAnsi" w:hAnsiTheme="minorHAnsi" w:cstheme="minorHAnsi"/>
+        </w:rPr>
         <w:t>…</w:t>
       </w:r>
     </w:p>
-    <w:p/>
+    <w:p>
+      <w:pPr>
+        <w:rPr>
+          <w:rFonts w:asciiTheme="minorHAnsi" w:hAnsiTheme="minorHAnsi" w:cstheme="minorHAnsi"/>
+        </w:rPr>
+      </w:pPr>
+    </w:p>
     <w:p>
       <w:pPr>
         <w:pStyle w:val="berschrift2"/>
@@ -1588,7 +2216,13 @@
       </w:r>
       <w:bookmarkEnd w:id="11"/>
     </w:p>
-    <w:p/>
+    <w:p>
+      <w:pPr>
+        <w:rPr>
+          <w:rFonts w:asciiTheme="minorHAnsi" w:hAnsiTheme="minorHAnsi" w:cstheme="minorHAnsi"/>
+        </w:rPr>
+      </w:pPr>
+    </w:p>
     <w:p>
       <w:pPr>
         <w:pStyle w:val="berschrift2"/>
@@ -1599,7 +2233,13 @@
       </w:r>
       <w:bookmarkEnd w:id="12"/>
     </w:p>
-    <w:p/>
+    <w:p>
+      <w:pPr>
+        <w:rPr>
+          <w:rFonts w:asciiTheme="minorHAnsi" w:hAnsiTheme="minorHAnsi" w:cstheme="minorHAnsi"/>
+        </w:rPr>
+      </w:pPr>
+    </w:p>
     <w:p>
       <w:pPr>
         <w:pStyle w:val="berschrift2"/>
@@ -1621,65 +2261,121 @@
       <w:bookmarkEnd w:id="14"/>
     </w:p>
     <w:p>
-      <w:r>
+      <w:pPr>
+        <w:rPr>
+          <w:rFonts w:asciiTheme="minorHAnsi" w:hAnsiTheme="minorHAnsi" w:cstheme="minorHAnsi"/>
+        </w:rPr>
+      </w:pPr>
+      <w:r>
+        <w:rPr>
+          <w:rFonts w:asciiTheme="minorHAnsi" w:hAnsiTheme="minorHAnsi" w:cstheme="minorHAnsi"/>
+        </w:rPr>
         <w:t>Im Grafikmodul werden hauptsächlich alle Grafischen Elemente gezeichnet oder eingefügt (</w:t>
       </w:r>
       <w:proofErr w:type="spellStart"/>
       <w:r>
+        <w:rPr>
+          <w:rFonts w:asciiTheme="minorHAnsi" w:hAnsiTheme="minorHAnsi" w:cstheme="minorHAnsi"/>
+        </w:rPr>
         <w:t>draw_playground</w:t>
       </w:r>
       <w:proofErr w:type="spellEnd"/>
       <w:r>
+        <w:rPr>
+          <w:rFonts w:asciiTheme="minorHAnsi" w:hAnsiTheme="minorHAnsi" w:cstheme="minorHAnsi"/>
+        </w:rPr>
         <w:t xml:space="preserve">, </w:t>
       </w:r>
       <w:proofErr w:type="spellStart"/>
       <w:r>
+        <w:rPr>
+          <w:rFonts w:asciiTheme="minorHAnsi" w:hAnsiTheme="minorHAnsi" w:cstheme="minorHAnsi"/>
+        </w:rPr>
         <w:t>draw_figure</w:t>
       </w:r>
       <w:proofErr w:type="spellEnd"/>
       <w:r>
+        <w:rPr>
+          <w:rFonts w:asciiTheme="minorHAnsi" w:hAnsiTheme="minorHAnsi" w:cstheme="minorHAnsi"/>
+        </w:rPr>
         <w:t xml:space="preserve">, </w:t>
       </w:r>
       <w:proofErr w:type="spellStart"/>
       <w:r>
+        <w:rPr>
+          <w:rFonts w:asciiTheme="minorHAnsi" w:hAnsiTheme="minorHAnsi" w:cstheme="minorHAnsi"/>
+        </w:rPr>
         <w:t>usw</w:t>
       </w:r>
       <w:proofErr w:type="spellEnd"/>
       <w:r>
+        <w:rPr>
+          <w:rFonts w:asciiTheme="minorHAnsi" w:hAnsiTheme="minorHAnsi" w:cstheme="minorHAnsi"/>
+        </w:rPr>
         <w:t>…). Aber auch diverse Umrechnungen, welche auch andere Module benutzen wie z.B. die Umrechnung der Pixel auf unsere definierte</w:t>
       </w:r>
       <w:r>
+        <w:rPr>
+          <w:rFonts w:asciiTheme="minorHAnsi" w:hAnsiTheme="minorHAnsi" w:cstheme="minorHAnsi"/>
+        </w:rPr>
         <w:t>n</w:t>
       </w:r>
       <w:r>
+        <w:rPr>
+          <w:rFonts w:asciiTheme="minorHAnsi" w:hAnsiTheme="minorHAnsi" w:cstheme="minorHAnsi"/>
+        </w:rPr>
         <w:t xml:space="preserve"> Spielfelder (</w:t>
       </w:r>
       <w:proofErr w:type="spellStart"/>
       <w:r>
-        <w:t>p</w:t>
-      </w:r>
-      <w:r>
-        <w:t>i</w:t>
-      </w:r>
-      <w:r>
-        <w:t>xel_to_map</w:t>
+        <w:rPr>
+          <w:rFonts w:asciiTheme="minorHAnsi" w:hAnsiTheme="minorHAnsi" w:cstheme="minorHAnsi"/>
+        </w:rPr>
+        <w:t>pixel_to_map</w:t>
       </w:r>
       <w:proofErr w:type="spellEnd"/>
       <w:r>
-        <w:t>) und umgekehrt (</w:t>
+        <w:rPr>
+          <w:rFonts w:asciiTheme="minorHAnsi" w:hAnsiTheme="minorHAnsi" w:cstheme="minorHAnsi"/>
+        </w:rPr>
+        <w:t>) und u</w:t>
+      </w:r>
+      <w:r>
+        <w:rPr>
+          <w:rFonts w:asciiTheme="minorHAnsi" w:hAnsiTheme="minorHAnsi" w:cstheme="minorHAnsi"/>
+        </w:rPr>
+        <w:t>m</w:t>
+      </w:r>
+      <w:r>
+        <w:rPr>
+          <w:rFonts w:asciiTheme="minorHAnsi" w:hAnsiTheme="minorHAnsi" w:cstheme="minorHAnsi"/>
+        </w:rPr>
+        <w:t>gekehrt (</w:t>
       </w:r>
       <w:proofErr w:type="spellStart"/>
       <w:r>
+        <w:rPr>
+          <w:rFonts w:asciiTheme="minorHAnsi" w:hAnsiTheme="minorHAnsi" w:cstheme="minorHAnsi"/>
+        </w:rPr>
         <w:t>map_to_pixel</w:t>
       </w:r>
       <w:proofErr w:type="spellEnd"/>
       <w:r>
+        <w:rPr>
+          <w:rFonts w:asciiTheme="minorHAnsi" w:hAnsiTheme="minorHAnsi" w:cstheme="minorHAnsi"/>
+        </w:rPr>
         <w:t xml:space="preserve">), </w:t>
       </w:r>
       <w:r>
+        <w:rPr>
+          <w:rFonts w:asciiTheme="minorHAnsi" w:hAnsiTheme="minorHAnsi" w:cstheme="minorHAnsi"/>
+        </w:rPr>
         <w:t>o</w:t>
       </w:r>
       <w:r>
+        <w:rPr>
+          <w:rFonts w:asciiTheme="minorHAnsi" w:hAnsiTheme="minorHAnsi" w:cstheme="minorHAnsi"/>
+        </w:rPr>
         <w:t>der die Initialisierung aller Bilder.</w:t>
       </w:r>
     </w:p>
@@ -1688,7 +2384,7 @@
         <w:spacing w:after="200" w:line="276" w:lineRule="auto"/>
         <w:jc w:val="left"/>
         <w:rPr>
-          <w:rFonts w:eastAsiaTheme="majorEastAsia" w:cstheme="majorBidi"/>
+          <w:rFonts w:asciiTheme="minorHAnsi" w:eastAsiaTheme="majorEastAsia" w:hAnsiTheme="minorHAnsi" w:cstheme="minorHAnsi"/>
           <w:b/>
           <w:bCs/>
           <w:sz w:val="48"/>
@@ -1707,7 +2403,165 @@
       </w:r>
       <w:bookmarkEnd w:id="15"/>
     </w:p>
-    <w:p/>
+    <w:p>
+      <w:pPr>
+        <w:rPr>
+          <w:rFonts w:asciiTheme="minorHAnsi" w:hAnsiTheme="minorHAnsi" w:cstheme="minorHAnsi"/>
+        </w:rPr>
+      </w:pPr>
+      <w:r>
+        <w:rPr>
+          <w:rFonts w:asciiTheme="minorHAnsi" w:hAnsiTheme="minorHAnsi" w:cstheme="minorHAnsi"/>
+        </w:rPr>
+        <w:t xml:space="preserve">Zur </w:t>
+      </w:r>
+      <w:proofErr w:type="spellStart"/>
+      <w:r>
+        <w:rPr>
+          <w:rFonts w:asciiTheme="minorHAnsi" w:hAnsiTheme="minorHAnsi" w:cstheme="minorHAnsi"/>
+        </w:rPr>
+        <w:t>ürüfing</w:t>
+      </w:r>
+      <w:proofErr w:type="spellEnd"/>
+      <w:r>
+        <w:rPr>
+          <w:rFonts w:asciiTheme="minorHAnsi" w:hAnsiTheme="minorHAnsi" w:cstheme="minorHAnsi"/>
+        </w:rPr>
+        <w:t xml:space="preserve"> der </w:t>
+      </w:r>
+      <w:proofErr w:type="spellStart"/>
+      <w:r>
+        <w:rPr>
+          <w:rFonts w:asciiTheme="minorHAnsi" w:hAnsiTheme="minorHAnsi" w:cstheme="minorHAnsi"/>
+        </w:rPr>
+        <w:t>stabilität</w:t>
+      </w:r>
+      <w:proofErr w:type="spellEnd"/>
+      <w:r>
+        <w:rPr>
+          <w:rFonts w:asciiTheme="minorHAnsi" w:hAnsiTheme="minorHAnsi" w:cstheme="minorHAnsi"/>
+        </w:rPr>
+        <w:t xml:space="preserve"> und </w:t>
+      </w:r>
+      <w:proofErr w:type="spellStart"/>
+      <w:r>
+        <w:rPr>
+          <w:rFonts w:asciiTheme="minorHAnsi" w:hAnsiTheme="minorHAnsi" w:cstheme="minorHAnsi"/>
+        </w:rPr>
+        <w:t>überprüfung</w:t>
+      </w:r>
+      <w:proofErr w:type="spellEnd"/>
+      <w:r>
+        <w:rPr>
+          <w:rFonts w:asciiTheme="minorHAnsi" w:hAnsiTheme="minorHAnsi" w:cstheme="minorHAnsi"/>
+        </w:rPr>
+        <w:t xml:space="preserve">, ob keine </w:t>
+      </w:r>
+      <w:proofErr w:type="spellStart"/>
+      <w:r>
+        <w:rPr>
+          <w:rFonts w:asciiTheme="minorHAnsi" w:hAnsiTheme="minorHAnsi" w:cstheme="minorHAnsi"/>
+        </w:rPr>
+        <w:t>magic</w:t>
+      </w:r>
+      <w:proofErr w:type="spellEnd"/>
+      <w:r>
+        <w:rPr>
+          <w:rFonts w:asciiTheme="minorHAnsi" w:hAnsiTheme="minorHAnsi" w:cstheme="minorHAnsi"/>
+        </w:rPr>
+        <w:t xml:space="preserve"> </w:t>
+      </w:r>
+      <w:proofErr w:type="spellStart"/>
+      <w:r>
+        <w:rPr>
+          <w:rFonts w:asciiTheme="minorHAnsi" w:hAnsiTheme="minorHAnsi" w:cstheme="minorHAnsi"/>
+        </w:rPr>
+        <w:t>numbers</w:t>
+      </w:r>
+      <w:proofErr w:type="spellEnd"/>
+      <w:r>
+        <w:rPr>
+          <w:rFonts w:asciiTheme="minorHAnsi" w:hAnsiTheme="minorHAnsi" w:cstheme="minorHAnsi"/>
+        </w:rPr>
+        <w:t xml:space="preserve"> mehr vorhanden sind, wurde das </w:t>
+      </w:r>
+      <w:proofErr w:type="spellStart"/>
+      <w:r>
+        <w:rPr>
+          <w:rFonts w:asciiTheme="minorHAnsi" w:hAnsiTheme="minorHAnsi" w:cstheme="minorHAnsi"/>
+        </w:rPr>
+        <w:t>gesammte</w:t>
+      </w:r>
+      <w:proofErr w:type="spellEnd"/>
+      <w:r>
+        <w:rPr>
+          <w:rFonts w:asciiTheme="minorHAnsi" w:hAnsiTheme="minorHAnsi" w:cstheme="minorHAnsi"/>
+        </w:rPr>
+        <w:t xml:space="preserve"> </w:t>
+      </w:r>
+      <w:proofErr w:type="spellStart"/>
+      <w:r>
+        <w:rPr>
+          <w:rFonts w:asciiTheme="minorHAnsi" w:hAnsiTheme="minorHAnsi" w:cstheme="minorHAnsi"/>
+        </w:rPr>
+        <w:t>spielfeld</w:t>
+      </w:r>
+      <w:proofErr w:type="spellEnd"/>
+      <w:r>
+        <w:rPr>
+          <w:rFonts w:asciiTheme="minorHAnsi" w:hAnsiTheme="minorHAnsi" w:cstheme="minorHAnsi"/>
+        </w:rPr>
+        <w:t xml:space="preserve"> </w:t>
+      </w:r>
+      <w:proofErr w:type="spellStart"/>
+      <w:r>
+        <w:rPr>
+          <w:rFonts w:asciiTheme="minorHAnsi" w:hAnsiTheme="minorHAnsi" w:cstheme="minorHAnsi"/>
+        </w:rPr>
+        <w:t>heruntersaklliert</w:t>
+      </w:r>
+      <w:proofErr w:type="spellEnd"/>
+      <w:r>
+        <w:rPr>
+          <w:rFonts w:asciiTheme="minorHAnsi" w:hAnsiTheme="minorHAnsi" w:cstheme="minorHAnsi"/>
+        </w:rPr>
+        <w:t xml:space="preserve"> und alles war noch in </w:t>
+      </w:r>
+      <w:proofErr w:type="spellStart"/>
+      <w:r>
+        <w:rPr>
+          <w:rFonts w:asciiTheme="minorHAnsi" w:hAnsiTheme="minorHAnsi" w:cstheme="minorHAnsi"/>
+        </w:rPr>
+        <w:t>ordnung</w:t>
+      </w:r>
+      <w:proofErr w:type="spellEnd"/>
+      <w:r>
+        <w:rPr>
+          <w:rFonts w:asciiTheme="minorHAnsi" w:hAnsiTheme="minorHAnsi" w:cstheme="minorHAnsi"/>
+        </w:rPr>
+        <w:t>.</w:t>
+      </w:r>
+    </w:p>
+    <w:p>
+      <w:pPr>
+        <w:pStyle w:val="Listenabsatz"/>
+        <w:numPr>
+          <w:ilvl w:val="0"/>
+          <w:numId w:val="42"/>
+        </w:numPr>
+        <w:rPr>
+          <w:rFonts w:asciiTheme="minorHAnsi" w:hAnsiTheme="minorHAnsi" w:cstheme="minorHAnsi"/>
+        </w:rPr>
+      </w:pPr>
+      <w:proofErr w:type="spellStart"/>
+      <w:r>
+        <w:rPr>
+          <w:rFonts w:asciiTheme="minorHAnsi" w:hAnsiTheme="minorHAnsi" w:cstheme="minorHAnsi"/>
+        </w:rPr>
+        <w:t>bild</w:t>
+      </w:r>
+      <w:proofErr w:type="spellEnd"/>
+    </w:p>
     <w:p>
       <w:pPr>
         <w:pStyle w:val="berschrift1"/>
@@ -1731,40 +2585,83 @@
       <w:bookmarkEnd w:id="17"/>
     </w:p>
     <w:p>
-      <w:r>
-        <w:t>Im Allgemeinen versuchten wir ein Arbeitsjournal mit den Täglichen Entscheidungen zu führen. Da wir aber vorwiegend individuell bei uns Z</w:t>
-      </w:r>
-      <w:r>
-        <w:t>u</w:t>
-      </w:r>
-      <w:r>
-        <w:t xml:space="preserve">hause arbeiteten, war es schnell vergessen. Wir beschlossen daher, einfach den Verlauf unserer </w:t>
+      <w:pPr>
+        <w:rPr>
+          <w:rFonts w:asciiTheme="minorHAnsi" w:hAnsiTheme="minorHAnsi" w:cstheme="minorHAnsi"/>
+        </w:rPr>
+      </w:pPr>
+      <w:r>
+        <w:rPr>
+          <w:rFonts w:asciiTheme="minorHAnsi" w:hAnsiTheme="minorHAnsi" w:cstheme="minorHAnsi"/>
+        </w:rPr>
+        <w:t>Im Allgemeinen versuchten wir ein Arbeitsjournal mit den Täglichen Entscheidungen zu führen. Da wir aber vorwiegend individuell bei uns Zuhause arbeiteten, war es schnell vergessen. Wir beschlossen d</w:t>
+      </w:r>
+      <w:r>
+        <w:rPr>
+          <w:rFonts w:asciiTheme="minorHAnsi" w:hAnsiTheme="minorHAnsi" w:cstheme="minorHAnsi"/>
+        </w:rPr>
+        <w:t>a</w:t>
+      </w:r>
+      <w:r>
+        <w:rPr>
+          <w:rFonts w:asciiTheme="minorHAnsi" w:hAnsiTheme="minorHAnsi" w:cstheme="minorHAnsi"/>
+        </w:rPr>
+        <w:t xml:space="preserve">her, einfach den Verlauf unserer </w:t>
       </w:r>
       <w:proofErr w:type="spellStart"/>
       <w:r>
+        <w:rPr>
+          <w:rFonts w:asciiTheme="minorHAnsi" w:hAnsiTheme="minorHAnsi" w:cstheme="minorHAnsi"/>
+        </w:rPr>
         <w:t>commits</w:t>
       </w:r>
       <w:proofErr w:type="spellEnd"/>
       <w:r>
+        <w:rPr>
+          <w:rFonts w:asciiTheme="minorHAnsi" w:hAnsiTheme="minorHAnsi" w:cstheme="minorHAnsi"/>
+        </w:rPr>
         <w:t xml:space="preserve"> von </w:t>
       </w:r>
       <w:proofErr w:type="spellStart"/>
       <w:r>
+        <w:rPr>
+          <w:rFonts w:asciiTheme="minorHAnsi" w:hAnsiTheme="minorHAnsi" w:cstheme="minorHAnsi"/>
+        </w:rPr>
         <w:t>Gitbash</w:t>
       </w:r>
       <w:proofErr w:type="spellEnd"/>
       <w:r>
+        <w:rPr>
+          <w:rFonts w:asciiTheme="minorHAnsi" w:hAnsiTheme="minorHAnsi" w:cstheme="minorHAnsi"/>
+        </w:rPr>
         <w:t xml:space="preserve"> zusammen zu fassen. So garantieren wir auch, dass nichts vergessen wurde.</w:t>
       </w:r>
     </w:p>
-    <w:p/>
     <w:p>
+      <w:pPr>
+        <w:rPr>
+          <w:rFonts w:asciiTheme="minorHAnsi" w:hAnsiTheme="minorHAnsi" w:cstheme="minorHAnsi"/>
+        </w:rPr>
+      </w:pPr>
+    </w:p>
+    <w:p>
+      <w:pPr>
+        <w:rPr>
+          <w:rFonts w:asciiTheme="minorHAnsi" w:hAnsiTheme="minorHAnsi" w:cstheme="minorHAnsi"/>
+        </w:rPr>
+      </w:pPr>
       <w:proofErr w:type="spellStart"/>
       <w:r>
+        <w:rPr>
+          <w:rFonts w:asciiTheme="minorHAnsi" w:hAnsiTheme="minorHAnsi" w:cstheme="minorHAnsi"/>
+        </w:rPr>
         <w:t>Blup</w:t>
       </w:r>
       <w:proofErr w:type="spellEnd"/>
       <w:r>
+        <w:rPr>
+          <w:rFonts w:asciiTheme="minorHAnsi" w:hAnsiTheme="minorHAnsi" w:cstheme="minorHAnsi"/>
+        </w:rPr>
         <w:t>…</w:t>
       </w:r>
     </w:p>
@@ -1792,34 +2689,176 @@
       <w:bookmarkEnd w:id="19"/>
     </w:p>
     <w:p>
-      <w:r>
+      <w:pPr>
+        <w:rPr>
+          <w:rFonts w:asciiTheme="minorHAnsi" w:hAnsiTheme="minorHAnsi" w:cstheme="minorHAnsi"/>
+        </w:rPr>
+      </w:pPr>
+      <w:r>
+        <w:rPr>
+          <w:rFonts w:asciiTheme="minorHAnsi" w:hAnsiTheme="minorHAnsi" w:cstheme="minorHAnsi"/>
+        </w:rPr>
         <w:t xml:space="preserve">Dieses Informatikprojekt hat uns </w:t>
       </w:r>
       <w:r>
-        <w:t>im grossen und ganzen sehr Spass gemacht. Wir hätten nicht gedacht, dass es uns in diesem Ausmass okk</w:t>
-      </w:r>
-      <w:r>
-        <w:t>u</w:t>
-      </w:r>
-      <w:r>
-        <w:t>piert. Natürlich machte dann das Testen und Dokumentieren weniger Spass. Nichts desto trotz; war es eine gute Erfahrung. Vor allem in Bezug auf die Teamarbeit bei einer solch gr</w:t>
-      </w:r>
-      <w:r>
+        <w:rPr>
+          <w:rFonts w:asciiTheme="minorHAnsi" w:hAnsiTheme="minorHAnsi" w:cstheme="minorHAnsi"/>
+        </w:rPr>
+        <w:t>im grossen und ganzen sehr Spass gemacht. Wir hätten nicht gedacht, dass es uns in diesem Ausmass okkupiert. Natürlich machte dann das Testen und Dokumentieren wen</w:t>
+      </w:r>
+      <w:r>
+        <w:rPr>
+          <w:rFonts w:asciiTheme="minorHAnsi" w:hAnsiTheme="minorHAnsi" w:cstheme="minorHAnsi"/>
+        </w:rPr>
+        <w:t>i</w:t>
+      </w:r>
+      <w:r>
+        <w:rPr>
+          <w:rFonts w:asciiTheme="minorHAnsi" w:hAnsiTheme="minorHAnsi" w:cstheme="minorHAnsi"/>
+        </w:rPr>
+        <w:t>ger Spass. Nichts desto trotz; war es eine gute Erfahrung. Vor allem in Bezug auf die Teamarbeit bei e</w:t>
+      </w:r>
+      <w:r>
+        <w:rPr>
+          <w:rFonts w:asciiTheme="minorHAnsi" w:hAnsiTheme="minorHAnsi" w:cstheme="minorHAnsi"/>
+        </w:rPr>
+        <w:t>i</w:t>
+      </w:r>
+      <w:r>
+        <w:rPr>
+          <w:rFonts w:asciiTheme="minorHAnsi" w:hAnsiTheme="minorHAnsi" w:cstheme="minorHAnsi"/>
+        </w:rPr>
+        <w:t>ner solch gr</w:t>
+      </w:r>
+      <w:r>
+        <w:rPr>
+          <w:rFonts w:asciiTheme="minorHAnsi" w:hAnsiTheme="minorHAnsi" w:cstheme="minorHAnsi"/>
+        </w:rPr>
         <w:t>o</w:t>
       </w:r>
       <w:r>
+        <w:rPr>
+          <w:rFonts w:asciiTheme="minorHAnsi" w:hAnsiTheme="minorHAnsi" w:cstheme="minorHAnsi"/>
+        </w:rPr>
         <w:t>ssen Arbeit.</w:t>
       </w:r>
     </w:p>
-    <w:p/>
     <w:p>
+      <w:pPr>
+        <w:rPr>
+          <w:rFonts w:asciiTheme="minorHAnsi" w:hAnsiTheme="minorHAnsi" w:cstheme="minorHAnsi"/>
+        </w:rPr>
+      </w:pPr>
+    </w:p>
+    <w:p>
+      <w:pPr>
+        <w:rPr>
+          <w:rFonts w:asciiTheme="minorHAnsi" w:hAnsiTheme="minorHAnsi" w:cstheme="minorHAnsi"/>
+        </w:rPr>
+      </w:pPr>
       <w:proofErr w:type="spellStart"/>
       <w:r>
+        <w:rPr>
+          <w:rFonts w:asciiTheme="minorHAnsi" w:hAnsiTheme="minorHAnsi" w:cstheme="minorHAnsi"/>
+        </w:rPr>
         <w:t>Blup</w:t>
       </w:r>
       <w:proofErr w:type="spellEnd"/>
       <w:r>
+        <w:rPr>
+          <w:rFonts w:asciiTheme="minorHAnsi" w:hAnsiTheme="minorHAnsi" w:cstheme="minorHAnsi"/>
+        </w:rPr>
         <w:t>..</w:t>
+      </w:r>
+    </w:p>
+    <w:p>
+      <w:pPr>
+        <w:rPr>
+          <w:rFonts w:asciiTheme="minorHAnsi" w:hAnsiTheme="minorHAnsi" w:cstheme="minorHAnsi"/>
+        </w:rPr>
+      </w:pPr>
+    </w:p>
+    <w:p>
+      <w:pPr>
+        <w:rPr>
+          <w:rFonts w:asciiTheme="minorHAnsi" w:hAnsiTheme="minorHAnsi" w:cstheme="minorHAnsi"/>
+        </w:rPr>
+      </w:pPr>
+      <w:r>
+        <w:rPr>
+          <w:rFonts w:asciiTheme="minorHAnsi" w:hAnsiTheme="minorHAnsi" w:cstheme="minorHAnsi"/>
+        </w:rPr>
+        <w:t xml:space="preserve">Fazit: </w:t>
+      </w:r>
+      <w:proofErr w:type="spellStart"/>
+      <w:r>
+        <w:rPr>
+          <w:rFonts w:asciiTheme="minorHAnsi" w:hAnsiTheme="minorHAnsi" w:cstheme="minorHAnsi"/>
+        </w:rPr>
+        <w:t>wird</w:t>
+      </w:r>
+      <w:proofErr w:type="spellEnd"/>
+      <w:r>
+        <w:rPr>
+          <w:rFonts w:asciiTheme="minorHAnsi" w:hAnsiTheme="minorHAnsi" w:cstheme="minorHAnsi"/>
+        </w:rPr>
+        <w:t xml:space="preserve"> haben alle zwingend vorausgesetzten die </w:t>
+      </w:r>
+      <w:proofErr w:type="spellStart"/>
+      <w:r>
+        <w:rPr>
+          <w:rFonts w:asciiTheme="minorHAnsi" w:hAnsiTheme="minorHAnsi" w:cstheme="minorHAnsi"/>
+        </w:rPr>
+        <w:t>funnktionalitäten</w:t>
+      </w:r>
+      <w:proofErr w:type="spellEnd"/>
+      <w:r>
+        <w:rPr>
+          <w:rFonts w:asciiTheme="minorHAnsi" w:hAnsiTheme="minorHAnsi" w:cstheme="minorHAnsi"/>
+        </w:rPr>
+        <w:t xml:space="preserve"> des </w:t>
+      </w:r>
+      <w:proofErr w:type="spellStart"/>
+      <w:r>
+        <w:rPr>
+          <w:rFonts w:asciiTheme="minorHAnsi" w:hAnsiTheme="minorHAnsi" w:cstheme="minorHAnsi"/>
+        </w:rPr>
+        <w:t>pflichtenhets</w:t>
+      </w:r>
+      <w:proofErr w:type="spellEnd"/>
+      <w:r>
+        <w:rPr>
+          <w:rFonts w:asciiTheme="minorHAnsi" w:hAnsiTheme="minorHAnsi" w:cstheme="minorHAnsi"/>
+        </w:rPr>
+        <w:t xml:space="preserve"> erreicht. Einige der </w:t>
+      </w:r>
+      <w:proofErr w:type="spellStart"/>
+      <w:r>
+        <w:rPr>
+          <w:rFonts w:asciiTheme="minorHAnsi" w:hAnsiTheme="minorHAnsi" w:cstheme="minorHAnsi"/>
+        </w:rPr>
+        <w:t>zusätzlicnhen</w:t>
+      </w:r>
+      <w:proofErr w:type="spellEnd"/>
+      <w:r>
+        <w:rPr>
+          <w:rFonts w:asciiTheme="minorHAnsi" w:hAnsiTheme="minorHAnsi" w:cstheme="minorHAnsi"/>
+        </w:rPr>
+        <w:t xml:space="preserve"> (wie </w:t>
+      </w:r>
+      <w:proofErr w:type="spellStart"/>
+      <w:r>
+        <w:rPr>
+          <w:rFonts w:asciiTheme="minorHAnsi" w:hAnsiTheme="minorHAnsi" w:cstheme="minorHAnsi"/>
+        </w:rPr>
+        <w:t>blaballba</w:t>
+      </w:r>
+      <w:proofErr w:type="spellEnd"/>
+      <w:r>
+        <w:rPr>
+          <w:rFonts w:asciiTheme="minorHAnsi" w:hAnsiTheme="minorHAnsi" w:cstheme="minorHAnsi"/>
+        </w:rPr>
+        <w:t>) ebenfalls.</w:t>
       </w:r>
     </w:p>
     <w:p>
@@ -1851,8 +2890,14 @@
           <w:ilvl w:val="0"/>
           <w:numId w:val="41"/>
         </w:numPr>
-      </w:pPr>
-      <w:r>
+        <w:rPr>
+          <w:rFonts w:asciiTheme="minorHAnsi" w:hAnsiTheme="minorHAnsi" w:cstheme="minorHAnsi"/>
+        </w:rPr>
+      </w:pPr>
+      <w:r>
+        <w:rPr>
+          <w:rFonts w:asciiTheme="minorHAnsi" w:hAnsiTheme="minorHAnsi" w:cstheme="minorHAnsi"/>
+        </w:rPr>
         <w:t>Zeitplanung</w:t>
       </w:r>
     </w:p>
@@ -1863,14 +2908,20 @@
           <w:ilvl w:val="0"/>
           <w:numId w:val="41"/>
         </w:numPr>
-      </w:pPr>
-      <w:r>
+        <w:rPr>
+          <w:rFonts w:asciiTheme="minorHAnsi" w:hAnsiTheme="minorHAnsi" w:cstheme="minorHAnsi"/>
+        </w:rPr>
+      </w:pPr>
+      <w:r>
+        <w:rPr>
+          <w:rFonts w:asciiTheme="minorHAnsi" w:hAnsiTheme="minorHAnsi" w:cstheme="minorHAnsi"/>
+        </w:rPr>
         <w:t>Laborjournal</w:t>
       </w:r>
     </w:p>
     <w:sectPr>
-      <w:headerReference w:type="even" r:id="rId23"/>
-      <w:headerReference w:type="default" r:id="rId24"/>
+      <w:headerReference w:type="even" r:id="rId24"/>
+      <w:headerReference w:type="default" r:id="rId25"/>
       <w:pgSz w:w="11906" w:h="16838"/>
       <w:pgMar w:top="1669" w:right="1133" w:bottom="1276" w:left="1417" w:header="708" w:footer="708" w:gutter="0"/>
       <w:pgNumType w:start="1" w:chapStyle="1"/>
@@ -2321,6 +3372,119 @@
     </w:lvl>
   </w:abstractNum>
   <w:abstractNum w:abstractNumId="1">
+    <w:nsid w:val="0B311888"/>
+    <w:multiLevelType w:val="hybridMultilevel"/>
+    <w:tmpl w:val="D38A146A"/>
+    <w:lvl w:ilvl="0" w:tplc="DD3CDC80">
+      <w:start w:val="2"/>
+      <w:numFmt w:val="bullet"/>
+      <w:lvlText w:val=""/>
+      <w:lvlJc w:val="left"/>
+      <w:pPr>
+        <w:ind w:left="720" w:hanging="360"/>
+      </w:pPr>
+      <w:rPr>
+        <w:rFonts w:ascii="Wingdings" w:eastAsiaTheme="minorHAnsi" w:hAnsi="Wingdings" w:cstheme="minorHAnsi" w:hint="default"/>
+      </w:rPr>
+    </w:lvl>
+    <w:lvl w:ilvl="1" w:tplc="08070003" w:tentative="1">
+      <w:start w:val="1"/>
+      <w:numFmt w:val="bullet"/>
+      <w:lvlText w:val="o"/>
+      <w:lvlJc w:val="left"/>
+      <w:pPr>
+        <w:ind w:left="1440" w:hanging="360"/>
+      </w:pPr>
+      <w:rPr>
+        <w:rFonts w:ascii="Courier New" w:hAnsi="Courier New" w:cs="Courier New" w:hint="default"/>
+      </w:rPr>
+    </w:lvl>
+    <w:lvl w:ilvl="2" w:tplc="08070005" w:tentative="1">
+      <w:start w:val="1"/>
+      <w:numFmt w:val="bullet"/>
+      <w:lvlText w:val=""/>
+      <w:lvlJc w:val="left"/>
+      <w:pPr>
+        <w:ind w:left="2160" w:hanging="360"/>
+      </w:pPr>
+      <w:rPr>
+        <w:rFonts w:ascii="Wingdings" w:hAnsi="Wingdings" w:hint="default"/>
+      </w:rPr>
+    </w:lvl>
+    <w:lvl w:ilvl="3" w:tplc="08070001" w:tentative="1">
+      <w:start w:val="1"/>
+      <w:numFmt w:val="bullet"/>
+      <w:lvlText w:val=""/>
+      <w:lvlJc w:val="left"/>
+      <w:pPr>
+        <w:ind w:left="2880" w:hanging="360"/>
+      </w:pPr>
+      <w:rPr>
+        <w:rFonts w:ascii="Symbol" w:hAnsi="Symbol" w:hint="default"/>
+      </w:rPr>
+    </w:lvl>
+    <w:lvl w:ilvl="4" w:tplc="08070003" w:tentative="1">
+      <w:start w:val="1"/>
+      <w:numFmt w:val="bullet"/>
+      <w:lvlText w:val="o"/>
+      <w:lvlJc w:val="left"/>
+      <w:pPr>
+        <w:ind w:left="3600" w:hanging="360"/>
+      </w:pPr>
+      <w:rPr>
+        <w:rFonts w:ascii="Courier New" w:hAnsi="Courier New" w:cs="Courier New" w:hint="default"/>
+      </w:rPr>
+    </w:lvl>
+    <w:lvl w:ilvl="5" w:tplc="08070005" w:tentative="1">
+      <w:start w:val="1"/>
+      <w:numFmt w:val="bullet"/>
+      <w:lvlText w:val=""/>
+      <w:lvlJc w:val="left"/>
+      <w:pPr>
+        <w:ind w:left="4320" w:hanging="360"/>
+      </w:pPr>
+      <w:rPr>
+        <w:rFonts w:ascii="Wingdings" w:hAnsi="Wingdings" w:hint="default"/>
+      </w:rPr>
+    </w:lvl>
+    <w:lvl w:ilvl="6" w:tplc="08070001" w:tentative="1">
+      <w:start w:val="1"/>
+      <w:numFmt w:val="bullet"/>
+      <w:lvlText w:val=""/>
+      <w:lvlJc w:val="left"/>
+      <w:pPr>
+        <w:ind w:left="5040" w:hanging="360"/>
+      </w:pPr>
+      <w:rPr>
+        <w:rFonts w:ascii="Symbol" w:hAnsi="Symbol" w:hint="default"/>
+      </w:rPr>
+    </w:lvl>
+    <w:lvl w:ilvl="7" w:tplc="08070003" w:tentative="1">
+      <w:start w:val="1"/>
+      <w:numFmt w:val="bullet"/>
+      <w:lvlText w:val="o"/>
+      <w:lvlJc w:val="left"/>
+      <w:pPr>
+        <w:ind w:left="5760" w:hanging="360"/>
+      </w:pPr>
+      <w:rPr>
+        <w:rFonts w:ascii="Courier New" w:hAnsi="Courier New" w:cs="Courier New" w:hint="default"/>
+      </w:rPr>
+    </w:lvl>
+    <w:lvl w:ilvl="8" w:tplc="08070005" w:tentative="1">
+      <w:start w:val="1"/>
+      <w:numFmt w:val="bullet"/>
+      <w:lvlText w:val=""/>
+      <w:lvlJc w:val="left"/>
+      <w:pPr>
+        <w:ind w:left="6480" w:hanging="360"/>
+      </w:pPr>
+      <w:rPr>
+        <w:rFonts w:ascii="Wingdings" w:hAnsi="Wingdings" w:hint="default"/>
+      </w:rPr>
+    </w:lvl>
+  </w:abstractNum>
+  <w:abstractNum w:abstractNumId="2">
     <w:nsid w:val="0BFD0F94"/>
     <w:multiLevelType w:val="multilevel"/>
     <w:tmpl w:val="0807001D"/>
@@ -2407,13 +3571,13 @@
       </w:pPr>
     </w:lvl>
   </w:abstractNum>
-  <w:abstractNum w:abstractNumId="2">
+  <w:abstractNum w:abstractNumId="3">
     <w:nsid w:val="1BA70143"/>
     <w:multiLevelType w:val="multilevel"/>
     <w:tmpl w:val="0807001D"/>
     <w:numStyleLink w:val="Formatvorlage2"/>
   </w:abstractNum>
-  <w:abstractNum w:abstractNumId="3">
+  <w:abstractNum w:abstractNumId="4">
     <w:nsid w:val="1ECA5845"/>
     <w:multiLevelType w:val="hybridMultilevel"/>
     <w:tmpl w:val="3308275A"/>
@@ -2526,7 +3690,7 @@
       </w:rPr>
     </w:lvl>
   </w:abstractNum>
-  <w:abstractNum w:abstractNumId="4">
+  <w:abstractNum w:abstractNumId="5">
     <w:nsid w:val="22182082"/>
     <w:multiLevelType w:val="hybridMultilevel"/>
     <w:tmpl w:val="D506038E"/>
@@ -2612,7 +3776,7 @@
       </w:pPr>
     </w:lvl>
   </w:abstractNum>
-  <w:abstractNum w:abstractNumId="5">
+  <w:abstractNum w:abstractNumId="6">
     <w:nsid w:val="27A21D50"/>
     <w:multiLevelType w:val="hybridMultilevel"/>
     <w:tmpl w:val="7414B28E"/>
@@ -2724,7 +3888,7 @@
       </w:rPr>
     </w:lvl>
   </w:abstractNum>
-  <w:abstractNum w:abstractNumId="6">
+  <w:abstractNum w:abstractNumId="7">
     <w:nsid w:val="28877A3E"/>
     <w:multiLevelType w:val="hybridMultilevel"/>
     <w:tmpl w:val="BF78F260"/>
@@ -2837,7 +4001,7 @@
       </w:rPr>
     </w:lvl>
   </w:abstractNum>
-  <w:abstractNum w:abstractNumId="7">
+  <w:abstractNum w:abstractNumId="8">
     <w:nsid w:val="28F2756A"/>
     <w:multiLevelType w:val="multilevel"/>
     <w:tmpl w:val="08070025"/>
@@ -2935,7 +4099,7 @@
       </w:pPr>
     </w:lvl>
   </w:abstractNum>
-  <w:abstractNum w:abstractNumId="8">
+  <w:abstractNum w:abstractNumId="9">
     <w:nsid w:val="2CBB4FB3"/>
     <w:multiLevelType w:val="hybridMultilevel"/>
     <w:tmpl w:val="9B8859F8"/>
@@ -3024,7 +4188,7 @@
       </w:pPr>
     </w:lvl>
   </w:abstractNum>
-  <w:abstractNum w:abstractNumId="9">
+  <w:abstractNum w:abstractNumId="10">
     <w:nsid w:val="344B5B5B"/>
     <w:multiLevelType w:val="hybridMultilevel"/>
     <w:tmpl w:val="FC9E0026"/>
@@ -3137,7 +4301,7 @@
       </w:rPr>
     </w:lvl>
   </w:abstractNum>
-  <w:abstractNum w:abstractNumId="10">
+  <w:abstractNum w:abstractNumId="11">
     <w:nsid w:val="35FD6A2E"/>
     <w:multiLevelType w:val="hybridMultilevel"/>
     <w:tmpl w:val="712E8432"/>
@@ -3226,7 +4390,7 @@
       </w:pPr>
     </w:lvl>
   </w:abstractNum>
-  <w:abstractNum w:abstractNumId="11">
+  <w:abstractNum w:abstractNumId="12">
     <w:nsid w:val="36790B80"/>
     <w:multiLevelType w:val="hybridMultilevel"/>
     <w:tmpl w:val="6054FCBC"/>
@@ -3339,7 +4503,7 @@
       </w:rPr>
     </w:lvl>
   </w:abstractNum>
-  <w:abstractNum w:abstractNumId="12">
+  <w:abstractNum w:abstractNumId="13">
     <w:nsid w:val="39A81755"/>
     <w:multiLevelType w:val="multilevel"/>
     <w:tmpl w:val="AD2E5912"/>
@@ -3488,7 +4652,7 @@
       </w:rPr>
     </w:lvl>
   </w:abstractNum>
-  <w:abstractNum w:abstractNumId="13">
+  <w:abstractNum w:abstractNumId="14">
     <w:nsid w:val="3F4028A2"/>
     <w:multiLevelType w:val="multilevel"/>
     <w:tmpl w:val="0807001D"/>
@@ -3575,7 +4739,7 @@
       </w:pPr>
     </w:lvl>
   </w:abstractNum>
-  <w:abstractNum w:abstractNumId="14">
+  <w:abstractNum w:abstractNumId="15">
     <w:nsid w:val="461C764E"/>
     <w:multiLevelType w:val="multilevel"/>
     <w:tmpl w:val="A754EC5C"/>
@@ -3661,7 +4825,7 @@
       </w:pPr>
     </w:lvl>
   </w:abstractNum>
-  <w:abstractNum w:abstractNumId="15">
+  <w:abstractNum w:abstractNumId="16">
     <w:nsid w:val="48925428"/>
     <w:multiLevelType w:val="hybridMultilevel"/>
     <w:tmpl w:val="9E409BBE"/>
@@ -3747,7 +4911,7 @@
       </w:pPr>
     </w:lvl>
   </w:abstractNum>
-  <w:abstractNum w:abstractNumId="16">
+  <w:abstractNum w:abstractNumId="17">
     <w:nsid w:val="5119717B"/>
     <w:multiLevelType w:val="hybridMultilevel"/>
     <w:tmpl w:val="1C1EE998"/>
@@ -3860,7 +5024,7 @@
       </w:rPr>
     </w:lvl>
   </w:abstractNum>
-  <w:abstractNum w:abstractNumId="17">
+  <w:abstractNum w:abstractNumId="18">
     <w:nsid w:val="57B57FED"/>
     <w:multiLevelType w:val="hybridMultilevel"/>
     <w:tmpl w:val="7B607C66"/>
@@ -3949,7 +5113,7 @@
       </w:pPr>
     </w:lvl>
   </w:abstractNum>
-  <w:abstractNum w:abstractNumId="18">
+  <w:abstractNum w:abstractNumId="19">
     <w:nsid w:val="709C733E"/>
     <w:multiLevelType w:val="hybridMultilevel"/>
     <w:tmpl w:val="F060531E"/>
@@ -4062,7 +5226,7 @@
       </w:rPr>
     </w:lvl>
   </w:abstractNum>
-  <w:abstractNum w:abstractNumId="19">
+  <w:abstractNum w:abstractNumId="20">
     <w:nsid w:val="7E561043"/>
     <w:multiLevelType w:val="hybridMultilevel"/>
     <w:tmpl w:val="31D63760"/>
@@ -4148,7 +5312,7 @@
       </w:pPr>
     </w:lvl>
   </w:abstractNum>
-  <w:abstractNum w:abstractNumId="20">
+  <w:abstractNum w:abstractNumId="21">
     <w:nsid w:val="7FF24D1F"/>
     <w:multiLevelType w:val="hybridMultilevel"/>
     <w:tmpl w:val="A68A6F40"/>
@@ -4238,124 +5402,124 @@
     </w:lvl>
   </w:abstractNum>
   <w:num w:numId="1">
-    <w:abstractNumId w:val="4"/>
+    <w:abstractNumId w:val="5"/>
   </w:num>
   <w:num w:numId="2">
-    <w:abstractNumId w:val="19"/>
+    <w:abstractNumId w:val="20"/>
   </w:num>
   <w:num w:numId="3">
+    <w:abstractNumId w:val="16"/>
+  </w:num>
+  <w:num w:numId="4">
     <w:abstractNumId w:val="15"/>
   </w:num>
-  <w:num w:numId="4">
-    <w:abstractNumId w:val="14"/>
-  </w:num>
   <w:num w:numId="5">
-    <w:abstractNumId w:val="14"/>
+    <w:abstractNumId w:val="15"/>
   </w:num>
   <w:num w:numId="6">
-    <w:abstractNumId w:val="14"/>
+    <w:abstractNumId w:val="15"/>
   </w:num>
   <w:num w:numId="7">
-    <w:abstractNumId w:val="14"/>
+    <w:abstractNumId w:val="15"/>
   </w:num>
   <w:num w:numId="8">
-    <w:abstractNumId w:val="14"/>
+    <w:abstractNumId w:val="15"/>
   </w:num>
   <w:num w:numId="9">
-    <w:abstractNumId w:val="14"/>
+    <w:abstractNumId w:val="15"/>
   </w:num>
   <w:num w:numId="10">
-    <w:abstractNumId w:val="14"/>
+    <w:abstractNumId w:val="15"/>
   </w:num>
   <w:num w:numId="11">
-    <w:abstractNumId w:val="14"/>
+    <w:abstractNumId w:val="15"/>
   </w:num>
   <w:num w:numId="12">
-    <w:abstractNumId w:val="14"/>
+    <w:abstractNumId w:val="15"/>
   </w:num>
   <w:num w:numId="13">
-    <w:abstractNumId w:val="14"/>
+    <w:abstractNumId w:val="15"/>
   </w:num>
   <w:num w:numId="14">
-    <w:abstractNumId w:val="14"/>
+    <w:abstractNumId w:val="15"/>
   </w:num>
   <w:num w:numId="15">
-    <w:abstractNumId w:val="14"/>
+    <w:abstractNumId w:val="15"/>
   </w:num>
   <w:num w:numId="16">
-    <w:abstractNumId w:val="14"/>
+    <w:abstractNumId w:val="15"/>
   </w:num>
   <w:num w:numId="17">
-    <w:abstractNumId w:val="14"/>
+    <w:abstractNumId w:val="15"/>
   </w:num>
   <w:num w:numId="18">
-    <w:abstractNumId w:val="14"/>
+    <w:abstractNumId w:val="15"/>
   </w:num>
   <w:num w:numId="19">
-    <w:abstractNumId w:val="14"/>
+    <w:abstractNumId w:val="15"/>
   </w:num>
   <w:num w:numId="20">
-    <w:abstractNumId w:val="14"/>
+    <w:abstractNumId w:val="15"/>
   </w:num>
   <w:num w:numId="21">
-    <w:abstractNumId w:val="14"/>
+    <w:abstractNumId w:val="15"/>
   </w:num>
   <w:num w:numId="22">
-    <w:abstractNumId w:val="14"/>
+    <w:abstractNumId w:val="15"/>
   </w:num>
   <w:num w:numId="23">
-    <w:abstractNumId w:val="7"/>
+    <w:abstractNumId w:val="8"/>
   </w:num>
   <w:num w:numId="24">
-    <w:abstractNumId w:val="17"/>
+    <w:abstractNumId w:val="18"/>
   </w:num>
   <w:num w:numId="25">
-    <w:abstractNumId w:val="20"/>
+    <w:abstractNumId w:val="21"/>
   </w:num>
   <w:num w:numId="26">
-    <w:abstractNumId w:val="8"/>
+    <w:abstractNumId w:val="9"/>
   </w:num>
   <w:num w:numId="27">
-    <w:abstractNumId w:val="7"/>
+    <w:abstractNumId w:val="8"/>
     <w:lvlOverride w:ilvl="0">
       <w:startOverride w:val="1"/>
     </w:lvlOverride>
   </w:num>
   <w:num w:numId="28">
-    <w:abstractNumId w:val="5"/>
+    <w:abstractNumId w:val="6"/>
   </w:num>
   <w:num w:numId="29">
+    <w:abstractNumId w:val="14"/>
+  </w:num>
+  <w:num w:numId="30">
+    <w:abstractNumId w:val="3"/>
+  </w:num>
+  <w:num w:numId="31">
+    <w:abstractNumId w:val="2"/>
+  </w:num>
+  <w:num w:numId="32">
+    <w:abstractNumId w:val="4"/>
+  </w:num>
+  <w:num w:numId="33">
+    <w:abstractNumId w:val="19"/>
+  </w:num>
+  <w:num w:numId="34">
     <w:abstractNumId w:val="13"/>
   </w:num>
-  <w:num w:numId="30">
-    <w:abstractNumId w:val="2"/>
+  <w:num w:numId="35">
+    <w:abstractNumId w:val="17"/>
   </w:num>
-  <w:num w:numId="31">
-    <w:abstractNumId w:val="1"/>
-  </w:num>
-  <w:num w:numId="32">
-    <w:abstractNumId w:val="3"/>
-  </w:num>
-  <w:num w:numId="33">
-    <w:abstractNumId w:val="18"/>
-  </w:num>
-  <w:num w:numId="34">
+  <w:num w:numId="36">
     <w:abstractNumId w:val="12"/>
   </w:num>
-  <w:num w:numId="35">
-    <w:abstractNumId w:val="16"/>
-  </w:num>
-  <w:num w:numId="36">
-    <w:abstractNumId w:val="11"/>
-  </w:num>
   <w:num w:numId="37">
-    <w:abstractNumId w:val="9"/>
+    <w:abstractNumId w:val="10"/>
   </w:num>
   <w:num w:numId="38">
-    <w:abstractNumId w:val="6"/>
+    <w:abstractNumId w:val="7"/>
   </w:num>
   <w:num w:numId="39">
-    <w:abstractNumId w:val="7"/>
+    <w:abstractNumId w:val="8"/>
     <w:lvlOverride w:ilvl="0">
       <w:startOverride w:val="1"/>
     </w:lvlOverride>
@@ -4388,7 +5552,10 @@
     <w:abstractNumId w:val="0"/>
   </w:num>
   <w:num w:numId="41">
-    <w:abstractNumId w:val="10"/>
+    <w:abstractNumId w:val="11"/>
+  </w:num>
+  <w:num w:numId="42">
+    <w:abstractNumId w:val="1"/>
   </w:num>
 </w:numbering>
 </file>
@@ -4569,7 +5736,7 @@
     <w:link w:val="berschrift1Zchn"/>
     <w:uiPriority w:val="9"/>
     <w:qFormat/>
-    <w:rsid w:val="00364ACE"/>
+    <w:rsid w:val="007A2CC4"/>
     <w:pPr>
       <w:keepNext/>
       <w:keepLines/>
@@ -4583,7 +5750,7 @@
       <w:outlineLvl w:val="0"/>
     </w:pPr>
     <w:rPr>
-      <w:rFonts w:eastAsiaTheme="majorEastAsia" w:cstheme="majorBidi"/>
+      <w:rFonts w:asciiTheme="minorHAnsi" w:eastAsiaTheme="majorEastAsia" w:hAnsiTheme="minorHAnsi" w:cstheme="majorBidi"/>
       <w:b/>
       <w:bCs/>
       <w:sz w:val="48"/>
@@ -4622,7 +5789,7 @@
     <w:uiPriority w:val="9"/>
     <w:unhideWhenUsed/>
     <w:qFormat/>
-    <w:rsid w:val="00364ACE"/>
+    <w:rsid w:val="007A2CC4"/>
     <w:pPr>
       <w:numPr>
         <w:ilvl w:val="2"/>
@@ -4633,7 +5800,7 @@
     </w:pPr>
     <w:rPr>
       <w:bCs/>
-      <w:sz w:val="24"/>
+      <w:sz w:val="32"/>
     </w:rPr>
   </w:style>
   <w:style w:type="paragraph" w:styleId="berschrift4">
@@ -4644,7 +5811,7 @@
     <w:uiPriority w:val="9"/>
     <w:unhideWhenUsed/>
     <w:qFormat/>
-    <w:rsid w:val="00910194"/>
+    <w:rsid w:val="007A2CC4"/>
     <w:pPr>
       <w:numPr>
         <w:ilvl w:val="3"/>
@@ -4657,7 +5824,7 @@
       <w:bCs w:val="0"/>
       <w:i/>
       <w:iCs/>
-      <w:sz w:val="22"/>
+      <w:sz w:val="28"/>
     </w:rPr>
   </w:style>
   <w:style w:type="paragraph" w:styleId="berschrift5">
@@ -4912,9 +6079,9 @@
     <w:basedOn w:val="Absatz-Standardschriftart"/>
     <w:link w:val="berschrift1"/>
     <w:uiPriority w:val="9"/>
-    <w:rsid w:val="00364ACE"/>
-    <w:rPr>
-      <w:rFonts w:ascii="HelveticaNeue LT 45 Light" w:eastAsiaTheme="majorEastAsia" w:hAnsi="HelveticaNeue LT 45 Light" w:cstheme="majorBidi"/>
+    <w:rsid w:val="007A2CC4"/>
+    <w:rPr>
+      <w:rFonts w:eastAsiaTheme="majorEastAsia" w:cstheme="majorBidi"/>
       <w:b/>
       <w:bCs/>
       <w:sz w:val="48"/>
@@ -4939,12 +6106,12 @@
     <w:basedOn w:val="Absatz-Standardschriftart"/>
     <w:link w:val="berschrift3"/>
     <w:uiPriority w:val="9"/>
-    <w:rsid w:val="00364ACE"/>
-    <w:rPr>
-      <w:rFonts w:ascii="HelveticaNeue LT 45 Light" w:eastAsiaTheme="majorEastAsia" w:hAnsi="HelveticaNeue LT 45 Light" w:cstheme="majorBidi"/>
+    <w:rsid w:val="007A2CC4"/>
+    <w:rPr>
+      <w:rFonts w:eastAsiaTheme="majorEastAsia" w:cstheme="majorBidi"/>
       <w:b/>
       <w:bCs/>
-      <w:sz w:val="24"/>
+      <w:sz w:val="32"/>
       <w:szCs w:val="26"/>
     </w:rPr>
   </w:style>
@@ -4953,11 +6120,12 @@
     <w:basedOn w:val="Absatz-Standardschriftart"/>
     <w:link w:val="berschrift4"/>
     <w:uiPriority w:val="9"/>
-    <w:rsid w:val="00910194"/>
-    <w:rPr>
-      <w:rFonts w:ascii="HelveticaNeue LT 45 Light" w:eastAsiaTheme="majorEastAsia" w:hAnsi="HelveticaNeue LT 45 Light" w:cstheme="majorBidi"/>
+    <w:rsid w:val="007A2CC4"/>
+    <w:rPr>
+      <w:rFonts w:eastAsiaTheme="majorEastAsia" w:cstheme="majorBidi"/>
       <w:i/>
       <w:iCs/>
+      <w:sz w:val="28"/>
       <w:szCs w:val="26"/>
     </w:rPr>
   </w:style>
@@ -6986,7 +8154,7 @@
 </file>
 
 <file path=customXml/itemProps1.xml><?xml version="1.0" encoding="utf-8"?>
-<ds:datastoreItem xmlns:ds="http://schemas.openxmlformats.org/officeDocument/2006/customXml" ds:itemID="{674C0995-6535-4967-A6B1-F6C7BDA49A71}">
+<ds:datastoreItem xmlns:ds="http://schemas.openxmlformats.org/officeDocument/2006/customXml" ds:itemID="{70802E4F-1EE2-4C6D-A4BD-B8A376DC0028}">
   <ds:schemaRefs>
     <ds:schemaRef ds:uri="http://schemas.openxmlformats.org/officeDocument/2006/bibliography"/>
   </ds:schemaRefs>
@@ -6994,7 +8162,7 @@
 </file>
 
 <file path=customXml/itemProps2.xml><?xml version="1.0" encoding="utf-8"?>
-<ds:datastoreItem xmlns:ds="http://schemas.openxmlformats.org/officeDocument/2006/customXml" ds:itemID="{FD1E76E1-F6F7-4C94-BC4E-4F01FC5141B6}">
+<ds:datastoreItem xmlns:ds="http://schemas.openxmlformats.org/officeDocument/2006/customXml" ds:itemID="{15A5665A-27F4-42AA-A4BC-67131E70989D}">
   <ds:schemaRefs>
     <ds:schemaRef ds:uri="http://schemas.openxmlformats.org/officeDocument/2006/bibliography"/>
   </ds:schemaRefs>
@@ -7002,7 +8170,7 @@
 </file>
 
 <file path=customXml/itemProps3.xml><?xml version="1.0" encoding="utf-8"?>
-<ds:datastoreItem xmlns:ds="http://schemas.openxmlformats.org/officeDocument/2006/customXml" ds:itemID="{C39BA628-290A-479E-AD91-673621CC6065}">
+<ds:datastoreItem xmlns:ds="http://schemas.openxmlformats.org/officeDocument/2006/customXml" ds:itemID="{A05B17C2-2205-4B1B-A09C-9BB1572522F3}">
   <ds:schemaRefs>
     <ds:schemaRef ds:uri="http://schemas.openxmlformats.org/officeDocument/2006/bibliography"/>
   </ds:schemaRefs>
@@ -7010,7 +8178,7 @@
 </file>
 
 <file path=customXml/itemProps4.xml><?xml version="1.0" encoding="utf-8"?>
-<ds:datastoreItem xmlns:ds="http://schemas.openxmlformats.org/officeDocument/2006/customXml" ds:itemID="{70802E4F-1EE2-4C6D-A4BD-B8A376DC0028}">
+<ds:datastoreItem xmlns:ds="http://schemas.openxmlformats.org/officeDocument/2006/customXml" ds:itemID="{BDE0FC76-675E-4661-8419-B67FADEC75AF}">
   <ds:schemaRefs>
     <ds:schemaRef ds:uri="http://schemas.openxmlformats.org/officeDocument/2006/bibliography"/>
   </ds:schemaRefs>
@@ -7018,7 +8186,7 @@
 </file>
 
 <file path=customXml/itemProps5.xml><?xml version="1.0" encoding="utf-8"?>
-<ds:datastoreItem xmlns:ds="http://schemas.openxmlformats.org/officeDocument/2006/customXml" ds:itemID="{8E12D4CE-ECA5-4F7D-B796-B6CC78DF8BF4}">
+<ds:datastoreItem xmlns:ds="http://schemas.openxmlformats.org/officeDocument/2006/customXml" ds:itemID="{950DE519-8C4F-4184-8179-7FACE24B5F36}">
   <ds:schemaRefs>
     <ds:schemaRef ds:uri="http://schemas.openxmlformats.org/officeDocument/2006/bibliography"/>
   </ds:schemaRefs>
@@ -7026,7 +8194,7 @@
 </file>
 
 <file path=customXml/itemProps6.xml><?xml version="1.0" encoding="utf-8"?>
-<ds:datastoreItem xmlns:ds="http://schemas.openxmlformats.org/officeDocument/2006/customXml" ds:itemID="{15595F40-DD04-44BF-A1F0-A2A4DF88AB0A}">
+<ds:datastoreItem xmlns:ds="http://schemas.openxmlformats.org/officeDocument/2006/customXml" ds:itemID="{A209F3DA-6671-46F8-8F42-CD38D17933EA}">
   <ds:schemaRefs>
     <ds:schemaRef ds:uri="http://schemas.openxmlformats.org/officeDocument/2006/bibliography"/>
   </ds:schemaRefs>
@@ -7034,7 +8202,7 @@
 </file>
 
 <file path=customXml/itemProps7.xml><?xml version="1.0" encoding="utf-8"?>
-<ds:datastoreItem xmlns:ds="http://schemas.openxmlformats.org/officeDocument/2006/customXml" ds:itemID="{53103457-5F33-4409-814C-C2DFF51237A2}">
+<ds:datastoreItem xmlns:ds="http://schemas.openxmlformats.org/officeDocument/2006/customXml" ds:itemID="{1E4F9963-9D39-4200-88DA-01761B226A08}">
   <ds:schemaRefs>
     <ds:schemaRef ds:uri="http://schemas.openxmlformats.org/officeDocument/2006/bibliography"/>
   </ds:schemaRefs>
@@ -7042,7 +8210,7 @@
 </file>
 
 <file path=customXml/itemProps8.xml><?xml version="1.0" encoding="utf-8"?>
-<ds:datastoreItem xmlns:ds="http://schemas.openxmlformats.org/officeDocument/2006/customXml" ds:itemID="{2A53C5C9-9413-438D-816F-622431E6982F}">
+<ds:datastoreItem xmlns:ds="http://schemas.openxmlformats.org/officeDocument/2006/customXml" ds:itemID="{FB68FA78-ABF5-40E7-8375-3BC6B519119E}">
   <ds:schemaRefs>
     <ds:schemaRef ds:uri="http://schemas.openxmlformats.org/officeDocument/2006/bibliography"/>
   </ds:schemaRefs>

</xml_diff>

<commit_message>
playsound comment change 15.06
</commit_message>
<xml_diff>
--- a/docs/Projekt-Doku/Projektdoku.docx
+++ b/docs/Projekt-Doku/Projektdoku.docx
@@ -1,6 +1,6 @@
 
 <file path=word/document.xml><?xml version="1.0" encoding="utf-8"?>
-<w:document xmlns:ve="http://schemas.openxmlformats.org/markup-compatibility/2006" xmlns:o="urn:schemas-microsoft-com:office:office" xmlns:r="http://schemas.openxmlformats.org/officeDocument/2006/relationships" xmlns:m="http://schemas.openxmlformats.org/officeDocument/2006/math" xmlns:v="urn:schemas-microsoft-com:vml" xmlns:wp="http://schemas.openxmlformats.org/drawingml/2006/wordprocessingDrawing" xmlns:w10="urn:schemas-microsoft-com:office:word" xmlns:w="http://schemas.openxmlformats.org/wordprocessingml/2006/main" xmlns:wne="http://schemas.microsoft.com/office/word/2006/wordml">
+<w:document xmlns:wpc="http://schemas.microsoft.com/office/word/2010/wordprocessingCanvas" xmlns:mc="http://schemas.openxmlformats.org/markup-compatibility/2006" xmlns:o="urn:schemas-microsoft-com:office:office" xmlns:r="http://schemas.openxmlformats.org/officeDocument/2006/relationships" xmlns:m="http://schemas.openxmlformats.org/officeDocument/2006/math" xmlns:v="urn:schemas-microsoft-com:vml" xmlns:wp14="http://schemas.microsoft.com/office/word/2010/wordprocessingDrawing" xmlns:wp="http://schemas.openxmlformats.org/drawingml/2006/wordprocessingDrawing" xmlns:w10="urn:schemas-microsoft-com:office:word" xmlns:w="http://schemas.openxmlformats.org/wordprocessingml/2006/main" xmlns:w14="http://schemas.microsoft.com/office/word/2010/wordml" xmlns:wpg="http://schemas.microsoft.com/office/word/2010/wordprocessingGroup" xmlns:wpi="http://schemas.microsoft.com/office/word/2010/wordprocessingInk" xmlns:wne="http://schemas.microsoft.com/office/word/2006/wordml" xmlns:wps="http://schemas.microsoft.com/office/word/2010/wordprocessingShape" mc:Ignorable="w14 wp14">
   <w:body>
     <w:p>
       <w:pPr>
@@ -50,16 +50,8 @@
           <w:sz w:val="50"/>
         </w:rPr>
         <w:br/>
-      </w:r>
-      <w:proofErr w:type="spellStart"/>
-      <w:r>
-        <w:rPr>
-          <w:rFonts w:ascii="HelveticaNeue LT 65 Medium" w:hAnsi="HelveticaNeue LT 65 Medium"/>
-          <w:sz w:val="50"/>
-        </w:rPr>
         <w:t>LaserChess</w:t>
       </w:r>
-      <w:proofErr w:type="spellEnd"/>
       <w:r>
         <w:rPr>
           <w:rFonts w:ascii="HelveticaNeue LT 65 Medium" w:hAnsi="HelveticaNeue LT 65 Medium"/>
@@ -119,7 +111,7 @@
                     </pic:cNvPicPr>
                   </pic:nvPicPr>
                   <pic:blipFill>
-                    <a:blip r:embed="rId22" cstate="print"/>
+                    <a:blip r:embed="rId23" cstate="print"/>
                     <a:srcRect/>
                     <a:stretch>
                       <a:fillRect/>
@@ -163,7 +155,7 @@
         </w:rPr>
         <w:t xml:space="preserve">Website: </w:t>
       </w:r>
-      <w:hyperlink r:id="rId23" w:history="1">
+      <w:hyperlink r:id="rId24" w:history="1">
         <w:r>
           <w:rPr>
             <w:rStyle w:val="Hyperlink"/>
@@ -276,8 +268,6 @@
         </w:rPr>
         <w:t>2 Semester 2012</w:t>
       </w:r>
-      <w:bookmarkStart w:id="0" w:name="_GoBack"/>
-      <w:bookmarkEnd w:id="0"/>
       <w:r>
         <w:rPr>
           <w:rFonts w:asciiTheme="minorHAnsi" w:hAnsiTheme="minorHAnsi" w:cstheme="minorHAnsi"/>
@@ -298,9 +288,9 @@
           <w:rFonts w:asciiTheme="minorHAnsi" w:hAnsiTheme="minorHAnsi" w:cstheme="minorHAnsi"/>
         </w:rPr>
         <w:sectPr>
-          <w:headerReference w:type="default" r:id="rId24"/>
-          <w:footerReference w:type="default" r:id="rId25"/>
-          <w:headerReference w:type="first" r:id="rId26"/>
+          <w:headerReference w:type="default" r:id="rId25"/>
+          <w:footerReference w:type="default" r:id="rId26"/>
+          <w:headerReference w:type="first" r:id="rId27"/>
           <w:pgSz w:w="11906" w:h="16838"/>
           <w:pgMar w:top="1669" w:right="1133" w:bottom="1276" w:left="1417" w:header="708" w:footer="708" w:gutter="0"/>
           <w:cols w:space="708"/>
@@ -1466,8 +1456,8 @@
           <w:rFonts w:asciiTheme="minorHAnsi" w:hAnsiTheme="minorHAnsi" w:cstheme="minorHAnsi"/>
         </w:rPr>
         <w:sectPr>
-          <w:headerReference w:type="even" r:id="rId27"/>
-          <w:headerReference w:type="first" r:id="rId28"/>
+          <w:headerReference w:type="even" r:id="rId28"/>
+          <w:headerReference w:type="first" r:id="rId29"/>
           <w:pgSz w:w="11906" w:h="16838"/>
           <w:pgMar w:top="1669" w:right="1133" w:bottom="1276" w:left="1417" w:header="708" w:footer="708" w:gutter="0"/>
           <w:pgNumType w:fmt="upperRoman" w:start="1"/>
@@ -1486,23 +1476,119 @@
       <w:pPr>
         <w:pStyle w:val="berschrift1"/>
       </w:pPr>
-      <w:bookmarkStart w:id="1" w:name="_Toc323386627"/>
-      <w:bookmarkStart w:id="2" w:name="_Toc323387046"/>
-      <w:bookmarkStart w:id="3" w:name="_Ref323469823"/>
-      <w:bookmarkStart w:id="4" w:name="_Toc323474566"/>
-      <w:bookmarkStart w:id="5" w:name="_Toc323474727"/>
-      <w:bookmarkStart w:id="6" w:name="_Toc323756481"/>
-      <w:bookmarkStart w:id="7" w:name="_Toc326304814"/>
+      <w:bookmarkStart w:id="0" w:name="_Toc323386627"/>
+      <w:bookmarkStart w:id="1" w:name="_Toc323387046"/>
+      <w:bookmarkStart w:id="2" w:name="_Ref323469823"/>
+      <w:bookmarkStart w:id="3" w:name="_Toc323474566"/>
+      <w:bookmarkStart w:id="4" w:name="_Toc323474727"/>
+      <w:bookmarkStart w:id="5" w:name="_Toc323756481"/>
+      <w:bookmarkStart w:id="6" w:name="_Toc326304814"/>
       <w:r>
         <w:lastRenderedPageBreak/>
         <w:t>Einleitung</w:t>
       </w:r>
+      <w:bookmarkEnd w:id="0"/>
       <w:bookmarkEnd w:id="1"/>
       <w:bookmarkEnd w:id="2"/>
       <w:bookmarkEnd w:id="3"/>
       <w:bookmarkEnd w:id="4"/>
       <w:bookmarkEnd w:id="5"/>
       <w:bookmarkEnd w:id="6"/>
+    </w:p>
+    <w:p>
+      <w:pPr>
+        <w:rPr>
+          <w:rFonts w:asciiTheme="minorHAnsi" w:hAnsiTheme="minorHAnsi" w:cstheme="minorHAnsi"/>
+        </w:rPr>
+      </w:pPr>
+      <w:r>
+        <w:rPr>
+          <w:rFonts w:asciiTheme="minorHAnsi" w:hAnsiTheme="minorHAnsi" w:cstheme="minorHAnsi"/>
+        </w:rPr>
+        <w:t>Aufgabenstellung:</w:t>
+      </w:r>
+    </w:p>
+    <w:p>
+      <w:pPr>
+        <w:rPr>
+          <w:rFonts w:asciiTheme="minorHAnsi" w:hAnsiTheme="minorHAnsi" w:cstheme="minorHAnsi"/>
+        </w:rPr>
+      </w:pPr>
+      <w:r>
+        <w:rPr>
+          <w:rFonts w:asciiTheme="minorHAnsi" w:hAnsiTheme="minorHAnsi" w:cstheme="minorHAnsi"/>
+        </w:rPr>
+        <w:t xml:space="preserve">Innerhalb </w:t>
+      </w:r>
+      <w:r>
+        <w:rPr>
+          <w:rFonts w:asciiTheme="minorHAnsi" w:hAnsiTheme="minorHAnsi" w:cstheme="minorHAnsi"/>
+        </w:rPr>
+        <w:t xml:space="preserve">von </w:t>
+      </w:r>
+      <w:r>
+        <w:rPr>
+          <w:rFonts w:asciiTheme="minorHAnsi" w:hAnsiTheme="minorHAnsi" w:cstheme="minorHAnsi"/>
+        </w:rPr>
+        <w:t>8 Wochen planen und realisierten wir ein ‘kleines‘ C-Programm.</w:t>
+      </w:r>
+      <w:r>
+        <w:rPr>
+          <w:rFonts w:asciiTheme="minorHAnsi" w:hAnsiTheme="minorHAnsi" w:cstheme="minorHAnsi"/>
+        </w:rPr>
+        <w:t xml:space="preserve"> Da wir aber das von uns definierten Pflichtenheft schon früh erfüllt hatten, erlaubte dies uns mehrere </w:t>
+      </w:r>
+      <w:r>
+        <w:rPr>
+          <w:rFonts w:asciiTheme="minorHAnsi" w:hAnsiTheme="minorHAnsi" w:cstheme="minorHAnsi"/>
+        </w:rPr>
+        <w:t>kleine Verbesseru</w:t>
+      </w:r>
+      <w:r>
+        <w:rPr>
+          <w:rFonts w:asciiTheme="minorHAnsi" w:hAnsiTheme="minorHAnsi" w:cstheme="minorHAnsi"/>
+        </w:rPr>
+        <w:t>n</w:t>
+      </w:r>
+      <w:r>
+        <w:rPr>
+          <w:rFonts w:asciiTheme="minorHAnsi" w:hAnsiTheme="minorHAnsi" w:cstheme="minorHAnsi"/>
+        </w:rPr>
+        <w:t>gen und Ergänzungen (</w:t>
+      </w:r>
+      <w:proofErr w:type="spellStart"/>
+      <w:r>
+        <w:rPr>
+          <w:rFonts w:asciiTheme="minorHAnsi" w:hAnsiTheme="minorHAnsi" w:cstheme="minorHAnsi"/>
+        </w:rPr>
+        <w:t>eastereggs</w:t>
+      </w:r>
+      <w:proofErr w:type="spellEnd"/>
+      <w:r>
+        <w:rPr>
+          <w:rFonts w:asciiTheme="minorHAnsi" w:hAnsiTheme="minorHAnsi" w:cstheme="minorHAnsi"/>
+        </w:rPr>
+        <w:t>)</w:t>
+      </w:r>
+      <w:r>
+        <w:rPr>
+          <w:rFonts w:asciiTheme="minorHAnsi" w:hAnsiTheme="minorHAnsi" w:cstheme="minorHAnsi"/>
+        </w:rPr>
+        <w:t xml:space="preserve"> über das ganze Semester hi</w:t>
+      </w:r>
+      <w:r>
+        <w:rPr>
+          <w:rFonts w:asciiTheme="minorHAnsi" w:hAnsiTheme="minorHAnsi" w:cstheme="minorHAnsi"/>
+        </w:rPr>
+        <w:t>n</w:t>
+      </w:r>
+      <w:r>
+        <w:rPr>
+          <w:rFonts w:asciiTheme="minorHAnsi" w:hAnsiTheme="minorHAnsi" w:cstheme="minorHAnsi"/>
+        </w:rPr>
+        <w:t>weg hinzuzufügen.</w:t>
+      </w:r>
+      <w:bookmarkStart w:id="7" w:name="_GoBack"/>
       <w:bookmarkEnd w:id="7"/>
     </w:p>
     <w:p>
@@ -1515,7 +1601,415 @@
         <w:rPr>
           <w:rFonts w:asciiTheme="minorHAnsi" w:hAnsiTheme="minorHAnsi" w:cstheme="minorHAnsi"/>
         </w:rPr>
-        <w:t>Infoprojekt…</w:t>
+        <w:t>/*</w:t>
+      </w:r>
+    </w:p>
+    <w:p>
+      <w:pPr>
+        <w:autoSpaceDE w:val="0"/>
+        <w:autoSpaceDN w:val="0"/>
+        <w:adjustRightInd w:val="0"/>
+        <w:spacing w:after="0" w:line="240" w:lineRule="auto"/>
+        <w:jc w:val="left"/>
+        <w:rPr>
+          <w:rFonts w:ascii="TimesNewRomanPSMT" w:hAnsi="TimesNewRomanPSMT" w:cs="TimesNewRomanPSMT"/>
+          <w:sz w:val="24"/>
+          <w:szCs w:val="24"/>
+        </w:rPr>
+      </w:pPr>
+      <w:r>
+        <w:rPr>
+          <w:rFonts w:ascii="TimesNewRomanPSMT" w:hAnsi="TimesNewRomanPSMT" w:cs="TimesNewRomanPSMT"/>
+          <w:sz w:val="24"/>
+          <w:szCs w:val="24"/>
+        </w:rPr>
+        <w:t>Während der nächsten 8 Wochen werden Sie in einem Team ein kleines C-Programm</w:t>
+      </w:r>
+    </w:p>
+    <w:p>
+      <w:pPr>
+        <w:autoSpaceDE w:val="0"/>
+        <w:autoSpaceDN w:val="0"/>
+        <w:adjustRightInd w:val="0"/>
+        <w:spacing w:after="0" w:line="240" w:lineRule="auto"/>
+        <w:jc w:val="left"/>
+        <w:rPr>
+          <w:rFonts w:ascii="TimesNewRomanPSMT" w:hAnsi="TimesNewRomanPSMT" w:cs="TimesNewRomanPSMT"/>
+          <w:sz w:val="24"/>
+          <w:szCs w:val="24"/>
+        </w:rPr>
+      </w:pPr>
+      <w:r>
+        <w:rPr>
+          <w:rFonts w:ascii="TimesNewRomanPSMT" w:hAnsi="TimesNewRomanPSMT" w:cs="TimesNewRomanPSMT"/>
+          <w:sz w:val="24"/>
+          <w:szCs w:val="24"/>
+        </w:rPr>
+        <w:t>erstellen. Das Ergebnis wird bewertet und zählt zu 25% zur Modulqualifikation.</w:t>
+      </w:r>
+    </w:p>
+    <w:p>
+      <w:pPr>
+        <w:autoSpaceDE w:val="0"/>
+        <w:autoSpaceDN w:val="0"/>
+        <w:adjustRightInd w:val="0"/>
+        <w:spacing w:after="0" w:line="240" w:lineRule="auto"/>
+        <w:jc w:val="left"/>
+        <w:rPr>
+          <w:rFonts w:ascii="TimesNewRomanPSMT" w:hAnsi="TimesNewRomanPSMT" w:cs="TimesNewRomanPSMT"/>
+          <w:sz w:val="24"/>
+          <w:szCs w:val="24"/>
+        </w:rPr>
+      </w:pPr>
+      <w:r>
+        <w:rPr>
+          <w:rFonts w:ascii="TimesNewRomanPS-BoldMT" w:hAnsi="TimesNewRomanPS-BoldMT" w:cs="TimesNewRomanPS-BoldMT"/>
+          <w:b/>
+          <w:bCs/>
+          <w:sz w:val="24"/>
+          <w:szCs w:val="24"/>
+        </w:rPr>
+        <w:t xml:space="preserve">Abgabetermin </w:t>
+      </w:r>
+      <w:r>
+        <w:rPr>
+          <w:rFonts w:ascii="TimesNewRomanPSMT" w:hAnsi="TimesNewRomanPSMT" w:cs="TimesNewRomanPSMT"/>
+          <w:sz w:val="24"/>
+          <w:szCs w:val="24"/>
+        </w:rPr>
+        <w:t xml:space="preserve">für die Dokumentation und den Code ist der </w:t>
+      </w:r>
+      <w:r>
+        <w:rPr>
+          <w:rFonts w:ascii="TimesNewRomanPS-BoldMT" w:hAnsi="TimesNewRomanPS-BoldMT" w:cs="TimesNewRomanPS-BoldMT"/>
+          <w:b/>
+          <w:bCs/>
+          <w:sz w:val="24"/>
+          <w:szCs w:val="24"/>
+        </w:rPr>
+        <w:t>25.6.2012</w:t>
+      </w:r>
+      <w:r>
+        <w:rPr>
+          <w:rFonts w:ascii="TimesNewRomanPSMT" w:hAnsi="TimesNewRomanPSMT" w:cs="TimesNewRomanPSMT"/>
+          <w:sz w:val="24"/>
+          <w:szCs w:val="24"/>
+        </w:rPr>
+        <w:t>. Es ist zudem eine</w:t>
+      </w:r>
+    </w:p>
+    <w:p>
+      <w:pPr>
+        <w:autoSpaceDE w:val="0"/>
+        <w:autoSpaceDN w:val="0"/>
+        <w:adjustRightInd w:val="0"/>
+        <w:spacing w:after="0" w:line="240" w:lineRule="auto"/>
+        <w:jc w:val="left"/>
+        <w:rPr>
+          <w:rFonts w:ascii="TimesNewRomanPSMT" w:hAnsi="TimesNewRomanPSMT" w:cs="TimesNewRomanPSMT"/>
+          <w:sz w:val="24"/>
+          <w:szCs w:val="24"/>
+        </w:rPr>
+      </w:pPr>
+      <w:r>
+        <w:rPr>
+          <w:rFonts w:ascii="TimesNewRomanPSMT" w:hAnsi="TimesNewRomanPSMT" w:cs="TimesNewRomanPSMT"/>
+          <w:sz w:val="24"/>
+          <w:szCs w:val="24"/>
+        </w:rPr>
+        <w:t>Kurzpräsentation abzuhalten, deren Termin wird mit der Klasse festgelegt.</w:t>
+      </w:r>
+    </w:p>
+    <w:p>
+      <w:pPr>
+        <w:autoSpaceDE w:val="0"/>
+        <w:autoSpaceDN w:val="0"/>
+        <w:adjustRightInd w:val="0"/>
+        <w:spacing w:after="0" w:line="240" w:lineRule="auto"/>
+        <w:jc w:val="left"/>
+        <w:rPr>
+          <w:rFonts w:ascii="TimesNewRomanPSMT" w:hAnsi="TimesNewRomanPSMT" w:cs="TimesNewRomanPSMT"/>
+          <w:sz w:val="24"/>
+          <w:szCs w:val="24"/>
+        </w:rPr>
+      </w:pPr>
+      <w:r>
+        <w:rPr>
+          <w:rFonts w:ascii="TimesNewRomanPSMT" w:hAnsi="TimesNewRomanPSMT" w:cs="TimesNewRomanPSMT"/>
+          <w:sz w:val="24"/>
+          <w:szCs w:val="24"/>
+        </w:rPr>
+        <w:t xml:space="preserve">Dazu haben sie folgende </w:t>
+      </w:r>
+      <w:r>
+        <w:rPr>
+          <w:rFonts w:ascii="TimesNewRomanPS-BoldMT" w:hAnsi="TimesNewRomanPS-BoldMT" w:cs="TimesNewRomanPS-BoldMT"/>
+          <w:b/>
+          <w:bCs/>
+          <w:sz w:val="24"/>
+          <w:szCs w:val="24"/>
+        </w:rPr>
+        <w:t>Aufträge</w:t>
+      </w:r>
+      <w:r>
+        <w:rPr>
+          <w:rFonts w:ascii="TimesNewRomanPSMT" w:hAnsi="TimesNewRomanPSMT" w:cs="TimesNewRomanPSMT"/>
+          <w:sz w:val="24"/>
+          <w:szCs w:val="24"/>
+        </w:rPr>
+        <w:t>:</w:t>
+      </w:r>
+    </w:p>
+    <w:p>
+      <w:pPr>
+        <w:autoSpaceDE w:val="0"/>
+        <w:autoSpaceDN w:val="0"/>
+        <w:adjustRightInd w:val="0"/>
+        <w:spacing w:after="0" w:line="240" w:lineRule="auto"/>
+        <w:jc w:val="left"/>
+        <w:rPr>
+          <w:rFonts w:ascii="TimesNewRomanPSMT" w:hAnsi="TimesNewRomanPSMT" w:cs="TimesNewRomanPSMT"/>
+        </w:rPr>
+      </w:pPr>
+      <w:r>
+        <w:rPr>
+          <w:rFonts w:ascii="TimesNewRomanPSMT" w:hAnsi="TimesNewRomanPSMT" w:cs="TimesNewRomanPSMT"/>
+        </w:rPr>
+        <w:t>1. Einfaches, verbindliches Pflichtenheft erstellen</w:t>
+      </w:r>
+    </w:p>
+    <w:p>
+      <w:pPr>
+        <w:autoSpaceDE w:val="0"/>
+        <w:autoSpaceDN w:val="0"/>
+        <w:adjustRightInd w:val="0"/>
+        <w:spacing w:after="0" w:line="240" w:lineRule="auto"/>
+        <w:jc w:val="left"/>
+        <w:rPr>
+          <w:rFonts w:ascii="TimesNewRomanPSMT" w:hAnsi="TimesNewRomanPSMT" w:cs="TimesNewRomanPSMT"/>
+        </w:rPr>
+      </w:pPr>
+      <w:r>
+        <w:rPr>
+          <w:rFonts w:ascii="TimesNewRomanPSMT" w:hAnsi="TimesNewRomanPSMT" w:cs="TimesNewRomanPSMT"/>
+        </w:rPr>
+        <w:t>2. Terminplan erstellen</w:t>
+      </w:r>
+    </w:p>
+    <w:p>
+      <w:pPr>
+        <w:autoSpaceDE w:val="0"/>
+        <w:autoSpaceDN w:val="0"/>
+        <w:adjustRightInd w:val="0"/>
+        <w:spacing w:after="0" w:line="240" w:lineRule="auto"/>
+        <w:jc w:val="left"/>
+        <w:rPr>
+          <w:rFonts w:ascii="TimesNewRomanPSMT" w:hAnsi="TimesNewRomanPSMT" w:cs="TimesNewRomanPSMT"/>
+        </w:rPr>
+      </w:pPr>
+      <w:r>
+        <w:rPr>
+          <w:rFonts w:ascii="TimesNewRomanPSMT" w:hAnsi="TimesNewRomanPSMT" w:cs="TimesNewRomanPSMT"/>
+        </w:rPr>
+        <w:t>3. Projektleiter bestimmen</w:t>
+      </w:r>
+    </w:p>
+    <w:p>
+      <w:pPr>
+        <w:autoSpaceDE w:val="0"/>
+        <w:autoSpaceDN w:val="0"/>
+        <w:adjustRightInd w:val="0"/>
+        <w:spacing w:after="0" w:line="240" w:lineRule="auto"/>
+        <w:jc w:val="left"/>
+        <w:rPr>
+          <w:rFonts w:ascii="TimesNewRomanPSMT" w:hAnsi="TimesNewRomanPSMT" w:cs="TimesNewRomanPSMT"/>
+        </w:rPr>
+      </w:pPr>
+      <w:r>
+        <w:rPr>
+          <w:rFonts w:ascii="TimesNewRomanPSMT" w:hAnsi="TimesNewRomanPSMT" w:cs="TimesNewRomanPSMT"/>
+        </w:rPr>
+        <w:t>4. Aufträge auf die einzelnen Mitglieder verteilen</w:t>
+      </w:r>
+    </w:p>
+    <w:p>
+      <w:pPr>
+        <w:autoSpaceDE w:val="0"/>
+        <w:autoSpaceDN w:val="0"/>
+        <w:adjustRightInd w:val="0"/>
+        <w:spacing w:after="0" w:line="240" w:lineRule="auto"/>
+        <w:jc w:val="left"/>
+        <w:rPr>
+          <w:rFonts w:ascii="TimesNewRomanPSMT" w:hAnsi="TimesNewRomanPSMT" w:cs="TimesNewRomanPSMT"/>
+        </w:rPr>
+      </w:pPr>
+      <w:r>
+        <w:rPr>
+          <w:rFonts w:ascii="TimesNewRomanPSMT" w:hAnsi="TimesNewRomanPSMT" w:cs="TimesNewRomanPSMT"/>
+        </w:rPr>
+        <w:t>5. Mind. 3 Besprechungen mit dem Dozenten, Termine gemäss Zeitplan.</w:t>
+      </w:r>
+    </w:p>
+    <w:p>
+      <w:pPr>
+        <w:autoSpaceDE w:val="0"/>
+        <w:autoSpaceDN w:val="0"/>
+        <w:adjustRightInd w:val="0"/>
+        <w:spacing w:after="0" w:line="240" w:lineRule="auto"/>
+        <w:jc w:val="left"/>
+        <w:rPr>
+          <w:rFonts w:ascii="TimesNewRomanPSMT" w:hAnsi="TimesNewRomanPSMT" w:cs="TimesNewRomanPSMT"/>
+        </w:rPr>
+      </w:pPr>
+      <w:r>
+        <w:rPr>
+          <w:rFonts w:ascii="TimesNewRomanPSMT" w:hAnsi="TimesNewRomanPSMT" w:cs="TimesNewRomanPSMT"/>
+        </w:rPr>
+        <w:t>6. Ingenieurmässiges Vorgehen: Analyse, Design, Schnittstellen, Implementation, Test</w:t>
+      </w:r>
+    </w:p>
+    <w:p>
+      <w:pPr>
+        <w:autoSpaceDE w:val="0"/>
+        <w:autoSpaceDN w:val="0"/>
+        <w:adjustRightInd w:val="0"/>
+        <w:spacing w:after="0" w:line="240" w:lineRule="auto"/>
+        <w:jc w:val="left"/>
+        <w:rPr>
+          <w:rFonts w:ascii="TimesNewRomanPSMT" w:hAnsi="TimesNewRomanPSMT" w:cs="TimesNewRomanPSMT"/>
+        </w:rPr>
+      </w:pPr>
+      <w:r>
+        <w:rPr>
+          <w:rFonts w:ascii="TimesNewRomanPSMT" w:hAnsi="TimesNewRomanPSMT" w:cs="TimesNewRomanPSMT"/>
+        </w:rPr>
+        <w:t>7. Führen eines Projektjournals, sollte am Ende eines jeden Arbeitstages aktualisiert</w:t>
+      </w:r>
+    </w:p>
+    <w:p>
+      <w:pPr>
+        <w:autoSpaceDE w:val="0"/>
+        <w:autoSpaceDN w:val="0"/>
+        <w:adjustRightInd w:val="0"/>
+        <w:spacing w:after="0" w:line="240" w:lineRule="auto"/>
+        <w:jc w:val="left"/>
+        <w:rPr>
+          <w:rFonts w:ascii="TimesNewRomanPSMT" w:hAnsi="TimesNewRomanPSMT" w:cs="TimesNewRomanPSMT"/>
+        </w:rPr>
+      </w:pPr>
+      <w:r>
+        <w:rPr>
+          <w:rFonts w:ascii="TimesNewRomanPSMT" w:hAnsi="TimesNewRomanPSMT" w:cs="TimesNewRomanPSMT"/>
+        </w:rPr>
+        <w:t>werden, und die während des Tages geleistete Arbeit, gewonnen Erkenntnisse und</w:t>
+      </w:r>
+    </w:p>
+    <w:p>
+      <w:pPr>
+        <w:autoSpaceDE w:val="0"/>
+        <w:autoSpaceDN w:val="0"/>
+        <w:adjustRightInd w:val="0"/>
+        <w:spacing w:after="0" w:line="240" w:lineRule="auto"/>
+        <w:jc w:val="left"/>
+        <w:rPr>
+          <w:rFonts w:ascii="TimesNewRomanPSMT" w:hAnsi="TimesNewRomanPSMT" w:cs="TimesNewRomanPSMT"/>
+        </w:rPr>
+      </w:pPr>
+      <w:proofErr w:type="gramStart"/>
+      <w:r>
+        <w:rPr>
+          <w:rFonts w:ascii="TimesNewRomanPSMT" w:hAnsi="TimesNewRomanPSMT" w:cs="TimesNewRomanPSMT"/>
+        </w:rPr>
+        <w:t>aufgetretenen</w:t>
+      </w:r>
+      <w:proofErr w:type="gramEnd"/>
+      <w:r>
+        <w:rPr>
+          <w:rFonts w:ascii="TimesNewRomanPSMT" w:hAnsi="TimesNewRomanPSMT" w:cs="TimesNewRomanPSMT"/>
+        </w:rPr>
+        <w:t xml:space="preserve"> Probleme dokumentieren, auch Ideen und Lösungsansätze sind</w:t>
+      </w:r>
+    </w:p>
+    <w:p>
+      <w:pPr>
+        <w:autoSpaceDE w:val="0"/>
+        <w:autoSpaceDN w:val="0"/>
+        <w:adjustRightInd w:val="0"/>
+        <w:spacing w:after="0" w:line="240" w:lineRule="auto"/>
+        <w:jc w:val="left"/>
+        <w:rPr>
+          <w:rFonts w:ascii="TimesNewRomanPSMT" w:hAnsi="TimesNewRomanPSMT" w:cs="TimesNewRomanPSMT"/>
+        </w:rPr>
+      </w:pPr>
+      <w:r>
+        <w:rPr>
+          <w:rFonts w:ascii="TimesNewRomanPSMT" w:hAnsi="TimesNewRomanPSMT" w:cs="TimesNewRomanPSMT"/>
+        </w:rPr>
+        <w:t>festzuhalten (Ein paar Sätze pro Tag reichen)</w:t>
+      </w:r>
+    </w:p>
+    <w:p>
+      <w:pPr>
+        <w:autoSpaceDE w:val="0"/>
+        <w:autoSpaceDN w:val="0"/>
+        <w:adjustRightInd w:val="0"/>
+        <w:spacing w:after="0" w:line="240" w:lineRule="auto"/>
+        <w:jc w:val="left"/>
+        <w:rPr>
+          <w:rFonts w:ascii="TimesNewRomanPSMT" w:hAnsi="TimesNewRomanPSMT" w:cs="TimesNewRomanPSMT"/>
+        </w:rPr>
+      </w:pPr>
+      <w:r>
+        <w:rPr>
+          <w:rFonts w:ascii="TimesNewRomanPSMT" w:hAnsi="TimesNewRomanPSMT" w:cs="TimesNewRomanPSMT"/>
+        </w:rPr>
+        <w:t>8. Sauber kommentierten und Modularisierten Code entwickeln</w:t>
+      </w:r>
+    </w:p>
+    <w:p>
+      <w:pPr>
+        <w:rPr>
+          <w:rFonts w:asciiTheme="minorHAnsi" w:hAnsiTheme="minorHAnsi" w:cstheme="minorHAnsi"/>
+        </w:rPr>
+      </w:pPr>
+      <w:r>
+        <w:rPr>
+          <w:rFonts w:ascii="TimesNewRomanPSMT" w:hAnsi="TimesNewRomanPSMT" w:cs="TimesNewRomanPSMT"/>
+        </w:rPr>
+        <w:t>9. Eine vollständige Softwaredokumentation erstellen (Inkl. Analyse und Design).</w:t>
+      </w:r>
+    </w:p>
+    <w:p>
+      <w:pPr>
+        <w:rPr>
+          <w:rFonts w:asciiTheme="minorHAnsi" w:hAnsiTheme="minorHAnsi" w:cstheme="minorHAnsi"/>
+        </w:rPr>
+      </w:pPr>
+      <w:r>
+        <w:rPr>
+          <w:rFonts w:asciiTheme="minorHAnsi" w:hAnsiTheme="minorHAnsi" w:cstheme="minorHAnsi"/>
+        </w:rPr>
+        <w:t>*/</w:t>
+      </w:r>
+    </w:p>
+    <w:p>
+      <w:pPr>
+        <w:rPr>
+          <w:rFonts w:asciiTheme="minorHAnsi" w:hAnsiTheme="minorHAnsi" w:cstheme="minorHAnsi"/>
+        </w:rPr>
+      </w:pPr>
+    </w:p>
+    <w:p>
+      <w:pPr>
+        <w:rPr>
+          <w:rFonts w:asciiTheme="minorHAnsi" w:hAnsiTheme="minorHAnsi" w:cstheme="minorHAnsi"/>
+        </w:rPr>
+      </w:pPr>
+      <w:r>
+        <w:rPr>
+          <w:rFonts w:asciiTheme="minorHAnsi" w:hAnsiTheme="minorHAnsi" w:cstheme="minorHAnsi"/>
+        </w:rPr>
+        <w:t>LaserChess:</w:t>
       </w:r>
     </w:p>
     <w:p>
@@ -1638,6 +2132,7 @@
           <w:noProof/>
           <w:lang w:eastAsia="de-CH"/>
         </w:rPr>
+        <w:lastRenderedPageBreak/>
         <w:drawing>
           <wp:inline distT="0" distB="0" distL="0" distR="0">
             <wp:extent cx="4164941" cy="2943225"/>
@@ -1656,10 +2151,10 @@
                     </pic:cNvPicPr>
                   </pic:nvPicPr>
                   <pic:blipFill>
-                    <a:blip r:embed="rId29" cstate="print">
+                    <a:blip r:embed="rId30" cstate="print">
                       <a:extLst>
                         <a:ext uri="{28A0092B-C50C-407E-A947-70E740481C1C}">
-                          <a14:useLocalDpi xmlns:a14="http://schemas.microsoft.com/office/drawing/2010/main" xmlns:wps="http://schemas.microsoft.com/office/word/2010/wordprocessingShape" xmlns:wpi="http://schemas.microsoft.com/office/word/2010/wordprocessingInk" xmlns:wpg="http://schemas.microsoft.com/office/word/2010/wordprocessingGroup" xmlns:w14="http://schemas.microsoft.com/office/word/2010/wordml" xmlns:w="http://schemas.openxmlformats.org/wordprocessingml/2006/main" xmlns:w10="urn:schemas-microsoft-com:office:word" xmlns:wp14="http://schemas.microsoft.com/office/word/2010/wordprocessingDrawing" xmlns:v="urn:schemas-microsoft-com:vml" xmlns:o="urn:schemas-microsoft-com:office:office" xmlns:mc="http://schemas.openxmlformats.org/markup-compatibility/2006" xmlns:wpc="http://schemas.microsoft.com/office/word/2010/wordprocessingCanvas" xmlns="" val="0"/>
+                          <a14:useLocalDpi xmlns:a14="http://schemas.microsoft.com/office/drawing/2010/main" val="0"/>
                         </a:ext>
                       </a:extLst>
                     </a:blip>
@@ -1824,53 +2319,113 @@
         <w:rPr>
           <w:rFonts w:asciiTheme="minorHAnsi" w:hAnsiTheme="minorHAnsi" w:cstheme="minorHAnsi"/>
         </w:rPr>
-        <w:t xml:space="preserve">über den </w:t>
+        <w:t>über den Spieleablauf</w:t>
+      </w:r>
+      <w:r>
+        <w:rPr>
+          <w:rFonts w:asciiTheme="minorHAnsi" w:hAnsiTheme="minorHAnsi" w:cstheme="minorHAnsi"/>
+        </w:rPr>
+        <w:t xml:space="preserve"> zu schaffen, erstell</w:t>
+      </w:r>
+      <w:r>
+        <w:rPr>
+          <w:rFonts w:asciiTheme="minorHAnsi" w:hAnsiTheme="minorHAnsi" w:cstheme="minorHAnsi"/>
+        </w:rPr>
+        <w:t>t</w:t>
+      </w:r>
+      <w:r>
+        <w:rPr>
+          <w:rFonts w:asciiTheme="minorHAnsi" w:hAnsiTheme="minorHAnsi" w:cstheme="minorHAnsi"/>
+        </w:rPr>
+        <w:t xml:space="preserve">en wir ein </w:t>
       </w:r>
       <w:proofErr w:type="spellStart"/>
       <w:r>
         <w:rPr>
           <w:rFonts w:asciiTheme="minorHAnsi" w:hAnsiTheme="minorHAnsi" w:cstheme="minorHAnsi"/>
         </w:rPr>
-        <w:t>Spieleablauf</w:t>
+        <w:t>Flowchart</w:t>
       </w:r>
       <w:proofErr w:type="spellEnd"/>
       <w:r>
         <w:rPr>
           <w:rFonts w:asciiTheme="minorHAnsi" w:hAnsiTheme="minorHAnsi" w:cstheme="minorHAnsi"/>
         </w:rPr>
-        <w:t xml:space="preserve"> zu schaffen, erstell</w:t>
-      </w:r>
-      <w:r>
-        <w:rPr>
-          <w:rFonts w:asciiTheme="minorHAnsi" w:hAnsiTheme="minorHAnsi" w:cstheme="minorHAnsi"/>
-        </w:rPr>
-        <w:t>t</w:t>
-      </w:r>
-      <w:r>
-        <w:rPr>
-          <w:rFonts w:asciiTheme="minorHAnsi" w:hAnsiTheme="minorHAnsi" w:cstheme="minorHAnsi"/>
-        </w:rPr>
-        <w:t xml:space="preserve">en wir ein </w:t>
+        <w:t xml:space="preserve"> (</w:t>
+      </w:r>
+      <w:r>
+        <w:rPr>
+          <w:rFonts w:asciiTheme="minorHAnsi" w:hAnsiTheme="minorHAnsi" w:cstheme="minorHAnsi"/>
+        </w:rPr>
+        <w:t>Abbildung 2</w:t>
+      </w:r>
+      <w:r>
+        <w:rPr>
+          <w:rFonts w:asciiTheme="minorHAnsi" w:hAnsiTheme="minorHAnsi" w:cstheme="minorHAnsi"/>
+        </w:rPr>
+        <w:t>)</w:t>
+      </w:r>
+      <w:r>
+        <w:rPr>
+          <w:rFonts w:asciiTheme="minorHAnsi" w:hAnsiTheme="minorHAnsi" w:cstheme="minorHAnsi"/>
+        </w:rPr>
+        <w:t xml:space="preserve">. Aus diesem eine Grobe Modulaufteilung und zwar in: Grafik, Spiel, Logik und </w:t>
       </w:r>
       <w:proofErr w:type="spellStart"/>
       <w:r>
         <w:rPr>
           <w:rFonts w:asciiTheme="minorHAnsi" w:hAnsiTheme="minorHAnsi" w:cstheme="minorHAnsi"/>
         </w:rPr>
-        <w:t>Flowchart</w:t>
+        <w:t>main</w:t>
       </w:r>
       <w:proofErr w:type="spellEnd"/>
       <w:r>
         <w:rPr>
           <w:rFonts w:asciiTheme="minorHAnsi" w:hAnsiTheme="minorHAnsi" w:cstheme="minorHAnsi"/>
         </w:rPr>
-        <w:t xml:space="preserve"> (</w:t>
-      </w:r>
-      <w:r>
-        <w:rPr>
-          <w:rFonts w:asciiTheme="minorHAnsi" w:hAnsiTheme="minorHAnsi" w:cstheme="minorHAnsi"/>
-        </w:rPr>
-        <w:t>Abbildung 2</w:t>
+        <w:t xml:space="preserve"> (LaserChess).</w:t>
+      </w:r>
+      <w:r>
+        <w:rPr>
+          <w:rFonts w:asciiTheme="minorHAnsi" w:hAnsiTheme="minorHAnsi" w:cstheme="minorHAnsi"/>
+        </w:rPr>
+        <w:t xml:space="preserve"> Um die Module dann in seine Funktionen aufzuspalten und diese unter uns aufzute</w:t>
+      </w:r>
+      <w:r>
+        <w:rPr>
+          <w:rFonts w:asciiTheme="minorHAnsi" w:hAnsiTheme="minorHAnsi" w:cstheme="minorHAnsi"/>
+        </w:rPr>
+        <w:t>i</w:t>
+      </w:r>
+      <w:r>
+        <w:rPr>
+          <w:rFonts w:asciiTheme="minorHAnsi" w:hAnsiTheme="minorHAnsi" w:cstheme="minorHAnsi"/>
+        </w:rPr>
+        <w:t>len, verwendeten wir das Prinzip mit den CRC</w:t>
+      </w:r>
+      <w:r>
+        <w:rPr>
+          <w:rFonts w:asciiTheme="minorHAnsi" w:hAnsiTheme="minorHAnsi" w:cstheme="minorHAnsi"/>
+        </w:rPr>
+        <w:t xml:space="preserve"> </w:t>
+      </w:r>
+      <w:r>
+        <w:rPr>
+          <w:rFonts w:asciiTheme="minorHAnsi" w:hAnsiTheme="minorHAnsi" w:cstheme="minorHAnsi"/>
+        </w:rPr>
+        <w:t xml:space="preserve">und erstellten daraus ein ‘Structured Designe‘ </w:t>
+      </w:r>
+      <w:r>
+        <w:rPr>
+          <w:rFonts w:asciiTheme="minorHAnsi" w:hAnsiTheme="minorHAnsi" w:cstheme="minorHAnsi"/>
+        </w:rPr>
+        <w:t xml:space="preserve">(Anhang </w:t>
+      </w:r>
+      <w:r>
+        <w:rPr>
+          <w:rFonts w:asciiTheme="minorHAnsi" w:hAnsiTheme="minorHAnsi" w:cstheme="minorHAnsi"/>
+        </w:rPr>
+        <w:t>3</w:t>
       </w:r>
       <w:r>
         <w:rPr>
@@ -1882,65 +2437,7 @@
         <w:rPr>
           <w:rFonts w:asciiTheme="minorHAnsi" w:hAnsiTheme="minorHAnsi" w:cstheme="minorHAnsi"/>
         </w:rPr>
-        <w:t xml:space="preserve">. Aus diesem eine Grobe Modulaufteilung und zwar in: Grafik, Spiel, Logik und </w:t>
-      </w:r>
-      <w:proofErr w:type="spellStart"/>
-      <w:r>
-        <w:rPr>
-          <w:rFonts w:asciiTheme="minorHAnsi" w:hAnsiTheme="minorHAnsi" w:cstheme="minorHAnsi"/>
-        </w:rPr>
-        <w:t>main</w:t>
-      </w:r>
-      <w:proofErr w:type="spellEnd"/>
-      <w:r>
-        <w:rPr>
-          <w:rFonts w:asciiTheme="minorHAnsi" w:hAnsiTheme="minorHAnsi" w:cstheme="minorHAnsi"/>
-        </w:rPr>
-        <w:t xml:space="preserve"> (</w:t>
-      </w:r>
-      <w:proofErr w:type="spellStart"/>
-      <w:r>
-        <w:rPr>
-          <w:rFonts w:asciiTheme="minorHAnsi" w:hAnsiTheme="minorHAnsi" w:cstheme="minorHAnsi"/>
-        </w:rPr>
-        <w:t>LaserChess</w:t>
-      </w:r>
-      <w:proofErr w:type="spellEnd"/>
-      <w:r>
-        <w:rPr>
-          <w:rFonts w:asciiTheme="minorHAnsi" w:hAnsiTheme="minorHAnsi" w:cstheme="minorHAnsi"/>
-        </w:rPr>
-        <w:t>).</w:t>
-      </w:r>
-      <w:r>
-        <w:rPr>
-          <w:rFonts w:asciiTheme="minorHAnsi" w:hAnsiTheme="minorHAnsi" w:cstheme="minorHAnsi"/>
-        </w:rPr>
-        <w:t xml:space="preserve"> Um die Module dann in seine Funktionen aufzuspalten und diese unter uns aufzute</w:t>
-      </w:r>
-      <w:r>
-        <w:rPr>
-          <w:rFonts w:asciiTheme="minorHAnsi" w:hAnsiTheme="minorHAnsi" w:cstheme="minorHAnsi"/>
-        </w:rPr>
-        <w:t>i</w:t>
-      </w:r>
-      <w:r>
-        <w:rPr>
-          <w:rFonts w:asciiTheme="minorHAnsi" w:hAnsiTheme="minorHAnsi" w:cstheme="minorHAnsi"/>
-        </w:rPr>
-        <w:t>len, verwe</w:t>
-      </w:r>
-      <w:r>
-        <w:rPr>
-          <w:rFonts w:asciiTheme="minorHAnsi" w:hAnsiTheme="minorHAnsi" w:cstheme="minorHAnsi"/>
-        </w:rPr>
-        <w:t>n</w:t>
-      </w:r>
-      <w:r>
-        <w:rPr>
-          <w:rFonts w:asciiTheme="minorHAnsi" w:hAnsiTheme="minorHAnsi" w:cstheme="minorHAnsi"/>
-        </w:rPr>
-        <w:t>deten wir das Prinzip mit den CRC</w:t>
+        <w:t>. Wider Erwarten, funktionierte das Prinzip aussergewöhnlich gut. Innerhalb von 1 oder 2 Lektionen hatte jeder von uns mehrere Kärtchen mit schnittstellendefinierten Funktionen in den Händen, welche man individuell bearbeiten konnte.</w:t>
       </w:r>
       <w:r>
         <w:rPr>
@@ -1952,67 +2449,7 @@
         <w:rPr>
           <w:rFonts w:asciiTheme="minorHAnsi" w:hAnsiTheme="minorHAnsi" w:cstheme="minorHAnsi"/>
         </w:rPr>
-        <w:t xml:space="preserve">und erstellten daraus ein ‘Structured Designe‘ </w:t>
-      </w:r>
-      <w:r>
-        <w:rPr>
-          <w:rFonts w:asciiTheme="minorHAnsi" w:hAnsiTheme="minorHAnsi" w:cstheme="minorHAnsi"/>
-        </w:rPr>
-        <w:t xml:space="preserve">(Anhang </w:t>
-      </w:r>
-      <w:r>
-        <w:rPr>
-          <w:rFonts w:asciiTheme="minorHAnsi" w:hAnsiTheme="minorHAnsi" w:cstheme="minorHAnsi"/>
-        </w:rPr>
-        <w:t>3</w:t>
-      </w:r>
-      <w:r>
-        <w:rPr>
-          <w:rFonts w:asciiTheme="minorHAnsi" w:hAnsiTheme="minorHAnsi" w:cstheme="minorHAnsi"/>
-        </w:rPr>
-        <w:t>)</w:t>
-      </w:r>
-      <w:r>
-        <w:rPr>
-          <w:rFonts w:asciiTheme="minorHAnsi" w:hAnsiTheme="minorHAnsi" w:cstheme="minorHAnsi"/>
-        </w:rPr>
-        <w:t>. Wider Erwarten, funkt</w:t>
-      </w:r>
-      <w:r>
-        <w:rPr>
-          <w:rFonts w:asciiTheme="minorHAnsi" w:hAnsiTheme="minorHAnsi" w:cstheme="minorHAnsi"/>
-        </w:rPr>
-        <w:t>i</w:t>
-      </w:r>
-      <w:r>
-        <w:rPr>
-          <w:rFonts w:asciiTheme="minorHAnsi" w:hAnsiTheme="minorHAnsi" w:cstheme="minorHAnsi"/>
-        </w:rPr>
-        <w:t>onierte das Prinzip aussergewöhnlich gut. Innerhalb von 1 oder 2 Lektionen hatte jeder von uns mehrere Kärtchen mit schnittstellendefinierten Funktionen in den Händen, welche man individuell bearbeiten konnte.</w:t>
-      </w:r>
-      <w:r>
-        <w:rPr>
-          <w:rFonts w:asciiTheme="minorHAnsi" w:hAnsiTheme="minorHAnsi" w:cstheme="minorHAnsi"/>
-        </w:rPr>
-        <w:t xml:space="preserve"> </w:t>
-      </w:r>
-      <w:r>
-        <w:rPr>
-          <w:rFonts w:asciiTheme="minorHAnsi" w:hAnsiTheme="minorHAnsi" w:cstheme="minorHAnsi"/>
-        </w:rPr>
-        <w:t>Als unser Spiel mit der Planung erstmals vorstellbar wurde, bemerkten wir auch diverse Kleini</w:t>
-      </w:r>
-      <w:r>
-        <w:rPr>
-          <w:rFonts w:asciiTheme="minorHAnsi" w:hAnsiTheme="minorHAnsi" w:cstheme="minorHAnsi"/>
-        </w:rPr>
-        <w:t>g</w:t>
-      </w:r>
-      <w:r>
-        <w:rPr>
-          <w:rFonts w:asciiTheme="minorHAnsi" w:hAnsiTheme="minorHAnsi" w:cstheme="minorHAnsi"/>
-        </w:rPr>
-        <w:t xml:space="preserve">keiten, welche wir im Pflichtenheft ergänzen mussten. </w:t>
+        <w:t xml:space="preserve">Als unser Spiel mit der Planung erstmals vorstellbar wurde, bemerkten wir auch diverse Kleinigkeiten, welche wir im Pflichtenheft ergänzen mussten. </w:t>
       </w:r>
       <w:r>
         <w:rPr>
@@ -2121,9 +2558,9 @@
             <o:lock v:ext="edit" aspectratio="t"/>
           </v:shapetype>
           <v:shape id="_x0000_i1025" type="#_x0000_t75" style="width:510.75pt;height:395.25pt" o:ole="">
-            <v:imagedata r:id="rId30" o:title=""/>
+            <v:imagedata r:id="rId31" o:title=""/>
           </v:shape>
-          <o:OLEObject Type="Embed" ProgID="Visio.Drawing.11" ShapeID="_x0000_i1025" DrawAspect="Content" ObjectID="_1401265162" r:id="rId31"/>
+          <o:OLEObject Type="Embed" ProgID="Visio.Drawing.11" ShapeID="_x0000_i1025" DrawAspect="Content" ObjectID="_1401267675" r:id="rId32"/>
         </w:object>
       </w:r>
       <w:r>
@@ -2687,19 +3124,19 @@
         <w:rPr>
           <w:rFonts w:asciiTheme="minorHAnsi" w:hAnsiTheme="minorHAnsi" w:cstheme="minorHAnsi"/>
         </w:rPr>
-        <w:t>Der nach dem Pflichtenheft erstellte Zeitplan wurde Wöchentlich (jeden Freitag) während der Projek</w:t>
-      </w:r>
-      <w:r>
-        <w:rPr>
-          <w:rFonts w:asciiTheme="minorHAnsi" w:hAnsiTheme="minorHAnsi" w:cstheme="minorHAnsi"/>
-        </w:rPr>
-        <w:t>t</w:t>
-      </w:r>
-      <w:r>
-        <w:rPr>
-          <w:rFonts w:asciiTheme="minorHAnsi" w:hAnsiTheme="minorHAnsi" w:cstheme="minorHAnsi"/>
-        </w:rPr>
-        <w:t>phase kontinuierlich mit dem am Anfang eingeplanten Soll-Wert verglichen.</w:t>
+        <w:t>Der nach dem Pflichtenheft erstellte Zeitplan wurde Wöchentlich (jeden Freitag) während der Pr</w:t>
+      </w:r>
+      <w:r>
+        <w:rPr>
+          <w:rFonts w:asciiTheme="minorHAnsi" w:hAnsiTheme="minorHAnsi" w:cstheme="minorHAnsi"/>
+        </w:rPr>
+        <w:t>o</w:t>
+      </w:r>
+      <w:r>
+        <w:rPr>
+          <w:rFonts w:asciiTheme="minorHAnsi" w:hAnsiTheme="minorHAnsi" w:cstheme="minorHAnsi"/>
+        </w:rPr>
+        <w:t>jektphase kontinuierlich mit dem am Anfang eingeplanten Soll-Wert verglichen.</w:t>
       </w:r>
     </w:p>
     <w:p>
@@ -2995,8 +3432,8 @@
       <w:proofErr w:type="spellEnd"/>
     </w:p>
     <w:sectPr>
-      <w:headerReference w:type="even" r:id="rId32"/>
-      <w:headerReference w:type="default" r:id="rId33"/>
+      <w:headerReference w:type="even" r:id="rId33"/>
+      <w:headerReference w:type="default" r:id="rId34"/>
       <w:pgSz w:w="11906" w:h="16838"/>
       <w:pgMar w:top="1669" w:right="1133" w:bottom="1276" w:left="1417" w:header="708" w:footer="708" w:gutter="0"/>
       <w:pgNumType w:start="1" w:chapStyle="1"/>
@@ -3008,7 +3445,7 @@
 </file>
 
 <file path=word/endnotes.xml><?xml version="1.0" encoding="utf-8"?>
-<w:endnotes xmlns:ve="http://schemas.openxmlformats.org/markup-compatibility/2006" xmlns:o="urn:schemas-microsoft-com:office:office" xmlns:r="http://schemas.openxmlformats.org/officeDocument/2006/relationships" xmlns:m="http://schemas.openxmlformats.org/officeDocument/2006/math" xmlns:v="urn:schemas-microsoft-com:vml" xmlns:wp="http://schemas.openxmlformats.org/drawingml/2006/wordprocessingDrawing" xmlns:w10="urn:schemas-microsoft-com:office:word" xmlns:w="http://schemas.openxmlformats.org/wordprocessingml/2006/main" xmlns:wne="http://schemas.microsoft.com/office/word/2006/wordml">
+<w:endnotes xmlns:wpc="http://schemas.microsoft.com/office/word/2010/wordprocessingCanvas" xmlns:mc="http://schemas.openxmlformats.org/markup-compatibility/2006" xmlns:o="urn:schemas-microsoft-com:office:office" xmlns:r="http://schemas.openxmlformats.org/officeDocument/2006/relationships" xmlns:m="http://schemas.openxmlformats.org/officeDocument/2006/math" xmlns:v="urn:schemas-microsoft-com:vml" xmlns:wp14="http://schemas.microsoft.com/office/word/2010/wordprocessingDrawing" xmlns:wp="http://schemas.openxmlformats.org/drawingml/2006/wordprocessingDrawing" xmlns:w10="urn:schemas-microsoft-com:office:word" xmlns:w="http://schemas.openxmlformats.org/wordprocessingml/2006/main" xmlns:w14="http://schemas.microsoft.com/office/word/2010/wordml" xmlns:wpg="http://schemas.microsoft.com/office/word/2010/wordprocessingGroup" xmlns:wpi="http://schemas.microsoft.com/office/word/2010/wordprocessingInk" xmlns:wne="http://schemas.microsoft.com/office/word/2006/wordml" xmlns:wps="http://schemas.microsoft.com/office/word/2010/wordprocessingShape" mc:Ignorable="w14 wp14">
   <w:endnote w:type="separator" w:id="-1">
     <w:p>
       <w:pPr>
@@ -3040,7 +3477,7 @@
 </file>
 
 <file path=word/footer1.xml><?xml version="1.0" encoding="utf-8"?>
-<w:ftr xmlns:ve="http://schemas.openxmlformats.org/markup-compatibility/2006" xmlns:o="urn:schemas-microsoft-com:office:office" xmlns:r="http://schemas.openxmlformats.org/officeDocument/2006/relationships" xmlns:m="http://schemas.openxmlformats.org/officeDocument/2006/math" xmlns:v="urn:schemas-microsoft-com:vml" xmlns:wp="http://schemas.openxmlformats.org/drawingml/2006/wordprocessingDrawing" xmlns:w10="urn:schemas-microsoft-com:office:word" xmlns:w="http://schemas.openxmlformats.org/wordprocessingml/2006/main" xmlns:wne="http://schemas.microsoft.com/office/word/2006/wordml">
+<w:ftr xmlns:wpc="http://schemas.microsoft.com/office/word/2010/wordprocessingCanvas" xmlns:mc="http://schemas.openxmlformats.org/markup-compatibility/2006" xmlns:o="urn:schemas-microsoft-com:office:office" xmlns:r="http://schemas.openxmlformats.org/officeDocument/2006/relationships" xmlns:m="http://schemas.openxmlformats.org/officeDocument/2006/math" xmlns:v="urn:schemas-microsoft-com:vml" xmlns:wp14="http://schemas.microsoft.com/office/word/2010/wordprocessingDrawing" xmlns:wp="http://schemas.openxmlformats.org/drawingml/2006/wordprocessingDrawing" xmlns:w10="urn:schemas-microsoft-com:office:word" xmlns:w="http://schemas.openxmlformats.org/wordprocessingml/2006/main" xmlns:w14="http://schemas.microsoft.com/office/word/2010/wordml" xmlns:wpg="http://schemas.microsoft.com/office/word/2010/wordprocessingGroup" xmlns:wpi="http://schemas.microsoft.com/office/word/2010/wordprocessingInk" xmlns:wne="http://schemas.microsoft.com/office/word/2006/wordml" xmlns:wps="http://schemas.microsoft.com/office/word/2010/wordprocessingShape" mc:Ignorable="w14 wp14">
   <w:p>
     <w:pPr>
       <w:pStyle w:val="Fuzeile"/>
@@ -3050,7 +3487,7 @@
 </file>
 
 <file path=word/footnotes.xml><?xml version="1.0" encoding="utf-8"?>
-<w:footnotes xmlns:ve="http://schemas.openxmlformats.org/markup-compatibility/2006" xmlns:o="urn:schemas-microsoft-com:office:office" xmlns:r="http://schemas.openxmlformats.org/officeDocument/2006/relationships" xmlns:m="http://schemas.openxmlformats.org/officeDocument/2006/math" xmlns:v="urn:schemas-microsoft-com:vml" xmlns:wp="http://schemas.openxmlformats.org/drawingml/2006/wordprocessingDrawing" xmlns:w10="urn:schemas-microsoft-com:office:word" xmlns:w="http://schemas.openxmlformats.org/wordprocessingml/2006/main" xmlns:wne="http://schemas.microsoft.com/office/word/2006/wordml">
+<w:footnotes xmlns:wpc="http://schemas.microsoft.com/office/word/2010/wordprocessingCanvas" xmlns:mc="http://schemas.openxmlformats.org/markup-compatibility/2006" xmlns:o="urn:schemas-microsoft-com:office:office" xmlns:r="http://schemas.openxmlformats.org/officeDocument/2006/relationships" xmlns:m="http://schemas.openxmlformats.org/officeDocument/2006/math" xmlns:v="urn:schemas-microsoft-com:vml" xmlns:wp14="http://schemas.microsoft.com/office/word/2010/wordprocessingDrawing" xmlns:wp="http://schemas.openxmlformats.org/drawingml/2006/wordprocessingDrawing" xmlns:w10="urn:schemas-microsoft-com:office:word" xmlns:w="http://schemas.openxmlformats.org/wordprocessingml/2006/main" xmlns:w14="http://schemas.microsoft.com/office/word/2010/wordml" xmlns:wpg="http://schemas.microsoft.com/office/word/2010/wordprocessingGroup" xmlns:wpi="http://schemas.microsoft.com/office/word/2010/wordprocessingInk" xmlns:wne="http://schemas.microsoft.com/office/word/2006/wordml" xmlns:wps="http://schemas.microsoft.com/office/word/2010/wordprocessingShape" mc:Ignorable="w14 wp14">
   <w:footnote w:type="separator" w:id="-1">
     <w:p>
       <w:pPr>
@@ -3082,7 +3519,7 @@
 </file>
 
 <file path=word/header1.xml><?xml version="1.0" encoding="utf-8"?>
-<w:hdr xmlns:ve="http://schemas.openxmlformats.org/markup-compatibility/2006" xmlns:o="urn:schemas-microsoft-com:office:office" xmlns:r="http://schemas.openxmlformats.org/officeDocument/2006/relationships" xmlns:m="http://schemas.openxmlformats.org/officeDocument/2006/math" xmlns:v="urn:schemas-microsoft-com:vml" xmlns:wp="http://schemas.openxmlformats.org/drawingml/2006/wordprocessingDrawing" xmlns:w10="urn:schemas-microsoft-com:office:word" xmlns:w="http://schemas.openxmlformats.org/wordprocessingml/2006/main" xmlns:wne="http://schemas.microsoft.com/office/word/2006/wordml">
+<w:hdr xmlns:wpc="http://schemas.microsoft.com/office/word/2010/wordprocessingCanvas" xmlns:mc="http://schemas.openxmlformats.org/markup-compatibility/2006" xmlns:o="urn:schemas-microsoft-com:office:office" xmlns:r="http://schemas.openxmlformats.org/officeDocument/2006/relationships" xmlns:m="http://schemas.openxmlformats.org/officeDocument/2006/math" xmlns:v="urn:schemas-microsoft-com:vml" xmlns:wp14="http://schemas.microsoft.com/office/word/2010/wordprocessingDrawing" xmlns:wp="http://schemas.openxmlformats.org/drawingml/2006/wordprocessingDrawing" xmlns:w10="urn:schemas-microsoft-com:office:word" xmlns:w="http://schemas.openxmlformats.org/wordprocessingml/2006/main" xmlns:w14="http://schemas.microsoft.com/office/word/2010/wordml" xmlns:wpg="http://schemas.microsoft.com/office/word/2010/wordprocessingGroup" xmlns:wpi="http://schemas.microsoft.com/office/word/2010/wordprocessingInk" xmlns:wne="http://schemas.microsoft.com/office/word/2006/wordml" xmlns:wps="http://schemas.microsoft.com/office/word/2010/wordprocessingShape" mc:Ignorable="w14 wp14">
   <w:p>
     <w:pPr>
       <w:pStyle w:val="Kopfzeile"/>
@@ -3131,7 +3568,7 @@
 </file>
 
 <file path=word/header2.xml><?xml version="1.0" encoding="utf-8"?>
-<w:hdr xmlns:ve="http://schemas.openxmlformats.org/markup-compatibility/2006" xmlns:o="urn:schemas-microsoft-com:office:office" xmlns:r="http://schemas.openxmlformats.org/officeDocument/2006/relationships" xmlns:m="http://schemas.openxmlformats.org/officeDocument/2006/math" xmlns:v="urn:schemas-microsoft-com:vml" xmlns:wp="http://schemas.openxmlformats.org/drawingml/2006/wordprocessingDrawing" xmlns:w10="urn:schemas-microsoft-com:office:word" xmlns:w="http://schemas.openxmlformats.org/wordprocessingml/2006/main" xmlns:wne="http://schemas.microsoft.com/office/word/2006/wordml">
+<w:hdr xmlns:wpc="http://schemas.microsoft.com/office/word/2010/wordprocessingCanvas" xmlns:mc="http://schemas.openxmlformats.org/markup-compatibility/2006" xmlns:o="urn:schemas-microsoft-com:office:office" xmlns:r="http://schemas.openxmlformats.org/officeDocument/2006/relationships" xmlns:m="http://schemas.openxmlformats.org/officeDocument/2006/math" xmlns:v="urn:schemas-microsoft-com:vml" xmlns:wp14="http://schemas.microsoft.com/office/word/2010/wordprocessingDrawing" xmlns:wp="http://schemas.openxmlformats.org/drawingml/2006/wordprocessingDrawing" xmlns:w10="urn:schemas-microsoft-com:office:word" xmlns:w="http://schemas.openxmlformats.org/wordprocessingml/2006/main" xmlns:w14="http://schemas.microsoft.com/office/word/2010/wordml" xmlns:wpg="http://schemas.microsoft.com/office/word/2010/wordprocessingGroup" xmlns:wpi="http://schemas.microsoft.com/office/word/2010/wordprocessingInk" xmlns:wne="http://schemas.microsoft.com/office/word/2006/wordml" xmlns:wps="http://schemas.microsoft.com/office/word/2010/wordprocessingShape" mc:Ignorable="w14 wp14">
   <w:p>
     <w:pPr>
       <w:pStyle w:val="Kopfzeile"/>
@@ -3160,7 +3597,7 @@
                   <a:blip r:embed="rId1">
                     <a:extLst>
                       <a:ext uri="{28A0092B-C50C-407E-A947-70E740481C1C}">
-                        <a14:useLocalDpi xmlns:a14="http://schemas.microsoft.com/office/drawing/2010/main" xmlns:wps="http://schemas.microsoft.com/office/word/2010/wordprocessingShape" xmlns:wpi="http://schemas.microsoft.com/office/word/2010/wordprocessingInk" xmlns:wpg="http://schemas.microsoft.com/office/word/2010/wordprocessingGroup" xmlns:w14="http://schemas.microsoft.com/office/word/2010/wordml" xmlns:w="http://schemas.openxmlformats.org/wordprocessingml/2006/main" xmlns:w10="urn:schemas-microsoft-com:office:word" xmlns:wp14="http://schemas.microsoft.com/office/word/2010/wordprocessingDrawing" xmlns:v="urn:schemas-microsoft-com:vml" xmlns:o="urn:schemas-microsoft-com:office:office" xmlns:mc="http://schemas.openxmlformats.org/markup-compatibility/2006" xmlns:wpc="http://schemas.microsoft.com/office/word/2010/wordprocessingCanvas" xmlns="" val="0"/>
+                        <a14:useLocalDpi xmlns:a14="http://schemas.microsoft.com/office/drawing/2010/main" val="0"/>
                       </a:ext>
                     </a:extLst>
                   </a:blip>
@@ -3188,7 +3625,7 @@
 </file>
 
 <file path=word/header3.xml><?xml version="1.0" encoding="utf-8"?>
-<w:hdr xmlns:ve="http://schemas.openxmlformats.org/markup-compatibility/2006" xmlns:o="urn:schemas-microsoft-com:office:office" xmlns:r="http://schemas.openxmlformats.org/officeDocument/2006/relationships" xmlns:m="http://schemas.openxmlformats.org/officeDocument/2006/math" xmlns:v="urn:schemas-microsoft-com:vml" xmlns:wp="http://schemas.openxmlformats.org/drawingml/2006/wordprocessingDrawing" xmlns:w10="urn:schemas-microsoft-com:office:word" xmlns:w="http://schemas.openxmlformats.org/wordprocessingml/2006/main" xmlns:wne="http://schemas.microsoft.com/office/word/2006/wordml">
+<w:hdr xmlns:wpc="http://schemas.microsoft.com/office/word/2010/wordprocessingCanvas" xmlns:mc="http://schemas.openxmlformats.org/markup-compatibility/2006" xmlns:o="urn:schemas-microsoft-com:office:office" xmlns:r="http://schemas.openxmlformats.org/officeDocument/2006/relationships" xmlns:m="http://schemas.openxmlformats.org/officeDocument/2006/math" xmlns:v="urn:schemas-microsoft-com:vml" xmlns:wp14="http://schemas.microsoft.com/office/word/2010/wordprocessingDrawing" xmlns:wp="http://schemas.openxmlformats.org/drawingml/2006/wordprocessingDrawing" xmlns:w10="urn:schemas-microsoft-com:office:word" xmlns:w="http://schemas.openxmlformats.org/wordprocessingml/2006/main" xmlns:w14="http://schemas.microsoft.com/office/word/2010/wordml" xmlns:wpg="http://schemas.microsoft.com/office/word/2010/wordprocessingGroup" xmlns:wpi="http://schemas.microsoft.com/office/word/2010/wordprocessingInk" xmlns:wne="http://schemas.microsoft.com/office/word/2006/wordml" xmlns:wps="http://schemas.microsoft.com/office/word/2010/wordprocessingShape" mc:Ignorable="w14 wp14">
   <w:p>
     <w:pPr>
       <w:pStyle w:val="Kopfzeile"/>
@@ -3237,7 +3674,7 @@
 </file>
 
 <file path=word/header4.xml><?xml version="1.0" encoding="utf-8"?>
-<w:hdr xmlns:ve="http://schemas.openxmlformats.org/markup-compatibility/2006" xmlns:o="urn:schemas-microsoft-com:office:office" xmlns:r="http://schemas.openxmlformats.org/officeDocument/2006/relationships" xmlns:m="http://schemas.openxmlformats.org/officeDocument/2006/math" xmlns:v="urn:schemas-microsoft-com:vml" xmlns:wp="http://schemas.openxmlformats.org/drawingml/2006/wordprocessingDrawing" xmlns:w10="urn:schemas-microsoft-com:office:word" xmlns:w="http://schemas.openxmlformats.org/wordprocessingml/2006/main" xmlns:wne="http://schemas.microsoft.com/office/word/2006/wordml">
+<w:hdr xmlns:wpc="http://schemas.microsoft.com/office/word/2010/wordprocessingCanvas" xmlns:mc="http://schemas.openxmlformats.org/markup-compatibility/2006" xmlns:o="urn:schemas-microsoft-com:office:office" xmlns:r="http://schemas.openxmlformats.org/officeDocument/2006/relationships" xmlns:m="http://schemas.openxmlformats.org/officeDocument/2006/math" xmlns:v="urn:schemas-microsoft-com:vml" xmlns:wp14="http://schemas.microsoft.com/office/word/2010/wordprocessingDrawing" xmlns:wp="http://schemas.openxmlformats.org/drawingml/2006/wordprocessingDrawing" xmlns:w10="urn:schemas-microsoft-com:office:word" xmlns:w="http://schemas.openxmlformats.org/wordprocessingml/2006/main" xmlns:w14="http://schemas.microsoft.com/office/word/2010/wordml" xmlns:wpg="http://schemas.microsoft.com/office/word/2010/wordprocessingGroup" xmlns:wpi="http://schemas.microsoft.com/office/word/2010/wordprocessingInk" xmlns:wne="http://schemas.microsoft.com/office/word/2006/wordml" xmlns:wps="http://schemas.microsoft.com/office/word/2010/wordprocessingShape" mc:Ignorable="w14 wp14">
   <w:p>
     <w:pPr>
       <w:pStyle w:val="Kopfzeile"/>
@@ -3280,7 +3717,7 @@
 </file>
 
 <file path=word/header5.xml><?xml version="1.0" encoding="utf-8"?>
-<w:hdr xmlns:ve="http://schemas.openxmlformats.org/markup-compatibility/2006" xmlns:o="urn:schemas-microsoft-com:office:office" xmlns:r="http://schemas.openxmlformats.org/officeDocument/2006/relationships" xmlns:m="http://schemas.openxmlformats.org/officeDocument/2006/math" xmlns:v="urn:schemas-microsoft-com:vml" xmlns:wp="http://schemas.openxmlformats.org/drawingml/2006/wordprocessingDrawing" xmlns:w10="urn:schemas-microsoft-com:office:word" xmlns:w="http://schemas.openxmlformats.org/wordprocessingml/2006/main" xmlns:wne="http://schemas.microsoft.com/office/word/2006/wordml">
+<w:hdr xmlns:wpc="http://schemas.microsoft.com/office/word/2010/wordprocessingCanvas" xmlns:mc="http://schemas.openxmlformats.org/markup-compatibility/2006" xmlns:o="urn:schemas-microsoft-com:office:office" xmlns:r="http://schemas.openxmlformats.org/officeDocument/2006/relationships" xmlns:m="http://schemas.openxmlformats.org/officeDocument/2006/math" xmlns:v="urn:schemas-microsoft-com:vml" xmlns:wp14="http://schemas.microsoft.com/office/word/2010/wordprocessingDrawing" xmlns:wp="http://schemas.openxmlformats.org/drawingml/2006/wordprocessingDrawing" xmlns:w10="urn:schemas-microsoft-com:office:word" xmlns:w="http://schemas.openxmlformats.org/wordprocessingml/2006/main" xmlns:w14="http://schemas.microsoft.com/office/word/2010/wordml" xmlns:wpg="http://schemas.microsoft.com/office/word/2010/wordprocessingGroup" xmlns:wpi="http://schemas.microsoft.com/office/word/2010/wordprocessingInk" xmlns:wne="http://schemas.microsoft.com/office/word/2006/wordml" xmlns:wps="http://schemas.microsoft.com/office/word/2010/wordprocessingShape" mc:Ignorable="w14 wp14">
   <w:p>
     <w:pPr>
       <w:pStyle w:val="Kopfzeile"/>
@@ -3311,7 +3748,7 @@
 </file>
 
 <file path=word/header6.xml><?xml version="1.0" encoding="utf-8"?>
-<w:hdr xmlns:ve="http://schemas.openxmlformats.org/markup-compatibility/2006" xmlns:o="urn:schemas-microsoft-com:office:office" xmlns:r="http://schemas.openxmlformats.org/officeDocument/2006/relationships" xmlns:m="http://schemas.openxmlformats.org/officeDocument/2006/math" xmlns:v="urn:schemas-microsoft-com:vml" xmlns:wp="http://schemas.openxmlformats.org/drawingml/2006/wordprocessingDrawing" xmlns:w10="urn:schemas-microsoft-com:office:word" xmlns:w="http://schemas.openxmlformats.org/wordprocessingml/2006/main" xmlns:wne="http://schemas.microsoft.com/office/word/2006/wordml">
+<w:hdr xmlns:wpc="http://schemas.microsoft.com/office/word/2010/wordprocessingCanvas" xmlns:mc="http://schemas.openxmlformats.org/markup-compatibility/2006" xmlns:o="urn:schemas-microsoft-com:office:office" xmlns:r="http://schemas.openxmlformats.org/officeDocument/2006/relationships" xmlns:m="http://schemas.openxmlformats.org/officeDocument/2006/math" xmlns:v="urn:schemas-microsoft-com:vml" xmlns:wp14="http://schemas.microsoft.com/office/word/2010/wordprocessingDrawing" xmlns:wp="http://schemas.openxmlformats.org/drawingml/2006/wordprocessingDrawing" xmlns:w10="urn:schemas-microsoft-com:office:word" xmlns:w="http://schemas.openxmlformats.org/wordprocessingml/2006/main" xmlns:w14="http://schemas.microsoft.com/office/word/2010/wordml" xmlns:wpg="http://schemas.microsoft.com/office/word/2010/wordprocessingGroup" xmlns:wpi="http://schemas.microsoft.com/office/word/2010/wordprocessingInk" xmlns:wne="http://schemas.microsoft.com/office/word/2006/wordml" xmlns:wps="http://schemas.microsoft.com/office/word/2010/wordprocessingShape" mc:Ignorable="w14 wp14">
   <w:p>
     <w:pPr>
       <w:pStyle w:val="Kopfzeile"/>
@@ -3342,7 +3779,7 @@
 </file>
 
 <file path=word/numbering.xml><?xml version="1.0" encoding="utf-8"?>
-<w:numbering xmlns:ve="http://schemas.openxmlformats.org/markup-compatibility/2006" xmlns:o="urn:schemas-microsoft-com:office:office" xmlns:r="http://schemas.openxmlformats.org/officeDocument/2006/relationships" xmlns:m="http://schemas.openxmlformats.org/officeDocument/2006/math" xmlns:v="urn:schemas-microsoft-com:vml" xmlns:wp="http://schemas.openxmlformats.org/drawingml/2006/wordprocessingDrawing" xmlns:w10="urn:schemas-microsoft-com:office:word" xmlns:w="http://schemas.openxmlformats.org/wordprocessingml/2006/main" xmlns:wne="http://schemas.microsoft.com/office/word/2006/wordml">
+<w:numbering xmlns:wpc="http://schemas.microsoft.com/office/word/2010/wordprocessingCanvas" xmlns:mc="http://schemas.openxmlformats.org/markup-compatibility/2006" xmlns:o="urn:schemas-microsoft-com:office:office" xmlns:r="http://schemas.openxmlformats.org/officeDocument/2006/relationships" xmlns:m="http://schemas.openxmlformats.org/officeDocument/2006/math" xmlns:v="urn:schemas-microsoft-com:vml" xmlns:wp14="http://schemas.microsoft.com/office/word/2010/wordprocessingDrawing" xmlns:wp="http://schemas.openxmlformats.org/drawingml/2006/wordprocessingDrawing" xmlns:w10="urn:schemas-microsoft-com:office:word" xmlns:w="http://schemas.openxmlformats.org/wordprocessingml/2006/main" xmlns:w14="http://schemas.microsoft.com/office/word/2010/wordml" xmlns:wpg="http://schemas.microsoft.com/office/word/2010/wordprocessingGroup" xmlns:wpi="http://schemas.microsoft.com/office/word/2010/wordprocessingInk" xmlns:wne="http://schemas.microsoft.com/office/word/2006/wordml" xmlns:wps="http://schemas.microsoft.com/office/word/2010/wordprocessingShape" mc:Ignorable="w14 wp14">
   <w:abstractNum w:abstractNumId="0">
     <w:nsid w:val="00000002"/>
     <w:multiLevelType w:val="multilevel"/>
@@ -5646,7 +6083,7 @@
 </file>
 
 <file path=word/styles.xml><?xml version="1.0" encoding="utf-8"?>
-<w:styles xmlns:r="http://schemas.openxmlformats.org/officeDocument/2006/relationships" xmlns:w="http://schemas.openxmlformats.org/wordprocessingml/2006/main">
+<w:styles xmlns:mc="http://schemas.openxmlformats.org/markup-compatibility/2006" xmlns:r="http://schemas.openxmlformats.org/officeDocument/2006/relationships" xmlns:w="http://schemas.openxmlformats.org/wordprocessingml/2006/main" xmlns:w14="http://schemas.microsoft.com/office/word/2010/wordml" mc:Ignorable="w14">
   <w:docDefaults>
     <w:rPrDefault>
       <w:rPr>
@@ -6057,7 +6494,6 @@
     <w:uiPriority w:val="99"/>
     <w:semiHidden/>
     <w:unhideWhenUsed/>
-    <w:qFormat/>
     <w:tblPr>
       <w:tblInd w:w="0" w:type="dxa"/>
       <w:tblCellMar>
@@ -6373,11 +6809,11 @@
       <w:lang w:eastAsia="de-CH"/>
     </w:rPr>
   </w:style>
-  <w:style w:type="paragraph" w:styleId="Anfhrungszeichen">
+  <w:style w:type="paragraph" w:styleId="Zitat">
     <w:name w:val="Quote"/>
     <w:basedOn w:val="Standard"/>
     <w:next w:val="Standard"/>
-    <w:link w:val="AnfhrungszeichenZchn"/>
+    <w:link w:val="ZitatZchn"/>
     <w:uiPriority w:val="29"/>
     <w:qFormat/>
     <w:rsid w:val="00910194"/>
@@ -6426,10 +6862,10 @@
       <w:szCs w:val="24"/>
     </w:rPr>
   </w:style>
-  <w:style w:type="character" w:customStyle="1" w:styleId="AnfhrungszeichenZchn">
-    <w:name w:val="Anführungszeichen Zchn"/>
+  <w:style w:type="character" w:customStyle="1" w:styleId="ZitatZchn">
+    <w:name w:val="Zitat Zchn"/>
     <w:basedOn w:val="Absatz-Standardschriftart"/>
-    <w:link w:val="Anfhrungszeichen"/>
+    <w:link w:val="Zitat"/>
     <w:uiPriority w:val="29"/>
     <w:rsid w:val="00910194"/>
     <w:rPr>
@@ -6494,7 +6930,7 @@
       <w:jc w:val="left"/>
     </w:pPr>
   </w:style>
-  <w:style w:type="table" w:styleId="Tabellengitternetz">
+  <w:style w:type="table" w:styleId="Tabellenraster">
     <w:name w:val="Table Grid"/>
     <w:basedOn w:val="NormaleTabelle"/>
     <w:uiPriority w:val="59"/>
@@ -8421,7 +8857,7 @@
 </file>
 
 <file path=customXml/itemProps1.xml><?xml version="1.0" encoding="utf-8"?>
-<ds:datastoreItem xmlns:ds="http://schemas.openxmlformats.org/officeDocument/2006/customXml" ds:itemID="{1E4F9963-9D39-4200-88DA-01761B226A08}">
+<ds:datastoreItem xmlns:ds="http://schemas.openxmlformats.org/officeDocument/2006/customXml" ds:itemID="{BD28E24B-71A6-4098-B58C-74D368BE55A0}">
   <ds:schemaRefs>
     <ds:schemaRef ds:uri="http://schemas.openxmlformats.org/officeDocument/2006/bibliography"/>
   </ds:schemaRefs>
@@ -8429,7 +8865,7 @@
 </file>
 
 <file path=customXml/itemProps10.xml><?xml version="1.0" encoding="utf-8"?>
-<ds:datastoreItem xmlns:ds="http://schemas.openxmlformats.org/officeDocument/2006/customXml" ds:itemID="{8020335E-A8ED-4E9E-A14B-4FF51CEDDEFF}">
+<ds:datastoreItem xmlns:ds="http://schemas.openxmlformats.org/officeDocument/2006/customXml" ds:itemID="{1FC734FC-2FA3-4DF7-9A4F-23804827BA23}">
   <ds:schemaRefs>
     <ds:schemaRef ds:uri="http://schemas.openxmlformats.org/officeDocument/2006/bibliography"/>
   </ds:schemaRefs>
@@ -8437,7 +8873,7 @@
 </file>
 
 <file path=customXml/itemProps11.xml><?xml version="1.0" encoding="utf-8"?>
-<ds:datastoreItem xmlns:ds="http://schemas.openxmlformats.org/officeDocument/2006/customXml" ds:itemID="{A552664A-15B1-466A-97AC-785FA7FFF914}">
+<ds:datastoreItem xmlns:ds="http://schemas.openxmlformats.org/officeDocument/2006/customXml" ds:itemID="{D400CF63-0913-4895-9E5D-3C60D30784EC}">
   <ds:schemaRefs>
     <ds:schemaRef ds:uri="http://schemas.openxmlformats.org/officeDocument/2006/bibliography"/>
   </ds:schemaRefs>
@@ -8445,7 +8881,7 @@
 </file>
 
 <file path=customXml/itemProps12.xml><?xml version="1.0" encoding="utf-8"?>
-<ds:datastoreItem xmlns:ds="http://schemas.openxmlformats.org/officeDocument/2006/customXml" ds:itemID="{BD28E24B-71A6-4098-B58C-74D368BE55A0}">
+<ds:datastoreItem xmlns:ds="http://schemas.openxmlformats.org/officeDocument/2006/customXml" ds:itemID="{45F4648F-D921-4ACF-95AD-ABB25FAF1239}">
   <ds:schemaRefs>
     <ds:schemaRef ds:uri="http://schemas.openxmlformats.org/officeDocument/2006/bibliography"/>
   </ds:schemaRefs>
@@ -8453,7 +8889,7 @@
 </file>
 
 <file path=customXml/itemProps13.xml><?xml version="1.0" encoding="utf-8"?>
-<ds:datastoreItem xmlns:ds="http://schemas.openxmlformats.org/officeDocument/2006/customXml" ds:itemID="{08DED286-0B12-461C-B4AC-E4CF6810405D}">
+<ds:datastoreItem xmlns:ds="http://schemas.openxmlformats.org/officeDocument/2006/customXml" ds:itemID="{5950DD06-69FB-4BC7-BBAA-10D983A85D0C}">
   <ds:schemaRefs>
     <ds:schemaRef ds:uri="http://schemas.openxmlformats.org/officeDocument/2006/bibliography"/>
   </ds:schemaRefs>
@@ -8461,7 +8897,7 @@
 </file>
 
 <file path=customXml/itemProps14.xml><?xml version="1.0" encoding="utf-8"?>
-<ds:datastoreItem xmlns:ds="http://schemas.openxmlformats.org/officeDocument/2006/customXml" ds:itemID="{D400CF63-0913-4895-9E5D-3C60D30784EC}">
+<ds:datastoreItem xmlns:ds="http://schemas.openxmlformats.org/officeDocument/2006/customXml" ds:itemID="{6BA85AF5-982F-4271-A3B1-77906905080D}">
   <ds:schemaRefs>
     <ds:schemaRef ds:uri="http://schemas.openxmlformats.org/officeDocument/2006/bibliography"/>
   </ds:schemaRefs>
@@ -8469,7 +8905,7 @@
 </file>
 
 <file path=customXml/itemProps15.xml><?xml version="1.0" encoding="utf-8"?>
-<ds:datastoreItem xmlns:ds="http://schemas.openxmlformats.org/officeDocument/2006/customXml" ds:itemID="{A85E1216-4334-4E7A-94E6-72C19CAB5177}">
+<ds:datastoreItem xmlns:ds="http://schemas.openxmlformats.org/officeDocument/2006/customXml" ds:itemID="{99A72DC4-0E38-4DF7-8A83-25590E3BA3D0}">
   <ds:schemaRefs>
     <ds:schemaRef ds:uri="http://schemas.openxmlformats.org/officeDocument/2006/bibliography"/>
   </ds:schemaRefs>
@@ -8485,7 +8921,7 @@
 </file>
 
 <file path=customXml/itemProps3.xml><?xml version="1.0" encoding="utf-8"?>
-<ds:datastoreItem xmlns:ds="http://schemas.openxmlformats.org/officeDocument/2006/customXml" ds:itemID="{7A97C6D6-221C-4A32-A005-3346D6BE0313}">
+<ds:datastoreItem xmlns:ds="http://schemas.openxmlformats.org/officeDocument/2006/customXml" ds:itemID="{1E4F9963-9D39-4200-88DA-01761B226A08}">
   <ds:schemaRefs>
     <ds:schemaRef ds:uri="http://schemas.openxmlformats.org/officeDocument/2006/bibliography"/>
   </ds:schemaRefs>
@@ -8493,7 +8929,7 @@
 </file>
 
 <file path=customXml/itemProps4.xml><?xml version="1.0" encoding="utf-8"?>
-<ds:datastoreItem xmlns:ds="http://schemas.openxmlformats.org/officeDocument/2006/customXml" ds:itemID="{950DE519-8C4F-4184-8179-7FACE24B5F36}">
+<ds:datastoreItem xmlns:ds="http://schemas.openxmlformats.org/officeDocument/2006/customXml" ds:itemID="{15595F40-DD04-44BF-A1F0-A2A4DF88AB0A}">
   <ds:schemaRefs>
     <ds:schemaRef ds:uri="http://schemas.openxmlformats.org/officeDocument/2006/bibliography"/>
   </ds:schemaRefs>
@@ -8501,6 +8937,14 @@
 </file>
 
 <file path=customXml/itemProps5.xml><?xml version="1.0" encoding="utf-8"?>
+<ds:datastoreItem xmlns:ds="http://schemas.openxmlformats.org/officeDocument/2006/customXml" ds:itemID="{A552664A-15B1-466A-97AC-785FA7FFF914}">
+  <ds:schemaRefs>
+    <ds:schemaRef ds:uri="http://schemas.openxmlformats.org/officeDocument/2006/bibliography"/>
+  </ds:schemaRefs>
+</ds:datastoreItem>
+</file>
+
+<file path=customXml/itemProps6.xml><?xml version="1.0" encoding="utf-8"?>
 <ds:datastoreItem xmlns:ds="http://schemas.openxmlformats.org/officeDocument/2006/customXml" ds:itemID="{0F5D0295-6443-491A-9311-48760310C433}">
   <ds:schemaRefs>
     <ds:schemaRef ds:uri="http://schemas.openxmlformats.org/officeDocument/2006/bibliography"/>
@@ -8508,16 +8952,8 @@
 </ds:datastoreItem>
 </file>
 
-<file path=customXml/itemProps6.xml><?xml version="1.0" encoding="utf-8"?>
-<ds:datastoreItem xmlns:ds="http://schemas.openxmlformats.org/officeDocument/2006/customXml" ds:itemID="{15595F40-DD04-44BF-A1F0-A2A4DF88AB0A}">
-  <ds:schemaRefs>
-    <ds:schemaRef ds:uri="http://schemas.openxmlformats.org/officeDocument/2006/bibliography"/>
-  </ds:schemaRefs>
-</ds:datastoreItem>
-</file>
-
 <file path=customXml/itemProps7.xml><?xml version="1.0" encoding="utf-8"?>
-<ds:datastoreItem xmlns:ds="http://schemas.openxmlformats.org/officeDocument/2006/customXml" ds:itemID="{A209F3DA-6671-46F8-8F42-CD38D17933EA}">
+<ds:datastoreItem xmlns:ds="http://schemas.openxmlformats.org/officeDocument/2006/customXml" ds:itemID="{A85E1216-4334-4E7A-94E6-72C19CAB5177}">
   <ds:schemaRefs>
     <ds:schemaRef ds:uri="http://schemas.openxmlformats.org/officeDocument/2006/bibliography"/>
   </ds:schemaRefs>
@@ -8525,7 +8961,7 @@
 </file>
 
 <file path=customXml/itemProps8.xml><?xml version="1.0" encoding="utf-8"?>
-<ds:datastoreItem xmlns:ds="http://schemas.openxmlformats.org/officeDocument/2006/customXml" ds:itemID="{8E12D4CE-ECA5-4F7D-B796-B6CC78DF8BF4}">
+<ds:datastoreItem xmlns:ds="http://schemas.openxmlformats.org/officeDocument/2006/customXml" ds:itemID="{8020335E-A8ED-4E9E-A14B-4FF51CEDDEFF}">
   <ds:schemaRefs>
     <ds:schemaRef ds:uri="http://schemas.openxmlformats.org/officeDocument/2006/bibliography"/>
   </ds:schemaRefs>
@@ -8533,7 +8969,7 @@
 </file>
 
 <file path=customXml/itemProps9.xml><?xml version="1.0" encoding="utf-8"?>
-<ds:datastoreItem xmlns:ds="http://schemas.openxmlformats.org/officeDocument/2006/customXml" ds:itemID="{1FC734FC-2FA3-4DF7-9A4F-23804827BA23}">
+<ds:datastoreItem xmlns:ds="http://schemas.openxmlformats.org/officeDocument/2006/customXml" ds:itemID="{950DE519-8C4F-4184-8179-7FACE24B5F36}">
   <ds:schemaRefs>
     <ds:schemaRef ds:uri="http://schemas.openxmlformats.org/officeDocument/2006/bibliography"/>
   </ds:schemaRefs>

</xml_diff>

<commit_message>
merged software doc from jascha with the one from marcel, moved styleguide and pflichtenheft from project to software doc
</commit_message>
<xml_diff>
--- a/docs/Projekt-Doku/Projektdoku.docx
+++ b/docs/Projekt-Doku/Projektdoku.docx
@@ -1,6 +1,6 @@
 
 <file path=word/document.xml><?xml version="1.0" encoding="utf-8"?>
-<w:document xmlns:wpc="http://schemas.microsoft.com/office/word/2010/wordprocessingCanvas" xmlns:mc="http://schemas.openxmlformats.org/markup-compatibility/2006" xmlns:o="urn:schemas-microsoft-com:office:office" xmlns:r="http://schemas.openxmlformats.org/officeDocument/2006/relationships" xmlns:m="http://schemas.openxmlformats.org/officeDocument/2006/math" xmlns:v="urn:schemas-microsoft-com:vml" xmlns:wp14="http://schemas.microsoft.com/office/word/2010/wordprocessingDrawing" xmlns:wp="http://schemas.openxmlformats.org/drawingml/2006/wordprocessingDrawing" xmlns:w10="urn:schemas-microsoft-com:office:word" xmlns:w="http://schemas.openxmlformats.org/wordprocessingml/2006/main" xmlns:w14="http://schemas.microsoft.com/office/word/2010/wordml" xmlns:wpg="http://schemas.microsoft.com/office/word/2010/wordprocessingGroup" xmlns:wpi="http://schemas.microsoft.com/office/word/2010/wordprocessingInk" xmlns:wne="http://schemas.microsoft.com/office/word/2006/wordml" xmlns:wps="http://schemas.microsoft.com/office/word/2010/wordprocessingShape" mc:Ignorable="w14 wp14">
+<w:document xmlns:ve="http://schemas.openxmlformats.org/markup-compatibility/2006" xmlns:o="urn:schemas-microsoft-com:office:office" xmlns:r="http://schemas.openxmlformats.org/officeDocument/2006/relationships" xmlns:m="http://schemas.openxmlformats.org/officeDocument/2006/math" xmlns:v="urn:schemas-microsoft-com:vml" xmlns:wp="http://schemas.openxmlformats.org/drawingml/2006/wordprocessingDrawing" xmlns:w10="urn:schemas-microsoft-com:office:word" xmlns:w="http://schemas.openxmlformats.org/wordprocessingml/2006/main" xmlns:wne="http://schemas.microsoft.com/office/word/2006/wordml">
   <w:body>
     <w:p>
       <w:pPr>
@@ -111,7 +111,7 @@
                     </pic:cNvPicPr>
                   </pic:nvPicPr>
                   <pic:blipFill>
-                    <a:blip r:embed="rId23" cstate="print"/>
+                    <a:blip r:embed="rId22" cstate="print"/>
                     <a:srcRect/>
                     <a:stretch>
                       <a:fillRect/>
@@ -155,7 +155,7 @@
         </w:rPr>
         <w:t xml:space="preserve">Website: </w:t>
       </w:r>
-      <w:hyperlink r:id="rId24" w:history="1">
+      <w:hyperlink r:id="rId23" w:history="1">
         <w:r>
           <w:rPr>
             <w:rStyle w:val="Hyperlink"/>
@@ -182,16 +182,8 @@
         <w:rPr>
           <w:rFonts w:asciiTheme="minorHAnsi" w:hAnsiTheme="minorHAnsi" w:cstheme="minorHAnsi"/>
         </w:rPr>
-        <w:t xml:space="preserve">Dozent: Ivo </w:t>
-      </w:r>
-      <w:proofErr w:type="spellStart"/>
-      <w:r>
-        <w:rPr>
-          <w:rFonts w:asciiTheme="minorHAnsi" w:hAnsiTheme="minorHAnsi" w:cstheme="minorHAnsi"/>
-        </w:rPr>
-        <w:t>Oesch</w:t>
-      </w:r>
-      <w:proofErr w:type="spellEnd"/>
+        <w:t>Dozent: Ivo Oesch</w:t>
+      </w:r>
     </w:p>
     <w:p>
       <w:pPr>
@@ -203,58 +195,8 @@
         <w:rPr>
           <w:rFonts w:asciiTheme="minorHAnsi" w:hAnsiTheme="minorHAnsi" w:cstheme="minorHAnsi"/>
         </w:rPr>
-        <w:t xml:space="preserve">Autoren: Marcel </w:t>
-      </w:r>
-      <w:proofErr w:type="spellStart"/>
-      <w:r>
-        <w:rPr>
-          <w:rFonts w:asciiTheme="minorHAnsi" w:hAnsiTheme="minorHAnsi" w:cstheme="minorHAnsi"/>
-        </w:rPr>
-        <w:t>Bärtschi</w:t>
-      </w:r>
-      <w:proofErr w:type="spellEnd"/>
-      <w:r>
-        <w:rPr>
-          <w:rFonts w:asciiTheme="minorHAnsi" w:hAnsiTheme="minorHAnsi" w:cstheme="minorHAnsi"/>
-        </w:rPr>
-        <w:t xml:space="preserve">, </w:t>
-      </w:r>
-      <w:proofErr w:type="spellStart"/>
-      <w:r>
-        <w:rPr>
-          <w:rFonts w:asciiTheme="minorHAnsi" w:hAnsiTheme="minorHAnsi" w:cstheme="minorHAnsi"/>
-        </w:rPr>
-        <w:t>Jascha</w:t>
-      </w:r>
-      <w:proofErr w:type="spellEnd"/>
-      <w:r>
-        <w:rPr>
-          <w:rFonts w:asciiTheme="minorHAnsi" w:hAnsiTheme="minorHAnsi" w:cstheme="minorHAnsi"/>
-        </w:rPr>
-        <w:t xml:space="preserve"> </w:t>
-      </w:r>
-      <w:proofErr w:type="spellStart"/>
-      <w:r>
-        <w:rPr>
-          <w:rFonts w:asciiTheme="minorHAnsi" w:hAnsiTheme="minorHAnsi" w:cstheme="minorHAnsi"/>
-        </w:rPr>
-        <w:t>Haldemann</w:t>
-      </w:r>
-      <w:proofErr w:type="spellEnd"/>
-      <w:r>
-        <w:rPr>
-          <w:rFonts w:asciiTheme="minorHAnsi" w:hAnsiTheme="minorHAnsi" w:cstheme="minorHAnsi"/>
-        </w:rPr>
-        <w:t xml:space="preserve">, Nicola Käser, Cyril </w:t>
-      </w:r>
-      <w:proofErr w:type="spellStart"/>
-      <w:r>
-        <w:rPr>
-          <w:rFonts w:asciiTheme="minorHAnsi" w:hAnsiTheme="minorHAnsi" w:cstheme="minorHAnsi"/>
-        </w:rPr>
-        <w:t>Stoller</w:t>
-      </w:r>
-      <w:proofErr w:type="spellEnd"/>
+        <w:t>Autoren: Marcel Bärtschi, Jascha Haldemann, Nicola Käser, Cyril Stoller</w:t>
+      </w:r>
     </w:p>
     <w:p>
       <w:pPr>
@@ -288,9 +230,9 @@
           <w:rFonts w:asciiTheme="minorHAnsi" w:hAnsiTheme="minorHAnsi" w:cstheme="minorHAnsi"/>
         </w:rPr>
         <w:sectPr>
-          <w:headerReference w:type="default" r:id="rId25"/>
-          <w:footerReference w:type="default" r:id="rId26"/>
-          <w:headerReference w:type="first" r:id="rId27"/>
+          <w:headerReference w:type="default" r:id="rId24"/>
+          <w:footerReference w:type="default" r:id="rId25"/>
+          <w:headerReference w:type="first" r:id="rId26"/>
           <w:pgSz w:w="11906" w:h="16838"/>
           <w:pgMar w:top="1669" w:right="1133" w:bottom="1276" w:left="1417" w:header="708" w:footer="708" w:gutter="0"/>
           <w:cols w:space="708"/>
@@ -1456,8 +1398,8 @@
           <w:rFonts w:asciiTheme="minorHAnsi" w:hAnsiTheme="minorHAnsi" w:cstheme="minorHAnsi"/>
         </w:rPr>
         <w:sectPr>
-          <w:headerReference w:type="even" r:id="rId28"/>
-          <w:headerReference w:type="first" r:id="rId29"/>
+          <w:headerReference w:type="even" r:id="rId27"/>
+          <w:headerReference w:type="first" r:id="rId28"/>
           <w:pgSz w:w="11906" w:h="16838"/>
           <w:pgMar w:top="1669" w:right="1133" w:bottom="1276" w:left="1417" w:header="708" w:footer="708" w:gutter="0"/>
           <w:pgNumType w:fmt="upperRoman" w:start="1"/>
@@ -1585,21 +1527,8 @@
         <w:rPr>
           <w:rFonts w:asciiTheme="minorHAnsi" w:hAnsiTheme="minorHAnsi" w:cstheme="minorHAnsi"/>
         </w:rPr>
-        <w:t>serungen und E</w:t>
-      </w:r>
-      <w:r>
-        <w:rPr>
-          <w:rFonts w:asciiTheme="minorHAnsi" w:hAnsiTheme="minorHAnsi" w:cstheme="minorHAnsi"/>
-        </w:rPr>
-        <w:t>r</w:t>
-      </w:r>
-      <w:r>
-        <w:rPr>
-          <w:rFonts w:asciiTheme="minorHAnsi" w:hAnsiTheme="minorHAnsi" w:cstheme="minorHAnsi"/>
-        </w:rPr>
-        <w:t>gänzungen (</w:t>
-      </w:r>
-      <w:proofErr w:type="spellStart"/>
+        <w:t>serungen und Ergänzungen (</w:t>
+      </w:r>
       <w:r>
         <w:rPr>
           <w:rFonts w:asciiTheme="minorHAnsi" w:hAnsiTheme="minorHAnsi" w:cstheme="minorHAnsi"/>
@@ -1610,14 +1539,7 @@
         <w:rPr>
           <w:rFonts w:asciiTheme="minorHAnsi" w:hAnsiTheme="minorHAnsi" w:cstheme="minorHAnsi"/>
         </w:rPr>
-        <w:t>astereggs</w:t>
-      </w:r>
-      <w:proofErr w:type="spellEnd"/>
-      <w:r>
-        <w:rPr>
-          <w:rFonts w:asciiTheme="minorHAnsi" w:hAnsiTheme="minorHAnsi" w:cstheme="minorHAnsi"/>
-        </w:rPr>
-        <w:t>) über das ganze Semester hinweg hinzu.</w:t>
+        <w:t>astereggs) über das ganze Semester hinweg hinzu.</w:t>
       </w:r>
       <w:r>
         <w:rPr>
@@ -1780,7 +1702,7 @@
           <w:lang w:eastAsia="de-CH"/>
         </w:rPr>
         <w:drawing>
-          <wp:inline distT="0" distB="0" distL="0" distR="0" wp14:anchorId="6ADC3DD0" wp14:editId="1E3C48A1">
+          <wp:inline distT="0" distB="0" distL="0" distR="0">
             <wp:extent cx="4164941" cy="2943225"/>
             <wp:effectExtent l="0" t="0" r="0" b="0"/>
             <wp:docPr id="9" name="Grafik 9"/>
@@ -1797,10 +1719,10 @@
                     </pic:cNvPicPr>
                   </pic:nvPicPr>
                   <pic:blipFill>
-                    <a:blip r:embed="rId30" cstate="print">
+                    <a:blip r:embed="rId29" cstate="print">
                       <a:extLst>
                         <a:ext uri="{28A0092B-C50C-407E-A947-70E740481C1C}">
-                          <a14:useLocalDpi xmlns:a14="http://schemas.microsoft.com/office/drawing/2010/main" val="0"/>
+                          <a14:useLocalDpi xmlns:a14="http://schemas.microsoft.com/office/drawing/2010/main" xmlns:wps="http://schemas.microsoft.com/office/word/2010/wordprocessingShape" xmlns:wpi="http://schemas.microsoft.com/office/word/2010/wordprocessingInk" xmlns:wpg="http://schemas.microsoft.com/office/word/2010/wordprocessingGroup" xmlns:w14="http://schemas.microsoft.com/office/word/2010/wordml" xmlns:w="http://schemas.openxmlformats.org/wordprocessingml/2006/main" xmlns:w10="urn:schemas-microsoft-com:office:word" xmlns:wp14="http://schemas.microsoft.com/office/word/2010/wordprocessingDrawing" xmlns:v="urn:schemas-microsoft-com:vml" xmlns:o="urn:schemas-microsoft-com:office:office" xmlns:mc="http://schemas.openxmlformats.org/markup-compatibility/2006" xmlns:wpc="http://schemas.microsoft.com/office/word/2010/wordprocessingCanvas" xmlns="" val="0"/>
                         </a:ext>
                       </a:extLst>
                     </a:blip>
@@ -1983,16 +1905,8 @@
         <w:rPr>
           <w:rFonts w:asciiTheme="minorHAnsi" w:hAnsiTheme="minorHAnsi" w:cstheme="minorHAnsi"/>
         </w:rPr>
-        <w:t xml:space="preserve">en wir ein </w:t>
-      </w:r>
-      <w:proofErr w:type="spellStart"/>
-      <w:r>
-        <w:rPr>
-          <w:rFonts w:asciiTheme="minorHAnsi" w:hAnsiTheme="minorHAnsi" w:cstheme="minorHAnsi"/>
-        </w:rPr>
-        <w:t>Flowchart</w:t>
-      </w:r>
-      <w:proofErr w:type="spellEnd"/>
+        <w:t>en wir ein Flowchart</w:t>
+      </w:r>
       <w:r>
         <w:rPr>
           <w:rFonts w:asciiTheme="minorHAnsi" w:hAnsiTheme="minorHAnsi" w:cstheme="minorHAnsi"/>
@@ -2015,21 +1929,7 @@
         <w:rPr>
           <w:rFonts w:asciiTheme="minorHAnsi" w:hAnsiTheme="minorHAnsi" w:cstheme="minorHAnsi"/>
         </w:rPr>
-        <w:t xml:space="preserve">. Aus diesem eine Grobe Modulaufteilung und zwar in: Grafik, Spiel, Logik und </w:t>
-      </w:r>
-      <w:proofErr w:type="spellStart"/>
-      <w:r>
-        <w:rPr>
-          <w:rFonts w:asciiTheme="minorHAnsi" w:hAnsiTheme="minorHAnsi" w:cstheme="minorHAnsi"/>
-        </w:rPr>
-        <w:t>main</w:t>
-      </w:r>
-      <w:proofErr w:type="spellEnd"/>
-      <w:r>
-        <w:rPr>
-          <w:rFonts w:asciiTheme="minorHAnsi" w:hAnsiTheme="minorHAnsi" w:cstheme="minorHAnsi"/>
-        </w:rPr>
-        <w:t xml:space="preserve"> (LaserChess).</w:t>
+        <w:t>. Aus diesem eine Grobe Modulaufteilung und zwar in: Grafik, Spiel, Logik und main (LaserChess).</w:t>
       </w:r>
       <w:r>
         <w:rPr>
@@ -2137,16 +2037,8 @@
         <w:rPr>
           <w:rFonts w:asciiTheme="minorHAnsi" w:hAnsiTheme="minorHAnsi" w:cstheme="minorHAnsi"/>
         </w:rPr>
-        <w:t xml:space="preserve"> </w:t>
-      </w:r>
-      <w:proofErr w:type="spellStart"/>
-      <w:r>
-        <w:rPr>
-          <w:rFonts w:asciiTheme="minorHAnsi" w:hAnsiTheme="minorHAnsi" w:cstheme="minorHAnsi"/>
-        </w:rPr>
-        <w:t>Styleguideline</w:t>
-      </w:r>
-      <w:proofErr w:type="spellEnd"/>
+        <w:t xml:space="preserve"> Styleguideline</w:t>
+      </w:r>
       <w:r>
         <w:rPr>
           <w:rFonts w:asciiTheme="minorHAnsi" w:hAnsiTheme="minorHAnsi" w:cstheme="minorHAnsi"/>
@@ -2204,25 +2096,17 @@
             <o:lock v:ext="edit" aspectratio="t"/>
           </v:shapetype>
           <v:shape id="_x0000_i1025" type="#_x0000_t75" style="width:510.75pt;height:387.75pt" o:ole="">
-            <v:imagedata r:id="rId31" o:title=""/>
+            <v:imagedata r:id="rId30" o:title=""/>
           </v:shape>
-          <o:OLEObject Type="Embed" ProgID="Visio.Drawing.11" ShapeID="_x0000_i1025" DrawAspect="Content" ObjectID="_1401560773" r:id="rId32"/>
+          <o:OLEObject Type="Embed" ProgID="Visio.Drawing.11" ShapeID="_x0000_i1025" DrawAspect="Content" ObjectID="_1401607995" r:id="rId31"/>
         </w:object>
       </w:r>
       <w:r>
         <w:rPr>
           <w:rFonts w:asciiTheme="minorHAnsi" w:hAnsiTheme="minorHAnsi" w:cstheme="minorHAnsi"/>
         </w:rPr>
-        <w:t xml:space="preserve">Abbildung 2: </w:t>
-      </w:r>
-      <w:proofErr w:type="spellStart"/>
-      <w:r>
-        <w:rPr>
-          <w:rFonts w:asciiTheme="minorHAnsi" w:hAnsiTheme="minorHAnsi" w:cstheme="minorHAnsi"/>
-        </w:rPr>
-        <w:t>Flowchart</w:t>
-      </w:r>
-      <w:proofErr w:type="spellEnd"/>
+        <w:t>Abbildung 2: Flowchart</w:t>
+      </w:r>
     </w:p>
     <w:p>
       <w:pPr>
@@ -2241,19 +2125,11 @@
           <w:rFonts w:asciiTheme="minorHAnsi" w:hAnsiTheme="minorHAnsi" w:cstheme="minorHAnsi"/>
         </w:rPr>
       </w:pPr>
-      <w:proofErr w:type="spellStart"/>
-      <w:r>
-        <w:rPr>
-          <w:rFonts w:asciiTheme="minorHAnsi" w:hAnsiTheme="minorHAnsi" w:cstheme="minorHAnsi"/>
-        </w:rPr>
-        <w:t>Gitbash</w:t>
-      </w:r>
-      <w:proofErr w:type="spellEnd"/>
-      <w:r>
-        <w:rPr>
-          <w:rFonts w:asciiTheme="minorHAnsi" w:hAnsiTheme="minorHAnsi" w:cstheme="minorHAnsi"/>
-        </w:rPr>
-        <w:t xml:space="preserve"> und </w:t>
+      <w:r>
+        <w:rPr>
+          <w:rFonts w:asciiTheme="minorHAnsi" w:hAnsiTheme="minorHAnsi" w:cstheme="minorHAnsi"/>
+        </w:rPr>
+        <w:t xml:space="preserve">Gitbash und </w:t>
       </w:r>
       <w:r>
         <w:rPr>
@@ -2265,16 +2141,8 @@
         <w:rPr>
           <w:rFonts w:asciiTheme="minorHAnsi" w:hAnsiTheme="minorHAnsi" w:cstheme="minorHAnsi"/>
         </w:rPr>
-        <w:t xml:space="preserve">der </w:t>
-      </w:r>
-      <w:proofErr w:type="spellStart"/>
-      <w:r>
-        <w:rPr>
-          <w:rFonts w:asciiTheme="minorHAnsi" w:hAnsiTheme="minorHAnsi" w:cstheme="minorHAnsi"/>
-        </w:rPr>
-        <w:t>Moule</w:t>
-      </w:r>
-      <w:proofErr w:type="spellEnd"/>
+        <w:t>der Moule</w:t>
+      </w:r>
       <w:r>
         <w:rPr>
           <w:rFonts w:asciiTheme="minorHAnsi" w:hAnsiTheme="minorHAnsi" w:cstheme="minorHAnsi"/>
@@ -2359,49 +2227,7 @@
         <w:rPr>
           <w:rFonts w:asciiTheme="minorHAnsi" w:hAnsiTheme="minorHAnsi" w:cstheme="minorHAnsi"/>
         </w:rPr>
-        <w:t>Im Grafikmodul werden hauptsächlich alle Grafischen Elemente gezeichnet oder eingefügt (</w:t>
-      </w:r>
-      <w:proofErr w:type="spellStart"/>
-      <w:r>
-        <w:rPr>
-          <w:rFonts w:asciiTheme="minorHAnsi" w:hAnsiTheme="minorHAnsi" w:cstheme="minorHAnsi"/>
-        </w:rPr>
-        <w:t>draw_playground</w:t>
-      </w:r>
-      <w:proofErr w:type="spellEnd"/>
-      <w:r>
-        <w:rPr>
-          <w:rFonts w:asciiTheme="minorHAnsi" w:hAnsiTheme="minorHAnsi" w:cstheme="minorHAnsi"/>
-        </w:rPr>
-        <w:t xml:space="preserve">, </w:t>
-      </w:r>
-      <w:proofErr w:type="spellStart"/>
-      <w:r>
-        <w:rPr>
-          <w:rFonts w:asciiTheme="minorHAnsi" w:hAnsiTheme="minorHAnsi" w:cstheme="minorHAnsi"/>
-        </w:rPr>
-        <w:t>draw_figure</w:t>
-      </w:r>
-      <w:proofErr w:type="spellEnd"/>
-      <w:r>
-        <w:rPr>
-          <w:rFonts w:asciiTheme="minorHAnsi" w:hAnsiTheme="minorHAnsi" w:cstheme="minorHAnsi"/>
-        </w:rPr>
-        <w:t xml:space="preserve">, </w:t>
-      </w:r>
-      <w:proofErr w:type="spellStart"/>
-      <w:r>
-        <w:rPr>
-          <w:rFonts w:asciiTheme="minorHAnsi" w:hAnsiTheme="minorHAnsi" w:cstheme="minorHAnsi"/>
-        </w:rPr>
-        <w:t>usw</w:t>
-      </w:r>
-      <w:proofErr w:type="spellEnd"/>
-      <w:r>
-        <w:rPr>
-          <w:rFonts w:asciiTheme="minorHAnsi" w:hAnsiTheme="minorHAnsi" w:cstheme="minorHAnsi"/>
-        </w:rPr>
-        <w:t xml:space="preserve">…). </w:t>
+        <w:t xml:space="preserve">Im Grafikmodul werden hauptsächlich alle Grafischen Elemente gezeichnet oder eingefügt (draw_playground, draw_figure, usw…). </w:t>
       </w:r>
       <w:r>
         <w:rPr>
@@ -2437,21 +2263,7 @@
         <w:rPr>
           <w:rFonts w:asciiTheme="minorHAnsi" w:hAnsiTheme="minorHAnsi" w:cstheme="minorHAnsi"/>
         </w:rPr>
-        <w:t xml:space="preserve"> Spielfelder (</w:t>
-      </w:r>
-      <w:proofErr w:type="spellStart"/>
-      <w:r>
-        <w:rPr>
-          <w:rFonts w:asciiTheme="minorHAnsi" w:hAnsiTheme="minorHAnsi" w:cstheme="minorHAnsi"/>
-        </w:rPr>
-        <w:t>pixel_to_map</w:t>
-      </w:r>
-      <w:proofErr w:type="spellEnd"/>
-      <w:r>
-        <w:rPr>
-          <w:rFonts w:asciiTheme="minorHAnsi" w:hAnsiTheme="minorHAnsi" w:cstheme="minorHAnsi"/>
-        </w:rPr>
-        <w:t>) und umg</w:t>
+        <w:t xml:space="preserve"> Spielfelder (pixel_to_map) und umg</w:t>
       </w:r>
       <w:r>
         <w:rPr>
@@ -2463,21 +2275,7 @@
         <w:rPr>
           <w:rFonts w:asciiTheme="minorHAnsi" w:hAnsiTheme="minorHAnsi" w:cstheme="minorHAnsi"/>
         </w:rPr>
-        <w:t>kehrt (</w:t>
-      </w:r>
-      <w:proofErr w:type="spellStart"/>
-      <w:r>
-        <w:rPr>
-          <w:rFonts w:asciiTheme="minorHAnsi" w:hAnsiTheme="minorHAnsi" w:cstheme="minorHAnsi"/>
-        </w:rPr>
-        <w:t>map_to_pixel</w:t>
-      </w:r>
-      <w:proofErr w:type="spellEnd"/>
-      <w:r>
-        <w:rPr>
-          <w:rFonts w:asciiTheme="minorHAnsi" w:hAnsiTheme="minorHAnsi" w:cstheme="minorHAnsi"/>
-        </w:rPr>
-        <w:t xml:space="preserve">), </w:t>
+        <w:t xml:space="preserve">kehrt (map_to_pixel), </w:t>
       </w:r>
       <w:r>
         <w:rPr>
@@ -2665,14 +2463,12 @@
           <w:rFonts w:asciiTheme="minorHAnsi" w:hAnsiTheme="minorHAnsi"/>
         </w:rPr>
       </w:pPr>
-      <w:proofErr w:type="spellStart"/>
       <w:r>
         <w:rPr>
           <w:rFonts w:asciiTheme="minorHAnsi" w:hAnsiTheme="minorHAnsi" w:cstheme="minorHAnsi"/>
         </w:rPr>
         <w:t>bild</w:t>
       </w:r>
-      <w:proofErr w:type="spellEnd"/>
     </w:p>
     <w:p>
       <w:pPr>
@@ -2731,35 +2527,7 @@
         <w:rPr>
           <w:rFonts w:asciiTheme="minorHAnsi" w:hAnsiTheme="minorHAnsi" w:cstheme="minorHAnsi"/>
         </w:rPr>
-        <w:t xml:space="preserve">her, einfach den Verlauf unserer </w:t>
-      </w:r>
-      <w:proofErr w:type="spellStart"/>
-      <w:r>
-        <w:rPr>
-          <w:rFonts w:asciiTheme="minorHAnsi" w:hAnsiTheme="minorHAnsi" w:cstheme="minorHAnsi"/>
-        </w:rPr>
-        <w:t>commits</w:t>
-      </w:r>
-      <w:proofErr w:type="spellEnd"/>
-      <w:r>
-        <w:rPr>
-          <w:rFonts w:asciiTheme="minorHAnsi" w:hAnsiTheme="minorHAnsi" w:cstheme="minorHAnsi"/>
-        </w:rPr>
-        <w:t xml:space="preserve"> von </w:t>
-      </w:r>
-      <w:proofErr w:type="spellStart"/>
-      <w:r>
-        <w:rPr>
-          <w:rFonts w:asciiTheme="minorHAnsi" w:hAnsiTheme="minorHAnsi" w:cstheme="minorHAnsi"/>
-        </w:rPr>
-        <w:t>Gitbash</w:t>
-      </w:r>
-      <w:proofErr w:type="spellEnd"/>
-      <w:r>
-        <w:rPr>
-          <w:rFonts w:asciiTheme="minorHAnsi" w:hAnsiTheme="minorHAnsi" w:cstheme="minorHAnsi"/>
-        </w:rPr>
-        <w:t xml:space="preserve"> </w:t>
+        <w:t xml:space="preserve">her, einfach den Verlauf unserer commits von Gitbash </w:t>
       </w:r>
       <w:r>
         <w:rPr>
@@ -2816,37 +2584,25 @@
         <w:rPr>
           <w:rFonts w:asciiTheme="minorHAnsi" w:hAnsiTheme="minorHAnsi" w:cstheme="minorHAnsi"/>
         </w:rPr>
-        <w:t>Der nach dem Pflichtenheft erstellte Zeitplan wurde Wöchentlich (jeden Freitag) während der Pr</w:t>
-      </w:r>
-      <w:r>
-        <w:rPr>
-          <w:rFonts w:asciiTheme="minorHAnsi" w:hAnsiTheme="minorHAnsi" w:cstheme="minorHAnsi"/>
-        </w:rPr>
-        <w:t>o</w:t>
-      </w:r>
-      <w:r>
-        <w:rPr>
-          <w:rFonts w:asciiTheme="minorHAnsi" w:hAnsiTheme="minorHAnsi" w:cstheme="minorHAnsi"/>
-        </w:rPr>
-        <w:t>jektphase kontinuierlich mit dem am Anfang eingeplanten Soll-Wert verglichen.</w:t>
-      </w:r>
-      <w:r>
-        <w:rPr>
-          <w:rFonts w:asciiTheme="minorHAnsi" w:hAnsiTheme="minorHAnsi" w:cstheme="minorHAnsi"/>
-        </w:rPr>
-        <w:t xml:space="preserve"> Die Änderungen die über das S</w:t>
-      </w:r>
-      <w:r>
-        <w:rPr>
-          <w:rFonts w:asciiTheme="minorHAnsi" w:hAnsiTheme="minorHAnsi" w:cstheme="minorHAnsi"/>
-        </w:rPr>
-        <w:t>e</w:t>
-      </w:r>
-      <w:r>
-        <w:rPr>
-          <w:rFonts w:asciiTheme="minorHAnsi" w:hAnsiTheme="minorHAnsi" w:cstheme="minorHAnsi"/>
-        </w:rPr>
-        <w:t xml:space="preserve">mester hinweg getätigt wurden, wurden im Zeitplan nicht mehr vermerkt. </w:t>
+        <w:t>Der nach dem Pflichtenheft erstellte Zeitplan wurde Wöchentlich (jeden Freitag) während der Projek</w:t>
+      </w:r>
+      <w:r>
+        <w:rPr>
+          <w:rFonts w:asciiTheme="minorHAnsi" w:hAnsiTheme="minorHAnsi" w:cstheme="minorHAnsi"/>
+        </w:rPr>
+        <w:t>t</w:t>
+      </w:r>
+      <w:r>
+        <w:rPr>
+          <w:rFonts w:asciiTheme="minorHAnsi" w:hAnsiTheme="minorHAnsi" w:cstheme="minorHAnsi"/>
+        </w:rPr>
+        <w:t>phase kontinuierlich mit dem am Anfang eingeplanten Soll-Wert verglichen.</w:t>
+      </w:r>
+      <w:r>
+        <w:rPr>
+          <w:rFonts w:asciiTheme="minorHAnsi" w:hAnsiTheme="minorHAnsi" w:cstheme="minorHAnsi"/>
+        </w:rPr>
+        <w:t xml:space="preserve"> Die Änderungen die über das Semester hinweg getätigt wurden, wurden im Zeitplan nicht mehr vermerkt. </w:t>
       </w:r>
     </w:p>
     <w:p>
@@ -2952,19 +2708,11 @@
           <w:rFonts w:asciiTheme="minorHAnsi" w:hAnsiTheme="minorHAnsi" w:cstheme="minorHAnsi"/>
         </w:rPr>
       </w:pPr>
-      <w:proofErr w:type="spellStart"/>
-      <w:r>
-        <w:rPr>
-          <w:rFonts w:asciiTheme="minorHAnsi" w:hAnsiTheme="minorHAnsi" w:cstheme="minorHAnsi"/>
-        </w:rPr>
-        <w:t>Blup</w:t>
-      </w:r>
-      <w:proofErr w:type="spellEnd"/>
-      <w:r>
-        <w:rPr>
-          <w:rFonts w:asciiTheme="minorHAnsi" w:hAnsiTheme="minorHAnsi" w:cstheme="minorHAnsi"/>
-        </w:rPr>
-        <w:t>..</w:t>
+      <w:r>
+        <w:rPr>
+          <w:rFonts w:asciiTheme="minorHAnsi" w:hAnsiTheme="minorHAnsi" w:cstheme="minorHAnsi"/>
+        </w:rPr>
+        <w:t>Blup..</w:t>
       </w:r>
     </w:p>
     <w:p>
@@ -3032,19 +2780,7 @@
         <w:rPr>
           <w:rFonts w:asciiTheme="minorHAnsi" w:hAnsiTheme="minorHAnsi" w:cstheme="minorHAnsi"/>
         </w:rPr>
-        <w:t>in</w:t>
-      </w:r>
-      <w:r>
-        <w:rPr>
-          <w:rFonts w:asciiTheme="minorHAnsi" w:hAnsiTheme="minorHAnsi" w:cstheme="minorHAnsi"/>
-        </w:rPr>
-        <w:t>i</w:t>
-      </w:r>
-      <w:r>
-        <w:rPr>
-          <w:rFonts w:asciiTheme="minorHAnsi" w:hAnsiTheme="minorHAnsi" w:cstheme="minorHAnsi"/>
-        </w:rPr>
-        <w:t>ge der zusätzlich</w:t>
+        <w:t>inige der zusätzlich</w:t>
       </w:r>
       <w:r>
         <w:rPr>
@@ -3058,7 +2794,6 @@
         </w:rPr>
         <w:t xml:space="preserve">wie </w:t>
       </w:r>
-      <w:proofErr w:type="spellStart"/>
       <w:r>
         <w:rPr>
           <w:rFonts w:asciiTheme="minorHAnsi" w:hAnsiTheme="minorHAnsi" w:cstheme="minorHAnsi"/>
@@ -3096,7 +2831,6 @@
       </w:r>
       <w:bookmarkStart w:id="19" w:name="_GoBack"/>
       <w:bookmarkEnd w:id="19"/>
-      <w:proofErr w:type="spellEnd"/>
       <w:r>
         <w:rPr>
           <w:rFonts w:asciiTheme="minorHAnsi" w:hAnsiTheme="minorHAnsi" w:cstheme="minorHAnsi"/>
@@ -3162,47 +2896,9 @@
         <w:t>Laborjournal</w:t>
       </w:r>
     </w:p>
-    <w:p>
-      <w:pPr>
-        <w:pStyle w:val="Listenabsatz"/>
-        <w:numPr>
-          <w:ilvl w:val="0"/>
-          <w:numId w:val="41"/>
-        </w:numPr>
-        <w:rPr>
-          <w:rFonts w:asciiTheme="minorHAnsi" w:hAnsiTheme="minorHAnsi"/>
-        </w:rPr>
-      </w:pPr>
-      <w:r>
-        <w:rPr>
-          <w:rFonts w:asciiTheme="minorHAnsi" w:hAnsiTheme="minorHAnsi"/>
-        </w:rPr>
-        <w:t>Structured Designe</w:t>
-      </w:r>
-    </w:p>
-    <w:p>
-      <w:pPr>
-        <w:pStyle w:val="Listenabsatz"/>
-        <w:numPr>
-          <w:ilvl w:val="0"/>
-          <w:numId w:val="41"/>
-        </w:numPr>
-        <w:rPr>
-          <w:rFonts w:asciiTheme="minorHAnsi" w:hAnsiTheme="minorHAnsi"/>
-        </w:rPr>
-      </w:pPr>
-      <w:proofErr w:type="spellStart"/>
-      <w:r>
-        <w:rPr>
-          <w:rFonts w:asciiTheme="minorHAnsi" w:hAnsiTheme="minorHAnsi"/>
-        </w:rPr>
-        <w:t>Styleguideline</w:t>
-      </w:r>
-      <w:proofErr w:type="spellEnd"/>
-    </w:p>
     <w:sectPr>
-      <w:headerReference w:type="even" r:id="rId33"/>
-      <w:headerReference w:type="default" r:id="rId34"/>
+      <w:headerReference w:type="even" r:id="rId32"/>
+      <w:headerReference w:type="default" r:id="rId33"/>
       <w:pgSz w:w="11906" w:h="16838"/>
       <w:pgMar w:top="1669" w:right="1133" w:bottom="1276" w:left="1417" w:header="708" w:footer="708" w:gutter="0"/>
       <w:pgNumType w:start="1" w:chapStyle="1"/>
@@ -3214,7 +2910,7 @@
 </file>
 
 <file path=word/endnotes.xml><?xml version="1.0" encoding="utf-8"?>
-<w:endnotes xmlns:wpc="http://schemas.microsoft.com/office/word/2010/wordprocessingCanvas" xmlns:mc="http://schemas.openxmlformats.org/markup-compatibility/2006" xmlns:o="urn:schemas-microsoft-com:office:office" xmlns:r="http://schemas.openxmlformats.org/officeDocument/2006/relationships" xmlns:m="http://schemas.openxmlformats.org/officeDocument/2006/math" xmlns:v="urn:schemas-microsoft-com:vml" xmlns:wp14="http://schemas.microsoft.com/office/word/2010/wordprocessingDrawing" xmlns:wp="http://schemas.openxmlformats.org/drawingml/2006/wordprocessingDrawing" xmlns:w10="urn:schemas-microsoft-com:office:word" xmlns:w="http://schemas.openxmlformats.org/wordprocessingml/2006/main" xmlns:w14="http://schemas.microsoft.com/office/word/2010/wordml" xmlns:wpg="http://schemas.microsoft.com/office/word/2010/wordprocessingGroup" xmlns:wpi="http://schemas.microsoft.com/office/word/2010/wordprocessingInk" xmlns:wne="http://schemas.microsoft.com/office/word/2006/wordml" xmlns:wps="http://schemas.microsoft.com/office/word/2010/wordprocessingShape" mc:Ignorable="w14 wp14">
+<w:endnotes xmlns:ve="http://schemas.openxmlformats.org/markup-compatibility/2006" xmlns:o="urn:schemas-microsoft-com:office:office" xmlns:r="http://schemas.openxmlformats.org/officeDocument/2006/relationships" xmlns:m="http://schemas.openxmlformats.org/officeDocument/2006/math" xmlns:v="urn:schemas-microsoft-com:vml" xmlns:wp="http://schemas.openxmlformats.org/drawingml/2006/wordprocessingDrawing" xmlns:w10="urn:schemas-microsoft-com:office:word" xmlns:w="http://schemas.openxmlformats.org/wordprocessingml/2006/main" xmlns:wne="http://schemas.microsoft.com/office/word/2006/wordml">
   <w:endnote w:type="separator" w:id="-1">
     <w:p>
       <w:pPr>
@@ -3246,7 +2942,7 @@
 </file>
 
 <file path=word/footer1.xml><?xml version="1.0" encoding="utf-8"?>
-<w:ftr xmlns:wpc="http://schemas.microsoft.com/office/word/2010/wordprocessingCanvas" xmlns:mc="http://schemas.openxmlformats.org/markup-compatibility/2006" xmlns:o="urn:schemas-microsoft-com:office:office" xmlns:r="http://schemas.openxmlformats.org/officeDocument/2006/relationships" xmlns:m="http://schemas.openxmlformats.org/officeDocument/2006/math" xmlns:v="urn:schemas-microsoft-com:vml" xmlns:wp14="http://schemas.microsoft.com/office/word/2010/wordprocessingDrawing" xmlns:wp="http://schemas.openxmlformats.org/drawingml/2006/wordprocessingDrawing" xmlns:w10="urn:schemas-microsoft-com:office:word" xmlns:w="http://schemas.openxmlformats.org/wordprocessingml/2006/main" xmlns:w14="http://schemas.microsoft.com/office/word/2010/wordml" xmlns:wpg="http://schemas.microsoft.com/office/word/2010/wordprocessingGroup" xmlns:wpi="http://schemas.microsoft.com/office/word/2010/wordprocessingInk" xmlns:wne="http://schemas.microsoft.com/office/word/2006/wordml" xmlns:wps="http://schemas.microsoft.com/office/word/2010/wordprocessingShape" mc:Ignorable="w14 wp14">
+<w:ftr xmlns:ve="http://schemas.openxmlformats.org/markup-compatibility/2006" xmlns:o="urn:schemas-microsoft-com:office:office" xmlns:r="http://schemas.openxmlformats.org/officeDocument/2006/relationships" xmlns:m="http://schemas.openxmlformats.org/officeDocument/2006/math" xmlns:v="urn:schemas-microsoft-com:vml" xmlns:wp="http://schemas.openxmlformats.org/drawingml/2006/wordprocessingDrawing" xmlns:w10="urn:schemas-microsoft-com:office:word" xmlns:w="http://schemas.openxmlformats.org/wordprocessingml/2006/main" xmlns:wne="http://schemas.microsoft.com/office/word/2006/wordml">
   <w:p>
     <w:pPr>
       <w:pStyle w:val="Fuzeile"/>
@@ -3256,7 +2952,7 @@
 </file>
 
 <file path=word/footnotes.xml><?xml version="1.0" encoding="utf-8"?>
-<w:footnotes xmlns:wpc="http://schemas.microsoft.com/office/word/2010/wordprocessingCanvas" xmlns:mc="http://schemas.openxmlformats.org/markup-compatibility/2006" xmlns:o="urn:schemas-microsoft-com:office:office" xmlns:r="http://schemas.openxmlformats.org/officeDocument/2006/relationships" xmlns:m="http://schemas.openxmlformats.org/officeDocument/2006/math" xmlns:v="urn:schemas-microsoft-com:vml" xmlns:wp14="http://schemas.microsoft.com/office/word/2010/wordprocessingDrawing" xmlns:wp="http://schemas.openxmlformats.org/drawingml/2006/wordprocessingDrawing" xmlns:w10="urn:schemas-microsoft-com:office:word" xmlns:w="http://schemas.openxmlformats.org/wordprocessingml/2006/main" xmlns:w14="http://schemas.microsoft.com/office/word/2010/wordml" xmlns:wpg="http://schemas.microsoft.com/office/word/2010/wordprocessingGroup" xmlns:wpi="http://schemas.microsoft.com/office/word/2010/wordprocessingInk" xmlns:wne="http://schemas.microsoft.com/office/word/2006/wordml" xmlns:wps="http://schemas.microsoft.com/office/word/2010/wordprocessingShape" mc:Ignorable="w14 wp14">
+<w:footnotes xmlns:ve="http://schemas.openxmlformats.org/markup-compatibility/2006" xmlns:o="urn:schemas-microsoft-com:office:office" xmlns:r="http://schemas.openxmlformats.org/officeDocument/2006/relationships" xmlns:m="http://schemas.openxmlformats.org/officeDocument/2006/math" xmlns:v="urn:schemas-microsoft-com:vml" xmlns:wp="http://schemas.openxmlformats.org/drawingml/2006/wordprocessingDrawing" xmlns:w10="urn:schemas-microsoft-com:office:word" xmlns:w="http://schemas.openxmlformats.org/wordprocessingml/2006/main" xmlns:wne="http://schemas.microsoft.com/office/word/2006/wordml">
   <w:footnote w:type="separator" w:id="-1">
     <w:p>
       <w:pPr>
@@ -3288,7 +2984,7 @@
 </file>
 
 <file path=word/header1.xml><?xml version="1.0" encoding="utf-8"?>
-<w:hdr xmlns:wpc="http://schemas.microsoft.com/office/word/2010/wordprocessingCanvas" xmlns:mc="http://schemas.openxmlformats.org/markup-compatibility/2006" xmlns:o="urn:schemas-microsoft-com:office:office" xmlns:r="http://schemas.openxmlformats.org/officeDocument/2006/relationships" xmlns:m="http://schemas.openxmlformats.org/officeDocument/2006/math" xmlns:v="urn:schemas-microsoft-com:vml" xmlns:wp14="http://schemas.microsoft.com/office/word/2010/wordprocessingDrawing" xmlns:wp="http://schemas.openxmlformats.org/drawingml/2006/wordprocessingDrawing" xmlns:w10="urn:schemas-microsoft-com:office:word" xmlns:w="http://schemas.openxmlformats.org/wordprocessingml/2006/main" xmlns:w14="http://schemas.microsoft.com/office/word/2010/wordml" xmlns:wpg="http://schemas.microsoft.com/office/word/2010/wordprocessingGroup" xmlns:wpi="http://schemas.microsoft.com/office/word/2010/wordprocessingInk" xmlns:wne="http://schemas.microsoft.com/office/word/2006/wordml" xmlns:wps="http://schemas.microsoft.com/office/word/2010/wordprocessingShape" mc:Ignorable="w14 wp14">
+<w:hdr xmlns:ve="http://schemas.openxmlformats.org/markup-compatibility/2006" xmlns:o="urn:schemas-microsoft-com:office:office" xmlns:r="http://schemas.openxmlformats.org/officeDocument/2006/relationships" xmlns:m="http://schemas.openxmlformats.org/officeDocument/2006/math" xmlns:v="urn:schemas-microsoft-com:vml" xmlns:wp="http://schemas.openxmlformats.org/drawingml/2006/wordprocessingDrawing" xmlns:w10="urn:schemas-microsoft-com:office:word" xmlns:w="http://schemas.openxmlformats.org/wordprocessingml/2006/main" xmlns:wne="http://schemas.microsoft.com/office/word/2006/wordml">
   <w:p>
     <w:pPr>
       <w:pStyle w:val="Kopfzeile"/>
@@ -3337,7 +3033,7 @@
 </file>
 
 <file path=word/header2.xml><?xml version="1.0" encoding="utf-8"?>
-<w:hdr xmlns:wpc="http://schemas.microsoft.com/office/word/2010/wordprocessingCanvas" xmlns:mc="http://schemas.openxmlformats.org/markup-compatibility/2006" xmlns:o="urn:schemas-microsoft-com:office:office" xmlns:r="http://schemas.openxmlformats.org/officeDocument/2006/relationships" xmlns:m="http://schemas.openxmlformats.org/officeDocument/2006/math" xmlns:v="urn:schemas-microsoft-com:vml" xmlns:wp14="http://schemas.microsoft.com/office/word/2010/wordprocessingDrawing" xmlns:wp="http://schemas.openxmlformats.org/drawingml/2006/wordprocessingDrawing" xmlns:w10="urn:schemas-microsoft-com:office:word" xmlns:w="http://schemas.openxmlformats.org/wordprocessingml/2006/main" xmlns:w14="http://schemas.microsoft.com/office/word/2010/wordml" xmlns:wpg="http://schemas.microsoft.com/office/word/2010/wordprocessingGroup" xmlns:wpi="http://schemas.microsoft.com/office/word/2010/wordprocessingInk" xmlns:wne="http://schemas.microsoft.com/office/word/2006/wordml" xmlns:wps="http://schemas.microsoft.com/office/word/2010/wordprocessingShape" mc:Ignorable="w14 wp14">
+<w:hdr xmlns:ve="http://schemas.openxmlformats.org/markup-compatibility/2006" xmlns:o="urn:schemas-microsoft-com:office:office" xmlns:r="http://schemas.openxmlformats.org/officeDocument/2006/relationships" xmlns:m="http://schemas.openxmlformats.org/officeDocument/2006/math" xmlns:v="urn:schemas-microsoft-com:vml" xmlns:wp="http://schemas.openxmlformats.org/drawingml/2006/wordprocessingDrawing" xmlns:w10="urn:schemas-microsoft-com:office:word" xmlns:w="http://schemas.openxmlformats.org/wordprocessingml/2006/main" xmlns:wne="http://schemas.microsoft.com/office/word/2006/wordml">
   <w:p>
     <w:pPr>
       <w:pStyle w:val="Kopfzeile"/>
@@ -3366,7 +3062,7 @@
                   <a:blip r:embed="rId1">
                     <a:extLst>
                       <a:ext uri="{28A0092B-C50C-407E-A947-70E740481C1C}">
-                        <a14:useLocalDpi xmlns:a14="http://schemas.microsoft.com/office/drawing/2010/main" val="0"/>
+                        <a14:useLocalDpi xmlns:a14="http://schemas.microsoft.com/office/drawing/2010/main" xmlns:wps="http://schemas.microsoft.com/office/word/2010/wordprocessingShape" xmlns:wpi="http://schemas.microsoft.com/office/word/2010/wordprocessingInk" xmlns:wpg="http://schemas.microsoft.com/office/word/2010/wordprocessingGroup" xmlns:w14="http://schemas.microsoft.com/office/word/2010/wordml" xmlns:w="http://schemas.openxmlformats.org/wordprocessingml/2006/main" xmlns:w10="urn:schemas-microsoft-com:office:word" xmlns:wp14="http://schemas.microsoft.com/office/word/2010/wordprocessingDrawing" xmlns:v="urn:schemas-microsoft-com:vml" xmlns:o="urn:schemas-microsoft-com:office:office" xmlns:mc="http://schemas.openxmlformats.org/markup-compatibility/2006" xmlns:wpc="http://schemas.microsoft.com/office/word/2010/wordprocessingCanvas" xmlns="" val="0"/>
                       </a:ext>
                     </a:extLst>
                   </a:blip>
@@ -3394,7 +3090,7 @@
 </file>
 
 <file path=word/header3.xml><?xml version="1.0" encoding="utf-8"?>
-<w:hdr xmlns:wpc="http://schemas.microsoft.com/office/word/2010/wordprocessingCanvas" xmlns:mc="http://schemas.openxmlformats.org/markup-compatibility/2006" xmlns:o="urn:schemas-microsoft-com:office:office" xmlns:r="http://schemas.openxmlformats.org/officeDocument/2006/relationships" xmlns:m="http://schemas.openxmlformats.org/officeDocument/2006/math" xmlns:v="urn:schemas-microsoft-com:vml" xmlns:wp14="http://schemas.microsoft.com/office/word/2010/wordprocessingDrawing" xmlns:wp="http://schemas.openxmlformats.org/drawingml/2006/wordprocessingDrawing" xmlns:w10="urn:schemas-microsoft-com:office:word" xmlns:w="http://schemas.openxmlformats.org/wordprocessingml/2006/main" xmlns:w14="http://schemas.microsoft.com/office/word/2010/wordml" xmlns:wpg="http://schemas.microsoft.com/office/word/2010/wordprocessingGroup" xmlns:wpi="http://schemas.microsoft.com/office/word/2010/wordprocessingInk" xmlns:wne="http://schemas.microsoft.com/office/word/2006/wordml" xmlns:wps="http://schemas.microsoft.com/office/word/2010/wordprocessingShape" mc:Ignorable="w14 wp14">
+<w:hdr xmlns:ve="http://schemas.openxmlformats.org/markup-compatibility/2006" xmlns:o="urn:schemas-microsoft-com:office:office" xmlns:r="http://schemas.openxmlformats.org/officeDocument/2006/relationships" xmlns:m="http://schemas.openxmlformats.org/officeDocument/2006/math" xmlns:v="urn:schemas-microsoft-com:vml" xmlns:wp="http://schemas.openxmlformats.org/drawingml/2006/wordprocessingDrawing" xmlns:w10="urn:schemas-microsoft-com:office:word" xmlns:w="http://schemas.openxmlformats.org/wordprocessingml/2006/main" xmlns:wne="http://schemas.microsoft.com/office/word/2006/wordml">
   <w:p>
     <w:pPr>
       <w:pStyle w:val="Kopfzeile"/>
@@ -3443,7 +3139,7 @@
 </file>
 
 <file path=word/header4.xml><?xml version="1.0" encoding="utf-8"?>
-<w:hdr xmlns:wpc="http://schemas.microsoft.com/office/word/2010/wordprocessingCanvas" xmlns:mc="http://schemas.openxmlformats.org/markup-compatibility/2006" xmlns:o="urn:schemas-microsoft-com:office:office" xmlns:r="http://schemas.openxmlformats.org/officeDocument/2006/relationships" xmlns:m="http://schemas.openxmlformats.org/officeDocument/2006/math" xmlns:v="urn:schemas-microsoft-com:vml" xmlns:wp14="http://schemas.microsoft.com/office/word/2010/wordprocessingDrawing" xmlns:wp="http://schemas.openxmlformats.org/drawingml/2006/wordprocessingDrawing" xmlns:w10="urn:schemas-microsoft-com:office:word" xmlns:w="http://schemas.openxmlformats.org/wordprocessingml/2006/main" xmlns:w14="http://schemas.microsoft.com/office/word/2010/wordml" xmlns:wpg="http://schemas.microsoft.com/office/word/2010/wordprocessingGroup" xmlns:wpi="http://schemas.microsoft.com/office/word/2010/wordprocessingInk" xmlns:wne="http://schemas.microsoft.com/office/word/2006/wordml" xmlns:wps="http://schemas.microsoft.com/office/word/2010/wordprocessingShape" mc:Ignorable="w14 wp14">
+<w:hdr xmlns:ve="http://schemas.openxmlformats.org/markup-compatibility/2006" xmlns:o="urn:schemas-microsoft-com:office:office" xmlns:r="http://schemas.openxmlformats.org/officeDocument/2006/relationships" xmlns:m="http://schemas.openxmlformats.org/officeDocument/2006/math" xmlns:v="urn:schemas-microsoft-com:vml" xmlns:wp="http://schemas.openxmlformats.org/drawingml/2006/wordprocessingDrawing" xmlns:w10="urn:schemas-microsoft-com:office:word" xmlns:w="http://schemas.openxmlformats.org/wordprocessingml/2006/main" xmlns:wne="http://schemas.microsoft.com/office/word/2006/wordml">
   <w:p>
     <w:pPr>
       <w:pStyle w:val="Kopfzeile"/>
@@ -3486,7 +3182,7 @@
 </file>
 
 <file path=word/header5.xml><?xml version="1.0" encoding="utf-8"?>
-<w:hdr xmlns:wpc="http://schemas.microsoft.com/office/word/2010/wordprocessingCanvas" xmlns:mc="http://schemas.openxmlformats.org/markup-compatibility/2006" xmlns:o="urn:schemas-microsoft-com:office:office" xmlns:r="http://schemas.openxmlformats.org/officeDocument/2006/relationships" xmlns:m="http://schemas.openxmlformats.org/officeDocument/2006/math" xmlns:v="urn:schemas-microsoft-com:vml" xmlns:wp14="http://schemas.microsoft.com/office/word/2010/wordprocessingDrawing" xmlns:wp="http://schemas.openxmlformats.org/drawingml/2006/wordprocessingDrawing" xmlns:w10="urn:schemas-microsoft-com:office:word" xmlns:w="http://schemas.openxmlformats.org/wordprocessingml/2006/main" xmlns:w14="http://schemas.microsoft.com/office/word/2010/wordml" xmlns:wpg="http://schemas.microsoft.com/office/word/2010/wordprocessingGroup" xmlns:wpi="http://schemas.microsoft.com/office/word/2010/wordprocessingInk" xmlns:wne="http://schemas.microsoft.com/office/word/2006/wordml" xmlns:wps="http://schemas.microsoft.com/office/word/2010/wordprocessingShape" mc:Ignorable="w14 wp14">
+<w:hdr xmlns:ve="http://schemas.openxmlformats.org/markup-compatibility/2006" xmlns:o="urn:schemas-microsoft-com:office:office" xmlns:r="http://schemas.openxmlformats.org/officeDocument/2006/relationships" xmlns:m="http://schemas.openxmlformats.org/officeDocument/2006/math" xmlns:v="urn:schemas-microsoft-com:vml" xmlns:wp="http://schemas.openxmlformats.org/drawingml/2006/wordprocessingDrawing" xmlns:w10="urn:schemas-microsoft-com:office:word" xmlns:w="http://schemas.openxmlformats.org/wordprocessingml/2006/main" xmlns:wne="http://schemas.microsoft.com/office/word/2006/wordml">
   <w:p>
     <w:pPr>
       <w:pStyle w:val="Kopfzeile"/>
@@ -3517,7 +3213,7 @@
 </file>
 
 <file path=word/header6.xml><?xml version="1.0" encoding="utf-8"?>
-<w:hdr xmlns:wpc="http://schemas.microsoft.com/office/word/2010/wordprocessingCanvas" xmlns:mc="http://schemas.openxmlformats.org/markup-compatibility/2006" xmlns:o="urn:schemas-microsoft-com:office:office" xmlns:r="http://schemas.openxmlformats.org/officeDocument/2006/relationships" xmlns:m="http://schemas.openxmlformats.org/officeDocument/2006/math" xmlns:v="urn:schemas-microsoft-com:vml" xmlns:wp14="http://schemas.microsoft.com/office/word/2010/wordprocessingDrawing" xmlns:wp="http://schemas.openxmlformats.org/drawingml/2006/wordprocessingDrawing" xmlns:w10="urn:schemas-microsoft-com:office:word" xmlns:w="http://schemas.openxmlformats.org/wordprocessingml/2006/main" xmlns:w14="http://schemas.microsoft.com/office/word/2010/wordml" xmlns:wpg="http://schemas.microsoft.com/office/word/2010/wordprocessingGroup" xmlns:wpi="http://schemas.microsoft.com/office/word/2010/wordprocessingInk" xmlns:wne="http://schemas.microsoft.com/office/word/2006/wordml" xmlns:wps="http://schemas.microsoft.com/office/word/2010/wordprocessingShape" mc:Ignorable="w14 wp14">
+<w:hdr xmlns:ve="http://schemas.openxmlformats.org/markup-compatibility/2006" xmlns:o="urn:schemas-microsoft-com:office:office" xmlns:r="http://schemas.openxmlformats.org/officeDocument/2006/relationships" xmlns:m="http://schemas.openxmlformats.org/officeDocument/2006/math" xmlns:v="urn:schemas-microsoft-com:vml" xmlns:wp="http://schemas.openxmlformats.org/drawingml/2006/wordprocessingDrawing" xmlns:w10="urn:schemas-microsoft-com:office:word" xmlns:w="http://schemas.openxmlformats.org/wordprocessingml/2006/main" xmlns:wne="http://schemas.microsoft.com/office/word/2006/wordml">
   <w:p>
     <w:pPr>
       <w:pStyle w:val="Kopfzeile"/>
@@ -3548,7 +3244,7 @@
 </file>
 
 <file path=word/numbering.xml><?xml version="1.0" encoding="utf-8"?>
-<w:numbering xmlns:wpc="http://schemas.microsoft.com/office/word/2010/wordprocessingCanvas" xmlns:mc="http://schemas.openxmlformats.org/markup-compatibility/2006" xmlns:o="urn:schemas-microsoft-com:office:office" xmlns:r="http://schemas.openxmlformats.org/officeDocument/2006/relationships" xmlns:m="http://schemas.openxmlformats.org/officeDocument/2006/math" xmlns:v="urn:schemas-microsoft-com:vml" xmlns:wp14="http://schemas.microsoft.com/office/word/2010/wordprocessingDrawing" xmlns:wp="http://schemas.openxmlformats.org/drawingml/2006/wordprocessingDrawing" xmlns:w10="urn:schemas-microsoft-com:office:word" xmlns:w="http://schemas.openxmlformats.org/wordprocessingml/2006/main" xmlns:w14="http://schemas.microsoft.com/office/word/2010/wordml" xmlns:wpg="http://schemas.microsoft.com/office/word/2010/wordprocessingGroup" xmlns:wpi="http://schemas.microsoft.com/office/word/2010/wordprocessingInk" xmlns:wne="http://schemas.microsoft.com/office/word/2006/wordml" xmlns:wps="http://schemas.microsoft.com/office/word/2010/wordprocessingShape" mc:Ignorable="w14 wp14">
+<w:numbering xmlns:ve="http://schemas.openxmlformats.org/markup-compatibility/2006" xmlns:o="urn:schemas-microsoft-com:office:office" xmlns:r="http://schemas.openxmlformats.org/officeDocument/2006/relationships" xmlns:m="http://schemas.openxmlformats.org/officeDocument/2006/math" xmlns:v="urn:schemas-microsoft-com:vml" xmlns:wp="http://schemas.openxmlformats.org/drawingml/2006/wordprocessingDrawing" xmlns:w10="urn:schemas-microsoft-com:office:word" xmlns:w="http://schemas.openxmlformats.org/wordprocessingml/2006/main" xmlns:wne="http://schemas.microsoft.com/office/word/2006/wordml">
   <w:abstractNum w:abstractNumId="0">
     <w:nsid w:val="00000002"/>
     <w:multiLevelType w:val="multilevel"/>
@@ -5852,7 +5548,7 @@
 </file>
 
 <file path=word/styles.xml><?xml version="1.0" encoding="utf-8"?>
-<w:styles xmlns:mc="http://schemas.openxmlformats.org/markup-compatibility/2006" xmlns:r="http://schemas.openxmlformats.org/officeDocument/2006/relationships" xmlns:w="http://schemas.openxmlformats.org/wordprocessingml/2006/main" xmlns:w14="http://schemas.microsoft.com/office/word/2010/wordml" mc:Ignorable="w14">
+<w:styles xmlns:r="http://schemas.openxmlformats.org/officeDocument/2006/relationships" xmlns:w="http://schemas.openxmlformats.org/wordprocessingml/2006/main">
   <w:docDefaults>
     <w:rPrDefault>
       <w:rPr>
@@ -6263,6 +5959,7 @@
     <w:uiPriority w:val="99"/>
     <w:semiHidden/>
     <w:unhideWhenUsed/>
+    <w:qFormat/>
     <w:tblPr>
       <w:tblInd w:w="0" w:type="dxa"/>
       <w:tblCellMar>
@@ -6578,11 +6275,11 @@
       <w:lang w:eastAsia="de-CH"/>
     </w:rPr>
   </w:style>
-  <w:style w:type="paragraph" w:styleId="Zitat">
+  <w:style w:type="paragraph" w:styleId="Anfhrungszeichen">
     <w:name w:val="Quote"/>
     <w:basedOn w:val="Standard"/>
     <w:next w:val="Standard"/>
-    <w:link w:val="ZitatZchn"/>
+    <w:link w:val="AnfhrungszeichenZchn"/>
     <w:uiPriority w:val="29"/>
     <w:qFormat/>
     <w:rsid w:val="00910194"/>
@@ -6631,10 +6328,10 @@
       <w:szCs w:val="24"/>
     </w:rPr>
   </w:style>
-  <w:style w:type="character" w:customStyle="1" w:styleId="ZitatZchn">
-    <w:name w:val="Zitat Zchn"/>
+  <w:style w:type="character" w:customStyle="1" w:styleId="AnfhrungszeichenZchn">
+    <w:name w:val="Anführungszeichen Zchn"/>
     <w:basedOn w:val="Absatz-Standardschriftart"/>
-    <w:link w:val="Zitat"/>
+    <w:link w:val="Anfhrungszeichen"/>
     <w:uiPriority w:val="29"/>
     <w:rsid w:val="00910194"/>
     <w:rPr>
@@ -6699,7 +6396,7 @@
       <w:jc w:val="left"/>
     </w:pPr>
   </w:style>
-  <w:style w:type="table" w:styleId="Tabellenraster">
+  <w:style w:type="table" w:styleId="Tabellengitternetz">
     <w:name w:val="Table Grid"/>
     <w:basedOn w:val="NormaleTabelle"/>
     <w:uiPriority w:val="59"/>
@@ -8626,7 +8323,7 @@
 </file>
 
 <file path=customXml/itemProps1.xml><?xml version="1.0" encoding="utf-8"?>
-<ds:datastoreItem xmlns:ds="http://schemas.openxmlformats.org/officeDocument/2006/customXml" ds:itemID="{45F4648F-D921-4ACF-95AD-ABB25FAF1239}">
+<ds:datastoreItem xmlns:ds="http://schemas.openxmlformats.org/officeDocument/2006/customXml" ds:itemID="{BD28E24B-71A6-4098-B58C-74D368BE55A0}">
   <ds:schemaRefs>
     <ds:schemaRef ds:uri="http://schemas.openxmlformats.org/officeDocument/2006/bibliography"/>
   </ds:schemaRefs>
@@ -8642,7 +8339,7 @@
 </file>
 
 <file path=customXml/itemProps11.xml><?xml version="1.0" encoding="utf-8"?>
-<ds:datastoreItem xmlns:ds="http://schemas.openxmlformats.org/officeDocument/2006/customXml" ds:itemID="{6BA85AF5-982F-4271-A3B1-77906905080D}">
+<ds:datastoreItem xmlns:ds="http://schemas.openxmlformats.org/officeDocument/2006/customXml" ds:itemID="{0F5D0295-6443-491A-9311-48760310C433}">
   <ds:schemaRefs>
     <ds:schemaRef ds:uri="http://schemas.openxmlformats.org/officeDocument/2006/bibliography"/>
   </ds:schemaRefs>
@@ -8650,6 +8347,46 @@
 </file>
 
 <file path=customXml/itemProps12.xml><?xml version="1.0" encoding="utf-8"?>
+<ds:datastoreItem xmlns:ds="http://schemas.openxmlformats.org/officeDocument/2006/customXml" ds:itemID="{15595F40-DD04-44BF-A1F0-A2A4DF88AB0A}">
+  <ds:schemaRefs>
+    <ds:schemaRef ds:uri="http://schemas.openxmlformats.org/officeDocument/2006/bibliography"/>
+  </ds:schemaRefs>
+</ds:datastoreItem>
+</file>
+
+<file path=customXml/itemProps13.xml><?xml version="1.0" encoding="utf-8"?>
+<ds:datastoreItem xmlns:ds="http://schemas.openxmlformats.org/officeDocument/2006/customXml" ds:itemID="{B63D4CBD-277D-45E8-9C29-DB136CAD6FB5}">
+  <ds:schemaRefs>
+    <ds:schemaRef ds:uri="http://schemas.openxmlformats.org/officeDocument/2006/bibliography"/>
+  </ds:schemaRefs>
+</ds:datastoreItem>
+</file>
+
+<file path=customXml/itemProps14.xml><?xml version="1.0" encoding="utf-8"?>
+<ds:datastoreItem xmlns:ds="http://schemas.openxmlformats.org/officeDocument/2006/customXml" ds:itemID="{4D072768-6C43-4418-A6D6-C24F3AC08A25}">
+  <ds:schemaRefs>
+    <ds:schemaRef ds:uri="http://schemas.openxmlformats.org/officeDocument/2006/bibliography"/>
+  </ds:schemaRefs>
+</ds:datastoreItem>
+</file>
+
+<file path=customXml/itemProps15.xml><?xml version="1.0" encoding="utf-8"?>
+<ds:datastoreItem xmlns:ds="http://schemas.openxmlformats.org/officeDocument/2006/customXml" ds:itemID="{CCB93CC1-0779-4EE3-87C6-A171569FF24E}">
+  <ds:schemaRefs>
+    <ds:schemaRef ds:uri="http://schemas.openxmlformats.org/officeDocument/2006/bibliography"/>
+  </ds:schemaRefs>
+</ds:datastoreItem>
+</file>
+
+<file path=customXml/itemProps2.xml><?xml version="1.0" encoding="utf-8"?>
+<ds:datastoreItem xmlns:ds="http://schemas.openxmlformats.org/officeDocument/2006/customXml" ds:itemID="{99A72DC4-0E38-4DF7-8A83-25590E3BA3D0}">
+  <ds:schemaRefs>
+    <ds:schemaRef ds:uri="http://schemas.openxmlformats.org/officeDocument/2006/bibliography"/>
+  </ds:schemaRefs>
+</ds:datastoreItem>
+</file>
+
+<file path=customXml/itemProps3.xml><?xml version="1.0" encoding="utf-8"?>
 <ds:datastoreItem xmlns:ds="http://schemas.openxmlformats.org/officeDocument/2006/customXml" ds:itemID="{9C942809-4C38-4AE5-BEEE-F0655B48D39D}">
   <ds:schemaRefs>
     <ds:schemaRef ds:uri="http://schemas.openxmlformats.org/officeDocument/2006/bibliography"/>
@@ -8657,31 +8394,7 @@
 </ds:datastoreItem>
 </file>
 
-<file path=customXml/itemProps13.xml><?xml version="1.0" encoding="utf-8"?>
-<ds:datastoreItem xmlns:ds="http://schemas.openxmlformats.org/officeDocument/2006/customXml" ds:itemID="{5D1FAC24-3475-4292-B1C9-7027FCD42DE5}">
-  <ds:schemaRefs>
-    <ds:schemaRef ds:uri="http://schemas.openxmlformats.org/officeDocument/2006/bibliography"/>
-  </ds:schemaRefs>
-</ds:datastoreItem>
-</file>
-
-<file path=customXml/itemProps14.xml><?xml version="1.0" encoding="utf-8"?>
-<ds:datastoreItem xmlns:ds="http://schemas.openxmlformats.org/officeDocument/2006/customXml" ds:itemID="{B63D4CBD-277D-45E8-9C29-DB136CAD6FB5}">
-  <ds:schemaRefs>
-    <ds:schemaRef ds:uri="http://schemas.openxmlformats.org/officeDocument/2006/bibliography"/>
-  </ds:schemaRefs>
-</ds:datastoreItem>
-</file>
-
-<file path=customXml/itemProps15.xml><?xml version="1.0" encoding="utf-8"?>
-<ds:datastoreItem xmlns:ds="http://schemas.openxmlformats.org/officeDocument/2006/customXml" ds:itemID="{3B61FD56-1D03-4EC4-BD59-16D513D74928}">
-  <ds:schemaRefs>
-    <ds:schemaRef ds:uri="http://schemas.openxmlformats.org/officeDocument/2006/bibliography"/>
-  </ds:schemaRefs>
-</ds:datastoreItem>
-</file>
-
-<file path=customXml/itemProps2.xml><?xml version="1.0" encoding="utf-8"?>
+<file path=customXml/itemProps4.xml><?xml version="1.0" encoding="utf-8"?>
 <ds:datastoreItem xmlns:ds="http://schemas.openxmlformats.org/officeDocument/2006/customXml" ds:itemID="{BDE0FC76-675E-4661-8419-B67FADEC75AF}">
   <ds:schemaRefs>
     <ds:schemaRef ds:uri="http://schemas.openxmlformats.org/officeDocument/2006/bibliography"/>
@@ -8689,24 +8402,8 @@
 </ds:datastoreItem>
 </file>
 
-<file path=customXml/itemProps3.xml><?xml version="1.0" encoding="utf-8"?>
-<ds:datastoreItem xmlns:ds="http://schemas.openxmlformats.org/officeDocument/2006/customXml" ds:itemID="{BD28E24B-71A6-4098-B58C-74D368BE55A0}">
-  <ds:schemaRefs>
-    <ds:schemaRef ds:uri="http://schemas.openxmlformats.org/officeDocument/2006/bibliography"/>
-  </ds:schemaRefs>
-</ds:datastoreItem>
-</file>
-
-<file path=customXml/itemProps4.xml><?xml version="1.0" encoding="utf-8"?>
-<ds:datastoreItem xmlns:ds="http://schemas.openxmlformats.org/officeDocument/2006/customXml" ds:itemID="{0F5D0295-6443-491A-9311-48760310C433}">
-  <ds:schemaRefs>
-    <ds:schemaRef ds:uri="http://schemas.openxmlformats.org/officeDocument/2006/bibliography"/>
-  </ds:schemaRefs>
-</ds:datastoreItem>
-</file>
-
 <file path=customXml/itemProps5.xml><?xml version="1.0" encoding="utf-8"?>
-<ds:datastoreItem xmlns:ds="http://schemas.openxmlformats.org/officeDocument/2006/customXml" ds:itemID="{D400CF63-0913-4895-9E5D-3C60D30784EC}">
+<ds:datastoreItem xmlns:ds="http://schemas.openxmlformats.org/officeDocument/2006/customXml" ds:itemID="{45F4648F-D921-4ACF-95AD-ABB25FAF1239}">
   <ds:schemaRefs>
     <ds:schemaRef ds:uri="http://schemas.openxmlformats.org/officeDocument/2006/bibliography"/>
   </ds:schemaRefs>
@@ -8722,7 +8419,7 @@
 </file>
 
 <file path=customXml/itemProps7.xml><?xml version="1.0" encoding="utf-8"?>
-<ds:datastoreItem xmlns:ds="http://schemas.openxmlformats.org/officeDocument/2006/customXml" ds:itemID="{99A72DC4-0E38-4DF7-8A83-25590E3BA3D0}">
+<ds:datastoreItem xmlns:ds="http://schemas.openxmlformats.org/officeDocument/2006/customXml" ds:itemID="{6BA85AF5-982F-4271-A3B1-77906905080D}">
   <ds:schemaRefs>
     <ds:schemaRef ds:uri="http://schemas.openxmlformats.org/officeDocument/2006/bibliography"/>
   </ds:schemaRefs>
@@ -8730,7 +8427,7 @@
 </file>
 
 <file path=customXml/itemProps8.xml><?xml version="1.0" encoding="utf-8"?>
-<ds:datastoreItem xmlns:ds="http://schemas.openxmlformats.org/officeDocument/2006/customXml" ds:itemID="{1FC734FC-2FA3-4DF7-9A4F-23804827BA23}">
+<ds:datastoreItem xmlns:ds="http://schemas.openxmlformats.org/officeDocument/2006/customXml" ds:itemID="{D400CF63-0913-4895-9E5D-3C60D30784EC}">
   <ds:schemaRefs>
     <ds:schemaRef ds:uri="http://schemas.openxmlformats.org/officeDocument/2006/bibliography"/>
   </ds:schemaRefs>
@@ -8738,7 +8435,7 @@
 </file>
 
 <file path=customXml/itemProps9.xml><?xml version="1.0" encoding="utf-8"?>
-<ds:datastoreItem xmlns:ds="http://schemas.openxmlformats.org/officeDocument/2006/customXml" ds:itemID="{15595F40-DD04-44BF-A1F0-A2A4DF88AB0A}">
+<ds:datastoreItem xmlns:ds="http://schemas.openxmlformats.org/officeDocument/2006/customXml" ds:itemID="{3B61FD56-1D03-4EC4-BD59-16D513D74928}">
   <ds:schemaRefs>
     <ds:schemaRef ds:uri="http://schemas.openxmlformats.org/officeDocument/2006/bibliography"/>
   </ds:schemaRefs>

</xml_diff>

<commit_message>
moved erweiterungen/verbesserungen to software doc
</commit_message>
<xml_diff>
--- a/docs/Projekt-Doku/Projektdoku.docx
+++ b/docs/Projekt-Doku/Projektdoku.docx
@@ -50,8 +50,16 @@
           <w:sz w:val="50"/>
         </w:rPr>
         <w:br/>
+      </w:r>
+      <w:proofErr w:type="spellStart"/>
+      <w:r>
+        <w:rPr>
+          <w:rFonts w:ascii="HelveticaNeue LT 65 Medium" w:hAnsi="HelveticaNeue LT 65 Medium"/>
+          <w:sz w:val="50"/>
+        </w:rPr>
         <w:t>LaserChess</w:t>
       </w:r>
+      <w:proofErr w:type="spellEnd"/>
       <w:r>
         <w:rPr>
           <w:rFonts w:ascii="HelveticaNeue LT 65 Medium" w:hAnsi="HelveticaNeue LT 65 Medium"/>
@@ -1529,6 +1537,7 @@
         </w:rPr>
         <w:t>serungen und Ergänzungen (</w:t>
       </w:r>
+      <w:proofErr w:type="spellStart"/>
       <w:r>
         <w:rPr>
           <w:rFonts w:asciiTheme="minorHAnsi" w:hAnsiTheme="minorHAnsi" w:cstheme="minorHAnsi"/>
@@ -1539,7 +1548,14 @@
         <w:rPr>
           <w:rFonts w:asciiTheme="minorHAnsi" w:hAnsiTheme="minorHAnsi" w:cstheme="minorHAnsi"/>
         </w:rPr>
-        <w:t>astereggs) über das ganze Semester hinweg hinzu.</w:t>
+        <w:t>astereggs</w:t>
+      </w:r>
+      <w:proofErr w:type="spellEnd"/>
+      <w:r>
+        <w:rPr>
+          <w:rFonts w:asciiTheme="minorHAnsi" w:hAnsiTheme="minorHAnsi" w:cstheme="minorHAnsi"/>
+        </w:rPr>
+        <w:t>) über das ganze Semester hinweg hinzu.</w:t>
       </w:r>
       <w:r>
         <w:rPr>
@@ -1578,7 +1594,21 @@
         <w:rPr>
           <w:rFonts w:asciiTheme="minorHAnsi" w:hAnsiTheme="minorHAnsi" w:cstheme="minorHAnsi"/>
         </w:rPr>
-        <w:t xml:space="preserve">Die Idee LaserChess </w:t>
+        <w:t xml:space="preserve">Die Idee </w:t>
+      </w:r>
+      <w:proofErr w:type="spellStart"/>
+      <w:r>
+        <w:rPr>
+          <w:rFonts w:asciiTheme="minorHAnsi" w:hAnsiTheme="minorHAnsi" w:cstheme="minorHAnsi"/>
+        </w:rPr>
+        <w:t>LaserChess</w:t>
+      </w:r>
+      <w:proofErr w:type="spellEnd"/>
+      <w:r>
+        <w:rPr>
+          <w:rFonts w:asciiTheme="minorHAnsi" w:hAnsiTheme="minorHAnsi" w:cstheme="minorHAnsi"/>
+        </w:rPr>
+        <w:t xml:space="preserve"> </w:t>
       </w:r>
       <w:r>
         <w:rPr>
@@ -1621,7 +1651,21 @@
         <w:rPr>
           <w:rFonts w:asciiTheme="minorHAnsi" w:hAnsiTheme="minorHAnsi" w:cstheme="minorHAnsi"/>
         </w:rPr>
-        <w:t>In dieser Dokumentation gehen wir näher auf die Entwicklung von LaserChess ein. Wir betrachten die einzelnen Planungs</w:t>
+        <w:t xml:space="preserve">In dieser Dokumentation gehen wir näher auf die Entwicklung von </w:t>
+      </w:r>
+      <w:proofErr w:type="spellStart"/>
+      <w:r>
+        <w:rPr>
+          <w:rFonts w:asciiTheme="minorHAnsi" w:hAnsiTheme="minorHAnsi" w:cstheme="minorHAnsi"/>
+        </w:rPr>
+        <w:t>LaserChess</w:t>
+      </w:r>
+      <w:proofErr w:type="spellEnd"/>
+      <w:r>
+        <w:rPr>
+          <w:rFonts w:asciiTheme="minorHAnsi" w:hAnsiTheme="minorHAnsi" w:cstheme="minorHAnsi"/>
+        </w:rPr>
+        <w:t xml:space="preserve"> ein. Wir betrachten die einzelnen Planungs</w:t>
       </w:r>
       <w:r>
         <w:rPr>
@@ -1669,7 +1713,21 @@
         <w:rPr>
           <w:rFonts w:asciiTheme="minorHAnsi" w:hAnsiTheme="minorHAnsi" w:cstheme="minorHAnsi"/>
         </w:rPr>
-        <w:t xml:space="preserve"> Näheres zur Software von LaserChess ist in der Softwaredokumentation zu finden.</w:t>
+        <w:t xml:space="preserve"> Näheres zur Software von </w:t>
+      </w:r>
+      <w:proofErr w:type="spellStart"/>
+      <w:r>
+        <w:rPr>
+          <w:rFonts w:asciiTheme="minorHAnsi" w:hAnsiTheme="minorHAnsi" w:cstheme="minorHAnsi"/>
+        </w:rPr>
+        <w:t>LaserChess</w:t>
+      </w:r>
+      <w:proofErr w:type="spellEnd"/>
+      <w:r>
+        <w:rPr>
+          <w:rFonts w:asciiTheme="minorHAnsi" w:hAnsiTheme="minorHAnsi" w:cstheme="minorHAnsi"/>
+        </w:rPr>
+        <w:t xml:space="preserve"> ist in der Softwaredokumentation zu finden.</w:t>
       </w:r>
     </w:p>
     <w:p>
@@ -1722,7 +1780,7 @@
                     <a:blip r:embed="rId29" cstate="print">
                       <a:extLst>
                         <a:ext uri="{28A0092B-C50C-407E-A947-70E740481C1C}">
-                          <a14:useLocalDpi xmlns:a14="http://schemas.microsoft.com/office/drawing/2010/main" xmlns:wps="http://schemas.microsoft.com/office/word/2010/wordprocessingShape" xmlns:wpi="http://schemas.microsoft.com/office/word/2010/wordprocessingInk" xmlns:wpg="http://schemas.microsoft.com/office/word/2010/wordprocessingGroup" xmlns:w14="http://schemas.microsoft.com/office/word/2010/wordml" xmlns:w="http://schemas.openxmlformats.org/wordprocessingml/2006/main" xmlns:w10="urn:schemas-microsoft-com:office:word" xmlns:wp14="http://schemas.microsoft.com/office/word/2010/wordprocessingDrawing" xmlns:v="urn:schemas-microsoft-com:vml" xmlns:o="urn:schemas-microsoft-com:office:office" xmlns:mc="http://schemas.openxmlformats.org/markup-compatibility/2006" xmlns:wpc="http://schemas.microsoft.com/office/word/2010/wordprocessingCanvas" xmlns="" val="0"/>
+                          <a14:useLocalDpi xmlns="" xmlns:wpc="http://schemas.microsoft.com/office/word/2010/wordprocessingCanvas" xmlns:mc="http://schemas.openxmlformats.org/markup-compatibility/2006" xmlns:o="urn:schemas-microsoft-com:office:office" xmlns:v="urn:schemas-microsoft-com:vml" xmlns:wp14="http://schemas.microsoft.com/office/word/2010/wordprocessingDrawing" xmlns:w10="urn:schemas-microsoft-com:office:word" xmlns:w="http://schemas.openxmlformats.org/wordprocessingml/2006/main" xmlns:w14="http://schemas.microsoft.com/office/word/2010/wordml" xmlns:wpg="http://schemas.microsoft.com/office/word/2010/wordprocessingGroup" xmlns:wpi="http://schemas.microsoft.com/office/word/2010/wordprocessingInk" xmlns:wps="http://schemas.microsoft.com/office/word/2010/wordprocessingShape" xmlns:a14="http://schemas.microsoft.com/office/drawing/2010/main" val="0"/>
                         </a:ext>
                       </a:extLst>
                     </a:blip>
@@ -1887,8 +1945,16 @@
         <w:rPr>
           <w:rFonts w:asciiTheme="minorHAnsi" w:hAnsiTheme="minorHAnsi" w:cstheme="minorHAnsi"/>
         </w:rPr>
-        <w:t>über den Spieleablauf</w:t>
-      </w:r>
+        <w:t xml:space="preserve">über den </w:t>
+      </w:r>
+      <w:proofErr w:type="spellStart"/>
+      <w:r>
+        <w:rPr>
+          <w:rFonts w:asciiTheme="minorHAnsi" w:hAnsiTheme="minorHAnsi" w:cstheme="minorHAnsi"/>
+        </w:rPr>
+        <w:t>Spieleablauf</w:t>
+      </w:r>
+      <w:proofErr w:type="spellEnd"/>
       <w:r>
         <w:rPr>
           <w:rFonts w:asciiTheme="minorHAnsi" w:hAnsiTheme="minorHAnsi" w:cstheme="minorHAnsi"/>
@@ -1905,8 +1971,16 @@
         <w:rPr>
           <w:rFonts w:asciiTheme="minorHAnsi" w:hAnsiTheme="minorHAnsi" w:cstheme="minorHAnsi"/>
         </w:rPr>
-        <w:t>en wir ein Flowchart</w:t>
-      </w:r>
+        <w:t xml:space="preserve">en wir ein </w:t>
+      </w:r>
+      <w:proofErr w:type="spellStart"/>
+      <w:r>
+        <w:rPr>
+          <w:rFonts w:asciiTheme="minorHAnsi" w:hAnsiTheme="minorHAnsi" w:cstheme="minorHAnsi"/>
+        </w:rPr>
+        <w:t>Flowchart</w:t>
+      </w:r>
+      <w:proofErr w:type="spellEnd"/>
       <w:r>
         <w:rPr>
           <w:rFonts w:asciiTheme="minorHAnsi" w:hAnsiTheme="minorHAnsi" w:cstheme="minorHAnsi"/>
@@ -1929,7 +2003,35 @@
         <w:rPr>
           <w:rFonts w:asciiTheme="minorHAnsi" w:hAnsiTheme="minorHAnsi" w:cstheme="minorHAnsi"/>
         </w:rPr>
-        <w:t>. Aus diesem eine Grobe Modulaufteilung und zwar in: Grafik, Spiel, Logik und main (LaserChess).</w:t>
+        <w:t xml:space="preserve">. Aus diesem eine Grobe Modulaufteilung und zwar in: Grafik, Spiel, Logik und </w:t>
+      </w:r>
+      <w:proofErr w:type="spellStart"/>
+      <w:r>
+        <w:rPr>
+          <w:rFonts w:asciiTheme="minorHAnsi" w:hAnsiTheme="minorHAnsi" w:cstheme="minorHAnsi"/>
+        </w:rPr>
+        <w:t>main</w:t>
+      </w:r>
+      <w:proofErr w:type="spellEnd"/>
+      <w:r>
+        <w:rPr>
+          <w:rFonts w:asciiTheme="minorHAnsi" w:hAnsiTheme="minorHAnsi" w:cstheme="minorHAnsi"/>
+        </w:rPr>
+        <w:t xml:space="preserve"> (</w:t>
+      </w:r>
+      <w:proofErr w:type="spellStart"/>
+      <w:r>
+        <w:rPr>
+          <w:rFonts w:asciiTheme="minorHAnsi" w:hAnsiTheme="minorHAnsi" w:cstheme="minorHAnsi"/>
+        </w:rPr>
+        <w:t>LaserChess</w:t>
+      </w:r>
+      <w:proofErr w:type="spellEnd"/>
+      <w:r>
+        <w:rPr>
+          <w:rFonts w:asciiTheme="minorHAnsi" w:hAnsiTheme="minorHAnsi" w:cstheme="minorHAnsi"/>
+        </w:rPr>
+        <w:t>).</w:t>
       </w:r>
       <w:r>
         <w:rPr>
@@ -2037,8 +2139,16 @@
         <w:rPr>
           <w:rFonts w:asciiTheme="minorHAnsi" w:hAnsiTheme="minorHAnsi" w:cstheme="minorHAnsi"/>
         </w:rPr>
-        <w:t xml:space="preserve"> Styleguideline</w:t>
-      </w:r>
+        <w:t xml:space="preserve"> </w:t>
+      </w:r>
+      <w:proofErr w:type="spellStart"/>
+      <w:r>
+        <w:rPr>
+          <w:rFonts w:asciiTheme="minorHAnsi" w:hAnsiTheme="minorHAnsi" w:cstheme="minorHAnsi"/>
+        </w:rPr>
+        <w:t>Styleguideline</w:t>
+      </w:r>
+      <w:proofErr w:type="spellEnd"/>
       <w:r>
         <w:rPr>
           <w:rFonts w:asciiTheme="minorHAnsi" w:hAnsiTheme="minorHAnsi" w:cstheme="minorHAnsi"/>
@@ -2098,15 +2208,23 @@
           <v:shape id="_x0000_i1025" type="#_x0000_t75" style="width:510.75pt;height:387.75pt" o:ole="">
             <v:imagedata r:id="rId30" o:title=""/>
           </v:shape>
-          <o:OLEObject Type="Embed" ProgID="Visio.Drawing.11" ShapeID="_x0000_i1025" DrawAspect="Content" ObjectID="_1401607995" r:id="rId31"/>
+          <o:OLEObject Type="Embed" ProgID="Visio.Drawing.11" ShapeID="_x0000_i1025" DrawAspect="Content" ObjectID="_1401693994" r:id="rId31"/>
         </w:object>
       </w:r>
       <w:r>
         <w:rPr>
           <w:rFonts w:asciiTheme="minorHAnsi" w:hAnsiTheme="minorHAnsi" w:cstheme="minorHAnsi"/>
         </w:rPr>
-        <w:t>Abbildung 2: Flowchart</w:t>
-      </w:r>
+        <w:t xml:space="preserve">Abbildung 2: </w:t>
+      </w:r>
+      <w:proofErr w:type="spellStart"/>
+      <w:r>
+        <w:rPr>
+          <w:rFonts w:asciiTheme="minorHAnsi" w:hAnsiTheme="minorHAnsi" w:cstheme="minorHAnsi"/>
+        </w:rPr>
+        <w:t>Flowchart</w:t>
+      </w:r>
+      <w:proofErr w:type="spellEnd"/>
     </w:p>
     <w:p>
       <w:pPr>
@@ -2125,11 +2243,19 @@
           <w:rFonts w:asciiTheme="minorHAnsi" w:hAnsiTheme="minorHAnsi" w:cstheme="minorHAnsi"/>
         </w:rPr>
       </w:pPr>
-      <w:r>
-        <w:rPr>
-          <w:rFonts w:asciiTheme="minorHAnsi" w:hAnsiTheme="minorHAnsi" w:cstheme="minorHAnsi"/>
-        </w:rPr>
-        <w:t xml:space="preserve">Gitbash und </w:t>
+      <w:proofErr w:type="spellStart"/>
+      <w:r>
+        <w:rPr>
+          <w:rFonts w:asciiTheme="minorHAnsi" w:hAnsiTheme="minorHAnsi" w:cstheme="minorHAnsi"/>
+        </w:rPr>
+        <w:t>Gitbash</w:t>
+      </w:r>
+      <w:proofErr w:type="spellEnd"/>
+      <w:r>
+        <w:rPr>
+          <w:rFonts w:asciiTheme="minorHAnsi" w:hAnsiTheme="minorHAnsi" w:cstheme="minorHAnsi"/>
+        </w:rPr>
+        <w:t xml:space="preserve"> und </w:t>
       </w:r>
       <w:r>
         <w:rPr>
@@ -2141,8 +2267,16 @@
         <w:rPr>
           <w:rFonts w:asciiTheme="minorHAnsi" w:hAnsiTheme="minorHAnsi" w:cstheme="minorHAnsi"/>
         </w:rPr>
-        <w:t>der Moule</w:t>
-      </w:r>
+        <w:t xml:space="preserve">der </w:t>
+      </w:r>
+      <w:proofErr w:type="spellStart"/>
+      <w:r>
+        <w:rPr>
+          <w:rFonts w:asciiTheme="minorHAnsi" w:hAnsiTheme="minorHAnsi" w:cstheme="minorHAnsi"/>
+        </w:rPr>
+        <w:t>Moule</w:t>
+      </w:r>
+      <w:proofErr w:type="spellEnd"/>
       <w:r>
         <w:rPr>
           <w:rFonts w:asciiTheme="minorHAnsi" w:hAnsiTheme="minorHAnsi" w:cstheme="minorHAnsi"/>
@@ -2227,7 +2361,49 @@
         <w:rPr>
           <w:rFonts w:asciiTheme="minorHAnsi" w:hAnsiTheme="minorHAnsi" w:cstheme="minorHAnsi"/>
         </w:rPr>
-        <w:t xml:space="preserve">Im Grafikmodul werden hauptsächlich alle Grafischen Elemente gezeichnet oder eingefügt (draw_playground, draw_figure, usw…). </w:t>
+        <w:t>Im Grafikmodul werden hauptsächlich alle Grafischen Elemente gezeichnet oder eingefügt (</w:t>
+      </w:r>
+      <w:proofErr w:type="spellStart"/>
+      <w:r>
+        <w:rPr>
+          <w:rFonts w:asciiTheme="minorHAnsi" w:hAnsiTheme="minorHAnsi" w:cstheme="minorHAnsi"/>
+        </w:rPr>
+        <w:t>draw_playground</w:t>
+      </w:r>
+      <w:proofErr w:type="spellEnd"/>
+      <w:r>
+        <w:rPr>
+          <w:rFonts w:asciiTheme="minorHAnsi" w:hAnsiTheme="minorHAnsi" w:cstheme="minorHAnsi"/>
+        </w:rPr>
+        <w:t xml:space="preserve">, </w:t>
+      </w:r>
+      <w:proofErr w:type="spellStart"/>
+      <w:r>
+        <w:rPr>
+          <w:rFonts w:asciiTheme="minorHAnsi" w:hAnsiTheme="minorHAnsi" w:cstheme="minorHAnsi"/>
+        </w:rPr>
+        <w:t>draw_figure</w:t>
+      </w:r>
+      <w:proofErr w:type="spellEnd"/>
+      <w:r>
+        <w:rPr>
+          <w:rFonts w:asciiTheme="minorHAnsi" w:hAnsiTheme="minorHAnsi" w:cstheme="minorHAnsi"/>
+        </w:rPr>
+        <w:t xml:space="preserve">, </w:t>
+      </w:r>
+      <w:proofErr w:type="spellStart"/>
+      <w:r>
+        <w:rPr>
+          <w:rFonts w:asciiTheme="minorHAnsi" w:hAnsiTheme="minorHAnsi" w:cstheme="minorHAnsi"/>
+        </w:rPr>
+        <w:t>usw</w:t>
+      </w:r>
+      <w:proofErr w:type="spellEnd"/>
+      <w:r>
+        <w:rPr>
+          <w:rFonts w:asciiTheme="minorHAnsi" w:hAnsiTheme="minorHAnsi" w:cstheme="minorHAnsi"/>
+        </w:rPr>
+        <w:t xml:space="preserve">…). </w:t>
       </w:r>
       <w:r>
         <w:rPr>
@@ -2263,7 +2439,21 @@
         <w:rPr>
           <w:rFonts w:asciiTheme="minorHAnsi" w:hAnsiTheme="minorHAnsi" w:cstheme="minorHAnsi"/>
         </w:rPr>
-        <w:t xml:space="preserve"> Spielfelder (pixel_to_map) und umg</w:t>
+        <w:t xml:space="preserve"> Spielfelder (</w:t>
+      </w:r>
+      <w:proofErr w:type="spellStart"/>
+      <w:r>
+        <w:rPr>
+          <w:rFonts w:asciiTheme="minorHAnsi" w:hAnsiTheme="minorHAnsi" w:cstheme="minorHAnsi"/>
+        </w:rPr>
+        <w:t>pixel_to_map</w:t>
+      </w:r>
+      <w:proofErr w:type="spellEnd"/>
+      <w:r>
+        <w:rPr>
+          <w:rFonts w:asciiTheme="minorHAnsi" w:hAnsiTheme="minorHAnsi" w:cstheme="minorHAnsi"/>
+        </w:rPr>
+        <w:t>) und umg</w:t>
       </w:r>
       <w:r>
         <w:rPr>
@@ -2275,7 +2465,21 @@
         <w:rPr>
           <w:rFonts w:asciiTheme="minorHAnsi" w:hAnsiTheme="minorHAnsi" w:cstheme="minorHAnsi"/>
         </w:rPr>
-        <w:t xml:space="preserve">kehrt (map_to_pixel), </w:t>
+        <w:t>kehrt (</w:t>
+      </w:r>
+      <w:proofErr w:type="spellStart"/>
+      <w:r>
+        <w:rPr>
+          <w:rFonts w:asciiTheme="minorHAnsi" w:hAnsiTheme="minorHAnsi" w:cstheme="minorHAnsi"/>
+        </w:rPr>
+        <w:t>map_to_pixel</w:t>
+      </w:r>
+      <w:proofErr w:type="spellEnd"/>
+      <w:r>
+        <w:rPr>
+          <w:rFonts w:asciiTheme="minorHAnsi" w:hAnsiTheme="minorHAnsi" w:cstheme="minorHAnsi"/>
+        </w:rPr>
+        <w:t xml:space="preserve">), </w:t>
       </w:r>
       <w:r>
         <w:rPr>
@@ -2463,170 +2667,256 @@
           <w:rFonts w:asciiTheme="minorHAnsi" w:hAnsiTheme="minorHAnsi"/>
         </w:rPr>
       </w:pPr>
+      <w:proofErr w:type="spellStart"/>
       <w:r>
         <w:rPr>
           <w:rFonts w:asciiTheme="minorHAnsi" w:hAnsiTheme="minorHAnsi" w:cstheme="minorHAnsi"/>
         </w:rPr>
         <w:t>bild</w:t>
       </w:r>
+      <w:proofErr w:type="spellEnd"/>
     </w:p>
     <w:p>
       <w:pPr>
         <w:pStyle w:val="berschrift1"/>
       </w:pPr>
-      <w:bookmarkStart w:id="15" w:name="_Toc326304822"/>
+      <w:bookmarkStart w:id="15" w:name="_Toc326304823"/>
       <w:r>
         <w:lastRenderedPageBreak/>
-        <w:t>Verbesserungen/Zukunft oder so…</w:t>
+        <w:t>Dokumentationsvorgehen</w:t>
       </w:r>
       <w:bookmarkEnd w:id="15"/>
     </w:p>
     <w:p>
       <w:pPr>
+        <w:rPr>
+          <w:rFonts w:asciiTheme="minorHAnsi" w:hAnsiTheme="minorHAnsi" w:cstheme="minorHAnsi"/>
+        </w:rPr>
+      </w:pPr>
+      <w:r>
+        <w:rPr>
+          <w:rFonts w:asciiTheme="minorHAnsi" w:hAnsiTheme="minorHAnsi" w:cstheme="minorHAnsi"/>
+        </w:rPr>
+        <w:t>Arbeitsjournal:</w:t>
+      </w:r>
+    </w:p>
+    <w:p>
+      <w:pPr>
+        <w:rPr>
+          <w:rFonts w:asciiTheme="minorHAnsi" w:hAnsiTheme="minorHAnsi" w:cstheme="minorHAnsi"/>
+        </w:rPr>
+      </w:pPr>
+      <w:r>
+        <w:rPr>
+          <w:rFonts w:asciiTheme="minorHAnsi" w:hAnsiTheme="minorHAnsi" w:cstheme="minorHAnsi"/>
+        </w:rPr>
+        <w:t>Im Allgemeinen versuchten wir ein Arbeitsjournal mit den Täglichen Entscheidungen zu führen. Da wir aber vorwiegend individuell bei uns Zuhause arbeiteten, war es schnell vergessen. Wir beschlossen d</w:t>
+      </w:r>
+      <w:r>
+        <w:rPr>
+          <w:rFonts w:asciiTheme="minorHAnsi" w:hAnsiTheme="minorHAnsi" w:cstheme="minorHAnsi"/>
+        </w:rPr>
+        <w:t>a</w:t>
+      </w:r>
+      <w:r>
+        <w:rPr>
+          <w:rFonts w:asciiTheme="minorHAnsi" w:hAnsiTheme="minorHAnsi" w:cstheme="minorHAnsi"/>
+        </w:rPr>
+        <w:t xml:space="preserve">her, einfach den Verlauf unserer </w:t>
+      </w:r>
+      <w:proofErr w:type="spellStart"/>
+      <w:r>
+        <w:rPr>
+          <w:rFonts w:asciiTheme="minorHAnsi" w:hAnsiTheme="minorHAnsi" w:cstheme="minorHAnsi"/>
+        </w:rPr>
+        <w:t>commits</w:t>
+      </w:r>
+      <w:proofErr w:type="spellEnd"/>
+      <w:r>
+        <w:rPr>
+          <w:rFonts w:asciiTheme="minorHAnsi" w:hAnsiTheme="minorHAnsi" w:cstheme="minorHAnsi"/>
+        </w:rPr>
+        <w:t xml:space="preserve"> von </w:t>
+      </w:r>
+      <w:proofErr w:type="spellStart"/>
+      <w:r>
+        <w:rPr>
+          <w:rFonts w:asciiTheme="minorHAnsi" w:hAnsiTheme="minorHAnsi" w:cstheme="minorHAnsi"/>
+        </w:rPr>
+        <w:t>Gitbash</w:t>
+      </w:r>
+      <w:proofErr w:type="spellEnd"/>
+      <w:r>
+        <w:rPr>
+          <w:rFonts w:asciiTheme="minorHAnsi" w:hAnsiTheme="minorHAnsi" w:cstheme="minorHAnsi"/>
+        </w:rPr>
+        <w:t xml:space="preserve"> </w:t>
+      </w:r>
+      <w:r>
+        <w:rPr>
+          <w:rFonts w:asciiTheme="minorHAnsi" w:hAnsiTheme="minorHAnsi" w:cstheme="minorHAnsi"/>
+        </w:rPr>
+        <w:t>zusammen</w:t>
+      </w:r>
+      <w:r>
+        <w:rPr>
+          <w:rFonts w:asciiTheme="minorHAnsi" w:hAnsiTheme="minorHAnsi" w:cstheme="minorHAnsi"/>
+        </w:rPr>
+        <w:t>zufassen.</w:t>
+      </w:r>
+      <w:r>
+        <w:rPr>
+          <w:rFonts w:asciiTheme="minorHAnsi" w:hAnsiTheme="minorHAnsi" w:cstheme="minorHAnsi"/>
+        </w:rPr>
+        <w:t xml:space="preserve"> </w:t>
+      </w:r>
+      <w:r>
+        <w:rPr>
+          <w:rFonts w:asciiTheme="minorHAnsi" w:hAnsiTheme="minorHAnsi" w:cstheme="minorHAnsi"/>
+        </w:rPr>
+        <w:t>So garantieren wir auch, dass nichts vergessen wurde.</w:t>
+      </w:r>
+    </w:p>
+    <w:p>
+      <w:pPr>
+        <w:rPr>
+          <w:rFonts w:asciiTheme="minorHAnsi" w:hAnsiTheme="minorHAnsi" w:cstheme="minorHAnsi"/>
+        </w:rPr>
+      </w:pPr>
+    </w:p>
+    <w:p>
+      <w:pPr>
+        <w:rPr>
+          <w:rFonts w:asciiTheme="minorHAnsi" w:hAnsiTheme="minorHAnsi" w:cstheme="minorHAnsi"/>
+        </w:rPr>
+      </w:pPr>
+      <w:r>
+        <w:rPr>
+          <w:rFonts w:asciiTheme="minorHAnsi" w:hAnsiTheme="minorHAnsi" w:cstheme="minorHAnsi"/>
+        </w:rPr>
+        <w:t>Zeitplan:</w:t>
+      </w:r>
+    </w:p>
+    <w:p>
+      <w:pPr>
+        <w:rPr>
+          <w:rFonts w:asciiTheme="minorHAnsi" w:hAnsiTheme="minorHAnsi" w:cstheme="minorHAnsi"/>
+        </w:rPr>
+      </w:pPr>
+      <w:r>
+        <w:rPr>
+          <w:rFonts w:asciiTheme="minorHAnsi" w:hAnsiTheme="minorHAnsi" w:cstheme="minorHAnsi"/>
+        </w:rPr>
+        <w:t>Der nach dem Pflichtenheft erstellte Zeitplan wurde Wöchentlich (jeden Freitag) während der Projek</w:t>
+      </w:r>
+      <w:r>
+        <w:rPr>
+          <w:rFonts w:asciiTheme="minorHAnsi" w:hAnsiTheme="minorHAnsi" w:cstheme="minorHAnsi"/>
+        </w:rPr>
+        <w:t>t</w:t>
+      </w:r>
+      <w:r>
+        <w:rPr>
+          <w:rFonts w:asciiTheme="minorHAnsi" w:hAnsiTheme="minorHAnsi" w:cstheme="minorHAnsi"/>
+        </w:rPr>
+        <w:t>phase kontinuierlich mit dem am Anfang eingeplanten Soll-Wert verglichen.</w:t>
+      </w:r>
+      <w:r>
+        <w:rPr>
+          <w:rFonts w:asciiTheme="minorHAnsi" w:hAnsiTheme="minorHAnsi" w:cstheme="minorHAnsi"/>
+        </w:rPr>
+        <w:t xml:space="preserve"> Die Änderungen die über das Semester hinweg getätigt wurden, wurden im Zeitplan nicht mehr vermerkt. </w:t>
+      </w:r>
+    </w:p>
+    <w:p>
+      <w:pPr>
         <w:pStyle w:val="berschrift1"/>
       </w:pPr>
-      <w:bookmarkStart w:id="16" w:name="_Toc326304823"/>
+      <w:bookmarkStart w:id="16" w:name="_Toc326304824"/>
       <w:r>
         <w:lastRenderedPageBreak/>
-        <w:t>Dokumentationsvorgehen</w:t>
+        <w:t>Spielanleitung</w:t>
       </w:r>
       <w:bookmarkEnd w:id="16"/>
     </w:p>
     <w:p>
       <w:pPr>
-        <w:rPr>
-          <w:rFonts w:asciiTheme="minorHAnsi" w:hAnsiTheme="minorHAnsi" w:cstheme="minorHAnsi"/>
-        </w:rPr>
-      </w:pPr>
-      <w:r>
-        <w:rPr>
-          <w:rFonts w:asciiTheme="minorHAnsi" w:hAnsiTheme="minorHAnsi" w:cstheme="minorHAnsi"/>
-        </w:rPr>
-        <w:t>Arbeitsjournal:</w:t>
-      </w:r>
-    </w:p>
-    <w:p>
-      <w:pPr>
-        <w:rPr>
-          <w:rFonts w:asciiTheme="minorHAnsi" w:hAnsiTheme="minorHAnsi" w:cstheme="minorHAnsi"/>
-        </w:rPr>
-      </w:pPr>
-      <w:r>
-        <w:rPr>
-          <w:rFonts w:asciiTheme="minorHAnsi" w:hAnsiTheme="minorHAnsi" w:cstheme="minorHAnsi"/>
-        </w:rPr>
-        <w:t>Im Allgemeinen versuchten wir ein Arbeitsjournal mit den Täglichen Entscheidungen zu führen. Da wir aber vorwiegend individuell bei uns Zuhause arbeiteten, war es schnell vergessen. Wir beschlossen d</w:t>
-      </w:r>
-      <w:r>
-        <w:rPr>
-          <w:rFonts w:asciiTheme="minorHAnsi" w:hAnsiTheme="minorHAnsi" w:cstheme="minorHAnsi"/>
-        </w:rPr>
-        <w:t>a</w:t>
-      </w:r>
-      <w:r>
-        <w:rPr>
-          <w:rFonts w:asciiTheme="minorHAnsi" w:hAnsiTheme="minorHAnsi" w:cstheme="minorHAnsi"/>
-        </w:rPr>
-        <w:t xml:space="preserve">her, einfach den Verlauf unserer commits von Gitbash </w:t>
-      </w:r>
-      <w:r>
-        <w:rPr>
-          <w:rFonts w:asciiTheme="minorHAnsi" w:hAnsiTheme="minorHAnsi" w:cstheme="minorHAnsi"/>
-        </w:rPr>
-        <w:t>zusammen</w:t>
-      </w:r>
-      <w:r>
-        <w:rPr>
-          <w:rFonts w:asciiTheme="minorHAnsi" w:hAnsiTheme="minorHAnsi" w:cstheme="minorHAnsi"/>
-        </w:rPr>
-        <w:t>zufassen.</w:t>
-      </w:r>
-      <w:r>
-        <w:rPr>
-          <w:rFonts w:asciiTheme="minorHAnsi" w:hAnsiTheme="minorHAnsi" w:cstheme="minorHAnsi"/>
-        </w:rPr>
-        <w:t xml:space="preserve"> </w:t>
-      </w:r>
-      <w:r>
-        <w:rPr>
-          <w:rFonts w:asciiTheme="minorHAnsi" w:hAnsiTheme="minorHAnsi" w:cstheme="minorHAnsi"/>
-        </w:rPr>
-        <w:t>So garantieren wir auch, dass nichts vergessen wurde.</w:t>
-      </w:r>
-    </w:p>
-    <w:p>
-      <w:pPr>
-        <w:rPr>
-          <w:rFonts w:asciiTheme="minorHAnsi" w:hAnsiTheme="minorHAnsi" w:cstheme="minorHAnsi"/>
-        </w:rPr>
-      </w:pPr>
-    </w:p>
-    <w:p>
-      <w:pPr>
-        <w:rPr>
-          <w:rFonts w:asciiTheme="minorHAnsi" w:hAnsiTheme="minorHAnsi" w:cstheme="minorHAnsi"/>
-        </w:rPr>
-      </w:pPr>
-      <w:r>
-        <w:rPr>
-          <w:rFonts w:asciiTheme="minorHAnsi" w:hAnsiTheme="minorHAnsi" w:cstheme="minorHAnsi"/>
-        </w:rPr>
-        <w:t>Zeitplan:</w:t>
-      </w:r>
-    </w:p>
-    <w:p>
-      <w:pPr>
-        <w:rPr>
-          <w:rFonts w:asciiTheme="minorHAnsi" w:hAnsiTheme="minorHAnsi" w:cstheme="minorHAnsi"/>
-        </w:rPr>
-      </w:pPr>
-      <w:r>
-        <w:rPr>
-          <w:rFonts w:asciiTheme="minorHAnsi" w:hAnsiTheme="minorHAnsi" w:cstheme="minorHAnsi"/>
-        </w:rPr>
-        <w:t>Der nach dem Pflichtenheft erstellte Zeitplan wurde Wöchentlich (jeden Freitag) während der Projek</w:t>
-      </w:r>
-      <w:r>
-        <w:rPr>
-          <w:rFonts w:asciiTheme="minorHAnsi" w:hAnsiTheme="minorHAnsi" w:cstheme="minorHAnsi"/>
-        </w:rPr>
-        <w:t>t</w:t>
-      </w:r>
-      <w:r>
-        <w:rPr>
-          <w:rFonts w:asciiTheme="minorHAnsi" w:hAnsiTheme="minorHAnsi" w:cstheme="minorHAnsi"/>
-        </w:rPr>
-        <w:t>phase kontinuierlich mit dem am Anfang eingeplanten Soll-Wert verglichen.</w:t>
-      </w:r>
-      <w:r>
-        <w:rPr>
-          <w:rFonts w:asciiTheme="minorHAnsi" w:hAnsiTheme="minorHAnsi" w:cstheme="minorHAnsi"/>
-        </w:rPr>
-        <w:t xml:space="preserve"> Die Änderungen die über das Semester hinweg getätigt wurden, wurden im Zeitplan nicht mehr vermerkt. </w:t>
-      </w:r>
-    </w:p>
-    <w:p>
-      <w:pPr>
         <w:pStyle w:val="berschrift1"/>
       </w:pPr>
-      <w:bookmarkStart w:id="17" w:name="_Toc326304824"/>
+      <w:bookmarkStart w:id="17" w:name="_Toc326304825"/>
       <w:r>
         <w:lastRenderedPageBreak/>
-        <w:t>Spielanleitung</w:t>
-      </w:r>
+        <w:t>Schlusswort</w:t>
+      </w:r>
+      <w:bookmarkEnd w:id="7"/>
       <w:bookmarkEnd w:id="17"/>
     </w:p>
     <w:p>
       <w:pPr>
-        <w:pStyle w:val="berschrift1"/>
-      </w:pPr>
-      <w:bookmarkStart w:id="18" w:name="_Toc326304825"/>
-      <w:r>
-        <w:lastRenderedPageBreak/>
-        <w:t>Schlusswort</w:t>
-      </w:r>
-      <w:bookmarkEnd w:id="7"/>
-      <w:bookmarkEnd w:id="18"/>
+        <w:rPr>
+          <w:rFonts w:asciiTheme="minorHAnsi" w:hAnsiTheme="minorHAnsi" w:cstheme="minorHAnsi"/>
+        </w:rPr>
+      </w:pPr>
+      <w:r>
+        <w:rPr>
+          <w:rFonts w:asciiTheme="minorHAnsi" w:hAnsiTheme="minorHAnsi" w:cstheme="minorHAnsi"/>
+        </w:rPr>
+        <w:t xml:space="preserve">Dieses Informatikprojekt hat uns </w:t>
+      </w:r>
+      <w:r>
+        <w:rPr>
+          <w:rFonts w:asciiTheme="minorHAnsi" w:hAnsiTheme="minorHAnsi" w:cstheme="minorHAnsi"/>
+        </w:rPr>
+        <w:t>im grossen und ganzen sehr Spass gemacht. Wir hätten nicht gedacht, dass es uns in diesem Ausmass okkupiert. Natürlich machte dann das Testen und Dokumentieren wen</w:t>
+      </w:r>
+      <w:r>
+        <w:rPr>
+          <w:rFonts w:asciiTheme="minorHAnsi" w:hAnsiTheme="minorHAnsi" w:cstheme="minorHAnsi"/>
+        </w:rPr>
+        <w:t>i</w:t>
+      </w:r>
+      <w:r>
+        <w:rPr>
+          <w:rFonts w:asciiTheme="minorHAnsi" w:hAnsiTheme="minorHAnsi" w:cstheme="minorHAnsi"/>
+        </w:rPr>
+        <w:t>ger Spass. Nichts desto trotz; war es eine gute Erfahrung. Vor allem in Bezug auf die Teamarbeit bei e</w:t>
+      </w:r>
+      <w:r>
+        <w:rPr>
+          <w:rFonts w:asciiTheme="minorHAnsi" w:hAnsiTheme="minorHAnsi" w:cstheme="minorHAnsi"/>
+        </w:rPr>
+        <w:t>i</w:t>
+      </w:r>
+      <w:r>
+        <w:rPr>
+          <w:rFonts w:asciiTheme="minorHAnsi" w:hAnsiTheme="minorHAnsi" w:cstheme="minorHAnsi"/>
+        </w:rPr>
+        <w:t>ner solch gr</w:t>
+      </w:r>
+      <w:r>
+        <w:rPr>
+          <w:rFonts w:asciiTheme="minorHAnsi" w:hAnsiTheme="minorHAnsi" w:cstheme="minorHAnsi"/>
+        </w:rPr>
+        <w:t>ö</w:t>
+      </w:r>
+      <w:r>
+        <w:rPr>
+          <w:rFonts w:asciiTheme="minorHAnsi" w:hAnsiTheme="minorHAnsi" w:cstheme="minorHAnsi"/>
+        </w:rPr>
+        <w:t>sse</w:t>
+      </w:r>
+      <w:r>
+        <w:rPr>
+          <w:rFonts w:asciiTheme="minorHAnsi" w:hAnsiTheme="minorHAnsi" w:cstheme="minorHAnsi"/>
+        </w:rPr>
+        <w:t>ren</w:t>
+      </w:r>
+      <w:r>
+        <w:rPr>
+          <w:rFonts w:asciiTheme="minorHAnsi" w:hAnsiTheme="minorHAnsi" w:cstheme="minorHAnsi"/>
+        </w:rPr>
+        <w:t xml:space="preserve"> Arbeit.</w:t>
+      </w:r>
     </w:p>
     <w:p>
       <w:pPr>
@@ -2634,66 +2924,6 @@
           <w:rFonts w:asciiTheme="minorHAnsi" w:hAnsiTheme="minorHAnsi" w:cstheme="minorHAnsi"/>
         </w:rPr>
       </w:pPr>
-      <w:r>
-        <w:rPr>
-          <w:rFonts w:asciiTheme="minorHAnsi" w:hAnsiTheme="minorHAnsi" w:cstheme="minorHAnsi"/>
-        </w:rPr>
-        <w:t xml:space="preserve">Dieses Informatikprojekt hat uns </w:t>
-      </w:r>
-      <w:r>
-        <w:rPr>
-          <w:rFonts w:asciiTheme="minorHAnsi" w:hAnsiTheme="minorHAnsi" w:cstheme="minorHAnsi"/>
-        </w:rPr>
-        <w:t>im grossen und ganzen sehr Spass gemacht. Wir hätten nicht gedacht, dass es uns in diesem Ausmass okkupiert. Natürlich machte dann das Testen und Dokumentieren wen</w:t>
-      </w:r>
-      <w:r>
-        <w:rPr>
-          <w:rFonts w:asciiTheme="minorHAnsi" w:hAnsiTheme="minorHAnsi" w:cstheme="minorHAnsi"/>
-        </w:rPr>
-        <w:t>i</w:t>
-      </w:r>
-      <w:r>
-        <w:rPr>
-          <w:rFonts w:asciiTheme="minorHAnsi" w:hAnsiTheme="minorHAnsi" w:cstheme="minorHAnsi"/>
-        </w:rPr>
-        <w:t>ger Spass. Nichts desto trotz; war es eine gute Erfahrung. Vor allem in Bezug auf die Teamarbeit bei e</w:t>
-      </w:r>
-      <w:r>
-        <w:rPr>
-          <w:rFonts w:asciiTheme="minorHAnsi" w:hAnsiTheme="minorHAnsi" w:cstheme="minorHAnsi"/>
-        </w:rPr>
-        <w:t>i</w:t>
-      </w:r>
-      <w:r>
-        <w:rPr>
-          <w:rFonts w:asciiTheme="minorHAnsi" w:hAnsiTheme="minorHAnsi" w:cstheme="minorHAnsi"/>
-        </w:rPr>
-        <w:t>ner solch gr</w:t>
-      </w:r>
-      <w:r>
-        <w:rPr>
-          <w:rFonts w:asciiTheme="minorHAnsi" w:hAnsiTheme="minorHAnsi" w:cstheme="minorHAnsi"/>
-        </w:rPr>
-        <w:t>ö</w:t>
-      </w:r>
-      <w:r>
-        <w:rPr>
-          <w:rFonts w:asciiTheme="minorHAnsi" w:hAnsiTheme="minorHAnsi" w:cstheme="minorHAnsi"/>
-        </w:rPr>
-        <w:t>sse</w:t>
-      </w:r>
-      <w:r>
-        <w:rPr>
-          <w:rFonts w:asciiTheme="minorHAnsi" w:hAnsiTheme="minorHAnsi" w:cstheme="minorHAnsi"/>
-        </w:rPr>
-        <w:t>ren</w:t>
-      </w:r>
-      <w:r>
-        <w:rPr>
-          <w:rFonts w:asciiTheme="minorHAnsi" w:hAnsiTheme="minorHAnsi" w:cstheme="minorHAnsi"/>
-        </w:rPr>
-        <w:t xml:space="preserve"> Arbeit.</w:t>
-      </w:r>
     </w:p>
     <w:p>
       <w:pPr>
@@ -2701,6 +2931,20 @@
           <w:rFonts w:asciiTheme="minorHAnsi" w:hAnsiTheme="minorHAnsi" w:cstheme="minorHAnsi"/>
         </w:rPr>
       </w:pPr>
+      <w:proofErr w:type="spellStart"/>
+      <w:r>
+        <w:rPr>
+          <w:rFonts w:asciiTheme="minorHAnsi" w:hAnsiTheme="minorHAnsi" w:cstheme="minorHAnsi"/>
+        </w:rPr>
+        <w:t>Blup</w:t>
+      </w:r>
+      <w:proofErr w:type="spellEnd"/>
+      <w:r>
+        <w:rPr>
+          <w:rFonts w:asciiTheme="minorHAnsi" w:hAnsiTheme="minorHAnsi" w:cstheme="minorHAnsi"/>
+        </w:rPr>
+        <w:t>..</w:t>
+      </w:r>
     </w:p>
     <w:p>
       <w:pPr>
@@ -2708,12 +2952,6 @@
           <w:rFonts w:asciiTheme="minorHAnsi" w:hAnsiTheme="minorHAnsi" w:cstheme="minorHAnsi"/>
         </w:rPr>
       </w:pPr>
-      <w:r>
-        <w:rPr>
-          <w:rFonts w:asciiTheme="minorHAnsi" w:hAnsiTheme="minorHAnsi" w:cstheme="minorHAnsi"/>
-        </w:rPr>
-        <w:t>Blup..</w:t>
-      </w:r>
     </w:p>
     <w:p>
       <w:pPr>
@@ -2721,13 +2959,6 @@
           <w:rFonts w:asciiTheme="minorHAnsi" w:hAnsiTheme="minorHAnsi" w:cstheme="minorHAnsi"/>
         </w:rPr>
       </w:pPr>
-    </w:p>
-    <w:p>
-      <w:pPr>
-        <w:rPr>
-          <w:rFonts w:asciiTheme="minorHAnsi" w:hAnsiTheme="minorHAnsi" w:cstheme="minorHAnsi"/>
-        </w:rPr>
-      </w:pPr>
       <w:r>
         <w:rPr>
           <w:rFonts w:asciiTheme="minorHAnsi" w:hAnsiTheme="minorHAnsi" w:cstheme="minorHAnsi"/>
@@ -2794,6 +3025,7 @@
         </w:rPr>
         <w:t xml:space="preserve">wie </w:t>
       </w:r>
+      <w:proofErr w:type="spellStart"/>
       <w:r>
         <w:rPr>
           <w:rFonts w:asciiTheme="minorHAnsi" w:hAnsiTheme="minorHAnsi" w:cstheme="minorHAnsi"/>
@@ -2829,8 +3061,9 @@
         </w:rPr>
         <w:t>a</w:t>
       </w:r>
-      <w:bookmarkStart w:id="19" w:name="_GoBack"/>
-      <w:bookmarkEnd w:id="19"/>
+      <w:bookmarkStart w:id="18" w:name="_GoBack"/>
+      <w:bookmarkEnd w:id="18"/>
+      <w:proofErr w:type="spellEnd"/>
       <w:r>
         <w:rPr>
           <w:rFonts w:asciiTheme="minorHAnsi" w:hAnsiTheme="minorHAnsi" w:cstheme="minorHAnsi"/>
@@ -2847,18 +3080,18 @@
         </w:numPr>
         <w:ind w:left="567"/>
       </w:pPr>
-      <w:bookmarkStart w:id="20" w:name="_Toc323386644"/>
-      <w:bookmarkStart w:id="21" w:name="_Toc323387063"/>
-      <w:bookmarkStart w:id="22" w:name="_Toc323756499"/>
-      <w:bookmarkStart w:id="23" w:name="_Toc326304826"/>
+      <w:bookmarkStart w:id="19" w:name="_Toc323386644"/>
+      <w:bookmarkStart w:id="20" w:name="_Toc323387063"/>
+      <w:bookmarkStart w:id="21" w:name="_Toc323756499"/>
+      <w:bookmarkStart w:id="22" w:name="_Toc326304826"/>
       <w:r>
         <w:lastRenderedPageBreak/>
         <w:t>Anhang</w:t>
       </w:r>
+      <w:bookmarkEnd w:id="19"/>
       <w:bookmarkEnd w:id="20"/>
       <w:bookmarkEnd w:id="21"/>
       <w:bookmarkEnd w:id="22"/>
-      <w:bookmarkEnd w:id="23"/>
     </w:p>
     <w:p>
       <w:pPr>
@@ -3062,7 +3295,7 @@
                   <a:blip r:embed="rId1">
                     <a:extLst>
                       <a:ext uri="{28A0092B-C50C-407E-A947-70E740481C1C}">
-                        <a14:useLocalDpi xmlns:a14="http://schemas.microsoft.com/office/drawing/2010/main" xmlns:wps="http://schemas.microsoft.com/office/word/2010/wordprocessingShape" xmlns:wpi="http://schemas.microsoft.com/office/word/2010/wordprocessingInk" xmlns:wpg="http://schemas.microsoft.com/office/word/2010/wordprocessingGroup" xmlns:w14="http://schemas.microsoft.com/office/word/2010/wordml" xmlns:w="http://schemas.openxmlformats.org/wordprocessingml/2006/main" xmlns:w10="urn:schemas-microsoft-com:office:word" xmlns:wp14="http://schemas.microsoft.com/office/word/2010/wordprocessingDrawing" xmlns:v="urn:schemas-microsoft-com:vml" xmlns:o="urn:schemas-microsoft-com:office:office" xmlns:mc="http://schemas.openxmlformats.org/markup-compatibility/2006" xmlns:wpc="http://schemas.microsoft.com/office/word/2010/wordprocessingCanvas" xmlns="" val="0"/>
+                        <a14:useLocalDpi xmlns="" xmlns:wpc="http://schemas.microsoft.com/office/word/2010/wordprocessingCanvas" xmlns:mc="http://schemas.openxmlformats.org/markup-compatibility/2006" xmlns:o="urn:schemas-microsoft-com:office:office" xmlns:v="urn:schemas-microsoft-com:vml" xmlns:wp14="http://schemas.microsoft.com/office/word/2010/wordprocessingDrawing" xmlns:w10="urn:schemas-microsoft-com:office:word" xmlns:w="http://schemas.openxmlformats.org/wordprocessingml/2006/main" xmlns:w14="http://schemas.microsoft.com/office/word/2010/wordml" xmlns:wpg="http://schemas.microsoft.com/office/word/2010/wordprocessingGroup" xmlns:wpi="http://schemas.microsoft.com/office/word/2010/wordprocessingInk" xmlns:wps="http://schemas.microsoft.com/office/word/2010/wordprocessingShape" xmlns:a14="http://schemas.microsoft.com/office/drawing/2010/main" val="0"/>
                       </a:ext>
                     </a:extLst>
                   </a:blip>
@@ -8323,6 +8556,78 @@
 </file>
 
 <file path=customXml/itemProps1.xml><?xml version="1.0" encoding="utf-8"?>
+<ds:datastoreItem xmlns:ds="http://schemas.openxmlformats.org/officeDocument/2006/customXml" ds:itemID="{6BA85AF5-982F-4271-A3B1-77906905080D}">
+  <ds:schemaRefs>
+    <ds:schemaRef ds:uri="http://schemas.openxmlformats.org/officeDocument/2006/bibliography"/>
+  </ds:schemaRefs>
+</ds:datastoreItem>
+</file>
+
+<file path=customXml/itemProps10.xml><?xml version="1.0" encoding="utf-8"?>
+<ds:datastoreItem xmlns:ds="http://schemas.openxmlformats.org/officeDocument/2006/customXml" ds:itemID="{BDE0FC76-675E-4661-8419-B67FADEC75AF}">
+  <ds:schemaRefs>
+    <ds:schemaRef ds:uri="http://schemas.openxmlformats.org/officeDocument/2006/bibliography"/>
+  </ds:schemaRefs>
+</ds:datastoreItem>
+</file>
+
+<file path=customXml/itemProps11.xml><?xml version="1.0" encoding="utf-8"?>
+<ds:datastoreItem xmlns:ds="http://schemas.openxmlformats.org/officeDocument/2006/customXml" ds:itemID="{3B61FD56-1D03-4EC4-BD59-16D513D74928}">
+  <ds:schemaRefs>
+    <ds:schemaRef ds:uri="http://schemas.openxmlformats.org/officeDocument/2006/bibliography"/>
+  </ds:schemaRefs>
+</ds:datastoreItem>
+</file>
+
+<file path=customXml/itemProps12.xml><?xml version="1.0" encoding="utf-8"?>
+<ds:datastoreItem xmlns:ds="http://schemas.openxmlformats.org/officeDocument/2006/customXml" ds:itemID="{4D072768-6C43-4418-A6D6-C24F3AC08A25}">
+  <ds:schemaRefs>
+    <ds:schemaRef ds:uri="http://schemas.openxmlformats.org/officeDocument/2006/bibliography"/>
+  </ds:schemaRefs>
+</ds:datastoreItem>
+</file>
+
+<file path=customXml/itemProps13.xml><?xml version="1.0" encoding="utf-8"?>
+<ds:datastoreItem xmlns:ds="http://schemas.openxmlformats.org/officeDocument/2006/customXml" ds:itemID="{E45812D7-DB05-4548-8AB3-DECB6DF76FEC}">
+  <ds:schemaRefs>
+    <ds:schemaRef ds:uri="http://schemas.openxmlformats.org/officeDocument/2006/bibliography"/>
+  </ds:schemaRefs>
+</ds:datastoreItem>
+</file>
+
+<file path=customXml/itemProps14.xml><?xml version="1.0" encoding="utf-8"?>
+<ds:datastoreItem xmlns:ds="http://schemas.openxmlformats.org/officeDocument/2006/customXml" ds:itemID="{2C64229D-3A6C-442A-B340-E3BE6923D838}">
+  <ds:schemaRefs>
+    <ds:schemaRef ds:uri="http://schemas.openxmlformats.org/officeDocument/2006/bibliography"/>
+  </ds:schemaRefs>
+</ds:datastoreItem>
+</file>
+
+<file path=customXml/itemProps15.xml><?xml version="1.0" encoding="utf-8"?>
+<ds:datastoreItem xmlns:ds="http://schemas.openxmlformats.org/officeDocument/2006/customXml" ds:itemID="{C2105623-E81D-4E65-A7C2-BE1EE225400A}">
+  <ds:schemaRefs>
+    <ds:schemaRef ds:uri="http://schemas.openxmlformats.org/officeDocument/2006/bibliography"/>
+  </ds:schemaRefs>
+</ds:datastoreItem>
+</file>
+
+<file path=customXml/itemProps2.xml><?xml version="1.0" encoding="utf-8"?>
+<ds:datastoreItem xmlns:ds="http://schemas.openxmlformats.org/officeDocument/2006/customXml" ds:itemID="{15595F40-DD04-44BF-A1F0-A2A4DF88AB0A}">
+  <ds:schemaRefs>
+    <ds:schemaRef ds:uri="http://schemas.openxmlformats.org/officeDocument/2006/bibliography"/>
+  </ds:schemaRefs>
+</ds:datastoreItem>
+</file>
+
+<file path=customXml/itemProps3.xml><?xml version="1.0" encoding="utf-8"?>
+<ds:datastoreItem xmlns:ds="http://schemas.openxmlformats.org/officeDocument/2006/customXml" ds:itemID="{99A72DC4-0E38-4DF7-8A83-25590E3BA3D0}">
+  <ds:schemaRefs>
+    <ds:schemaRef ds:uri="http://schemas.openxmlformats.org/officeDocument/2006/bibliography"/>
+  </ds:schemaRefs>
+</ds:datastoreItem>
+</file>
+
+<file path=customXml/itemProps4.xml><?xml version="1.0" encoding="utf-8"?>
 <ds:datastoreItem xmlns:ds="http://schemas.openxmlformats.org/officeDocument/2006/customXml" ds:itemID="{BD28E24B-71A6-4098-B58C-74D368BE55A0}">
   <ds:schemaRefs>
     <ds:schemaRef ds:uri="http://schemas.openxmlformats.org/officeDocument/2006/bibliography"/>
@@ -8330,15 +8635,15 @@
 </ds:datastoreItem>
 </file>
 
-<file path=customXml/itemProps10.xml><?xml version="1.0" encoding="utf-8"?>
-<ds:datastoreItem xmlns:ds="http://schemas.openxmlformats.org/officeDocument/2006/customXml" ds:itemID="{950DE519-8C4F-4184-8179-7FACE24B5F36}">
+<file path=customXml/itemProps5.xml><?xml version="1.0" encoding="utf-8"?>
+<ds:datastoreItem xmlns:ds="http://schemas.openxmlformats.org/officeDocument/2006/customXml" ds:itemID="{A552664A-15B1-466A-97AC-785FA7FFF914}">
   <ds:schemaRefs>
     <ds:schemaRef ds:uri="http://schemas.openxmlformats.org/officeDocument/2006/bibliography"/>
   </ds:schemaRefs>
 </ds:datastoreItem>
 </file>
 
-<file path=customXml/itemProps11.xml><?xml version="1.0" encoding="utf-8"?>
+<file path=customXml/itemProps6.xml><?xml version="1.0" encoding="utf-8"?>
 <ds:datastoreItem xmlns:ds="http://schemas.openxmlformats.org/officeDocument/2006/customXml" ds:itemID="{0F5D0295-6443-491A-9311-48760310C433}">
   <ds:schemaRefs>
     <ds:schemaRef ds:uri="http://schemas.openxmlformats.org/officeDocument/2006/bibliography"/>
@@ -8346,31 +8651,15 @@
 </ds:datastoreItem>
 </file>
 
-<file path=customXml/itemProps12.xml><?xml version="1.0" encoding="utf-8"?>
-<ds:datastoreItem xmlns:ds="http://schemas.openxmlformats.org/officeDocument/2006/customXml" ds:itemID="{15595F40-DD04-44BF-A1F0-A2A4DF88AB0A}">
+<file path=customXml/itemProps7.xml><?xml version="1.0" encoding="utf-8"?>
+<ds:datastoreItem xmlns:ds="http://schemas.openxmlformats.org/officeDocument/2006/customXml" ds:itemID="{45F4648F-D921-4ACF-95AD-ABB25FAF1239}">
   <ds:schemaRefs>
     <ds:schemaRef ds:uri="http://schemas.openxmlformats.org/officeDocument/2006/bibliography"/>
   </ds:schemaRefs>
 </ds:datastoreItem>
 </file>
 
-<file path=customXml/itemProps13.xml><?xml version="1.0" encoding="utf-8"?>
-<ds:datastoreItem xmlns:ds="http://schemas.openxmlformats.org/officeDocument/2006/customXml" ds:itemID="{B63D4CBD-277D-45E8-9C29-DB136CAD6FB5}">
-  <ds:schemaRefs>
-    <ds:schemaRef ds:uri="http://schemas.openxmlformats.org/officeDocument/2006/bibliography"/>
-  </ds:schemaRefs>
-</ds:datastoreItem>
-</file>
-
-<file path=customXml/itemProps14.xml><?xml version="1.0" encoding="utf-8"?>
-<ds:datastoreItem xmlns:ds="http://schemas.openxmlformats.org/officeDocument/2006/customXml" ds:itemID="{4D072768-6C43-4418-A6D6-C24F3AC08A25}">
-  <ds:schemaRefs>
-    <ds:schemaRef ds:uri="http://schemas.openxmlformats.org/officeDocument/2006/bibliography"/>
-  </ds:schemaRefs>
-</ds:datastoreItem>
-</file>
-
-<file path=customXml/itemProps15.xml><?xml version="1.0" encoding="utf-8"?>
+<file path=customXml/itemProps8.xml><?xml version="1.0" encoding="utf-8"?>
 <ds:datastoreItem xmlns:ds="http://schemas.openxmlformats.org/officeDocument/2006/customXml" ds:itemID="{CCB93CC1-0779-4EE3-87C6-A171569FF24E}">
   <ds:schemaRefs>
     <ds:schemaRef ds:uri="http://schemas.openxmlformats.org/officeDocument/2006/bibliography"/>
@@ -8378,64 +8667,8 @@
 </ds:datastoreItem>
 </file>
 
-<file path=customXml/itemProps2.xml><?xml version="1.0" encoding="utf-8"?>
-<ds:datastoreItem xmlns:ds="http://schemas.openxmlformats.org/officeDocument/2006/customXml" ds:itemID="{99A72DC4-0E38-4DF7-8A83-25590E3BA3D0}">
-  <ds:schemaRefs>
-    <ds:schemaRef ds:uri="http://schemas.openxmlformats.org/officeDocument/2006/bibliography"/>
-  </ds:schemaRefs>
-</ds:datastoreItem>
-</file>
-
-<file path=customXml/itemProps3.xml><?xml version="1.0" encoding="utf-8"?>
-<ds:datastoreItem xmlns:ds="http://schemas.openxmlformats.org/officeDocument/2006/customXml" ds:itemID="{9C942809-4C38-4AE5-BEEE-F0655B48D39D}">
-  <ds:schemaRefs>
-    <ds:schemaRef ds:uri="http://schemas.openxmlformats.org/officeDocument/2006/bibliography"/>
-  </ds:schemaRefs>
-</ds:datastoreItem>
-</file>
-
-<file path=customXml/itemProps4.xml><?xml version="1.0" encoding="utf-8"?>
-<ds:datastoreItem xmlns:ds="http://schemas.openxmlformats.org/officeDocument/2006/customXml" ds:itemID="{BDE0FC76-675E-4661-8419-B67FADEC75AF}">
-  <ds:schemaRefs>
-    <ds:schemaRef ds:uri="http://schemas.openxmlformats.org/officeDocument/2006/bibliography"/>
-  </ds:schemaRefs>
-</ds:datastoreItem>
-</file>
-
-<file path=customXml/itemProps5.xml><?xml version="1.0" encoding="utf-8"?>
-<ds:datastoreItem xmlns:ds="http://schemas.openxmlformats.org/officeDocument/2006/customXml" ds:itemID="{45F4648F-D921-4ACF-95AD-ABB25FAF1239}">
-  <ds:schemaRefs>
-    <ds:schemaRef ds:uri="http://schemas.openxmlformats.org/officeDocument/2006/bibliography"/>
-  </ds:schemaRefs>
-</ds:datastoreItem>
-</file>
-
-<file path=customXml/itemProps6.xml><?xml version="1.0" encoding="utf-8"?>
-<ds:datastoreItem xmlns:ds="http://schemas.openxmlformats.org/officeDocument/2006/customXml" ds:itemID="{A552664A-15B1-466A-97AC-785FA7FFF914}">
-  <ds:schemaRefs>
-    <ds:schemaRef ds:uri="http://schemas.openxmlformats.org/officeDocument/2006/bibliography"/>
-  </ds:schemaRefs>
-</ds:datastoreItem>
-</file>
-
-<file path=customXml/itemProps7.xml><?xml version="1.0" encoding="utf-8"?>
-<ds:datastoreItem xmlns:ds="http://schemas.openxmlformats.org/officeDocument/2006/customXml" ds:itemID="{6BA85AF5-982F-4271-A3B1-77906905080D}">
-  <ds:schemaRefs>
-    <ds:schemaRef ds:uri="http://schemas.openxmlformats.org/officeDocument/2006/bibliography"/>
-  </ds:schemaRefs>
-</ds:datastoreItem>
-</file>
-
-<file path=customXml/itemProps8.xml><?xml version="1.0" encoding="utf-8"?>
-<ds:datastoreItem xmlns:ds="http://schemas.openxmlformats.org/officeDocument/2006/customXml" ds:itemID="{D400CF63-0913-4895-9E5D-3C60D30784EC}">
-  <ds:schemaRefs>
-    <ds:schemaRef ds:uri="http://schemas.openxmlformats.org/officeDocument/2006/bibliography"/>
-  </ds:schemaRefs>
-</ds:datastoreItem>
-</file>
-
 <file path=customXml/itemProps9.xml><?xml version="1.0" encoding="utf-8"?>
-<ds:datastoreItem xmlns:ds="http://schemas.openxmlformats.org/officeDocument/2006/customXml" ds:itemID="{3B61FD56-1D03-4EC4-BD59-16D513D74928}">
+<ds:datastoreItem xmlns:ds="http://schemas.openxmlformats.org/officeDocument/2006/customXml" ds:itemID="{950DE519-8C4F-4184-8179-7FACE24B5F36}">
   <ds:schemaRefs>
     <ds:schemaRef ds:uri="http://schemas.openxmlformats.org/officeDocument/2006/bibliography"/>
   </ds:schemaRefs>

</xml_diff>

<commit_message>
Hauptmenue- und Fokus-pics; Ergaenzugen Projektdoku
</commit_message>
<xml_diff>
--- a/docs/Projekt-Doku/Projektdoku.docx
+++ b/docs/Projekt-Doku/Projektdoku.docx
@@ -1,6 +1,6 @@
 
 <file path=word/document.xml><?xml version="1.0" encoding="utf-8"?>
-<w:document xmlns:ve="http://schemas.openxmlformats.org/markup-compatibility/2006" xmlns:o="urn:schemas-microsoft-com:office:office" xmlns:r="http://schemas.openxmlformats.org/officeDocument/2006/relationships" xmlns:m="http://schemas.openxmlformats.org/officeDocument/2006/math" xmlns:v="urn:schemas-microsoft-com:vml" xmlns:wp="http://schemas.openxmlformats.org/drawingml/2006/wordprocessingDrawing" xmlns:w10="urn:schemas-microsoft-com:office:word" xmlns:w="http://schemas.openxmlformats.org/wordprocessingml/2006/main" xmlns:wne="http://schemas.microsoft.com/office/word/2006/wordml">
+<w:document xmlns:wpc="http://schemas.microsoft.com/office/word/2010/wordprocessingCanvas" xmlns:mc="http://schemas.openxmlformats.org/markup-compatibility/2006" xmlns:o="urn:schemas-microsoft-com:office:office" xmlns:r="http://schemas.openxmlformats.org/officeDocument/2006/relationships" xmlns:m="http://schemas.openxmlformats.org/officeDocument/2006/math" xmlns:v="urn:schemas-microsoft-com:vml" xmlns:wp14="http://schemas.microsoft.com/office/word/2010/wordprocessingDrawing" xmlns:wp="http://schemas.openxmlformats.org/drawingml/2006/wordprocessingDrawing" xmlns:w10="urn:schemas-microsoft-com:office:word" xmlns:w="http://schemas.openxmlformats.org/wordprocessingml/2006/main" xmlns:w14="http://schemas.microsoft.com/office/word/2010/wordml" xmlns:wpg="http://schemas.microsoft.com/office/word/2010/wordprocessingGroup" xmlns:wpi="http://schemas.microsoft.com/office/word/2010/wordprocessingInk" xmlns:wne="http://schemas.microsoft.com/office/word/2006/wordml" xmlns:wps="http://schemas.microsoft.com/office/word/2010/wordprocessingShape" mc:Ignorable="w14 wp14">
   <w:body>
     <w:p>
       <w:pPr>
@@ -50,16 +50,8 @@
           <w:sz w:val="50"/>
         </w:rPr>
         <w:br/>
-      </w:r>
-      <w:proofErr w:type="spellStart"/>
-      <w:r>
-        <w:rPr>
-          <w:rFonts w:ascii="HelveticaNeue LT 65 Medium" w:hAnsi="HelveticaNeue LT 65 Medium"/>
-          <w:sz w:val="50"/>
-        </w:rPr>
         <w:t>LaserChess</w:t>
       </w:r>
-      <w:proofErr w:type="spellEnd"/>
       <w:r>
         <w:rPr>
           <w:rFonts w:ascii="HelveticaNeue LT 65 Medium" w:hAnsi="HelveticaNeue LT 65 Medium"/>
@@ -119,7 +111,7 @@
                     </pic:cNvPicPr>
                   </pic:nvPicPr>
                   <pic:blipFill>
-                    <a:blip r:embed="rId22" cstate="print"/>
+                    <a:blip r:embed="rId23" cstate="print"/>
                     <a:srcRect/>
                     <a:stretch>
                       <a:fillRect/>
@@ -163,7 +155,7 @@
         </w:rPr>
         <w:t xml:space="preserve">Website: </w:t>
       </w:r>
-      <w:hyperlink r:id="rId23" w:history="1">
+      <w:hyperlink r:id="rId24" w:history="1">
         <w:r>
           <w:rPr>
             <w:rStyle w:val="Hyperlink"/>
@@ -238,8 +230,7 @@
           <w:rFonts w:asciiTheme="minorHAnsi" w:hAnsiTheme="minorHAnsi" w:cstheme="minorHAnsi"/>
         </w:rPr>
         <w:sectPr>
-          <w:headerReference w:type="default" r:id="rId24"/>
-          <w:footerReference w:type="default" r:id="rId25"/>
+          <w:headerReference w:type="default" r:id="rId25"/>
           <w:headerReference w:type="first" r:id="rId26"/>
           <w:pgSz w:w="11906" w:h="16838"/>
           <w:pgMar w:top="1669" w:right="1133" w:bottom="1276" w:left="1417" w:header="708" w:footer="708" w:gutter="0"/>
@@ -1407,7 +1398,8 @@
         </w:rPr>
         <w:sectPr>
           <w:headerReference w:type="even" r:id="rId27"/>
-          <w:headerReference w:type="first" r:id="rId28"/>
+          <w:footerReference w:type="even" r:id="rId28"/>
+          <w:headerReference w:type="first" r:id="rId29"/>
           <w:pgSz w:w="11906" w:h="16838"/>
           <w:pgMar w:top="1669" w:right="1133" w:bottom="1276" w:left="1417" w:header="708" w:footer="708" w:gutter="0"/>
           <w:pgNumType w:fmt="upperRoman" w:start="1"/>
@@ -1594,16 +1586,81 @@
         <w:rPr>
           <w:rFonts w:asciiTheme="minorHAnsi" w:hAnsiTheme="minorHAnsi" w:cstheme="minorHAnsi"/>
         </w:rPr>
-        <w:t xml:space="preserve">Die Idee </w:t>
-      </w:r>
-      <w:proofErr w:type="spellStart"/>
-      <w:r>
-        <w:rPr>
-          <w:rFonts w:asciiTheme="minorHAnsi" w:hAnsiTheme="minorHAnsi" w:cstheme="minorHAnsi"/>
-        </w:rPr>
-        <w:t>LaserChess</w:t>
-      </w:r>
-      <w:proofErr w:type="spellEnd"/>
+        <w:t xml:space="preserve">Die Idee LaserChess </w:t>
+      </w:r>
+      <w:r>
+        <w:rPr>
+          <w:rFonts w:asciiTheme="minorHAnsi" w:hAnsiTheme="minorHAnsi" w:cstheme="minorHAnsi"/>
+        </w:rPr>
+        <w:t>entstand urs</w:t>
+      </w:r>
+      <w:r>
+        <w:rPr>
+          <w:rFonts w:asciiTheme="minorHAnsi" w:hAnsiTheme="minorHAnsi" w:cstheme="minorHAnsi"/>
+        </w:rPr>
+        <w:t>prünglich von dem Brettspiel K</w:t>
+      </w:r>
+      <w:r>
+        <w:rPr>
+          <w:rFonts w:asciiTheme="minorHAnsi" w:hAnsiTheme="minorHAnsi" w:cstheme="minorHAnsi"/>
+        </w:rPr>
+        <w:t>H</w:t>
+      </w:r>
+      <w:r>
+        <w:rPr>
+          <w:rFonts w:asciiTheme="minorHAnsi" w:hAnsiTheme="minorHAnsi" w:cstheme="minorHAnsi"/>
+        </w:rPr>
+        <w:t>ET</w:t>
+      </w:r>
+      <w:r>
+        <w:rPr>
+          <w:rFonts w:asciiTheme="minorHAnsi" w:hAnsiTheme="minorHAnsi" w:cstheme="minorHAnsi"/>
+        </w:rPr>
+        <w:t xml:space="preserve"> 2.0 (Abbildung 1). Wir haben aber lediglich das Spielprinzip übernommen. Die Regeln, sowie Grundaufstellungen und Figuren passten wir unseren Bedürfnissen an.</w:t>
+      </w:r>
+    </w:p>
+    <w:p>
+      <w:pPr>
+        <w:rPr>
+          <w:rFonts w:asciiTheme="minorHAnsi" w:hAnsiTheme="minorHAnsi" w:cstheme="minorHAnsi"/>
+        </w:rPr>
+      </w:pPr>
+      <w:r>
+        <w:rPr>
+          <w:rFonts w:asciiTheme="minorHAnsi" w:hAnsiTheme="minorHAnsi" w:cstheme="minorHAnsi"/>
+        </w:rPr>
+        <w:t>In dieser Dokumentation gehen wir näher auf die Entwicklung von LaserChess ein. Wir b</w:t>
+      </w:r>
+      <w:r>
+        <w:rPr>
+          <w:rFonts w:asciiTheme="minorHAnsi" w:hAnsiTheme="minorHAnsi" w:cstheme="minorHAnsi"/>
+        </w:rPr>
+        <w:t>e</w:t>
+      </w:r>
+      <w:r>
+        <w:rPr>
+          <w:rFonts w:asciiTheme="minorHAnsi" w:hAnsiTheme="minorHAnsi" w:cstheme="minorHAnsi"/>
+        </w:rPr>
+        <w:t>trachten die einzelnen Planungs</w:t>
+      </w:r>
+      <w:r>
+        <w:rPr>
+          <w:rFonts w:asciiTheme="minorHAnsi" w:hAnsiTheme="minorHAnsi" w:cstheme="minorHAnsi"/>
+        </w:rPr>
+        <w:t>-und Realisations</w:t>
+      </w:r>
+      <w:r>
+        <w:rPr>
+          <w:rFonts w:asciiTheme="minorHAnsi" w:hAnsiTheme="minorHAnsi" w:cstheme="minorHAnsi"/>
+        </w:rPr>
+        <w:t>schritte</w:t>
+      </w:r>
+      <w:r>
+        <w:rPr>
+          <w:rFonts w:asciiTheme="minorHAnsi" w:hAnsiTheme="minorHAnsi" w:cstheme="minorHAnsi"/>
+        </w:rPr>
+        <w:t>, sowie</w:t>
+      </w:r>
       <w:r>
         <w:rPr>
           <w:rFonts w:asciiTheme="minorHAnsi" w:hAnsiTheme="minorHAnsi" w:cstheme="minorHAnsi"/>
@@ -1614,87 +1671,6 @@
         <w:rPr>
           <w:rFonts w:asciiTheme="minorHAnsi" w:hAnsiTheme="minorHAnsi" w:cstheme="minorHAnsi"/>
         </w:rPr>
-        <w:t>entstand urs</w:t>
-      </w:r>
-      <w:r>
-        <w:rPr>
-          <w:rFonts w:asciiTheme="minorHAnsi" w:hAnsiTheme="minorHAnsi" w:cstheme="minorHAnsi"/>
-        </w:rPr>
-        <w:t>prünglich von dem Brettspiel K</w:t>
-      </w:r>
-      <w:r>
-        <w:rPr>
-          <w:rFonts w:asciiTheme="minorHAnsi" w:hAnsiTheme="minorHAnsi" w:cstheme="minorHAnsi"/>
-        </w:rPr>
-        <w:t>H</w:t>
-      </w:r>
-      <w:r>
-        <w:rPr>
-          <w:rFonts w:asciiTheme="minorHAnsi" w:hAnsiTheme="minorHAnsi" w:cstheme="minorHAnsi"/>
-        </w:rPr>
-        <w:t>ET</w:t>
-      </w:r>
-      <w:r>
-        <w:rPr>
-          <w:rFonts w:asciiTheme="minorHAnsi" w:hAnsiTheme="minorHAnsi" w:cstheme="minorHAnsi"/>
-        </w:rPr>
-        <w:t xml:space="preserve"> 2.0 (Abbildung 1). Wir haben aber lediglich das Spielprinzip übernommen. Die Regeln, sowie Grundaufstellungen und Figuren passten wir unseren Bedürfnissen an.</w:t>
-      </w:r>
-    </w:p>
-    <w:p>
-      <w:pPr>
-        <w:rPr>
-          <w:rFonts w:asciiTheme="minorHAnsi" w:hAnsiTheme="minorHAnsi" w:cstheme="minorHAnsi"/>
-        </w:rPr>
-      </w:pPr>
-      <w:r>
-        <w:rPr>
-          <w:rFonts w:asciiTheme="minorHAnsi" w:hAnsiTheme="minorHAnsi" w:cstheme="minorHAnsi"/>
-        </w:rPr>
-        <w:t xml:space="preserve">In dieser Dokumentation gehen wir näher auf die Entwicklung von </w:t>
-      </w:r>
-      <w:proofErr w:type="spellStart"/>
-      <w:r>
-        <w:rPr>
-          <w:rFonts w:asciiTheme="minorHAnsi" w:hAnsiTheme="minorHAnsi" w:cstheme="minorHAnsi"/>
-        </w:rPr>
-        <w:t>LaserChess</w:t>
-      </w:r>
-      <w:proofErr w:type="spellEnd"/>
-      <w:r>
-        <w:rPr>
-          <w:rFonts w:asciiTheme="minorHAnsi" w:hAnsiTheme="minorHAnsi" w:cstheme="minorHAnsi"/>
-        </w:rPr>
-        <w:t xml:space="preserve"> ein. Wir betrachten die einzelnen Planungs</w:t>
-      </w:r>
-      <w:r>
-        <w:rPr>
-          <w:rFonts w:asciiTheme="minorHAnsi" w:hAnsiTheme="minorHAnsi" w:cstheme="minorHAnsi"/>
-        </w:rPr>
-        <w:t>-und Realisations</w:t>
-      </w:r>
-      <w:r>
-        <w:rPr>
-          <w:rFonts w:asciiTheme="minorHAnsi" w:hAnsiTheme="minorHAnsi" w:cstheme="minorHAnsi"/>
-        </w:rPr>
-        <w:t>schritte</w:t>
-      </w:r>
-      <w:r>
-        <w:rPr>
-          <w:rFonts w:asciiTheme="minorHAnsi" w:hAnsiTheme="minorHAnsi" w:cstheme="minorHAnsi"/>
-        </w:rPr>
-        <w:t>, sowie</w:t>
-      </w:r>
-      <w:r>
-        <w:rPr>
-          <w:rFonts w:asciiTheme="minorHAnsi" w:hAnsiTheme="minorHAnsi" w:cstheme="minorHAnsi"/>
-        </w:rPr>
-        <w:t xml:space="preserve"> </w:t>
-      </w:r>
-      <w:r>
-        <w:rPr>
-          <w:rFonts w:asciiTheme="minorHAnsi" w:hAnsiTheme="minorHAnsi" w:cstheme="minorHAnsi"/>
-        </w:rPr>
         <w:t xml:space="preserve">die </w:t>
       </w:r>
       <w:r>
@@ -1713,21 +1689,19 @@
         <w:rPr>
           <w:rFonts w:asciiTheme="minorHAnsi" w:hAnsiTheme="minorHAnsi" w:cstheme="minorHAnsi"/>
         </w:rPr>
-        <w:t xml:space="preserve"> Näheres zur Software von </w:t>
-      </w:r>
-      <w:proofErr w:type="spellStart"/>
-      <w:r>
-        <w:rPr>
-          <w:rFonts w:asciiTheme="minorHAnsi" w:hAnsiTheme="minorHAnsi" w:cstheme="minorHAnsi"/>
-        </w:rPr>
-        <w:t>LaserChess</w:t>
-      </w:r>
-      <w:proofErr w:type="spellEnd"/>
-      <w:r>
-        <w:rPr>
-          <w:rFonts w:asciiTheme="minorHAnsi" w:hAnsiTheme="minorHAnsi" w:cstheme="minorHAnsi"/>
-        </w:rPr>
-        <w:t xml:space="preserve"> ist in der Softwaredokumentation zu finden.</w:t>
+        <w:t xml:space="preserve"> Näheres zur Software von LaserChess ist in der Softwaredok</w:t>
+      </w:r>
+      <w:r>
+        <w:rPr>
+          <w:rFonts w:asciiTheme="minorHAnsi" w:hAnsiTheme="minorHAnsi" w:cstheme="minorHAnsi"/>
+        </w:rPr>
+        <w:t>u</w:t>
+      </w:r>
+      <w:r>
+        <w:rPr>
+          <w:rFonts w:asciiTheme="minorHAnsi" w:hAnsiTheme="minorHAnsi" w:cstheme="minorHAnsi"/>
+        </w:rPr>
+        <w:t>mentation zu finden.</w:t>
       </w:r>
     </w:p>
     <w:p>
@@ -1760,7 +1734,7 @@
           <w:lang w:eastAsia="de-CH"/>
         </w:rPr>
         <w:drawing>
-          <wp:inline distT="0" distB="0" distL="0" distR="0">
+          <wp:inline distT="0" distB="0" distL="0" distR="0" wp14:anchorId="2DE5E024" wp14:editId="66D4897C">
             <wp:extent cx="4164941" cy="2943225"/>
             <wp:effectExtent l="0" t="0" r="0" b="0"/>
             <wp:docPr id="9" name="Grafik 9"/>
@@ -1777,10 +1751,10 @@
                     </pic:cNvPicPr>
                   </pic:nvPicPr>
                   <pic:blipFill>
-                    <a:blip r:embed="rId29" cstate="print">
+                    <a:blip r:embed="rId30" cstate="print">
                       <a:extLst>
                         <a:ext uri="{28A0092B-C50C-407E-A947-70E740481C1C}">
-                          <a14:useLocalDpi xmlns="" xmlns:wpc="http://schemas.microsoft.com/office/word/2010/wordprocessingCanvas" xmlns:mc="http://schemas.openxmlformats.org/markup-compatibility/2006" xmlns:o="urn:schemas-microsoft-com:office:office" xmlns:v="urn:schemas-microsoft-com:vml" xmlns:wp14="http://schemas.microsoft.com/office/word/2010/wordprocessingDrawing" xmlns:w10="urn:schemas-microsoft-com:office:word" xmlns:w="http://schemas.openxmlformats.org/wordprocessingml/2006/main" xmlns:w14="http://schemas.microsoft.com/office/word/2010/wordml" xmlns:wpg="http://schemas.microsoft.com/office/word/2010/wordprocessingGroup" xmlns:wpi="http://schemas.microsoft.com/office/word/2010/wordprocessingInk" xmlns:wps="http://schemas.microsoft.com/office/word/2010/wordprocessingShape" xmlns:a14="http://schemas.microsoft.com/office/drawing/2010/main" val="0"/>
+                          <a14:useLocalDpi xmlns:a14="http://schemas.microsoft.com/office/drawing/2010/main" val="0"/>
                         </a:ext>
                       </a:extLst>
                     </a:blip>
@@ -1945,93 +1919,83 @@
         <w:rPr>
           <w:rFonts w:asciiTheme="minorHAnsi" w:hAnsiTheme="minorHAnsi" w:cstheme="minorHAnsi"/>
         </w:rPr>
-        <w:t xml:space="preserve">über den </w:t>
+        <w:t>über den Spieleablauf</w:t>
+      </w:r>
+      <w:r>
+        <w:rPr>
+          <w:rFonts w:asciiTheme="minorHAnsi" w:hAnsiTheme="minorHAnsi" w:cstheme="minorHAnsi"/>
+        </w:rPr>
+        <w:t xml:space="preserve"> zu schaffen, erstell</w:t>
+      </w:r>
+      <w:r>
+        <w:rPr>
+          <w:rFonts w:asciiTheme="minorHAnsi" w:hAnsiTheme="minorHAnsi" w:cstheme="minorHAnsi"/>
+        </w:rPr>
+        <w:t>t</w:t>
+      </w:r>
+      <w:r>
+        <w:rPr>
+          <w:rFonts w:asciiTheme="minorHAnsi" w:hAnsiTheme="minorHAnsi" w:cstheme="minorHAnsi"/>
+        </w:rPr>
+        <w:t xml:space="preserve">en wir ein </w:t>
       </w:r>
       <w:proofErr w:type="spellStart"/>
       <w:r>
         <w:rPr>
           <w:rFonts w:asciiTheme="minorHAnsi" w:hAnsiTheme="minorHAnsi" w:cstheme="minorHAnsi"/>
         </w:rPr>
-        <w:t>Spieleablauf</w:t>
+        <w:t>Flowchart</w:t>
       </w:r>
       <w:proofErr w:type="spellEnd"/>
       <w:r>
         <w:rPr>
           <w:rFonts w:asciiTheme="minorHAnsi" w:hAnsiTheme="minorHAnsi" w:cstheme="minorHAnsi"/>
         </w:rPr>
-        <w:t xml:space="preserve"> zu schaffen, erstell</w:t>
-      </w:r>
-      <w:r>
-        <w:rPr>
-          <w:rFonts w:asciiTheme="minorHAnsi" w:hAnsiTheme="minorHAnsi" w:cstheme="minorHAnsi"/>
-        </w:rPr>
-        <w:t>t</w:t>
-      </w:r>
-      <w:r>
-        <w:rPr>
-          <w:rFonts w:asciiTheme="minorHAnsi" w:hAnsiTheme="minorHAnsi" w:cstheme="minorHAnsi"/>
-        </w:rPr>
-        <w:t xml:space="preserve">en wir ein </w:t>
+        <w:t xml:space="preserve"> (</w:t>
+      </w:r>
+      <w:r>
+        <w:rPr>
+          <w:rFonts w:asciiTheme="minorHAnsi" w:hAnsiTheme="minorHAnsi" w:cstheme="minorHAnsi"/>
+        </w:rPr>
+        <w:t>Abbildung 2</w:t>
+      </w:r>
+      <w:r>
+        <w:rPr>
+          <w:rFonts w:asciiTheme="minorHAnsi" w:hAnsiTheme="minorHAnsi" w:cstheme="minorHAnsi"/>
+        </w:rPr>
+        <w:t>)</w:t>
+      </w:r>
+      <w:r>
+        <w:rPr>
+          <w:rFonts w:asciiTheme="minorHAnsi" w:hAnsiTheme="minorHAnsi" w:cstheme="minorHAnsi"/>
+        </w:rPr>
+        <w:t>. Aus diesem</w:t>
+      </w:r>
+      <w:r>
+        <w:rPr>
+          <w:rFonts w:asciiTheme="minorHAnsi" w:hAnsiTheme="minorHAnsi" w:cstheme="minorHAnsi"/>
+        </w:rPr>
+        <w:t>,</w:t>
+      </w:r>
+      <w:r>
+        <w:rPr>
+          <w:rFonts w:asciiTheme="minorHAnsi" w:hAnsiTheme="minorHAnsi" w:cstheme="minorHAnsi"/>
+        </w:rPr>
+        <w:t xml:space="preserve"> eine Grobe Modulaufteilung und zwar in: Grafik, Spiel, Logik und </w:t>
       </w:r>
       <w:proofErr w:type="spellStart"/>
       <w:r>
         <w:rPr>
           <w:rFonts w:asciiTheme="minorHAnsi" w:hAnsiTheme="minorHAnsi" w:cstheme="minorHAnsi"/>
         </w:rPr>
-        <w:t>Flowchart</w:t>
+        <w:t>main</w:t>
       </w:r>
       <w:proofErr w:type="spellEnd"/>
       <w:r>
         <w:rPr>
           <w:rFonts w:asciiTheme="minorHAnsi" w:hAnsiTheme="minorHAnsi" w:cstheme="minorHAnsi"/>
         </w:rPr>
-        <w:t xml:space="preserve"> (</w:t>
-      </w:r>
-      <w:r>
-        <w:rPr>
-          <w:rFonts w:asciiTheme="minorHAnsi" w:hAnsiTheme="minorHAnsi" w:cstheme="minorHAnsi"/>
-        </w:rPr>
-        <w:t>Abbildung 2</w:t>
-      </w:r>
-      <w:r>
-        <w:rPr>
-          <w:rFonts w:asciiTheme="minorHAnsi" w:hAnsiTheme="minorHAnsi" w:cstheme="minorHAnsi"/>
-        </w:rPr>
-        <w:t>)</w:t>
-      </w:r>
-      <w:r>
-        <w:rPr>
-          <w:rFonts w:asciiTheme="minorHAnsi" w:hAnsiTheme="minorHAnsi" w:cstheme="minorHAnsi"/>
-        </w:rPr>
-        <w:t xml:space="preserve">. Aus diesem eine Grobe Modulaufteilung und zwar in: Grafik, Spiel, Logik und </w:t>
-      </w:r>
-      <w:proofErr w:type="spellStart"/>
-      <w:r>
-        <w:rPr>
-          <w:rFonts w:asciiTheme="minorHAnsi" w:hAnsiTheme="minorHAnsi" w:cstheme="minorHAnsi"/>
-        </w:rPr>
-        <w:t>main</w:t>
-      </w:r>
-      <w:proofErr w:type="spellEnd"/>
-      <w:r>
-        <w:rPr>
-          <w:rFonts w:asciiTheme="minorHAnsi" w:hAnsiTheme="minorHAnsi" w:cstheme="minorHAnsi"/>
-        </w:rPr>
-        <w:t xml:space="preserve"> (</w:t>
-      </w:r>
-      <w:proofErr w:type="spellStart"/>
-      <w:r>
-        <w:rPr>
-          <w:rFonts w:asciiTheme="minorHAnsi" w:hAnsiTheme="minorHAnsi" w:cstheme="minorHAnsi"/>
-        </w:rPr>
-        <w:t>LaserChess</w:t>
-      </w:r>
-      <w:proofErr w:type="spellEnd"/>
-      <w:r>
-        <w:rPr>
-          <w:rFonts w:asciiTheme="minorHAnsi" w:hAnsiTheme="minorHAnsi" w:cstheme="minorHAnsi"/>
-        </w:rPr>
-        <w:t>).</w:t>
+        <w:t xml:space="preserve"> (LaserChess).</w:t>
       </w:r>
       <w:r>
         <w:rPr>
@@ -2206,9 +2170,9 @@
             <o:lock v:ext="edit" aspectratio="t"/>
           </v:shapetype>
           <v:shape id="_x0000_i1025" type="#_x0000_t75" style="width:510.75pt;height:387.75pt" o:ole="">
-            <v:imagedata r:id="rId30" o:title=""/>
+            <v:imagedata r:id="rId31" o:title=""/>
           </v:shape>
-          <o:OLEObject Type="Embed" ProgID="Visio.Drawing.11" ShapeID="_x0000_i1025" DrawAspect="Content" ObjectID="_1401693994" r:id="rId31"/>
+          <o:OLEObject Type="Embed" ProgID="Visio.Drawing.11" ShapeID="_x0000_i1025" DrawAspect="Content" ObjectID="_1401821755" r:id="rId32"/>
         </w:object>
       </w:r>
       <w:r>
@@ -2299,6 +2263,28 @@
     </w:p>
     <w:p>
       <w:pPr>
+        <w:jc w:val="center"/>
+        <w:rPr>
+          <w:rFonts w:asciiTheme="minorHAnsi" w:hAnsiTheme="minorHAnsi" w:cstheme="minorHAnsi"/>
+        </w:rPr>
+      </w:pPr>
+      <w:r>
+        <w:rPr>
+          <w:rFonts w:asciiTheme="minorHAnsi" w:hAnsiTheme="minorHAnsi" w:cstheme="minorHAnsi"/>
+        </w:rPr>
+        <w:t xml:space="preserve">Abbildung 3: </w:t>
+      </w:r>
+      <w:proofErr w:type="spellStart"/>
+      <w:r>
+        <w:rPr>
+          <w:rFonts w:asciiTheme="minorHAnsi" w:hAnsiTheme="minorHAnsi" w:cstheme="minorHAnsi"/>
+        </w:rPr>
+        <w:t>Gitbash</w:t>
+      </w:r>
+      <w:proofErr w:type="spellEnd"/>
+    </w:p>
+    <w:p>
+      <w:pPr>
         <w:pStyle w:val="berschrift2"/>
       </w:pPr>
       <w:bookmarkStart w:id="10" w:name="_Toc326304817"/>
@@ -2341,6 +2327,7 @@
       </w:r>
       <w:bookmarkEnd w:id="12"/>
     </w:p>
+    <w:p/>
     <w:p>
       <w:pPr>
         <w:pStyle w:val="berschrift2"/>
@@ -2525,25 +2512,13 @@
         <w:rPr>
           <w:rFonts w:asciiTheme="minorHAnsi" w:hAnsiTheme="minorHAnsi" w:cstheme="minorHAnsi"/>
         </w:rPr>
-        <w:t xml:space="preserve">Zur </w:t>
-      </w:r>
-      <w:r>
-        <w:rPr>
-          <w:rFonts w:asciiTheme="minorHAnsi" w:hAnsiTheme="minorHAnsi" w:cstheme="minorHAnsi"/>
-        </w:rPr>
-        <w:t>Überprüfung</w:t>
-      </w:r>
-      <w:r>
-        <w:rPr>
-          <w:rFonts w:asciiTheme="minorHAnsi" w:hAnsiTheme="minorHAnsi" w:cstheme="minorHAnsi"/>
-        </w:rPr>
-        <w:t xml:space="preserve"> der </w:t>
-      </w:r>
-      <w:r>
-        <w:rPr>
-          <w:rFonts w:asciiTheme="minorHAnsi" w:hAnsiTheme="minorHAnsi" w:cstheme="minorHAnsi"/>
-        </w:rPr>
-        <w:t>Stabilität und Überprüfung, dass keine ‘Magic-N</w:t>
+        <w:t>Zuerst überprüften wir die Stabilität des Programms und überprüften</w:t>
+      </w:r>
+      <w:r>
+        <w:rPr>
+          <w:rFonts w:asciiTheme="minorHAnsi" w:hAnsiTheme="minorHAnsi" w:cstheme="minorHAnsi"/>
+        </w:rPr>
+        <w:t>, dass keine ‘Magic-N</w:t>
       </w:r>
       <w:r>
         <w:rPr>
@@ -2561,13 +2536,13 @@
         <w:rPr>
           <w:rFonts w:asciiTheme="minorHAnsi" w:hAnsiTheme="minorHAnsi" w:cstheme="minorHAnsi"/>
         </w:rPr>
-        <w:t xml:space="preserve"> mehr vorhanden sind, wurde das </w:t>
-      </w:r>
-      <w:r>
-        <w:rPr>
-          <w:rFonts w:asciiTheme="minorHAnsi" w:hAnsiTheme="minorHAnsi" w:cstheme="minorHAnsi"/>
-        </w:rPr>
-        <w:t>gesamte</w:t>
+        <w:t xml:space="preserve"> mehr vorhanden sind</w:t>
+      </w:r>
+      <w:r>
+        <w:rPr>
+          <w:rFonts w:asciiTheme="minorHAnsi" w:hAnsiTheme="minorHAnsi" w:cstheme="minorHAnsi"/>
+        </w:rPr>
+        <w:t>. Wir skalierten das gesamte</w:t>
       </w:r>
       <w:r>
         <w:rPr>
@@ -2591,31 +2566,29 @@
         <w:rPr>
           <w:rFonts w:asciiTheme="minorHAnsi" w:hAnsiTheme="minorHAnsi" w:cstheme="minorHAnsi"/>
         </w:rPr>
-        <w:t>-</w:t>
-      </w:r>
-      <w:r>
-        <w:rPr>
-          <w:rFonts w:asciiTheme="minorHAnsi" w:hAnsiTheme="minorHAnsi" w:cstheme="minorHAnsi"/>
-        </w:rPr>
-        <w:t>skaliert</w:t>
-      </w:r>
-      <w:r>
-        <w:rPr>
-          <w:rFonts w:asciiTheme="minorHAnsi" w:hAnsiTheme="minorHAnsi" w:cstheme="minorHAnsi"/>
-        </w:rPr>
-        <w:t xml:space="preserve">. Abbildung </w:t>
-      </w:r>
-      <w:r>
-        <w:rPr>
-          <w:rFonts w:asciiTheme="minorHAnsi" w:hAnsiTheme="minorHAnsi" w:cstheme="minorHAnsi"/>
-          <w:color w:val="FF0000"/>
-        </w:rPr>
-        <w:t>x</w:t>
-      </w:r>
-      <w:r>
-        <w:rPr>
-          <w:rFonts w:asciiTheme="minorHAnsi" w:hAnsiTheme="minorHAnsi" w:cstheme="minorHAnsi"/>
-          <w:color w:val="FF0000"/>
+        <w:t xml:space="preserve"> und veränderten andere Parameter, wie z.B. diverse Farben</w:t>
+      </w:r>
+      <w:r>
+        <w:rPr>
+          <w:rFonts w:asciiTheme="minorHAnsi" w:hAnsiTheme="minorHAnsi" w:cstheme="minorHAnsi"/>
+        </w:rPr>
+        <w:t xml:space="preserve">. </w:t>
+      </w:r>
+      <w:r>
+        <w:rPr>
+          <w:rFonts w:asciiTheme="minorHAnsi" w:hAnsiTheme="minorHAnsi" w:cstheme="minorHAnsi"/>
+        </w:rPr>
+        <w:t xml:space="preserve">Abbildung </w:t>
+      </w:r>
+      <w:r>
+        <w:rPr>
+          <w:rFonts w:asciiTheme="minorHAnsi" w:hAnsiTheme="minorHAnsi" w:cstheme="minorHAnsi"/>
+        </w:rPr>
+        <w:t>4</w:t>
+      </w:r>
+      <w:r>
+        <w:rPr>
+          <w:rFonts w:asciiTheme="minorHAnsi" w:hAnsiTheme="minorHAnsi" w:cstheme="minorHAnsi"/>
         </w:rPr>
         <w:t xml:space="preserve"> </w:t>
       </w:r>
@@ -2623,7 +2596,19 @@
         <w:rPr>
           <w:rFonts w:asciiTheme="minorHAnsi" w:hAnsiTheme="minorHAnsi" w:cstheme="minorHAnsi"/>
         </w:rPr>
-        <w:t xml:space="preserve">zeigt, dass auch nach der Skalierung noch </w:t>
+        <w:t>zeigt</w:t>
+      </w:r>
+      <w:r>
+        <w:rPr>
+          <w:rFonts w:asciiTheme="minorHAnsi" w:hAnsiTheme="minorHAnsi" w:cstheme="minorHAnsi"/>
+        </w:rPr>
+        <w:t>, dass auch nach den Veränderungen</w:t>
+      </w:r>
+      <w:r>
+        <w:rPr>
+          <w:rFonts w:asciiTheme="minorHAnsi" w:hAnsiTheme="minorHAnsi" w:cstheme="minorHAnsi"/>
+        </w:rPr>
+        <w:t xml:space="preserve"> noch</w:t>
       </w:r>
       <w:r>
         <w:rPr>
@@ -2641,19 +2626,1078 @@
         <w:rPr>
           <w:rFonts w:asciiTheme="minorHAnsi" w:hAnsiTheme="minorHAnsi" w:cstheme="minorHAnsi"/>
         </w:rPr>
-        <w:t>rdnung</w:t>
-      </w:r>
-      <w:r>
-        <w:rPr>
-          <w:rFonts w:asciiTheme="minorHAnsi" w:hAnsiTheme="minorHAnsi" w:cstheme="minorHAnsi"/>
-        </w:rPr>
-        <w:t xml:space="preserve"> war</w:t>
-      </w:r>
+        <w:t>r</w:t>
+      </w:r>
+      <w:r>
+        <w:rPr>
+          <w:rFonts w:asciiTheme="minorHAnsi" w:hAnsiTheme="minorHAnsi" w:cstheme="minorHAnsi"/>
+        </w:rPr>
+        <w:t>d</w:t>
+      </w:r>
+      <w:r>
+        <w:rPr>
+          <w:rFonts w:asciiTheme="minorHAnsi" w:hAnsiTheme="minorHAnsi" w:cstheme="minorHAnsi"/>
+        </w:rPr>
+        <w:t>nung</w:t>
+      </w:r>
+      <w:r>
+        <w:rPr>
+          <w:rFonts w:asciiTheme="minorHAnsi" w:hAnsiTheme="minorHAnsi" w:cstheme="minorHAnsi"/>
+        </w:rPr>
+        <w:t xml:space="preserve"> </w:t>
+      </w:r>
+      <w:r>
+        <w:rPr>
+          <w:rFonts w:asciiTheme="minorHAnsi" w:hAnsiTheme="minorHAnsi" w:cstheme="minorHAnsi"/>
+        </w:rPr>
+        <w:t>war</w:t>
+      </w:r>
+      <w:bookmarkStart w:id="15" w:name="_GoBack"/>
+      <w:bookmarkEnd w:id="15"/>
       <w:r>
         <w:rPr>
           <w:rFonts w:asciiTheme="minorHAnsi" w:hAnsiTheme="minorHAnsi" w:cstheme="minorHAnsi"/>
         </w:rPr>
         <w:t>.</w:t>
+      </w:r>
+    </w:p>
+    <w:p>
+      <w:pPr>
+        <w:jc w:val="center"/>
+        <w:rPr>
+          <w:rFonts w:asciiTheme="minorHAnsi" w:hAnsiTheme="minorHAnsi" w:cstheme="minorHAnsi"/>
+        </w:rPr>
+      </w:pPr>
+      <w:r>
+        <w:rPr>
+          <w:rFonts w:asciiTheme="minorHAnsi" w:hAnsiTheme="minorHAnsi" w:cstheme="minorHAnsi"/>
+          <w:noProof/>
+          <w:lang w:eastAsia="de-CH"/>
+        </w:rPr>
+        <w:drawing>
+          <wp:inline distT="0" distB="0" distL="0" distR="0" wp14:anchorId="02AB5409" wp14:editId="01C385A9">
+            <wp:extent cx="5124450" cy="4048081"/>
+            <wp:effectExtent l="0" t="0" r="0" b="0"/>
+            <wp:docPr id="2" name="Grafik 2" descr="C:\Users\Jascha\myCarmeWorkspace\LaserChess\docs\img\parameter-tuning.png"/>
+            <wp:cNvGraphicFramePr>
+              <a:graphicFrameLocks xmlns:a="http://schemas.openxmlformats.org/drawingml/2006/main" noChangeAspect="1"/>
+            </wp:cNvGraphicFramePr>
+            <a:graphic xmlns:a="http://schemas.openxmlformats.org/drawingml/2006/main">
+              <a:graphicData uri="http://schemas.openxmlformats.org/drawingml/2006/picture">
+                <pic:pic xmlns:pic="http://schemas.openxmlformats.org/drawingml/2006/picture">
+                  <pic:nvPicPr>
+                    <pic:cNvPr id="0" name="Picture 2" descr="C:\Users\Jascha\myCarmeWorkspace\LaserChess\docs\img\parameter-tuning.png"/>
+                    <pic:cNvPicPr>
+                      <a:picLocks noChangeAspect="1" noChangeArrowheads="1"/>
+                    </pic:cNvPicPr>
+                  </pic:nvPicPr>
+                  <pic:blipFill>
+                    <a:blip r:embed="rId33">
+                      <a:extLst>
+                        <a:ext uri="{28A0092B-C50C-407E-A947-70E740481C1C}">
+                          <a14:useLocalDpi xmlns:a14="http://schemas.microsoft.com/office/drawing/2010/main" val="0"/>
+                        </a:ext>
+                      </a:extLst>
+                    </a:blip>
+                    <a:srcRect/>
+                    <a:stretch>
+                      <a:fillRect/>
+                    </a:stretch>
+                  </pic:blipFill>
+                  <pic:spPr bwMode="auto">
+                    <a:xfrm>
+                      <a:off x="0" y="0"/>
+                      <a:ext cx="5122260" cy="4046351"/>
+                    </a:xfrm>
+                    <a:prstGeom prst="rect">
+                      <a:avLst/>
+                    </a:prstGeom>
+                    <a:noFill/>
+                    <a:ln>
+                      <a:noFill/>
+                    </a:ln>
+                  </pic:spPr>
+                </pic:pic>
+              </a:graphicData>
+            </a:graphic>
+          </wp:inline>
+        </w:drawing>
+      </w:r>
+    </w:p>
+    <w:p>
+      <w:pPr>
+        <w:jc w:val="center"/>
+        <w:rPr>
+          <w:rFonts w:asciiTheme="minorHAnsi" w:hAnsiTheme="minorHAnsi" w:cstheme="minorHAnsi"/>
+        </w:rPr>
+      </w:pPr>
+      <w:r>
+        <w:rPr>
+          <w:rFonts w:asciiTheme="minorHAnsi" w:hAnsiTheme="minorHAnsi" w:cstheme="minorHAnsi"/>
+        </w:rPr>
+        <w:t>Abbildung 4: Parameter-Tuning</w:t>
+      </w:r>
+    </w:p>
+    <w:p>
+      <w:pPr>
+        <w:jc w:val="center"/>
+        <w:rPr>
+          <w:rFonts w:asciiTheme="minorHAnsi" w:hAnsiTheme="minorHAnsi" w:cstheme="minorHAnsi"/>
+        </w:rPr>
+      </w:pPr>
+    </w:p>
+    <w:p>
+      <w:pPr>
+        <w:jc w:val="left"/>
+        <w:rPr>
+          <w:rFonts w:asciiTheme="minorHAnsi" w:hAnsiTheme="minorHAnsi" w:cstheme="minorHAnsi"/>
+        </w:rPr>
+      </w:pPr>
+      <w:r>
+        <w:rPr>
+          <w:rFonts w:asciiTheme="minorHAnsi" w:hAnsiTheme="minorHAnsi" w:cstheme="minorHAnsi"/>
+        </w:rPr>
+        <w:t>Als zweiten Schritt, zogen wir einen Schlussstrich und beschlossen den damals aktuellen Stand des Pr</w:t>
+      </w:r>
+      <w:r>
+        <w:rPr>
+          <w:rFonts w:asciiTheme="minorHAnsi" w:hAnsiTheme="minorHAnsi" w:cstheme="minorHAnsi"/>
+        </w:rPr>
+        <w:t>o</w:t>
+      </w:r>
+      <w:r>
+        <w:rPr>
+          <w:rFonts w:asciiTheme="minorHAnsi" w:hAnsiTheme="minorHAnsi" w:cstheme="minorHAnsi"/>
+        </w:rPr>
+        <w:t>gramms als Version 1.0 zu deklarieren. Dazu erstellten wir ein Testprotokoll und führten damit einen Blackbox-test durch. Wir notierten Fehlerquellen und Unschönheiten und fassten diese in einem Fazit zusammen.</w:t>
+      </w:r>
+    </w:p>
+    <w:p>
+      <w:pPr>
+        <w:jc w:val="left"/>
+        <w:rPr>
+          <w:rFonts w:asciiTheme="minorHAnsi" w:hAnsiTheme="minorHAnsi" w:cstheme="minorHAnsi"/>
+        </w:rPr>
+      </w:pPr>
+      <w:r>
+        <w:rPr>
+          <w:rFonts w:asciiTheme="minorHAnsi" w:hAnsiTheme="minorHAnsi" w:cstheme="minorHAnsi"/>
+        </w:rPr>
+        <w:t>Insgesamt führten wir 3 Blackbox-tests durch und zwar mit den Versionen: 1.0, 1.1 und dem Endprodukt 1.2. Diese sind im Anhang 3 zu finden.</w:t>
+      </w:r>
+    </w:p>
+    <w:p>
+      <w:pPr>
+        <w:jc w:val="left"/>
+        <w:rPr>
+          <w:rFonts w:asciiTheme="minorHAnsi" w:hAnsiTheme="minorHAnsi" w:cstheme="minorHAnsi"/>
+          <w:sz w:val="16"/>
+          <w:szCs w:val="16"/>
+        </w:rPr>
+      </w:pPr>
+    </w:p>
+    <w:p>
+      <w:pPr>
+        <w:jc w:val="left"/>
+        <w:rPr>
+          <w:rFonts w:asciiTheme="minorHAnsi" w:hAnsiTheme="minorHAnsi" w:cstheme="minorHAnsi"/>
+          <w:sz w:val="16"/>
+          <w:szCs w:val="16"/>
+        </w:rPr>
+      </w:pPr>
+    </w:p>
+    <w:p>
+      <w:pPr>
+        <w:jc w:val="left"/>
+        <w:rPr>
+          <w:rFonts w:asciiTheme="minorHAnsi" w:hAnsiTheme="minorHAnsi" w:cstheme="minorHAnsi"/>
+          <w:sz w:val="16"/>
+          <w:szCs w:val="16"/>
+        </w:rPr>
+      </w:pPr>
+    </w:p>
+    <w:p>
+      <w:pPr>
+        <w:jc w:val="left"/>
+        <w:rPr>
+          <w:rFonts w:asciiTheme="minorHAnsi" w:hAnsiTheme="minorHAnsi" w:cstheme="minorHAnsi"/>
+          <w:sz w:val="16"/>
+          <w:szCs w:val="16"/>
+        </w:rPr>
+      </w:pPr>
+      <w:r>
+        <w:rPr>
+          <w:rFonts w:asciiTheme="minorHAnsi" w:hAnsiTheme="minorHAnsi" w:cstheme="minorHAnsi"/>
+          <w:sz w:val="16"/>
+          <w:szCs w:val="16"/>
+        </w:rPr>
+        <w:t>{5nake}</w:t>
+      </w:r>
+    </w:p>
+    <w:p>
+      <w:pPr>
+        <w:pStyle w:val="berschrift1"/>
+      </w:pPr>
+      <w:bookmarkStart w:id="16" w:name="_Toc326304823"/>
+      <w:r>
+        <w:lastRenderedPageBreak/>
+        <w:t>Dokumentationsvorgehen</w:t>
+      </w:r>
+      <w:bookmarkEnd w:id="16"/>
+    </w:p>
+    <w:p>
+      <w:pPr>
+        <w:rPr>
+          <w:rFonts w:asciiTheme="minorHAnsi" w:hAnsiTheme="minorHAnsi" w:cstheme="minorHAnsi"/>
+        </w:rPr>
+      </w:pPr>
+      <w:r>
+        <w:rPr>
+          <w:rFonts w:asciiTheme="minorHAnsi" w:hAnsiTheme="minorHAnsi" w:cstheme="minorHAnsi"/>
+        </w:rPr>
+        <w:t>Arbeitsjournal</w:t>
+      </w:r>
+      <w:r>
+        <w:rPr>
+          <w:rFonts w:asciiTheme="minorHAnsi" w:hAnsiTheme="minorHAnsi" w:cstheme="minorHAnsi"/>
+        </w:rPr>
+        <w:t>/Laborjournal</w:t>
+      </w:r>
+      <w:r>
+        <w:rPr>
+          <w:rFonts w:asciiTheme="minorHAnsi" w:hAnsiTheme="minorHAnsi" w:cstheme="minorHAnsi"/>
+        </w:rPr>
+        <w:t>:</w:t>
+      </w:r>
+    </w:p>
+    <w:p>
+      <w:pPr>
+        <w:rPr>
+          <w:rFonts w:asciiTheme="minorHAnsi" w:hAnsiTheme="minorHAnsi" w:cstheme="minorHAnsi"/>
+        </w:rPr>
+      </w:pPr>
+      <w:r>
+        <w:rPr>
+          <w:rFonts w:asciiTheme="minorHAnsi" w:hAnsiTheme="minorHAnsi" w:cstheme="minorHAnsi"/>
+        </w:rPr>
+        <w:t xml:space="preserve">Im Allgemeinen versuchten wir ein </w:t>
+      </w:r>
+      <w:r>
+        <w:rPr>
+          <w:rFonts w:asciiTheme="minorHAnsi" w:hAnsiTheme="minorHAnsi" w:cstheme="minorHAnsi"/>
+        </w:rPr>
+        <w:t>Labor</w:t>
+      </w:r>
+      <w:r>
+        <w:rPr>
+          <w:rFonts w:asciiTheme="minorHAnsi" w:hAnsiTheme="minorHAnsi" w:cstheme="minorHAnsi"/>
+        </w:rPr>
+        <w:t xml:space="preserve">journal </w:t>
+      </w:r>
+      <w:r>
+        <w:rPr>
+          <w:rFonts w:asciiTheme="minorHAnsi" w:hAnsiTheme="minorHAnsi" w:cstheme="minorHAnsi"/>
+        </w:rPr>
+        <w:t xml:space="preserve">(Anhang 2) </w:t>
+      </w:r>
+      <w:r>
+        <w:rPr>
+          <w:rFonts w:asciiTheme="minorHAnsi" w:hAnsiTheme="minorHAnsi" w:cstheme="minorHAnsi"/>
+        </w:rPr>
+        <w:t>mit den Täglichen Entscheidungen zu fü</w:t>
+      </w:r>
+      <w:r>
+        <w:rPr>
+          <w:rFonts w:asciiTheme="minorHAnsi" w:hAnsiTheme="minorHAnsi" w:cstheme="minorHAnsi"/>
+        </w:rPr>
+        <w:t>h</w:t>
+      </w:r>
+      <w:r>
+        <w:rPr>
+          <w:rFonts w:asciiTheme="minorHAnsi" w:hAnsiTheme="minorHAnsi" w:cstheme="minorHAnsi"/>
+        </w:rPr>
+        <w:t>ren. Da wir aber vorwiegend individuell bei uns Zuhause arbeiteten, war es schnell vergessen. Wir b</w:t>
+      </w:r>
+      <w:r>
+        <w:rPr>
+          <w:rFonts w:asciiTheme="minorHAnsi" w:hAnsiTheme="minorHAnsi" w:cstheme="minorHAnsi"/>
+        </w:rPr>
+        <w:t>e</w:t>
+      </w:r>
+      <w:r>
+        <w:rPr>
+          <w:rFonts w:asciiTheme="minorHAnsi" w:hAnsiTheme="minorHAnsi" w:cstheme="minorHAnsi"/>
+        </w:rPr>
+        <w:t>schlossen d</w:t>
+      </w:r>
+      <w:r>
+        <w:rPr>
+          <w:rFonts w:asciiTheme="minorHAnsi" w:hAnsiTheme="minorHAnsi" w:cstheme="minorHAnsi"/>
+        </w:rPr>
+        <w:t>a</w:t>
+      </w:r>
+      <w:r>
+        <w:rPr>
+          <w:rFonts w:asciiTheme="minorHAnsi" w:hAnsiTheme="minorHAnsi" w:cstheme="minorHAnsi"/>
+        </w:rPr>
+        <w:t xml:space="preserve">her, einfach den Verlauf unserer </w:t>
+      </w:r>
+      <w:proofErr w:type="spellStart"/>
+      <w:r>
+        <w:rPr>
+          <w:rFonts w:asciiTheme="minorHAnsi" w:hAnsiTheme="minorHAnsi" w:cstheme="minorHAnsi"/>
+        </w:rPr>
+        <w:t>commits</w:t>
+      </w:r>
+      <w:proofErr w:type="spellEnd"/>
+      <w:r>
+        <w:rPr>
+          <w:rFonts w:asciiTheme="minorHAnsi" w:hAnsiTheme="minorHAnsi" w:cstheme="minorHAnsi"/>
+        </w:rPr>
+        <w:t xml:space="preserve"> von </w:t>
+      </w:r>
+      <w:proofErr w:type="spellStart"/>
+      <w:r>
+        <w:rPr>
+          <w:rFonts w:asciiTheme="minorHAnsi" w:hAnsiTheme="minorHAnsi" w:cstheme="minorHAnsi"/>
+        </w:rPr>
+        <w:t>Gitbash</w:t>
+      </w:r>
+      <w:proofErr w:type="spellEnd"/>
+      <w:r>
+        <w:rPr>
+          <w:rFonts w:asciiTheme="minorHAnsi" w:hAnsiTheme="minorHAnsi" w:cstheme="minorHAnsi"/>
+        </w:rPr>
+        <w:t xml:space="preserve"> </w:t>
+      </w:r>
+      <w:r>
+        <w:rPr>
+          <w:rFonts w:asciiTheme="minorHAnsi" w:hAnsiTheme="minorHAnsi" w:cstheme="minorHAnsi"/>
+        </w:rPr>
+        <w:t>zusammen</w:t>
+      </w:r>
+      <w:r>
+        <w:rPr>
+          <w:rFonts w:asciiTheme="minorHAnsi" w:hAnsiTheme="minorHAnsi" w:cstheme="minorHAnsi"/>
+        </w:rPr>
+        <w:t>zufassen.</w:t>
+      </w:r>
+      <w:r>
+        <w:rPr>
+          <w:rFonts w:asciiTheme="minorHAnsi" w:hAnsiTheme="minorHAnsi" w:cstheme="minorHAnsi"/>
+        </w:rPr>
+        <w:t xml:space="preserve"> </w:t>
+      </w:r>
+      <w:r>
+        <w:rPr>
+          <w:rFonts w:asciiTheme="minorHAnsi" w:hAnsiTheme="minorHAnsi" w:cstheme="minorHAnsi"/>
+        </w:rPr>
+        <w:t>So garantieren wir auch, dass nichts vergessen wurde.</w:t>
+      </w:r>
+    </w:p>
+    <w:p>
+      <w:pPr>
+        <w:rPr>
+          <w:rFonts w:asciiTheme="minorHAnsi" w:hAnsiTheme="minorHAnsi" w:cstheme="minorHAnsi"/>
+        </w:rPr>
+      </w:pPr>
+    </w:p>
+    <w:p>
+      <w:pPr>
+        <w:rPr>
+          <w:rFonts w:asciiTheme="minorHAnsi" w:hAnsiTheme="minorHAnsi" w:cstheme="minorHAnsi"/>
+        </w:rPr>
+      </w:pPr>
+      <w:r>
+        <w:rPr>
+          <w:rFonts w:asciiTheme="minorHAnsi" w:hAnsiTheme="minorHAnsi" w:cstheme="minorHAnsi"/>
+        </w:rPr>
+        <w:t>Zeitplan:</w:t>
+      </w:r>
+    </w:p>
+    <w:p>
+      <w:pPr>
+        <w:rPr>
+          <w:rFonts w:asciiTheme="minorHAnsi" w:hAnsiTheme="minorHAnsi" w:cstheme="minorHAnsi"/>
+        </w:rPr>
+      </w:pPr>
+      <w:r>
+        <w:rPr>
+          <w:rFonts w:asciiTheme="minorHAnsi" w:hAnsiTheme="minorHAnsi" w:cstheme="minorHAnsi"/>
+        </w:rPr>
+        <w:t>Der nach dem Pflichtenheft erstellte Zeitplan</w:t>
+      </w:r>
+      <w:r>
+        <w:rPr>
+          <w:rFonts w:asciiTheme="minorHAnsi" w:hAnsiTheme="minorHAnsi" w:cstheme="minorHAnsi"/>
+        </w:rPr>
+        <w:t xml:space="preserve"> (Anhang 1)</w:t>
+      </w:r>
+      <w:r>
+        <w:rPr>
+          <w:rFonts w:asciiTheme="minorHAnsi" w:hAnsiTheme="minorHAnsi" w:cstheme="minorHAnsi"/>
+        </w:rPr>
+        <w:t xml:space="preserve"> wurde Wöchentlich (jeden Freitag) während der Pr</w:t>
+      </w:r>
+      <w:r>
+        <w:rPr>
+          <w:rFonts w:asciiTheme="minorHAnsi" w:hAnsiTheme="minorHAnsi" w:cstheme="minorHAnsi"/>
+        </w:rPr>
+        <w:t>o</w:t>
+      </w:r>
+      <w:r>
+        <w:rPr>
+          <w:rFonts w:asciiTheme="minorHAnsi" w:hAnsiTheme="minorHAnsi" w:cstheme="minorHAnsi"/>
+        </w:rPr>
+        <w:t>jektphase kontinuierlich mit dem am Anfang eingeplanten Soll-Wert verglichen.</w:t>
+      </w:r>
+      <w:r>
+        <w:rPr>
+          <w:rFonts w:asciiTheme="minorHAnsi" w:hAnsiTheme="minorHAnsi" w:cstheme="minorHAnsi"/>
+        </w:rPr>
+        <w:t xml:space="preserve"> Die Änderungen die über das Semester hinweg getätigt wurden, wurden i</w:t>
+      </w:r>
+      <w:r>
+        <w:rPr>
+          <w:rFonts w:asciiTheme="minorHAnsi" w:hAnsiTheme="minorHAnsi" w:cstheme="minorHAnsi"/>
+        </w:rPr>
+        <w:t>m Zeitplan nicht mehr vermerkt.</w:t>
+      </w:r>
+    </w:p>
+    <w:p>
+      <w:pPr>
+        <w:rPr>
+          <w:rFonts w:asciiTheme="minorHAnsi" w:hAnsiTheme="minorHAnsi" w:cstheme="minorHAnsi"/>
+        </w:rPr>
+      </w:pPr>
+    </w:p>
+    <w:p>
+      <w:pPr>
+        <w:rPr>
+          <w:rFonts w:asciiTheme="minorHAnsi" w:hAnsiTheme="minorHAnsi" w:cstheme="minorHAnsi"/>
+        </w:rPr>
+      </w:pPr>
+    </w:p>
+    <w:p>
+      <w:pPr>
+        <w:pStyle w:val="berschrift1"/>
+      </w:pPr>
+      <w:bookmarkStart w:id="17" w:name="_Toc326304824"/>
+      <w:r>
+        <w:lastRenderedPageBreak/>
+        <w:t>Spielanleitung</w:t>
+      </w:r>
+      <w:bookmarkEnd w:id="17"/>
+    </w:p>
+    <w:p>
+      <w:pPr>
+        <w:pStyle w:val="berschrift2"/>
+      </w:pPr>
+      <w:r>
+        <w:t>Hauptmenü</w:t>
+      </w:r>
+    </w:p>
+    <w:p>
+      <w:r>
+        <w:t xml:space="preserve">Beim Start von LaserChess sieht man zuerst </w:t>
+      </w:r>
+      <w:r>
+        <w:t>das Hauptmenü (Abbildung 5) mit dem</w:t>
+      </w:r>
+      <w:r>
+        <w:t xml:space="preserve"> Titel und ein Wil</w:t>
+      </w:r>
+      <w:r>
+        <w:t>l</w:t>
+      </w:r>
+      <w:r>
+        <w:t xml:space="preserve">kommen. </w:t>
+      </w:r>
+      <w:r>
+        <w:t>Falls das Programm nicht gewöhnlich mit der .exe Datei geöffnet wurde,</w:t>
+      </w:r>
+      <w:r>
+        <w:t xml:space="preserve"> folgt ein</w:t>
+      </w:r>
+      <w:r>
+        <w:t>e</w:t>
+      </w:r>
+      <w:r>
+        <w:t xml:space="preserve"> kurze Mitteilung </w:t>
+      </w:r>
+      <w:r>
+        <w:t>mit der Art der Öffnung. Möglich wäre i</w:t>
+      </w:r>
+      <w:r>
+        <w:t xml:space="preserve">n </w:t>
+      </w:r>
+      <w:proofErr w:type="spellStart"/>
+      <w:r>
+        <w:t>Eclip</w:t>
+      </w:r>
+      <w:r>
+        <w:t>se</w:t>
+      </w:r>
+      <w:proofErr w:type="spellEnd"/>
+      <w:r>
+        <w:t xml:space="preserve"> oder mit vorgegebenen Argume</w:t>
+      </w:r>
+      <w:r>
+        <w:t>n</w:t>
+      </w:r>
+      <w:r>
+        <w:t>ten (in V1.2 aber auskommentiert).</w:t>
+      </w:r>
+    </w:p>
+    <w:p>
+      <w:r>
+        <w:t xml:space="preserve">Zum Öffnen eines Modes </w:t>
+      </w:r>
+      <w:r>
+        <w:t>oder einer anderen Funktion muss die dazugehörige Zahl (1 bis 5) eing</w:t>
+      </w:r>
+      <w:r>
+        <w:t>e</w:t>
+      </w:r>
+      <w:r>
+        <w:t xml:space="preserve">geben und mit </w:t>
+      </w:r>
+      <w:proofErr w:type="spellStart"/>
+      <w:r>
+        <w:t>Enter</w:t>
+      </w:r>
+      <w:proofErr w:type="spellEnd"/>
+      <w:r>
+        <w:t xml:space="preserve"> bestätig werden.</w:t>
+      </w:r>
+    </w:p>
+    <w:p>
+      <w:r>
+        <w:t>1</w:t>
+      </w:r>
+      <w:r>
+        <w:tab/>
+        <w:t>Öffnet ein normales Spiel mit der Standard-Aufstellung</w:t>
+      </w:r>
+    </w:p>
+    <w:p>
+      <w:pPr>
+        <w:ind w:left="705" w:hanging="705"/>
+      </w:pPr>
+      <w:r>
+        <w:t>2</w:t>
+      </w:r>
+      <w:r>
+        <w:tab/>
+        <w:t>Öffnet den Platziermodus, in welchem man die Figuren nach Wunsch selbst platzieren kann</w:t>
+      </w:r>
+    </w:p>
+    <w:p>
+      <w:pPr>
+        <w:ind w:left="705" w:hanging="705"/>
+      </w:pPr>
+      <w:r>
+        <w:t>3</w:t>
+      </w:r>
+      <w:r>
+        <w:tab/>
+        <w:t xml:space="preserve">Öffnet nach Eingabe </w:t>
+      </w:r>
+      <w:r>
+        <w:t xml:space="preserve">und Bestätigung mit </w:t>
+      </w:r>
+      <w:proofErr w:type="spellStart"/>
+      <w:r>
+        <w:t>Enter</w:t>
+      </w:r>
+      <w:proofErr w:type="spellEnd"/>
+      <w:r>
+        <w:t xml:space="preserve"> </w:t>
+      </w:r>
+      <w:r>
+        <w:t>der gewünschten Textdatei (z.B</w:t>
+      </w:r>
+      <w:r>
+        <w:t>.</w:t>
+      </w:r>
+      <w:r>
+        <w:t xml:space="preserve"> Aufste</w:t>
+      </w:r>
+      <w:r>
+        <w:t>l</w:t>
+      </w:r>
+      <w:r>
+        <w:t>lung2.txt) eine vordefinierte Au</w:t>
+      </w:r>
+      <w:r>
+        <w:t>f</w:t>
+      </w:r>
+      <w:r>
+        <w:t>stellung</w:t>
+      </w:r>
+    </w:p>
+    <w:p>
+      <w:r>
+        <w:t>4</w:t>
+      </w:r>
+      <w:r>
+        <w:tab/>
+        <w:t>Schaltet sowohl den Intro-sound wie auch den gesamten Spiele-sound aus oder ein</w:t>
+      </w:r>
+    </w:p>
+    <w:p>
+      <w:pPr>
+        <w:ind w:left="705" w:hanging="705"/>
+      </w:pPr>
+      <w:r>
+        <w:t>5</w:t>
+      </w:r>
+      <w:r>
+        <w:tab/>
+        <w:t>Schliesst das Programm LaserChess (auch mit dem Schliessen-button von Windows oben rechts möglich)</w:t>
+      </w:r>
+    </w:p>
+    <w:p>
+      <w:pPr>
+        <w:rPr>
+          <w:rStyle w:val="Standard"/>
+          <w:rFonts w:ascii="Times New Roman" w:eastAsia="Times New Roman" w:hAnsi="Times New Roman" w:cs="Times New Roman"/>
+          <w:snapToGrid w:val="0"/>
+          <w:color w:val="000000"/>
+          <w:w w:val="0"/>
+          <w:sz w:val="0"/>
+          <w:szCs w:val="0"/>
+          <w:u w:color="000000"/>
+          <w:bdr w:val="none" w:sz="0" w:space="0" w:color="000000"/>
+          <w:shd w:val="clear" w:color="000000" w:fill="000000"/>
+          <w:lang w:eastAsia="x-none" w:bidi="x-none"/>
+        </w:rPr>
+      </w:pPr>
+    </w:p>
+    <w:p>
+      <w:pPr>
+        <w:jc w:val="left"/>
+      </w:pPr>
+      <w:r>
+        <w:rPr>
+          <w:noProof/>
+          <w:lang w:eastAsia="de-CH"/>
+        </w:rPr>
+        <w:drawing>
+          <wp:inline distT="0" distB="0" distL="0" distR="0" wp14:anchorId="44EB5433" wp14:editId="130A1506">
+            <wp:extent cx="5572125" cy="3589258"/>
+            <wp:effectExtent l="0" t="0" r="0" b="0"/>
+            <wp:docPr id="3" name="Grafik 3" descr="C:\Users\Jascha\Desktop\Hauptmenue.PNG"/>
+            <wp:cNvGraphicFramePr>
+              <a:graphicFrameLocks xmlns:a="http://schemas.openxmlformats.org/drawingml/2006/main" noChangeAspect="1"/>
+            </wp:cNvGraphicFramePr>
+            <a:graphic xmlns:a="http://schemas.openxmlformats.org/drawingml/2006/main">
+              <a:graphicData uri="http://schemas.openxmlformats.org/drawingml/2006/picture">
+                <pic:pic xmlns:pic="http://schemas.openxmlformats.org/drawingml/2006/picture">
+                  <pic:nvPicPr>
+                    <pic:cNvPr id="0" name="Picture 5" descr="C:\Users\Jascha\Desktop\Hauptmenue.PNG"/>
+                    <pic:cNvPicPr>
+                      <a:picLocks noChangeAspect="1" noChangeArrowheads="1"/>
+                    </pic:cNvPicPr>
+                  </pic:nvPicPr>
+                  <pic:blipFill>
+                    <a:blip r:embed="rId34">
+                      <a:extLst>
+                        <a:ext uri="{28A0092B-C50C-407E-A947-70E740481C1C}">
+                          <a14:useLocalDpi xmlns:a14="http://schemas.microsoft.com/office/drawing/2010/main" val="0"/>
+                        </a:ext>
+                      </a:extLst>
+                    </a:blip>
+                    <a:srcRect/>
+                    <a:stretch>
+                      <a:fillRect/>
+                    </a:stretch>
+                  </pic:blipFill>
+                  <pic:spPr bwMode="auto">
+                    <a:xfrm>
+                      <a:off x="0" y="0"/>
+                      <a:ext cx="5590706" cy="3601227"/>
+                    </a:xfrm>
+                    <a:prstGeom prst="rect">
+                      <a:avLst/>
+                    </a:prstGeom>
+                    <a:noFill/>
+                    <a:ln>
+                      <a:noFill/>
+                    </a:ln>
+                  </pic:spPr>
+                </pic:pic>
+              </a:graphicData>
+            </a:graphic>
+          </wp:inline>
+        </w:drawing>
+      </w:r>
+    </w:p>
+    <w:p>
+      <w:pPr>
+        <w:jc w:val="center"/>
+        <w:rPr>
+          <w:sz w:val="16"/>
+          <w:szCs w:val="16"/>
+        </w:rPr>
+      </w:pPr>
+      <w:r>
+        <w:t>Abbildung 5: Hauptmenü LaserChess</w:t>
+      </w:r>
+    </w:p>
+    <w:p>
+      <w:pPr>
+        <w:pStyle w:val="berschrift2"/>
+      </w:pPr>
+      <w:r>
+        <w:lastRenderedPageBreak/>
+        <w:t>Normaler Spielablauf</w:t>
+      </w:r>
+    </w:p>
+    <w:p>
+      <w:r>
+        <w:t>Die vordefinierte Aufstellung besteht aus einem roten und blauen Team mit je einem Laser (oben links / unten rechts), einem König (Stern), einer Mauer und vier Spiegeln.</w:t>
+      </w:r>
+    </w:p>
+    <w:p>
+      <w:pPr>
+        <w:rPr>
+          <w:rStyle w:val="Standard"/>
+          <w:rFonts w:ascii="Times New Roman" w:eastAsia="Times New Roman" w:hAnsi="Times New Roman" w:cs="Times New Roman"/>
+          <w:snapToGrid w:val="0"/>
+          <w:color w:val="000000"/>
+          <w:w w:val="0"/>
+          <w:sz w:val="0"/>
+          <w:szCs w:val="0"/>
+          <w:u w:color="000000"/>
+          <w:bdr w:val="none" w:sz="0" w:space="0" w:color="000000"/>
+          <w:shd w:val="clear" w:color="000000" w:fill="000000"/>
+          <w:lang w:eastAsia="x-none" w:bidi="x-none"/>
+        </w:rPr>
+      </w:pPr>
+      <w:r>
+        <w:t>Rot beginnt immer und hat die Möglichkeit eine seiner Figuren entweder zu drehen oder um ein Feld zu verrücken. Dazu muss die gewünschte Figur angeklickt werden. Es erscheinen Fokusfe</w:t>
+      </w:r>
+      <w:r>
+        <w:t>l</w:t>
+      </w:r>
+      <w:r>
+        <w:t>der</w:t>
+      </w:r>
+      <w:r>
+        <w:t xml:space="preserve"> (Abbildung 6)</w:t>
+      </w:r>
+      <w:r>
+        <w:t xml:space="preserve">, welche die möglichen </w:t>
+      </w:r>
+      <w:r>
+        <w:t>Verschiebungen</w:t>
+      </w:r>
+      <w:r>
+        <w:t xml:space="preserve"> anzeigt. Durch klicken auf eines dieser F</w:t>
+      </w:r>
+      <w:r>
+        <w:t>o</w:t>
+      </w:r>
+      <w:r>
+        <w:t>kusfelder ve</w:t>
+      </w:r>
+      <w:r>
+        <w:t>r</w:t>
+      </w:r>
+      <w:r>
+        <w:t>schiebt sich die Figur. Dreht man</w:t>
+      </w:r>
+      <w:r>
+        <w:t xml:space="preserve"> aber </w:t>
+      </w:r>
+      <w:r>
+        <w:t xml:space="preserve">mit dem </w:t>
+      </w:r>
+      <w:proofErr w:type="spellStart"/>
+      <w:r>
+        <w:t>Mausrad</w:t>
+      </w:r>
+      <w:proofErr w:type="spellEnd"/>
+      <w:r>
+        <w:t xml:space="preserve"> nach oben, so dreht sich die Figur um 90° gegen den Uhrzeigersinn. </w:t>
+      </w:r>
+      <w:r>
+        <w:t xml:space="preserve">Dreht man das </w:t>
+      </w:r>
+      <w:proofErr w:type="spellStart"/>
+      <w:r>
+        <w:t>Mausrad</w:t>
+      </w:r>
+      <w:proofErr w:type="spellEnd"/>
+      <w:r>
+        <w:t xml:space="preserve"> nach unten, gibt das eine Dr</w:t>
+      </w:r>
+      <w:r>
+        <w:t>e</w:t>
+      </w:r>
+      <w:r>
+        <w:t>hung um 90° mit dem Uhrzeige</w:t>
+      </w:r>
+      <w:r>
+        <w:t>r</w:t>
+      </w:r>
+      <w:r>
+        <w:t>sinn.</w:t>
+      </w:r>
+      <w:r>
+        <w:rPr>
+          <w:rStyle w:val="Standard"/>
+          <w:rFonts w:ascii="Times New Roman" w:eastAsia="Times New Roman" w:hAnsi="Times New Roman" w:cs="Times New Roman"/>
+          <w:snapToGrid w:val="0"/>
+          <w:color w:val="000000"/>
+          <w:w w:val="0"/>
+          <w:sz w:val="0"/>
+          <w:szCs w:val="0"/>
+          <w:u w:color="000000"/>
+          <w:bdr w:val="none" w:sz="0" w:space="0" w:color="000000"/>
+          <w:shd w:val="clear" w:color="000000" w:fill="000000"/>
+          <w:lang w:val="x-none" w:eastAsia="x-none" w:bidi="x-none"/>
+        </w:rPr>
+        <w:t xml:space="preserve"> </w:t>
+      </w:r>
+    </w:p>
+    <w:p>
+      <w:pPr>
+        <w:rPr>
+          <w:rStyle w:val="Standard"/>
+          <w:rFonts w:ascii="Times New Roman" w:eastAsia="Times New Roman" w:hAnsi="Times New Roman" w:cs="Times New Roman"/>
+          <w:snapToGrid w:val="0"/>
+          <w:color w:val="000000"/>
+          <w:w w:val="0"/>
+          <w:sz w:val="0"/>
+          <w:szCs w:val="0"/>
+          <w:u w:color="000000"/>
+          <w:bdr w:val="none" w:sz="0" w:space="0" w:color="000000"/>
+          <w:shd w:val="clear" w:color="000000" w:fill="000000"/>
+          <w:lang w:eastAsia="x-none" w:bidi="x-none"/>
+        </w:rPr>
+      </w:pPr>
+    </w:p>
+    <w:p>
+      <w:pPr>
+        <w:jc w:val="center"/>
+      </w:pPr>
+      <w:r>
+        <w:rPr>
+          <w:noProof/>
+          <w:lang w:eastAsia="de-CH"/>
+        </w:rPr>
+        <w:drawing>
+          <wp:inline distT="0" distB="0" distL="0" distR="0" wp14:anchorId="04D5339E" wp14:editId="0229DCDD">
+            <wp:extent cx="1933575" cy="2886075"/>
+            <wp:effectExtent l="0" t="0" r="0" b="0"/>
+            <wp:docPr id="4" name="Grafik 4" descr="C:\Users\Jascha\Desktop\Angewählte Figur.PNG"/>
+            <wp:cNvGraphicFramePr>
+              <a:graphicFrameLocks xmlns:a="http://schemas.openxmlformats.org/drawingml/2006/main" noChangeAspect="1"/>
+            </wp:cNvGraphicFramePr>
+            <a:graphic xmlns:a="http://schemas.openxmlformats.org/drawingml/2006/main">
+              <a:graphicData uri="http://schemas.openxmlformats.org/drawingml/2006/picture">
+                <pic:pic xmlns:pic="http://schemas.openxmlformats.org/drawingml/2006/picture">
+                  <pic:nvPicPr>
+                    <pic:cNvPr id="0" name="Picture 24" descr="C:\Users\Jascha\Desktop\Angewählte Figur.PNG"/>
+                    <pic:cNvPicPr>
+                      <a:picLocks noChangeAspect="1" noChangeArrowheads="1"/>
+                    </pic:cNvPicPr>
+                  </pic:nvPicPr>
+                  <pic:blipFill>
+                    <a:blip r:embed="rId35">
+                      <a:extLst>
+                        <a:ext uri="{28A0092B-C50C-407E-A947-70E740481C1C}">
+                          <a14:useLocalDpi xmlns:a14="http://schemas.microsoft.com/office/drawing/2010/main" val="0"/>
+                        </a:ext>
+                      </a:extLst>
+                    </a:blip>
+                    <a:srcRect/>
+                    <a:stretch>
+                      <a:fillRect/>
+                    </a:stretch>
+                  </pic:blipFill>
+                  <pic:spPr bwMode="auto">
+                    <a:xfrm>
+                      <a:off x="0" y="0"/>
+                      <a:ext cx="1933575" cy="2886075"/>
+                    </a:xfrm>
+                    <a:prstGeom prst="rect">
+                      <a:avLst/>
+                    </a:prstGeom>
+                    <a:noFill/>
+                    <a:ln>
+                      <a:noFill/>
+                    </a:ln>
+                  </pic:spPr>
+                </pic:pic>
+              </a:graphicData>
+            </a:graphic>
+          </wp:inline>
+        </w:drawing>
+      </w:r>
+    </w:p>
+    <w:p>
+      <w:pPr>
+        <w:jc w:val="center"/>
+      </w:pPr>
+      <w:r>
+        <w:t>Abbildung 6: Fokusfelder</w:t>
+      </w:r>
+    </w:p>
+    <w:p>
+      <w:pPr>
+        <w:jc w:val="center"/>
+      </w:pPr>
+    </w:p>
+    <w:p>
+      <w:pPr>
+        <w:jc w:val="left"/>
+      </w:pPr>
+      <w:r>
+        <w:t>Um eine angewählte Figur wieder abzuwählen kann man entweder nochmals auf die gleiche Figur klicken oder einfach eine andere Figur anwählen.</w:t>
+      </w:r>
+    </w:p>
+    <w:p>
+      <w:r>
+        <w:t>Nach jeder Drehung oder Verschiebung ist ein Zug beendet und die Kanone des Spielers des b</w:t>
+      </w:r>
+      <w:r>
+        <w:t>e</w:t>
+      </w:r>
+      <w:r>
+        <w:t>endeten Zuges feuert automatisch seinen L</w:t>
+      </w:r>
+      <w:r>
+        <w:t>a</w:t>
+      </w:r>
+      <w:r>
+        <w:t>ser ab.</w:t>
+      </w:r>
+      <w:r>
+        <w:t xml:space="preserve"> Di</w:t>
+      </w:r>
+      <w:r>
+        <w:t>es kann nicht verhindert werden!</w:t>
+      </w:r>
+    </w:p>
+    <w:p>
+      <w:r>
+        <w:t>Der Laser kann an den Spiegeln abprallen, einen König</w:t>
+      </w:r>
+      <w:r>
+        <w:t xml:space="preserve"> (auch den Eigenen!) treffen und das Sp</w:t>
+      </w:r>
+      <w:r>
+        <w:t>i</w:t>
+      </w:r>
+      <w:r>
+        <w:t>e</w:t>
+      </w:r>
+      <w:r>
+        <w:t>l b</w:t>
+      </w:r>
+      <w:r>
+        <w:t>e</w:t>
+      </w:r>
+      <w:r>
+        <w:t>enden oder in eine Wand oder Mauer schiessen und den Zug damit endgültig beenden.</w:t>
+      </w:r>
+    </w:p>
+    <w:p>
+      <w:r>
+        <w:t>Trifft der Laser aber einen Spiegel im Rücken, so wird dieser zerstört und ist für das fortlaufende Spiel verloren.</w:t>
+      </w:r>
+    </w:p>
+    <w:p>
+      <w:r>
+        <w:t>Die Spieler wechseln sich nach jedem Laserabschuss ab.</w:t>
+      </w:r>
+    </w:p>
+    <w:p>
+      <w:pPr>
+        <w:rPr>
+          <w:rFonts w:asciiTheme="minorHAnsi" w:hAnsiTheme="minorHAnsi" w:cstheme="minorHAnsi"/>
+          <w:sz w:val="16"/>
+          <w:szCs w:val="16"/>
+        </w:rPr>
+      </w:pPr>
+      <w:r>
+        <w:t>Ziel ist es, durch vorausschauendes und “</w:t>
+      </w:r>
+      <w:proofErr w:type="spellStart"/>
+      <w:r>
+        <w:t>l</w:t>
+      </w:r>
+      <w:r>
+        <w:t>aserisches</w:t>
+      </w:r>
+      <w:proofErr w:type="spellEnd"/>
+      <w:r>
+        <w:t xml:space="preserve">“ </w:t>
+      </w:r>
+      <w:r>
+        <w:t>D</w:t>
+      </w:r>
+      <w:r>
+        <w:t>enken den gegnerischen König mit einem Laser zu treffen.</w:t>
+      </w:r>
+    </w:p>
+    <w:p>
+      <w:pPr>
+        <w:pStyle w:val="berschrift2"/>
+      </w:pPr>
+      <w:r>
+        <w:lastRenderedPageBreak/>
+        <w:t>Platziermodus</w:t>
+      </w:r>
+    </w:p>
+    <w:p>
+      <w:r>
+        <w:t>Im Platziermodus erscheint nur ein leeres Spielfeld. Es gilt nun die einzelnen Figuren nach einer vo</w:t>
+      </w:r>
+      <w:r>
+        <w:t>rdefinierten Reihenfolge</w:t>
+      </w:r>
+      <w:r>
+        <w:t xml:space="preserve"> zu setzten.</w:t>
+      </w:r>
+    </w:p>
+    <w:p>
+      <w:r>
+        <w:t>Zuerst werden die Figuren mit einem Klick der linken Maustaste auf dem gewünschten Feld pla</w:t>
+      </w:r>
+      <w:r>
+        <w:t>t</w:t>
+      </w:r>
+      <w:r>
+        <w:t xml:space="preserve">ziert und dann mittels </w:t>
+      </w:r>
+      <w:proofErr w:type="spellStart"/>
+      <w:r>
+        <w:t>Mausrad</w:t>
+      </w:r>
+      <w:proofErr w:type="spellEnd"/>
+      <w:r>
+        <w:t xml:space="preserve"> in die richtige Ric</w:t>
+      </w:r>
+      <w:r>
+        <w:t>h</w:t>
+      </w:r>
+      <w:r>
+        <w:t>tung gedreht und mit einem weiteren Klick der linken Maustaste bestätigt. Es mu</w:t>
+      </w:r>
+      <w:r>
+        <w:t xml:space="preserve">ss also für jede Figur zweimal </w:t>
+      </w:r>
+      <w:r>
+        <w:t>geklickt werden.</w:t>
+      </w:r>
+    </w:p>
+    <w:p>
+      <w:r>
+        <w:t>Reihenfolge:</w:t>
       </w:r>
     </w:p>
     <w:p>
@@ -2661,195 +3705,193 @@
         <w:pStyle w:val="Listenabsatz"/>
         <w:numPr>
           <w:ilvl w:val="0"/>
-          <w:numId w:val="42"/>
+          <w:numId w:val="43"/>
         </w:numPr>
-        <w:rPr>
-          <w:rFonts w:asciiTheme="minorHAnsi" w:hAnsiTheme="minorHAnsi"/>
-        </w:rPr>
-      </w:pPr>
-      <w:proofErr w:type="spellStart"/>
-      <w:r>
-        <w:rPr>
-          <w:rFonts w:asciiTheme="minorHAnsi" w:hAnsiTheme="minorHAnsi" w:cstheme="minorHAnsi"/>
-        </w:rPr>
-        <w:t>bild</w:t>
-      </w:r>
-      <w:proofErr w:type="spellEnd"/>
+      </w:pPr>
+      <w:r>
+        <w:t>Roter König</w:t>
+      </w:r>
+    </w:p>
+    <w:p>
+      <w:pPr>
+        <w:pStyle w:val="Listenabsatz"/>
+        <w:numPr>
+          <w:ilvl w:val="0"/>
+          <w:numId w:val="43"/>
+        </w:numPr>
+      </w:pPr>
+      <w:r>
+        <w:t>Blauer König</w:t>
+      </w:r>
+    </w:p>
+    <w:p>
+      <w:pPr>
+        <w:pStyle w:val="Listenabsatz"/>
+        <w:numPr>
+          <w:ilvl w:val="0"/>
+          <w:numId w:val="43"/>
+        </w:numPr>
+      </w:pPr>
+      <w:r>
+        <w:t>Rote Kanone</w:t>
+      </w:r>
+    </w:p>
+    <w:p>
+      <w:pPr>
+        <w:pStyle w:val="Listenabsatz"/>
+        <w:numPr>
+          <w:ilvl w:val="0"/>
+          <w:numId w:val="43"/>
+        </w:numPr>
+      </w:pPr>
+      <w:r>
+        <w:t>Blaue Kanone</w:t>
+      </w:r>
+    </w:p>
+    <w:p>
+      <w:pPr>
+        <w:pStyle w:val="Listenabsatz"/>
+        <w:numPr>
+          <w:ilvl w:val="0"/>
+          <w:numId w:val="43"/>
+        </w:numPr>
+      </w:pPr>
+      <w:r>
+        <w:t>Rote Mauer</w:t>
+      </w:r>
+    </w:p>
+    <w:p>
+      <w:pPr>
+        <w:pStyle w:val="Listenabsatz"/>
+        <w:numPr>
+          <w:ilvl w:val="0"/>
+          <w:numId w:val="43"/>
+        </w:numPr>
+      </w:pPr>
+      <w:r>
+        <w:t>Blaue Mauer</w:t>
+      </w:r>
+    </w:p>
+    <w:p>
+      <w:pPr>
+        <w:pStyle w:val="Listenabsatz"/>
+        <w:numPr>
+          <w:ilvl w:val="0"/>
+          <w:numId w:val="43"/>
+        </w:numPr>
+      </w:pPr>
+      <w:r>
+        <w:t>Abwechselnd ein roter- und ein blauer Spiegel (je 4)</w:t>
+      </w:r>
+    </w:p>
+    <w:p>
+      <w:r>
+        <w:t>(</w:t>
+      </w:r>
+      <w:r>
+        <w:t>Die folgende Figur ist jeweils auch im Hauptmenü-F</w:t>
+      </w:r>
+      <w:r>
+        <w:t>enster zu sehen)</w:t>
+      </w:r>
+    </w:p>
+    <w:p/>
+    <w:p/>
+    <w:p/>
+    <w:p/>
+    <w:p/>
+    <w:p/>
+    <w:p/>
+    <w:p/>
+    <w:p/>
+    <w:p/>
+    <w:p/>
+    <w:p>
+      <w:pPr>
+        <w:rPr>
+          <w:sz w:val="16"/>
+          <w:szCs w:val="16"/>
+        </w:rPr>
+      </w:pPr>
+    </w:p>
+    <w:p>
+      <w:pPr>
+        <w:rPr>
+          <w:sz w:val="16"/>
+          <w:szCs w:val="16"/>
+        </w:rPr>
+      </w:pPr>
+    </w:p>
+    <w:p>
+      <w:pPr>
+        <w:rPr>
+          <w:sz w:val="16"/>
+          <w:szCs w:val="16"/>
+        </w:rPr>
+      </w:pPr>
+    </w:p>
+    <w:p>
+      <w:pPr>
+        <w:rPr>
+          <w:sz w:val="16"/>
+          <w:szCs w:val="16"/>
+        </w:rPr>
+      </w:pPr>
+    </w:p>
+    <w:p>
+      <w:pPr>
+        <w:rPr>
+          <w:sz w:val="16"/>
+          <w:szCs w:val="16"/>
+        </w:rPr>
+      </w:pPr>
+    </w:p>
+    <w:p>
+      <w:pPr>
+        <w:jc w:val="left"/>
+        <w:rPr>
+          <w:sz w:val="16"/>
+          <w:szCs w:val="16"/>
+        </w:rPr>
+      </w:pPr>
+    </w:p>
+    <w:p>
+      <w:pPr>
+        <w:jc w:val="center"/>
+        <w:rPr>
+          <w:sz w:val="16"/>
+          <w:szCs w:val="16"/>
+        </w:rPr>
+      </w:pPr>
+    </w:p>
+    <w:p>
+      <w:pPr>
+        <w:jc w:val="center"/>
+        <w:rPr>
+          <w:sz w:val="16"/>
+          <w:szCs w:val="16"/>
+        </w:rPr>
+      </w:pPr>
+      <w:r>
+        <w:rPr>
+          <w:rFonts w:asciiTheme="minorHAnsi" w:hAnsiTheme="minorHAnsi" w:cstheme="minorHAnsi"/>
+          <w:sz w:val="16"/>
+          <w:szCs w:val="16"/>
+        </w:rPr>
+        <w:t>{5gewinnt}</w:t>
+      </w:r>
     </w:p>
     <w:p>
       <w:pPr>
         <w:pStyle w:val="berschrift1"/>
       </w:pPr>
-      <w:bookmarkStart w:id="15" w:name="_Toc326304823"/>
-      <w:r>
-        <w:lastRenderedPageBreak/>
-        <w:t>Dokumentationsvorgehen</w:t>
-      </w:r>
-      <w:bookmarkEnd w:id="15"/>
-    </w:p>
-    <w:p>
-      <w:pPr>
-        <w:rPr>
-          <w:rFonts w:asciiTheme="minorHAnsi" w:hAnsiTheme="minorHAnsi" w:cstheme="minorHAnsi"/>
-        </w:rPr>
-      </w:pPr>
-      <w:r>
-        <w:rPr>
-          <w:rFonts w:asciiTheme="minorHAnsi" w:hAnsiTheme="minorHAnsi" w:cstheme="minorHAnsi"/>
-        </w:rPr>
-        <w:t>Arbeitsjournal:</w:t>
-      </w:r>
-    </w:p>
-    <w:p>
-      <w:pPr>
-        <w:rPr>
-          <w:rFonts w:asciiTheme="minorHAnsi" w:hAnsiTheme="minorHAnsi" w:cstheme="minorHAnsi"/>
-        </w:rPr>
-      </w:pPr>
-      <w:r>
-        <w:rPr>
-          <w:rFonts w:asciiTheme="minorHAnsi" w:hAnsiTheme="minorHAnsi" w:cstheme="minorHAnsi"/>
-        </w:rPr>
-        <w:t>Im Allgemeinen versuchten wir ein Arbeitsjournal mit den Täglichen Entscheidungen zu führen. Da wir aber vorwiegend individuell bei uns Zuhause arbeiteten, war es schnell vergessen. Wir beschlossen d</w:t>
-      </w:r>
-      <w:r>
-        <w:rPr>
-          <w:rFonts w:asciiTheme="minorHAnsi" w:hAnsiTheme="minorHAnsi" w:cstheme="minorHAnsi"/>
-        </w:rPr>
-        <w:t>a</w:t>
-      </w:r>
-      <w:r>
-        <w:rPr>
-          <w:rFonts w:asciiTheme="minorHAnsi" w:hAnsiTheme="minorHAnsi" w:cstheme="minorHAnsi"/>
-        </w:rPr>
-        <w:t xml:space="preserve">her, einfach den Verlauf unserer </w:t>
-      </w:r>
-      <w:proofErr w:type="spellStart"/>
-      <w:r>
-        <w:rPr>
-          <w:rFonts w:asciiTheme="minorHAnsi" w:hAnsiTheme="minorHAnsi" w:cstheme="minorHAnsi"/>
-        </w:rPr>
-        <w:t>commits</w:t>
-      </w:r>
-      <w:proofErr w:type="spellEnd"/>
-      <w:r>
-        <w:rPr>
-          <w:rFonts w:asciiTheme="minorHAnsi" w:hAnsiTheme="minorHAnsi" w:cstheme="minorHAnsi"/>
-        </w:rPr>
-        <w:t xml:space="preserve"> von </w:t>
-      </w:r>
-      <w:proofErr w:type="spellStart"/>
-      <w:r>
-        <w:rPr>
-          <w:rFonts w:asciiTheme="minorHAnsi" w:hAnsiTheme="minorHAnsi" w:cstheme="minorHAnsi"/>
-        </w:rPr>
-        <w:t>Gitbash</w:t>
-      </w:r>
-      <w:proofErr w:type="spellEnd"/>
-      <w:r>
-        <w:rPr>
-          <w:rFonts w:asciiTheme="minorHAnsi" w:hAnsiTheme="minorHAnsi" w:cstheme="minorHAnsi"/>
-        </w:rPr>
-        <w:t xml:space="preserve"> </w:t>
-      </w:r>
-      <w:r>
-        <w:rPr>
-          <w:rFonts w:asciiTheme="minorHAnsi" w:hAnsiTheme="minorHAnsi" w:cstheme="minorHAnsi"/>
-        </w:rPr>
-        <w:t>zusammen</w:t>
-      </w:r>
-      <w:r>
-        <w:rPr>
-          <w:rFonts w:asciiTheme="minorHAnsi" w:hAnsiTheme="minorHAnsi" w:cstheme="minorHAnsi"/>
-        </w:rPr>
-        <w:t>zufassen.</w:t>
-      </w:r>
-      <w:r>
-        <w:rPr>
-          <w:rFonts w:asciiTheme="minorHAnsi" w:hAnsiTheme="minorHAnsi" w:cstheme="minorHAnsi"/>
-        </w:rPr>
-        <w:t xml:space="preserve"> </w:t>
-      </w:r>
-      <w:r>
-        <w:rPr>
-          <w:rFonts w:asciiTheme="minorHAnsi" w:hAnsiTheme="minorHAnsi" w:cstheme="minorHAnsi"/>
-        </w:rPr>
-        <w:t>So garantieren wir auch, dass nichts vergessen wurde.</w:t>
-      </w:r>
-    </w:p>
-    <w:p>
-      <w:pPr>
-        <w:rPr>
-          <w:rFonts w:asciiTheme="minorHAnsi" w:hAnsiTheme="minorHAnsi" w:cstheme="minorHAnsi"/>
-        </w:rPr>
-      </w:pPr>
-    </w:p>
-    <w:p>
-      <w:pPr>
-        <w:rPr>
-          <w:rFonts w:asciiTheme="minorHAnsi" w:hAnsiTheme="minorHAnsi" w:cstheme="minorHAnsi"/>
-        </w:rPr>
-      </w:pPr>
-      <w:r>
-        <w:rPr>
-          <w:rFonts w:asciiTheme="minorHAnsi" w:hAnsiTheme="minorHAnsi" w:cstheme="minorHAnsi"/>
-        </w:rPr>
-        <w:t>Zeitplan:</w:t>
-      </w:r>
-    </w:p>
-    <w:p>
-      <w:pPr>
-        <w:rPr>
-          <w:rFonts w:asciiTheme="minorHAnsi" w:hAnsiTheme="minorHAnsi" w:cstheme="minorHAnsi"/>
-        </w:rPr>
-      </w:pPr>
-      <w:r>
-        <w:rPr>
-          <w:rFonts w:asciiTheme="minorHAnsi" w:hAnsiTheme="minorHAnsi" w:cstheme="minorHAnsi"/>
-        </w:rPr>
-        <w:t>Der nach dem Pflichtenheft erstellte Zeitplan wurde Wöchentlich (jeden Freitag) während der Projek</w:t>
-      </w:r>
-      <w:r>
-        <w:rPr>
-          <w:rFonts w:asciiTheme="minorHAnsi" w:hAnsiTheme="minorHAnsi" w:cstheme="minorHAnsi"/>
-        </w:rPr>
-        <w:t>t</w:t>
-      </w:r>
-      <w:r>
-        <w:rPr>
-          <w:rFonts w:asciiTheme="minorHAnsi" w:hAnsiTheme="minorHAnsi" w:cstheme="minorHAnsi"/>
-        </w:rPr>
-        <w:t>phase kontinuierlich mit dem am Anfang eingeplanten Soll-Wert verglichen.</w:t>
-      </w:r>
-      <w:r>
-        <w:rPr>
-          <w:rFonts w:asciiTheme="minorHAnsi" w:hAnsiTheme="minorHAnsi" w:cstheme="minorHAnsi"/>
-        </w:rPr>
-        <w:t xml:space="preserve"> Die Änderungen die über das Semester hinweg getätigt wurden, wurden im Zeitplan nicht mehr vermerkt. </w:t>
-      </w:r>
-    </w:p>
-    <w:p>
-      <w:pPr>
-        <w:pStyle w:val="berschrift1"/>
-      </w:pPr>
-      <w:bookmarkStart w:id="16" w:name="_Toc326304824"/>
-      <w:r>
-        <w:lastRenderedPageBreak/>
-        <w:t>Spielanleitung</w:t>
-      </w:r>
-      <w:bookmarkEnd w:id="16"/>
-    </w:p>
-    <w:p>
-      <w:pPr>
-        <w:pStyle w:val="berschrift1"/>
-      </w:pPr>
-      <w:bookmarkStart w:id="17" w:name="_Toc326304825"/>
+      <w:bookmarkStart w:id="18" w:name="_Toc326304825"/>
       <w:r>
         <w:lastRenderedPageBreak/>
         <w:t>Schlusswort</w:t>
       </w:r>
       <w:bookmarkEnd w:id="7"/>
-      <w:bookmarkEnd w:id="17"/>
+      <w:bookmarkEnd w:id="18"/>
     </w:p>
     <w:p>
       <w:pPr>
@@ -2931,144 +3973,170 @@
           <w:rFonts w:asciiTheme="minorHAnsi" w:hAnsiTheme="minorHAnsi" w:cstheme="minorHAnsi"/>
         </w:rPr>
       </w:pPr>
+      <w:r>
+        <w:rPr>
+          <w:rFonts w:asciiTheme="minorHAnsi" w:hAnsiTheme="minorHAnsi" w:cstheme="minorHAnsi"/>
+        </w:rPr>
+        <w:t xml:space="preserve">Fazit: </w:t>
+      </w:r>
+      <w:r>
+        <w:rPr>
+          <w:rFonts w:asciiTheme="minorHAnsi" w:hAnsiTheme="minorHAnsi" w:cstheme="minorHAnsi"/>
+        </w:rPr>
+        <w:t>Wir</w:t>
+      </w:r>
+      <w:r>
+        <w:rPr>
+          <w:rFonts w:asciiTheme="minorHAnsi" w:hAnsiTheme="minorHAnsi" w:cstheme="minorHAnsi"/>
+        </w:rPr>
+        <w:t xml:space="preserve"> haben alle zwingend vorausgesetzten </w:t>
+      </w:r>
+      <w:r>
+        <w:rPr>
+          <w:rFonts w:asciiTheme="minorHAnsi" w:hAnsiTheme="minorHAnsi" w:cstheme="minorHAnsi"/>
+        </w:rPr>
+        <w:t>Funktionalitäten des P</w:t>
+      </w:r>
+      <w:r>
+        <w:rPr>
+          <w:rFonts w:asciiTheme="minorHAnsi" w:hAnsiTheme="minorHAnsi" w:cstheme="minorHAnsi"/>
+        </w:rPr>
+        <w:t>flichtenhe</w:t>
+      </w:r>
+      <w:r>
+        <w:rPr>
+          <w:rFonts w:asciiTheme="minorHAnsi" w:hAnsiTheme="minorHAnsi" w:cstheme="minorHAnsi"/>
+        </w:rPr>
+        <w:t>f</w:t>
+      </w:r>
+      <w:r>
+        <w:rPr>
+          <w:rFonts w:asciiTheme="minorHAnsi" w:hAnsiTheme="minorHAnsi" w:cstheme="minorHAnsi"/>
+        </w:rPr>
+        <w:t xml:space="preserve">ts erreicht. </w:t>
+      </w:r>
+      <w:r>
+        <w:rPr>
+          <w:rFonts w:asciiTheme="minorHAnsi" w:hAnsiTheme="minorHAnsi" w:cstheme="minorHAnsi"/>
+        </w:rPr>
+        <w:t>Auch e</w:t>
+      </w:r>
+      <w:r>
+        <w:rPr>
+          <w:rFonts w:asciiTheme="minorHAnsi" w:hAnsiTheme="minorHAnsi" w:cstheme="minorHAnsi"/>
+        </w:rPr>
+        <w:t>inige der zusätzlich</w:t>
+      </w:r>
+      <w:r>
+        <w:rPr>
+          <w:rFonts w:asciiTheme="minorHAnsi" w:hAnsiTheme="minorHAnsi" w:cstheme="minorHAnsi"/>
+        </w:rPr>
+        <w:t xml:space="preserve"> geplanten Funktionen, </w:t>
+      </w:r>
+      <w:r>
+        <w:rPr>
+          <w:rFonts w:asciiTheme="minorHAnsi" w:hAnsiTheme="minorHAnsi" w:cstheme="minorHAnsi"/>
+        </w:rPr>
+        <w:t xml:space="preserve">wie </w:t>
+      </w:r>
       <w:proofErr w:type="spellStart"/>
       <w:r>
         <w:rPr>
           <w:rFonts w:asciiTheme="minorHAnsi" w:hAnsiTheme="minorHAnsi" w:cstheme="minorHAnsi"/>
-        </w:rPr>
-        <w:t>Blup</w:t>
+          <w:color w:val="FF0000"/>
+        </w:rPr>
+        <w:t>blab</w:t>
+      </w:r>
+      <w:r>
+        <w:rPr>
+          <w:rFonts w:asciiTheme="minorHAnsi" w:hAnsiTheme="minorHAnsi" w:cstheme="minorHAnsi"/>
+          <w:color w:val="FF0000"/>
+        </w:rPr>
+        <w:t>la</w:t>
+      </w:r>
+      <w:r>
+        <w:rPr>
+          <w:rFonts w:asciiTheme="minorHAnsi" w:hAnsiTheme="minorHAnsi" w:cstheme="minorHAnsi"/>
+          <w:color w:val="FF0000"/>
+        </w:rPr>
+        <w:t>b</w:t>
+      </w:r>
+      <w:r>
+        <w:rPr>
+          <w:rFonts w:asciiTheme="minorHAnsi" w:hAnsiTheme="minorHAnsi" w:cstheme="minorHAnsi"/>
+          <w:color w:val="FF0000"/>
+        </w:rPr>
+        <w:t>l</w:t>
+      </w:r>
+      <w:r>
+        <w:rPr>
+          <w:rFonts w:asciiTheme="minorHAnsi" w:hAnsiTheme="minorHAnsi" w:cstheme="minorHAnsi"/>
+          <w:color w:val="FF0000"/>
+        </w:rPr>
+        <w:t>a</w:t>
       </w:r>
       <w:proofErr w:type="spellEnd"/>
       <w:r>
         <w:rPr>
           <w:rFonts w:asciiTheme="minorHAnsi" w:hAnsiTheme="minorHAnsi" w:cstheme="minorHAnsi"/>
         </w:rPr>
-        <w:t>..</w:t>
-      </w:r>
-    </w:p>
-    <w:p>
-      <w:pPr>
-        <w:rPr>
-          <w:rFonts w:asciiTheme="minorHAnsi" w:hAnsiTheme="minorHAnsi" w:cstheme="minorHAnsi"/>
-        </w:rPr>
-      </w:pPr>
-    </w:p>
-    <w:p>
-      <w:pPr>
-        <w:rPr>
-          <w:rFonts w:asciiTheme="minorHAnsi" w:hAnsiTheme="minorHAnsi" w:cstheme="minorHAnsi"/>
-        </w:rPr>
-      </w:pPr>
-      <w:r>
-        <w:rPr>
-          <w:rFonts w:asciiTheme="minorHAnsi" w:hAnsiTheme="minorHAnsi" w:cstheme="minorHAnsi"/>
-        </w:rPr>
-        <w:t xml:space="preserve">Fazit: </w:t>
-      </w:r>
-      <w:r>
-        <w:rPr>
-          <w:rFonts w:asciiTheme="minorHAnsi" w:hAnsiTheme="minorHAnsi" w:cstheme="minorHAnsi"/>
-        </w:rPr>
-        <w:t>Wir</w:t>
-      </w:r>
-      <w:r>
-        <w:rPr>
-          <w:rFonts w:asciiTheme="minorHAnsi" w:hAnsiTheme="minorHAnsi" w:cstheme="minorHAnsi"/>
-        </w:rPr>
-        <w:t xml:space="preserve"> haben alle zwingend vorausgesetzten </w:t>
-      </w:r>
-      <w:r>
-        <w:rPr>
-          <w:rFonts w:asciiTheme="minorHAnsi" w:hAnsiTheme="minorHAnsi" w:cstheme="minorHAnsi"/>
-        </w:rPr>
-        <w:t>Funktionalitäten des P</w:t>
-      </w:r>
-      <w:r>
-        <w:rPr>
-          <w:rFonts w:asciiTheme="minorHAnsi" w:hAnsiTheme="minorHAnsi" w:cstheme="minorHAnsi"/>
-        </w:rPr>
-        <w:t>flichtenhe</w:t>
-      </w:r>
-      <w:r>
-        <w:rPr>
-          <w:rFonts w:asciiTheme="minorHAnsi" w:hAnsiTheme="minorHAnsi" w:cstheme="minorHAnsi"/>
-        </w:rPr>
-        <w:t>f</w:t>
-      </w:r>
-      <w:r>
-        <w:rPr>
-          <w:rFonts w:asciiTheme="minorHAnsi" w:hAnsiTheme="minorHAnsi" w:cstheme="minorHAnsi"/>
-        </w:rPr>
-        <w:t xml:space="preserve">ts erreicht. </w:t>
-      </w:r>
-      <w:r>
-        <w:rPr>
-          <w:rFonts w:asciiTheme="minorHAnsi" w:hAnsiTheme="minorHAnsi" w:cstheme="minorHAnsi"/>
-        </w:rPr>
-        <w:t>Auch e</w:t>
-      </w:r>
-      <w:r>
-        <w:rPr>
-          <w:rFonts w:asciiTheme="minorHAnsi" w:hAnsiTheme="minorHAnsi" w:cstheme="minorHAnsi"/>
-        </w:rPr>
-        <w:t>inige der zusätzlich</w:t>
-      </w:r>
-      <w:r>
-        <w:rPr>
-          <w:rFonts w:asciiTheme="minorHAnsi" w:hAnsiTheme="minorHAnsi" w:cstheme="minorHAnsi"/>
-        </w:rPr>
-        <w:t xml:space="preserve"> geplanten Funktionen, </w:t>
-      </w:r>
-      <w:r>
-        <w:rPr>
-          <w:rFonts w:asciiTheme="minorHAnsi" w:hAnsiTheme="minorHAnsi" w:cstheme="minorHAnsi"/>
-        </w:rPr>
-        <w:t xml:space="preserve">wie </w:t>
-      </w:r>
-      <w:proofErr w:type="spellStart"/>
-      <w:r>
-        <w:rPr>
-          <w:rFonts w:asciiTheme="minorHAnsi" w:hAnsiTheme="minorHAnsi" w:cstheme="minorHAnsi"/>
-          <w:color w:val="FF0000"/>
-        </w:rPr>
-        <w:t>blab</w:t>
-      </w:r>
-      <w:r>
-        <w:rPr>
-          <w:rFonts w:asciiTheme="minorHAnsi" w:hAnsiTheme="minorHAnsi" w:cstheme="minorHAnsi"/>
-          <w:color w:val="FF0000"/>
-        </w:rPr>
-        <w:t>la</w:t>
-      </w:r>
-      <w:r>
-        <w:rPr>
-          <w:rFonts w:asciiTheme="minorHAnsi" w:hAnsiTheme="minorHAnsi" w:cstheme="minorHAnsi"/>
-          <w:color w:val="FF0000"/>
-        </w:rPr>
-        <w:t>b</w:t>
-      </w:r>
-      <w:r>
-        <w:rPr>
-          <w:rFonts w:asciiTheme="minorHAnsi" w:hAnsiTheme="minorHAnsi" w:cstheme="minorHAnsi"/>
-          <w:color w:val="FF0000"/>
-        </w:rPr>
-        <w:t>l</w:t>
-      </w:r>
-      <w:r>
-        <w:rPr>
-          <w:rFonts w:asciiTheme="minorHAnsi" w:hAnsiTheme="minorHAnsi" w:cstheme="minorHAnsi"/>
-          <w:color w:val="FF0000"/>
+        <w:t>.</w:t>
+      </w:r>
+    </w:p>
+    <w:p>
+      <w:pPr>
+        <w:rPr>
+          <w:rFonts w:asciiTheme="minorHAnsi" w:hAnsiTheme="minorHAnsi" w:cstheme="minorHAnsi"/>
+        </w:rPr>
+      </w:pPr>
+    </w:p>
+    <w:p>
+      <w:pPr>
+        <w:rPr>
+          <w:rFonts w:asciiTheme="minorHAnsi" w:hAnsiTheme="minorHAnsi" w:cstheme="minorHAnsi"/>
+        </w:rPr>
+      </w:pPr>
+      <w:r>
+        <w:rPr>
+          <w:rFonts w:asciiTheme="minorHAnsi" w:hAnsiTheme="minorHAnsi" w:cstheme="minorHAnsi"/>
+        </w:rPr>
+        <w:t>Zum Schluss hoffen wir, dass dem Leser de</w:t>
+      </w:r>
+      <w:r>
+        <w:rPr>
+          <w:rFonts w:asciiTheme="minorHAnsi" w:hAnsiTheme="minorHAnsi" w:cstheme="minorHAnsi"/>
+        </w:rPr>
+        <w:t>n</w:t>
+      </w:r>
+      <w:r>
+        <w:rPr>
+          <w:rFonts w:asciiTheme="minorHAnsi" w:hAnsiTheme="minorHAnsi" w:cstheme="minorHAnsi"/>
+        </w:rPr>
+        <w:t xml:space="preserve"> Inhalt der fragwürdigen Klammen </w:t>
+      </w:r>
+      <w:r>
+        <w:rPr>
+          <w:rFonts w:asciiTheme="minorHAnsi" w:hAnsiTheme="minorHAnsi" w:cstheme="minorHAnsi"/>
+        </w:rPr>
+        <w:t xml:space="preserve">in </w:t>
+      </w:r>
+      <w:r>
+        <w:rPr>
+          <w:rFonts w:asciiTheme="minorHAnsi" w:hAnsiTheme="minorHAnsi" w:cstheme="minorHAnsi"/>
+        </w:rPr>
+        <w:t>der Projektdokument</w:t>
+      </w:r>
+      <w:r>
+        <w:rPr>
+          <w:rFonts w:asciiTheme="minorHAnsi" w:hAnsiTheme="minorHAnsi" w:cstheme="minorHAnsi"/>
         </w:rPr>
         <w:t>a</w:t>
       </w:r>
-      <w:bookmarkStart w:id="18" w:name="_GoBack"/>
-      <w:bookmarkEnd w:id="18"/>
-      <w:proofErr w:type="spellEnd"/>
-      <w:r>
-        <w:rPr>
-          <w:rFonts w:asciiTheme="minorHAnsi" w:hAnsiTheme="minorHAnsi" w:cstheme="minorHAnsi"/>
-        </w:rPr>
-        <w:t>.</w:t>
+      <w:r>
+        <w:rPr>
+          <w:rFonts w:asciiTheme="minorHAnsi" w:hAnsiTheme="minorHAnsi" w:cstheme="minorHAnsi"/>
+        </w:rPr>
+        <w:t>tion aufgefallen sind und sich einmal kurz die Zeit nimmt unsere ‘Spiele‘ genauer unter die Lupe zu nehmen.</w:t>
       </w:r>
     </w:p>
     <w:p>
@@ -3129,9 +4197,29 @@
         <w:t>Laborjournal</w:t>
       </w:r>
     </w:p>
+    <w:p>
+      <w:pPr>
+        <w:pStyle w:val="Listenabsatz"/>
+        <w:numPr>
+          <w:ilvl w:val="0"/>
+          <w:numId w:val="41"/>
+        </w:numPr>
+        <w:rPr>
+          <w:rFonts w:asciiTheme="minorHAnsi" w:hAnsiTheme="minorHAnsi"/>
+        </w:rPr>
+      </w:pPr>
+      <w:r>
+        <w:rPr>
+          <w:rFonts w:asciiTheme="minorHAnsi" w:hAnsiTheme="minorHAnsi"/>
+        </w:rPr>
+        <w:t>Testprotokolle (V1.0, 1.1, 1.2)</w:t>
+      </w:r>
+    </w:p>
     <w:sectPr>
-      <w:headerReference w:type="even" r:id="rId32"/>
-      <w:headerReference w:type="default" r:id="rId33"/>
+      <w:headerReference w:type="even" r:id="rId36"/>
+      <w:headerReference w:type="default" r:id="rId37"/>
+      <w:footerReference w:type="even" r:id="rId38"/>
+      <w:footerReference w:type="default" r:id="rId39"/>
       <w:pgSz w:w="11906" w:h="16838"/>
       <w:pgMar w:top="1669" w:right="1133" w:bottom="1276" w:left="1417" w:header="708" w:footer="708" w:gutter="0"/>
       <w:pgNumType w:start="1" w:chapStyle="1"/>
@@ -3143,7 +4231,7 @@
 </file>
 
 <file path=word/endnotes.xml><?xml version="1.0" encoding="utf-8"?>
-<w:endnotes xmlns:ve="http://schemas.openxmlformats.org/markup-compatibility/2006" xmlns:o="urn:schemas-microsoft-com:office:office" xmlns:r="http://schemas.openxmlformats.org/officeDocument/2006/relationships" xmlns:m="http://schemas.openxmlformats.org/officeDocument/2006/math" xmlns:v="urn:schemas-microsoft-com:vml" xmlns:wp="http://schemas.openxmlformats.org/drawingml/2006/wordprocessingDrawing" xmlns:w10="urn:schemas-microsoft-com:office:word" xmlns:w="http://schemas.openxmlformats.org/wordprocessingml/2006/main" xmlns:wne="http://schemas.microsoft.com/office/word/2006/wordml">
+<w:endnotes xmlns:wpc="http://schemas.microsoft.com/office/word/2010/wordprocessingCanvas" xmlns:mc="http://schemas.openxmlformats.org/markup-compatibility/2006" xmlns:o="urn:schemas-microsoft-com:office:office" xmlns:r="http://schemas.openxmlformats.org/officeDocument/2006/relationships" xmlns:m="http://schemas.openxmlformats.org/officeDocument/2006/math" xmlns:v="urn:schemas-microsoft-com:vml" xmlns:wp14="http://schemas.microsoft.com/office/word/2010/wordprocessingDrawing" xmlns:wp="http://schemas.openxmlformats.org/drawingml/2006/wordprocessingDrawing" xmlns:w10="urn:schemas-microsoft-com:office:word" xmlns:w="http://schemas.openxmlformats.org/wordprocessingml/2006/main" xmlns:w14="http://schemas.microsoft.com/office/word/2010/wordml" xmlns:wpg="http://schemas.microsoft.com/office/word/2010/wordprocessingGroup" xmlns:wpi="http://schemas.microsoft.com/office/word/2010/wordprocessingInk" xmlns:wne="http://schemas.microsoft.com/office/word/2006/wordml" xmlns:wps="http://schemas.microsoft.com/office/word/2010/wordprocessingShape" mc:Ignorable="w14 wp14">
   <w:endnote w:type="separator" w:id="-1">
     <w:p>
       <w:pPr>
@@ -3175,7 +4263,30 @@
 </file>
 
 <file path=word/footer1.xml><?xml version="1.0" encoding="utf-8"?>
-<w:ftr xmlns:ve="http://schemas.openxmlformats.org/markup-compatibility/2006" xmlns:o="urn:schemas-microsoft-com:office:office" xmlns:r="http://schemas.openxmlformats.org/officeDocument/2006/relationships" xmlns:m="http://schemas.openxmlformats.org/officeDocument/2006/math" xmlns:v="urn:schemas-microsoft-com:vml" xmlns:wp="http://schemas.openxmlformats.org/drawingml/2006/wordprocessingDrawing" xmlns:w10="urn:schemas-microsoft-com:office:word" xmlns:w="http://schemas.openxmlformats.org/wordprocessingml/2006/main" xmlns:wne="http://schemas.microsoft.com/office/word/2006/wordml">
+<w:ftr xmlns:wpc="http://schemas.microsoft.com/office/word/2010/wordprocessingCanvas" xmlns:mc="http://schemas.openxmlformats.org/markup-compatibility/2006" xmlns:o="urn:schemas-microsoft-com:office:office" xmlns:r="http://schemas.openxmlformats.org/officeDocument/2006/relationships" xmlns:m="http://schemas.openxmlformats.org/officeDocument/2006/math" xmlns:v="urn:schemas-microsoft-com:vml" xmlns:wp14="http://schemas.microsoft.com/office/word/2010/wordprocessingDrawing" xmlns:wp="http://schemas.openxmlformats.org/drawingml/2006/wordprocessingDrawing" xmlns:w10="urn:schemas-microsoft-com:office:word" xmlns:w="http://schemas.openxmlformats.org/wordprocessingml/2006/main" xmlns:w14="http://schemas.microsoft.com/office/word/2010/wordml" xmlns:wpg="http://schemas.microsoft.com/office/word/2010/wordprocessingGroup" xmlns:wpi="http://schemas.microsoft.com/office/word/2010/wordprocessingInk" xmlns:wne="http://schemas.microsoft.com/office/word/2006/wordml" xmlns:wps="http://schemas.microsoft.com/office/word/2010/wordprocessingShape" mc:Ignorable="w14 wp14">
+  <w:p>
+    <w:pPr>
+      <w:jc w:val="right"/>
+      <w:rPr>
+        <w:rFonts w:asciiTheme="minorHAnsi" w:hAnsiTheme="minorHAnsi" w:cstheme="minorHAnsi"/>
+        <w:sz w:val="16"/>
+        <w:szCs w:val="16"/>
+      </w:rPr>
+    </w:pPr>
+    <w:r>
+      <w:rPr>
+        <w:rFonts w:asciiTheme="minorHAnsi" w:hAnsiTheme="minorHAnsi" w:cstheme="minorHAnsi"/>
+        <w:sz w:val="16"/>
+        <w:szCs w:val="16"/>
+      </w:rPr>
+      <w:t>{4gewinnt}</w:t>
+    </w:r>
+  </w:p>
+</w:ftr>
+</file>
+
+<file path=word/footer2.xml><?xml version="1.0" encoding="utf-8"?>
+<w:ftr xmlns:wpc="http://schemas.microsoft.com/office/word/2010/wordprocessingCanvas" xmlns:mc="http://schemas.openxmlformats.org/markup-compatibility/2006" xmlns:o="urn:schemas-microsoft-com:office:office" xmlns:r="http://schemas.openxmlformats.org/officeDocument/2006/relationships" xmlns:m="http://schemas.openxmlformats.org/officeDocument/2006/math" xmlns:v="urn:schemas-microsoft-com:vml" xmlns:wp14="http://schemas.microsoft.com/office/word/2010/wordprocessingDrawing" xmlns:wp="http://schemas.openxmlformats.org/drawingml/2006/wordprocessingDrawing" xmlns:w10="urn:schemas-microsoft-com:office:word" xmlns:w="http://schemas.openxmlformats.org/wordprocessingml/2006/main" xmlns:w14="http://schemas.microsoft.com/office/word/2010/wordml" xmlns:wpg="http://schemas.microsoft.com/office/word/2010/wordprocessingGroup" xmlns:wpi="http://schemas.microsoft.com/office/word/2010/wordprocessingInk" xmlns:wne="http://schemas.microsoft.com/office/word/2006/wordml" xmlns:wps="http://schemas.microsoft.com/office/word/2010/wordprocessingShape" mc:Ignorable="w14 wp14">
   <w:p>
     <w:pPr>
       <w:pStyle w:val="Fuzeile"/>
@@ -3184,8 +4295,22 @@
 </w:ftr>
 </file>
 
+<file path=word/footer3.xml><?xml version="1.0" encoding="utf-8"?>
+<w:ftr xmlns:wpc="http://schemas.microsoft.com/office/word/2010/wordprocessingCanvas" xmlns:mc="http://schemas.openxmlformats.org/markup-compatibility/2006" xmlns:o="urn:schemas-microsoft-com:office:office" xmlns:r="http://schemas.openxmlformats.org/officeDocument/2006/relationships" xmlns:m="http://schemas.openxmlformats.org/officeDocument/2006/math" xmlns:v="urn:schemas-microsoft-com:vml" xmlns:wp14="http://schemas.microsoft.com/office/word/2010/wordprocessingDrawing" xmlns:wp="http://schemas.openxmlformats.org/drawingml/2006/wordprocessingDrawing" xmlns:w10="urn:schemas-microsoft-com:office:word" xmlns:w="http://schemas.openxmlformats.org/wordprocessingml/2006/main" xmlns:w14="http://schemas.microsoft.com/office/word/2010/wordml" xmlns:wpg="http://schemas.microsoft.com/office/word/2010/wordprocessingGroup" xmlns:wpi="http://schemas.microsoft.com/office/word/2010/wordprocessingInk" xmlns:wne="http://schemas.microsoft.com/office/word/2006/wordml" xmlns:wps="http://schemas.microsoft.com/office/word/2010/wordprocessingShape" mc:Ignorable="w14 wp14">
+  <w:p>
+    <w:pPr>
+      <w:rPr>
+        <w:rFonts w:asciiTheme="minorHAnsi" w:hAnsiTheme="minorHAnsi" w:cstheme="minorHAnsi"/>
+        <w:sz w:val="16"/>
+        <w:szCs w:val="16"/>
+      </w:rPr>
+    </w:pPr>
+  </w:p>
+</w:ftr>
+</file>
+
 <file path=word/footnotes.xml><?xml version="1.0" encoding="utf-8"?>
-<w:footnotes xmlns:ve="http://schemas.openxmlformats.org/markup-compatibility/2006" xmlns:o="urn:schemas-microsoft-com:office:office" xmlns:r="http://schemas.openxmlformats.org/officeDocument/2006/relationships" xmlns:m="http://schemas.openxmlformats.org/officeDocument/2006/math" xmlns:v="urn:schemas-microsoft-com:vml" xmlns:wp="http://schemas.openxmlformats.org/drawingml/2006/wordprocessingDrawing" xmlns:w10="urn:schemas-microsoft-com:office:word" xmlns:w="http://schemas.openxmlformats.org/wordprocessingml/2006/main" xmlns:wne="http://schemas.microsoft.com/office/word/2006/wordml">
+<w:footnotes xmlns:wpc="http://schemas.microsoft.com/office/word/2010/wordprocessingCanvas" xmlns:mc="http://schemas.openxmlformats.org/markup-compatibility/2006" xmlns:o="urn:schemas-microsoft-com:office:office" xmlns:r="http://schemas.openxmlformats.org/officeDocument/2006/relationships" xmlns:m="http://schemas.openxmlformats.org/officeDocument/2006/math" xmlns:v="urn:schemas-microsoft-com:vml" xmlns:wp14="http://schemas.microsoft.com/office/word/2010/wordprocessingDrawing" xmlns:wp="http://schemas.openxmlformats.org/drawingml/2006/wordprocessingDrawing" xmlns:w10="urn:schemas-microsoft-com:office:word" xmlns:w="http://schemas.openxmlformats.org/wordprocessingml/2006/main" xmlns:w14="http://schemas.microsoft.com/office/word/2010/wordml" xmlns:wpg="http://schemas.microsoft.com/office/word/2010/wordprocessingGroup" xmlns:wpi="http://schemas.microsoft.com/office/word/2010/wordprocessingInk" xmlns:wne="http://schemas.microsoft.com/office/word/2006/wordml" xmlns:wps="http://schemas.microsoft.com/office/word/2010/wordprocessingShape" mc:Ignorable="w14 wp14">
   <w:footnote w:type="separator" w:id="-1">
     <w:p>
       <w:pPr>
@@ -3217,7 +4342,7 @@
 </file>
 
 <file path=word/header1.xml><?xml version="1.0" encoding="utf-8"?>
-<w:hdr xmlns:ve="http://schemas.openxmlformats.org/markup-compatibility/2006" xmlns:o="urn:schemas-microsoft-com:office:office" xmlns:r="http://schemas.openxmlformats.org/officeDocument/2006/relationships" xmlns:m="http://schemas.openxmlformats.org/officeDocument/2006/math" xmlns:v="urn:schemas-microsoft-com:vml" xmlns:wp="http://schemas.openxmlformats.org/drawingml/2006/wordprocessingDrawing" xmlns:w10="urn:schemas-microsoft-com:office:word" xmlns:w="http://schemas.openxmlformats.org/wordprocessingml/2006/main" xmlns:wne="http://schemas.microsoft.com/office/word/2006/wordml">
+<w:hdr xmlns:wpc="http://schemas.microsoft.com/office/word/2010/wordprocessingCanvas" xmlns:mc="http://schemas.openxmlformats.org/markup-compatibility/2006" xmlns:o="urn:schemas-microsoft-com:office:office" xmlns:r="http://schemas.openxmlformats.org/officeDocument/2006/relationships" xmlns:m="http://schemas.openxmlformats.org/officeDocument/2006/math" xmlns:v="urn:schemas-microsoft-com:vml" xmlns:wp14="http://schemas.microsoft.com/office/word/2010/wordprocessingDrawing" xmlns:wp="http://schemas.openxmlformats.org/drawingml/2006/wordprocessingDrawing" xmlns:w10="urn:schemas-microsoft-com:office:word" xmlns:w="http://schemas.openxmlformats.org/wordprocessingml/2006/main" xmlns:w14="http://schemas.microsoft.com/office/word/2010/wordml" xmlns:wpg="http://schemas.microsoft.com/office/word/2010/wordprocessingGroup" xmlns:wpi="http://schemas.microsoft.com/office/word/2010/wordprocessingInk" xmlns:wne="http://schemas.microsoft.com/office/word/2006/wordml" xmlns:wps="http://schemas.microsoft.com/office/word/2010/wordprocessingShape" mc:Ignorable="w14 wp14">
   <w:p>
     <w:pPr>
       <w:pStyle w:val="Kopfzeile"/>
@@ -3266,7 +4391,7 @@
 </file>
 
 <file path=word/header2.xml><?xml version="1.0" encoding="utf-8"?>
-<w:hdr xmlns:ve="http://schemas.openxmlformats.org/markup-compatibility/2006" xmlns:o="urn:schemas-microsoft-com:office:office" xmlns:r="http://schemas.openxmlformats.org/officeDocument/2006/relationships" xmlns:m="http://schemas.openxmlformats.org/officeDocument/2006/math" xmlns:v="urn:schemas-microsoft-com:vml" xmlns:wp="http://schemas.openxmlformats.org/drawingml/2006/wordprocessingDrawing" xmlns:w10="urn:schemas-microsoft-com:office:word" xmlns:w="http://schemas.openxmlformats.org/wordprocessingml/2006/main" xmlns:wne="http://schemas.microsoft.com/office/word/2006/wordml">
+<w:hdr xmlns:wpc="http://schemas.microsoft.com/office/word/2010/wordprocessingCanvas" xmlns:mc="http://schemas.openxmlformats.org/markup-compatibility/2006" xmlns:o="urn:schemas-microsoft-com:office:office" xmlns:r="http://schemas.openxmlformats.org/officeDocument/2006/relationships" xmlns:m="http://schemas.openxmlformats.org/officeDocument/2006/math" xmlns:v="urn:schemas-microsoft-com:vml" xmlns:wp14="http://schemas.microsoft.com/office/word/2010/wordprocessingDrawing" xmlns:wp="http://schemas.openxmlformats.org/drawingml/2006/wordprocessingDrawing" xmlns:w10="urn:schemas-microsoft-com:office:word" xmlns:w="http://schemas.openxmlformats.org/wordprocessingml/2006/main" xmlns:w14="http://schemas.microsoft.com/office/word/2010/wordml" xmlns:wpg="http://schemas.microsoft.com/office/word/2010/wordprocessingGroup" xmlns:wpi="http://schemas.microsoft.com/office/word/2010/wordprocessingInk" xmlns:wne="http://schemas.microsoft.com/office/word/2006/wordml" xmlns:wps="http://schemas.microsoft.com/office/word/2010/wordprocessingShape" mc:Ignorable="w14 wp14">
   <w:p>
     <w:pPr>
       <w:pStyle w:val="Kopfzeile"/>
@@ -3295,7 +4420,7 @@
                   <a:blip r:embed="rId1">
                     <a:extLst>
                       <a:ext uri="{28A0092B-C50C-407E-A947-70E740481C1C}">
-                        <a14:useLocalDpi xmlns="" xmlns:wpc="http://schemas.microsoft.com/office/word/2010/wordprocessingCanvas" xmlns:mc="http://schemas.openxmlformats.org/markup-compatibility/2006" xmlns:o="urn:schemas-microsoft-com:office:office" xmlns:v="urn:schemas-microsoft-com:vml" xmlns:wp14="http://schemas.microsoft.com/office/word/2010/wordprocessingDrawing" xmlns:w10="urn:schemas-microsoft-com:office:word" xmlns:w="http://schemas.openxmlformats.org/wordprocessingml/2006/main" xmlns:w14="http://schemas.microsoft.com/office/word/2010/wordml" xmlns:wpg="http://schemas.microsoft.com/office/word/2010/wordprocessingGroup" xmlns:wpi="http://schemas.microsoft.com/office/word/2010/wordprocessingInk" xmlns:wps="http://schemas.microsoft.com/office/word/2010/wordprocessingShape" xmlns:a14="http://schemas.microsoft.com/office/drawing/2010/main" val="0"/>
+                        <a14:useLocalDpi xmlns:a14="http://schemas.microsoft.com/office/drawing/2010/main" val="0"/>
                       </a:ext>
                     </a:extLst>
                   </a:blip>
@@ -3323,7 +4448,7 @@
 </file>
 
 <file path=word/header3.xml><?xml version="1.0" encoding="utf-8"?>
-<w:hdr xmlns:ve="http://schemas.openxmlformats.org/markup-compatibility/2006" xmlns:o="urn:schemas-microsoft-com:office:office" xmlns:r="http://schemas.openxmlformats.org/officeDocument/2006/relationships" xmlns:m="http://schemas.openxmlformats.org/officeDocument/2006/math" xmlns:v="urn:schemas-microsoft-com:vml" xmlns:wp="http://schemas.openxmlformats.org/drawingml/2006/wordprocessingDrawing" xmlns:w10="urn:schemas-microsoft-com:office:word" xmlns:w="http://schemas.openxmlformats.org/wordprocessingml/2006/main" xmlns:wne="http://schemas.microsoft.com/office/word/2006/wordml">
+<w:hdr xmlns:wpc="http://schemas.microsoft.com/office/word/2010/wordprocessingCanvas" xmlns:mc="http://schemas.openxmlformats.org/markup-compatibility/2006" xmlns:o="urn:schemas-microsoft-com:office:office" xmlns:r="http://schemas.openxmlformats.org/officeDocument/2006/relationships" xmlns:m="http://schemas.openxmlformats.org/officeDocument/2006/math" xmlns:v="urn:schemas-microsoft-com:vml" xmlns:wp14="http://schemas.microsoft.com/office/word/2010/wordprocessingDrawing" xmlns:wp="http://schemas.openxmlformats.org/drawingml/2006/wordprocessingDrawing" xmlns:w10="urn:schemas-microsoft-com:office:word" xmlns:w="http://schemas.openxmlformats.org/wordprocessingml/2006/main" xmlns:w14="http://schemas.microsoft.com/office/word/2010/wordml" xmlns:wpg="http://schemas.microsoft.com/office/word/2010/wordprocessingGroup" xmlns:wpi="http://schemas.microsoft.com/office/word/2010/wordprocessingInk" xmlns:wne="http://schemas.microsoft.com/office/word/2006/wordml" xmlns:wps="http://schemas.microsoft.com/office/word/2010/wordprocessingShape" mc:Ignorable="w14 wp14">
   <w:p>
     <w:pPr>
       <w:pStyle w:val="Kopfzeile"/>
@@ -3372,7 +4497,7 @@
 </file>
 
 <file path=word/header4.xml><?xml version="1.0" encoding="utf-8"?>
-<w:hdr xmlns:ve="http://schemas.openxmlformats.org/markup-compatibility/2006" xmlns:o="urn:schemas-microsoft-com:office:office" xmlns:r="http://schemas.openxmlformats.org/officeDocument/2006/relationships" xmlns:m="http://schemas.openxmlformats.org/officeDocument/2006/math" xmlns:v="urn:schemas-microsoft-com:vml" xmlns:wp="http://schemas.openxmlformats.org/drawingml/2006/wordprocessingDrawing" xmlns:w10="urn:schemas-microsoft-com:office:word" xmlns:w="http://schemas.openxmlformats.org/wordprocessingml/2006/main" xmlns:wne="http://schemas.microsoft.com/office/word/2006/wordml">
+<w:hdr xmlns:wpc="http://schemas.microsoft.com/office/word/2010/wordprocessingCanvas" xmlns:mc="http://schemas.openxmlformats.org/markup-compatibility/2006" xmlns:o="urn:schemas-microsoft-com:office:office" xmlns:r="http://schemas.openxmlformats.org/officeDocument/2006/relationships" xmlns:m="http://schemas.openxmlformats.org/officeDocument/2006/math" xmlns:v="urn:schemas-microsoft-com:vml" xmlns:wp14="http://schemas.microsoft.com/office/word/2010/wordprocessingDrawing" xmlns:wp="http://schemas.openxmlformats.org/drawingml/2006/wordprocessingDrawing" xmlns:w10="urn:schemas-microsoft-com:office:word" xmlns:w="http://schemas.openxmlformats.org/wordprocessingml/2006/main" xmlns:w14="http://schemas.microsoft.com/office/word/2010/wordml" xmlns:wpg="http://schemas.microsoft.com/office/word/2010/wordprocessingGroup" xmlns:wpi="http://schemas.microsoft.com/office/word/2010/wordprocessingInk" xmlns:wne="http://schemas.microsoft.com/office/word/2006/wordml" xmlns:wps="http://schemas.microsoft.com/office/word/2010/wordprocessingShape" mc:Ignorable="w14 wp14">
   <w:p>
     <w:pPr>
       <w:pStyle w:val="Kopfzeile"/>
@@ -3415,7 +4540,7 @@
 </file>
 
 <file path=word/header5.xml><?xml version="1.0" encoding="utf-8"?>
-<w:hdr xmlns:ve="http://schemas.openxmlformats.org/markup-compatibility/2006" xmlns:o="urn:schemas-microsoft-com:office:office" xmlns:r="http://schemas.openxmlformats.org/officeDocument/2006/relationships" xmlns:m="http://schemas.openxmlformats.org/officeDocument/2006/math" xmlns:v="urn:schemas-microsoft-com:vml" xmlns:wp="http://schemas.openxmlformats.org/drawingml/2006/wordprocessingDrawing" xmlns:w10="urn:schemas-microsoft-com:office:word" xmlns:w="http://schemas.openxmlformats.org/wordprocessingml/2006/main" xmlns:wne="http://schemas.microsoft.com/office/word/2006/wordml">
+<w:hdr xmlns:wpc="http://schemas.microsoft.com/office/word/2010/wordprocessingCanvas" xmlns:mc="http://schemas.openxmlformats.org/markup-compatibility/2006" xmlns:o="urn:schemas-microsoft-com:office:office" xmlns:r="http://schemas.openxmlformats.org/officeDocument/2006/relationships" xmlns:m="http://schemas.openxmlformats.org/officeDocument/2006/math" xmlns:v="urn:schemas-microsoft-com:vml" xmlns:wp14="http://schemas.microsoft.com/office/word/2010/wordprocessingDrawing" xmlns:wp="http://schemas.openxmlformats.org/drawingml/2006/wordprocessingDrawing" xmlns:w10="urn:schemas-microsoft-com:office:word" xmlns:w="http://schemas.openxmlformats.org/wordprocessingml/2006/main" xmlns:w14="http://schemas.microsoft.com/office/word/2010/wordml" xmlns:wpg="http://schemas.microsoft.com/office/word/2010/wordprocessingGroup" xmlns:wpi="http://schemas.microsoft.com/office/word/2010/wordprocessingInk" xmlns:wne="http://schemas.microsoft.com/office/word/2006/wordml" xmlns:wps="http://schemas.microsoft.com/office/word/2010/wordprocessingShape" mc:Ignorable="w14 wp14">
   <w:p>
     <w:pPr>
       <w:pStyle w:val="Kopfzeile"/>
@@ -3446,7 +4571,7 @@
 </file>
 
 <file path=word/header6.xml><?xml version="1.0" encoding="utf-8"?>
-<w:hdr xmlns:ve="http://schemas.openxmlformats.org/markup-compatibility/2006" xmlns:o="urn:schemas-microsoft-com:office:office" xmlns:r="http://schemas.openxmlformats.org/officeDocument/2006/relationships" xmlns:m="http://schemas.openxmlformats.org/officeDocument/2006/math" xmlns:v="urn:schemas-microsoft-com:vml" xmlns:wp="http://schemas.openxmlformats.org/drawingml/2006/wordprocessingDrawing" xmlns:w10="urn:schemas-microsoft-com:office:word" xmlns:w="http://schemas.openxmlformats.org/wordprocessingml/2006/main" xmlns:wne="http://schemas.microsoft.com/office/word/2006/wordml">
+<w:hdr xmlns:wpc="http://schemas.microsoft.com/office/word/2010/wordprocessingCanvas" xmlns:mc="http://schemas.openxmlformats.org/markup-compatibility/2006" xmlns:o="urn:schemas-microsoft-com:office:office" xmlns:r="http://schemas.openxmlformats.org/officeDocument/2006/relationships" xmlns:m="http://schemas.openxmlformats.org/officeDocument/2006/math" xmlns:v="urn:schemas-microsoft-com:vml" xmlns:wp14="http://schemas.microsoft.com/office/word/2010/wordprocessingDrawing" xmlns:wp="http://schemas.openxmlformats.org/drawingml/2006/wordprocessingDrawing" xmlns:w10="urn:schemas-microsoft-com:office:word" xmlns:w="http://schemas.openxmlformats.org/wordprocessingml/2006/main" xmlns:w14="http://schemas.microsoft.com/office/word/2010/wordml" xmlns:wpg="http://schemas.microsoft.com/office/word/2010/wordprocessingGroup" xmlns:wpi="http://schemas.microsoft.com/office/word/2010/wordprocessingInk" xmlns:wne="http://schemas.microsoft.com/office/word/2006/wordml" xmlns:wps="http://schemas.microsoft.com/office/word/2010/wordprocessingShape" mc:Ignorable="w14 wp14">
   <w:p>
     <w:pPr>
       <w:pStyle w:val="Kopfzeile"/>
@@ -3477,7 +4602,7 @@
 </file>
 
 <file path=word/numbering.xml><?xml version="1.0" encoding="utf-8"?>
-<w:numbering xmlns:ve="http://schemas.openxmlformats.org/markup-compatibility/2006" xmlns:o="urn:schemas-microsoft-com:office:office" xmlns:r="http://schemas.openxmlformats.org/officeDocument/2006/relationships" xmlns:m="http://schemas.openxmlformats.org/officeDocument/2006/math" xmlns:v="urn:schemas-microsoft-com:vml" xmlns:wp="http://schemas.openxmlformats.org/drawingml/2006/wordprocessingDrawing" xmlns:w10="urn:schemas-microsoft-com:office:word" xmlns:w="http://schemas.openxmlformats.org/wordprocessingml/2006/main" xmlns:wne="http://schemas.microsoft.com/office/word/2006/wordml">
+<w:numbering xmlns:wpc="http://schemas.microsoft.com/office/word/2010/wordprocessingCanvas" xmlns:mc="http://schemas.openxmlformats.org/markup-compatibility/2006" xmlns:o="urn:schemas-microsoft-com:office:office" xmlns:r="http://schemas.openxmlformats.org/officeDocument/2006/relationships" xmlns:m="http://schemas.openxmlformats.org/officeDocument/2006/math" xmlns:v="urn:schemas-microsoft-com:vml" xmlns:wp14="http://schemas.microsoft.com/office/word/2010/wordprocessingDrawing" xmlns:wp="http://schemas.openxmlformats.org/drawingml/2006/wordprocessingDrawing" xmlns:w10="urn:schemas-microsoft-com:office:word" xmlns:w="http://schemas.openxmlformats.org/wordprocessingml/2006/main" xmlns:w14="http://schemas.microsoft.com/office/word/2010/wordml" xmlns:wpg="http://schemas.microsoft.com/office/word/2010/wordprocessingGroup" xmlns:wpi="http://schemas.microsoft.com/office/word/2010/wordprocessingInk" xmlns:wne="http://schemas.microsoft.com/office/word/2006/wordml" xmlns:wps="http://schemas.microsoft.com/office/word/2010/wordprocessingShape" mc:Ignorable="w14 wp14">
   <w:abstractNum w:abstractNumId="0">
     <w:nsid w:val="00000002"/>
     <w:multiLevelType w:val="multilevel"/>
@@ -3592,6 +4717,95 @@
     </w:lvl>
   </w:abstractNum>
   <w:abstractNum w:abstractNumId="1">
+    <w:nsid w:val="0AA76275"/>
+    <w:multiLevelType w:val="hybridMultilevel"/>
+    <w:tmpl w:val="47609ADC"/>
+    <w:lvl w:ilvl="0" w:tplc="0807000F">
+      <w:start w:val="1"/>
+      <w:numFmt w:val="decimal"/>
+      <w:lvlText w:val="%1."/>
+      <w:lvlJc w:val="left"/>
+      <w:pPr>
+        <w:ind w:left="720" w:hanging="360"/>
+      </w:pPr>
+      <w:rPr>
+        <w:rFonts w:hint="default"/>
+      </w:rPr>
+    </w:lvl>
+    <w:lvl w:ilvl="1" w:tplc="08070019" w:tentative="1">
+      <w:start w:val="1"/>
+      <w:numFmt w:val="lowerLetter"/>
+      <w:lvlText w:val="%2."/>
+      <w:lvlJc w:val="left"/>
+      <w:pPr>
+        <w:ind w:left="1440" w:hanging="360"/>
+      </w:pPr>
+    </w:lvl>
+    <w:lvl w:ilvl="2" w:tplc="0807001B" w:tentative="1">
+      <w:start w:val="1"/>
+      <w:numFmt w:val="lowerRoman"/>
+      <w:lvlText w:val="%3."/>
+      <w:lvlJc w:val="right"/>
+      <w:pPr>
+        <w:ind w:left="2160" w:hanging="180"/>
+      </w:pPr>
+    </w:lvl>
+    <w:lvl w:ilvl="3" w:tplc="0807000F" w:tentative="1">
+      <w:start w:val="1"/>
+      <w:numFmt w:val="decimal"/>
+      <w:lvlText w:val="%4."/>
+      <w:lvlJc w:val="left"/>
+      <w:pPr>
+        <w:ind w:left="2880" w:hanging="360"/>
+      </w:pPr>
+    </w:lvl>
+    <w:lvl w:ilvl="4" w:tplc="08070019" w:tentative="1">
+      <w:start w:val="1"/>
+      <w:numFmt w:val="lowerLetter"/>
+      <w:lvlText w:val="%5."/>
+      <w:lvlJc w:val="left"/>
+      <w:pPr>
+        <w:ind w:left="3600" w:hanging="360"/>
+      </w:pPr>
+    </w:lvl>
+    <w:lvl w:ilvl="5" w:tplc="0807001B" w:tentative="1">
+      <w:start w:val="1"/>
+      <w:numFmt w:val="lowerRoman"/>
+      <w:lvlText w:val="%6."/>
+      <w:lvlJc w:val="right"/>
+      <w:pPr>
+        <w:ind w:left="4320" w:hanging="180"/>
+      </w:pPr>
+    </w:lvl>
+    <w:lvl w:ilvl="6" w:tplc="0807000F" w:tentative="1">
+      <w:start w:val="1"/>
+      <w:numFmt w:val="decimal"/>
+      <w:lvlText w:val="%7."/>
+      <w:lvlJc w:val="left"/>
+      <w:pPr>
+        <w:ind w:left="5040" w:hanging="360"/>
+      </w:pPr>
+    </w:lvl>
+    <w:lvl w:ilvl="7" w:tplc="08070019" w:tentative="1">
+      <w:start w:val="1"/>
+      <w:numFmt w:val="lowerLetter"/>
+      <w:lvlText w:val="%8."/>
+      <w:lvlJc w:val="left"/>
+      <w:pPr>
+        <w:ind w:left="5760" w:hanging="360"/>
+      </w:pPr>
+    </w:lvl>
+    <w:lvl w:ilvl="8" w:tplc="0807001B" w:tentative="1">
+      <w:start w:val="1"/>
+      <w:numFmt w:val="lowerRoman"/>
+      <w:lvlText w:val="%9."/>
+      <w:lvlJc w:val="right"/>
+      <w:pPr>
+        <w:ind w:left="6480" w:hanging="180"/>
+      </w:pPr>
+    </w:lvl>
+  </w:abstractNum>
+  <w:abstractNum w:abstractNumId="2">
     <w:nsid w:val="0B311888"/>
     <w:multiLevelType w:val="hybridMultilevel"/>
     <w:tmpl w:val="D38A146A"/>
@@ -3704,7 +4918,7 @@
       </w:rPr>
     </w:lvl>
   </w:abstractNum>
-  <w:abstractNum w:abstractNumId="2">
+  <w:abstractNum w:abstractNumId="3">
     <w:nsid w:val="0BFD0F94"/>
     <w:multiLevelType w:val="multilevel"/>
     <w:tmpl w:val="0807001D"/>
@@ -3791,13 +5005,13 @@
       </w:pPr>
     </w:lvl>
   </w:abstractNum>
-  <w:abstractNum w:abstractNumId="3">
+  <w:abstractNum w:abstractNumId="4">
     <w:nsid w:val="1BA70143"/>
     <w:multiLevelType w:val="multilevel"/>
     <w:tmpl w:val="0807001D"/>
     <w:numStyleLink w:val="Formatvorlage2"/>
   </w:abstractNum>
-  <w:abstractNum w:abstractNumId="4">
+  <w:abstractNum w:abstractNumId="5">
     <w:nsid w:val="1ECA5845"/>
     <w:multiLevelType w:val="hybridMultilevel"/>
     <w:tmpl w:val="3308275A"/>
@@ -3910,7 +5124,7 @@
       </w:rPr>
     </w:lvl>
   </w:abstractNum>
-  <w:abstractNum w:abstractNumId="5">
+  <w:abstractNum w:abstractNumId="6">
     <w:nsid w:val="22182082"/>
     <w:multiLevelType w:val="hybridMultilevel"/>
     <w:tmpl w:val="D506038E"/>
@@ -3996,7 +5210,7 @@
       </w:pPr>
     </w:lvl>
   </w:abstractNum>
-  <w:abstractNum w:abstractNumId="6">
+  <w:abstractNum w:abstractNumId="7">
     <w:nsid w:val="27A21D50"/>
     <w:multiLevelType w:val="hybridMultilevel"/>
     <w:tmpl w:val="7414B28E"/>
@@ -4108,7 +5322,7 @@
       </w:rPr>
     </w:lvl>
   </w:abstractNum>
-  <w:abstractNum w:abstractNumId="7">
+  <w:abstractNum w:abstractNumId="8">
     <w:nsid w:val="28877A3E"/>
     <w:multiLevelType w:val="hybridMultilevel"/>
     <w:tmpl w:val="BF78F260"/>
@@ -4221,7 +5435,7 @@
       </w:rPr>
     </w:lvl>
   </w:abstractNum>
-  <w:abstractNum w:abstractNumId="8">
+  <w:abstractNum w:abstractNumId="9">
     <w:nsid w:val="28F2756A"/>
     <w:multiLevelType w:val="multilevel"/>
     <w:tmpl w:val="08070025"/>
@@ -4319,7 +5533,7 @@
       </w:pPr>
     </w:lvl>
   </w:abstractNum>
-  <w:abstractNum w:abstractNumId="9">
+  <w:abstractNum w:abstractNumId="10">
     <w:nsid w:val="2CBB4FB3"/>
     <w:multiLevelType w:val="hybridMultilevel"/>
     <w:tmpl w:val="9B8859F8"/>
@@ -4408,7 +5622,7 @@
       </w:pPr>
     </w:lvl>
   </w:abstractNum>
-  <w:abstractNum w:abstractNumId="10">
+  <w:abstractNum w:abstractNumId="11">
     <w:nsid w:val="344B5B5B"/>
     <w:multiLevelType w:val="hybridMultilevel"/>
     <w:tmpl w:val="FC9E0026"/>
@@ -4521,7 +5735,7 @@
       </w:rPr>
     </w:lvl>
   </w:abstractNum>
-  <w:abstractNum w:abstractNumId="11">
+  <w:abstractNum w:abstractNumId="12">
     <w:nsid w:val="35FD6A2E"/>
     <w:multiLevelType w:val="hybridMultilevel"/>
     <w:tmpl w:val="712E8432"/>
@@ -4610,7 +5824,7 @@
       </w:pPr>
     </w:lvl>
   </w:abstractNum>
-  <w:abstractNum w:abstractNumId="12">
+  <w:abstractNum w:abstractNumId="13">
     <w:nsid w:val="36790B80"/>
     <w:multiLevelType w:val="hybridMultilevel"/>
     <w:tmpl w:val="6054FCBC"/>
@@ -4723,7 +5937,7 @@
       </w:rPr>
     </w:lvl>
   </w:abstractNum>
-  <w:abstractNum w:abstractNumId="13">
+  <w:abstractNum w:abstractNumId="14">
     <w:nsid w:val="39A81755"/>
     <w:multiLevelType w:val="multilevel"/>
     <w:tmpl w:val="AD2E5912"/>
@@ -4872,7 +6086,7 @@
       </w:rPr>
     </w:lvl>
   </w:abstractNum>
-  <w:abstractNum w:abstractNumId="14">
+  <w:abstractNum w:abstractNumId="15">
     <w:nsid w:val="3F4028A2"/>
     <w:multiLevelType w:val="multilevel"/>
     <w:tmpl w:val="0807001D"/>
@@ -4959,7 +6173,7 @@
       </w:pPr>
     </w:lvl>
   </w:abstractNum>
-  <w:abstractNum w:abstractNumId="15">
+  <w:abstractNum w:abstractNumId="16">
     <w:nsid w:val="461C764E"/>
     <w:multiLevelType w:val="multilevel"/>
     <w:tmpl w:val="A754EC5C"/>
@@ -5045,7 +6259,7 @@
       </w:pPr>
     </w:lvl>
   </w:abstractNum>
-  <w:abstractNum w:abstractNumId="16">
+  <w:abstractNum w:abstractNumId="17">
     <w:nsid w:val="48925428"/>
     <w:multiLevelType w:val="hybridMultilevel"/>
     <w:tmpl w:val="9E409BBE"/>
@@ -5131,7 +6345,7 @@
       </w:pPr>
     </w:lvl>
   </w:abstractNum>
-  <w:abstractNum w:abstractNumId="17">
+  <w:abstractNum w:abstractNumId="18">
     <w:nsid w:val="5119717B"/>
     <w:multiLevelType w:val="hybridMultilevel"/>
     <w:tmpl w:val="1C1EE998"/>
@@ -5244,7 +6458,7 @@
       </w:rPr>
     </w:lvl>
   </w:abstractNum>
-  <w:abstractNum w:abstractNumId="18">
+  <w:abstractNum w:abstractNumId="19">
     <w:nsid w:val="57B57FED"/>
     <w:multiLevelType w:val="hybridMultilevel"/>
     <w:tmpl w:val="7B607C66"/>
@@ -5333,7 +6547,7 @@
       </w:pPr>
     </w:lvl>
   </w:abstractNum>
-  <w:abstractNum w:abstractNumId="19">
+  <w:abstractNum w:abstractNumId="20">
     <w:nsid w:val="709C733E"/>
     <w:multiLevelType w:val="hybridMultilevel"/>
     <w:tmpl w:val="F060531E"/>
@@ -5446,7 +6660,7 @@
       </w:rPr>
     </w:lvl>
   </w:abstractNum>
-  <w:abstractNum w:abstractNumId="20">
+  <w:abstractNum w:abstractNumId="21">
     <w:nsid w:val="7E561043"/>
     <w:multiLevelType w:val="hybridMultilevel"/>
     <w:tmpl w:val="31D63760"/>
@@ -5532,7 +6746,7 @@
       </w:pPr>
     </w:lvl>
   </w:abstractNum>
-  <w:abstractNum w:abstractNumId="21">
+  <w:abstractNum w:abstractNumId="22">
     <w:nsid w:val="7FF24D1F"/>
     <w:multiLevelType w:val="hybridMultilevel"/>
     <w:tmpl w:val="A68A6F40"/>
@@ -5622,124 +6836,124 @@
     </w:lvl>
   </w:abstractNum>
   <w:num w:numId="1">
-    <w:abstractNumId w:val="5"/>
+    <w:abstractNumId w:val="6"/>
   </w:num>
   <w:num w:numId="2">
-    <w:abstractNumId w:val="20"/>
+    <w:abstractNumId w:val="21"/>
   </w:num>
   <w:num w:numId="3">
+    <w:abstractNumId w:val="17"/>
+  </w:num>
+  <w:num w:numId="4">
     <w:abstractNumId w:val="16"/>
   </w:num>
-  <w:num w:numId="4">
-    <w:abstractNumId w:val="15"/>
-  </w:num>
   <w:num w:numId="5">
-    <w:abstractNumId w:val="15"/>
+    <w:abstractNumId w:val="16"/>
   </w:num>
   <w:num w:numId="6">
-    <w:abstractNumId w:val="15"/>
+    <w:abstractNumId w:val="16"/>
   </w:num>
   <w:num w:numId="7">
-    <w:abstractNumId w:val="15"/>
+    <w:abstractNumId w:val="16"/>
   </w:num>
   <w:num w:numId="8">
-    <w:abstractNumId w:val="15"/>
+    <w:abstractNumId w:val="16"/>
   </w:num>
   <w:num w:numId="9">
-    <w:abstractNumId w:val="15"/>
+    <w:abstractNumId w:val="16"/>
   </w:num>
   <w:num w:numId="10">
-    <w:abstractNumId w:val="15"/>
+    <w:abstractNumId w:val="16"/>
   </w:num>
   <w:num w:numId="11">
-    <w:abstractNumId w:val="15"/>
+    <w:abstractNumId w:val="16"/>
   </w:num>
   <w:num w:numId="12">
-    <w:abstractNumId w:val="15"/>
+    <w:abstractNumId w:val="16"/>
   </w:num>
   <w:num w:numId="13">
-    <w:abstractNumId w:val="15"/>
+    <w:abstractNumId w:val="16"/>
   </w:num>
   <w:num w:numId="14">
-    <w:abstractNumId w:val="15"/>
+    <w:abstractNumId w:val="16"/>
   </w:num>
   <w:num w:numId="15">
-    <w:abstractNumId w:val="15"/>
+    <w:abstractNumId w:val="16"/>
   </w:num>
   <w:num w:numId="16">
-    <w:abstractNumId w:val="15"/>
+    <w:abstractNumId w:val="16"/>
   </w:num>
   <w:num w:numId="17">
-    <w:abstractNumId w:val="15"/>
+    <w:abstractNumId w:val="16"/>
   </w:num>
   <w:num w:numId="18">
-    <w:abstractNumId w:val="15"/>
+    <w:abstractNumId w:val="16"/>
   </w:num>
   <w:num w:numId="19">
-    <w:abstractNumId w:val="15"/>
+    <w:abstractNumId w:val="16"/>
   </w:num>
   <w:num w:numId="20">
-    <w:abstractNumId w:val="15"/>
+    <w:abstractNumId w:val="16"/>
   </w:num>
   <w:num w:numId="21">
-    <w:abstractNumId w:val="15"/>
+    <w:abstractNumId w:val="16"/>
   </w:num>
   <w:num w:numId="22">
-    <w:abstractNumId w:val="15"/>
+    <w:abstractNumId w:val="16"/>
   </w:num>
   <w:num w:numId="23">
-    <w:abstractNumId w:val="8"/>
+    <w:abstractNumId w:val="9"/>
   </w:num>
   <w:num w:numId="24">
-    <w:abstractNumId w:val="18"/>
+    <w:abstractNumId w:val="19"/>
   </w:num>
   <w:num w:numId="25">
-    <w:abstractNumId w:val="21"/>
+    <w:abstractNumId w:val="22"/>
   </w:num>
   <w:num w:numId="26">
-    <w:abstractNumId w:val="9"/>
+    <w:abstractNumId w:val="10"/>
   </w:num>
   <w:num w:numId="27">
-    <w:abstractNumId w:val="8"/>
+    <w:abstractNumId w:val="9"/>
     <w:lvlOverride w:ilvl="0">
       <w:startOverride w:val="1"/>
     </w:lvlOverride>
   </w:num>
   <w:num w:numId="28">
-    <w:abstractNumId w:val="6"/>
+    <w:abstractNumId w:val="7"/>
   </w:num>
   <w:num w:numId="29">
+    <w:abstractNumId w:val="15"/>
+  </w:num>
+  <w:num w:numId="30">
+    <w:abstractNumId w:val="4"/>
+  </w:num>
+  <w:num w:numId="31">
+    <w:abstractNumId w:val="3"/>
+  </w:num>
+  <w:num w:numId="32">
+    <w:abstractNumId w:val="5"/>
+  </w:num>
+  <w:num w:numId="33">
+    <w:abstractNumId w:val="20"/>
+  </w:num>
+  <w:num w:numId="34">
     <w:abstractNumId w:val="14"/>
   </w:num>
-  <w:num w:numId="30">
-    <w:abstractNumId w:val="3"/>
+  <w:num w:numId="35">
+    <w:abstractNumId w:val="18"/>
   </w:num>
-  <w:num w:numId="31">
-    <w:abstractNumId w:val="2"/>
-  </w:num>
-  <w:num w:numId="32">
-    <w:abstractNumId w:val="4"/>
-  </w:num>
-  <w:num w:numId="33">
-    <w:abstractNumId w:val="19"/>
-  </w:num>
-  <w:num w:numId="34">
+  <w:num w:numId="36">
     <w:abstractNumId w:val="13"/>
   </w:num>
-  <w:num w:numId="35">
-    <w:abstractNumId w:val="17"/>
-  </w:num>
-  <w:num w:numId="36">
-    <w:abstractNumId w:val="12"/>
-  </w:num>
   <w:num w:numId="37">
-    <w:abstractNumId w:val="10"/>
+    <w:abstractNumId w:val="11"/>
   </w:num>
   <w:num w:numId="38">
-    <w:abstractNumId w:val="7"/>
+    <w:abstractNumId w:val="8"/>
   </w:num>
   <w:num w:numId="39">
-    <w:abstractNumId w:val="8"/>
+    <w:abstractNumId w:val="9"/>
     <w:lvlOverride w:ilvl="0">
       <w:startOverride w:val="1"/>
     </w:lvlOverride>
@@ -5772,16 +6986,19 @@
     <w:abstractNumId w:val="0"/>
   </w:num>
   <w:num w:numId="41">
-    <w:abstractNumId w:val="11"/>
+    <w:abstractNumId w:val="12"/>
   </w:num>
   <w:num w:numId="42">
+    <w:abstractNumId w:val="2"/>
+  </w:num>
+  <w:num w:numId="43">
     <w:abstractNumId w:val="1"/>
   </w:num>
 </w:numbering>
 </file>
 
 <file path=word/styles.xml><?xml version="1.0" encoding="utf-8"?>
-<w:styles xmlns:r="http://schemas.openxmlformats.org/officeDocument/2006/relationships" xmlns:w="http://schemas.openxmlformats.org/wordprocessingml/2006/main">
+<w:styles xmlns:mc="http://schemas.openxmlformats.org/markup-compatibility/2006" xmlns:r="http://schemas.openxmlformats.org/officeDocument/2006/relationships" xmlns:w="http://schemas.openxmlformats.org/wordprocessingml/2006/main" xmlns:w14="http://schemas.microsoft.com/office/word/2010/wordml" mc:Ignorable="w14">
   <w:docDefaults>
     <w:rPrDefault>
       <w:rPr>
@@ -6192,7 +7409,6 @@
     <w:uiPriority w:val="99"/>
     <w:semiHidden/>
     <w:unhideWhenUsed/>
-    <w:qFormat/>
     <w:tblPr>
       <w:tblInd w:w="0" w:type="dxa"/>
       <w:tblCellMar>
@@ -6508,11 +7724,11 @@
       <w:lang w:eastAsia="de-CH"/>
     </w:rPr>
   </w:style>
-  <w:style w:type="paragraph" w:styleId="Anfhrungszeichen">
+  <w:style w:type="paragraph" w:styleId="Zitat">
     <w:name w:val="Quote"/>
     <w:basedOn w:val="Standard"/>
     <w:next w:val="Standard"/>
-    <w:link w:val="AnfhrungszeichenZchn"/>
+    <w:link w:val="ZitatZchn"/>
     <w:uiPriority w:val="29"/>
     <w:qFormat/>
     <w:rsid w:val="00910194"/>
@@ -6561,10 +7777,10 @@
       <w:szCs w:val="24"/>
     </w:rPr>
   </w:style>
-  <w:style w:type="character" w:customStyle="1" w:styleId="AnfhrungszeichenZchn">
-    <w:name w:val="Anführungszeichen Zchn"/>
+  <w:style w:type="character" w:customStyle="1" w:styleId="ZitatZchn">
+    <w:name w:val="Zitat Zchn"/>
     <w:basedOn w:val="Absatz-Standardschriftart"/>
-    <w:link w:val="Anfhrungszeichen"/>
+    <w:link w:val="Zitat"/>
     <w:uiPriority w:val="29"/>
     <w:rsid w:val="00910194"/>
     <w:rPr>
@@ -6629,7 +7845,7 @@
       <w:jc w:val="left"/>
     </w:pPr>
   </w:style>
-  <w:style w:type="table" w:styleId="Tabellengitternetz">
+  <w:style w:type="table" w:styleId="Tabellenraster">
     <w:name w:val="Table Grid"/>
     <w:basedOn w:val="NormaleTabelle"/>
     <w:uiPriority w:val="59"/>
@@ -8556,7 +9772,7 @@
 </file>
 
 <file path=customXml/itemProps1.xml><?xml version="1.0" encoding="utf-8"?>
-<ds:datastoreItem xmlns:ds="http://schemas.openxmlformats.org/officeDocument/2006/customXml" ds:itemID="{6BA85AF5-982F-4271-A3B1-77906905080D}">
+<ds:datastoreItem xmlns:ds="http://schemas.openxmlformats.org/officeDocument/2006/customXml" ds:itemID="{76F32FE2-0271-4D76-A5FE-9AEBC02AD248}">
   <ds:schemaRefs>
     <ds:schemaRef ds:uri="http://schemas.openxmlformats.org/officeDocument/2006/bibliography"/>
   </ds:schemaRefs>
@@ -8564,7 +9780,7 @@
 </file>
 
 <file path=customXml/itemProps10.xml><?xml version="1.0" encoding="utf-8"?>
-<ds:datastoreItem xmlns:ds="http://schemas.openxmlformats.org/officeDocument/2006/customXml" ds:itemID="{BDE0FC76-675E-4661-8419-B67FADEC75AF}">
+<ds:datastoreItem xmlns:ds="http://schemas.openxmlformats.org/officeDocument/2006/customXml" ds:itemID="{0BBC01EE-2409-44FF-BDEC-B277C2FEEFCD}">
   <ds:schemaRefs>
     <ds:schemaRef ds:uri="http://schemas.openxmlformats.org/officeDocument/2006/bibliography"/>
   </ds:schemaRefs>
@@ -8572,7 +9788,7 @@
 </file>
 
 <file path=customXml/itemProps11.xml><?xml version="1.0" encoding="utf-8"?>
-<ds:datastoreItem xmlns:ds="http://schemas.openxmlformats.org/officeDocument/2006/customXml" ds:itemID="{3B61FD56-1D03-4EC4-BD59-16D513D74928}">
+<ds:datastoreItem xmlns:ds="http://schemas.openxmlformats.org/officeDocument/2006/customXml" ds:itemID="{842B3901-9669-46F2-8067-A2C1DDE2AC23}">
   <ds:schemaRefs>
     <ds:schemaRef ds:uri="http://schemas.openxmlformats.org/officeDocument/2006/bibliography"/>
   </ds:schemaRefs>
@@ -8580,7 +9796,7 @@
 </file>
 
 <file path=customXml/itemProps12.xml><?xml version="1.0" encoding="utf-8"?>
-<ds:datastoreItem xmlns:ds="http://schemas.openxmlformats.org/officeDocument/2006/customXml" ds:itemID="{4D072768-6C43-4418-A6D6-C24F3AC08A25}">
+<ds:datastoreItem xmlns:ds="http://schemas.openxmlformats.org/officeDocument/2006/customXml" ds:itemID="{8AAB0F76-7268-4EEC-BC31-6C5CBF1D37AA}">
   <ds:schemaRefs>
     <ds:schemaRef ds:uri="http://schemas.openxmlformats.org/officeDocument/2006/bibliography"/>
   </ds:schemaRefs>
@@ -8588,7 +9804,7 @@
 </file>
 
 <file path=customXml/itemProps13.xml><?xml version="1.0" encoding="utf-8"?>
-<ds:datastoreItem xmlns:ds="http://schemas.openxmlformats.org/officeDocument/2006/customXml" ds:itemID="{E45812D7-DB05-4548-8AB3-DECB6DF76FEC}">
+<ds:datastoreItem xmlns:ds="http://schemas.openxmlformats.org/officeDocument/2006/customXml" ds:itemID="{1F2071B3-1276-4643-94E0-AD360B6D8BA2}">
   <ds:schemaRefs>
     <ds:schemaRef ds:uri="http://schemas.openxmlformats.org/officeDocument/2006/bibliography"/>
   </ds:schemaRefs>
@@ -8596,7 +9812,7 @@
 </file>
 
 <file path=customXml/itemProps14.xml><?xml version="1.0" encoding="utf-8"?>
-<ds:datastoreItem xmlns:ds="http://schemas.openxmlformats.org/officeDocument/2006/customXml" ds:itemID="{2C64229D-3A6C-442A-B340-E3BE6923D838}">
+<ds:datastoreItem xmlns:ds="http://schemas.openxmlformats.org/officeDocument/2006/customXml" ds:itemID="{D415461B-686F-491D-957E-E00128BF53EF}">
   <ds:schemaRefs>
     <ds:schemaRef ds:uri="http://schemas.openxmlformats.org/officeDocument/2006/bibliography"/>
   </ds:schemaRefs>
@@ -8604,7 +9820,7 @@
 </file>
 
 <file path=customXml/itemProps15.xml><?xml version="1.0" encoding="utf-8"?>
-<ds:datastoreItem xmlns:ds="http://schemas.openxmlformats.org/officeDocument/2006/customXml" ds:itemID="{C2105623-E81D-4E65-A7C2-BE1EE225400A}">
+<ds:datastoreItem xmlns:ds="http://schemas.openxmlformats.org/officeDocument/2006/customXml" ds:itemID="{65880537-89E4-4F37-B959-34FAFA6A492F}">
   <ds:schemaRefs>
     <ds:schemaRef ds:uri="http://schemas.openxmlformats.org/officeDocument/2006/bibliography"/>
   </ds:schemaRefs>
@@ -8612,7 +9828,7 @@
 </file>
 
 <file path=customXml/itemProps2.xml><?xml version="1.0" encoding="utf-8"?>
-<ds:datastoreItem xmlns:ds="http://schemas.openxmlformats.org/officeDocument/2006/customXml" ds:itemID="{15595F40-DD04-44BF-A1F0-A2A4DF88AB0A}">
+<ds:datastoreItem xmlns:ds="http://schemas.openxmlformats.org/officeDocument/2006/customXml" ds:itemID="{14A583F6-96B0-4AF3-813D-3429E408C240}">
   <ds:schemaRefs>
     <ds:schemaRef ds:uri="http://schemas.openxmlformats.org/officeDocument/2006/bibliography"/>
   </ds:schemaRefs>
@@ -8620,7 +9836,7 @@
 </file>
 
 <file path=customXml/itemProps3.xml><?xml version="1.0" encoding="utf-8"?>
-<ds:datastoreItem xmlns:ds="http://schemas.openxmlformats.org/officeDocument/2006/customXml" ds:itemID="{99A72DC4-0E38-4DF7-8A83-25590E3BA3D0}">
+<ds:datastoreItem xmlns:ds="http://schemas.openxmlformats.org/officeDocument/2006/customXml" ds:itemID="{FD3F717F-72E0-4D07-8126-AB90ED00E057}">
   <ds:schemaRefs>
     <ds:schemaRef ds:uri="http://schemas.openxmlformats.org/officeDocument/2006/bibliography"/>
   </ds:schemaRefs>
@@ -8628,7 +9844,7 @@
 </file>
 
 <file path=customXml/itemProps4.xml><?xml version="1.0" encoding="utf-8"?>
-<ds:datastoreItem xmlns:ds="http://schemas.openxmlformats.org/officeDocument/2006/customXml" ds:itemID="{BD28E24B-71A6-4098-B58C-74D368BE55A0}">
+<ds:datastoreItem xmlns:ds="http://schemas.openxmlformats.org/officeDocument/2006/customXml" ds:itemID="{BF89D357-9839-4FE0-865D-31506AA3B8AF}">
   <ds:schemaRefs>
     <ds:schemaRef ds:uri="http://schemas.openxmlformats.org/officeDocument/2006/bibliography"/>
   </ds:schemaRefs>
@@ -8636,7 +9852,7 @@
 </file>
 
 <file path=customXml/itemProps5.xml><?xml version="1.0" encoding="utf-8"?>
-<ds:datastoreItem xmlns:ds="http://schemas.openxmlformats.org/officeDocument/2006/customXml" ds:itemID="{A552664A-15B1-466A-97AC-785FA7FFF914}">
+<ds:datastoreItem xmlns:ds="http://schemas.openxmlformats.org/officeDocument/2006/customXml" ds:itemID="{15610789-57B1-4E06-9FAE-60933DD7DFEE}">
   <ds:schemaRefs>
     <ds:schemaRef ds:uri="http://schemas.openxmlformats.org/officeDocument/2006/bibliography"/>
   </ds:schemaRefs>
@@ -8644,7 +9860,7 @@
 </file>
 
 <file path=customXml/itemProps6.xml><?xml version="1.0" encoding="utf-8"?>
-<ds:datastoreItem xmlns:ds="http://schemas.openxmlformats.org/officeDocument/2006/customXml" ds:itemID="{0F5D0295-6443-491A-9311-48760310C433}">
+<ds:datastoreItem xmlns:ds="http://schemas.openxmlformats.org/officeDocument/2006/customXml" ds:itemID="{63E10AF0-C4D6-413A-89C9-635E8DC332D0}">
   <ds:schemaRefs>
     <ds:schemaRef ds:uri="http://schemas.openxmlformats.org/officeDocument/2006/bibliography"/>
   </ds:schemaRefs>
@@ -8652,7 +9868,7 @@
 </file>
 
 <file path=customXml/itemProps7.xml><?xml version="1.0" encoding="utf-8"?>
-<ds:datastoreItem xmlns:ds="http://schemas.openxmlformats.org/officeDocument/2006/customXml" ds:itemID="{45F4648F-D921-4ACF-95AD-ABB25FAF1239}">
+<ds:datastoreItem xmlns:ds="http://schemas.openxmlformats.org/officeDocument/2006/customXml" ds:itemID="{6AC256F0-B54F-4BFD-81FC-6988568312CD}">
   <ds:schemaRefs>
     <ds:schemaRef ds:uri="http://schemas.openxmlformats.org/officeDocument/2006/bibliography"/>
   </ds:schemaRefs>
@@ -8660,7 +9876,7 @@
 </file>
 
 <file path=customXml/itemProps8.xml><?xml version="1.0" encoding="utf-8"?>
-<ds:datastoreItem xmlns:ds="http://schemas.openxmlformats.org/officeDocument/2006/customXml" ds:itemID="{CCB93CC1-0779-4EE3-87C6-A171569FF24E}">
+<ds:datastoreItem xmlns:ds="http://schemas.openxmlformats.org/officeDocument/2006/customXml" ds:itemID="{0E7BA349-9B32-4769-BA2F-E3CBBB839C96}">
   <ds:schemaRefs>
     <ds:schemaRef ds:uri="http://schemas.openxmlformats.org/officeDocument/2006/bibliography"/>
   </ds:schemaRefs>
@@ -8668,7 +9884,7 @@
 </file>
 
 <file path=customXml/itemProps9.xml><?xml version="1.0" encoding="utf-8"?>
-<ds:datastoreItem xmlns:ds="http://schemas.openxmlformats.org/officeDocument/2006/customXml" ds:itemID="{950DE519-8C4F-4184-8179-7FACE24B5F36}">
+<ds:datastoreItem xmlns:ds="http://schemas.openxmlformats.org/officeDocument/2006/customXml" ds:itemID="{3F371426-56B8-4A9B-8210-A5CEB25F5A68}">
   <ds:schemaRefs>
     <ds:schemaRef ds:uri="http://schemas.openxmlformats.org/officeDocument/2006/bibliography"/>
   </ds:schemaRefs>

</xml_diff>

<commit_message>
added the possibility to check file-history online to project doc
</commit_message>
<xml_diff>
--- a/docs/Projekt-Doku/Projektdoku.docx
+++ b/docs/Projekt-Doku/Projektdoku.docx
@@ -1,6 +1,6 @@
 
 <file path=word/document.xml><?xml version="1.0" encoding="utf-8"?>
-<w:document xmlns:wpc="http://schemas.microsoft.com/office/word/2010/wordprocessingCanvas" xmlns:mc="http://schemas.openxmlformats.org/markup-compatibility/2006" xmlns:o="urn:schemas-microsoft-com:office:office" xmlns:r="http://schemas.openxmlformats.org/officeDocument/2006/relationships" xmlns:m="http://schemas.openxmlformats.org/officeDocument/2006/math" xmlns:v="urn:schemas-microsoft-com:vml" xmlns:wp14="http://schemas.microsoft.com/office/word/2010/wordprocessingDrawing" xmlns:wp="http://schemas.openxmlformats.org/drawingml/2006/wordprocessingDrawing" xmlns:w10="urn:schemas-microsoft-com:office:word" xmlns:w="http://schemas.openxmlformats.org/wordprocessingml/2006/main" xmlns:w14="http://schemas.microsoft.com/office/word/2010/wordml" xmlns:wpg="http://schemas.microsoft.com/office/word/2010/wordprocessingGroup" xmlns:wpi="http://schemas.microsoft.com/office/word/2010/wordprocessingInk" xmlns:wne="http://schemas.microsoft.com/office/word/2006/wordml" xmlns:wps="http://schemas.microsoft.com/office/word/2010/wordprocessingShape" mc:Ignorable="w14 wp14">
+<w:document xmlns:ve="http://schemas.openxmlformats.org/markup-compatibility/2006" xmlns:o="urn:schemas-microsoft-com:office:office" xmlns:r="http://schemas.openxmlformats.org/officeDocument/2006/relationships" xmlns:m="http://schemas.openxmlformats.org/officeDocument/2006/math" xmlns:v="urn:schemas-microsoft-com:vml" xmlns:wp="http://schemas.openxmlformats.org/drawingml/2006/wordprocessingDrawing" xmlns:w10="urn:schemas-microsoft-com:office:word" xmlns:w="http://schemas.openxmlformats.org/wordprocessingml/2006/main" xmlns:wne="http://schemas.microsoft.com/office/word/2006/wordml">
   <w:body>
     <w:p>
       <w:pPr>
@@ -111,7 +111,7 @@
                     </pic:cNvPicPr>
                   </pic:nvPicPr>
                   <pic:blipFill>
-                    <a:blip r:embed="rId23" cstate="print"/>
+                    <a:blip r:embed="rId22" cstate="print"/>
                     <a:srcRect/>
                     <a:stretch>
                       <a:fillRect/>
@@ -155,7 +155,7 @@
         </w:rPr>
         <w:t xml:space="preserve">Website: </w:t>
       </w:r>
-      <w:hyperlink r:id="rId24" w:history="1">
+      <w:hyperlink r:id="rId23" w:history="1">
         <w:r>
           <w:rPr>
             <w:rStyle w:val="Hyperlink"/>
@@ -230,7 +230,7 @@
           <w:rFonts w:cstheme="minorHAnsi"/>
         </w:rPr>
         <w:sectPr>
-          <w:headerReference w:type="first" r:id="rId25"/>
+          <w:headerReference w:type="first" r:id="rId24"/>
           <w:pgSz w:w="11906" w:h="16838"/>
           <w:pgMar w:top="1669" w:right="1133" w:bottom="1276" w:left="1417" w:header="708" w:footer="708" w:gutter="0"/>
           <w:cols w:space="708"/>
@@ -352,7 +352,7 @@
             <w:noProof/>
             <w:webHidden/>
           </w:rPr>
-          <w:t>1</w:t>
+          <w:t>1-1</w:t>
         </w:r>
         <w:r>
           <w:rPr>
@@ -446,7 +446,7 @@
             <w:noProof/>
             <w:webHidden/>
           </w:rPr>
-          <w:t>1</w:t>
+          <w:t>1-1</w:t>
         </w:r>
         <w:r>
           <w:rPr>
@@ -540,7 +540,7 @@
             <w:noProof/>
             <w:webHidden/>
           </w:rPr>
-          <w:t>1</w:t>
+          <w:t>1-1</w:t>
         </w:r>
         <w:r>
           <w:rPr>
@@ -636,7 +636,7 @@
             <w:noProof/>
             <w:webHidden/>
           </w:rPr>
-          <w:t>2</w:t>
+          <w:t>2-2</w:t>
         </w:r>
         <w:r>
           <w:rPr>
@@ -732,7 +732,7 @@
             <w:noProof/>
             <w:webHidden/>
           </w:rPr>
-          <w:t>3</w:t>
+          <w:t>3-3</w:t>
         </w:r>
         <w:r>
           <w:rPr>
@@ -826,7 +826,7 @@
             <w:noProof/>
             <w:webHidden/>
           </w:rPr>
-          <w:t>3</w:t>
+          <w:t>3-3</w:t>
         </w:r>
         <w:r>
           <w:rPr>
@@ -920,7 +920,7 @@
             <w:noProof/>
             <w:webHidden/>
           </w:rPr>
-          <w:t>3</w:t>
+          <w:t>3-3</w:t>
         </w:r>
         <w:r>
           <w:rPr>
@@ -1014,7 +1014,7 @@
             <w:noProof/>
             <w:webHidden/>
           </w:rPr>
-          <w:t>4</w:t>
+          <w:t>3-4</w:t>
         </w:r>
         <w:r>
           <w:rPr>
@@ -1108,7 +1108,7 @@
             <w:noProof/>
             <w:webHidden/>
           </w:rPr>
-          <w:t>5</w:t>
+          <w:t>3-5</w:t>
         </w:r>
         <w:r>
           <w:rPr>
@@ -1202,7 +1202,7 @@
             <w:noProof/>
             <w:webHidden/>
           </w:rPr>
-          <w:t>5</w:t>
+          <w:t>3-5</w:t>
         </w:r>
         <w:r>
           <w:rPr>
@@ -1296,7 +1296,7 @@
             <w:noProof/>
             <w:webHidden/>
           </w:rPr>
-          <w:t>5</w:t>
+          <w:t>3-5</w:t>
         </w:r>
         <w:r>
           <w:rPr>
@@ -1392,7 +1392,7 @@
             <w:noProof/>
             <w:webHidden/>
           </w:rPr>
-          <w:t>6</w:t>
+          <w:t>4-6</w:t>
         </w:r>
         <w:r>
           <w:rPr>
@@ -1488,7 +1488,7 @@
             <w:noProof/>
             <w:webHidden/>
           </w:rPr>
-          <w:t>7</w:t>
+          <w:t>5-7</w:t>
         </w:r>
         <w:r>
           <w:rPr>
@@ -1582,7 +1582,7 @@
             <w:noProof/>
             <w:webHidden/>
           </w:rPr>
-          <w:t>7</w:t>
+          <w:t>5-7</w:t>
         </w:r>
         <w:r>
           <w:rPr>
@@ -1676,7 +1676,7 @@
             <w:noProof/>
             <w:webHidden/>
           </w:rPr>
-          <w:t>7</w:t>
+          <w:t>5-7</w:t>
         </w:r>
         <w:r>
           <w:rPr>
@@ -1772,7 +1772,7 @@
             <w:noProof/>
             <w:webHidden/>
           </w:rPr>
-          <w:t>8</w:t>
+          <w:t>6-8</w:t>
         </w:r>
         <w:r>
           <w:rPr>
@@ -1866,7 +1866,7 @@
             <w:noProof/>
             <w:webHidden/>
           </w:rPr>
-          <w:t>8</w:t>
+          <w:t>6-8</w:t>
         </w:r>
         <w:r>
           <w:rPr>
@@ -1960,7 +1960,7 @@
             <w:noProof/>
             <w:webHidden/>
           </w:rPr>
-          <w:t>9</w:t>
+          <w:t>6-9</w:t>
         </w:r>
         <w:r>
           <w:rPr>
@@ -2054,7 +2054,7 @@
             <w:noProof/>
             <w:webHidden/>
           </w:rPr>
-          <w:t>11</w:t>
+          <w:t>6-11</w:t>
         </w:r>
         <w:r>
           <w:rPr>
@@ -2148,7 +2148,7 @@
             <w:noProof/>
             <w:webHidden/>
           </w:rPr>
-          <w:t>11</w:t>
+          <w:t>6-11</w:t>
         </w:r>
         <w:r>
           <w:rPr>
@@ -2354,11 +2354,11 @@
     <w:p>
       <w:pPr>
         <w:sectPr>
-          <w:headerReference w:type="even" r:id="rId26"/>
-          <w:headerReference w:type="default" r:id="rId27"/>
-          <w:footerReference w:type="even" r:id="rId28"/>
-          <w:footerReference w:type="default" r:id="rId29"/>
-          <w:headerReference w:type="first" r:id="rId30"/>
+          <w:headerReference w:type="even" r:id="rId25"/>
+          <w:headerReference w:type="default" r:id="rId26"/>
+          <w:footerReference w:type="even" r:id="rId27"/>
+          <w:footerReference w:type="default" r:id="rId28"/>
+          <w:headerReference w:type="first" r:id="rId29"/>
           <w:pgSz w:w="11906" w:h="16838"/>
           <w:pgMar w:top="1669" w:right="1133" w:bottom="1276" w:left="1417" w:header="708" w:footer="708" w:gutter="0"/>
           <w:pgNumType w:fmt="upperRoman" w:start="1"/>
@@ -2697,10 +2697,10 @@
                     </pic:cNvPicPr>
                   </pic:nvPicPr>
                   <pic:blipFill>
-                    <a:blip r:embed="rId31" cstate="print">
+                    <a:blip r:embed="rId30" cstate="print">
                       <a:extLst>
                         <a:ext uri="{28A0092B-C50C-407E-A947-70E740481C1C}">
-                          <a14:useLocalDpi xmlns:a14="http://schemas.microsoft.com/office/drawing/2010/main" val="0"/>
+                          <a14:useLocalDpi xmlns:a14="http://schemas.microsoft.com/office/drawing/2010/main" xmlns:wps="http://schemas.microsoft.com/office/word/2010/wordprocessingShape" xmlns:wpi="http://schemas.microsoft.com/office/word/2010/wordprocessingInk" xmlns:wpg="http://schemas.microsoft.com/office/word/2010/wordprocessingGroup" xmlns:w14="http://schemas.microsoft.com/office/word/2010/wordml" xmlns:w="http://schemas.openxmlformats.org/wordprocessingml/2006/main" xmlns:w10="urn:schemas-microsoft-com:office:word" xmlns:wp14="http://schemas.microsoft.com/office/word/2010/wordprocessingDrawing" xmlns:v="urn:schemas-microsoft-com:vml" xmlns:o="urn:schemas-microsoft-com:office:office" xmlns:mc="http://schemas.openxmlformats.org/markup-compatibility/2006" xmlns:wpc="http://schemas.microsoft.com/office/word/2010/wordprocessingCanvas" xmlns="" val="0"/>
                         </a:ext>
                       </a:extLst>
                     </a:blip>
@@ -3312,9 +3312,9 @@
             <o:lock v:ext="edit" aspectratio="t"/>
           </v:shapetype>
           <v:shape id="_x0000_i1025" type="#_x0000_t75" style="width:466.5pt;height:333pt" o:ole="">
-            <v:imagedata r:id="rId32" o:title=""/>
+            <v:imagedata r:id="rId31" o:title=""/>
           </v:shape>
-          <o:OLEObject Type="Embed" ProgID="Visio.Drawing.11" ShapeID="_x0000_i1025" DrawAspect="Content" ObjectID="_1401890801" r:id="rId33"/>
+          <o:OLEObject Type="Embed" ProgID="Visio.Drawing.11" ShapeID="_x0000_i1025" DrawAspect="Content" ObjectID="_1401891137" r:id="rId32"/>
         </w:object>
       </w:r>
       <w:r>
@@ -3443,13 +3443,7 @@
         <w:t>n</w:t>
       </w:r>
       <w:r>
-        <w:t xml:space="preserve"> das Verständnis und die Sicht der Zusammenhänge untereinander ve</w:t>
-      </w:r>
-      <w:r>
-        <w:t>r</w:t>
-      </w:r>
-      <w:r>
-        <w:t>bessert.</w:t>
+        <w:t xml:space="preserve"> das Verständnis und die Sicht der Zusammenhänge untereinander verbessert.</w:t>
       </w:r>
     </w:p>
     <w:p>
@@ -3482,46 +3476,46 @@
       <w:r>
         <w:t xml:space="preserve"> (</w:t>
       </w:r>
+      <w:hyperlink r:id="rId33" w:history="1">
+        <w:r>
+          <w:rPr>
+            <w:rStyle w:val="Hyperlink"/>
+          </w:rPr>
+          <w:t>git-scm.com</w:t>
+        </w:r>
+      </w:hyperlink>
+      <w:r>
+        <w:t>) zu verwenden, da ein Sof</w:t>
+      </w:r>
+      <w:r>
+        <w:t>t</w:t>
+      </w:r>
+      <w:r>
+        <w:t>w</w:t>
+      </w:r>
+      <w:r>
+        <w:t xml:space="preserve">areprojekt in dieser Grössenordnung und mit vier Teammitgliedern ohne Versionskontrollsystem kaum </w:t>
+      </w:r>
+      <w:r>
+        <w:t>realisierbar ist.</w:t>
+      </w:r>
+    </w:p>
+    <w:p>
+      <w:r>
+        <w:t xml:space="preserve">Das gesamte Projekt inklusive der Dokumentation ist auf dem Online-Projekt-Host </w:t>
+      </w:r>
+      <w:proofErr w:type="spellStart"/>
+      <w:r>
+        <w:rPr>
+          <w:i/>
+        </w:rPr>
+        <w:t>GitHub</w:t>
+      </w:r>
+      <w:proofErr w:type="spellEnd"/>
+      <w:r>
+        <w:t xml:space="preserve"> (</w:t>
+      </w:r>
       <w:hyperlink r:id="rId34" w:history="1">
-        <w:r>
-          <w:rPr>
-            <w:rStyle w:val="Hyperlink"/>
-          </w:rPr>
-          <w:t>git-scm.com</w:t>
-        </w:r>
-      </w:hyperlink>
-      <w:r>
-        <w:t>) zu verwenden, da ein Sof</w:t>
-      </w:r>
-      <w:r>
-        <w:t>t</w:t>
-      </w:r>
-      <w:r>
-        <w:t>w</w:t>
-      </w:r>
-      <w:r>
-        <w:t xml:space="preserve">areprojekt in dieser Grössenordnung und mit vier Teammitgliedern ohne Versionskontrollsystem kaum </w:t>
-      </w:r>
-      <w:r>
-        <w:t>realisierbar ist.</w:t>
-      </w:r>
-    </w:p>
-    <w:p>
-      <w:r>
-        <w:t xml:space="preserve">Das gesamte Projekt inklusive der Dokumentation ist auf dem Online-Projekt-Host </w:t>
-      </w:r>
-      <w:proofErr w:type="spellStart"/>
-      <w:r>
-        <w:rPr>
-          <w:i/>
-        </w:rPr>
-        <w:t>GitHub</w:t>
-      </w:r>
-      <w:proofErr w:type="spellEnd"/>
-      <w:r>
-        <w:t xml:space="preserve"> (</w:t>
-      </w:r>
-      <w:hyperlink r:id="rId35" w:history="1">
         <w:r>
           <w:rPr>
             <w:rStyle w:val="Hyperlink"/>
@@ -3606,7 +3600,7 @@
                     </pic:cNvPicPr>
                   </pic:nvPicPr>
                   <pic:blipFill>
-                    <a:blip r:embed="rId36" cstate="print"/>
+                    <a:blip r:embed="rId35" cstate="print"/>
                     <a:srcRect/>
                     <a:stretch>
                       <a:fillRect/>
@@ -3853,45 +3847,59 @@
         </w:rPr>
         <w:t xml:space="preserve"> hier zu finden: </w:t>
       </w:r>
+      <w:hyperlink r:id="rId36" w:history="1">
+        <w:r>
+          <w:rPr>
+            <w:rStyle w:val="Hyperlink"/>
+          </w:rPr>
+          <w:t>github.com/stocyr/LaserChess</w:t>
+        </w:r>
+      </w:hyperlink>
+      <w:r>
+        <w:t xml:space="preserve">. Die </w:t>
+      </w:r>
+      <w:proofErr w:type="spellStart"/>
+      <w:r>
+        <w:t>Issue</w:t>
+      </w:r>
+      <w:proofErr w:type="spellEnd"/>
+      <w:r>
+        <w:t xml:space="preserve">-Liste findet man hier: </w:t>
+      </w:r>
       <w:hyperlink r:id="rId37" w:history="1">
         <w:r>
           <w:rPr>
             <w:rStyle w:val="Hyperlink"/>
           </w:rPr>
-          <w:t>github.com/stocyr/LaserChess</w:t>
-        </w:r>
-      </w:hyperlink>
-      <w:r>
-        <w:t xml:space="preserve">. Die </w:t>
-      </w:r>
-      <w:proofErr w:type="spellStart"/>
-      <w:r>
-        <w:t>Issue</w:t>
-      </w:r>
-      <w:proofErr w:type="spellEnd"/>
-      <w:r>
-        <w:t xml:space="preserve">-Liste findet man hier: </w:t>
-      </w:r>
-      <w:hyperlink r:id="rId38" w:history="1">
+          <w:t>github.com/</w:t>
+        </w:r>
+        <w:proofErr w:type="spellStart"/>
         <w:r>
           <w:rPr>
             <w:rStyle w:val="Hyperlink"/>
           </w:rPr>
-          <w:t>github.com/</w:t>
+          <w:t>stocyr</w:t>
+        </w:r>
+        <w:proofErr w:type="spellEnd"/>
+        <w:r>
+          <w:rPr>
+            <w:rStyle w:val="Hyperlink"/>
+          </w:rPr>
+          <w:t>/</w:t>
         </w:r>
         <w:proofErr w:type="spellStart"/>
         <w:r>
           <w:rPr>
             <w:rStyle w:val="Hyperlink"/>
           </w:rPr>
-          <w:t>stocyr</w:t>
+          <w:t>LaserChess</w:t>
         </w:r>
         <w:proofErr w:type="spellEnd"/>
         <w:r>
           <w:rPr>
             <w:rStyle w:val="Hyperlink"/>
           </w:rPr>
-          <w:t>/LaserChess/</w:t>
+          <w:t>/</w:t>
         </w:r>
         <w:proofErr w:type="spellStart"/>
         <w:r>
@@ -4427,19 +4435,7 @@
         <w:rPr>
           <w:rFonts w:cstheme="minorHAnsi"/>
         </w:rPr>
-        <w:t>r</w:t>
-      </w:r>
-      <w:r>
-        <w:rPr>
-          <w:rFonts w:cstheme="minorHAnsi"/>
-        </w:rPr>
-        <w:t>d</w:t>
-      </w:r>
-      <w:r>
-        <w:rPr>
-          <w:rFonts w:cstheme="minorHAnsi"/>
-        </w:rPr>
-        <w:t>nung</w:t>
+        <w:t>rdnung</w:t>
       </w:r>
       <w:r>
         <w:rPr>
@@ -4498,10 +4494,10 @@
                     </pic:cNvPicPr>
                   </pic:nvPicPr>
                   <pic:blipFill>
-                    <a:blip r:embed="rId39" cstate="print">
+                    <a:blip r:embed="rId38" cstate="print">
                       <a:extLst>
                         <a:ext uri="{28A0092B-C50C-407E-A947-70E740481C1C}">
-                          <a14:useLocalDpi xmlns:a14="http://schemas.microsoft.com/office/drawing/2010/main" val="0"/>
+                          <a14:useLocalDpi xmlns:a14="http://schemas.microsoft.com/office/drawing/2010/main" xmlns:wps="http://schemas.microsoft.com/office/word/2010/wordprocessingShape" xmlns:wpi="http://schemas.microsoft.com/office/word/2010/wordprocessingInk" xmlns:wpg="http://schemas.microsoft.com/office/word/2010/wordprocessingGroup" xmlns:w14="http://schemas.microsoft.com/office/word/2010/wordml" xmlns:w="http://schemas.openxmlformats.org/wordprocessingml/2006/main" xmlns:w10="urn:schemas-microsoft-com:office:word" xmlns:wp14="http://schemas.microsoft.com/office/word/2010/wordprocessingDrawing" xmlns:v="urn:schemas-microsoft-com:vml" xmlns:o="urn:schemas-microsoft-com:office:office" xmlns:mc="http://schemas.openxmlformats.org/markup-compatibility/2006" xmlns:wpc="http://schemas.microsoft.com/office/word/2010/wordprocessingCanvas" xmlns="" val="0"/>
                         </a:ext>
                       </a:extLst>
                     </a:blip>
@@ -4764,19 +4760,7 @@
         <w:rPr>
           <w:rFonts w:cstheme="minorHAnsi"/>
         </w:rPr>
-        <w:t xml:space="preserve"> und dem En</w:t>
-      </w:r>
-      <w:r>
-        <w:rPr>
-          <w:rFonts w:cstheme="minorHAnsi"/>
-        </w:rPr>
-        <w:t>d</w:t>
-      </w:r>
-      <w:r>
-        <w:rPr>
-          <w:rFonts w:cstheme="minorHAnsi"/>
-        </w:rPr>
-        <w:t xml:space="preserve">produkt </w:t>
+        <w:t xml:space="preserve"> und dem Endprodukt </w:t>
       </w:r>
       <w:r>
         <w:rPr>
@@ -4919,17 +4903,135 @@
         <w:rPr>
           <w:rFonts w:cstheme="minorHAnsi"/>
         </w:rPr>
-        <w:t>Mit dieser Liste</w:t>
-      </w:r>
-      <w:r>
-        <w:rPr>
-          <w:rFonts w:cstheme="minorHAnsi"/>
-        </w:rPr>
-        <w:t xml:space="preserve"> können wir auch</w:t>
-      </w:r>
-      <w:r>
-        <w:rPr>
-          <w:rFonts w:cstheme="minorHAnsi"/>
+        <w:t xml:space="preserve">Ausserdem ist die </w:t>
+      </w:r>
+      <w:proofErr w:type="spellStart"/>
+      <w:r>
+        <w:rPr>
+          <w:rFonts w:cstheme="minorHAnsi"/>
+        </w:rPr>
+        <w:t>History</w:t>
+      </w:r>
+      <w:proofErr w:type="spellEnd"/>
+      <w:r>
+        <w:rPr>
+          <w:rFonts w:cstheme="minorHAnsi"/>
+        </w:rPr>
+        <w:t xml:space="preserve"> jedes Files auf </w:t>
+      </w:r>
+      <w:hyperlink r:id="rId39" w:history="1">
+        <w:r>
+          <w:rPr>
+            <w:rStyle w:val="Hyperlink"/>
+            <w:rFonts w:cstheme="minorHAnsi"/>
+          </w:rPr>
+          <w:t>github.com/</w:t>
+        </w:r>
+        <w:proofErr w:type="spellStart"/>
+        <w:r>
+          <w:rPr>
+            <w:rStyle w:val="Hyperlink"/>
+            <w:rFonts w:cstheme="minorHAnsi"/>
+          </w:rPr>
+          <w:t>stocyr</w:t>
+        </w:r>
+        <w:proofErr w:type="spellEnd"/>
+        <w:r>
+          <w:rPr>
+            <w:rStyle w:val="Hyperlink"/>
+            <w:rFonts w:cstheme="minorHAnsi"/>
+          </w:rPr>
+          <w:t>/</w:t>
+        </w:r>
+        <w:proofErr w:type="spellStart"/>
+        <w:r>
+          <w:rPr>
+            <w:rStyle w:val="Hyperlink"/>
+            <w:rFonts w:cstheme="minorHAnsi"/>
+          </w:rPr>
+          <w:t>LaserChess</w:t>
+        </w:r>
+        <w:proofErr w:type="spellEnd"/>
+        <w:r>
+          <w:rPr>
+            <w:rStyle w:val="Hyperlink"/>
+            <w:rFonts w:cstheme="minorHAnsi"/>
+          </w:rPr>
+          <w:t>/</w:t>
+        </w:r>
+        <w:proofErr w:type="spellStart"/>
+        <w:r>
+          <w:rPr>
+            <w:rStyle w:val="Hyperlink"/>
+            <w:rFonts w:cstheme="minorHAnsi"/>
+          </w:rPr>
+          <w:t>tree</w:t>
+        </w:r>
+        <w:proofErr w:type="spellEnd"/>
+        <w:r>
+          <w:rPr>
+            <w:rStyle w:val="Hyperlink"/>
+            <w:rFonts w:cstheme="minorHAnsi"/>
+          </w:rPr>
+          <w:t>/</w:t>
+        </w:r>
+        <w:proofErr w:type="spellStart"/>
+        <w:r>
+          <w:rPr>
+            <w:rStyle w:val="Hyperlink"/>
+            <w:rFonts w:cstheme="minorHAnsi"/>
+          </w:rPr>
+          <w:t>master</w:t>
+        </w:r>
+        <w:proofErr w:type="spellEnd"/>
+        <w:r>
+          <w:rPr>
+            <w:rStyle w:val="Hyperlink"/>
+            <w:rFonts w:cstheme="minorHAnsi"/>
+          </w:rPr>
+          <w:t>/</w:t>
+        </w:r>
+        <w:proofErr w:type="spellStart"/>
+        <w:r>
+          <w:rPr>
+            <w:rStyle w:val="Hyperlink"/>
+            <w:rFonts w:cstheme="minorHAnsi"/>
+          </w:rPr>
+          <w:t>src</w:t>
+        </w:r>
+        <w:proofErr w:type="spellEnd"/>
+      </w:hyperlink>
+      <w:r>
+        <w:rPr>
+          <w:rFonts w:cstheme="minorHAnsi"/>
+        </w:rPr>
+        <w:t xml:space="preserve"> einse</w:t>
+      </w:r>
+      <w:r>
+        <w:rPr>
+          <w:rFonts w:cstheme="minorHAnsi"/>
+        </w:rPr>
+        <w:t>h</w:t>
+      </w:r>
+      <w:r>
+        <w:rPr>
+          <w:rFonts w:cstheme="minorHAnsi"/>
+        </w:rPr>
+        <w:t xml:space="preserve">bar. Zuerst klickt man auf den Namen des gewünschten Files, dann auf den Button </w:t>
+      </w:r>
+      <w:proofErr w:type="spellStart"/>
+      <w:r>
+        <w:rPr>
+          <w:rFonts w:ascii="Courier New" w:hAnsi="Courier New" w:cs="Courier New"/>
+          <w:b/>
+        </w:rPr>
+        <w:t>Blame</w:t>
+      </w:r>
+      <w:proofErr w:type="spellEnd"/>
+      <w:r>
+        <w:rPr>
+          <w:rFonts w:ascii="Courier New" w:hAnsi="Courier New" w:cs="Courier New"/>
+          <w:b/>
         </w:rPr>
         <w:t xml:space="preserve"> </w:t>
       </w:r>
@@ -4937,43 +5039,128 @@
         <w:rPr>
           <w:rFonts w:cstheme="minorHAnsi"/>
         </w:rPr>
-        <w:t>garantieren</w:t>
-      </w:r>
-      <w:r>
-        <w:rPr>
-          <w:rFonts w:cstheme="minorHAnsi"/>
-        </w:rPr>
-        <w:t xml:space="preserve">, dass </w:t>
-      </w:r>
-      <w:r>
-        <w:rPr>
-          <w:rFonts w:cstheme="minorHAnsi"/>
-        </w:rPr>
-        <w:t xml:space="preserve">mindestens </w:t>
-      </w:r>
-      <w:r>
-        <w:rPr>
-          <w:rFonts w:cstheme="minorHAnsi"/>
-        </w:rPr>
-        <w:t>alle</w:t>
-      </w:r>
-      <w:r>
-        <w:rPr>
-          <w:rFonts w:cstheme="minorHAnsi"/>
-        </w:rPr>
-        <w:t xml:space="preserve"> grösseren</w:t>
-      </w:r>
-      <w:r>
-        <w:rPr>
-          <w:rFonts w:cstheme="minorHAnsi"/>
-        </w:rPr>
-        <w:t xml:space="preserve"> Änderungen e</w:t>
-      </w:r>
-      <w:r>
-        <w:rPr>
-          <w:rFonts w:cstheme="minorHAnsi"/>
-        </w:rPr>
-        <w:t>r</w:t>
+        <w:t>oben rechts:</w:t>
+      </w:r>
+    </w:p>
+    <w:p>
+      <w:pPr>
+        <w:rPr>
+          <w:rFonts w:cstheme="minorHAnsi"/>
+        </w:rPr>
+      </w:pPr>
+      <w:r>
+        <w:rPr>
+          <w:rFonts w:cstheme="minorHAnsi"/>
+          <w:noProof/>
+          <w:lang w:eastAsia="de-CH"/>
+        </w:rPr>
+        <w:drawing>
+          <wp:inline distT="0" distB="0" distL="0" distR="0">
+            <wp:extent cx="5943600" cy="2400300"/>
+            <wp:effectExtent l="19050" t="0" r="0" b="0"/>
+            <wp:docPr id="7" name="Bild 1" descr="Github_Blame"/>
+            <wp:cNvGraphicFramePr>
+              <a:graphicFrameLocks xmlns:a="http://schemas.openxmlformats.org/drawingml/2006/main" noChangeAspect="1"/>
+            </wp:cNvGraphicFramePr>
+            <a:graphic xmlns:a="http://schemas.openxmlformats.org/drawingml/2006/main">
+              <a:graphicData uri="http://schemas.openxmlformats.org/drawingml/2006/picture">
+                <pic:pic xmlns:pic="http://schemas.openxmlformats.org/drawingml/2006/picture">
+                  <pic:nvPicPr>
+                    <pic:cNvPr id="0" name="Bild 1" descr="Github_Blame"/>
+                    <pic:cNvPicPr>
+                      <a:picLocks noChangeAspect="1" noChangeArrowheads="1"/>
+                    </pic:cNvPicPr>
+                  </pic:nvPicPr>
+                  <pic:blipFill>
+                    <a:blip r:embed="rId40" cstate="print"/>
+                    <a:srcRect/>
+                    <a:stretch>
+                      <a:fillRect/>
+                    </a:stretch>
+                  </pic:blipFill>
+                  <pic:spPr bwMode="auto">
+                    <a:xfrm>
+                      <a:off x="0" y="0"/>
+                      <a:ext cx="5943600" cy="2400300"/>
+                    </a:xfrm>
+                    <a:prstGeom prst="rect">
+                      <a:avLst/>
+                    </a:prstGeom>
+                    <a:noFill/>
+                    <a:ln w="9525">
+                      <a:noFill/>
+                      <a:miter lim="800000"/>
+                      <a:headEnd/>
+                      <a:tailEnd/>
+                    </a:ln>
+                  </pic:spPr>
+                </pic:pic>
+              </a:graphicData>
+            </a:graphic>
+          </wp:inline>
+        </w:drawing>
+      </w:r>
+    </w:p>
+    <w:p>
+      <w:pPr>
+        <w:jc w:val="center"/>
+        <w:rPr>
+          <w:sz w:val="16"/>
+          <w:szCs w:val="16"/>
+        </w:rPr>
+      </w:pPr>
+      <w:r>
+        <w:t>Abbildung 5: File-</w:t>
+      </w:r>
+      <w:proofErr w:type="spellStart"/>
+      <w:r>
+        <w:t>History</w:t>
+      </w:r>
+      <w:proofErr w:type="spellEnd"/>
+      <w:r>
+        <w:t xml:space="preserve"> auf GitHub.com</w:t>
+      </w:r>
+    </w:p>
+    <w:p>
+      <w:pPr>
+        <w:rPr>
+          <w:rFonts w:cstheme="minorHAnsi"/>
+        </w:rPr>
+      </w:pPr>
+    </w:p>
+    <w:p>
+      <w:pPr>
+        <w:pStyle w:val="berschrift2"/>
+      </w:pPr>
+      <w:bookmarkStart w:id="30" w:name="_Toc328148538"/>
+      <w:r>
+        <w:t>Zeitplan:</w:t>
+      </w:r>
+      <w:bookmarkEnd w:id="30"/>
+    </w:p>
+    <w:p>
+      <w:pPr>
+        <w:rPr>
+          <w:rFonts w:cstheme="minorHAnsi"/>
+        </w:rPr>
+      </w:pPr>
+      <w:r>
+        <w:rPr>
+          <w:rFonts w:cstheme="minorHAnsi"/>
+        </w:rPr>
+        <w:t>Der nach dem Pflichtenheft erstellte Zeitplan</w:t>
+      </w:r>
+      <w:r>
+        <w:rPr>
+          <w:rFonts w:cstheme="minorHAnsi"/>
+        </w:rPr>
+        <w:t xml:space="preserve"> (Anhang 1)</w:t>
+      </w:r>
+      <w:r>
+        <w:rPr>
+          <w:rFonts w:cstheme="minorHAnsi"/>
+        </w:rPr>
+        <w:t xml:space="preserve"> wurde </w:t>
       </w:r>
       <w:r>
         <w:rPr>
@@ -4985,61 +5172,6 @@
         <w:rPr>
           <w:rFonts w:cstheme="minorHAnsi"/>
         </w:rPr>
-        <w:t>ähnt werden</w:t>
-      </w:r>
-      <w:bookmarkStart w:id="30" w:name="_GoBack"/>
-      <w:bookmarkEnd w:id="30"/>
-      <w:r>
-        <w:rPr>
-          <w:rFonts w:cstheme="minorHAnsi"/>
-        </w:rPr>
-        <w:t>.</w:t>
-      </w:r>
-    </w:p>
-    <w:p>
-      <w:pPr>
-        <w:pStyle w:val="berschrift2"/>
-      </w:pPr>
-      <w:bookmarkStart w:id="31" w:name="_Toc328148538"/>
-      <w:r>
-        <w:t>Zeitplan:</w:t>
-      </w:r>
-      <w:bookmarkEnd w:id="31"/>
-    </w:p>
-    <w:p>
-      <w:pPr>
-        <w:rPr>
-          <w:rFonts w:cstheme="minorHAnsi"/>
-        </w:rPr>
-      </w:pPr>
-      <w:r>
-        <w:rPr>
-          <w:rFonts w:cstheme="minorHAnsi"/>
-        </w:rPr>
-        <w:t>Der nach dem Pflichtenheft erstellte Zeitplan</w:t>
-      </w:r>
-      <w:r>
-        <w:rPr>
-          <w:rFonts w:cstheme="minorHAnsi"/>
-        </w:rPr>
-        <w:t xml:space="preserve"> (Anhang 1)</w:t>
-      </w:r>
-      <w:r>
-        <w:rPr>
-          <w:rFonts w:cstheme="minorHAnsi"/>
-        </w:rPr>
-        <w:t xml:space="preserve"> wurde </w:t>
-      </w:r>
-      <w:r>
-        <w:rPr>
-          <w:rFonts w:cstheme="minorHAnsi"/>
-        </w:rPr>
-        <w:t>w</w:t>
-      </w:r>
-      <w:r>
-        <w:rPr>
-          <w:rFonts w:cstheme="minorHAnsi"/>
-        </w:rPr>
         <w:t>öchentlich (jeden Freitag) während der Projektphase kontinuierlich mit de</w:t>
       </w:r>
       <w:r>
@@ -5153,33 +5285,39 @@
       <w:pPr>
         <w:pStyle w:val="berschrift1"/>
       </w:pPr>
-      <w:bookmarkStart w:id="32" w:name="_Toc328130725"/>
-      <w:bookmarkStart w:id="33" w:name="_Toc328148539"/>
+      <w:bookmarkStart w:id="31" w:name="_Toc328130725"/>
+      <w:bookmarkStart w:id="32" w:name="_Toc328148539"/>
       <w:r>
         <w:lastRenderedPageBreak/>
         <w:t>Spielanleitung</w:t>
       </w:r>
+      <w:bookmarkEnd w:id="31"/>
       <w:bookmarkEnd w:id="32"/>
+    </w:p>
+    <w:p>
+      <w:pPr>
+        <w:pStyle w:val="berschrift2"/>
+      </w:pPr>
+      <w:bookmarkStart w:id="33" w:name="_Toc328130726"/>
+      <w:bookmarkStart w:id="34" w:name="_Toc328148540"/>
+      <w:r>
+        <w:t>Hauptmenü</w:t>
+      </w:r>
       <w:bookmarkEnd w:id="33"/>
-    </w:p>
-    <w:p>
-      <w:pPr>
-        <w:pStyle w:val="berschrift2"/>
-      </w:pPr>
-      <w:bookmarkStart w:id="34" w:name="_Toc328130726"/>
-      <w:bookmarkStart w:id="35" w:name="_Toc328148540"/>
-      <w:r>
-        <w:t>Hauptmenü</w:t>
-      </w:r>
       <w:bookmarkEnd w:id="34"/>
-      <w:bookmarkEnd w:id="35"/>
     </w:p>
     <w:p>
       <w:r>
         <w:t xml:space="preserve">Beim Start von LaserChess sieht man zuerst </w:t>
       </w:r>
       <w:r>
-        <w:t>das Hauptmenü (Abbildung 5) mit dem</w:t>
+        <w:t xml:space="preserve">das Hauptmenü (Abbildung </w:t>
+      </w:r>
+      <w:r>
+        <w:t>6</w:t>
+      </w:r>
+      <w:r>
+        <w:t>) mit dem</w:t>
       </w:r>
       <w:r>
         <w:t xml:space="preserve"> Titel und ein</w:t>
@@ -5433,10 +5571,10 @@
                     </pic:cNvPicPr>
                   </pic:nvPicPr>
                   <pic:blipFill>
-                    <a:blip r:embed="rId40" cstate="print">
+                    <a:blip r:embed="rId41" cstate="print">
                       <a:extLst>
                         <a:ext uri="{28A0092B-C50C-407E-A947-70E740481C1C}">
-                          <a14:useLocalDpi xmlns:a14="http://schemas.microsoft.com/office/drawing/2010/main" val="0"/>
+                          <a14:useLocalDpi xmlns:a14="http://schemas.microsoft.com/office/drawing/2010/main" xmlns:wps="http://schemas.microsoft.com/office/word/2010/wordprocessingShape" xmlns:wpi="http://schemas.microsoft.com/office/word/2010/wordprocessingInk" xmlns:wpg="http://schemas.microsoft.com/office/word/2010/wordprocessingGroup" xmlns:w14="http://schemas.microsoft.com/office/word/2010/wordml" xmlns:w="http://schemas.openxmlformats.org/wordprocessingml/2006/main" xmlns:w10="urn:schemas-microsoft-com:office:word" xmlns:wp14="http://schemas.microsoft.com/office/word/2010/wordprocessingDrawing" xmlns:v="urn:schemas-microsoft-com:vml" xmlns:o="urn:schemas-microsoft-com:office:office" xmlns:mc="http://schemas.openxmlformats.org/markup-compatibility/2006" xmlns:wpc="http://schemas.microsoft.com/office/word/2010/wordprocessingCanvas" xmlns="" val="0"/>
                         </a:ext>
                       </a:extLst>
                     </a:blip>
@@ -5474,21 +5612,29 @@
         </w:rPr>
       </w:pPr>
       <w:r>
-        <w:t>Abbildung 5: Hauptmenü LaserChess</w:t>
-      </w:r>
+        <w:t>Abbildung 6</w:t>
+      </w:r>
+      <w:r>
+        <w:t xml:space="preserve">: Hauptmenü </w:t>
+      </w:r>
+      <w:proofErr w:type="spellStart"/>
+      <w:r>
+        <w:t>LaserChess</w:t>
+      </w:r>
+      <w:proofErr w:type="spellEnd"/>
     </w:p>
     <w:p>
       <w:pPr>
         <w:pStyle w:val="berschrift2"/>
       </w:pPr>
-      <w:bookmarkStart w:id="36" w:name="_Toc328130727"/>
-      <w:bookmarkStart w:id="37" w:name="_Toc328148541"/>
+      <w:bookmarkStart w:id="35" w:name="_Toc328130727"/>
+      <w:bookmarkStart w:id="36" w:name="_Toc328148541"/>
       <w:r>
         <w:lastRenderedPageBreak/>
         <w:t>Normaler Spielablauf</w:t>
       </w:r>
+      <w:bookmarkEnd w:id="35"/>
       <w:bookmarkEnd w:id="36"/>
-      <w:bookmarkEnd w:id="37"/>
     </w:p>
     <w:p>
       <w:r>
@@ -5501,7 +5647,13 @@
         <w:t>ufstellung</w:t>
       </w:r>
       <w:r>
-        <w:t xml:space="preserve"> (Abbildung 6)</w:t>
+        <w:t xml:space="preserve"> (Abbildung </w:t>
+      </w:r>
+      <w:r>
+        <w:t>7</w:t>
+      </w:r>
+      <w:r>
+        <w:t>)</w:t>
       </w:r>
       <w:r>
         <w:t xml:space="preserve"> besteht aus einem roten und </w:t>
@@ -5665,10 +5817,10 @@
                     </pic:cNvPicPr>
                   </pic:nvPicPr>
                   <pic:blipFill>
-                    <a:blip r:embed="rId41" cstate="print">
+                    <a:blip r:embed="rId42" cstate="print">
                       <a:extLst>
                         <a:ext uri="{28A0092B-C50C-407E-A947-70E740481C1C}">
-                          <a14:useLocalDpi xmlns:a14="http://schemas.microsoft.com/office/drawing/2010/main" val="0"/>
+                          <a14:useLocalDpi xmlns:a14="http://schemas.microsoft.com/office/drawing/2010/main" xmlns:wps="http://schemas.microsoft.com/office/word/2010/wordprocessingShape" xmlns:wpi="http://schemas.microsoft.com/office/word/2010/wordprocessingInk" xmlns:wpg="http://schemas.microsoft.com/office/word/2010/wordprocessingGroup" xmlns:w14="http://schemas.microsoft.com/office/word/2010/wordml" xmlns:w="http://schemas.openxmlformats.org/wordprocessingml/2006/main" xmlns:w10="urn:schemas-microsoft-com:office:word" xmlns:wp14="http://schemas.microsoft.com/office/word/2010/wordprocessingDrawing" xmlns:v="urn:schemas-microsoft-com:vml" xmlns:o="urn:schemas-microsoft-com:office:office" xmlns:mc="http://schemas.openxmlformats.org/markup-compatibility/2006" xmlns:wpc="http://schemas.microsoft.com/office/word/2010/wordprocessingCanvas" xmlns="" val="0"/>
                         </a:ext>
                       </a:extLst>
                     </a:blip>
@@ -5702,7 +5854,13 @@
         <w:jc w:val="center"/>
       </w:pPr>
       <w:r>
-        <w:t>Abbildung 6: Standardaufstellung</w:t>
+        <w:t xml:space="preserve">Abbildung </w:t>
+      </w:r>
+      <w:r>
+        <w:t>7</w:t>
+      </w:r>
+      <w:r>
+        <w:t>: Standardaufstellung</w:t>
       </w:r>
     </w:p>
     <w:p>
@@ -5737,7 +5895,10 @@
         <w:t xml:space="preserve"> (</w:t>
       </w:r>
       <w:r>
-        <w:t>Abbildung 7</w:t>
+        <w:t xml:space="preserve">Abbildung </w:t>
+      </w:r>
+      <w:r>
+        <w:t>8</w:t>
       </w:r>
       <w:r>
         <w:t>)</w:t>
@@ -5890,10 +6051,10 @@
                     </pic:cNvPicPr>
                   </pic:nvPicPr>
                   <pic:blipFill>
-                    <a:blip r:embed="rId42" cstate="print">
+                    <a:blip r:embed="rId43" cstate="print">
                       <a:extLst>
                         <a:ext uri="{28A0092B-C50C-407E-A947-70E740481C1C}">
-                          <a14:useLocalDpi xmlns:a14="http://schemas.microsoft.com/office/drawing/2010/main" val="0"/>
+                          <a14:useLocalDpi xmlns:a14="http://schemas.microsoft.com/office/drawing/2010/main" xmlns:wps="http://schemas.microsoft.com/office/word/2010/wordprocessingShape" xmlns:wpi="http://schemas.microsoft.com/office/word/2010/wordprocessingInk" xmlns:wpg="http://schemas.microsoft.com/office/word/2010/wordprocessingGroup" xmlns:w14="http://schemas.microsoft.com/office/word/2010/wordml" xmlns:w="http://schemas.openxmlformats.org/wordprocessingml/2006/main" xmlns:w10="urn:schemas-microsoft-com:office:word" xmlns:wp14="http://schemas.microsoft.com/office/word/2010/wordprocessingDrawing" xmlns:v="urn:schemas-microsoft-com:vml" xmlns:o="urn:schemas-microsoft-com:office:office" xmlns:mc="http://schemas.openxmlformats.org/markup-compatibility/2006" xmlns:wpc="http://schemas.microsoft.com/office/word/2010/wordprocessingCanvas" xmlns="" val="0"/>
                         </a:ext>
                       </a:extLst>
                     </a:blip>
@@ -5930,7 +6091,7 @@
         <w:t xml:space="preserve">Abbildung </w:t>
       </w:r>
       <w:r>
-        <w:t>7</w:t>
+        <w:t>8</w:t>
       </w:r>
       <w:r>
         <w:t>: Fokusfelder</w:t>
@@ -6074,14 +6235,14 @@
       <w:pPr>
         <w:pStyle w:val="berschrift2"/>
       </w:pPr>
-      <w:bookmarkStart w:id="38" w:name="_Toc328130728"/>
-      <w:bookmarkStart w:id="39" w:name="_Toc328148542"/>
+      <w:bookmarkStart w:id="37" w:name="_Toc328130728"/>
+      <w:bookmarkStart w:id="38" w:name="_Toc328148542"/>
       <w:r>
         <w:lastRenderedPageBreak/>
         <w:t>Platziermodus</w:t>
       </w:r>
+      <w:bookmarkEnd w:id="37"/>
       <w:bookmarkEnd w:id="38"/>
-      <w:bookmarkEnd w:id="39"/>
     </w:p>
     <w:p>
       <w:r>
@@ -6128,13 +6289,7 @@
         <w:t xml:space="preserve">ss also für jede Figur zweimal </w:t>
       </w:r>
       <w:r>
-        <w:t>geklickt we</w:t>
-      </w:r>
-      <w:r>
-        <w:t>r</w:t>
-      </w:r>
-      <w:r>
-        <w:t>den.</w:t>
+        <w:t>geklickt werden.</w:t>
       </w:r>
     </w:p>
     <w:p>
@@ -6269,13 +6424,7 @@
     </w:p>
     <w:p>
       <w:r>
-        <w:t>Nachdem alle Fig</w:t>
-      </w:r>
-      <w:r>
-        <w:t>u</w:t>
-      </w:r>
-      <w:r>
-        <w:t>ren gesetzt wurden, beginnt ein normales Spiel mit den gewohnten Regeln.</w:t>
+        <w:t>Nachdem alle Figuren gesetzt wurden, beginnt ein normales Spiel mit den gewohnten Regeln.</w:t>
       </w:r>
     </w:p>
     <w:p>
@@ -6291,7 +6440,7 @@
       <w:pPr>
         <w:pStyle w:val="berschrift2"/>
       </w:pPr>
-      <w:bookmarkStart w:id="40" w:name="_Toc328148543"/>
+      <w:bookmarkStart w:id="39" w:name="_Toc328148543"/>
       <w:proofErr w:type="spellStart"/>
       <w:r>
         <w:t>Easter</w:t>
@@ -6300,10 +6449,12 @@
       <w:r>
         <w:t xml:space="preserve"> </w:t>
       </w:r>
+      <w:proofErr w:type="spellStart"/>
       <w:r>
         <w:t>Eggs</w:t>
       </w:r>
-      <w:bookmarkEnd w:id="40"/>
+      <w:bookmarkEnd w:id="39"/>
+      <w:proofErr w:type="spellEnd"/>
     </w:p>
     <w:p>
       <w:r>
@@ -6327,13 +6478,13 @@
         <w:t>Erweiterungen</w:t>
       </w:r>
       <w:r>
-        <w:t xml:space="preserve"> einzubauen, welche im Haup</w:t>
-      </w:r>
-      <w:r>
-        <w:t>t</w:t>
-      </w:r>
-      <w:r>
-        <w:t xml:space="preserve">menu mit </w:t>
+        <w:t xml:space="preserve"> einzubauen, welche im Hauptm</w:t>
+      </w:r>
+      <w:r>
+        <w:t>e</w:t>
+      </w:r>
+      <w:r>
+        <w:t xml:space="preserve">nu mit </w:t>
       </w:r>
       <w:r>
         <w:t xml:space="preserve">bestimmten </w:t>
@@ -6354,22 +6505,16 @@
         <w:t xml:space="preserve"> werden können. Diese Tokens sind </w:t>
       </w:r>
       <w:r>
-        <w:t>irgendwo in diesem D</w:t>
-      </w:r>
-      <w:r>
-        <w:t>o</w:t>
-      </w:r>
-      <w:r>
-        <w:t>kument</w:t>
-      </w:r>
-      <w:r>
-        <w:t xml:space="preserve"> zu fi</w:t>
-      </w:r>
-      <w:r>
-        <w:t>n</w:t>
-      </w:r>
-      <w:r>
-        <w:t xml:space="preserve">den… </w:t>
+        <w:t>irgendwo in diesem Dok</w:t>
+      </w:r>
+      <w:r>
+        <w:t>u</w:t>
+      </w:r>
+      <w:r>
+        <w:t>ment</w:t>
+      </w:r>
+      <w:r>
+        <w:t xml:space="preserve"> zu finden… </w:t>
       </w:r>
       <w:proofErr w:type="spellStart"/>
       <w:r>
@@ -6393,15 +6538,15 @@
       <w:pPr>
         <w:pStyle w:val="berschrift1"/>
       </w:pPr>
-      <w:bookmarkStart w:id="41" w:name="_Toc328130729"/>
-      <w:bookmarkStart w:id="42" w:name="_Toc328148544"/>
+      <w:bookmarkStart w:id="40" w:name="_Toc328130729"/>
+      <w:bookmarkStart w:id="41" w:name="_Toc328148544"/>
       <w:r>
         <w:lastRenderedPageBreak/>
         <w:t>Schlusswort</w:t>
       </w:r>
       <w:bookmarkEnd w:id="10"/>
+      <w:bookmarkEnd w:id="40"/>
       <w:bookmarkEnd w:id="41"/>
-      <w:bookmarkEnd w:id="42"/>
     </w:p>
     <w:p>
       <w:pPr>
@@ -6591,7 +6736,21 @@
         <w:rPr>
           <w:rFonts w:cstheme="minorHAnsi"/>
         </w:rPr>
-        <w:t xml:space="preserve"> Eggs den Appetit angeregt haben und er sich einmal kurz Zeit nimmt unsere drei Extra-Features genauer unter die Lupe zu nehmen.</w:t>
+        <w:t xml:space="preserve"> </w:t>
+      </w:r>
+      <w:proofErr w:type="spellStart"/>
+      <w:r>
+        <w:rPr>
+          <w:rFonts w:cstheme="minorHAnsi"/>
+        </w:rPr>
+        <w:t>Eggs</w:t>
+      </w:r>
+      <w:proofErr w:type="spellEnd"/>
+      <w:r>
+        <w:rPr>
+          <w:rFonts w:cstheme="minorHAnsi"/>
+        </w:rPr>
+        <w:t xml:space="preserve"> den Appetit angeregt haben und er sich einmal kurz Zeit nimmt unsere drei Extra-Features genauer unter die Lupe zu nehmen.</w:t>
       </w:r>
     </w:p>
     <w:p>
@@ -6702,7 +6861,14 @@
           <w:rFonts w:cstheme="minorHAnsi"/>
           <w:color w:val="FF0000"/>
         </w:rPr>
-        <w:t xml:space="preserve">Inhalt der SW und </w:t>
+        <w:t>Inhalt d</w:t>
+      </w:r>
+      <w:r>
+        <w:rPr>
+          <w:rFonts w:cstheme="minorHAnsi"/>
+          <w:color w:val="FF0000"/>
+        </w:rPr>
+        <w:t xml:space="preserve">er SW und </w:t>
       </w:r>
       <w:proofErr w:type="spellStart"/>
       <w:r>
@@ -6718,74 +6884,7 @@
           <w:rFonts w:cstheme="minorHAnsi"/>
           <w:color w:val="FF0000"/>
         </w:rPr>
-        <w:t xml:space="preserve">-Doku kontrollieren -&gt; </w:t>
-      </w:r>
-      <w:proofErr w:type="spellStart"/>
-      <w:r>
-        <w:rPr>
-          <w:rFonts w:cstheme="minorHAnsi"/>
-          <w:color w:val="FF0000"/>
-        </w:rPr>
-        <w:t>rechtschreibung</w:t>
-      </w:r>
-      <w:proofErr w:type="spellEnd"/>
-      <w:r>
-        <w:rPr>
-          <w:rFonts w:cstheme="minorHAnsi"/>
-          <w:color w:val="FF0000"/>
-        </w:rPr>
-        <w:t xml:space="preserve"> (check. Cyril)</w:t>
-      </w:r>
-      <w:r>
-        <w:rPr>
-          <w:rFonts w:cstheme="minorHAnsi"/>
-          <w:color w:val="FF0000"/>
-        </w:rPr>
-        <w:t>, alles vorhanden? Sachen do</w:t>
-      </w:r>
-      <w:r>
-        <w:rPr>
-          <w:rFonts w:cstheme="minorHAnsi"/>
-          <w:color w:val="FF0000"/>
-        </w:rPr>
-        <w:t>p</w:t>
-      </w:r>
-      <w:r>
-        <w:rPr>
-          <w:rFonts w:cstheme="minorHAnsi"/>
-          <w:color w:val="FF0000"/>
-        </w:rPr>
-        <w:t>pelt</w:t>
-      </w:r>
-      <w:r>
-        <w:rPr>
-          <w:rFonts w:cstheme="minorHAnsi"/>
-          <w:color w:val="FF0000"/>
-        </w:rPr>
-        <w:t xml:space="preserve"> (</w:t>
-      </w:r>
-      <w:proofErr w:type="spellStart"/>
-      <w:r>
-        <w:rPr>
-          <w:rFonts w:cstheme="minorHAnsi"/>
-          <w:color w:val="FF0000"/>
-        </w:rPr>
-        <w:t>nope</w:t>
-      </w:r>
-      <w:proofErr w:type="spellEnd"/>
-      <w:r>
-        <w:rPr>
-          <w:rFonts w:cstheme="minorHAnsi"/>
-          <w:color w:val="FF0000"/>
-        </w:rPr>
-        <w:t>. Cyril)</w:t>
-      </w:r>
-      <w:r>
-        <w:rPr>
-          <w:rFonts w:cstheme="minorHAnsi"/>
-          <w:color w:val="FF0000"/>
-        </w:rPr>
-        <w:t>?</w:t>
+        <w:t>-Doku kontrollieren, alles vorhanden?</w:t>
       </w:r>
     </w:p>
     <w:p>
@@ -6809,20 +6908,20 @@
       <w:pPr>
         <w:pStyle w:val="berschrift1"/>
       </w:pPr>
-      <w:bookmarkStart w:id="43" w:name="_Toc323386644"/>
-      <w:bookmarkStart w:id="44" w:name="_Toc323387063"/>
-      <w:bookmarkStart w:id="45" w:name="_Toc323756499"/>
-      <w:bookmarkStart w:id="46" w:name="_Toc328130730"/>
-      <w:bookmarkStart w:id="47" w:name="_Toc328148545"/>
+      <w:bookmarkStart w:id="42" w:name="_Toc323386644"/>
+      <w:bookmarkStart w:id="43" w:name="_Toc323387063"/>
+      <w:bookmarkStart w:id="44" w:name="_Toc323756499"/>
+      <w:bookmarkStart w:id="45" w:name="_Toc328130730"/>
+      <w:bookmarkStart w:id="46" w:name="_Toc328148545"/>
       <w:r>
         <w:lastRenderedPageBreak/>
         <w:t>Anhang</w:t>
       </w:r>
+      <w:bookmarkEnd w:id="42"/>
       <w:bookmarkEnd w:id="43"/>
       <w:bookmarkEnd w:id="44"/>
       <w:bookmarkEnd w:id="45"/>
       <w:bookmarkEnd w:id="46"/>
-      <w:bookmarkEnd w:id="47"/>
     </w:p>
     <w:p>
       <w:pPr>
@@ -6875,10 +6974,10 @@
       <w:proofErr w:type="spellEnd"/>
     </w:p>
     <w:sectPr>
-      <w:headerReference w:type="even" r:id="rId43"/>
-      <w:headerReference w:type="default" r:id="rId44"/>
-      <w:footerReference w:type="even" r:id="rId45"/>
-      <w:footerReference w:type="default" r:id="rId46"/>
+      <w:headerReference w:type="even" r:id="rId44"/>
+      <w:headerReference w:type="default" r:id="rId45"/>
+      <w:footerReference w:type="even" r:id="rId46"/>
+      <w:footerReference w:type="default" r:id="rId47"/>
       <w:pgSz w:w="11906" w:h="16838"/>
       <w:pgMar w:top="1669" w:right="1133" w:bottom="1276" w:left="1417" w:header="708" w:footer="708" w:gutter="0"/>
       <w:pgNumType w:start="1" w:chapStyle="1"/>
@@ -6890,7 +6989,7 @@
 </file>
 
 <file path=word/endnotes.xml><?xml version="1.0" encoding="utf-8"?>
-<w:endnotes xmlns:wpc="http://schemas.microsoft.com/office/word/2010/wordprocessingCanvas" xmlns:mc="http://schemas.openxmlformats.org/markup-compatibility/2006" xmlns:o="urn:schemas-microsoft-com:office:office" xmlns:r="http://schemas.openxmlformats.org/officeDocument/2006/relationships" xmlns:m="http://schemas.openxmlformats.org/officeDocument/2006/math" xmlns:v="urn:schemas-microsoft-com:vml" xmlns:wp14="http://schemas.microsoft.com/office/word/2010/wordprocessingDrawing" xmlns:wp="http://schemas.openxmlformats.org/drawingml/2006/wordprocessingDrawing" xmlns:w10="urn:schemas-microsoft-com:office:word" xmlns:w="http://schemas.openxmlformats.org/wordprocessingml/2006/main" xmlns:w14="http://schemas.microsoft.com/office/word/2010/wordml" xmlns:wpg="http://schemas.microsoft.com/office/word/2010/wordprocessingGroup" xmlns:wpi="http://schemas.microsoft.com/office/word/2010/wordprocessingInk" xmlns:wne="http://schemas.microsoft.com/office/word/2006/wordml" xmlns:wps="http://schemas.microsoft.com/office/word/2010/wordprocessingShape" mc:Ignorable="w14 wp14">
+<w:endnotes xmlns:ve="http://schemas.openxmlformats.org/markup-compatibility/2006" xmlns:o="urn:schemas-microsoft-com:office:office" xmlns:r="http://schemas.openxmlformats.org/officeDocument/2006/relationships" xmlns:m="http://schemas.openxmlformats.org/officeDocument/2006/math" xmlns:v="urn:schemas-microsoft-com:vml" xmlns:wp="http://schemas.openxmlformats.org/drawingml/2006/wordprocessingDrawing" xmlns:w10="urn:schemas-microsoft-com:office:word" xmlns:w="http://schemas.openxmlformats.org/wordprocessingml/2006/main" xmlns:wne="http://schemas.microsoft.com/office/word/2006/wordml">
   <w:endnote w:type="separator" w:id="-1">
     <w:p>
       <w:pPr>
@@ -6922,7 +7021,7 @@
 </file>
 
 <file path=word/footer1.xml><?xml version="1.0" encoding="utf-8"?>
-<w:ftr xmlns:wpc="http://schemas.microsoft.com/office/word/2010/wordprocessingCanvas" xmlns:mc="http://schemas.openxmlformats.org/markup-compatibility/2006" xmlns:o="urn:schemas-microsoft-com:office:office" xmlns:r="http://schemas.openxmlformats.org/officeDocument/2006/relationships" xmlns:m="http://schemas.openxmlformats.org/officeDocument/2006/math" xmlns:v="urn:schemas-microsoft-com:vml" xmlns:wp14="http://schemas.microsoft.com/office/word/2010/wordprocessingDrawing" xmlns:wp="http://schemas.openxmlformats.org/drawingml/2006/wordprocessingDrawing" xmlns:w10="urn:schemas-microsoft-com:office:word" xmlns:w="http://schemas.openxmlformats.org/wordprocessingml/2006/main" xmlns:w14="http://schemas.microsoft.com/office/word/2010/wordml" xmlns:wpg="http://schemas.microsoft.com/office/word/2010/wordprocessingGroup" xmlns:wpi="http://schemas.microsoft.com/office/word/2010/wordprocessingInk" xmlns:wne="http://schemas.microsoft.com/office/word/2006/wordml" xmlns:wps="http://schemas.microsoft.com/office/word/2010/wordprocessingShape" mc:Ignorable="w14 wp14">
+<w:ftr xmlns:ve="http://schemas.openxmlformats.org/markup-compatibility/2006" xmlns:o="urn:schemas-microsoft-com:office:office" xmlns:r="http://schemas.openxmlformats.org/officeDocument/2006/relationships" xmlns:m="http://schemas.openxmlformats.org/officeDocument/2006/math" xmlns:v="urn:schemas-microsoft-com:vml" xmlns:wp="http://schemas.openxmlformats.org/drawingml/2006/wordprocessingDrawing" xmlns:w10="urn:schemas-microsoft-com:office:word" xmlns:w="http://schemas.openxmlformats.org/wordprocessingml/2006/main" xmlns:wne="http://schemas.microsoft.com/office/word/2006/wordml">
   <w:p>
     <w:pPr>
       <w:jc w:val="right"/>
@@ -6945,7 +7044,7 @@
 </file>
 
 <file path=word/footer2.xml><?xml version="1.0" encoding="utf-8"?>
-<w:ftr xmlns:wpc="http://schemas.microsoft.com/office/word/2010/wordprocessingCanvas" xmlns:mc="http://schemas.openxmlformats.org/markup-compatibility/2006" xmlns:o="urn:schemas-microsoft-com:office:office" xmlns:r="http://schemas.openxmlformats.org/officeDocument/2006/relationships" xmlns:m="http://schemas.openxmlformats.org/officeDocument/2006/math" xmlns:v="urn:schemas-microsoft-com:vml" xmlns:wp14="http://schemas.microsoft.com/office/word/2010/wordprocessingDrawing" xmlns:wp="http://schemas.openxmlformats.org/drawingml/2006/wordprocessingDrawing" xmlns:w10="urn:schemas-microsoft-com:office:word" xmlns:w="http://schemas.openxmlformats.org/wordprocessingml/2006/main" xmlns:w14="http://schemas.microsoft.com/office/word/2010/wordml" xmlns:wpg="http://schemas.microsoft.com/office/word/2010/wordprocessingGroup" xmlns:wpi="http://schemas.microsoft.com/office/word/2010/wordprocessingInk" xmlns:wne="http://schemas.microsoft.com/office/word/2006/wordml" xmlns:wps="http://schemas.microsoft.com/office/word/2010/wordprocessingShape" mc:Ignorable="w14 wp14">
+<w:ftr xmlns:ve="http://schemas.openxmlformats.org/markup-compatibility/2006" xmlns:o="urn:schemas-microsoft-com:office:office" xmlns:r="http://schemas.openxmlformats.org/officeDocument/2006/relationships" xmlns:m="http://schemas.openxmlformats.org/officeDocument/2006/math" xmlns:v="urn:schemas-microsoft-com:vml" xmlns:wp="http://schemas.openxmlformats.org/drawingml/2006/wordprocessingDrawing" xmlns:w10="urn:schemas-microsoft-com:office:word" xmlns:w="http://schemas.openxmlformats.org/wordprocessingml/2006/main" xmlns:wne="http://schemas.microsoft.com/office/word/2006/wordml">
   <w:p>
     <w:pPr>
       <w:pStyle w:val="Kopfzeile"/>
@@ -7018,7 +7117,7 @@
 </file>
 
 <file path=word/footer3.xml><?xml version="1.0" encoding="utf-8"?>
-<w:ftr xmlns:wpc="http://schemas.microsoft.com/office/word/2010/wordprocessingCanvas" xmlns:mc="http://schemas.openxmlformats.org/markup-compatibility/2006" xmlns:o="urn:schemas-microsoft-com:office:office" xmlns:r="http://schemas.openxmlformats.org/officeDocument/2006/relationships" xmlns:m="http://schemas.openxmlformats.org/officeDocument/2006/math" xmlns:v="urn:schemas-microsoft-com:vml" xmlns:wp14="http://schemas.microsoft.com/office/word/2010/wordprocessingDrawing" xmlns:wp="http://schemas.openxmlformats.org/drawingml/2006/wordprocessingDrawing" xmlns:w10="urn:schemas-microsoft-com:office:word" xmlns:w="http://schemas.openxmlformats.org/wordprocessingml/2006/main" xmlns:w14="http://schemas.microsoft.com/office/word/2010/wordml" xmlns:wpg="http://schemas.microsoft.com/office/word/2010/wordprocessingGroup" xmlns:wpi="http://schemas.microsoft.com/office/word/2010/wordprocessingInk" xmlns:wne="http://schemas.microsoft.com/office/word/2006/wordml" xmlns:wps="http://schemas.microsoft.com/office/word/2010/wordprocessingShape" mc:Ignorable="w14 wp14">
+<w:ftr xmlns:ve="http://schemas.openxmlformats.org/markup-compatibility/2006" xmlns:o="urn:schemas-microsoft-com:office:office" xmlns:r="http://schemas.openxmlformats.org/officeDocument/2006/relationships" xmlns:m="http://schemas.openxmlformats.org/officeDocument/2006/math" xmlns:v="urn:schemas-microsoft-com:vml" xmlns:wp="http://schemas.openxmlformats.org/drawingml/2006/wordprocessingDrawing" xmlns:w10="urn:schemas-microsoft-com:office:word" xmlns:w="http://schemas.openxmlformats.org/wordprocessingml/2006/main" xmlns:wne="http://schemas.microsoft.com/office/word/2006/wordml">
   <w:p>
     <w:pPr>
       <w:pStyle w:val="Fuzeile"/>
@@ -7028,7 +7127,7 @@
 </file>
 
 <file path=word/footer4.xml><?xml version="1.0" encoding="utf-8"?>
-<w:ftr xmlns:wpc="http://schemas.microsoft.com/office/word/2010/wordprocessingCanvas" xmlns:mc="http://schemas.openxmlformats.org/markup-compatibility/2006" xmlns:o="urn:schemas-microsoft-com:office:office" xmlns:r="http://schemas.openxmlformats.org/officeDocument/2006/relationships" xmlns:m="http://schemas.openxmlformats.org/officeDocument/2006/math" xmlns:v="urn:schemas-microsoft-com:vml" xmlns:wp14="http://schemas.microsoft.com/office/word/2010/wordprocessingDrawing" xmlns:wp="http://schemas.openxmlformats.org/drawingml/2006/wordprocessingDrawing" xmlns:w10="urn:schemas-microsoft-com:office:word" xmlns:w="http://schemas.openxmlformats.org/wordprocessingml/2006/main" xmlns:w14="http://schemas.microsoft.com/office/word/2010/wordml" xmlns:wpg="http://schemas.microsoft.com/office/word/2010/wordprocessingGroup" xmlns:wpi="http://schemas.microsoft.com/office/word/2010/wordprocessingInk" xmlns:wne="http://schemas.microsoft.com/office/word/2006/wordml" xmlns:wps="http://schemas.microsoft.com/office/word/2010/wordprocessingShape" mc:Ignorable="w14 wp14">
+<w:ftr xmlns:ve="http://schemas.openxmlformats.org/markup-compatibility/2006" xmlns:o="urn:schemas-microsoft-com:office:office" xmlns:r="http://schemas.openxmlformats.org/officeDocument/2006/relationships" xmlns:m="http://schemas.openxmlformats.org/officeDocument/2006/math" xmlns:v="urn:schemas-microsoft-com:vml" xmlns:wp="http://schemas.openxmlformats.org/drawingml/2006/wordprocessingDrawing" xmlns:w10="urn:schemas-microsoft-com:office:word" xmlns:w="http://schemas.openxmlformats.org/wordprocessingml/2006/main" xmlns:wne="http://schemas.microsoft.com/office/word/2006/wordml">
   <w:p>
     <w:pPr>
       <w:pStyle w:val="Kopfzeile"/>
@@ -7083,7 +7182,7 @@
         <w:noProof/>
         <w:color w:val="548DD4" w:themeColor="text2" w:themeTint="99"/>
       </w:rPr>
-      <w:t>7</w:t>
+      <w:t>2</w:t>
     </w:r>
     <w:r>
       <w:rPr>
@@ -7104,7 +7203,7 @@
 </file>
 
 <file path=word/footnotes.xml><?xml version="1.0" encoding="utf-8"?>
-<w:footnotes xmlns:wpc="http://schemas.microsoft.com/office/word/2010/wordprocessingCanvas" xmlns:mc="http://schemas.openxmlformats.org/markup-compatibility/2006" xmlns:o="urn:schemas-microsoft-com:office:office" xmlns:r="http://schemas.openxmlformats.org/officeDocument/2006/relationships" xmlns:m="http://schemas.openxmlformats.org/officeDocument/2006/math" xmlns:v="urn:schemas-microsoft-com:vml" xmlns:wp14="http://schemas.microsoft.com/office/word/2010/wordprocessingDrawing" xmlns:wp="http://schemas.openxmlformats.org/drawingml/2006/wordprocessingDrawing" xmlns:w10="urn:schemas-microsoft-com:office:word" xmlns:w="http://schemas.openxmlformats.org/wordprocessingml/2006/main" xmlns:w14="http://schemas.microsoft.com/office/word/2010/wordml" xmlns:wpg="http://schemas.microsoft.com/office/word/2010/wordprocessingGroup" xmlns:wpi="http://schemas.microsoft.com/office/word/2010/wordprocessingInk" xmlns:wne="http://schemas.microsoft.com/office/word/2006/wordml" xmlns:wps="http://schemas.microsoft.com/office/word/2010/wordprocessingShape" mc:Ignorable="w14 wp14">
+<w:footnotes xmlns:ve="http://schemas.openxmlformats.org/markup-compatibility/2006" xmlns:o="urn:schemas-microsoft-com:office:office" xmlns:r="http://schemas.openxmlformats.org/officeDocument/2006/relationships" xmlns:m="http://schemas.openxmlformats.org/officeDocument/2006/math" xmlns:v="urn:schemas-microsoft-com:vml" xmlns:wp="http://schemas.openxmlformats.org/drawingml/2006/wordprocessingDrawing" xmlns:w10="urn:schemas-microsoft-com:office:word" xmlns:w="http://schemas.openxmlformats.org/wordprocessingml/2006/main" xmlns:wne="http://schemas.microsoft.com/office/word/2006/wordml">
   <w:footnote w:type="separator" w:id="-1">
     <w:p>
       <w:pPr>
@@ -7136,7 +7235,7 @@
 </file>
 
 <file path=word/header1.xml><?xml version="1.0" encoding="utf-8"?>
-<w:hdr xmlns:wpc="http://schemas.microsoft.com/office/word/2010/wordprocessingCanvas" xmlns:mc="http://schemas.openxmlformats.org/markup-compatibility/2006" xmlns:o="urn:schemas-microsoft-com:office:office" xmlns:r="http://schemas.openxmlformats.org/officeDocument/2006/relationships" xmlns:m="http://schemas.openxmlformats.org/officeDocument/2006/math" xmlns:v="urn:schemas-microsoft-com:vml" xmlns:wp14="http://schemas.microsoft.com/office/word/2010/wordprocessingDrawing" xmlns:wp="http://schemas.openxmlformats.org/drawingml/2006/wordprocessingDrawing" xmlns:w10="urn:schemas-microsoft-com:office:word" xmlns:w="http://schemas.openxmlformats.org/wordprocessingml/2006/main" xmlns:w14="http://schemas.microsoft.com/office/word/2010/wordml" xmlns:wpg="http://schemas.microsoft.com/office/word/2010/wordprocessingGroup" xmlns:wpi="http://schemas.microsoft.com/office/word/2010/wordprocessingInk" xmlns:wne="http://schemas.microsoft.com/office/word/2006/wordml" xmlns:wps="http://schemas.microsoft.com/office/word/2010/wordprocessingShape" mc:Ignorable="w14 wp14">
+<w:hdr xmlns:ve="http://schemas.openxmlformats.org/markup-compatibility/2006" xmlns:o="urn:schemas-microsoft-com:office:office" xmlns:r="http://schemas.openxmlformats.org/officeDocument/2006/relationships" xmlns:m="http://schemas.openxmlformats.org/officeDocument/2006/math" xmlns:v="urn:schemas-microsoft-com:vml" xmlns:wp="http://schemas.openxmlformats.org/drawingml/2006/wordprocessingDrawing" xmlns:w10="urn:schemas-microsoft-com:office:word" xmlns:w="http://schemas.openxmlformats.org/wordprocessingml/2006/main" xmlns:wne="http://schemas.microsoft.com/office/word/2006/wordml">
   <w:p>
     <w:pPr>
       <w:pStyle w:val="Kopfzeile"/>
@@ -7165,7 +7264,7 @@
                   <a:blip r:embed="rId1">
                     <a:extLst>
                       <a:ext uri="{28A0092B-C50C-407E-A947-70E740481C1C}">
-                        <a14:useLocalDpi xmlns:a14="http://schemas.microsoft.com/office/drawing/2010/main" val="0"/>
+                        <a14:useLocalDpi xmlns:a14="http://schemas.microsoft.com/office/drawing/2010/main" xmlns:wps="http://schemas.microsoft.com/office/word/2010/wordprocessingShape" xmlns:wpi="http://schemas.microsoft.com/office/word/2010/wordprocessingInk" xmlns:wpg="http://schemas.microsoft.com/office/word/2010/wordprocessingGroup" xmlns:w14="http://schemas.microsoft.com/office/word/2010/wordml" xmlns:w="http://schemas.openxmlformats.org/wordprocessingml/2006/main" xmlns:w10="urn:schemas-microsoft-com:office:word" xmlns:wp14="http://schemas.microsoft.com/office/word/2010/wordprocessingDrawing" xmlns:v="urn:schemas-microsoft-com:vml" xmlns:o="urn:schemas-microsoft-com:office:office" xmlns:mc="http://schemas.openxmlformats.org/markup-compatibility/2006" xmlns:wpc="http://schemas.microsoft.com/office/word/2010/wordprocessingCanvas" xmlns="" val="0"/>
                       </a:ext>
                     </a:extLst>
                   </a:blip>
@@ -7193,7 +7292,7 @@
 </file>
 
 <file path=word/header2.xml><?xml version="1.0" encoding="utf-8"?>
-<w:hdr xmlns:wpc="http://schemas.microsoft.com/office/word/2010/wordprocessingCanvas" xmlns:mc="http://schemas.openxmlformats.org/markup-compatibility/2006" xmlns:o="urn:schemas-microsoft-com:office:office" xmlns:r="http://schemas.openxmlformats.org/officeDocument/2006/relationships" xmlns:m="http://schemas.openxmlformats.org/officeDocument/2006/math" xmlns:v="urn:schemas-microsoft-com:vml" xmlns:wp14="http://schemas.microsoft.com/office/word/2010/wordprocessingDrawing" xmlns:wp="http://schemas.openxmlformats.org/drawingml/2006/wordprocessingDrawing" xmlns:w10="urn:schemas-microsoft-com:office:word" xmlns:w="http://schemas.openxmlformats.org/wordprocessingml/2006/main" xmlns:w14="http://schemas.microsoft.com/office/word/2010/wordml" xmlns:wpg="http://schemas.microsoft.com/office/word/2010/wordprocessingGroup" xmlns:wpi="http://schemas.microsoft.com/office/word/2010/wordprocessingInk" xmlns:wne="http://schemas.microsoft.com/office/word/2006/wordml" xmlns:wps="http://schemas.microsoft.com/office/word/2010/wordprocessingShape" mc:Ignorable="w14 wp14">
+<w:hdr xmlns:ve="http://schemas.openxmlformats.org/markup-compatibility/2006" xmlns:o="urn:schemas-microsoft-com:office:office" xmlns:r="http://schemas.openxmlformats.org/officeDocument/2006/relationships" xmlns:m="http://schemas.openxmlformats.org/officeDocument/2006/math" xmlns:v="urn:schemas-microsoft-com:vml" xmlns:wp="http://schemas.openxmlformats.org/drawingml/2006/wordprocessingDrawing" xmlns:w10="urn:schemas-microsoft-com:office:word" xmlns:w="http://schemas.openxmlformats.org/wordprocessingml/2006/main" xmlns:wne="http://schemas.microsoft.com/office/word/2006/wordml">
   <w:p>
     <w:pPr>
       <w:pStyle w:val="Kopfzeile"/>
@@ -7245,7 +7344,7 @@
 </file>
 
 <file path=word/header3.xml><?xml version="1.0" encoding="utf-8"?>
-<w:hdr xmlns:wpc="http://schemas.microsoft.com/office/word/2010/wordprocessingCanvas" xmlns:mc="http://schemas.openxmlformats.org/markup-compatibility/2006" xmlns:o="urn:schemas-microsoft-com:office:office" xmlns:r="http://schemas.openxmlformats.org/officeDocument/2006/relationships" xmlns:m="http://schemas.openxmlformats.org/officeDocument/2006/math" xmlns:v="urn:schemas-microsoft-com:vml" xmlns:wp14="http://schemas.microsoft.com/office/word/2010/wordprocessingDrawing" xmlns:wp="http://schemas.openxmlformats.org/drawingml/2006/wordprocessingDrawing" xmlns:w10="urn:schemas-microsoft-com:office:word" xmlns:w="http://schemas.openxmlformats.org/wordprocessingml/2006/main" xmlns:w14="http://schemas.microsoft.com/office/word/2010/wordml" xmlns:wpg="http://schemas.microsoft.com/office/word/2010/wordprocessingGroup" xmlns:wpi="http://schemas.microsoft.com/office/word/2010/wordprocessingInk" xmlns:wne="http://schemas.microsoft.com/office/word/2006/wordml" xmlns:wps="http://schemas.microsoft.com/office/word/2010/wordprocessingShape" mc:Ignorable="w14 wp14">
+<w:hdr xmlns:ve="http://schemas.openxmlformats.org/markup-compatibility/2006" xmlns:o="urn:schemas-microsoft-com:office:office" xmlns:r="http://schemas.openxmlformats.org/officeDocument/2006/relationships" xmlns:m="http://schemas.openxmlformats.org/officeDocument/2006/math" xmlns:v="urn:schemas-microsoft-com:vml" xmlns:wp="http://schemas.openxmlformats.org/drawingml/2006/wordprocessingDrawing" xmlns:w10="urn:schemas-microsoft-com:office:word" xmlns:w="http://schemas.openxmlformats.org/wordprocessingml/2006/main" xmlns:wne="http://schemas.microsoft.com/office/word/2006/wordml">
   <w:p>
     <w:pPr>
       <w:pStyle w:val="Kopfzeile"/>
@@ -7295,7 +7394,7 @@
 </file>
 
 <file path=word/header4.xml><?xml version="1.0" encoding="utf-8"?>
-<w:hdr xmlns:wpc="http://schemas.microsoft.com/office/word/2010/wordprocessingCanvas" xmlns:mc="http://schemas.openxmlformats.org/markup-compatibility/2006" xmlns:o="urn:schemas-microsoft-com:office:office" xmlns:r="http://schemas.openxmlformats.org/officeDocument/2006/relationships" xmlns:m="http://schemas.openxmlformats.org/officeDocument/2006/math" xmlns:v="urn:schemas-microsoft-com:vml" xmlns:wp14="http://schemas.microsoft.com/office/word/2010/wordprocessingDrawing" xmlns:wp="http://schemas.openxmlformats.org/drawingml/2006/wordprocessingDrawing" xmlns:w10="urn:schemas-microsoft-com:office:word" xmlns:w="http://schemas.openxmlformats.org/wordprocessingml/2006/main" xmlns:w14="http://schemas.microsoft.com/office/word/2010/wordml" xmlns:wpg="http://schemas.microsoft.com/office/word/2010/wordprocessingGroup" xmlns:wpi="http://schemas.microsoft.com/office/word/2010/wordprocessingInk" xmlns:wne="http://schemas.microsoft.com/office/word/2006/wordml" xmlns:wps="http://schemas.microsoft.com/office/word/2010/wordprocessingShape" mc:Ignorable="w14 wp14">
+<w:hdr xmlns:ve="http://schemas.openxmlformats.org/markup-compatibility/2006" xmlns:o="urn:schemas-microsoft-com:office:office" xmlns:r="http://schemas.openxmlformats.org/officeDocument/2006/relationships" xmlns:m="http://schemas.openxmlformats.org/officeDocument/2006/math" xmlns:v="urn:schemas-microsoft-com:vml" xmlns:wp="http://schemas.openxmlformats.org/drawingml/2006/wordprocessingDrawing" xmlns:w10="urn:schemas-microsoft-com:office:word" xmlns:w="http://schemas.openxmlformats.org/wordprocessingml/2006/main" xmlns:wne="http://schemas.microsoft.com/office/word/2006/wordml">
   <w:p>
     <w:pPr>
       <w:pStyle w:val="Kopfzeile"/>
@@ -7341,7 +7440,7 @@
 </file>
 
 <file path=word/header5.xml><?xml version="1.0" encoding="utf-8"?>
-<w:hdr xmlns:wpc="http://schemas.microsoft.com/office/word/2010/wordprocessingCanvas" xmlns:mc="http://schemas.openxmlformats.org/markup-compatibility/2006" xmlns:o="urn:schemas-microsoft-com:office:office" xmlns:r="http://schemas.openxmlformats.org/officeDocument/2006/relationships" xmlns:m="http://schemas.openxmlformats.org/officeDocument/2006/math" xmlns:v="urn:schemas-microsoft-com:vml" xmlns:wp14="http://schemas.microsoft.com/office/word/2010/wordprocessingDrawing" xmlns:wp="http://schemas.openxmlformats.org/drawingml/2006/wordprocessingDrawing" xmlns:w10="urn:schemas-microsoft-com:office:word" xmlns:w="http://schemas.openxmlformats.org/wordprocessingml/2006/main" xmlns:w14="http://schemas.microsoft.com/office/word/2010/wordml" xmlns:wpg="http://schemas.microsoft.com/office/word/2010/wordprocessingGroup" xmlns:wpi="http://schemas.microsoft.com/office/word/2010/wordprocessingInk" xmlns:wne="http://schemas.microsoft.com/office/word/2006/wordml" xmlns:wps="http://schemas.microsoft.com/office/word/2010/wordprocessingShape" mc:Ignorable="w14 wp14">
+<w:hdr xmlns:ve="http://schemas.openxmlformats.org/markup-compatibility/2006" xmlns:o="urn:schemas-microsoft-com:office:office" xmlns:r="http://schemas.openxmlformats.org/officeDocument/2006/relationships" xmlns:m="http://schemas.openxmlformats.org/officeDocument/2006/math" xmlns:v="urn:schemas-microsoft-com:vml" xmlns:wp="http://schemas.openxmlformats.org/drawingml/2006/wordprocessingDrawing" xmlns:w10="urn:schemas-microsoft-com:office:word" xmlns:w="http://schemas.openxmlformats.org/wordprocessingml/2006/main" xmlns:wne="http://schemas.microsoft.com/office/word/2006/wordml">
   <w:p>
     <w:pPr>
       <w:pStyle w:val="Kopfzeile"/>
@@ -7372,7 +7471,7 @@
 </file>
 
 <file path=word/header6.xml><?xml version="1.0" encoding="utf-8"?>
-<w:hdr xmlns:wpc="http://schemas.microsoft.com/office/word/2010/wordprocessingCanvas" xmlns:mc="http://schemas.openxmlformats.org/markup-compatibility/2006" xmlns:o="urn:schemas-microsoft-com:office:office" xmlns:r="http://schemas.openxmlformats.org/officeDocument/2006/relationships" xmlns:m="http://schemas.openxmlformats.org/officeDocument/2006/math" xmlns:v="urn:schemas-microsoft-com:vml" xmlns:wp14="http://schemas.microsoft.com/office/word/2010/wordprocessingDrawing" xmlns:wp="http://schemas.openxmlformats.org/drawingml/2006/wordprocessingDrawing" xmlns:w10="urn:schemas-microsoft-com:office:word" xmlns:w="http://schemas.openxmlformats.org/wordprocessingml/2006/main" xmlns:w14="http://schemas.microsoft.com/office/word/2010/wordml" xmlns:wpg="http://schemas.microsoft.com/office/word/2010/wordprocessingGroup" xmlns:wpi="http://schemas.microsoft.com/office/word/2010/wordprocessingInk" xmlns:wne="http://schemas.microsoft.com/office/word/2006/wordml" xmlns:wps="http://schemas.microsoft.com/office/word/2010/wordprocessingShape" mc:Ignorable="w14 wp14">
+<w:hdr xmlns:ve="http://schemas.openxmlformats.org/markup-compatibility/2006" xmlns:o="urn:schemas-microsoft-com:office:office" xmlns:r="http://schemas.openxmlformats.org/officeDocument/2006/relationships" xmlns:m="http://schemas.openxmlformats.org/officeDocument/2006/math" xmlns:v="urn:schemas-microsoft-com:vml" xmlns:wp="http://schemas.openxmlformats.org/drawingml/2006/wordprocessingDrawing" xmlns:w10="urn:schemas-microsoft-com:office:word" xmlns:w="http://schemas.openxmlformats.org/wordprocessingml/2006/main" xmlns:wne="http://schemas.microsoft.com/office/word/2006/wordml">
   <w:p>
     <w:pPr>
       <w:pStyle w:val="Kopfzeile"/>
@@ -7422,7 +7521,7 @@
 </file>
 
 <file path=word/numbering.xml><?xml version="1.0" encoding="utf-8"?>
-<w:numbering xmlns:wpc="http://schemas.microsoft.com/office/word/2010/wordprocessingCanvas" xmlns:mc="http://schemas.openxmlformats.org/markup-compatibility/2006" xmlns:o="urn:schemas-microsoft-com:office:office" xmlns:r="http://schemas.openxmlformats.org/officeDocument/2006/relationships" xmlns:m="http://schemas.openxmlformats.org/officeDocument/2006/math" xmlns:v="urn:schemas-microsoft-com:vml" xmlns:wp14="http://schemas.microsoft.com/office/word/2010/wordprocessingDrawing" xmlns:wp="http://schemas.openxmlformats.org/drawingml/2006/wordprocessingDrawing" xmlns:w10="urn:schemas-microsoft-com:office:word" xmlns:w="http://schemas.openxmlformats.org/wordprocessingml/2006/main" xmlns:w14="http://schemas.microsoft.com/office/word/2010/wordml" xmlns:wpg="http://schemas.microsoft.com/office/word/2010/wordprocessingGroup" xmlns:wpi="http://schemas.microsoft.com/office/word/2010/wordprocessingInk" xmlns:wne="http://schemas.microsoft.com/office/word/2006/wordml" xmlns:wps="http://schemas.microsoft.com/office/word/2010/wordprocessingShape" mc:Ignorable="w14 wp14">
+<w:numbering xmlns:ve="http://schemas.openxmlformats.org/markup-compatibility/2006" xmlns:o="urn:schemas-microsoft-com:office:office" xmlns:r="http://schemas.openxmlformats.org/officeDocument/2006/relationships" xmlns:m="http://schemas.openxmlformats.org/officeDocument/2006/math" xmlns:v="urn:schemas-microsoft-com:vml" xmlns:wp="http://schemas.openxmlformats.org/drawingml/2006/wordprocessingDrawing" xmlns:w10="urn:schemas-microsoft-com:office:word" xmlns:w="http://schemas.openxmlformats.org/wordprocessingml/2006/main" xmlns:wne="http://schemas.microsoft.com/office/word/2006/wordml">
   <w:abstractNum w:abstractNumId="0">
     <w:nsid w:val="00000002"/>
     <w:multiLevelType w:val="multilevel"/>
@@ -10487,7 +10586,7 @@
 </file>
 
 <file path=word/styles.xml><?xml version="1.0" encoding="utf-8"?>
-<w:styles xmlns:mc="http://schemas.openxmlformats.org/markup-compatibility/2006" xmlns:r="http://schemas.openxmlformats.org/officeDocument/2006/relationships" xmlns:w="http://schemas.openxmlformats.org/wordprocessingml/2006/main" xmlns:w14="http://schemas.microsoft.com/office/word/2010/wordml" mc:Ignorable="w14">
+<w:styles xmlns:r="http://schemas.openxmlformats.org/officeDocument/2006/relationships" xmlns:w="http://schemas.openxmlformats.org/wordprocessingml/2006/main">
   <w:docDefaults>
     <w:rPrDefault>
       <w:rPr>
@@ -10895,6 +10994,7 @@
     <w:uiPriority w:val="99"/>
     <w:semiHidden/>
     <w:unhideWhenUsed/>
+    <w:qFormat/>
     <w:tblPr>
       <w:tblInd w:w="0" w:type="dxa"/>
       <w:tblCellMar>
@@ -11211,11 +11311,11 @@
       <w:lang w:eastAsia="de-CH"/>
     </w:rPr>
   </w:style>
-  <w:style w:type="paragraph" w:styleId="Zitat">
+  <w:style w:type="paragraph" w:styleId="Anfhrungszeichen">
     <w:name w:val="Quote"/>
     <w:basedOn w:val="Standard"/>
     <w:next w:val="Standard"/>
-    <w:link w:val="ZitatZchn"/>
+    <w:link w:val="AnfhrungszeichenZchn"/>
     <w:uiPriority w:val="29"/>
     <w:qFormat/>
     <w:rsid w:val="00910194"/>
@@ -11264,10 +11364,10 @@
       <w:szCs w:val="24"/>
     </w:rPr>
   </w:style>
-  <w:style w:type="character" w:customStyle="1" w:styleId="ZitatZchn">
-    <w:name w:val="Zitat Zchn"/>
+  <w:style w:type="character" w:customStyle="1" w:styleId="AnfhrungszeichenZchn">
+    <w:name w:val="Anführungszeichen Zchn"/>
     <w:basedOn w:val="Absatz-Standardschriftart"/>
-    <w:link w:val="Zitat"/>
+    <w:link w:val="Anfhrungszeichen"/>
     <w:uiPriority w:val="29"/>
     <w:rsid w:val="00910194"/>
     <w:rPr>
@@ -11335,7 +11435,7 @@
       <w:jc w:val="left"/>
     </w:pPr>
   </w:style>
-  <w:style w:type="table" w:styleId="Tabellenraster">
+  <w:style w:type="table" w:styleId="Tabellengitternetz">
     <w:name w:val="Table Grid"/>
     <w:basedOn w:val="NormaleTabelle"/>
     <w:uiPriority w:val="59"/>
@@ -13376,6 +13476,62 @@
 </file>
 
 <file path=customXml/itemProps1.xml><?xml version="1.0" encoding="utf-8"?>
+<ds:datastoreItem xmlns:ds="http://schemas.openxmlformats.org/officeDocument/2006/customXml" ds:itemID="{FF7B035E-444D-42CA-B38E-8AD33C33DCB0}">
+  <ds:schemaRefs>
+    <ds:schemaRef ds:uri="http://schemas.openxmlformats.org/officeDocument/2006/bibliography"/>
+  </ds:schemaRefs>
+</ds:datastoreItem>
+</file>
+
+<file path=customXml/itemProps10.xml><?xml version="1.0" encoding="utf-8"?>
+<ds:datastoreItem xmlns:ds="http://schemas.openxmlformats.org/officeDocument/2006/customXml" ds:itemID="{50369EE2-89A6-430C-ABE6-2A008572861B}">
+  <ds:schemaRefs>
+    <ds:schemaRef ds:uri="http://schemas.openxmlformats.org/officeDocument/2006/bibliography"/>
+  </ds:schemaRefs>
+</ds:datastoreItem>
+</file>
+
+<file path=customXml/itemProps11.xml><?xml version="1.0" encoding="utf-8"?>
+<ds:datastoreItem xmlns:ds="http://schemas.openxmlformats.org/officeDocument/2006/customXml" ds:itemID="{27B1FE2B-E47E-4B5E-8F96-3114CC829DAF}">
+  <ds:schemaRefs>
+    <ds:schemaRef ds:uri="http://schemas.openxmlformats.org/officeDocument/2006/bibliography"/>
+  </ds:schemaRefs>
+</ds:datastoreItem>
+</file>
+
+<file path=customXml/itemProps12.xml><?xml version="1.0" encoding="utf-8"?>
+<ds:datastoreItem xmlns:ds="http://schemas.openxmlformats.org/officeDocument/2006/customXml" ds:itemID="{0BA2506A-6C35-4E4B-8CBF-854CB3592815}">
+  <ds:schemaRefs>
+    <ds:schemaRef ds:uri="http://schemas.openxmlformats.org/officeDocument/2006/bibliography"/>
+  </ds:schemaRefs>
+</ds:datastoreItem>
+</file>
+
+<file path=customXml/itemProps13.xml><?xml version="1.0" encoding="utf-8"?>
+<ds:datastoreItem xmlns:ds="http://schemas.openxmlformats.org/officeDocument/2006/customXml" ds:itemID="{446F6648-2CD2-42A5-84EB-7B8C5E2E23CB}">
+  <ds:schemaRefs>
+    <ds:schemaRef ds:uri="http://schemas.openxmlformats.org/officeDocument/2006/bibliography"/>
+  </ds:schemaRefs>
+</ds:datastoreItem>
+</file>
+
+<file path=customXml/itemProps14.xml><?xml version="1.0" encoding="utf-8"?>
+<ds:datastoreItem xmlns:ds="http://schemas.openxmlformats.org/officeDocument/2006/customXml" ds:itemID="{8A117A99-7F87-44D9-9CA3-4F807CD0BC73}">
+  <ds:schemaRefs>
+    <ds:schemaRef ds:uri="http://schemas.openxmlformats.org/officeDocument/2006/bibliography"/>
+  </ds:schemaRefs>
+</ds:datastoreItem>
+</file>
+
+<file path=customXml/itemProps15.xml><?xml version="1.0" encoding="utf-8"?>
+<ds:datastoreItem xmlns:ds="http://schemas.openxmlformats.org/officeDocument/2006/customXml" ds:itemID="{F27D9FA4-17EB-469C-B0C6-F1854C9A665C}">
+  <ds:schemaRefs>
+    <ds:schemaRef ds:uri="http://schemas.openxmlformats.org/officeDocument/2006/bibliography"/>
+  </ds:schemaRefs>
+</ds:datastoreItem>
+</file>
+
+<file path=customXml/itemProps2.xml><?xml version="1.0" encoding="utf-8"?>
 <ds:datastoreItem xmlns:ds="http://schemas.openxmlformats.org/officeDocument/2006/customXml" ds:itemID="{36D39E4B-0BB6-4F5D-9EBF-FD0826C1C24C}">
   <ds:schemaRefs>
     <ds:schemaRef ds:uri="http://schemas.openxmlformats.org/officeDocument/2006/bibliography"/>
@@ -13383,64 +13539,8 @@
 </ds:datastoreItem>
 </file>
 
-<file path=customXml/itemProps10.xml><?xml version="1.0" encoding="utf-8"?>
-<ds:datastoreItem xmlns:ds="http://schemas.openxmlformats.org/officeDocument/2006/customXml" ds:itemID="{71ACB5DF-FEF4-4484-A56A-11A9869F18F5}">
-  <ds:schemaRefs>
-    <ds:schemaRef ds:uri="http://schemas.openxmlformats.org/officeDocument/2006/bibliography"/>
-  </ds:schemaRefs>
-</ds:datastoreItem>
-</file>
-
-<file path=customXml/itemProps11.xml><?xml version="1.0" encoding="utf-8"?>
-<ds:datastoreItem xmlns:ds="http://schemas.openxmlformats.org/officeDocument/2006/customXml" ds:itemID="{F23781BC-681D-4BDC-95FE-262A15673AE7}">
-  <ds:schemaRefs>
-    <ds:schemaRef ds:uri="http://schemas.openxmlformats.org/officeDocument/2006/bibliography"/>
-  </ds:schemaRefs>
-</ds:datastoreItem>
-</file>
-
-<file path=customXml/itemProps12.xml><?xml version="1.0" encoding="utf-8"?>
-<ds:datastoreItem xmlns:ds="http://schemas.openxmlformats.org/officeDocument/2006/customXml" ds:itemID="{56B3FB71-4943-4AD7-9A2E-F80AE6C76A94}">
-  <ds:schemaRefs>
-    <ds:schemaRef ds:uri="http://schemas.openxmlformats.org/officeDocument/2006/bibliography"/>
-  </ds:schemaRefs>
-</ds:datastoreItem>
-</file>
-
-<file path=customXml/itemProps13.xml><?xml version="1.0" encoding="utf-8"?>
-<ds:datastoreItem xmlns:ds="http://schemas.openxmlformats.org/officeDocument/2006/customXml" ds:itemID="{5D093AEF-1F7E-4905-9951-D3536457634E}">
-  <ds:schemaRefs>
-    <ds:schemaRef ds:uri="http://schemas.openxmlformats.org/officeDocument/2006/bibliography"/>
-  </ds:schemaRefs>
-</ds:datastoreItem>
-</file>
-
-<file path=customXml/itemProps14.xml><?xml version="1.0" encoding="utf-8"?>
-<ds:datastoreItem xmlns:ds="http://schemas.openxmlformats.org/officeDocument/2006/customXml" ds:itemID="{50369EE2-89A6-430C-ABE6-2A008572861B}">
-  <ds:schemaRefs>
-    <ds:schemaRef ds:uri="http://schemas.openxmlformats.org/officeDocument/2006/bibliography"/>
-  </ds:schemaRefs>
-</ds:datastoreItem>
-</file>
-
-<file path=customXml/itemProps15.xml><?xml version="1.0" encoding="utf-8"?>
-<ds:datastoreItem xmlns:ds="http://schemas.openxmlformats.org/officeDocument/2006/customXml" ds:itemID="{BEB16786-F409-4EE8-A244-8EF5985ADE14}">
-  <ds:schemaRefs>
-    <ds:schemaRef ds:uri="http://schemas.openxmlformats.org/officeDocument/2006/bibliography"/>
-  </ds:schemaRefs>
-</ds:datastoreItem>
-</file>
-
-<file path=customXml/itemProps2.xml><?xml version="1.0" encoding="utf-8"?>
-<ds:datastoreItem xmlns:ds="http://schemas.openxmlformats.org/officeDocument/2006/customXml" ds:itemID="{FF7B035E-444D-42CA-B38E-8AD33C33DCB0}">
-  <ds:schemaRefs>
-    <ds:schemaRef ds:uri="http://schemas.openxmlformats.org/officeDocument/2006/bibliography"/>
-  </ds:schemaRefs>
-</ds:datastoreItem>
-</file>
-
 <file path=customXml/itemProps3.xml><?xml version="1.0" encoding="utf-8"?>
-<ds:datastoreItem xmlns:ds="http://schemas.openxmlformats.org/officeDocument/2006/customXml" ds:itemID="{F0497A9B-464E-4DE6-86F1-9B0A9046D177}">
+<ds:datastoreItem xmlns:ds="http://schemas.openxmlformats.org/officeDocument/2006/customXml" ds:itemID="{0F8621D3-C9B2-4B5A-AAE8-AEB323328DF9}">
   <ds:schemaRefs>
     <ds:schemaRef ds:uri="http://schemas.openxmlformats.org/officeDocument/2006/bibliography"/>
   </ds:schemaRefs>
@@ -13448,7 +13548,7 @@
 </file>
 
 <file path=customXml/itemProps4.xml><?xml version="1.0" encoding="utf-8"?>
-<ds:datastoreItem xmlns:ds="http://schemas.openxmlformats.org/officeDocument/2006/customXml" ds:itemID="{EC901C47-A801-4667-8031-879192DB4809}">
+<ds:datastoreItem xmlns:ds="http://schemas.openxmlformats.org/officeDocument/2006/customXml" ds:itemID="{F23781BC-681D-4BDC-95FE-262A15673AE7}">
   <ds:schemaRefs>
     <ds:schemaRef ds:uri="http://schemas.openxmlformats.org/officeDocument/2006/bibliography"/>
   </ds:schemaRefs>
@@ -13464,7 +13564,7 @@
 </file>
 
 <file path=customXml/itemProps6.xml><?xml version="1.0" encoding="utf-8"?>
-<ds:datastoreItem xmlns:ds="http://schemas.openxmlformats.org/officeDocument/2006/customXml" ds:itemID="{0F8621D3-C9B2-4B5A-AAE8-AEB323328DF9}">
+<ds:datastoreItem xmlns:ds="http://schemas.openxmlformats.org/officeDocument/2006/customXml" ds:itemID="{BEB16786-F409-4EE8-A244-8EF5985ADE14}">
   <ds:schemaRefs>
     <ds:schemaRef ds:uri="http://schemas.openxmlformats.org/officeDocument/2006/bibliography"/>
   </ds:schemaRefs>
@@ -13472,7 +13572,7 @@
 </file>
 
 <file path=customXml/itemProps7.xml><?xml version="1.0" encoding="utf-8"?>
-<ds:datastoreItem xmlns:ds="http://schemas.openxmlformats.org/officeDocument/2006/customXml" ds:itemID="{3BF40394-5CDC-427D-B414-FA52F812A058}">
+<ds:datastoreItem xmlns:ds="http://schemas.openxmlformats.org/officeDocument/2006/customXml" ds:itemID="{71ACB5DF-FEF4-4484-A56A-11A9869F18F5}">
   <ds:schemaRefs>
     <ds:schemaRef ds:uri="http://schemas.openxmlformats.org/officeDocument/2006/bibliography"/>
   </ds:schemaRefs>
@@ -13480,7 +13580,7 @@
 </file>
 
 <file path=customXml/itemProps8.xml><?xml version="1.0" encoding="utf-8"?>
-<ds:datastoreItem xmlns:ds="http://schemas.openxmlformats.org/officeDocument/2006/customXml" ds:itemID="{88E2B208-56D2-436D-96F1-9F9BB1F542FC}">
+<ds:datastoreItem xmlns:ds="http://schemas.openxmlformats.org/officeDocument/2006/customXml" ds:itemID="{EC901C47-A801-4667-8031-879192DB4809}">
   <ds:schemaRefs>
     <ds:schemaRef ds:uri="http://schemas.openxmlformats.org/officeDocument/2006/bibliography"/>
   </ds:schemaRefs>

</xml_diff>

<commit_message>
little fixes in docs, added commit hash in test protocolls
</commit_message>
<xml_diff>
--- a/docs/Projekt-Doku/Projektdoku.docx
+++ b/docs/Projekt-Doku/Projektdoku.docx
@@ -2501,7 +2501,27 @@
         <w:rPr>
           <w:rFonts w:cstheme="minorHAnsi"/>
         </w:rPr>
-        <w:t>astereggs</w:t>
+        <w:t>aster</w:t>
+      </w:r>
+      <w:proofErr w:type="spellEnd"/>
+      <w:r>
+        <w:rPr>
+          <w:rFonts w:cstheme="minorHAnsi"/>
+        </w:rPr>
+        <w:t xml:space="preserve"> </w:t>
+      </w:r>
+      <w:proofErr w:type="spellStart"/>
+      <w:r>
+        <w:rPr>
+          <w:rFonts w:cstheme="minorHAnsi"/>
+        </w:rPr>
+        <w:t>E</w:t>
+      </w:r>
+      <w:r>
+        <w:rPr>
+          <w:rFonts w:cstheme="minorHAnsi"/>
+        </w:rPr>
+        <w:t>ggs</w:t>
       </w:r>
       <w:proofErr w:type="spellEnd"/>
       <w:r>
@@ -3239,7 +3259,7 @@
         <w:rPr>
           <w:rFonts w:cstheme="minorHAnsi"/>
         </w:rPr>
-        <w:t>die</w:t>
+        <w:t>den</w:t>
       </w:r>
       <w:r>
         <w:rPr>
@@ -3311,10 +3331,10 @@
             <v:path o:extrusionok="f" gradientshapeok="t" o:connecttype="rect"/>
             <o:lock v:ext="edit" aspectratio="t"/>
           </v:shapetype>
-          <v:shape id="_x0000_i1025" type="#_x0000_t75" style="width:466.5pt;height:333pt" o:ole="">
+          <v:shape id="_x0000_i1025" type="#_x0000_t75" style="width:466.4pt;height:333.15pt" o:ole="">
             <v:imagedata r:id="rId31" o:title=""/>
           </v:shape>
-          <o:OLEObject Type="Embed" ProgID="Visio.Drawing.11" ShapeID="_x0000_i1025" DrawAspect="Content" ObjectID="_1401891137" r:id="rId32"/>
+          <o:OLEObject Type="Embed" ProgID="Visio.Drawing.11" ShapeID="_x0000_i1025" DrawAspect="Content" ObjectID="_1402042054" r:id="rId32"/>
         </w:object>
       </w:r>
       <w:r>
@@ -5462,19 +5482,30 @@
       </w:r>
       <w:r>
         <w:tab/>
-        <w:t>Öffnet nach Eingabe und Bestätigung mit Enter der gewünschten Textdatei (z.B</w:t>
+        <w:t xml:space="preserve">Öffnet nach Eingabe der gewünschten </w:t>
+      </w:r>
+      <w:proofErr w:type="spellStart"/>
+      <w:r>
+        <w:t>Map</w:t>
+      </w:r>
+      <w:proofErr w:type="spellEnd"/>
+      <w:r>
+        <w:t>-Datei</w:t>
+      </w:r>
+      <w:r>
+        <w:t xml:space="preserve"> (z.B</w:t>
       </w:r>
       <w:r>
         <w:t>.</w:t>
       </w:r>
       <w:r>
-        <w:t xml:space="preserve"> Aufste</w:t>
-      </w:r>
-      <w:r>
-        <w:t>l</w:t>
-      </w:r>
-      <w:r>
-        <w:t xml:space="preserve">lung2.txt) eine vordefinierte </w:t>
+        <w:t xml:space="preserve"> Aufstel</w:t>
+      </w:r>
+      <w:r>
+        <w:t>lung2.map</w:t>
+      </w:r>
+      <w:r>
+        <w:t xml:space="preserve">) eine vordefinierte </w:t>
       </w:r>
       <w:r>
         <w:t>Spiela</w:t>
@@ -5484,6 +5515,36 @@
       </w:r>
       <w:r>
         <w:t>.</w:t>
+      </w:r>
+      <w:r>
+        <w:t xml:space="preserve"> Diese </w:t>
+      </w:r>
+      <w:proofErr w:type="spellStart"/>
+      <w:r>
+        <w:t>Map</w:t>
+      </w:r>
+      <w:proofErr w:type="spellEnd"/>
+      <w:r>
+        <w:t xml:space="preserve">-Datei muss im Ordner </w:t>
+      </w:r>
+      <w:proofErr w:type="spellStart"/>
+      <w:r>
+        <w:rPr>
+          <w:rFonts w:ascii="Courier New" w:hAnsi="Courier New" w:cs="Courier New"/>
+          <w:b/>
+        </w:rPr>
+        <w:t>maps</w:t>
+      </w:r>
+      <w:proofErr w:type="spellEnd"/>
+      <w:r>
+        <w:rPr>
+          <w:rFonts w:ascii="Courier New" w:hAnsi="Courier New" w:cs="Courier New"/>
+          <w:b/>
+        </w:rPr>
+        <w:t>/</w:t>
+      </w:r>
+      <w:r>
+        <w:t xml:space="preserve"> sein. </w:t>
       </w:r>
     </w:p>
     <w:p>
@@ -6755,157 +6816,6 @@
     </w:p>
     <w:p>
       <w:pPr>
-        <w:rPr>
-          <w:rFonts w:cstheme="minorHAnsi"/>
-        </w:rPr>
-      </w:pPr>
-    </w:p>
-    <w:p>
-      <w:pPr>
-        <w:rPr>
-          <w:rFonts w:cstheme="minorHAnsi"/>
-        </w:rPr>
-      </w:pPr>
-    </w:p>
-    <w:p>
-      <w:pPr>
-        <w:rPr>
-          <w:rFonts w:cstheme="minorHAnsi"/>
-          <w:b/>
-          <w:color w:val="FF0000"/>
-          <w:sz w:val="32"/>
-          <w:szCs w:val="32"/>
-        </w:rPr>
-      </w:pPr>
-      <w:proofErr w:type="spellStart"/>
-      <w:r>
-        <w:rPr>
-          <w:rFonts w:cstheme="minorHAnsi"/>
-          <w:b/>
-          <w:color w:val="FF0000"/>
-          <w:sz w:val="32"/>
-          <w:szCs w:val="32"/>
-        </w:rPr>
-        <w:t>Don’t</w:t>
-      </w:r>
-      <w:proofErr w:type="spellEnd"/>
-      <w:r>
-        <w:rPr>
-          <w:rFonts w:cstheme="minorHAnsi"/>
-          <w:b/>
-          <w:color w:val="FF0000"/>
-          <w:sz w:val="32"/>
-          <w:szCs w:val="32"/>
-        </w:rPr>
-        <w:t xml:space="preserve"> </w:t>
-      </w:r>
-      <w:proofErr w:type="spellStart"/>
-      <w:r>
-        <w:rPr>
-          <w:rFonts w:cstheme="minorHAnsi"/>
-          <w:b/>
-          <w:color w:val="FF0000"/>
-          <w:sz w:val="32"/>
-          <w:szCs w:val="32"/>
-        </w:rPr>
-        <w:t>forge</w:t>
-      </w:r>
-      <w:r>
-        <w:rPr>
-          <w:rFonts w:cstheme="minorHAnsi"/>
-          <w:b/>
-          <w:color w:val="FF0000"/>
-          <w:sz w:val="32"/>
-          <w:szCs w:val="32"/>
-        </w:rPr>
-        <w:t>t</w:t>
-      </w:r>
-      <w:proofErr w:type="spellEnd"/>
-      <w:r>
-        <w:rPr>
-          <w:rFonts w:cstheme="minorHAnsi"/>
-          <w:b/>
-          <w:color w:val="FF0000"/>
-          <w:sz w:val="32"/>
-          <w:szCs w:val="32"/>
-        </w:rPr>
-        <w:t>:</w:t>
-      </w:r>
-    </w:p>
-    <w:p>
-      <w:pPr>
-        <w:rPr>
-          <w:rFonts w:cstheme="minorHAnsi"/>
-          <w:color w:val="FF0000"/>
-          <w:u w:val="single"/>
-        </w:rPr>
-      </w:pPr>
-      <w:r>
-        <w:rPr>
-          <w:rFonts w:cstheme="minorHAnsi"/>
-          <w:color w:val="FF0000"/>
-          <w:u w:val="single"/>
-        </w:rPr>
-        <w:t>Abbildungen und Anhänge (Nr.)</w:t>
-      </w:r>
-    </w:p>
-    <w:p>
-      <w:pPr>
-        <w:rPr>
-          <w:rFonts w:cstheme="minorHAnsi"/>
-          <w:color w:val="FF0000"/>
-        </w:rPr>
-      </w:pPr>
-      <w:r>
-        <w:rPr>
-          <w:rFonts w:cstheme="minorHAnsi"/>
-          <w:color w:val="FF0000"/>
-        </w:rPr>
-        <w:t>Inhalt d</w:t>
-      </w:r>
-      <w:r>
-        <w:rPr>
-          <w:rFonts w:cstheme="minorHAnsi"/>
-          <w:color w:val="FF0000"/>
-        </w:rPr>
-        <w:t xml:space="preserve">er SW und </w:t>
-      </w:r>
-      <w:proofErr w:type="spellStart"/>
-      <w:r>
-        <w:rPr>
-          <w:rFonts w:cstheme="minorHAnsi"/>
-          <w:color w:val="FF0000"/>
-        </w:rPr>
-        <w:t>Pj</w:t>
-      </w:r>
-      <w:proofErr w:type="spellEnd"/>
-      <w:r>
-        <w:rPr>
-          <w:rFonts w:cstheme="minorHAnsi"/>
-          <w:color w:val="FF0000"/>
-        </w:rPr>
-        <w:t>-Doku kontrollieren, alles vorhanden?</w:t>
-      </w:r>
-    </w:p>
-    <w:p>
-      <w:pPr>
-        <w:rPr>
-          <w:rFonts w:cstheme="minorHAnsi"/>
-          <w:color w:val="FF0000"/>
-          <w:u w:val="single"/>
-        </w:rPr>
-      </w:pPr>
-      <w:r>
-        <w:rPr>
-          <w:rFonts w:cstheme="minorHAnsi"/>
-          <w:color w:val="FF0000"/>
-          <w:u w:val="single"/>
-        </w:rPr>
-        <w:t>Inhaltsverzeichnisse aktualisiert (Seiten)</w:t>
-      </w:r>
-    </w:p>
-    <w:p>
-      <w:pPr>
         <w:pStyle w:val="berschrift1"/>
       </w:pPr>
       <w:bookmarkStart w:id="42" w:name="_Toc323386644"/>
@@ -6956,7 +6866,22 @@
         </w:numPr>
       </w:pPr>
       <w:r>
-        <w:t>Testprotokolle (V1.0, 1.1, 1.2)</w:t>
+        <w:t>Testprotokolle (v</w:t>
+      </w:r>
+      <w:r>
+        <w:t xml:space="preserve">1.0, </w:t>
+      </w:r>
+      <w:r>
+        <w:t>v</w:t>
+      </w:r>
+      <w:r>
+        <w:t xml:space="preserve">1.1, </w:t>
+      </w:r>
+      <w:r>
+        <w:t>v</w:t>
+      </w:r>
+      <w:r>
+        <w:t>1.2)</w:t>
       </w:r>
     </w:p>
     <w:p>
@@ -7182,7 +7107,7 @@
         <w:noProof/>
         <w:color w:val="548DD4" w:themeColor="text2" w:themeTint="99"/>
       </w:rPr>
-      <w:t>2</w:t>
+      <w:t>4</w:t>
     </w:r>
     <w:r>
       <w:rPr>
@@ -13476,7 +13401,7 @@
 </file>
 
 <file path=customXml/itemProps1.xml><?xml version="1.0" encoding="utf-8"?>
-<ds:datastoreItem xmlns:ds="http://schemas.openxmlformats.org/officeDocument/2006/customXml" ds:itemID="{FF7B035E-444D-42CA-B38E-8AD33C33DCB0}">
+<ds:datastoreItem xmlns:ds="http://schemas.openxmlformats.org/officeDocument/2006/customXml" ds:itemID="{0BA2506A-6C35-4E4B-8CBF-854CB3592815}">
   <ds:schemaRefs>
     <ds:schemaRef ds:uri="http://schemas.openxmlformats.org/officeDocument/2006/bibliography"/>
   </ds:schemaRefs>
@@ -13492,6 +13417,62 @@
 </file>
 
 <file path=customXml/itemProps11.xml><?xml version="1.0" encoding="utf-8"?>
+<ds:datastoreItem xmlns:ds="http://schemas.openxmlformats.org/officeDocument/2006/customXml" ds:itemID="{E5616359-3A93-469C-809C-B0F889CE6808}">
+  <ds:schemaRefs>
+    <ds:schemaRef ds:uri="http://schemas.openxmlformats.org/officeDocument/2006/bibliography"/>
+  </ds:schemaRefs>
+</ds:datastoreItem>
+</file>
+
+<file path=customXml/itemProps12.xml><?xml version="1.0" encoding="utf-8"?>
+<ds:datastoreItem xmlns:ds="http://schemas.openxmlformats.org/officeDocument/2006/customXml" ds:itemID="{6C9C65D2-5ACB-4F70-B374-5BA2DC519E98}">
+  <ds:schemaRefs>
+    <ds:schemaRef ds:uri="http://schemas.openxmlformats.org/officeDocument/2006/bibliography"/>
+  </ds:schemaRefs>
+</ds:datastoreItem>
+</file>
+
+<file path=customXml/itemProps13.xml><?xml version="1.0" encoding="utf-8"?>
+<ds:datastoreItem xmlns:ds="http://schemas.openxmlformats.org/officeDocument/2006/customXml" ds:itemID="{64AFF09F-5C81-4618-AFB7-FBBD6F2AC58B}">
+  <ds:schemaRefs>
+    <ds:schemaRef ds:uri="http://schemas.openxmlformats.org/officeDocument/2006/bibliography"/>
+  </ds:schemaRefs>
+</ds:datastoreItem>
+</file>
+
+<file path=customXml/itemProps14.xml><?xml version="1.0" encoding="utf-8"?>
+<ds:datastoreItem xmlns:ds="http://schemas.openxmlformats.org/officeDocument/2006/customXml" ds:itemID="{DDCE9779-DF64-4F10-B78B-823F78CD9F1D}">
+  <ds:schemaRefs>
+    <ds:schemaRef ds:uri="http://schemas.openxmlformats.org/officeDocument/2006/bibliography"/>
+  </ds:schemaRefs>
+</ds:datastoreItem>
+</file>
+
+<file path=customXml/itemProps15.xml><?xml version="1.0" encoding="utf-8"?>
+<ds:datastoreItem xmlns:ds="http://schemas.openxmlformats.org/officeDocument/2006/customXml" ds:itemID="{CA4A3745-5178-4418-8BCB-7CB7867E7EBE}">
+  <ds:schemaRefs>
+    <ds:schemaRef ds:uri="http://schemas.openxmlformats.org/officeDocument/2006/bibliography"/>
+  </ds:schemaRefs>
+</ds:datastoreItem>
+</file>
+
+<file path=customXml/itemProps2.xml><?xml version="1.0" encoding="utf-8"?>
+<ds:datastoreItem xmlns:ds="http://schemas.openxmlformats.org/officeDocument/2006/customXml" ds:itemID="{F780D695-B6D0-423E-8A06-760BFB5784CA}">
+  <ds:schemaRefs>
+    <ds:schemaRef ds:uri="http://schemas.openxmlformats.org/officeDocument/2006/bibliography"/>
+  </ds:schemaRefs>
+</ds:datastoreItem>
+</file>
+
+<file path=customXml/itemProps3.xml><?xml version="1.0" encoding="utf-8"?>
+<ds:datastoreItem xmlns:ds="http://schemas.openxmlformats.org/officeDocument/2006/customXml" ds:itemID="{8A117A99-7F87-44D9-9CA3-4F807CD0BC73}">
+  <ds:schemaRefs>
+    <ds:schemaRef ds:uri="http://schemas.openxmlformats.org/officeDocument/2006/bibliography"/>
+  </ds:schemaRefs>
+</ds:datastoreItem>
+</file>
+
+<file path=customXml/itemProps4.xml><?xml version="1.0" encoding="utf-8"?>
 <ds:datastoreItem xmlns:ds="http://schemas.openxmlformats.org/officeDocument/2006/customXml" ds:itemID="{27B1FE2B-E47E-4B5E-8F96-3114CC829DAF}">
   <ds:schemaRefs>
     <ds:schemaRef ds:uri="http://schemas.openxmlformats.org/officeDocument/2006/bibliography"/>
@@ -13499,55 +13480,31 @@
 </ds:datastoreItem>
 </file>
 
-<file path=customXml/itemProps12.xml><?xml version="1.0" encoding="utf-8"?>
-<ds:datastoreItem xmlns:ds="http://schemas.openxmlformats.org/officeDocument/2006/customXml" ds:itemID="{0BA2506A-6C35-4E4B-8CBF-854CB3592815}">
+<file path=customXml/itemProps5.xml><?xml version="1.0" encoding="utf-8"?>
+<ds:datastoreItem xmlns:ds="http://schemas.openxmlformats.org/officeDocument/2006/customXml" ds:itemID="{A673CD0F-174D-4F16-A06F-00D123E51980}">
   <ds:schemaRefs>
     <ds:schemaRef ds:uri="http://schemas.openxmlformats.org/officeDocument/2006/bibliography"/>
   </ds:schemaRefs>
 </ds:datastoreItem>
 </file>
 
-<file path=customXml/itemProps13.xml><?xml version="1.0" encoding="utf-8"?>
-<ds:datastoreItem xmlns:ds="http://schemas.openxmlformats.org/officeDocument/2006/customXml" ds:itemID="{446F6648-2CD2-42A5-84EB-7B8C5E2E23CB}">
+<file path=customXml/itemProps6.xml><?xml version="1.0" encoding="utf-8"?>
+<ds:datastoreItem xmlns:ds="http://schemas.openxmlformats.org/officeDocument/2006/customXml" ds:itemID="{63563F69-31E2-4E79-9F28-187D50EF6A57}">
   <ds:schemaRefs>
     <ds:schemaRef ds:uri="http://schemas.openxmlformats.org/officeDocument/2006/bibliography"/>
   </ds:schemaRefs>
 </ds:datastoreItem>
 </file>
 
-<file path=customXml/itemProps14.xml><?xml version="1.0" encoding="utf-8"?>
-<ds:datastoreItem xmlns:ds="http://schemas.openxmlformats.org/officeDocument/2006/customXml" ds:itemID="{8A117A99-7F87-44D9-9CA3-4F807CD0BC73}">
+<file path=customXml/itemProps7.xml><?xml version="1.0" encoding="utf-8"?>
+<ds:datastoreItem xmlns:ds="http://schemas.openxmlformats.org/officeDocument/2006/customXml" ds:itemID="{BEB16786-F409-4EE8-A244-8EF5985ADE14}">
   <ds:schemaRefs>
     <ds:schemaRef ds:uri="http://schemas.openxmlformats.org/officeDocument/2006/bibliography"/>
   </ds:schemaRefs>
 </ds:datastoreItem>
 </file>
 
-<file path=customXml/itemProps15.xml><?xml version="1.0" encoding="utf-8"?>
-<ds:datastoreItem xmlns:ds="http://schemas.openxmlformats.org/officeDocument/2006/customXml" ds:itemID="{F27D9FA4-17EB-469C-B0C6-F1854C9A665C}">
-  <ds:schemaRefs>
-    <ds:schemaRef ds:uri="http://schemas.openxmlformats.org/officeDocument/2006/bibliography"/>
-  </ds:schemaRefs>
-</ds:datastoreItem>
-</file>
-
-<file path=customXml/itemProps2.xml><?xml version="1.0" encoding="utf-8"?>
-<ds:datastoreItem xmlns:ds="http://schemas.openxmlformats.org/officeDocument/2006/customXml" ds:itemID="{36D39E4B-0BB6-4F5D-9EBF-FD0826C1C24C}">
-  <ds:schemaRefs>
-    <ds:schemaRef ds:uri="http://schemas.openxmlformats.org/officeDocument/2006/bibliography"/>
-  </ds:schemaRefs>
-</ds:datastoreItem>
-</file>
-
-<file path=customXml/itemProps3.xml><?xml version="1.0" encoding="utf-8"?>
-<ds:datastoreItem xmlns:ds="http://schemas.openxmlformats.org/officeDocument/2006/customXml" ds:itemID="{0F8621D3-C9B2-4B5A-AAE8-AEB323328DF9}">
-  <ds:schemaRefs>
-    <ds:schemaRef ds:uri="http://schemas.openxmlformats.org/officeDocument/2006/bibliography"/>
-  </ds:schemaRefs>
-</ds:datastoreItem>
-</file>
-
-<file path=customXml/itemProps4.xml><?xml version="1.0" encoding="utf-8"?>
+<file path=customXml/itemProps8.xml><?xml version="1.0" encoding="utf-8"?>
 <ds:datastoreItem xmlns:ds="http://schemas.openxmlformats.org/officeDocument/2006/customXml" ds:itemID="{F23781BC-681D-4BDC-95FE-262A15673AE7}">
   <ds:schemaRefs>
     <ds:schemaRef ds:uri="http://schemas.openxmlformats.org/officeDocument/2006/bibliography"/>
@@ -13555,40 +13512,8 @@
 </ds:datastoreItem>
 </file>
 
-<file path=customXml/itemProps5.xml><?xml version="1.0" encoding="utf-8"?>
-<ds:datastoreItem xmlns:ds="http://schemas.openxmlformats.org/officeDocument/2006/customXml" ds:itemID="{F780D695-B6D0-423E-8A06-760BFB5784CA}">
-  <ds:schemaRefs>
-    <ds:schemaRef ds:uri="http://schemas.openxmlformats.org/officeDocument/2006/bibliography"/>
-  </ds:schemaRefs>
-</ds:datastoreItem>
-</file>
-
-<file path=customXml/itemProps6.xml><?xml version="1.0" encoding="utf-8"?>
-<ds:datastoreItem xmlns:ds="http://schemas.openxmlformats.org/officeDocument/2006/customXml" ds:itemID="{BEB16786-F409-4EE8-A244-8EF5985ADE14}">
-  <ds:schemaRefs>
-    <ds:schemaRef ds:uri="http://schemas.openxmlformats.org/officeDocument/2006/bibliography"/>
-  </ds:schemaRefs>
-</ds:datastoreItem>
-</file>
-
-<file path=customXml/itemProps7.xml><?xml version="1.0" encoding="utf-8"?>
-<ds:datastoreItem xmlns:ds="http://schemas.openxmlformats.org/officeDocument/2006/customXml" ds:itemID="{71ACB5DF-FEF4-4484-A56A-11A9869F18F5}">
-  <ds:schemaRefs>
-    <ds:schemaRef ds:uri="http://schemas.openxmlformats.org/officeDocument/2006/bibliography"/>
-  </ds:schemaRefs>
-</ds:datastoreItem>
-</file>
-
-<file path=customXml/itemProps8.xml><?xml version="1.0" encoding="utf-8"?>
-<ds:datastoreItem xmlns:ds="http://schemas.openxmlformats.org/officeDocument/2006/customXml" ds:itemID="{EC901C47-A801-4667-8031-879192DB4809}">
-  <ds:schemaRefs>
-    <ds:schemaRef ds:uri="http://schemas.openxmlformats.org/officeDocument/2006/bibliography"/>
-  </ds:schemaRefs>
-</ds:datastoreItem>
-</file>
-
 <file path=customXml/itemProps9.xml><?xml version="1.0" encoding="utf-8"?>
-<ds:datastoreItem xmlns:ds="http://schemas.openxmlformats.org/officeDocument/2006/customXml" ds:itemID="{63563F69-31E2-4E79-9F28-187D50EF6A57}">
+<ds:datastoreItem xmlns:ds="http://schemas.openxmlformats.org/officeDocument/2006/customXml" ds:itemID="{A5FE30F9-0FF4-47EF-94BF-61B5323E1991}">
   <ds:schemaRefs>
     <ds:schemaRef ds:uri="http://schemas.openxmlformats.org/officeDocument/2006/bibliography"/>
   </ds:schemaRefs>

</xml_diff>

<commit_message>
verbesserung Pj- und Sw-Doku
</commit_message>
<xml_diff>
--- a/docs/Projekt-Doku/Projektdoku.docx
+++ b/docs/Projekt-Doku/Projektdoku.docx
@@ -1,6 +1,6 @@
 
 <file path=word/document.xml><?xml version="1.0" encoding="utf-8"?>
-<w:document xmlns:ve="http://schemas.openxmlformats.org/markup-compatibility/2006" xmlns:o="urn:schemas-microsoft-com:office:office" xmlns:r="http://schemas.openxmlformats.org/officeDocument/2006/relationships" xmlns:m="http://schemas.openxmlformats.org/officeDocument/2006/math" xmlns:v="urn:schemas-microsoft-com:vml" xmlns:wp="http://schemas.openxmlformats.org/drawingml/2006/wordprocessingDrawing" xmlns:w10="urn:schemas-microsoft-com:office:word" xmlns:w="http://schemas.openxmlformats.org/wordprocessingml/2006/main" xmlns:wne="http://schemas.microsoft.com/office/word/2006/wordml">
+<w:document xmlns:wpc="http://schemas.microsoft.com/office/word/2010/wordprocessingCanvas" xmlns:mc="http://schemas.openxmlformats.org/markup-compatibility/2006" xmlns:o="urn:schemas-microsoft-com:office:office" xmlns:r="http://schemas.openxmlformats.org/officeDocument/2006/relationships" xmlns:m="http://schemas.openxmlformats.org/officeDocument/2006/math" xmlns:v="urn:schemas-microsoft-com:vml" xmlns:wp14="http://schemas.microsoft.com/office/word/2010/wordprocessingDrawing" xmlns:wp="http://schemas.openxmlformats.org/drawingml/2006/wordprocessingDrawing" xmlns:w10="urn:schemas-microsoft-com:office:word" xmlns:w="http://schemas.openxmlformats.org/wordprocessingml/2006/main" xmlns:w14="http://schemas.microsoft.com/office/word/2010/wordml" xmlns:wpg="http://schemas.microsoft.com/office/word/2010/wordprocessingGroup" xmlns:wpi="http://schemas.microsoft.com/office/word/2010/wordprocessingInk" xmlns:wne="http://schemas.microsoft.com/office/word/2006/wordml" xmlns:wps="http://schemas.microsoft.com/office/word/2010/wordprocessingShape" mc:Ignorable="w14 wp14">
   <w:body>
     <w:p>
       <w:pPr>
@@ -111,7 +111,7 @@
                     </pic:cNvPicPr>
                   </pic:nvPicPr>
                   <pic:blipFill>
-                    <a:blip r:embed="rId22" cstate="print"/>
+                    <a:blip r:embed="rId23" cstate="print"/>
                     <a:srcRect/>
                     <a:stretch>
                       <a:fillRect/>
@@ -155,7 +155,7 @@
         </w:rPr>
         <w:t xml:space="preserve">Website: </w:t>
       </w:r>
-      <w:hyperlink r:id="rId23" w:history="1">
+      <w:hyperlink r:id="rId24" w:history="1">
         <w:r>
           <w:rPr>
             <w:rStyle w:val="Hyperlink"/>
@@ -230,7 +230,7 @@
           <w:rFonts w:cstheme="minorHAnsi"/>
         </w:rPr>
         <w:sectPr>
-          <w:headerReference w:type="first" r:id="rId24"/>
+          <w:headerReference w:type="first" r:id="rId25"/>
           <w:pgSz w:w="11906" w:h="16838"/>
           <w:pgMar w:top="1669" w:right="1133" w:bottom="1276" w:left="1417" w:header="708" w:footer="708" w:gutter="0"/>
           <w:cols w:space="708"/>
@@ -352,7 +352,7 @@
             <w:noProof/>
             <w:webHidden/>
           </w:rPr>
-          <w:t>1-1</w:t>
+          <w:t>1</w:t>
         </w:r>
         <w:r>
           <w:rPr>
@@ -446,7 +446,7 @@
             <w:noProof/>
             <w:webHidden/>
           </w:rPr>
-          <w:t>1-1</w:t>
+          <w:t>1</w:t>
         </w:r>
         <w:r>
           <w:rPr>
@@ -540,7 +540,7 @@
             <w:noProof/>
             <w:webHidden/>
           </w:rPr>
-          <w:t>1-1</w:t>
+          <w:t>1</w:t>
         </w:r>
         <w:r>
           <w:rPr>
@@ -636,7 +636,7 @@
             <w:noProof/>
             <w:webHidden/>
           </w:rPr>
-          <w:t>2-2</w:t>
+          <w:t>2</w:t>
         </w:r>
         <w:r>
           <w:rPr>
@@ -732,7 +732,7 @@
             <w:noProof/>
             <w:webHidden/>
           </w:rPr>
-          <w:t>3-3</w:t>
+          <w:t>3</w:t>
         </w:r>
         <w:r>
           <w:rPr>
@@ -826,7 +826,7 @@
             <w:noProof/>
             <w:webHidden/>
           </w:rPr>
-          <w:t>3-3</w:t>
+          <w:t>3</w:t>
         </w:r>
         <w:r>
           <w:rPr>
@@ -920,7 +920,7 @@
             <w:noProof/>
             <w:webHidden/>
           </w:rPr>
-          <w:t>3-3</w:t>
+          <w:t>3</w:t>
         </w:r>
         <w:r>
           <w:rPr>
@@ -1014,7 +1014,7 @@
             <w:noProof/>
             <w:webHidden/>
           </w:rPr>
-          <w:t>3-4</w:t>
+          <w:t>4</w:t>
         </w:r>
         <w:r>
           <w:rPr>
@@ -1108,7 +1108,7 @@
             <w:noProof/>
             <w:webHidden/>
           </w:rPr>
-          <w:t>3-5</w:t>
+          <w:t>5</w:t>
         </w:r>
         <w:r>
           <w:rPr>
@@ -1202,7 +1202,7 @@
             <w:noProof/>
             <w:webHidden/>
           </w:rPr>
-          <w:t>3-5</w:t>
+          <w:t>5</w:t>
         </w:r>
         <w:r>
           <w:rPr>
@@ -1296,7 +1296,7 @@
             <w:noProof/>
             <w:webHidden/>
           </w:rPr>
-          <w:t>3-5</w:t>
+          <w:t>5</w:t>
         </w:r>
         <w:r>
           <w:rPr>
@@ -1392,7 +1392,7 @@
             <w:noProof/>
             <w:webHidden/>
           </w:rPr>
-          <w:t>4-6</w:t>
+          <w:t>6</w:t>
         </w:r>
         <w:r>
           <w:rPr>
@@ -1488,7 +1488,7 @@
             <w:noProof/>
             <w:webHidden/>
           </w:rPr>
-          <w:t>5-7</w:t>
+          <w:t>7</w:t>
         </w:r>
         <w:r>
           <w:rPr>
@@ -1582,7 +1582,7 @@
             <w:noProof/>
             <w:webHidden/>
           </w:rPr>
-          <w:t>5-7</w:t>
+          <w:t>7</w:t>
         </w:r>
         <w:r>
           <w:rPr>
@@ -1676,7 +1676,7 @@
             <w:noProof/>
             <w:webHidden/>
           </w:rPr>
-          <w:t>5-7</w:t>
+          <w:t>7</w:t>
         </w:r>
         <w:r>
           <w:rPr>
@@ -1772,7 +1772,7 @@
             <w:noProof/>
             <w:webHidden/>
           </w:rPr>
-          <w:t>6-8</w:t>
+          <w:t>8</w:t>
         </w:r>
         <w:r>
           <w:rPr>
@@ -1866,7 +1866,7 @@
             <w:noProof/>
             <w:webHidden/>
           </w:rPr>
-          <w:t>6-8</w:t>
+          <w:t>8</w:t>
         </w:r>
         <w:r>
           <w:rPr>
@@ -1960,7 +1960,7 @@
             <w:noProof/>
             <w:webHidden/>
           </w:rPr>
-          <w:t>6-9</w:t>
+          <w:t>9</w:t>
         </w:r>
         <w:r>
           <w:rPr>
@@ -2054,7 +2054,7 @@
             <w:noProof/>
             <w:webHidden/>
           </w:rPr>
-          <w:t>6-11</w:t>
+          <w:t>11</w:t>
         </w:r>
         <w:r>
           <w:rPr>
@@ -2148,7 +2148,7 @@
             <w:noProof/>
             <w:webHidden/>
           </w:rPr>
-          <w:t>6-11</w:t>
+          <w:t>11</w:t>
         </w:r>
         <w:r>
           <w:rPr>
@@ -2244,7 +2244,14 @@
             <w:noProof/>
             <w:webHidden/>
           </w:rPr>
-          <w:t>7-12</w:t>
+          <w:t>1</w:t>
+        </w:r>
+        <w:r>
+          <w:rPr>
+            <w:noProof/>
+            <w:webHidden/>
+          </w:rPr>
+          <w:t>2</w:t>
         </w:r>
         <w:r>
           <w:rPr>
@@ -2340,7 +2347,7 @@
             <w:noProof/>
             <w:webHidden/>
           </w:rPr>
-          <w:t>8-13</w:t>
+          <w:t>13</w:t>
         </w:r>
         <w:r>
           <w:rPr>
@@ -2354,11 +2361,11 @@
     <w:p>
       <w:pPr>
         <w:sectPr>
-          <w:headerReference w:type="even" r:id="rId25"/>
-          <w:headerReference w:type="default" r:id="rId26"/>
-          <w:footerReference w:type="even" r:id="rId27"/>
-          <w:footerReference w:type="default" r:id="rId28"/>
-          <w:headerReference w:type="first" r:id="rId29"/>
+          <w:headerReference w:type="even" r:id="rId26"/>
+          <w:headerReference w:type="default" r:id="rId27"/>
+          <w:footerReference w:type="even" r:id="rId28"/>
+          <w:footerReference w:type="default" r:id="rId29"/>
+          <w:headerReference w:type="first" r:id="rId30"/>
           <w:pgSz w:w="11906" w:h="16838"/>
           <w:pgMar w:top="1669" w:right="1133" w:bottom="1276" w:left="1417" w:header="708" w:footer="708" w:gutter="0"/>
           <w:pgNumType w:fmt="upperRoman" w:start="1"/>
@@ -2427,7 +2434,19 @@
         <w:rPr>
           <w:rFonts w:cstheme="minorHAnsi"/>
         </w:rPr>
-        <w:t>8 Wochen planen und realisierten wir ein ‘kleines‘ C-Programm.</w:t>
+        <w:t>8 Wochen plan</w:t>
+      </w:r>
+      <w:r>
+        <w:rPr>
+          <w:rFonts w:cstheme="minorHAnsi"/>
+        </w:rPr>
+        <w:t>t</w:t>
+      </w:r>
+      <w:r>
+        <w:rPr>
+          <w:rFonts w:cstheme="minorHAnsi"/>
+        </w:rPr>
+        <w:t>en und realisierten wir ein ‘kleines‘ C-Programm.</w:t>
       </w:r>
       <w:r>
         <w:rPr>
@@ -2439,7 +2458,7 @@
         <w:rPr>
           <w:rFonts w:cstheme="minorHAnsi"/>
         </w:rPr>
-        <w:t>Am Ende der 8 Wochen hielten wir eine kleine Kurzpräsentation um unsere Vorgehensweise und Resultate aufzuzeigen.</w:t>
+        <w:t>Am Ende der 8 Wochen hielten wir eine Kurzpräsentation um unsere Vorgehensweise und Resultate aufzuzeigen.</w:t>
       </w:r>
     </w:p>
     <w:p>
@@ -2697,10 +2716,10 @@
                     </pic:cNvPicPr>
                   </pic:nvPicPr>
                   <pic:blipFill>
-                    <a:blip r:embed="rId30" cstate="print">
+                    <a:blip r:embed="rId31" cstate="print">
                       <a:extLst>
                         <a:ext uri="{28A0092B-C50C-407E-A947-70E740481C1C}">
-                          <a14:useLocalDpi xmlns:a14="http://schemas.microsoft.com/office/drawing/2010/main" xmlns:wps="http://schemas.microsoft.com/office/word/2010/wordprocessingShape" xmlns:wpi="http://schemas.microsoft.com/office/word/2010/wordprocessingInk" xmlns:wpg="http://schemas.microsoft.com/office/word/2010/wordprocessingGroup" xmlns:w14="http://schemas.microsoft.com/office/word/2010/wordml" xmlns:w="http://schemas.openxmlformats.org/wordprocessingml/2006/main" xmlns:w10="urn:schemas-microsoft-com:office:word" xmlns:wp14="http://schemas.microsoft.com/office/word/2010/wordprocessingDrawing" xmlns:v="urn:schemas-microsoft-com:vml" xmlns:o="urn:schemas-microsoft-com:office:office" xmlns:mc="http://schemas.openxmlformats.org/markup-compatibility/2006" xmlns:wpc="http://schemas.microsoft.com/office/word/2010/wordprocessingCanvas" xmlns="" val="0"/>
+                          <a14:useLocalDpi xmlns:a14="http://schemas.microsoft.com/office/drawing/2010/main" val="0"/>
                         </a:ext>
                       </a:extLst>
                     </a:blip>
@@ -3094,29 +3113,40 @@
         <w:rPr>
           <w:rFonts w:cstheme="minorHAnsi"/>
         </w:rPr>
-        <w:t xml:space="preserve">und erstellten daraus ein ‘Structured Design‘ </w:t>
-      </w:r>
-      <w:r>
-        <w:rPr>
-          <w:rFonts w:cstheme="minorHAnsi"/>
+        <w:t xml:space="preserve">und erstellten daraus ein </w:t>
+      </w:r>
+      <w:r>
+        <w:rPr>
+          <w:rFonts w:cstheme="minorHAnsi"/>
+          <w:color w:val="FF0000"/>
+        </w:rPr>
+        <w:t xml:space="preserve">‘Structured Design‘ </w:t>
+      </w:r>
+      <w:r>
+        <w:rPr>
+          <w:rFonts w:cstheme="minorHAnsi"/>
+          <w:color w:val="FF0000"/>
         </w:rPr>
         <w:t xml:space="preserve">(Anhang </w:t>
       </w:r>
       <w:r>
         <w:rPr>
           <w:rFonts w:cstheme="minorHAnsi"/>
-        </w:rPr>
-        <w:t>3</w:t>
-      </w:r>
-      <w:r>
-        <w:rPr>
-          <w:rFonts w:cstheme="minorHAnsi"/>
+          <w:color w:val="FF0000"/>
+        </w:rPr>
+        <w:t>5</w:t>
+      </w:r>
+      <w:r>
+        <w:rPr>
+          <w:rFonts w:cstheme="minorHAnsi"/>
+          <w:color w:val="FF0000"/>
         </w:rPr>
         <w:t>)</w:t>
       </w:r>
       <w:r>
         <w:rPr>
           <w:rFonts w:cstheme="minorHAnsi"/>
+          <w:color w:val="FF0000"/>
         </w:rPr>
         <w:t xml:space="preserve">. </w:t>
       </w:r>
@@ -3154,7 +3184,19 @@
         <w:rPr>
           <w:rFonts w:cstheme="minorHAnsi"/>
         </w:rPr>
-        <w:t xml:space="preserve">nnerhalb von 2 Lektionen hatte jeder von uns mehrere Kärtchen mit Funktionen </w:t>
+        <w:t xml:space="preserve">nnerhalb von </w:t>
+      </w:r>
+      <w:r>
+        <w:rPr>
+          <w:rFonts w:cstheme="minorHAnsi"/>
+        </w:rPr>
+        <w:t xml:space="preserve">ungefähr </w:t>
+      </w:r>
+      <w:r>
+        <w:rPr>
+          <w:rFonts w:cstheme="minorHAnsi"/>
+        </w:rPr>
+        <w:t xml:space="preserve">2 Lektionen hatte jeder von uns mehrere Kärtchen mit Funktionen </w:t>
       </w:r>
       <w:r>
         <w:rPr>
@@ -3312,9 +3354,9 @@
             <o:lock v:ext="edit" aspectratio="t"/>
           </v:shapetype>
           <v:shape id="_x0000_i1025" type="#_x0000_t75" style="width:466.5pt;height:333pt" o:ole="">
-            <v:imagedata r:id="rId31" o:title=""/>
+            <v:imagedata r:id="rId32" o:title=""/>
           </v:shape>
-          <o:OLEObject Type="Embed" ProgID="Visio.Drawing.11" ShapeID="_x0000_i1025" DrawAspect="Content" ObjectID="_1401891137" r:id="rId32"/>
+          <o:OLEObject Type="Embed" ProgID="Visio.Drawing.11" ShapeID="_x0000_i1025" DrawAspect="Content" ObjectID="_1402059390" r:id="rId33"/>
         </w:object>
       </w:r>
       <w:r>
@@ -3476,7 +3518,7 @@
       <w:r>
         <w:t xml:space="preserve"> (</w:t>
       </w:r>
-      <w:hyperlink r:id="rId33" w:history="1">
+      <w:hyperlink r:id="rId34" w:history="1">
         <w:r>
           <w:rPr>
             <w:rStyle w:val="Hyperlink"/>
@@ -3515,7 +3557,7 @@
       <w:r>
         <w:t xml:space="preserve"> (</w:t>
       </w:r>
-      <w:hyperlink r:id="rId34" w:history="1">
+      <w:hyperlink r:id="rId35" w:history="1">
         <w:r>
           <w:rPr>
             <w:rStyle w:val="Hyperlink"/>
@@ -3600,7 +3642,7 @@
                     </pic:cNvPicPr>
                   </pic:nvPicPr>
                   <pic:blipFill>
-                    <a:blip r:embed="rId35" cstate="print"/>
+                    <a:blip r:embed="rId36" cstate="print"/>
                     <a:srcRect/>
                     <a:stretch>
                       <a:fillRect/>
@@ -3847,7 +3889,7 @@
         </w:rPr>
         <w:t xml:space="preserve"> hier zu finden: </w:t>
       </w:r>
-      <w:hyperlink r:id="rId36" w:history="1">
+      <w:hyperlink r:id="rId37" w:history="1">
         <w:r>
           <w:rPr>
             <w:rStyle w:val="Hyperlink"/>
@@ -3866,7 +3908,7 @@
       <w:r>
         <w:t xml:space="preserve">-Liste findet man hier: </w:t>
       </w:r>
-      <w:hyperlink r:id="rId37" w:history="1">
+      <w:hyperlink r:id="rId38" w:history="1">
         <w:r>
           <w:rPr>
             <w:rStyle w:val="Hyperlink"/>
@@ -3885,21 +3927,7 @@
           <w:rPr>
             <w:rStyle w:val="Hyperlink"/>
           </w:rPr>
-          <w:t>/</w:t>
-        </w:r>
-        <w:proofErr w:type="spellStart"/>
-        <w:r>
-          <w:rPr>
-            <w:rStyle w:val="Hyperlink"/>
-          </w:rPr>
-          <w:t>LaserChess</w:t>
-        </w:r>
-        <w:proofErr w:type="spellEnd"/>
-        <w:r>
-          <w:rPr>
-            <w:rStyle w:val="Hyperlink"/>
-          </w:rPr>
-          <w:t>/</w:t>
+          <w:t>/LaserChess/</w:t>
         </w:r>
         <w:proofErr w:type="spellStart"/>
         <w:r>
@@ -4309,7 +4337,19 @@
         <w:rPr>
           <w:rFonts w:cstheme="minorHAnsi"/>
         </w:rPr>
-        <w:t>. Wir skalierten das gesamte</w:t>
+        <w:t xml:space="preserve">. Wir skalierten </w:t>
+      </w:r>
+      <w:r>
+        <w:rPr>
+          <w:rFonts w:cstheme="minorHAnsi"/>
+        </w:rPr>
+        <w:t xml:space="preserve">mit Hilfe unserer Makros </w:t>
+      </w:r>
+      <w:r>
+        <w:rPr>
+          <w:rFonts w:cstheme="minorHAnsi"/>
+        </w:rPr>
+        <w:t>das gesamte</w:t>
       </w:r>
       <w:r>
         <w:rPr>
@@ -4333,7 +4373,19 @@
         <w:rPr>
           <w:rFonts w:cstheme="minorHAnsi"/>
         </w:rPr>
-        <w:t xml:space="preserve"> und veränderten andere </w:t>
+        <w:t xml:space="preserve"> und verände</w:t>
+      </w:r>
+      <w:r>
+        <w:rPr>
+          <w:rFonts w:cstheme="minorHAnsi"/>
+        </w:rPr>
+        <w:t>r</w:t>
+      </w:r>
+      <w:r>
+        <w:rPr>
+          <w:rFonts w:cstheme="minorHAnsi"/>
+        </w:rPr>
+        <w:t xml:space="preserve">ten andere </w:t>
       </w:r>
       <w:r>
         <w:rPr>
@@ -4345,19 +4397,7 @@
         <w:rPr>
           <w:rFonts w:cstheme="minorHAnsi"/>
         </w:rPr>
-        <w:t>aram</w:t>
-      </w:r>
-      <w:r>
-        <w:rPr>
-          <w:rFonts w:cstheme="minorHAnsi"/>
-        </w:rPr>
-        <w:t>e</w:t>
-      </w:r>
-      <w:r>
-        <w:rPr>
-          <w:rFonts w:cstheme="minorHAnsi"/>
-        </w:rPr>
-        <w:t>ter, wie z.B. Farben</w:t>
+        <w:t>arameter, wie z.B. Farben</w:t>
       </w:r>
       <w:r>
         <w:rPr>
@@ -4411,7 +4451,19 @@
         <w:rPr>
           <w:rFonts w:cstheme="minorHAnsi"/>
         </w:rPr>
-        <w:t xml:space="preserve"> Veränderungen</w:t>
+        <w:t xml:space="preserve"> Verä</w:t>
+      </w:r>
+      <w:r>
+        <w:rPr>
+          <w:rFonts w:cstheme="minorHAnsi"/>
+        </w:rPr>
+        <w:t>n</w:t>
+      </w:r>
+      <w:r>
+        <w:rPr>
+          <w:rFonts w:cstheme="minorHAnsi"/>
+        </w:rPr>
+        <w:t>derungen</w:t>
       </w:r>
       <w:r>
         <w:rPr>
@@ -4494,10 +4546,10 @@
                     </pic:cNvPicPr>
                   </pic:nvPicPr>
                   <pic:blipFill>
-                    <a:blip r:embed="rId38" cstate="print">
+                    <a:blip r:embed="rId39" cstate="print">
                       <a:extLst>
                         <a:ext uri="{28A0092B-C50C-407E-A947-70E740481C1C}">
-                          <a14:useLocalDpi xmlns:a14="http://schemas.microsoft.com/office/drawing/2010/main" xmlns:wps="http://schemas.microsoft.com/office/word/2010/wordprocessingShape" xmlns:wpi="http://schemas.microsoft.com/office/word/2010/wordprocessingInk" xmlns:wpg="http://schemas.microsoft.com/office/word/2010/wordprocessingGroup" xmlns:w14="http://schemas.microsoft.com/office/word/2010/wordml" xmlns:w="http://schemas.openxmlformats.org/wordprocessingml/2006/main" xmlns:w10="urn:schemas-microsoft-com:office:word" xmlns:wp14="http://schemas.microsoft.com/office/word/2010/wordprocessingDrawing" xmlns:v="urn:schemas-microsoft-com:vml" xmlns:o="urn:schemas-microsoft-com:office:office" xmlns:mc="http://schemas.openxmlformats.org/markup-compatibility/2006" xmlns:wpc="http://schemas.microsoft.com/office/word/2010/wordprocessingCanvas" xmlns="" val="0"/>
+                          <a14:useLocalDpi xmlns:a14="http://schemas.microsoft.com/office/drawing/2010/main" val="0"/>
                         </a:ext>
                       </a:extLst>
                     </a:blip>
@@ -4897,7 +4949,20 @@
         <w:rPr>
           <w:rFonts w:cstheme="minorHAnsi"/>
         </w:rPr>
-        <w:t xml:space="preserve"> des Softwareversionisierungssystems den Fortschritt ähnlich gut dokumentiert, liegt die Commit-Liste dieser Dokumentation noch als Anhang 2 bei. </w:t>
+        <w:t xml:space="preserve"> des Softwareversionisierungssystems den Fortschritt ähnlich gut dokumentiert, liegt die</w:t>
+      </w:r>
+      <w:r>
+        <w:rPr>
+          <w:rFonts w:cstheme="minorHAnsi"/>
+          <w:color w:val="FF0000"/>
+        </w:rPr>
+        <w:t xml:space="preserve"> Commit-Liste dieser Dokumentation noch als Anhang 2 bei.</w:t>
+      </w:r>
+      <w:r>
+        <w:rPr>
+          <w:rFonts w:cstheme="minorHAnsi"/>
+        </w:rPr>
+        <w:t xml:space="preserve"> </w:t>
       </w:r>
       <w:r>
         <w:rPr>
@@ -4919,7 +4984,7 @@
         </w:rPr>
         <w:t xml:space="preserve"> jedes Files auf </w:t>
       </w:r>
-      <w:hyperlink r:id="rId39" w:history="1">
+      <w:hyperlink r:id="rId40" w:history="1">
         <w:r>
           <w:rPr>
             <w:rStyle w:val="Hyperlink"/>
@@ -4941,23 +5006,7 @@
             <w:rStyle w:val="Hyperlink"/>
             <w:rFonts w:cstheme="minorHAnsi"/>
           </w:rPr>
-          <w:t>/</w:t>
-        </w:r>
-        <w:proofErr w:type="spellStart"/>
-        <w:r>
-          <w:rPr>
-            <w:rStyle w:val="Hyperlink"/>
-            <w:rFonts w:cstheme="minorHAnsi"/>
-          </w:rPr>
-          <w:t>LaserChess</w:t>
-        </w:r>
-        <w:proofErr w:type="spellEnd"/>
-        <w:r>
-          <w:rPr>
-            <w:rStyle w:val="Hyperlink"/>
-            <w:rFonts w:cstheme="minorHAnsi"/>
-          </w:rPr>
-          <w:t>/</w:t>
+          <w:t>/LaserChess/</w:t>
         </w:r>
         <w:proofErr w:type="spellStart"/>
         <w:r>
@@ -5072,7 +5121,7 @@
                     </pic:cNvPicPr>
                   </pic:nvPicPr>
                   <pic:blipFill>
-                    <a:blip r:embed="rId40" cstate="print"/>
+                    <a:blip r:embed="rId41" cstate="print"/>
                     <a:srcRect/>
                     <a:stretch>
                       <a:fillRect/>
@@ -5571,10 +5620,10 @@
                     </pic:cNvPicPr>
                   </pic:nvPicPr>
                   <pic:blipFill>
-                    <a:blip r:embed="rId41" cstate="print">
+                    <a:blip r:embed="rId42" cstate="print">
                       <a:extLst>
                         <a:ext uri="{28A0092B-C50C-407E-A947-70E740481C1C}">
-                          <a14:useLocalDpi xmlns:a14="http://schemas.microsoft.com/office/drawing/2010/main" xmlns:wps="http://schemas.microsoft.com/office/word/2010/wordprocessingShape" xmlns:wpi="http://schemas.microsoft.com/office/word/2010/wordprocessingInk" xmlns:wpg="http://schemas.microsoft.com/office/word/2010/wordprocessingGroup" xmlns:w14="http://schemas.microsoft.com/office/word/2010/wordml" xmlns:w="http://schemas.openxmlformats.org/wordprocessingml/2006/main" xmlns:w10="urn:schemas-microsoft-com:office:word" xmlns:wp14="http://schemas.microsoft.com/office/word/2010/wordprocessingDrawing" xmlns:v="urn:schemas-microsoft-com:vml" xmlns:o="urn:schemas-microsoft-com:office:office" xmlns:mc="http://schemas.openxmlformats.org/markup-compatibility/2006" xmlns:wpc="http://schemas.microsoft.com/office/word/2010/wordprocessingCanvas" xmlns="" val="0"/>
+                          <a14:useLocalDpi xmlns:a14="http://schemas.microsoft.com/office/drawing/2010/main" val="0"/>
                         </a:ext>
                       </a:extLst>
                     </a:blip>
@@ -5615,13 +5664,8 @@
         <w:t>Abbildung 6</w:t>
       </w:r>
       <w:r>
-        <w:t xml:space="preserve">: Hauptmenü </w:t>
-      </w:r>
-      <w:proofErr w:type="spellStart"/>
-      <w:r>
-        <w:t>LaserChess</w:t>
-      </w:r>
-      <w:proofErr w:type="spellEnd"/>
+        <w:t>: Hauptmenü LaserChess</w:t>
+      </w:r>
     </w:p>
     <w:p>
       <w:pPr>
@@ -5817,10 +5861,10 @@
                     </pic:cNvPicPr>
                   </pic:nvPicPr>
                   <pic:blipFill>
-                    <a:blip r:embed="rId42" cstate="print">
+                    <a:blip r:embed="rId43" cstate="print">
                       <a:extLst>
                         <a:ext uri="{28A0092B-C50C-407E-A947-70E740481C1C}">
-                          <a14:useLocalDpi xmlns:a14="http://schemas.microsoft.com/office/drawing/2010/main" xmlns:wps="http://schemas.microsoft.com/office/word/2010/wordprocessingShape" xmlns:wpi="http://schemas.microsoft.com/office/word/2010/wordprocessingInk" xmlns:wpg="http://schemas.microsoft.com/office/word/2010/wordprocessingGroup" xmlns:w14="http://schemas.microsoft.com/office/word/2010/wordml" xmlns:w="http://schemas.openxmlformats.org/wordprocessingml/2006/main" xmlns:w10="urn:schemas-microsoft-com:office:word" xmlns:wp14="http://schemas.microsoft.com/office/word/2010/wordprocessingDrawing" xmlns:v="urn:schemas-microsoft-com:vml" xmlns:o="urn:schemas-microsoft-com:office:office" xmlns:mc="http://schemas.openxmlformats.org/markup-compatibility/2006" xmlns:wpc="http://schemas.microsoft.com/office/word/2010/wordprocessingCanvas" xmlns="" val="0"/>
+                          <a14:useLocalDpi xmlns:a14="http://schemas.microsoft.com/office/drawing/2010/main" val="0"/>
                         </a:ext>
                       </a:extLst>
                     </a:blip>
@@ -5873,7 +5917,13 @@
         <w:t xml:space="preserve">Rot beginnt </w:t>
       </w:r>
       <w:r>
-        <w:t xml:space="preserve">jeweils den Spielzug </w:t>
+        <w:t xml:space="preserve">jeweils den </w:t>
+      </w:r>
+      <w:r>
+        <w:t xml:space="preserve">ersten </w:t>
+      </w:r>
+      <w:r>
+        <w:t xml:space="preserve">Spielzug </w:t>
       </w:r>
       <w:r>
         <w:t xml:space="preserve">und hat die Möglichkeit eine seiner Figuren entweder zu drehen oder um ein Feld zu verrücken. Dazu muss die gewünschte Figur angeklickt werden. Es erscheinen </w:t>
@@ -5882,13 +5932,13 @@
         <w:t xml:space="preserve">grüne </w:t>
       </w:r>
       <w:r>
+        <w:lastRenderedPageBreak/>
         <w:t>F</w:t>
       </w:r>
       <w:r>
         <w:t>o</w:t>
       </w:r>
       <w:r>
-        <w:lastRenderedPageBreak/>
         <w:t>kusfelder</w:t>
       </w:r>
       <w:r>
@@ -6051,10 +6101,10 @@
                     </pic:cNvPicPr>
                   </pic:nvPicPr>
                   <pic:blipFill>
-                    <a:blip r:embed="rId43" cstate="print">
+                    <a:blip r:embed="rId44" cstate="print">
                       <a:extLst>
                         <a:ext uri="{28A0092B-C50C-407E-A947-70E740481C1C}">
-                          <a14:useLocalDpi xmlns:a14="http://schemas.microsoft.com/office/drawing/2010/main" xmlns:wps="http://schemas.microsoft.com/office/word/2010/wordprocessingShape" xmlns:wpi="http://schemas.microsoft.com/office/word/2010/wordprocessingInk" xmlns:wpg="http://schemas.microsoft.com/office/word/2010/wordprocessingGroup" xmlns:w14="http://schemas.microsoft.com/office/word/2010/wordml" xmlns:w="http://schemas.openxmlformats.org/wordprocessingml/2006/main" xmlns:w10="urn:schemas-microsoft-com:office:word" xmlns:wp14="http://schemas.microsoft.com/office/word/2010/wordprocessingDrawing" xmlns:v="urn:schemas-microsoft-com:vml" xmlns:o="urn:schemas-microsoft-com:office:office" xmlns:mc="http://schemas.openxmlformats.org/markup-compatibility/2006" xmlns:wpc="http://schemas.microsoft.com/office/word/2010/wordprocessingCanvas" xmlns="" val="0"/>
+                          <a14:useLocalDpi xmlns:a14="http://schemas.microsoft.com/office/drawing/2010/main" val="0"/>
                         </a:ext>
                       </a:extLst>
                     </a:blip>
@@ -6449,12 +6499,10 @@
       <w:r>
         <w:t xml:space="preserve"> </w:t>
       </w:r>
-      <w:proofErr w:type="spellStart"/>
       <w:r>
         <w:t>Eggs</w:t>
       </w:r>
       <w:bookmarkEnd w:id="39"/>
-      <w:proofErr w:type="spellEnd"/>
     </w:p>
     <w:p>
       <w:r>
@@ -6478,13 +6526,13 @@
         <w:t>Erweiterungen</w:t>
       </w:r>
       <w:r>
-        <w:t xml:space="preserve"> einzubauen, welche im Hauptm</w:t>
-      </w:r>
-      <w:r>
-        <w:t>e</w:t>
-      </w:r>
-      <w:r>
-        <w:t xml:space="preserve">nu mit </w:t>
+        <w:t xml:space="preserve"> einzubauen, welche im Haup</w:t>
+      </w:r>
+      <w:r>
+        <w:t>t</w:t>
+      </w:r>
+      <w:r>
+        <w:t xml:space="preserve">menu mit </w:t>
       </w:r>
       <w:r>
         <w:t xml:space="preserve">bestimmten </w:t>
@@ -6505,13 +6553,13 @@
         <w:t xml:space="preserve"> werden können. Diese Tokens sind </w:t>
       </w:r>
       <w:r>
-        <w:t>irgendwo in diesem Dok</w:t>
-      </w:r>
-      <w:r>
-        <w:t>u</w:t>
-      </w:r>
-      <w:r>
-        <w:t>ment</w:t>
+        <w:t>irgendwo in diesem D</w:t>
+      </w:r>
+      <w:r>
+        <w:t>o</w:t>
+      </w:r>
+      <w:r>
+        <w:t>kument</w:t>
       </w:r>
       <w:r>
         <w:t xml:space="preserve"> zu finden… </w:t>
@@ -6736,21 +6784,37 @@
         <w:rPr>
           <w:rFonts w:cstheme="minorHAnsi"/>
         </w:rPr>
-        <w:t xml:space="preserve"> </w:t>
-      </w:r>
-      <w:proofErr w:type="spellStart"/>
-      <w:r>
-        <w:rPr>
-          <w:rFonts w:cstheme="minorHAnsi"/>
-        </w:rPr>
-        <w:t>Eggs</w:t>
-      </w:r>
-      <w:proofErr w:type="spellEnd"/>
-      <w:r>
-        <w:rPr>
-          <w:rFonts w:cstheme="minorHAnsi"/>
-        </w:rPr>
-        <w:t xml:space="preserve"> den Appetit angeregt haben und er sich einmal kurz Zeit nimmt unsere drei Extra-Features genauer unter die Lupe zu nehmen.</w:t>
+        <w:t xml:space="preserve"> Eggs den Appetit </w:t>
+      </w:r>
+      <w:r>
+        <w:rPr>
+          <w:rFonts w:cstheme="minorHAnsi"/>
+        </w:rPr>
+        <w:t xml:space="preserve">aufs Spielen </w:t>
+      </w:r>
+      <w:r>
+        <w:rPr>
+          <w:rFonts w:cstheme="minorHAnsi"/>
+        </w:rPr>
+        <w:t>angeregt haben und er sich einmal kurz Zeit nimmt unsere drei Extra-Features genauer unter die Lupe zu ne</w:t>
+      </w:r>
+      <w:r>
+        <w:rPr>
+          <w:rFonts w:cstheme="minorHAnsi"/>
+        </w:rPr>
+        <w:t>h</w:t>
+      </w:r>
+      <w:r>
+        <w:rPr>
+          <w:rFonts w:cstheme="minorHAnsi"/>
+        </w:rPr>
+        <w:t>men</w:t>
+      </w:r>
+      <w:r>
+        <w:rPr>
+          <w:rFonts w:cstheme="minorHAnsi"/>
+        </w:rPr>
+        <w:t>.</w:t>
       </w:r>
     </w:p>
     <w:p>
@@ -6886,6 +6950,13 @@
         </w:rPr>
         <w:t>-Doku kontrollieren, alles vorhanden?</w:t>
       </w:r>
+      <w:r>
+        <w:rPr>
+          <w:rFonts w:cstheme="minorHAnsi"/>
+          <w:color w:val="FF0000"/>
+        </w:rPr>
+        <w:t xml:space="preserve"> Laborjournal doppelt?</w:t>
+      </w:r>
     </w:p>
     <w:p>
       <w:pPr>
@@ -6901,27 +6972,45 @@
           <w:color w:val="FF0000"/>
           <w:u w:val="single"/>
         </w:rPr>
-        <w:t>Inhaltsverzeichnisse aktualisiert (Seiten)</w:t>
-      </w:r>
+        <w:t>Inhaltsverzeichnisse aktualisiert (Seiten</w:t>
+      </w:r>
+      <w:r>
+        <w:rPr>
+          <w:rFonts w:cstheme="minorHAnsi"/>
+          <w:color w:val="FF0000"/>
+          <w:u w:val="single"/>
+        </w:rPr>
+        <w:t xml:space="preserve"> nicht doppelt</w:t>
+      </w:r>
+      <w:r>
+        <w:rPr>
+          <w:rFonts w:cstheme="minorHAnsi"/>
+          <w:color w:val="FF0000"/>
+          <w:u w:val="single"/>
+        </w:rPr>
+        <w:t>)</w:t>
+      </w:r>
+      <w:bookmarkStart w:id="42" w:name="_GoBack"/>
+      <w:bookmarkEnd w:id="42"/>
     </w:p>
     <w:p>
       <w:pPr>
         <w:pStyle w:val="berschrift1"/>
       </w:pPr>
-      <w:bookmarkStart w:id="42" w:name="_Toc323386644"/>
-      <w:bookmarkStart w:id="43" w:name="_Toc323387063"/>
-      <w:bookmarkStart w:id="44" w:name="_Toc323756499"/>
-      <w:bookmarkStart w:id="45" w:name="_Toc328130730"/>
-      <w:bookmarkStart w:id="46" w:name="_Toc328148545"/>
+      <w:bookmarkStart w:id="43" w:name="_Toc323386644"/>
+      <w:bookmarkStart w:id="44" w:name="_Toc323387063"/>
+      <w:bookmarkStart w:id="45" w:name="_Toc323756499"/>
+      <w:bookmarkStart w:id="46" w:name="_Toc328130730"/>
+      <w:bookmarkStart w:id="47" w:name="_Toc328148545"/>
       <w:r>
         <w:lastRenderedPageBreak/>
         <w:t>Anhang</w:t>
       </w:r>
-      <w:bookmarkEnd w:id="42"/>
       <w:bookmarkEnd w:id="43"/>
       <w:bookmarkEnd w:id="44"/>
       <w:bookmarkEnd w:id="45"/>
       <w:bookmarkEnd w:id="46"/>
+      <w:bookmarkEnd w:id="47"/>
     </w:p>
     <w:p>
       <w:pPr>
@@ -6973,11 +7062,29 @@
       </w:r>
       <w:proofErr w:type="spellEnd"/>
     </w:p>
+    <w:p>
+      <w:pPr>
+        <w:pStyle w:val="Listenabsatz"/>
+        <w:numPr>
+          <w:ilvl w:val="0"/>
+          <w:numId w:val="41"/>
+        </w:numPr>
+        <w:rPr>
+          <w:color w:val="FF0000"/>
+        </w:rPr>
+      </w:pPr>
+      <w:r>
+        <w:rPr>
+          <w:color w:val="FF0000"/>
+        </w:rPr>
+        <w:t>Structured Designe</w:t>
+      </w:r>
+    </w:p>
     <w:sectPr>
-      <w:headerReference w:type="even" r:id="rId44"/>
-      <w:headerReference w:type="default" r:id="rId45"/>
-      <w:footerReference w:type="even" r:id="rId46"/>
-      <w:footerReference w:type="default" r:id="rId47"/>
+      <w:headerReference w:type="even" r:id="rId45"/>
+      <w:headerReference w:type="default" r:id="rId46"/>
+      <w:footerReference w:type="even" r:id="rId47"/>
+      <w:footerReference w:type="default" r:id="rId48"/>
       <w:pgSz w:w="11906" w:h="16838"/>
       <w:pgMar w:top="1669" w:right="1133" w:bottom="1276" w:left="1417" w:header="708" w:footer="708" w:gutter="0"/>
       <w:pgNumType w:start="1" w:chapStyle="1"/>
@@ -6989,7 +7096,7 @@
 </file>
 
 <file path=word/endnotes.xml><?xml version="1.0" encoding="utf-8"?>
-<w:endnotes xmlns:ve="http://schemas.openxmlformats.org/markup-compatibility/2006" xmlns:o="urn:schemas-microsoft-com:office:office" xmlns:r="http://schemas.openxmlformats.org/officeDocument/2006/relationships" xmlns:m="http://schemas.openxmlformats.org/officeDocument/2006/math" xmlns:v="urn:schemas-microsoft-com:vml" xmlns:wp="http://schemas.openxmlformats.org/drawingml/2006/wordprocessingDrawing" xmlns:w10="urn:schemas-microsoft-com:office:word" xmlns:w="http://schemas.openxmlformats.org/wordprocessingml/2006/main" xmlns:wne="http://schemas.microsoft.com/office/word/2006/wordml">
+<w:endnotes xmlns:wpc="http://schemas.microsoft.com/office/word/2010/wordprocessingCanvas" xmlns:mc="http://schemas.openxmlformats.org/markup-compatibility/2006" xmlns:o="urn:schemas-microsoft-com:office:office" xmlns:r="http://schemas.openxmlformats.org/officeDocument/2006/relationships" xmlns:m="http://schemas.openxmlformats.org/officeDocument/2006/math" xmlns:v="urn:schemas-microsoft-com:vml" xmlns:wp14="http://schemas.microsoft.com/office/word/2010/wordprocessingDrawing" xmlns:wp="http://schemas.openxmlformats.org/drawingml/2006/wordprocessingDrawing" xmlns:w10="urn:schemas-microsoft-com:office:word" xmlns:w="http://schemas.openxmlformats.org/wordprocessingml/2006/main" xmlns:w14="http://schemas.microsoft.com/office/word/2010/wordml" xmlns:wpg="http://schemas.microsoft.com/office/word/2010/wordprocessingGroup" xmlns:wpi="http://schemas.microsoft.com/office/word/2010/wordprocessingInk" xmlns:wne="http://schemas.microsoft.com/office/word/2006/wordml" xmlns:wps="http://schemas.microsoft.com/office/word/2010/wordprocessingShape" mc:Ignorable="w14 wp14">
   <w:endnote w:type="separator" w:id="-1">
     <w:p>
       <w:pPr>
@@ -7021,7 +7128,7 @@
 </file>
 
 <file path=word/footer1.xml><?xml version="1.0" encoding="utf-8"?>
-<w:ftr xmlns:ve="http://schemas.openxmlformats.org/markup-compatibility/2006" xmlns:o="urn:schemas-microsoft-com:office:office" xmlns:r="http://schemas.openxmlformats.org/officeDocument/2006/relationships" xmlns:m="http://schemas.openxmlformats.org/officeDocument/2006/math" xmlns:v="urn:schemas-microsoft-com:vml" xmlns:wp="http://schemas.openxmlformats.org/drawingml/2006/wordprocessingDrawing" xmlns:w10="urn:schemas-microsoft-com:office:word" xmlns:w="http://schemas.openxmlformats.org/wordprocessingml/2006/main" xmlns:wne="http://schemas.microsoft.com/office/word/2006/wordml">
+<w:ftr xmlns:wpc="http://schemas.microsoft.com/office/word/2010/wordprocessingCanvas" xmlns:mc="http://schemas.openxmlformats.org/markup-compatibility/2006" xmlns:o="urn:schemas-microsoft-com:office:office" xmlns:r="http://schemas.openxmlformats.org/officeDocument/2006/relationships" xmlns:m="http://schemas.openxmlformats.org/officeDocument/2006/math" xmlns:v="urn:schemas-microsoft-com:vml" xmlns:wp14="http://schemas.microsoft.com/office/word/2010/wordprocessingDrawing" xmlns:wp="http://schemas.openxmlformats.org/drawingml/2006/wordprocessingDrawing" xmlns:w10="urn:schemas-microsoft-com:office:word" xmlns:w="http://schemas.openxmlformats.org/wordprocessingml/2006/main" xmlns:w14="http://schemas.microsoft.com/office/word/2010/wordml" xmlns:wpg="http://schemas.microsoft.com/office/word/2010/wordprocessingGroup" xmlns:wpi="http://schemas.microsoft.com/office/word/2010/wordprocessingInk" xmlns:wne="http://schemas.microsoft.com/office/word/2006/wordml" xmlns:wps="http://schemas.microsoft.com/office/word/2010/wordprocessingShape" mc:Ignorable="w14 wp14">
   <w:p>
     <w:pPr>
       <w:jc w:val="right"/>
@@ -7044,7 +7151,7 @@
 </file>
 
 <file path=word/footer2.xml><?xml version="1.0" encoding="utf-8"?>
-<w:ftr xmlns:ve="http://schemas.openxmlformats.org/markup-compatibility/2006" xmlns:o="urn:schemas-microsoft-com:office:office" xmlns:r="http://schemas.openxmlformats.org/officeDocument/2006/relationships" xmlns:m="http://schemas.openxmlformats.org/officeDocument/2006/math" xmlns:v="urn:schemas-microsoft-com:vml" xmlns:wp="http://schemas.openxmlformats.org/drawingml/2006/wordprocessingDrawing" xmlns:w10="urn:schemas-microsoft-com:office:word" xmlns:w="http://schemas.openxmlformats.org/wordprocessingml/2006/main" xmlns:wne="http://schemas.microsoft.com/office/word/2006/wordml">
+<w:ftr xmlns:wpc="http://schemas.microsoft.com/office/word/2010/wordprocessingCanvas" xmlns:mc="http://schemas.openxmlformats.org/markup-compatibility/2006" xmlns:o="urn:schemas-microsoft-com:office:office" xmlns:r="http://schemas.openxmlformats.org/officeDocument/2006/relationships" xmlns:m="http://schemas.openxmlformats.org/officeDocument/2006/math" xmlns:v="urn:schemas-microsoft-com:vml" xmlns:wp14="http://schemas.microsoft.com/office/word/2010/wordprocessingDrawing" xmlns:wp="http://schemas.openxmlformats.org/drawingml/2006/wordprocessingDrawing" xmlns:w10="urn:schemas-microsoft-com:office:word" xmlns:w="http://schemas.openxmlformats.org/wordprocessingml/2006/main" xmlns:w14="http://schemas.microsoft.com/office/word/2010/wordml" xmlns:wpg="http://schemas.microsoft.com/office/word/2010/wordprocessingGroup" xmlns:wpi="http://schemas.microsoft.com/office/word/2010/wordprocessingInk" xmlns:wne="http://schemas.microsoft.com/office/word/2006/wordml" xmlns:wps="http://schemas.microsoft.com/office/word/2010/wordprocessingShape" mc:Ignorable="w14 wp14">
   <w:p>
     <w:pPr>
       <w:pStyle w:val="Kopfzeile"/>
@@ -7117,7 +7224,7 @@
 </file>
 
 <file path=word/footer3.xml><?xml version="1.0" encoding="utf-8"?>
-<w:ftr xmlns:ve="http://schemas.openxmlformats.org/markup-compatibility/2006" xmlns:o="urn:schemas-microsoft-com:office:office" xmlns:r="http://schemas.openxmlformats.org/officeDocument/2006/relationships" xmlns:m="http://schemas.openxmlformats.org/officeDocument/2006/math" xmlns:v="urn:schemas-microsoft-com:vml" xmlns:wp="http://schemas.openxmlformats.org/drawingml/2006/wordprocessingDrawing" xmlns:w10="urn:schemas-microsoft-com:office:word" xmlns:w="http://schemas.openxmlformats.org/wordprocessingml/2006/main" xmlns:wne="http://schemas.microsoft.com/office/word/2006/wordml">
+<w:ftr xmlns:wpc="http://schemas.microsoft.com/office/word/2010/wordprocessingCanvas" xmlns:mc="http://schemas.openxmlformats.org/markup-compatibility/2006" xmlns:o="urn:schemas-microsoft-com:office:office" xmlns:r="http://schemas.openxmlformats.org/officeDocument/2006/relationships" xmlns:m="http://schemas.openxmlformats.org/officeDocument/2006/math" xmlns:v="urn:schemas-microsoft-com:vml" xmlns:wp14="http://schemas.microsoft.com/office/word/2010/wordprocessingDrawing" xmlns:wp="http://schemas.openxmlformats.org/drawingml/2006/wordprocessingDrawing" xmlns:w10="urn:schemas-microsoft-com:office:word" xmlns:w="http://schemas.openxmlformats.org/wordprocessingml/2006/main" xmlns:w14="http://schemas.microsoft.com/office/word/2010/wordml" xmlns:wpg="http://schemas.microsoft.com/office/word/2010/wordprocessingGroup" xmlns:wpi="http://schemas.microsoft.com/office/word/2010/wordprocessingInk" xmlns:wne="http://schemas.microsoft.com/office/word/2006/wordml" xmlns:wps="http://schemas.microsoft.com/office/word/2010/wordprocessingShape" mc:Ignorable="w14 wp14">
   <w:p>
     <w:pPr>
       <w:pStyle w:val="Fuzeile"/>
@@ -7127,7 +7234,7 @@
 </file>
 
 <file path=word/footer4.xml><?xml version="1.0" encoding="utf-8"?>
-<w:ftr xmlns:ve="http://schemas.openxmlformats.org/markup-compatibility/2006" xmlns:o="urn:schemas-microsoft-com:office:office" xmlns:r="http://schemas.openxmlformats.org/officeDocument/2006/relationships" xmlns:m="http://schemas.openxmlformats.org/officeDocument/2006/math" xmlns:v="urn:schemas-microsoft-com:vml" xmlns:wp="http://schemas.openxmlformats.org/drawingml/2006/wordprocessingDrawing" xmlns:w10="urn:schemas-microsoft-com:office:word" xmlns:w="http://schemas.openxmlformats.org/wordprocessingml/2006/main" xmlns:wne="http://schemas.microsoft.com/office/word/2006/wordml">
+<w:ftr xmlns:wpc="http://schemas.microsoft.com/office/word/2010/wordprocessingCanvas" xmlns:mc="http://schemas.openxmlformats.org/markup-compatibility/2006" xmlns:o="urn:schemas-microsoft-com:office:office" xmlns:r="http://schemas.openxmlformats.org/officeDocument/2006/relationships" xmlns:m="http://schemas.openxmlformats.org/officeDocument/2006/math" xmlns:v="urn:schemas-microsoft-com:vml" xmlns:wp14="http://schemas.microsoft.com/office/word/2010/wordprocessingDrawing" xmlns:wp="http://schemas.openxmlformats.org/drawingml/2006/wordprocessingDrawing" xmlns:w10="urn:schemas-microsoft-com:office:word" xmlns:w="http://schemas.openxmlformats.org/wordprocessingml/2006/main" xmlns:w14="http://schemas.microsoft.com/office/word/2010/wordml" xmlns:wpg="http://schemas.microsoft.com/office/word/2010/wordprocessingGroup" xmlns:wpi="http://schemas.microsoft.com/office/word/2010/wordprocessingInk" xmlns:wne="http://schemas.microsoft.com/office/word/2006/wordml" xmlns:wps="http://schemas.microsoft.com/office/word/2010/wordprocessingShape" mc:Ignorable="w14 wp14">
   <w:p>
     <w:pPr>
       <w:pStyle w:val="Kopfzeile"/>
@@ -7182,7 +7289,7 @@
         <w:noProof/>
         <w:color w:val="548DD4" w:themeColor="text2" w:themeTint="99"/>
       </w:rPr>
-      <w:t>2</w:t>
+      <w:t>13</w:t>
     </w:r>
     <w:r>
       <w:rPr>
@@ -7203,7 +7310,7 @@
 </file>
 
 <file path=word/footnotes.xml><?xml version="1.0" encoding="utf-8"?>
-<w:footnotes xmlns:ve="http://schemas.openxmlformats.org/markup-compatibility/2006" xmlns:o="urn:schemas-microsoft-com:office:office" xmlns:r="http://schemas.openxmlformats.org/officeDocument/2006/relationships" xmlns:m="http://schemas.openxmlformats.org/officeDocument/2006/math" xmlns:v="urn:schemas-microsoft-com:vml" xmlns:wp="http://schemas.openxmlformats.org/drawingml/2006/wordprocessingDrawing" xmlns:w10="urn:schemas-microsoft-com:office:word" xmlns:w="http://schemas.openxmlformats.org/wordprocessingml/2006/main" xmlns:wne="http://schemas.microsoft.com/office/word/2006/wordml">
+<w:footnotes xmlns:wpc="http://schemas.microsoft.com/office/word/2010/wordprocessingCanvas" xmlns:mc="http://schemas.openxmlformats.org/markup-compatibility/2006" xmlns:o="urn:schemas-microsoft-com:office:office" xmlns:r="http://schemas.openxmlformats.org/officeDocument/2006/relationships" xmlns:m="http://schemas.openxmlformats.org/officeDocument/2006/math" xmlns:v="urn:schemas-microsoft-com:vml" xmlns:wp14="http://schemas.microsoft.com/office/word/2010/wordprocessingDrawing" xmlns:wp="http://schemas.openxmlformats.org/drawingml/2006/wordprocessingDrawing" xmlns:w10="urn:schemas-microsoft-com:office:word" xmlns:w="http://schemas.openxmlformats.org/wordprocessingml/2006/main" xmlns:w14="http://schemas.microsoft.com/office/word/2010/wordml" xmlns:wpg="http://schemas.microsoft.com/office/word/2010/wordprocessingGroup" xmlns:wpi="http://schemas.microsoft.com/office/word/2010/wordprocessingInk" xmlns:wne="http://schemas.microsoft.com/office/word/2006/wordml" xmlns:wps="http://schemas.microsoft.com/office/word/2010/wordprocessingShape" mc:Ignorable="w14 wp14">
   <w:footnote w:type="separator" w:id="-1">
     <w:p>
       <w:pPr>
@@ -7235,7 +7342,7 @@
 </file>
 
 <file path=word/header1.xml><?xml version="1.0" encoding="utf-8"?>
-<w:hdr xmlns:ve="http://schemas.openxmlformats.org/markup-compatibility/2006" xmlns:o="urn:schemas-microsoft-com:office:office" xmlns:r="http://schemas.openxmlformats.org/officeDocument/2006/relationships" xmlns:m="http://schemas.openxmlformats.org/officeDocument/2006/math" xmlns:v="urn:schemas-microsoft-com:vml" xmlns:wp="http://schemas.openxmlformats.org/drawingml/2006/wordprocessingDrawing" xmlns:w10="urn:schemas-microsoft-com:office:word" xmlns:w="http://schemas.openxmlformats.org/wordprocessingml/2006/main" xmlns:wne="http://schemas.microsoft.com/office/word/2006/wordml">
+<w:hdr xmlns:wpc="http://schemas.microsoft.com/office/word/2010/wordprocessingCanvas" xmlns:mc="http://schemas.openxmlformats.org/markup-compatibility/2006" xmlns:o="urn:schemas-microsoft-com:office:office" xmlns:r="http://schemas.openxmlformats.org/officeDocument/2006/relationships" xmlns:m="http://schemas.openxmlformats.org/officeDocument/2006/math" xmlns:v="urn:schemas-microsoft-com:vml" xmlns:wp14="http://schemas.microsoft.com/office/word/2010/wordprocessingDrawing" xmlns:wp="http://schemas.openxmlformats.org/drawingml/2006/wordprocessingDrawing" xmlns:w10="urn:schemas-microsoft-com:office:word" xmlns:w="http://schemas.openxmlformats.org/wordprocessingml/2006/main" xmlns:w14="http://schemas.microsoft.com/office/word/2010/wordml" xmlns:wpg="http://schemas.microsoft.com/office/word/2010/wordprocessingGroup" xmlns:wpi="http://schemas.microsoft.com/office/word/2010/wordprocessingInk" xmlns:wne="http://schemas.microsoft.com/office/word/2006/wordml" xmlns:wps="http://schemas.microsoft.com/office/word/2010/wordprocessingShape" mc:Ignorable="w14 wp14">
   <w:p>
     <w:pPr>
       <w:pStyle w:val="Kopfzeile"/>
@@ -7264,7 +7371,7 @@
                   <a:blip r:embed="rId1">
                     <a:extLst>
                       <a:ext uri="{28A0092B-C50C-407E-A947-70E740481C1C}">
-                        <a14:useLocalDpi xmlns:a14="http://schemas.microsoft.com/office/drawing/2010/main" xmlns:wps="http://schemas.microsoft.com/office/word/2010/wordprocessingShape" xmlns:wpi="http://schemas.microsoft.com/office/word/2010/wordprocessingInk" xmlns:wpg="http://schemas.microsoft.com/office/word/2010/wordprocessingGroup" xmlns:w14="http://schemas.microsoft.com/office/word/2010/wordml" xmlns:w="http://schemas.openxmlformats.org/wordprocessingml/2006/main" xmlns:w10="urn:schemas-microsoft-com:office:word" xmlns:wp14="http://schemas.microsoft.com/office/word/2010/wordprocessingDrawing" xmlns:v="urn:schemas-microsoft-com:vml" xmlns:o="urn:schemas-microsoft-com:office:office" xmlns:mc="http://schemas.openxmlformats.org/markup-compatibility/2006" xmlns:wpc="http://schemas.microsoft.com/office/word/2010/wordprocessingCanvas" xmlns="" val="0"/>
+                        <a14:useLocalDpi xmlns:a14="http://schemas.microsoft.com/office/drawing/2010/main" val="0"/>
                       </a:ext>
                     </a:extLst>
                   </a:blip>
@@ -7292,7 +7399,7 @@
 </file>
 
 <file path=word/header2.xml><?xml version="1.0" encoding="utf-8"?>
-<w:hdr xmlns:ve="http://schemas.openxmlformats.org/markup-compatibility/2006" xmlns:o="urn:schemas-microsoft-com:office:office" xmlns:r="http://schemas.openxmlformats.org/officeDocument/2006/relationships" xmlns:m="http://schemas.openxmlformats.org/officeDocument/2006/math" xmlns:v="urn:schemas-microsoft-com:vml" xmlns:wp="http://schemas.openxmlformats.org/drawingml/2006/wordprocessingDrawing" xmlns:w10="urn:schemas-microsoft-com:office:word" xmlns:w="http://schemas.openxmlformats.org/wordprocessingml/2006/main" xmlns:wne="http://schemas.microsoft.com/office/word/2006/wordml">
+<w:hdr xmlns:wpc="http://schemas.microsoft.com/office/word/2010/wordprocessingCanvas" xmlns:mc="http://schemas.openxmlformats.org/markup-compatibility/2006" xmlns:o="urn:schemas-microsoft-com:office:office" xmlns:r="http://schemas.openxmlformats.org/officeDocument/2006/relationships" xmlns:m="http://schemas.openxmlformats.org/officeDocument/2006/math" xmlns:v="urn:schemas-microsoft-com:vml" xmlns:wp14="http://schemas.microsoft.com/office/word/2010/wordprocessingDrawing" xmlns:wp="http://schemas.openxmlformats.org/drawingml/2006/wordprocessingDrawing" xmlns:w10="urn:schemas-microsoft-com:office:word" xmlns:w="http://schemas.openxmlformats.org/wordprocessingml/2006/main" xmlns:w14="http://schemas.microsoft.com/office/word/2010/wordml" xmlns:wpg="http://schemas.microsoft.com/office/word/2010/wordprocessingGroup" xmlns:wpi="http://schemas.microsoft.com/office/word/2010/wordprocessingInk" xmlns:wne="http://schemas.microsoft.com/office/word/2006/wordml" xmlns:wps="http://schemas.microsoft.com/office/word/2010/wordprocessingShape" mc:Ignorable="w14 wp14">
   <w:p>
     <w:pPr>
       <w:pStyle w:val="Kopfzeile"/>
@@ -7344,7 +7451,7 @@
 </file>
 
 <file path=word/header3.xml><?xml version="1.0" encoding="utf-8"?>
-<w:hdr xmlns:ve="http://schemas.openxmlformats.org/markup-compatibility/2006" xmlns:o="urn:schemas-microsoft-com:office:office" xmlns:r="http://schemas.openxmlformats.org/officeDocument/2006/relationships" xmlns:m="http://schemas.openxmlformats.org/officeDocument/2006/math" xmlns:v="urn:schemas-microsoft-com:vml" xmlns:wp="http://schemas.openxmlformats.org/drawingml/2006/wordprocessingDrawing" xmlns:w10="urn:schemas-microsoft-com:office:word" xmlns:w="http://schemas.openxmlformats.org/wordprocessingml/2006/main" xmlns:wne="http://schemas.microsoft.com/office/word/2006/wordml">
+<w:hdr xmlns:wpc="http://schemas.microsoft.com/office/word/2010/wordprocessingCanvas" xmlns:mc="http://schemas.openxmlformats.org/markup-compatibility/2006" xmlns:o="urn:schemas-microsoft-com:office:office" xmlns:r="http://schemas.openxmlformats.org/officeDocument/2006/relationships" xmlns:m="http://schemas.openxmlformats.org/officeDocument/2006/math" xmlns:v="urn:schemas-microsoft-com:vml" xmlns:wp14="http://schemas.microsoft.com/office/word/2010/wordprocessingDrawing" xmlns:wp="http://schemas.openxmlformats.org/drawingml/2006/wordprocessingDrawing" xmlns:w10="urn:schemas-microsoft-com:office:word" xmlns:w="http://schemas.openxmlformats.org/wordprocessingml/2006/main" xmlns:w14="http://schemas.microsoft.com/office/word/2010/wordml" xmlns:wpg="http://schemas.microsoft.com/office/word/2010/wordprocessingGroup" xmlns:wpi="http://schemas.microsoft.com/office/word/2010/wordprocessingInk" xmlns:wne="http://schemas.microsoft.com/office/word/2006/wordml" xmlns:wps="http://schemas.microsoft.com/office/word/2010/wordprocessingShape" mc:Ignorable="w14 wp14">
   <w:p>
     <w:pPr>
       <w:pStyle w:val="Kopfzeile"/>
@@ -7394,7 +7501,7 @@
 </file>
 
 <file path=word/header4.xml><?xml version="1.0" encoding="utf-8"?>
-<w:hdr xmlns:ve="http://schemas.openxmlformats.org/markup-compatibility/2006" xmlns:o="urn:schemas-microsoft-com:office:office" xmlns:r="http://schemas.openxmlformats.org/officeDocument/2006/relationships" xmlns:m="http://schemas.openxmlformats.org/officeDocument/2006/math" xmlns:v="urn:schemas-microsoft-com:vml" xmlns:wp="http://schemas.openxmlformats.org/drawingml/2006/wordprocessingDrawing" xmlns:w10="urn:schemas-microsoft-com:office:word" xmlns:w="http://schemas.openxmlformats.org/wordprocessingml/2006/main" xmlns:wne="http://schemas.microsoft.com/office/word/2006/wordml">
+<w:hdr xmlns:wpc="http://schemas.microsoft.com/office/word/2010/wordprocessingCanvas" xmlns:mc="http://schemas.openxmlformats.org/markup-compatibility/2006" xmlns:o="urn:schemas-microsoft-com:office:office" xmlns:r="http://schemas.openxmlformats.org/officeDocument/2006/relationships" xmlns:m="http://schemas.openxmlformats.org/officeDocument/2006/math" xmlns:v="urn:schemas-microsoft-com:vml" xmlns:wp14="http://schemas.microsoft.com/office/word/2010/wordprocessingDrawing" xmlns:wp="http://schemas.openxmlformats.org/drawingml/2006/wordprocessingDrawing" xmlns:w10="urn:schemas-microsoft-com:office:word" xmlns:w="http://schemas.openxmlformats.org/wordprocessingml/2006/main" xmlns:w14="http://schemas.microsoft.com/office/word/2010/wordml" xmlns:wpg="http://schemas.microsoft.com/office/word/2010/wordprocessingGroup" xmlns:wpi="http://schemas.microsoft.com/office/word/2010/wordprocessingInk" xmlns:wne="http://schemas.microsoft.com/office/word/2006/wordml" xmlns:wps="http://schemas.microsoft.com/office/word/2010/wordprocessingShape" mc:Ignorable="w14 wp14">
   <w:p>
     <w:pPr>
       <w:pStyle w:val="Kopfzeile"/>
@@ -7440,7 +7547,7 @@
 </file>
 
 <file path=word/header5.xml><?xml version="1.0" encoding="utf-8"?>
-<w:hdr xmlns:ve="http://schemas.openxmlformats.org/markup-compatibility/2006" xmlns:o="urn:schemas-microsoft-com:office:office" xmlns:r="http://schemas.openxmlformats.org/officeDocument/2006/relationships" xmlns:m="http://schemas.openxmlformats.org/officeDocument/2006/math" xmlns:v="urn:schemas-microsoft-com:vml" xmlns:wp="http://schemas.openxmlformats.org/drawingml/2006/wordprocessingDrawing" xmlns:w10="urn:schemas-microsoft-com:office:word" xmlns:w="http://schemas.openxmlformats.org/wordprocessingml/2006/main" xmlns:wne="http://schemas.microsoft.com/office/word/2006/wordml">
+<w:hdr xmlns:wpc="http://schemas.microsoft.com/office/word/2010/wordprocessingCanvas" xmlns:mc="http://schemas.openxmlformats.org/markup-compatibility/2006" xmlns:o="urn:schemas-microsoft-com:office:office" xmlns:r="http://schemas.openxmlformats.org/officeDocument/2006/relationships" xmlns:m="http://schemas.openxmlformats.org/officeDocument/2006/math" xmlns:v="urn:schemas-microsoft-com:vml" xmlns:wp14="http://schemas.microsoft.com/office/word/2010/wordprocessingDrawing" xmlns:wp="http://schemas.openxmlformats.org/drawingml/2006/wordprocessingDrawing" xmlns:w10="urn:schemas-microsoft-com:office:word" xmlns:w="http://schemas.openxmlformats.org/wordprocessingml/2006/main" xmlns:w14="http://schemas.microsoft.com/office/word/2010/wordml" xmlns:wpg="http://schemas.microsoft.com/office/word/2010/wordprocessingGroup" xmlns:wpi="http://schemas.microsoft.com/office/word/2010/wordprocessingInk" xmlns:wne="http://schemas.microsoft.com/office/word/2006/wordml" xmlns:wps="http://schemas.microsoft.com/office/word/2010/wordprocessingShape" mc:Ignorable="w14 wp14">
   <w:p>
     <w:pPr>
       <w:pStyle w:val="Kopfzeile"/>
@@ -7471,7 +7578,7 @@
 </file>
 
 <file path=word/header6.xml><?xml version="1.0" encoding="utf-8"?>
-<w:hdr xmlns:ve="http://schemas.openxmlformats.org/markup-compatibility/2006" xmlns:o="urn:schemas-microsoft-com:office:office" xmlns:r="http://schemas.openxmlformats.org/officeDocument/2006/relationships" xmlns:m="http://schemas.openxmlformats.org/officeDocument/2006/math" xmlns:v="urn:schemas-microsoft-com:vml" xmlns:wp="http://schemas.openxmlformats.org/drawingml/2006/wordprocessingDrawing" xmlns:w10="urn:schemas-microsoft-com:office:word" xmlns:w="http://schemas.openxmlformats.org/wordprocessingml/2006/main" xmlns:wne="http://schemas.microsoft.com/office/word/2006/wordml">
+<w:hdr xmlns:wpc="http://schemas.microsoft.com/office/word/2010/wordprocessingCanvas" xmlns:mc="http://schemas.openxmlformats.org/markup-compatibility/2006" xmlns:o="urn:schemas-microsoft-com:office:office" xmlns:r="http://schemas.openxmlformats.org/officeDocument/2006/relationships" xmlns:m="http://schemas.openxmlformats.org/officeDocument/2006/math" xmlns:v="urn:schemas-microsoft-com:vml" xmlns:wp14="http://schemas.microsoft.com/office/word/2010/wordprocessingDrawing" xmlns:wp="http://schemas.openxmlformats.org/drawingml/2006/wordprocessingDrawing" xmlns:w10="urn:schemas-microsoft-com:office:word" xmlns:w="http://schemas.openxmlformats.org/wordprocessingml/2006/main" xmlns:w14="http://schemas.microsoft.com/office/word/2010/wordml" xmlns:wpg="http://schemas.microsoft.com/office/word/2010/wordprocessingGroup" xmlns:wpi="http://schemas.microsoft.com/office/word/2010/wordprocessingInk" xmlns:wne="http://schemas.microsoft.com/office/word/2006/wordml" xmlns:wps="http://schemas.microsoft.com/office/word/2010/wordprocessingShape" mc:Ignorable="w14 wp14">
   <w:p>
     <w:pPr>
       <w:pStyle w:val="Kopfzeile"/>
@@ -7521,7 +7628,7 @@
 </file>
 
 <file path=word/numbering.xml><?xml version="1.0" encoding="utf-8"?>
-<w:numbering xmlns:ve="http://schemas.openxmlformats.org/markup-compatibility/2006" xmlns:o="urn:schemas-microsoft-com:office:office" xmlns:r="http://schemas.openxmlformats.org/officeDocument/2006/relationships" xmlns:m="http://schemas.openxmlformats.org/officeDocument/2006/math" xmlns:v="urn:schemas-microsoft-com:vml" xmlns:wp="http://schemas.openxmlformats.org/drawingml/2006/wordprocessingDrawing" xmlns:w10="urn:schemas-microsoft-com:office:word" xmlns:w="http://schemas.openxmlformats.org/wordprocessingml/2006/main" xmlns:wne="http://schemas.microsoft.com/office/word/2006/wordml">
+<w:numbering xmlns:wpc="http://schemas.microsoft.com/office/word/2010/wordprocessingCanvas" xmlns:mc="http://schemas.openxmlformats.org/markup-compatibility/2006" xmlns:o="urn:schemas-microsoft-com:office:office" xmlns:r="http://schemas.openxmlformats.org/officeDocument/2006/relationships" xmlns:m="http://schemas.openxmlformats.org/officeDocument/2006/math" xmlns:v="urn:schemas-microsoft-com:vml" xmlns:wp14="http://schemas.microsoft.com/office/word/2010/wordprocessingDrawing" xmlns:wp="http://schemas.openxmlformats.org/drawingml/2006/wordprocessingDrawing" xmlns:w10="urn:schemas-microsoft-com:office:word" xmlns:w="http://schemas.openxmlformats.org/wordprocessingml/2006/main" xmlns:w14="http://schemas.microsoft.com/office/word/2010/wordml" xmlns:wpg="http://schemas.microsoft.com/office/word/2010/wordprocessingGroup" xmlns:wpi="http://schemas.microsoft.com/office/word/2010/wordprocessingInk" xmlns:wne="http://schemas.microsoft.com/office/word/2006/wordml" xmlns:wps="http://schemas.microsoft.com/office/word/2010/wordprocessingShape" mc:Ignorable="w14 wp14">
   <w:abstractNum w:abstractNumId="0">
     <w:nsid w:val="00000002"/>
     <w:multiLevelType w:val="multilevel"/>
@@ -10586,7 +10693,7 @@
 </file>
 
 <file path=word/styles.xml><?xml version="1.0" encoding="utf-8"?>
-<w:styles xmlns:r="http://schemas.openxmlformats.org/officeDocument/2006/relationships" xmlns:w="http://schemas.openxmlformats.org/wordprocessingml/2006/main">
+<w:styles xmlns:mc="http://schemas.openxmlformats.org/markup-compatibility/2006" xmlns:r="http://schemas.openxmlformats.org/officeDocument/2006/relationships" xmlns:w="http://schemas.openxmlformats.org/wordprocessingml/2006/main" xmlns:w14="http://schemas.microsoft.com/office/word/2010/wordml" mc:Ignorable="w14">
   <w:docDefaults>
     <w:rPrDefault>
       <w:rPr>
@@ -10994,7 +11101,6 @@
     <w:uiPriority w:val="99"/>
     <w:semiHidden/>
     <w:unhideWhenUsed/>
-    <w:qFormat/>
     <w:tblPr>
       <w:tblInd w:w="0" w:type="dxa"/>
       <w:tblCellMar>
@@ -11311,11 +11417,11 @@
       <w:lang w:eastAsia="de-CH"/>
     </w:rPr>
   </w:style>
-  <w:style w:type="paragraph" w:styleId="Anfhrungszeichen">
+  <w:style w:type="paragraph" w:styleId="Zitat">
     <w:name w:val="Quote"/>
     <w:basedOn w:val="Standard"/>
     <w:next w:val="Standard"/>
-    <w:link w:val="AnfhrungszeichenZchn"/>
+    <w:link w:val="ZitatZchn"/>
     <w:uiPriority w:val="29"/>
     <w:qFormat/>
     <w:rsid w:val="00910194"/>
@@ -11364,10 +11470,10 @@
       <w:szCs w:val="24"/>
     </w:rPr>
   </w:style>
-  <w:style w:type="character" w:customStyle="1" w:styleId="AnfhrungszeichenZchn">
-    <w:name w:val="Anführungszeichen Zchn"/>
+  <w:style w:type="character" w:customStyle="1" w:styleId="ZitatZchn">
+    <w:name w:val="Zitat Zchn"/>
     <w:basedOn w:val="Absatz-Standardschriftart"/>
-    <w:link w:val="Anfhrungszeichen"/>
+    <w:link w:val="Zitat"/>
     <w:uiPriority w:val="29"/>
     <w:rsid w:val="00910194"/>
     <w:rPr>
@@ -11435,7 +11541,7 @@
       <w:jc w:val="left"/>
     </w:pPr>
   </w:style>
-  <w:style w:type="table" w:styleId="Tabellengitternetz">
+  <w:style w:type="table" w:styleId="Tabellenraster">
     <w:name w:val="Table Grid"/>
     <w:basedOn w:val="NormaleTabelle"/>
     <w:uiPriority w:val="59"/>
@@ -13484,6 +13590,86 @@
 </file>
 
 <file path=customXml/itemProps10.xml><?xml version="1.0" encoding="utf-8"?>
+<ds:datastoreItem xmlns:ds="http://schemas.openxmlformats.org/officeDocument/2006/customXml" ds:itemID="{EC901C47-A801-4667-8031-879192DB4809}">
+  <ds:schemaRefs>
+    <ds:schemaRef ds:uri="http://schemas.openxmlformats.org/officeDocument/2006/bibliography"/>
+  </ds:schemaRefs>
+</ds:datastoreItem>
+</file>
+
+<file path=customXml/itemProps11.xml><?xml version="1.0" encoding="utf-8"?>
+<ds:datastoreItem xmlns:ds="http://schemas.openxmlformats.org/officeDocument/2006/customXml" ds:itemID="{2C46A9A3-0F9D-47D8-B5A7-DC2702695B2D}">
+  <ds:schemaRefs>
+    <ds:schemaRef ds:uri="http://schemas.openxmlformats.org/officeDocument/2006/bibliography"/>
+  </ds:schemaRefs>
+</ds:datastoreItem>
+</file>
+
+<file path=customXml/itemProps12.xml><?xml version="1.0" encoding="utf-8"?>
+<ds:datastoreItem xmlns:ds="http://schemas.openxmlformats.org/officeDocument/2006/customXml" ds:itemID="{9245C211-F227-4557-B0D9-6CDC94DDE62A}">
+  <ds:schemaRefs>
+    <ds:schemaRef ds:uri="http://schemas.openxmlformats.org/officeDocument/2006/bibliography"/>
+  </ds:schemaRefs>
+</ds:datastoreItem>
+</file>
+
+<file path=customXml/itemProps13.xml><?xml version="1.0" encoding="utf-8"?>
+<ds:datastoreItem xmlns:ds="http://schemas.openxmlformats.org/officeDocument/2006/customXml" ds:itemID="{E46AA15F-1F06-4AF1-989D-EC42F6F597E9}">
+  <ds:schemaRefs>
+    <ds:schemaRef ds:uri="http://schemas.openxmlformats.org/officeDocument/2006/bibliography"/>
+  </ds:schemaRefs>
+</ds:datastoreItem>
+</file>
+
+<file path=customXml/itemProps14.xml><?xml version="1.0" encoding="utf-8"?>
+<ds:datastoreItem xmlns:ds="http://schemas.openxmlformats.org/officeDocument/2006/customXml" ds:itemID="{5E4E3FCD-224C-432D-8119-256EB04F221E}">
+  <ds:schemaRefs>
+    <ds:schemaRef ds:uri="http://schemas.openxmlformats.org/officeDocument/2006/bibliography"/>
+  </ds:schemaRefs>
+</ds:datastoreItem>
+</file>
+
+<file path=customXml/itemProps15.xml><?xml version="1.0" encoding="utf-8"?>
+<ds:datastoreItem xmlns:ds="http://schemas.openxmlformats.org/officeDocument/2006/customXml" ds:itemID="{58900860-6A26-4035-9AA8-9B68D987C431}">
+  <ds:schemaRefs>
+    <ds:schemaRef ds:uri="http://schemas.openxmlformats.org/officeDocument/2006/bibliography"/>
+  </ds:schemaRefs>
+</ds:datastoreItem>
+</file>
+
+<file path=customXml/itemProps2.xml><?xml version="1.0" encoding="utf-8"?>
+<ds:datastoreItem xmlns:ds="http://schemas.openxmlformats.org/officeDocument/2006/customXml" ds:itemID="{BEB16786-F409-4EE8-A244-8EF5985ADE14}">
+  <ds:schemaRefs>
+    <ds:schemaRef ds:uri="http://schemas.openxmlformats.org/officeDocument/2006/bibliography"/>
+  </ds:schemaRefs>
+</ds:datastoreItem>
+</file>
+
+<file path=customXml/itemProps3.xml><?xml version="1.0" encoding="utf-8"?>
+<ds:datastoreItem xmlns:ds="http://schemas.openxmlformats.org/officeDocument/2006/customXml" ds:itemID="{27B1FE2B-E47E-4B5E-8F96-3114CC829DAF}">
+  <ds:schemaRefs>
+    <ds:schemaRef ds:uri="http://schemas.openxmlformats.org/officeDocument/2006/bibliography"/>
+  </ds:schemaRefs>
+</ds:datastoreItem>
+</file>
+
+<file path=customXml/itemProps4.xml><?xml version="1.0" encoding="utf-8"?>
+<ds:datastoreItem xmlns:ds="http://schemas.openxmlformats.org/officeDocument/2006/customXml" ds:itemID="{F780D695-B6D0-423E-8A06-760BFB5784CA}">
+  <ds:schemaRefs>
+    <ds:schemaRef ds:uri="http://schemas.openxmlformats.org/officeDocument/2006/bibliography"/>
+  </ds:schemaRefs>
+</ds:datastoreItem>
+</file>
+
+<file path=customXml/itemProps5.xml><?xml version="1.0" encoding="utf-8"?>
+<ds:datastoreItem xmlns:ds="http://schemas.openxmlformats.org/officeDocument/2006/customXml" ds:itemID="{F27D9FA4-17EB-469C-B0C6-F1854C9A665C}">
+  <ds:schemaRefs>
+    <ds:schemaRef ds:uri="http://schemas.openxmlformats.org/officeDocument/2006/bibliography"/>
+  </ds:schemaRefs>
+</ds:datastoreItem>
+</file>
+
+<file path=customXml/itemProps6.xml><?xml version="1.0" encoding="utf-8"?>
 <ds:datastoreItem xmlns:ds="http://schemas.openxmlformats.org/officeDocument/2006/customXml" ds:itemID="{50369EE2-89A6-430C-ABE6-2A008572861B}">
   <ds:schemaRefs>
     <ds:schemaRef ds:uri="http://schemas.openxmlformats.org/officeDocument/2006/bibliography"/>
@@ -13491,63 +13677,7 @@
 </ds:datastoreItem>
 </file>
 
-<file path=customXml/itemProps11.xml><?xml version="1.0" encoding="utf-8"?>
-<ds:datastoreItem xmlns:ds="http://schemas.openxmlformats.org/officeDocument/2006/customXml" ds:itemID="{27B1FE2B-E47E-4B5E-8F96-3114CC829DAF}">
-  <ds:schemaRefs>
-    <ds:schemaRef ds:uri="http://schemas.openxmlformats.org/officeDocument/2006/bibliography"/>
-  </ds:schemaRefs>
-</ds:datastoreItem>
-</file>
-
-<file path=customXml/itemProps12.xml><?xml version="1.0" encoding="utf-8"?>
-<ds:datastoreItem xmlns:ds="http://schemas.openxmlformats.org/officeDocument/2006/customXml" ds:itemID="{0BA2506A-6C35-4E4B-8CBF-854CB3592815}">
-  <ds:schemaRefs>
-    <ds:schemaRef ds:uri="http://schemas.openxmlformats.org/officeDocument/2006/bibliography"/>
-  </ds:schemaRefs>
-</ds:datastoreItem>
-</file>
-
-<file path=customXml/itemProps13.xml><?xml version="1.0" encoding="utf-8"?>
-<ds:datastoreItem xmlns:ds="http://schemas.openxmlformats.org/officeDocument/2006/customXml" ds:itemID="{446F6648-2CD2-42A5-84EB-7B8C5E2E23CB}">
-  <ds:schemaRefs>
-    <ds:schemaRef ds:uri="http://schemas.openxmlformats.org/officeDocument/2006/bibliography"/>
-  </ds:schemaRefs>
-</ds:datastoreItem>
-</file>
-
-<file path=customXml/itemProps14.xml><?xml version="1.0" encoding="utf-8"?>
-<ds:datastoreItem xmlns:ds="http://schemas.openxmlformats.org/officeDocument/2006/customXml" ds:itemID="{8A117A99-7F87-44D9-9CA3-4F807CD0BC73}">
-  <ds:schemaRefs>
-    <ds:schemaRef ds:uri="http://schemas.openxmlformats.org/officeDocument/2006/bibliography"/>
-  </ds:schemaRefs>
-</ds:datastoreItem>
-</file>
-
-<file path=customXml/itemProps15.xml><?xml version="1.0" encoding="utf-8"?>
-<ds:datastoreItem xmlns:ds="http://schemas.openxmlformats.org/officeDocument/2006/customXml" ds:itemID="{F27D9FA4-17EB-469C-B0C6-F1854C9A665C}">
-  <ds:schemaRefs>
-    <ds:schemaRef ds:uri="http://schemas.openxmlformats.org/officeDocument/2006/bibliography"/>
-  </ds:schemaRefs>
-</ds:datastoreItem>
-</file>
-
-<file path=customXml/itemProps2.xml><?xml version="1.0" encoding="utf-8"?>
-<ds:datastoreItem xmlns:ds="http://schemas.openxmlformats.org/officeDocument/2006/customXml" ds:itemID="{36D39E4B-0BB6-4F5D-9EBF-FD0826C1C24C}">
-  <ds:schemaRefs>
-    <ds:schemaRef ds:uri="http://schemas.openxmlformats.org/officeDocument/2006/bibliography"/>
-  </ds:schemaRefs>
-</ds:datastoreItem>
-</file>
-
-<file path=customXml/itemProps3.xml><?xml version="1.0" encoding="utf-8"?>
-<ds:datastoreItem xmlns:ds="http://schemas.openxmlformats.org/officeDocument/2006/customXml" ds:itemID="{0F8621D3-C9B2-4B5A-AAE8-AEB323328DF9}">
-  <ds:schemaRefs>
-    <ds:schemaRef ds:uri="http://schemas.openxmlformats.org/officeDocument/2006/bibliography"/>
-  </ds:schemaRefs>
-</ds:datastoreItem>
-</file>
-
-<file path=customXml/itemProps4.xml><?xml version="1.0" encoding="utf-8"?>
+<file path=customXml/itemProps7.xml><?xml version="1.0" encoding="utf-8"?>
 <ds:datastoreItem xmlns:ds="http://schemas.openxmlformats.org/officeDocument/2006/customXml" ds:itemID="{F23781BC-681D-4BDC-95FE-262A15673AE7}">
   <ds:schemaRefs>
     <ds:schemaRef ds:uri="http://schemas.openxmlformats.org/officeDocument/2006/bibliography"/>
@@ -13555,32 +13685,8 @@
 </ds:datastoreItem>
 </file>
 
-<file path=customXml/itemProps5.xml><?xml version="1.0" encoding="utf-8"?>
-<ds:datastoreItem xmlns:ds="http://schemas.openxmlformats.org/officeDocument/2006/customXml" ds:itemID="{F780D695-B6D0-423E-8A06-760BFB5784CA}">
-  <ds:schemaRefs>
-    <ds:schemaRef ds:uri="http://schemas.openxmlformats.org/officeDocument/2006/bibliography"/>
-  </ds:schemaRefs>
-</ds:datastoreItem>
-</file>
-
-<file path=customXml/itemProps6.xml><?xml version="1.0" encoding="utf-8"?>
-<ds:datastoreItem xmlns:ds="http://schemas.openxmlformats.org/officeDocument/2006/customXml" ds:itemID="{BEB16786-F409-4EE8-A244-8EF5985ADE14}">
-  <ds:schemaRefs>
-    <ds:schemaRef ds:uri="http://schemas.openxmlformats.org/officeDocument/2006/bibliography"/>
-  </ds:schemaRefs>
-</ds:datastoreItem>
-</file>
-
-<file path=customXml/itemProps7.xml><?xml version="1.0" encoding="utf-8"?>
-<ds:datastoreItem xmlns:ds="http://schemas.openxmlformats.org/officeDocument/2006/customXml" ds:itemID="{71ACB5DF-FEF4-4484-A56A-11A9869F18F5}">
-  <ds:schemaRefs>
-    <ds:schemaRef ds:uri="http://schemas.openxmlformats.org/officeDocument/2006/bibliography"/>
-  </ds:schemaRefs>
-</ds:datastoreItem>
-</file>
-
 <file path=customXml/itemProps8.xml><?xml version="1.0" encoding="utf-8"?>
-<ds:datastoreItem xmlns:ds="http://schemas.openxmlformats.org/officeDocument/2006/customXml" ds:itemID="{EC901C47-A801-4667-8031-879192DB4809}">
+<ds:datastoreItem xmlns:ds="http://schemas.openxmlformats.org/officeDocument/2006/customXml" ds:itemID="{63563F69-31E2-4E79-9F28-187D50EF6A57}">
   <ds:schemaRefs>
     <ds:schemaRef ds:uri="http://schemas.openxmlformats.org/officeDocument/2006/bibliography"/>
   </ds:schemaRefs>
@@ -13588,7 +13694,7 @@
 </file>
 
 <file path=customXml/itemProps9.xml><?xml version="1.0" encoding="utf-8"?>
-<ds:datastoreItem xmlns:ds="http://schemas.openxmlformats.org/officeDocument/2006/customXml" ds:itemID="{63563F69-31E2-4E79-9F28-187D50EF6A57}">
+<ds:datastoreItem xmlns:ds="http://schemas.openxmlformats.org/officeDocument/2006/customXml" ds:itemID="{8A117A99-7F87-44D9-9CA3-4F807CD0BC73}">
   <ds:schemaRefs>
     <ds:schemaRef ds:uri="http://schemas.openxmlformats.org/officeDocument/2006/bibliography"/>
   </ds:schemaRefs>

</xml_diff>

<commit_message>
img Fokusfelder geadded und doku verb.
</commit_message>
<xml_diff>
--- a/docs/Projekt-Doku/Projektdoku.docx
+++ b/docs/Projekt-Doku/Projektdoku.docx
@@ -1,6 +1,6 @@
 
 <file path=word/document.xml><?xml version="1.0" encoding="utf-8"?>
-<w:document xmlns:ve="http://schemas.openxmlformats.org/markup-compatibility/2006" xmlns:o="urn:schemas-microsoft-com:office:office" xmlns:r="http://schemas.openxmlformats.org/officeDocument/2006/relationships" xmlns:m="http://schemas.openxmlformats.org/officeDocument/2006/math" xmlns:v="urn:schemas-microsoft-com:vml" xmlns:wp="http://schemas.openxmlformats.org/drawingml/2006/wordprocessingDrawing" xmlns:w10="urn:schemas-microsoft-com:office:word" xmlns:w="http://schemas.openxmlformats.org/wordprocessingml/2006/main" xmlns:wne="http://schemas.microsoft.com/office/word/2006/wordml">
+<w:document xmlns:wpc="http://schemas.microsoft.com/office/word/2010/wordprocessingCanvas" xmlns:mc="http://schemas.openxmlformats.org/markup-compatibility/2006" xmlns:o="urn:schemas-microsoft-com:office:office" xmlns:r="http://schemas.openxmlformats.org/officeDocument/2006/relationships" xmlns:m="http://schemas.openxmlformats.org/officeDocument/2006/math" xmlns:v="urn:schemas-microsoft-com:vml" xmlns:wp14="http://schemas.microsoft.com/office/word/2010/wordprocessingDrawing" xmlns:wp="http://schemas.openxmlformats.org/drawingml/2006/wordprocessingDrawing" xmlns:w10="urn:schemas-microsoft-com:office:word" xmlns:w="http://schemas.openxmlformats.org/wordprocessingml/2006/main" xmlns:w14="http://schemas.microsoft.com/office/word/2010/wordml" xmlns:wpg="http://schemas.microsoft.com/office/word/2010/wordprocessingGroup" xmlns:wpi="http://schemas.microsoft.com/office/word/2010/wordprocessingInk" xmlns:wne="http://schemas.microsoft.com/office/word/2006/wordml" xmlns:wps="http://schemas.microsoft.com/office/word/2010/wordprocessingShape" mc:Ignorable="w14 wp14">
   <w:body>
     <w:p>
       <w:pPr>
@@ -95,9 +95,9 @@
         </w:rPr>
         <w:drawing>
           <wp:inline distT="0" distB="0" distL="0" distR="0">
-            <wp:extent cx="5934710" cy="4641215"/>
-            <wp:effectExtent l="171450" t="133350" r="370840" b="311785"/>
-            <wp:docPr id="11" name="Bild 9" descr="C:\Users\Cyril\Pictures\Screenpresso\2012-06-09_12h01_47.png"/>
+            <wp:extent cx="5941060" cy="4646680"/>
+            <wp:effectExtent l="0" t="0" r="0" b="0"/>
+            <wp:docPr id="4" name="Grafik 4" descr="C:\Users\Jascha\myCarmeWorkspace\LaserChess\docs\img\in-game.png"/>
             <wp:cNvGraphicFramePr>
               <a:graphicFrameLocks xmlns:a="http://schemas.openxmlformats.org/drawingml/2006/main" noChangeAspect="1"/>
             </wp:cNvGraphicFramePr>
@@ -105,13 +105,19 @@
               <a:graphicData uri="http://schemas.openxmlformats.org/drawingml/2006/picture">
                 <pic:pic xmlns:pic="http://schemas.openxmlformats.org/drawingml/2006/picture">
                   <pic:nvPicPr>
-                    <pic:cNvPr id="0" name="Picture 9" descr="C:\Users\Cyril\Pictures\Screenpresso\2012-06-09_12h01_47.png"/>
+                    <pic:cNvPr id="0" name="Picture 2" descr="C:\Users\Jascha\myCarmeWorkspace\LaserChess\docs\img\in-game.png"/>
                     <pic:cNvPicPr>
                       <a:picLocks noChangeAspect="1" noChangeArrowheads="1"/>
                     </pic:cNvPicPr>
                   </pic:nvPicPr>
                   <pic:blipFill>
-                    <a:blip r:embed="rId22" cstate="print"/>
+                    <a:blip r:embed="rId23">
+                      <a:extLst>
+                        <a:ext uri="{28A0092B-C50C-407E-A947-70E740481C1C}">
+                          <a14:useLocalDpi xmlns:a14="http://schemas.microsoft.com/office/drawing/2010/main" val="0"/>
+                        </a:ext>
+                      </a:extLst>
+                    </a:blip>
                     <a:srcRect/>
                     <a:stretch>
                       <a:fillRect/>
@@ -120,21 +126,15 @@
                   <pic:spPr bwMode="auto">
                     <a:xfrm>
                       <a:off x="0" y="0"/>
-                      <a:ext cx="5934710" cy="4641215"/>
+                      <a:ext cx="5941060" cy="4646680"/>
                     </a:xfrm>
                     <a:prstGeom prst="rect">
                       <a:avLst/>
                     </a:prstGeom>
+                    <a:noFill/>
                     <a:ln>
                       <a:noFill/>
                     </a:ln>
-                    <a:effectLst>
-                      <a:outerShdw blurRad="292100" dist="139700" dir="2700000" algn="tl" rotWithShape="0">
-                        <a:srgbClr val="333333">
-                          <a:alpha val="65000"/>
-                        </a:srgbClr>
-                      </a:outerShdw>
-                    </a:effectLst>
                   </pic:spPr>
                 </pic:pic>
               </a:graphicData>
@@ -149,13 +149,20 @@
           <w:rFonts w:cstheme="minorHAnsi"/>
         </w:rPr>
       </w:pPr>
+    </w:p>
+    <w:p>
+      <w:pPr>
+        <w:rPr>
+          <w:rFonts w:cstheme="minorHAnsi"/>
+        </w:rPr>
+      </w:pPr>
       <w:r>
         <w:rPr>
           <w:rFonts w:cstheme="minorHAnsi"/>
         </w:rPr>
         <w:t xml:space="preserve">Website: </w:t>
       </w:r>
-      <w:hyperlink r:id="rId23" w:history="1">
+      <w:hyperlink r:id="rId24" w:history="1">
         <w:r>
           <w:rPr>
             <w:rStyle w:val="Hyperlink"/>
@@ -230,7 +237,7 @@
           <w:rFonts w:cstheme="minorHAnsi"/>
         </w:rPr>
         <w:sectPr>
-          <w:headerReference w:type="first" r:id="rId24"/>
+          <w:headerReference w:type="first" r:id="rId25"/>
           <w:pgSz w:w="11906" w:h="16838"/>
           <w:pgMar w:top="1669" w:right="1133" w:bottom="1276" w:left="1417" w:header="708" w:footer="708" w:gutter="0"/>
           <w:cols w:space="708"/>
@@ -285,7 +292,7 @@
       <w:r>
         <w:fldChar w:fldCharType="separate"/>
       </w:r>
-      <w:hyperlink w:anchor="_Toc328325465" w:history="1">
+      <w:hyperlink w:anchor="_Toc328334633" w:history="1">
         <w:r>
           <w:rPr>
             <w:rStyle w:val="Hyperlink"/>
@@ -332,7 +339,7 @@
             <w:noProof/>
             <w:webHidden/>
           </w:rPr>
-          <w:instrText xml:space="preserve"> PAGEREF _Toc328325465 \h </w:instrText>
+          <w:instrText xml:space="preserve"> PAGEREF _Toc328334633 \h </w:instrText>
         </w:r>
         <w:r>
           <w:rPr>
@@ -352,7 +359,7 @@
             <w:noProof/>
             <w:webHidden/>
           </w:rPr>
-          <w:t>1-1</w:t>
+          <w:t>1</w:t>
         </w:r>
         <w:r>
           <w:rPr>
@@ -380,7 +387,7 @@
           <w:lang w:eastAsia="de-CH"/>
         </w:rPr>
       </w:pPr>
-      <w:hyperlink w:anchor="_Toc328325466" w:history="1">
+      <w:hyperlink w:anchor="_Toc328334634" w:history="1">
         <w:r>
           <w:rPr>
             <w:rStyle w:val="Hyperlink"/>
@@ -426,7 +433,7 @@
             <w:noProof/>
             <w:webHidden/>
           </w:rPr>
-          <w:instrText xml:space="preserve"> PAGEREF _Toc328325466 \h </w:instrText>
+          <w:instrText xml:space="preserve"> PAGEREF _Toc328334634 \h </w:instrText>
         </w:r>
         <w:r>
           <w:rPr>
@@ -446,7 +453,7 @@
             <w:noProof/>
             <w:webHidden/>
           </w:rPr>
-          <w:t>1-1</w:t>
+          <w:t>1</w:t>
         </w:r>
         <w:r>
           <w:rPr>
@@ -474,7 +481,7 @@
           <w:lang w:eastAsia="de-CH"/>
         </w:rPr>
       </w:pPr>
-      <w:hyperlink w:anchor="_Toc328325467" w:history="1">
+      <w:hyperlink w:anchor="_Toc328334635" w:history="1">
         <w:r>
           <w:rPr>
             <w:rStyle w:val="Hyperlink"/>
@@ -520,7 +527,7 @@
             <w:noProof/>
             <w:webHidden/>
           </w:rPr>
-          <w:instrText xml:space="preserve"> PAGEREF _Toc328325467 \h </w:instrText>
+          <w:instrText xml:space="preserve"> PAGEREF _Toc328334635 \h </w:instrText>
         </w:r>
         <w:r>
           <w:rPr>
@@ -540,7 +547,7 @@
             <w:noProof/>
             <w:webHidden/>
           </w:rPr>
-          <w:t>1-1</w:t>
+          <w:t>1</w:t>
         </w:r>
         <w:r>
           <w:rPr>
@@ -569,7 +576,7 @@
           <w:lang w:eastAsia="de-CH"/>
         </w:rPr>
       </w:pPr>
-      <w:hyperlink w:anchor="_Toc328325468" w:history="1">
+      <w:hyperlink w:anchor="_Toc328334636" w:history="1">
         <w:r>
           <w:rPr>
             <w:rStyle w:val="Hyperlink"/>
@@ -616,7 +623,7 @@
             <w:noProof/>
             <w:webHidden/>
           </w:rPr>
-          <w:instrText xml:space="preserve"> PAGEREF _Toc328325468 \h </w:instrText>
+          <w:instrText xml:space="preserve"> PAGEREF _Toc328334636 \h </w:instrText>
         </w:r>
         <w:r>
           <w:rPr>
@@ -636,7 +643,7 @@
             <w:noProof/>
             <w:webHidden/>
           </w:rPr>
-          <w:t>2-2</w:t>
+          <w:t>2</w:t>
         </w:r>
         <w:r>
           <w:rPr>
@@ -665,7 +672,7 @@
           <w:lang w:eastAsia="de-CH"/>
         </w:rPr>
       </w:pPr>
-      <w:hyperlink w:anchor="_Toc328325469" w:history="1">
+      <w:hyperlink w:anchor="_Toc328334637" w:history="1">
         <w:r>
           <w:rPr>
             <w:rStyle w:val="Hyperlink"/>
@@ -712,7 +719,7 @@
             <w:noProof/>
             <w:webHidden/>
           </w:rPr>
-          <w:instrText xml:space="preserve"> PAGEREF _Toc328325469 \h </w:instrText>
+          <w:instrText xml:space="preserve"> PAGEREF _Toc328334637 \h </w:instrText>
         </w:r>
         <w:r>
           <w:rPr>
@@ -732,7 +739,7 @@
             <w:noProof/>
             <w:webHidden/>
           </w:rPr>
-          <w:t>3-3</w:t>
+          <w:t>3</w:t>
         </w:r>
         <w:r>
           <w:rPr>
@@ -760,7 +767,7 @@
           <w:lang w:eastAsia="de-CH"/>
         </w:rPr>
       </w:pPr>
-      <w:hyperlink w:anchor="_Toc328325470" w:history="1">
+      <w:hyperlink w:anchor="_Toc328334638" w:history="1">
         <w:r>
           <w:rPr>
             <w:rStyle w:val="Hyperlink"/>
@@ -806,7 +813,7 @@
             <w:noProof/>
             <w:webHidden/>
           </w:rPr>
-          <w:instrText xml:space="preserve"> PAGEREF _Toc328325470 \h </w:instrText>
+          <w:instrText xml:space="preserve"> PAGEREF _Toc328334638 \h </w:instrText>
         </w:r>
         <w:r>
           <w:rPr>
@@ -826,7 +833,7 @@
             <w:noProof/>
             <w:webHidden/>
           </w:rPr>
-          <w:t>3-3</w:t>
+          <w:t>3</w:t>
         </w:r>
         <w:r>
           <w:rPr>
@@ -854,7 +861,7 @@
           <w:lang w:eastAsia="de-CH"/>
         </w:rPr>
       </w:pPr>
-      <w:hyperlink w:anchor="_Toc328325471" w:history="1">
+      <w:hyperlink w:anchor="_Toc328334639" w:history="1">
         <w:r>
           <w:rPr>
             <w:rStyle w:val="Hyperlink"/>
@@ -900,7 +907,7 @@
             <w:noProof/>
             <w:webHidden/>
           </w:rPr>
-          <w:instrText xml:space="preserve"> PAGEREF _Toc328325471 \h </w:instrText>
+          <w:instrText xml:space="preserve"> PAGEREF _Toc328334639 \h </w:instrText>
         </w:r>
         <w:r>
           <w:rPr>
@@ -920,7 +927,7 @@
             <w:noProof/>
             <w:webHidden/>
           </w:rPr>
-          <w:t>3-3</w:t>
+          <w:t>3</w:t>
         </w:r>
         <w:r>
           <w:rPr>
@@ -948,7 +955,7 @@
           <w:lang w:eastAsia="de-CH"/>
         </w:rPr>
       </w:pPr>
-      <w:hyperlink w:anchor="_Toc328325472" w:history="1">
+      <w:hyperlink w:anchor="_Toc328334640" w:history="1">
         <w:r>
           <w:rPr>
             <w:rStyle w:val="Hyperlink"/>
@@ -994,7 +1001,7 @@
             <w:noProof/>
             <w:webHidden/>
           </w:rPr>
-          <w:instrText xml:space="preserve"> PAGEREF _Toc328325472 \h </w:instrText>
+          <w:instrText xml:space="preserve"> PAGEREF _Toc328334640 \h </w:instrText>
         </w:r>
         <w:r>
           <w:rPr>
@@ -1014,7 +1021,7 @@
             <w:noProof/>
             <w:webHidden/>
           </w:rPr>
-          <w:t>3-4</w:t>
+          <w:t>4</w:t>
         </w:r>
         <w:r>
           <w:rPr>
@@ -1042,7 +1049,7 @@
           <w:lang w:eastAsia="de-CH"/>
         </w:rPr>
       </w:pPr>
-      <w:hyperlink w:anchor="_Toc328325473" w:history="1">
+      <w:hyperlink w:anchor="_Toc328334641" w:history="1">
         <w:r>
           <w:rPr>
             <w:rStyle w:val="Hyperlink"/>
@@ -1088,7 +1095,7 @@
             <w:noProof/>
             <w:webHidden/>
           </w:rPr>
-          <w:instrText xml:space="preserve"> PAGEREF _Toc328325473 \h </w:instrText>
+          <w:instrText xml:space="preserve"> PAGEREF _Toc328334641 \h </w:instrText>
         </w:r>
         <w:r>
           <w:rPr>
@@ -1108,7 +1115,7 @@
             <w:noProof/>
             <w:webHidden/>
           </w:rPr>
-          <w:t>3-5</w:t>
+          <w:t>5</w:t>
         </w:r>
         <w:r>
           <w:rPr>
@@ -1136,7 +1143,7 @@
           <w:lang w:eastAsia="de-CH"/>
         </w:rPr>
       </w:pPr>
-      <w:hyperlink w:anchor="_Toc328325474" w:history="1">
+      <w:hyperlink w:anchor="_Toc328334642" w:history="1">
         <w:r>
           <w:rPr>
             <w:rStyle w:val="Hyperlink"/>
@@ -1182,7 +1189,7 @@
             <w:noProof/>
             <w:webHidden/>
           </w:rPr>
-          <w:instrText xml:space="preserve"> PAGEREF _Toc328325474 \h </w:instrText>
+          <w:instrText xml:space="preserve"> PAGEREF _Toc328334642 \h </w:instrText>
         </w:r>
         <w:r>
           <w:rPr>
@@ -1202,7 +1209,7 @@
             <w:noProof/>
             <w:webHidden/>
           </w:rPr>
-          <w:t>3-5</w:t>
+          <w:t>5</w:t>
         </w:r>
         <w:r>
           <w:rPr>
@@ -1230,7 +1237,7 @@
           <w:lang w:eastAsia="de-CH"/>
         </w:rPr>
       </w:pPr>
-      <w:hyperlink w:anchor="_Toc328325475" w:history="1">
+      <w:hyperlink w:anchor="_Toc328334643" w:history="1">
         <w:r>
           <w:rPr>
             <w:rStyle w:val="Hyperlink"/>
@@ -1276,7 +1283,7 @@
             <w:noProof/>
             <w:webHidden/>
           </w:rPr>
-          <w:instrText xml:space="preserve"> PAGEREF _Toc328325475 \h </w:instrText>
+          <w:instrText xml:space="preserve"> PAGEREF _Toc328334643 \h </w:instrText>
         </w:r>
         <w:r>
           <w:rPr>
@@ -1296,7 +1303,7 @@
             <w:noProof/>
             <w:webHidden/>
           </w:rPr>
-          <w:t>3-5</w:t>
+          <w:t>5</w:t>
         </w:r>
         <w:r>
           <w:rPr>
@@ -1325,7 +1332,7 @@
           <w:lang w:eastAsia="de-CH"/>
         </w:rPr>
       </w:pPr>
-      <w:hyperlink w:anchor="_Toc328325476" w:history="1">
+      <w:hyperlink w:anchor="_Toc328334644" w:history="1">
         <w:r>
           <w:rPr>
             <w:rStyle w:val="Hyperlink"/>
@@ -1372,7 +1379,7 @@
             <w:noProof/>
             <w:webHidden/>
           </w:rPr>
-          <w:instrText xml:space="preserve"> PAGEREF _Toc328325476 \h </w:instrText>
+          <w:instrText xml:space="preserve"> PAGEREF _Toc328334644 \h </w:instrText>
         </w:r>
         <w:r>
           <w:rPr>
@@ -1392,7 +1399,7 @@
             <w:noProof/>
             <w:webHidden/>
           </w:rPr>
-          <w:t>4-6</w:t>
+          <w:t>6</w:t>
         </w:r>
         <w:r>
           <w:rPr>
@@ -1421,7 +1428,7 @@
           <w:lang w:eastAsia="de-CH"/>
         </w:rPr>
       </w:pPr>
-      <w:hyperlink w:anchor="_Toc328325477" w:history="1">
+      <w:hyperlink w:anchor="_Toc328334645" w:history="1">
         <w:r>
           <w:rPr>
             <w:rStyle w:val="Hyperlink"/>
@@ -1468,7 +1475,7 @@
             <w:noProof/>
             <w:webHidden/>
           </w:rPr>
-          <w:instrText xml:space="preserve"> PAGEREF _Toc328325477 \h </w:instrText>
+          <w:instrText xml:space="preserve"> PAGEREF _Toc328334645 \h </w:instrText>
         </w:r>
         <w:r>
           <w:rPr>
@@ -1488,7 +1495,7 @@
             <w:noProof/>
             <w:webHidden/>
           </w:rPr>
-          <w:t>5-7</w:t>
+          <w:t>7</w:t>
         </w:r>
         <w:r>
           <w:rPr>
@@ -1516,7 +1523,7 @@
           <w:lang w:eastAsia="de-CH"/>
         </w:rPr>
       </w:pPr>
-      <w:hyperlink w:anchor="_Toc328325478" w:history="1">
+      <w:hyperlink w:anchor="_Toc328334646" w:history="1">
         <w:r>
           <w:rPr>
             <w:rStyle w:val="Hyperlink"/>
@@ -1562,7 +1569,7 @@
             <w:noProof/>
             <w:webHidden/>
           </w:rPr>
-          <w:instrText xml:space="preserve"> PAGEREF _Toc328325478 \h </w:instrText>
+          <w:instrText xml:space="preserve"> PAGEREF _Toc328334646 \h </w:instrText>
         </w:r>
         <w:r>
           <w:rPr>
@@ -1582,7 +1589,7 @@
             <w:noProof/>
             <w:webHidden/>
           </w:rPr>
-          <w:t>5-7</w:t>
+          <w:t>7</w:t>
         </w:r>
         <w:r>
           <w:rPr>
@@ -1610,7 +1617,7 @@
           <w:lang w:eastAsia="de-CH"/>
         </w:rPr>
       </w:pPr>
-      <w:hyperlink w:anchor="_Toc328325479" w:history="1">
+      <w:hyperlink w:anchor="_Toc328334647" w:history="1">
         <w:r>
           <w:rPr>
             <w:rStyle w:val="Hyperlink"/>
@@ -1656,7 +1663,7 @@
             <w:noProof/>
             <w:webHidden/>
           </w:rPr>
-          <w:instrText xml:space="preserve"> PAGEREF _Toc328325479 \h </w:instrText>
+          <w:instrText xml:space="preserve"> PAGEREF _Toc328334647 \h </w:instrText>
         </w:r>
         <w:r>
           <w:rPr>
@@ -1676,7 +1683,7 @@
             <w:noProof/>
             <w:webHidden/>
           </w:rPr>
-          <w:t>5-7</w:t>
+          <w:t>7</w:t>
         </w:r>
         <w:r>
           <w:rPr>
@@ -1705,7 +1712,7 @@
           <w:lang w:eastAsia="de-CH"/>
         </w:rPr>
       </w:pPr>
-      <w:hyperlink w:anchor="_Toc328325480" w:history="1">
+      <w:hyperlink w:anchor="_Toc328334648" w:history="1">
         <w:r>
           <w:rPr>
             <w:rStyle w:val="Hyperlink"/>
@@ -1752,7 +1759,7 @@
             <w:noProof/>
             <w:webHidden/>
           </w:rPr>
-          <w:instrText xml:space="preserve"> PAGEREF _Toc328325480 \h </w:instrText>
+          <w:instrText xml:space="preserve"> PAGEREF _Toc328334648 \h </w:instrText>
         </w:r>
         <w:r>
           <w:rPr>
@@ -1772,7 +1779,7 @@
             <w:noProof/>
             <w:webHidden/>
           </w:rPr>
-          <w:t>6-8</w:t>
+          <w:t>8</w:t>
         </w:r>
         <w:r>
           <w:rPr>
@@ -1800,7 +1807,7 @@
           <w:lang w:eastAsia="de-CH"/>
         </w:rPr>
       </w:pPr>
-      <w:hyperlink w:anchor="_Toc328325481" w:history="1">
+      <w:hyperlink w:anchor="_Toc328334649" w:history="1">
         <w:r>
           <w:rPr>
             <w:rStyle w:val="Hyperlink"/>
@@ -1846,7 +1853,7 @@
             <w:noProof/>
             <w:webHidden/>
           </w:rPr>
-          <w:instrText xml:space="preserve"> PAGEREF _Toc328325481 \h </w:instrText>
+          <w:instrText xml:space="preserve"> PAGEREF _Toc328334649 \h </w:instrText>
         </w:r>
         <w:r>
           <w:rPr>
@@ -1866,7 +1873,7 @@
             <w:noProof/>
             <w:webHidden/>
           </w:rPr>
-          <w:t>6-8</w:t>
+          <w:t>8</w:t>
         </w:r>
         <w:r>
           <w:rPr>
@@ -1894,7 +1901,7 @@
           <w:lang w:eastAsia="de-CH"/>
         </w:rPr>
       </w:pPr>
-      <w:hyperlink w:anchor="_Toc328325482" w:history="1">
+      <w:hyperlink w:anchor="_Toc328334650" w:history="1">
         <w:r>
           <w:rPr>
             <w:rStyle w:val="Hyperlink"/>
@@ -1940,7 +1947,7 @@
             <w:noProof/>
             <w:webHidden/>
           </w:rPr>
-          <w:instrText xml:space="preserve"> PAGEREF _Toc328325482 \h </w:instrText>
+          <w:instrText xml:space="preserve"> PAGEREF _Toc328334650 \h </w:instrText>
         </w:r>
         <w:r>
           <w:rPr>
@@ -1960,7 +1967,7 @@
             <w:noProof/>
             <w:webHidden/>
           </w:rPr>
-          <w:t>6-9</w:t>
+          <w:t>9</w:t>
         </w:r>
         <w:r>
           <w:rPr>
@@ -1988,7 +1995,7 @@
           <w:lang w:eastAsia="de-CH"/>
         </w:rPr>
       </w:pPr>
-      <w:hyperlink w:anchor="_Toc328325483" w:history="1">
+      <w:hyperlink w:anchor="_Toc328334651" w:history="1">
         <w:r>
           <w:rPr>
             <w:rStyle w:val="Hyperlink"/>
@@ -2034,7 +2041,7 @@
             <w:noProof/>
             <w:webHidden/>
           </w:rPr>
-          <w:instrText xml:space="preserve"> PAGEREF _Toc328325483 \h </w:instrText>
+          <w:instrText xml:space="preserve"> PAGEREF _Toc328334651 \h </w:instrText>
         </w:r>
         <w:r>
           <w:rPr>
@@ -2054,7 +2061,7 @@
             <w:noProof/>
             <w:webHidden/>
           </w:rPr>
-          <w:t>6-11</w:t>
+          <w:t>11</w:t>
         </w:r>
         <w:r>
           <w:rPr>
@@ -2082,7 +2089,7 @@
           <w:lang w:eastAsia="de-CH"/>
         </w:rPr>
       </w:pPr>
-      <w:hyperlink w:anchor="_Toc328325484" w:history="1">
+      <w:hyperlink w:anchor="_Toc328334652" w:history="1">
         <w:r>
           <w:rPr>
             <w:rStyle w:val="Hyperlink"/>
@@ -2128,7 +2135,7 @@
             <w:noProof/>
             <w:webHidden/>
           </w:rPr>
-          <w:instrText xml:space="preserve"> PAGEREF _Toc328325484 \h </w:instrText>
+          <w:instrText xml:space="preserve"> PAGEREF _Toc328334652 \h </w:instrText>
         </w:r>
         <w:r>
           <w:rPr>
@@ -2148,7 +2155,7 @@
             <w:noProof/>
             <w:webHidden/>
           </w:rPr>
-          <w:t>6-11</w:t>
+          <w:t>11</w:t>
         </w:r>
         <w:r>
           <w:rPr>
@@ -2176,7 +2183,7 @@
           <w:lang w:eastAsia="de-CH"/>
         </w:rPr>
       </w:pPr>
-      <w:hyperlink w:anchor="_Toc328325485" w:history="1">
+      <w:hyperlink w:anchor="_Toc328334653" w:history="1">
         <w:r>
           <w:rPr>
             <w:rStyle w:val="Hyperlink"/>
@@ -2201,7 +2208,7 @@
             <w:rStyle w:val="Hyperlink"/>
             <w:noProof/>
           </w:rPr>
-          <w:t>Aufstellung laden</w:t>
+          <w:t>Gespeicherte Aufstellung öffnen</w:t>
         </w:r>
         <w:r>
           <w:rPr>
@@ -2222,7 +2229,7 @@
             <w:noProof/>
             <w:webHidden/>
           </w:rPr>
-          <w:instrText xml:space="preserve"> PAGEREF _Toc328325485 \h </w:instrText>
+          <w:instrText xml:space="preserve"> PAGEREF _Toc328334653 \h </w:instrText>
         </w:r>
         <w:r>
           <w:rPr>
@@ -2242,7 +2249,7 @@
             <w:noProof/>
             <w:webHidden/>
           </w:rPr>
-          <w:t>6-11</w:t>
+          <w:t>11</w:t>
         </w:r>
         <w:r>
           <w:rPr>
@@ -2270,7 +2277,7 @@
           <w:lang w:eastAsia="de-CH"/>
         </w:rPr>
       </w:pPr>
-      <w:hyperlink w:anchor="_Toc328325486" w:history="1">
+      <w:hyperlink w:anchor="_Toc328334654" w:history="1">
         <w:r>
           <w:rPr>
             <w:rStyle w:val="Hyperlink"/>
@@ -2316,7 +2323,7 @@
             <w:noProof/>
             <w:webHidden/>
           </w:rPr>
-          <w:instrText xml:space="preserve"> PAGEREF _Toc328325486 \h </w:instrText>
+          <w:instrText xml:space="preserve"> PAGEREF _Toc328334654 \h </w:instrText>
         </w:r>
         <w:r>
           <w:rPr>
@@ -2336,7 +2343,7 @@
             <w:noProof/>
             <w:webHidden/>
           </w:rPr>
-          <w:t>6-12</w:t>
+          <w:t>12</w:t>
         </w:r>
         <w:r>
           <w:rPr>
@@ -2365,7 +2372,7 @@
           <w:lang w:eastAsia="de-CH"/>
         </w:rPr>
       </w:pPr>
-      <w:hyperlink w:anchor="_Toc328325487" w:history="1">
+      <w:hyperlink w:anchor="_Toc328334655" w:history="1">
         <w:r>
           <w:rPr>
             <w:rStyle w:val="Hyperlink"/>
@@ -2412,7 +2419,7 @@
             <w:noProof/>
             <w:webHidden/>
           </w:rPr>
-          <w:instrText xml:space="preserve"> PAGEREF _Toc328325487 \h </w:instrText>
+          <w:instrText xml:space="preserve"> PAGEREF _Toc328334655 \h </w:instrText>
         </w:r>
         <w:r>
           <w:rPr>
@@ -2432,7 +2439,7 @@
             <w:noProof/>
             <w:webHidden/>
           </w:rPr>
-          <w:t>7-13</w:t>
+          <w:t>13</w:t>
         </w:r>
         <w:r>
           <w:rPr>
@@ -2461,7 +2468,7 @@
           <w:lang w:eastAsia="de-CH"/>
         </w:rPr>
       </w:pPr>
-      <w:hyperlink w:anchor="_Toc328325488" w:history="1">
+      <w:hyperlink w:anchor="_Toc328334656" w:history="1">
         <w:r>
           <w:rPr>
             <w:rStyle w:val="Hyperlink"/>
@@ -2508,7 +2515,7 @@
             <w:noProof/>
             <w:webHidden/>
           </w:rPr>
-          <w:instrText xml:space="preserve"> PAGEREF _Toc328325488 \h </w:instrText>
+          <w:instrText xml:space="preserve"> PAGEREF _Toc328334656 \h </w:instrText>
         </w:r>
         <w:r>
           <w:rPr>
@@ -2528,7 +2535,7 @@
             <w:noProof/>
             <w:webHidden/>
           </w:rPr>
-          <w:t>8-14</w:t>
+          <w:t>14</w:t>
         </w:r>
         <w:r>
           <w:rPr>
@@ -2542,11 +2549,11 @@
     <w:p>
       <w:pPr>
         <w:sectPr>
-          <w:headerReference w:type="even" r:id="rId25"/>
-          <w:headerReference w:type="default" r:id="rId26"/>
-          <w:footerReference w:type="even" r:id="rId27"/>
-          <w:footerReference w:type="default" r:id="rId28"/>
-          <w:headerReference w:type="first" r:id="rId29"/>
+          <w:headerReference w:type="even" r:id="rId26"/>
+          <w:headerReference w:type="default" r:id="rId27"/>
+          <w:footerReference w:type="even" r:id="rId28"/>
+          <w:footerReference w:type="default" r:id="rId29"/>
+          <w:headerReference w:type="first" r:id="rId30"/>
           <w:pgSz w:w="11906" w:h="16838"/>
           <w:pgMar w:top="1669" w:right="1133" w:bottom="1276" w:left="1417" w:header="708" w:footer="708" w:gutter="0"/>
           <w:pgNumType w:fmt="upperRoman" w:start="1"/>
@@ -2569,7 +2576,7 @@
       <w:bookmarkStart w:id="4" w:name="_Toc323474727"/>
       <w:bookmarkStart w:id="5" w:name="_Toc323756481"/>
       <w:bookmarkStart w:id="6" w:name="_Toc328130716"/>
-      <w:bookmarkStart w:id="7" w:name="_Toc328325465"/>
+      <w:bookmarkStart w:id="7" w:name="_Toc328334633"/>
       <w:r>
         <w:lastRenderedPageBreak/>
         <w:t>Einleitung</w:t>
@@ -2587,7 +2594,7 @@
       <w:pPr>
         <w:pStyle w:val="berschrift2"/>
       </w:pPr>
-      <w:bookmarkStart w:id="8" w:name="_Toc328325466"/>
+      <w:bookmarkStart w:id="8" w:name="_Toc328334634"/>
       <w:r>
         <w:t>Aufgabenstellung:</w:t>
       </w:r>
@@ -2647,6 +2654,8 @@
         </w:rPr>
         <w:t xml:space="preserve"> </w:t>
       </w:r>
+      <w:bookmarkStart w:id="9" w:name="_GoBack"/>
+      <w:bookmarkEnd w:id="9"/>
       <w:r>
         <w:rPr>
           <w:rFonts w:cstheme="minorHAnsi"/>
@@ -2732,34 +2741,20 @@
         <w:rPr>
           <w:rFonts w:cstheme="minorHAnsi"/>
         </w:rPr>
+        <w:t xml:space="preserve"> E</w:t>
+      </w:r>
+      <w:r>
+        <w:rPr>
+          <w:rFonts w:cstheme="minorHAnsi"/>
+        </w:rPr>
+        <w:t>ggs) über das ganze Semester hinweg hinzu.</w:t>
+      </w:r>
+      <w:r>
+        <w:rPr>
+          <w:rFonts w:cstheme="minorHAnsi"/>
+        </w:rPr>
         <w:t xml:space="preserve"> </w:t>
       </w:r>
-      <w:proofErr w:type="spellStart"/>
-      <w:r>
-        <w:rPr>
-          <w:rFonts w:cstheme="minorHAnsi"/>
-        </w:rPr>
-        <w:t>E</w:t>
-      </w:r>
-      <w:r>
-        <w:rPr>
-          <w:rFonts w:cstheme="minorHAnsi"/>
-        </w:rPr>
-        <w:t>ggs</w:t>
-      </w:r>
-      <w:proofErr w:type="spellEnd"/>
-      <w:r>
-        <w:rPr>
-          <w:rFonts w:cstheme="minorHAnsi"/>
-        </w:rPr>
-        <w:t>) über das ganze Semester hinweg hinzu.</w:t>
-      </w:r>
-      <w:r>
-        <w:rPr>
-          <w:rFonts w:cstheme="minorHAnsi"/>
-        </w:rPr>
-        <w:t xml:space="preserve"> </w:t>
-      </w:r>
     </w:p>
     <w:p>
       <w:pPr>
@@ -2778,11 +2773,11 @@
       <w:pPr>
         <w:pStyle w:val="berschrift2"/>
       </w:pPr>
-      <w:bookmarkStart w:id="9" w:name="_Toc328325467"/>
+      <w:bookmarkStart w:id="10" w:name="_Toc328334635"/>
       <w:r>
         <w:t>LaserChess</w:t>
       </w:r>
-      <w:bookmarkEnd w:id="9"/>
+      <w:bookmarkEnd w:id="10"/>
     </w:p>
     <w:p>
       <w:pPr>
@@ -2909,7 +2904,7 @@
           <w:rFonts w:cstheme="minorHAnsi"/>
         </w:rPr>
       </w:pPr>
-      <w:bookmarkStart w:id="10" w:name="_Toc323756496"/>
+      <w:bookmarkStart w:id="11" w:name="_Toc323756496"/>
       <w:r>
         <w:rPr>
           <w:rFonts w:cstheme="minorHAnsi"/>
@@ -2934,10 +2929,10 @@
                     </pic:cNvPicPr>
                   </pic:nvPicPr>
                   <pic:blipFill>
-                    <a:blip r:embed="rId30" cstate="print">
+                    <a:blip r:embed="rId31" cstate="print">
                       <a:extLst>
                         <a:ext uri="{28A0092B-C50C-407E-A947-70E740481C1C}">
-                          <a14:useLocalDpi xmlns:a14="http://schemas.microsoft.com/office/drawing/2010/main" xmlns:wps="http://schemas.microsoft.com/office/word/2010/wordprocessingShape" xmlns:wpi="http://schemas.microsoft.com/office/word/2010/wordprocessingInk" xmlns:wpg="http://schemas.microsoft.com/office/word/2010/wordprocessingGroup" xmlns:w14="http://schemas.microsoft.com/office/word/2010/wordml" xmlns:w="http://schemas.openxmlformats.org/wordprocessingml/2006/main" xmlns:w10="urn:schemas-microsoft-com:office:word" xmlns:wp14="http://schemas.microsoft.com/office/word/2010/wordprocessingDrawing" xmlns:v="urn:schemas-microsoft-com:vml" xmlns:o="urn:schemas-microsoft-com:office:office" xmlns:mc="http://schemas.openxmlformats.org/markup-compatibility/2006" xmlns:wpc="http://schemas.microsoft.com/office/word/2010/wordprocessingCanvas" xmlns="" val="0"/>
+                          <a14:useLocalDpi xmlns:a14="http://schemas.microsoft.com/office/drawing/2010/main" val="0"/>
                         </a:ext>
                       </a:extLst>
                     </a:blip>
@@ -3010,14 +3005,14 @@
       <w:pPr>
         <w:pStyle w:val="berschrift1"/>
       </w:pPr>
-      <w:bookmarkStart w:id="11" w:name="_Toc328130717"/>
-      <w:bookmarkStart w:id="12" w:name="_Toc328325468"/>
+      <w:bookmarkStart w:id="12" w:name="_Toc328130717"/>
+      <w:bookmarkStart w:id="13" w:name="_Toc328334636"/>
       <w:r>
         <w:lastRenderedPageBreak/>
         <w:t>Planungsvorgehen</w:t>
       </w:r>
-      <w:bookmarkEnd w:id="11"/>
       <w:bookmarkEnd w:id="12"/>
+      <w:bookmarkEnd w:id="13"/>
     </w:p>
     <w:p>
       <w:pPr>
@@ -3615,9 +3610,9 @@
             <o:lock v:ext="edit" aspectratio="t"/>
           </v:shapetype>
           <v:shape id="_x0000_i1025" type="#_x0000_t75" style="width:466.5pt;height:333pt" o:ole="">
-            <v:imagedata r:id="rId31" o:title=""/>
+            <v:imagedata r:id="rId32" o:title=""/>
           </v:shape>
-          <o:OLEObject Type="Embed" ProgID="Visio.Drawing.11" ShapeID="_x0000_i1025" DrawAspect="Content" ObjectID="_1402072120" r:id="rId32"/>
+          <o:OLEObject Type="Embed" ProgID="Visio.Drawing.11" ShapeID="_x0000_i1025" DrawAspect="Content" ObjectID="_1402076501" r:id="rId33"/>
         </w:object>
       </w:r>
       <w:r>
@@ -3639,24 +3634,24 @@
       <w:pPr>
         <w:pStyle w:val="berschrift1"/>
       </w:pPr>
-      <w:bookmarkStart w:id="13" w:name="_Toc328130718"/>
-      <w:bookmarkStart w:id="14" w:name="_Toc328325469"/>
+      <w:bookmarkStart w:id="14" w:name="_Toc328130718"/>
+      <w:bookmarkStart w:id="15" w:name="_Toc328334637"/>
       <w:r>
         <w:lastRenderedPageBreak/>
         <w:t>Realisation</w:t>
       </w:r>
-      <w:bookmarkEnd w:id="13"/>
       <w:bookmarkEnd w:id="14"/>
+      <w:bookmarkEnd w:id="15"/>
     </w:p>
     <w:p>
       <w:pPr>
         <w:pStyle w:val="berschrift2"/>
       </w:pPr>
-      <w:bookmarkStart w:id="15" w:name="_Toc328325470"/>
+      <w:bookmarkStart w:id="16" w:name="_Toc328334638"/>
       <w:r>
         <w:t>Team</w:t>
       </w:r>
-      <w:bookmarkEnd w:id="15"/>
+      <w:bookmarkEnd w:id="16"/>
     </w:p>
     <w:p>
       <w:r>
@@ -3756,7 +3751,7 @@
       <w:pPr>
         <w:pStyle w:val="berschrift2"/>
       </w:pPr>
-      <w:bookmarkStart w:id="16" w:name="_Toc328325471"/>
+      <w:bookmarkStart w:id="17" w:name="_Toc328334639"/>
       <w:r>
         <w:t xml:space="preserve">Versionskontrollsystem </w:t>
       </w:r>
@@ -3764,7 +3759,7 @@
       <w:r>
         <w:t>Git</w:t>
       </w:r>
-      <w:bookmarkEnd w:id="16"/>
+      <w:bookmarkEnd w:id="17"/>
       <w:proofErr w:type="spellEnd"/>
     </w:p>
     <w:p>
@@ -3782,7 +3777,7 @@
       <w:r>
         <w:t xml:space="preserve"> (</w:t>
       </w:r>
-      <w:hyperlink r:id="rId33" w:history="1">
+      <w:hyperlink r:id="rId34" w:history="1">
         <w:r>
           <w:rPr>
             <w:rStyle w:val="Hyperlink"/>
@@ -3821,7 +3816,7 @@
       <w:r>
         <w:t xml:space="preserve"> (</w:t>
       </w:r>
-      <w:hyperlink r:id="rId34" w:history="1">
+      <w:hyperlink r:id="rId35" w:history="1">
         <w:r>
           <w:rPr>
             <w:rStyle w:val="Hyperlink"/>
@@ -3906,7 +3901,7 @@
                     </pic:cNvPicPr>
                   </pic:nvPicPr>
                   <pic:blipFill>
-                    <a:blip r:embed="rId35" cstate="print"/>
+                    <a:blip r:embed="rId36" cstate="print"/>
                     <a:srcRect/>
                     <a:stretch>
                       <a:fillRect/>
@@ -4153,7 +4148,7 @@
         </w:rPr>
         <w:t xml:space="preserve"> hier zu finden: </w:t>
       </w:r>
-      <w:hyperlink r:id="rId36" w:history="1">
+      <w:hyperlink r:id="rId37" w:history="1">
         <w:r>
           <w:rPr>
             <w:rStyle w:val="Hyperlink"/>
@@ -4172,7 +4167,7 @@
       <w:r>
         <w:t xml:space="preserve">-Liste findet man hier: </w:t>
       </w:r>
-      <w:hyperlink r:id="rId37" w:history="1">
+      <w:hyperlink r:id="rId38" w:history="1">
         <w:r>
           <w:rPr>
             <w:rStyle w:val="Hyperlink"/>
@@ -4191,21 +4186,7 @@
           <w:rPr>
             <w:rStyle w:val="Hyperlink"/>
           </w:rPr>
-          <w:t>/</w:t>
-        </w:r>
-        <w:proofErr w:type="spellStart"/>
-        <w:r>
-          <w:rPr>
-            <w:rStyle w:val="Hyperlink"/>
-          </w:rPr>
-          <w:t>LaserChess</w:t>
-        </w:r>
-        <w:proofErr w:type="spellEnd"/>
-        <w:r>
-          <w:rPr>
-            <w:rStyle w:val="Hyperlink"/>
-          </w:rPr>
-          <w:t>/</w:t>
+          <w:t>/LaserChess/</w:t>
         </w:r>
         <w:proofErr w:type="spellStart"/>
         <w:r>
@@ -4231,16 +4212,16 @@
       <w:pPr>
         <w:pStyle w:val="berschrift2"/>
       </w:pPr>
-      <w:bookmarkStart w:id="17" w:name="_Toc328130719"/>
-      <w:bookmarkStart w:id="18" w:name="_Toc328325472"/>
+      <w:bookmarkStart w:id="18" w:name="_Toc328130719"/>
+      <w:bookmarkStart w:id="19" w:name="_Toc328334640"/>
       <w:r>
         <w:t>Main</w:t>
       </w:r>
-      <w:bookmarkEnd w:id="17"/>
+      <w:bookmarkEnd w:id="18"/>
       <w:r>
         <w:t xml:space="preserve"> (LaserChess)</w:t>
       </w:r>
-      <w:bookmarkEnd w:id="18"/>
+      <w:bookmarkEnd w:id="19"/>
     </w:p>
     <w:p>
       <w:pPr>
@@ -4271,14 +4252,14 @@
       <w:pPr>
         <w:pStyle w:val="berschrift2"/>
       </w:pPr>
-      <w:bookmarkStart w:id="19" w:name="_Toc328130720"/>
-      <w:bookmarkStart w:id="20" w:name="_Toc328325473"/>
+      <w:bookmarkStart w:id="20" w:name="_Toc328130720"/>
+      <w:bookmarkStart w:id="21" w:name="_Toc328334641"/>
       <w:r>
         <w:lastRenderedPageBreak/>
         <w:t>Spiel</w:t>
       </w:r>
-      <w:bookmarkEnd w:id="19"/>
       <w:bookmarkEnd w:id="20"/>
+      <w:bookmarkEnd w:id="21"/>
     </w:p>
     <w:p>
       <w:pPr>
@@ -4321,13 +4302,13 @@
       <w:pPr>
         <w:pStyle w:val="berschrift2"/>
       </w:pPr>
-      <w:bookmarkStart w:id="21" w:name="_Toc328130721"/>
-      <w:bookmarkStart w:id="22" w:name="_Toc328325474"/>
+      <w:bookmarkStart w:id="22" w:name="_Toc328130721"/>
+      <w:bookmarkStart w:id="23" w:name="_Toc328334642"/>
       <w:r>
         <w:t>Logik</w:t>
       </w:r>
-      <w:bookmarkEnd w:id="21"/>
       <w:bookmarkEnd w:id="22"/>
+      <w:bookmarkEnd w:id="23"/>
     </w:p>
     <w:p>
       <w:r>
@@ -4367,13 +4348,13 @@
       <w:pPr>
         <w:pStyle w:val="berschrift2"/>
       </w:pPr>
-      <w:bookmarkStart w:id="23" w:name="_Toc328130722"/>
-      <w:bookmarkStart w:id="24" w:name="_Toc328325475"/>
+      <w:bookmarkStart w:id="24" w:name="_Toc328130722"/>
+      <w:bookmarkStart w:id="25" w:name="_Toc328334643"/>
       <w:r>
         <w:t>Grafik</w:t>
       </w:r>
-      <w:bookmarkEnd w:id="23"/>
       <w:bookmarkEnd w:id="24"/>
+      <w:bookmarkEnd w:id="25"/>
     </w:p>
     <w:p>
       <w:pPr>
@@ -4530,14 +4511,14 @@
       <w:pPr>
         <w:pStyle w:val="berschrift1"/>
       </w:pPr>
-      <w:bookmarkStart w:id="25" w:name="_Toc328130723"/>
-      <w:bookmarkStart w:id="26" w:name="_Toc328325476"/>
+      <w:bookmarkStart w:id="26" w:name="_Toc328130723"/>
+      <w:bookmarkStart w:id="27" w:name="_Toc328334644"/>
       <w:r>
         <w:lastRenderedPageBreak/>
         <w:t>Testvorgehen</w:t>
       </w:r>
-      <w:bookmarkEnd w:id="25"/>
       <w:bookmarkEnd w:id="26"/>
+      <w:bookmarkEnd w:id="27"/>
     </w:p>
     <w:p>
       <w:pPr>
@@ -4812,10 +4793,10 @@
                     </pic:cNvPicPr>
                   </pic:nvPicPr>
                   <pic:blipFill>
-                    <a:blip r:embed="rId38" cstate="print">
+                    <a:blip r:embed="rId39" cstate="print">
                       <a:extLst>
                         <a:ext uri="{28A0092B-C50C-407E-A947-70E740481C1C}">
-                          <a14:useLocalDpi xmlns:a14="http://schemas.microsoft.com/office/drawing/2010/main" xmlns:wps="http://schemas.microsoft.com/office/word/2010/wordprocessingShape" xmlns:wpi="http://schemas.microsoft.com/office/word/2010/wordprocessingInk" xmlns:wpg="http://schemas.microsoft.com/office/word/2010/wordprocessingGroup" xmlns:w14="http://schemas.microsoft.com/office/word/2010/wordml" xmlns:w="http://schemas.openxmlformats.org/wordprocessingml/2006/main" xmlns:w10="urn:schemas-microsoft-com:office:word" xmlns:wp14="http://schemas.microsoft.com/office/word/2010/wordprocessingDrawing" xmlns:v="urn:schemas-microsoft-com:vml" xmlns:o="urn:schemas-microsoft-com:office:office" xmlns:mc="http://schemas.openxmlformats.org/markup-compatibility/2006" xmlns:wpc="http://schemas.microsoft.com/office/word/2010/wordprocessingCanvas" xmlns="" val="0"/>
+                          <a14:useLocalDpi xmlns:a14="http://schemas.microsoft.com/office/drawing/2010/main" val="0"/>
                         </a:ext>
                       </a:extLst>
                     </a:blip>
@@ -5119,20 +5100,20 @@
         <w:pStyle w:val="berschrift1"/>
         <w:jc w:val="both"/>
       </w:pPr>
-      <w:bookmarkStart w:id="27" w:name="_Toc328130724"/>
-      <w:bookmarkStart w:id="28" w:name="_Toc328325477"/>
+      <w:bookmarkStart w:id="28" w:name="_Toc328130724"/>
+      <w:bookmarkStart w:id="29" w:name="_Toc328334645"/>
       <w:r>
         <w:lastRenderedPageBreak/>
         <w:t>Dokumentationsvorgehen</w:t>
       </w:r>
-      <w:bookmarkEnd w:id="27"/>
       <w:bookmarkEnd w:id="28"/>
+      <w:bookmarkEnd w:id="29"/>
     </w:p>
     <w:p>
       <w:pPr>
         <w:pStyle w:val="berschrift2"/>
       </w:pPr>
-      <w:bookmarkStart w:id="29" w:name="_Toc328325478"/>
+      <w:bookmarkStart w:id="30" w:name="_Toc328334646"/>
       <w:r>
         <w:t>Arbeitsjournal</w:t>
       </w:r>
@@ -5142,7 +5123,7 @@
       <w:r>
         <w:t>:</w:t>
       </w:r>
-      <w:bookmarkEnd w:id="29"/>
+      <w:bookmarkEnd w:id="30"/>
     </w:p>
     <w:p>
       <w:pPr>
@@ -5263,7 +5244,7 @@
         </w:rPr>
         <w:t xml:space="preserve"> jedes Files auf </w:t>
       </w:r>
-      <w:hyperlink r:id="rId39" w:history="1">
+      <w:hyperlink r:id="rId40" w:history="1">
         <w:r>
           <w:rPr>
             <w:rStyle w:val="Hyperlink"/>
@@ -5285,23 +5266,7 @@
             <w:rStyle w:val="Hyperlink"/>
             <w:rFonts w:cstheme="minorHAnsi"/>
           </w:rPr>
-          <w:t>/</w:t>
-        </w:r>
-        <w:proofErr w:type="spellStart"/>
-        <w:r>
-          <w:rPr>
-            <w:rStyle w:val="Hyperlink"/>
-            <w:rFonts w:cstheme="minorHAnsi"/>
-          </w:rPr>
-          <w:t>LaserChess</w:t>
-        </w:r>
-        <w:proofErr w:type="spellEnd"/>
-        <w:r>
-          <w:rPr>
-            <w:rStyle w:val="Hyperlink"/>
-            <w:rFonts w:cstheme="minorHAnsi"/>
-          </w:rPr>
-          <w:t>/</w:t>
+          <w:t>/LaserChess/</w:t>
         </w:r>
         <w:proofErr w:type="spellStart"/>
         <w:r>
@@ -5416,7 +5381,7 @@
                     </pic:cNvPicPr>
                   </pic:nvPicPr>
                   <pic:blipFill>
-                    <a:blip r:embed="rId40" cstate="print"/>
+                    <a:blip r:embed="rId41" cstate="print"/>
                     <a:srcRect/>
                     <a:stretch>
                       <a:fillRect/>
@@ -5467,20 +5432,13 @@
     </w:p>
     <w:p>
       <w:pPr>
-        <w:rPr>
-          <w:rFonts w:cstheme="minorHAnsi"/>
-        </w:rPr>
-      </w:pPr>
-    </w:p>
-    <w:p>
-      <w:pPr>
         <w:pStyle w:val="berschrift2"/>
       </w:pPr>
-      <w:bookmarkStart w:id="30" w:name="_Toc328325479"/>
+      <w:bookmarkStart w:id="31" w:name="_Toc328334647"/>
       <w:r>
         <w:t>Zeitplan:</w:t>
       </w:r>
-      <w:bookmarkEnd w:id="30"/>
+      <w:bookmarkEnd w:id="31"/>
     </w:p>
     <w:p>
       <w:pPr>
@@ -5643,7 +5601,7 @@
           <w:rFonts w:cstheme="minorHAnsi"/>
           <w:color w:val="FF0000"/>
         </w:rPr>
-        <w:t xml:space="preserve"> </w:t>
+        <w:t xml:space="preserve"> Struktogramm/</w:t>
       </w:r>
       <w:proofErr w:type="spellStart"/>
       <w:r>
@@ -5651,7 +5609,7 @@
           <w:rFonts w:cstheme="minorHAnsi"/>
           <w:color w:val="FF0000"/>
         </w:rPr>
-        <w:t>Struktogramm</w:t>
+        <w:t>flowchart</w:t>
       </w:r>
       <w:proofErr w:type="spellEnd"/>
       <w:r>
@@ -5659,22 +5617,6 @@
           <w:rFonts w:cstheme="minorHAnsi"/>
           <w:color w:val="FF0000"/>
         </w:rPr>
-        <w:t>/</w:t>
-      </w:r>
-      <w:proofErr w:type="spellStart"/>
-      <w:r>
-        <w:rPr>
-          <w:rFonts w:cstheme="minorHAnsi"/>
-          <w:color w:val="FF0000"/>
-        </w:rPr>
-        <w:t>flowchart</w:t>
-      </w:r>
-      <w:proofErr w:type="spellEnd"/>
-      <w:r>
-        <w:rPr>
-          <w:rFonts w:cstheme="minorHAnsi"/>
-          <w:color w:val="FF0000"/>
-        </w:rPr>
         <w:t>?</w:t>
       </w:r>
     </w:p>
@@ -5682,26 +5624,26 @@
       <w:pPr>
         <w:pStyle w:val="berschrift1"/>
       </w:pPr>
-      <w:bookmarkStart w:id="31" w:name="_Toc328130725"/>
-      <w:bookmarkStart w:id="32" w:name="_Toc328325480"/>
+      <w:bookmarkStart w:id="32" w:name="_Toc328130725"/>
+      <w:bookmarkStart w:id="33" w:name="_Toc328334648"/>
       <w:r>
         <w:lastRenderedPageBreak/>
         <w:t>Spielanleitung</w:t>
       </w:r>
-      <w:bookmarkEnd w:id="31"/>
       <w:bookmarkEnd w:id="32"/>
+      <w:bookmarkEnd w:id="33"/>
     </w:p>
     <w:p>
       <w:pPr>
         <w:pStyle w:val="berschrift2"/>
       </w:pPr>
-      <w:bookmarkStart w:id="33" w:name="_Toc328130726"/>
-      <w:bookmarkStart w:id="34" w:name="_Toc328325481"/>
+      <w:bookmarkStart w:id="34" w:name="_Toc328130726"/>
+      <w:bookmarkStart w:id="35" w:name="_Toc328334649"/>
       <w:r>
         <w:t>Hauptmenü</w:t>
       </w:r>
-      <w:bookmarkEnd w:id="33"/>
       <w:bookmarkEnd w:id="34"/>
+      <w:bookmarkEnd w:id="35"/>
     </w:p>
     <w:p>
       <w:r>
@@ -5984,10 +5926,10 @@
                     </pic:cNvPicPr>
                   </pic:nvPicPr>
                   <pic:blipFill>
-                    <a:blip r:embed="rId41" cstate="print">
+                    <a:blip r:embed="rId42" cstate="print">
                       <a:extLst>
                         <a:ext uri="{28A0092B-C50C-407E-A947-70E740481C1C}">
-                          <a14:useLocalDpi xmlns:a14="http://schemas.microsoft.com/office/drawing/2010/main" xmlns:wps="http://schemas.microsoft.com/office/word/2010/wordprocessingShape" xmlns:wpi="http://schemas.microsoft.com/office/word/2010/wordprocessingInk" xmlns:wpg="http://schemas.microsoft.com/office/word/2010/wordprocessingGroup" xmlns:w14="http://schemas.microsoft.com/office/word/2010/wordml" xmlns:w="http://schemas.openxmlformats.org/wordprocessingml/2006/main" xmlns:w10="urn:schemas-microsoft-com:office:word" xmlns:wp14="http://schemas.microsoft.com/office/word/2010/wordprocessingDrawing" xmlns:v="urn:schemas-microsoft-com:vml" xmlns:o="urn:schemas-microsoft-com:office:office" xmlns:mc="http://schemas.openxmlformats.org/markup-compatibility/2006" xmlns:wpc="http://schemas.microsoft.com/office/word/2010/wordprocessingCanvas" xmlns="" val="0"/>
+                          <a14:useLocalDpi xmlns:a14="http://schemas.microsoft.com/office/drawing/2010/main" val="0"/>
                         </a:ext>
                       </a:extLst>
                     </a:blip>
@@ -6035,14 +5977,14 @@
       <w:pPr>
         <w:pStyle w:val="berschrift2"/>
       </w:pPr>
-      <w:bookmarkStart w:id="35" w:name="_Toc328130727"/>
-      <w:bookmarkStart w:id="36" w:name="_Toc328325482"/>
+      <w:bookmarkStart w:id="36" w:name="_Toc328130727"/>
+      <w:bookmarkStart w:id="37" w:name="_Toc328334650"/>
       <w:r>
         <w:lastRenderedPageBreak/>
         <w:t>Normaler Spielablauf</w:t>
       </w:r>
-      <w:bookmarkEnd w:id="35"/>
       <w:bookmarkEnd w:id="36"/>
+      <w:bookmarkEnd w:id="37"/>
     </w:p>
     <w:p>
       <w:r>
@@ -6254,10 +6196,10 @@
                     </pic:cNvPicPr>
                   </pic:nvPicPr>
                   <pic:blipFill>
-                    <a:blip r:embed="rId42" cstate="print">
+                    <a:blip r:embed="rId43" cstate="print">
                       <a:extLst>
                         <a:ext uri="{28A0092B-C50C-407E-A947-70E740481C1C}">
-                          <a14:useLocalDpi xmlns:a14="http://schemas.microsoft.com/office/drawing/2010/main" xmlns:wps="http://schemas.microsoft.com/office/word/2010/wordprocessingShape" xmlns:wpi="http://schemas.microsoft.com/office/word/2010/wordprocessingInk" xmlns:wpg="http://schemas.microsoft.com/office/word/2010/wordprocessingGroup" xmlns:w14="http://schemas.microsoft.com/office/word/2010/wordml" xmlns:w="http://schemas.openxmlformats.org/wordprocessingml/2006/main" xmlns:w10="urn:schemas-microsoft-com:office:word" xmlns:wp14="http://schemas.microsoft.com/office/word/2010/wordprocessingDrawing" xmlns:v="urn:schemas-microsoft-com:vml" xmlns:o="urn:schemas-microsoft-com:office:office" xmlns:mc="http://schemas.openxmlformats.org/markup-compatibility/2006" xmlns:wpc="http://schemas.microsoft.com/office/word/2010/wordprocessingCanvas" xmlns="" val="0"/>
+                          <a14:useLocalDpi xmlns:a14="http://schemas.microsoft.com/office/drawing/2010/main" val="0"/>
                         </a:ext>
                       </a:extLst>
                     </a:blip>
@@ -6494,10 +6436,10 @@
                     </pic:cNvPicPr>
                   </pic:nvPicPr>
                   <pic:blipFill>
-                    <a:blip r:embed="rId43" cstate="print">
+                    <a:blip r:embed="rId44" cstate="print">
                       <a:extLst>
                         <a:ext uri="{28A0092B-C50C-407E-A947-70E740481C1C}">
-                          <a14:useLocalDpi xmlns:a14="http://schemas.microsoft.com/office/drawing/2010/main" xmlns:wps="http://schemas.microsoft.com/office/word/2010/wordprocessingShape" xmlns:wpi="http://schemas.microsoft.com/office/word/2010/wordprocessingInk" xmlns:wpg="http://schemas.microsoft.com/office/word/2010/wordprocessingGroup" xmlns:w14="http://schemas.microsoft.com/office/word/2010/wordml" xmlns:w="http://schemas.openxmlformats.org/wordprocessingml/2006/main" xmlns:w10="urn:schemas-microsoft-com:office:word" xmlns:wp14="http://schemas.microsoft.com/office/word/2010/wordprocessingDrawing" xmlns:v="urn:schemas-microsoft-com:vml" xmlns:o="urn:schemas-microsoft-com:office:office" xmlns:mc="http://schemas.openxmlformats.org/markup-compatibility/2006" xmlns:wpc="http://schemas.microsoft.com/office/word/2010/wordprocessingCanvas" xmlns="" val="0"/>
+                          <a14:useLocalDpi xmlns:a14="http://schemas.microsoft.com/office/drawing/2010/main" val="0"/>
                         </a:ext>
                       </a:extLst>
                     </a:blip>
@@ -6678,14 +6620,14 @@
       <w:pPr>
         <w:pStyle w:val="berschrift2"/>
       </w:pPr>
-      <w:bookmarkStart w:id="37" w:name="_Toc328130728"/>
-      <w:bookmarkStart w:id="38" w:name="_Toc328325483"/>
+      <w:bookmarkStart w:id="38" w:name="_Toc328130728"/>
+      <w:bookmarkStart w:id="39" w:name="_Toc328334651"/>
       <w:r>
         <w:lastRenderedPageBreak/>
         <w:t>Platziermodus</w:t>
       </w:r>
-      <w:bookmarkEnd w:id="37"/>
       <w:bookmarkEnd w:id="38"/>
+      <w:bookmarkEnd w:id="39"/>
     </w:p>
     <w:p>
       <w:r>
@@ -6874,11 +6816,11 @@
       <w:pPr>
         <w:pStyle w:val="berschrift2"/>
       </w:pPr>
-      <w:bookmarkStart w:id="39" w:name="_Toc328325484"/>
+      <w:bookmarkStart w:id="40" w:name="_Toc328334652"/>
       <w:r>
         <w:t>Spiel speichern</w:t>
       </w:r>
-      <w:bookmarkEnd w:id="39"/>
+      <w:bookmarkEnd w:id="40"/>
     </w:p>
     <w:p>
       <w:r>
@@ -7027,108 +6969,279 @@
       <w:pPr>
         <w:pStyle w:val="berschrift2"/>
       </w:pPr>
-      <w:bookmarkStart w:id="40" w:name="_Toc328325485"/>
-      <w:r>
-        <w:t>Aufstellung laden</w:t>
-      </w:r>
-      <w:bookmarkEnd w:id="40"/>
+      <w:bookmarkStart w:id="41" w:name="_Toc328334653"/>
+      <w:r>
+        <w:t>Gespeicherte Aufstellung öffnen</w:t>
+      </w:r>
+      <w:bookmarkEnd w:id="41"/>
+    </w:p>
+    <w:p>
+      <w:r>
+        <w:t>Im Unterordner “</w:t>
+      </w:r>
+      <w:proofErr w:type="spellStart"/>
+      <w:r>
+        <w:t>maps</w:t>
+      </w:r>
+      <w:proofErr w:type="spellEnd"/>
+      <w:r>
+        <w:t xml:space="preserve">“ gespeicherte Aufstellungen können mit dem dritten Mode und anschliessender Eingabe des Dateinamens geöffnet werden. Da nur </w:t>
+      </w:r>
+      <w:proofErr w:type="spellStart"/>
+      <w:r>
+        <w:t>Map</w:t>
+      </w:r>
+      <w:proofErr w:type="spellEnd"/>
+      <w:r>
+        <w:t>-D</w:t>
+      </w:r>
+      <w:r>
+        <w:t xml:space="preserve">ateien in diesem Ordner gewählt werden können, </w:t>
+      </w:r>
+      <w:r>
+        <w:t>darf</w:t>
+      </w:r>
+      <w:r>
+        <w:t xml:space="preserve"> der Dateipfad nicht eingegeben werden. Die Eingabe ist nicht </w:t>
+      </w:r>
+      <w:proofErr w:type="spellStart"/>
+      <w:r>
+        <w:t>case</w:t>
+      </w:r>
+      <w:proofErr w:type="spellEnd"/>
+      <w:r>
+        <w:t xml:space="preserve"> sensitive und die Date</w:t>
+      </w:r>
+      <w:r>
+        <w:t>i</w:t>
+      </w:r>
+      <w:r>
+        <w:t>endung</w:t>
+      </w:r>
+      <w:r>
+        <w:t xml:space="preserve"> ‘.</w:t>
+      </w:r>
+      <w:proofErr w:type="spellStart"/>
+      <w:r>
+        <w:t>map</w:t>
+      </w:r>
+      <w:proofErr w:type="spellEnd"/>
+      <w:r>
+        <w:t>‘</w:t>
+      </w:r>
+      <w:r>
+        <w:t xml:space="preserve"> optional.</w:t>
+      </w:r>
     </w:p>
     <w:p/>
     <w:p>
+      <w:r>
+        <w:lastRenderedPageBreak/>
+        <w:t xml:space="preserve">Besteht der Wunsch eine </w:t>
+      </w:r>
+      <w:proofErr w:type="spellStart"/>
+      <w:r>
+        <w:t>Map</w:t>
+      </w:r>
+      <w:proofErr w:type="spellEnd"/>
+      <w:r>
+        <w:t>-D</w:t>
+      </w:r>
+      <w:r>
+        <w:t>atei ausserhalb des "</w:t>
+      </w:r>
+      <w:proofErr w:type="spellStart"/>
+      <w:r>
+        <w:t>maps</w:t>
+      </w:r>
+      <w:proofErr w:type="spellEnd"/>
+      <w:r>
+        <w:t xml:space="preserve">"-Ordners zu öffnen, so kann dies direkt aus dem Explorer gemacht werden. Mit einem Doppelklick auf eine </w:t>
+      </w:r>
+      <w:proofErr w:type="spellStart"/>
+      <w:r>
+        <w:t>Map</w:t>
+      </w:r>
+      <w:proofErr w:type="spellEnd"/>
+      <w:r>
+        <w:t>-D</w:t>
+      </w:r>
+      <w:r>
+        <w:t>atei erscheint</w:t>
+      </w:r>
+      <w:r>
+        <w:t xml:space="preserve"> </w:t>
+      </w:r>
+      <w:r>
+        <w:t>zuerst</w:t>
+      </w:r>
+      <w:r>
+        <w:t xml:space="preserve"> </w:t>
+      </w:r>
+      <w:r>
+        <w:t>die</w:t>
+      </w:r>
+      <w:r>
+        <w:t xml:space="preserve"> Windows-Meldung</w:t>
+      </w:r>
+      <w:r>
+        <w:t>, dass der</w:t>
+      </w:r>
+      <w:r>
+        <w:t xml:space="preserve"> Datei</w:t>
+      </w:r>
+      <w:r>
+        <w:t>endung kein Programm zugewiesen ist</w:t>
+      </w:r>
+      <w:r>
+        <w:t>,</w:t>
+      </w:r>
+      <w:r>
+        <w:t xml:space="preserve"> </w:t>
+      </w:r>
+      <w:r>
+        <w:t>m</w:t>
+      </w:r>
+      <w:r>
+        <w:t xml:space="preserve">an </w:t>
+      </w:r>
+      <w:r>
+        <w:t xml:space="preserve">kann aber </w:t>
+      </w:r>
+      <w:r>
+        <w:t>den Punkt wählen "Pr</w:t>
+      </w:r>
+      <w:r>
+        <w:t>o</w:t>
+      </w:r>
+      <w:r>
+        <w:t>gramm aus einer Liste installierter Programme auswählen" und im folgenden Fenster mit "Durchsuchen..." die Datei "LaserC</w:t>
+      </w:r>
+      <w:r>
+        <w:t>h</w:t>
+      </w:r>
+      <w:r>
+        <w:t xml:space="preserve">ess.exe" an ihrem Speicherort wählen. Bei fehlerfreier </w:t>
+      </w:r>
+      <w:proofErr w:type="spellStart"/>
+      <w:r>
+        <w:t>Map</w:t>
+      </w:r>
+      <w:proofErr w:type="spellEnd"/>
+      <w:r>
+        <w:t>-</w:t>
+      </w:r>
+      <w:r>
+        <w:t>D</w:t>
+      </w:r>
+      <w:r>
+        <w:t xml:space="preserve">atei wird so direkt ein neues Spiel mit </w:t>
+      </w:r>
+      <w:r>
+        <w:t>der gespeicherten</w:t>
+      </w:r>
+      <w:r>
+        <w:t xml:space="preserve"> Aufstellung g</w:t>
+      </w:r>
+      <w:r>
+        <w:t>e</w:t>
+      </w:r>
+      <w:r>
+        <w:t>startet.</w:t>
+      </w:r>
+    </w:p>
+    <w:p>
       <w:pPr>
         <w:pStyle w:val="berschrift2"/>
       </w:pPr>
-      <w:bookmarkStart w:id="41" w:name="_Toc328325486"/>
+      <w:bookmarkStart w:id="42" w:name="_Toc328334654"/>
       <w:proofErr w:type="spellStart"/>
       <w:r>
-        <w:lastRenderedPageBreak/>
         <w:t>Easter</w:t>
       </w:r>
       <w:proofErr w:type="spellEnd"/>
       <w:r>
         <w:t xml:space="preserve"> </w:t>
       </w:r>
+      <w:r>
+        <w:t>Eggs</w:t>
+      </w:r>
+      <w:bookmarkEnd w:id="42"/>
+    </w:p>
+    <w:p>
+      <w:r>
+        <w:t>Im Laufe der Entwicklung dieser Software erreichte die Motivation, sich endlich einmal mit der Sof</w:t>
+      </w:r>
+      <w:r>
+        <w:t>t</w:t>
+      </w:r>
+      <w:r>
+        <w:t>waredokumentation auseinanderzusetzen, ein dramatisches Minimum. So wuchs der Anreiz, zusätzliche kleine, nicht dokumentierte Features in die Software einzubauen.</w:t>
+      </w:r>
+    </w:p>
+    <w:p>
+      <w:r>
+        <w:t xml:space="preserve">Deshalb </w:t>
+      </w:r>
+      <w:r>
+        <w:t xml:space="preserve">haben wir uns erlaubt, drei kleine zusätzliche </w:t>
+      </w:r>
+      <w:r>
+        <w:t>Erweiterungen</w:t>
+      </w:r>
+      <w:r>
+        <w:t xml:space="preserve"> einzubauen, welche im Haup</w:t>
+      </w:r>
+      <w:r>
+        <w:t>t</w:t>
+      </w:r>
+      <w:r>
+        <w:t xml:space="preserve">menu mit </w:t>
+      </w:r>
+      <w:r>
+        <w:t xml:space="preserve">bestimmten </w:t>
+      </w:r>
+      <w:r>
+        <w:t xml:space="preserve">Tokens </w:t>
+      </w:r>
+      <w:r>
+        <w:t>a</w:t>
+      </w:r>
+      <w:r>
+        <w:t>us</w:t>
+      </w:r>
+      <w:r>
+        <w:t>gewählt</w:t>
+      </w:r>
+      <w:r>
+        <w:t xml:space="preserve"> werden können. Diese Tokens sind </w:t>
+      </w:r>
+      <w:r>
+        <w:t>irgendwo in diesem D</w:t>
+      </w:r>
+      <w:r>
+        <w:t>o</w:t>
+      </w:r>
+      <w:r>
+        <w:t>kument</w:t>
+      </w:r>
+      <w:r>
+        <w:t xml:space="preserve"> zu finden… </w:t>
+      </w:r>
       <w:proofErr w:type="spellStart"/>
       <w:r>
-        <w:t>Eggs</w:t>
-      </w:r>
-      <w:bookmarkEnd w:id="41"/>
+        <w:t>Have</w:t>
+      </w:r>
       <w:proofErr w:type="spellEnd"/>
-    </w:p>
-    <w:p>
-      <w:r>
-        <w:t>Im Laufe der Entwicklung dieser Software erreichte die Motivation, sich endlich einmal mit der Sof</w:t>
-      </w:r>
-      <w:r>
-        <w:t>t</w:t>
-      </w:r>
-      <w:r>
-        <w:t>waredokumentation auseinanderzusetzen, ein dramatisches Minimum. So wuchs der Anreiz, zusätzliche kleine, nicht dokumentierte Features in die Software einzubauen.</w:t>
-      </w:r>
-    </w:p>
-    <w:p>
-      <w:r>
-        <w:t xml:space="preserve">Deshalb </w:t>
-      </w:r>
-      <w:r>
-        <w:t xml:space="preserve">haben wir uns erlaubt, drei kleine zusätzliche </w:t>
-      </w:r>
-      <w:r>
-        <w:t>Erweiterungen</w:t>
-      </w:r>
-      <w:r>
-        <w:t xml:space="preserve"> einzubauen, welche im Hauptm</w:t>
-      </w:r>
-      <w:r>
-        <w:t>e</w:t>
-      </w:r>
-      <w:r>
-        <w:t xml:space="preserve">nu mit </w:t>
-      </w:r>
-      <w:r>
-        <w:t xml:space="preserve">bestimmten </w:t>
-      </w:r>
-      <w:r>
-        <w:t xml:space="preserve">Tokens </w:t>
-      </w:r>
-      <w:r>
-        <w:t>a</w:t>
-      </w:r>
-      <w:r>
-        <w:t>us</w:t>
-      </w:r>
-      <w:r>
-        <w:t>gewählt</w:t>
-      </w:r>
-      <w:r>
-        <w:t xml:space="preserve"> werden können. Diese Tokens sind </w:t>
-      </w:r>
-      <w:r>
-        <w:t>irgendwo in diesem Dok</w:t>
-      </w:r>
-      <w:r>
-        <w:t>u</w:t>
-      </w:r>
-      <w:r>
-        <w:t>ment</w:t>
-      </w:r>
-      <w:r>
-        <w:t xml:space="preserve"> zu finden… </w:t>
+      <w:r>
+        <w:t xml:space="preserve"> </w:t>
       </w:r>
       <w:proofErr w:type="spellStart"/>
       <w:r>
-        <w:t>Have</w:t>
+        <w:t>fun</w:t>
       </w:r>
       <w:proofErr w:type="spellEnd"/>
       <w:r>
-        <w:t xml:space="preserve"> </w:t>
-      </w:r>
-      <w:proofErr w:type="spellStart"/>
-      <w:r>
-        <w:t>fun</w:t>
-      </w:r>
-      <w:proofErr w:type="spellEnd"/>
-      <w:r>
         <w:t>!</w:t>
       </w:r>
     </w:p>
@@ -7137,15 +7250,15 @@
       <w:pPr>
         <w:pStyle w:val="berschrift1"/>
       </w:pPr>
-      <w:bookmarkStart w:id="42" w:name="_Toc328130729"/>
-      <w:bookmarkStart w:id="43" w:name="_Toc328325487"/>
+      <w:bookmarkStart w:id="43" w:name="_Toc328130729"/>
+      <w:bookmarkStart w:id="44" w:name="_Toc328334655"/>
       <w:r>
         <w:lastRenderedPageBreak/>
         <w:t>Schlusswort</w:t>
       </w:r>
-      <w:bookmarkEnd w:id="10"/>
-      <w:bookmarkEnd w:id="42"/>
+      <w:bookmarkEnd w:id="11"/>
       <w:bookmarkEnd w:id="43"/>
+      <w:bookmarkEnd w:id="44"/>
     </w:p>
     <w:p>
       <w:pPr>
@@ -7335,21 +7448,7 @@
         <w:rPr>
           <w:rFonts w:cstheme="minorHAnsi"/>
         </w:rPr>
-        <w:t xml:space="preserve"> </w:t>
-      </w:r>
-      <w:proofErr w:type="spellStart"/>
-      <w:r>
-        <w:rPr>
-          <w:rFonts w:cstheme="minorHAnsi"/>
-        </w:rPr>
-        <w:t>Eggs</w:t>
-      </w:r>
-      <w:proofErr w:type="spellEnd"/>
-      <w:r>
-        <w:rPr>
-          <w:rFonts w:cstheme="minorHAnsi"/>
-        </w:rPr>
-        <w:t xml:space="preserve"> den Appetit </w:t>
+        <w:t xml:space="preserve"> Eggs den Appetit </w:t>
       </w:r>
       <w:r>
         <w:rPr>
@@ -7361,15 +7460,7 @@
         <w:rPr>
           <w:rFonts w:cstheme="minorHAnsi"/>
         </w:rPr>
-        <w:t>angeregt haben und er si</w:t>
-      </w:r>
-      <w:bookmarkStart w:id="44" w:name="_GoBack"/>
-      <w:bookmarkEnd w:id="44"/>
-      <w:r>
-        <w:rPr>
-          <w:rFonts w:cstheme="minorHAnsi"/>
-        </w:rPr>
-        <w:t>ch einmal kurz Zeit nimmt unsere drei Extra-Features genauer unter die Lupe zu nehmen</w:t>
+        <w:t>angeregt haben und er sich einmal kurz Zeit nimmt unsere drei Extra-Features genauer unter die Lupe zu nehmen</w:t>
       </w:r>
       <w:r>
         <w:rPr>
@@ -7386,7 +7477,7 @@
       <w:bookmarkStart w:id="46" w:name="_Toc323387063"/>
       <w:bookmarkStart w:id="47" w:name="_Toc323756499"/>
       <w:bookmarkStart w:id="48" w:name="_Toc328130730"/>
-      <w:bookmarkStart w:id="49" w:name="_Toc328325488"/>
+      <w:bookmarkStart w:id="49" w:name="_Toc328334656"/>
       <w:r>
         <w:lastRenderedPageBreak/>
         <w:t>Anhang</w:t>
@@ -7505,10 +7596,10 @@
       </w:r>
     </w:p>
     <w:sectPr>
-      <w:headerReference w:type="even" r:id="rId44"/>
-      <w:headerReference w:type="default" r:id="rId45"/>
-      <w:footerReference w:type="even" r:id="rId46"/>
-      <w:footerReference w:type="default" r:id="rId47"/>
+      <w:headerReference w:type="even" r:id="rId45"/>
+      <w:headerReference w:type="default" r:id="rId46"/>
+      <w:footerReference w:type="even" r:id="rId47"/>
+      <w:footerReference w:type="default" r:id="rId48"/>
       <w:pgSz w:w="11906" w:h="16838"/>
       <w:pgMar w:top="1669" w:right="1133" w:bottom="1276" w:left="1417" w:header="708" w:footer="708" w:gutter="0"/>
       <w:pgNumType w:start="1" w:chapStyle="1"/>
@@ -7520,7 +7611,7 @@
 </file>
 
 <file path=word/endnotes.xml><?xml version="1.0" encoding="utf-8"?>
-<w:endnotes xmlns:ve="http://schemas.openxmlformats.org/markup-compatibility/2006" xmlns:o="urn:schemas-microsoft-com:office:office" xmlns:r="http://schemas.openxmlformats.org/officeDocument/2006/relationships" xmlns:m="http://schemas.openxmlformats.org/officeDocument/2006/math" xmlns:v="urn:schemas-microsoft-com:vml" xmlns:wp="http://schemas.openxmlformats.org/drawingml/2006/wordprocessingDrawing" xmlns:w10="urn:schemas-microsoft-com:office:word" xmlns:w="http://schemas.openxmlformats.org/wordprocessingml/2006/main" xmlns:wne="http://schemas.microsoft.com/office/word/2006/wordml">
+<w:endnotes xmlns:wpc="http://schemas.microsoft.com/office/word/2010/wordprocessingCanvas" xmlns:mc="http://schemas.openxmlformats.org/markup-compatibility/2006" xmlns:o="urn:schemas-microsoft-com:office:office" xmlns:r="http://schemas.openxmlformats.org/officeDocument/2006/relationships" xmlns:m="http://schemas.openxmlformats.org/officeDocument/2006/math" xmlns:v="urn:schemas-microsoft-com:vml" xmlns:wp14="http://schemas.microsoft.com/office/word/2010/wordprocessingDrawing" xmlns:wp="http://schemas.openxmlformats.org/drawingml/2006/wordprocessingDrawing" xmlns:w10="urn:schemas-microsoft-com:office:word" xmlns:w="http://schemas.openxmlformats.org/wordprocessingml/2006/main" xmlns:w14="http://schemas.microsoft.com/office/word/2010/wordml" xmlns:wpg="http://schemas.microsoft.com/office/word/2010/wordprocessingGroup" xmlns:wpi="http://schemas.microsoft.com/office/word/2010/wordprocessingInk" xmlns:wne="http://schemas.microsoft.com/office/word/2006/wordml" xmlns:wps="http://schemas.microsoft.com/office/word/2010/wordprocessingShape" mc:Ignorable="w14 wp14">
   <w:endnote w:type="separator" w:id="-1">
     <w:p>
       <w:pPr>
@@ -7552,7 +7643,7 @@
 </file>
 
 <file path=word/footer1.xml><?xml version="1.0" encoding="utf-8"?>
-<w:ftr xmlns:ve="http://schemas.openxmlformats.org/markup-compatibility/2006" xmlns:o="urn:schemas-microsoft-com:office:office" xmlns:r="http://schemas.openxmlformats.org/officeDocument/2006/relationships" xmlns:m="http://schemas.openxmlformats.org/officeDocument/2006/math" xmlns:v="urn:schemas-microsoft-com:vml" xmlns:wp="http://schemas.openxmlformats.org/drawingml/2006/wordprocessingDrawing" xmlns:w10="urn:schemas-microsoft-com:office:word" xmlns:w="http://schemas.openxmlformats.org/wordprocessingml/2006/main" xmlns:wne="http://schemas.microsoft.com/office/word/2006/wordml">
+<w:ftr xmlns:wpc="http://schemas.microsoft.com/office/word/2010/wordprocessingCanvas" xmlns:mc="http://schemas.openxmlformats.org/markup-compatibility/2006" xmlns:o="urn:schemas-microsoft-com:office:office" xmlns:r="http://schemas.openxmlformats.org/officeDocument/2006/relationships" xmlns:m="http://schemas.openxmlformats.org/officeDocument/2006/math" xmlns:v="urn:schemas-microsoft-com:vml" xmlns:wp14="http://schemas.microsoft.com/office/word/2010/wordprocessingDrawing" xmlns:wp="http://schemas.openxmlformats.org/drawingml/2006/wordprocessingDrawing" xmlns:w10="urn:schemas-microsoft-com:office:word" xmlns:w="http://schemas.openxmlformats.org/wordprocessingml/2006/main" xmlns:w14="http://schemas.microsoft.com/office/word/2010/wordml" xmlns:wpg="http://schemas.microsoft.com/office/word/2010/wordprocessingGroup" xmlns:wpi="http://schemas.microsoft.com/office/word/2010/wordprocessingInk" xmlns:wne="http://schemas.microsoft.com/office/word/2006/wordml" xmlns:wps="http://schemas.microsoft.com/office/word/2010/wordprocessingShape" mc:Ignorable="w14 wp14">
   <w:p>
     <w:pPr>
       <w:jc w:val="right"/>
@@ -7575,7 +7666,7 @@
 </file>
 
 <file path=word/footer2.xml><?xml version="1.0" encoding="utf-8"?>
-<w:ftr xmlns:ve="http://schemas.openxmlformats.org/markup-compatibility/2006" xmlns:o="urn:schemas-microsoft-com:office:office" xmlns:r="http://schemas.openxmlformats.org/officeDocument/2006/relationships" xmlns:m="http://schemas.openxmlformats.org/officeDocument/2006/math" xmlns:v="urn:schemas-microsoft-com:vml" xmlns:wp="http://schemas.openxmlformats.org/drawingml/2006/wordprocessingDrawing" xmlns:w10="urn:schemas-microsoft-com:office:word" xmlns:w="http://schemas.openxmlformats.org/wordprocessingml/2006/main" xmlns:wne="http://schemas.microsoft.com/office/word/2006/wordml">
+<w:ftr xmlns:wpc="http://schemas.microsoft.com/office/word/2010/wordprocessingCanvas" xmlns:mc="http://schemas.openxmlformats.org/markup-compatibility/2006" xmlns:o="urn:schemas-microsoft-com:office:office" xmlns:r="http://schemas.openxmlformats.org/officeDocument/2006/relationships" xmlns:m="http://schemas.openxmlformats.org/officeDocument/2006/math" xmlns:v="urn:schemas-microsoft-com:vml" xmlns:wp14="http://schemas.microsoft.com/office/word/2010/wordprocessingDrawing" xmlns:wp="http://schemas.openxmlformats.org/drawingml/2006/wordprocessingDrawing" xmlns:w10="urn:schemas-microsoft-com:office:word" xmlns:w="http://schemas.openxmlformats.org/wordprocessingml/2006/main" xmlns:w14="http://schemas.microsoft.com/office/word/2010/wordml" xmlns:wpg="http://schemas.microsoft.com/office/word/2010/wordprocessingGroup" xmlns:wpi="http://schemas.microsoft.com/office/word/2010/wordprocessingInk" xmlns:wne="http://schemas.microsoft.com/office/word/2006/wordml" xmlns:wps="http://schemas.microsoft.com/office/word/2010/wordprocessingShape" mc:Ignorable="w14 wp14">
   <w:p>
     <w:pPr>
       <w:pStyle w:val="Kopfzeile"/>
@@ -7630,7 +7721,7 @@
         <w:noProof/>
         <w:color w:val="548DD4" w:themeColor="text2" w:themeTint="99"/>
       </w:rPr>
-      <w:t>II</w:t>
+      <w:t>I</w:t>
     </w:r>
     <w:r>
       <w:rPr>
@@ -7648,7 +7739,7 @@
 </file>
 
 <file path=word/footer3.xml><?xml version="1.0" encoding="utf-8"?>
-<w:ftr xmlns:ve="http://schemas.openxmlformats.org/markup-compatibility/2006" xmlns:o="urn:schemas-microsoft-com:office:office" xmlns:r="http://schemas.openxmlformats.org/officeDocument/2006/relationships" xmlns:m="http://schemas.openxmlformats.org/officeDocument/2006/math" xmlns:v="urn:schemas-microsoft-com:vml" xmlns:wp="http://schemas.openxmlformats.org/drawingml/2006/wordprocessingDrawing" xmlns:w10="urn:schemas-microsoft-com:office:word" xmlns:w="http://schemas.openxmlformats.org/wordprocessingml/2006/main" xmlns:wne="http://schemas.microsoft.com/office/word/2006/wordml">
+<w:ftr xmlns:wpc="http://schemas.microsoft.com/office/word/2010/wordprocessingCanvas" xmlns:mc="http://schemas.openxmlformats.org/markup-compatibility/2006" xmlns:o="urn:schemas-microsoft-com:office:office" xmlns:r="http://schemas.openxmlformats.org/officeDocument/2006/relationships" xmlns:m="http://schemas.openxmlformats.org/officeDocument/2006/math" xmlns:v="urn:schemas-microsoft-com:vml" xmlns:wp14="http://schemas.microsoft.com/office/word/2010/wordprocessingDrawing" xmlns:wp="http://schemas.openxmlformats.org/drawingml/2006/wordprocessingDrawing" xmlns:w10="urn:schemas-microsoft-com:office:word" xmlns:w="http://schemas.openxmlformats.org/wordprocessingml/2006/main" xmlns:w14="http://schemas.microsoft.com/office/word/2010/wordml" xmlns:wpg="http://schemas.microsoft.com/office/word/2010/wordprocessingGroup" xmlns:wpi="http://schemas.microsoft.com/office/word/2010/wordprocessingInk" xmlns:wne="http://schemas.microsoft.com/office/word/2006/wordml" xmlns:wps="http://schemas.microsoft.com/office/word/2010/wordprocessingShape" mc:Ignorable="w14 wp14">
   <w:p>
     <w:pPr>
       <w:pStyle w:val="Fuzeile"/>
@@ -7658,7 +7749,7 @@
 </file>
 
 <file path=word/footer4.xml><?xml version="1.0" encoding="utf-8"?>
-<w:ftr xmlns:ve="http://schemas.openxmlformats.org/markup-compatibility/2006" xmlns:o="urn:schemas-microsoft-com:office:office" xmlns:r="http://schemas.openxmlformats.org/officeDocument/2006/relationships" xmlns:m="http://schemas.openxmlformats.org/officeDocument/2006/math" xmlns:v="urn:schemas-microsoft-com:vml" xmlns:wp="http://schemas.openxmlformats.org/drawingml/2006/wordprocessingDrawing" xmlns:w10="urn:schemas-microsoft-com:office:word" xmlns:w="http://schemas.openxmlformats.org/wordprocessingml/2006/main" xmlns:wne="http://schemas.microsoft.com/office/word/2006/wordml">
+<w:ftr xmlns:wpc="http://schemas.microsoft.com/office/word/2010/wordprocessingCanvas" xmlns:mc="http://schemas.openxmlformats.org/markup-compatibility/2006" xmlns:o="urn:schemas-microsoft-com:office:office" xmlns:r="http://schemas.openxmlformats.org/officeDocument/2006/relationships" xmlns:m="http://schemas.openxmlformats.org/officeDocument/2006/math" xmlns:v="urn:schemas-microsoft-com:vml" xmlns:wp14="http://schemas.microsoft.com/office/word/2010/wordprocessingDrawing" xmlns:wp="http://schemas.openxmlformats.org/drawingml/2006/wordprocessingDrawing" xmlns:w10="urn:schemas-microsoft-com:office:word" xmlns:w="http://schemas.openxmlformats.org/wordprocessingml/2006/main" xmlns:w14="http://schemas.microsoft.com/office/word/2010/wordml" xmlns:wpg="http://schemas.microsoft.com/office/word/2010/wordprocessingGroup" xmlns:wpi="http://schemas.microsoft.com/office/word/2010/wordprocessingInk" xmlns:wne="http://schemas.microsoft.com/office/word/2006/wordml" xmlns:wps="http://schemas.microsoft.com/office/word/2010/wordprocessingShape" mc:Ignorable="w14 wp14">
   <w:p>
     <w:pPr>
       <w:pStyle w:val="Kopfzeile"/>
@@ -7713,7 +7804,7 @@
         <w:noProof/>
         <w:color w:val="548DD4" w:themeColor="text2" w:themeTint="99"/>
       </w:rPr>
-      <w:t>14</w:t>
+      <w:t>1</w:t>
     </w:r>
     <w:r>
       <w:rPr>
@@ -7734,7 +7825,7 @@
 </file>
 
 <file path=word/footnotes.xml><?xml version="1.0" encoding="utf-8"?>
-<w:footnotes xmlns:ve="http://schemas.openxmlformats.org/markup-compatibility/2006" xmlns:o="urn:schemas-microsoft-com:office:office" xmlns:r="http://schemas.openxmlformats.org/officeDocument/2006/relationships" xmlns:m="http://schemas.openxmlformats.org/officeDocument/2006/math" xmlns:v="urn:schemas-microsoft-com:vml" xmlns:wp="http://schemas.openxmlformats.org/drawingml/2006/wordprocessingDrawing" xmlns:w10="urn:schemas-microsoft-com:office:word" xmlns:w="http://schemas.openxmlformats.org/wordprocessingml/2006/main" xmlns:wne="http://schemas.microsoft.com/office/word/2006/wordml">
+<w:footnotes xmlns:wpc="http://schemas.microsoft.com/office/word/2010/wordprocessingCanvas" xmlns:mc="http://schemas.openxmlformats.org/markup-compatibility/2006" xmlns:o="urn:schemas-microsoft-com:office:office" xmlns:r="http://schemas.openxmlformats.org/officeDocument/2006/relationships" xmlns:m="http://schemas.openxmlformats.org/officeDocument/2006/math" xmlns:v="urn:schemas-microsoft-com:vml" xmlns:wp14="http://schemas.microsoft.com/office/word/2010/wordprocessingDrawing" xmlns:wp="http://schemas.openxmlformats.org/drawingml/2006/wordprocessingDrawing" xmlns:w10="urn:schemas-microsoft-com:office:word" xmlns:w="http://schemas.openxmlformats.org/wordprocessingml/2006/main" xmlns:w14="http://schemas.microsoft.com/office/word/2010/wordml" xmlns:wpg="http://schemas.microsoft.com/office/word/2010/wordprocessingGroup" xmlns:wpi="http://schemas.microsoft.com/office/word/2010/wordprocessingInk" xmlns:wne="http://schemas.microsoft.com/office/word/2006/wordml" xmlns:wps="http://schemas.microsoft.com/office/word/2010/wordprocessingShape" mc:Ignorable="w14 wp14">
   <w:footnote w:type="separator" w:id="-1">
     <w:p>
       <w:pPr>
@@ -7766,7 +7857,7 @@
 </file>
 
 <file path=word/header1.xml><?xml version="1.0" encoding="utf-8"?>
-<w:hdr xmlns:ve="http://schemas.openxmlformats.org/markup-compatibility/2006" xmlns:o="urn:schemas-microsoft-com:office:office" xmlns:r="http://schemas.openxmlformats.org/officeDocument/2006/relationships" xmlns:m="http://schemas.openxmlformats.org/officeDocument/2006/math" xmlns:v="urn:schemas-microsoft-com:vml" xmlns:wp="http://schemas.openxmlformats.org/drawingml/2006/wordprocessingDrawing" xmlns:w10="urn:schemas-microsoft-com:office:word" xmlns:w="http://schemas.openxmlformats.org/wordprocessingml/2006/main" xmlns:wne="http://schemas.microsoft.com/office/word/2006/wordml">
+<w:hdr xmlns:wpc="http://schemas.microsoft.com/office/word/2010/wordprocessingCanvas" xmlns:mc="http://schemas.openxmlformats.org/markup-compatibility/2006" xmlns:o="urn:schemas-microsoft-com:office:office" xmlns:r="http://schemas.openxmlformats.org/officeDocument/2006/relationships" xmlns:m="http://schemas.openxmlformats.org/officeDocument/2006/math" xmlns:v="urn:schemas-microsoft-com:vml" xmlns:wp14="http://schemas.microsoft.com/office/word/2010/wordprocessingDrawing" xmlns:wp="http://schemas.openxmlformats.org/drawingml/2006/wordprocessingDrawing" xmlns:w10="urn:schemas-microsoft-com:office:word" xmlns:w="http://schemas.openxmlformats.org/wordprocessingml/2006/main" xmlns:w14="http://schemas.microsoft.com/office/word/2010/wordml" xmlns:wpg="http://schemas.microsoft.com/office/word/2010/wordprocessingGroup" xmlns:wpi="http://schemas.microsoft.com/office/word/2010/wordprocessingInk" xmlns:wne="http://schemas.microsoft.com/office/word/2006/wordml" xmlns:wps="http://schemas.microsoft.com/office/word/2010/wordprocessingShape" mc:Ignorable="w14 wp14">
   <w:p>
     <w:pPr>
       <w:pStyle w:val="Kopfzeile"/>
@@ -7795,7 +7886,7 @@
                   <a:blip r:embed="rId1">
                     <a:extLst>
                       <a:ext uri="{28A0092B-C50C-407E-A947-70E740481C1C}">
-                        <a14:useLocalDpi xmlns:a14="http://schemas.microsoft.com/office/drawing/2010/main" xmlns:wps="http://schemas.microsoft.com/office/word/2010/wordprocessingShape" xmlns:wpi="http://schemas.microsoft.com/office/word/2010/wordprocessingInk" xmlns:wpg="http://schemas.microsoft.com/office/word/2010/wordprocessingGroup" xmlns:w14="http://schemas.microsoft.com/office/word/2010/wordml" xmlns:w="http://schemas.openxmlformats.org/wordprocessingml/2006/main" xmlns:w10="urn:schemas-microsoft-com:office:word" xmlns:wp14="http://schemas.microsoft.com/office/word/2010/wordprocessingDrawing" xmlns:v="urn:schemas-microsoft-com:vml" xmlns:o="urn:schemas-microsoft-com:office:office" xmlns:mc="http://schemas.openxmlformats.org/markup-compatibility/2006" xmlns:wpc="http://schemas.microsoft.com/office/word/2010/wordprocessingCanvas" xmlns="" val="0"/>
+                        <a14:useLocalDpi xmlns:a14="http://schemas.microsoft.com/office/drawing/2010/main" val="0"/>
                       </a:ext>
                     </a:extLst>
                   </a:blip>
@@ -7823,7 +7914,7 @@
 </file>
 
 <file path=word/header2.xml><?xml version="1.0" encoding="utf-8"?>
-<w:hdr xmlns:ve="http://schemas.openxmlformats.org/markup-compatibility/2006" xmlns:o="urn:schemas-microsoft-com:office:office" xmlns:r="http://schemas.openxmlformats.org/officeDocument/2006/relationships" xmlns:m="http://schemas.openxmlformats.org/officeDocument/2006/math" xmlns:v="urn:schemas-microsoft-com:vml" xmlns:wp="http://schemas.openxmlformats.org/drawingml/2006/wordprocessingDrawing" xmlns:w10="urn:schemas-microsoft-com:office:word" xmlns:w="http://schemas.openxmlformats.org/wordprocessingml/2006/main" xmlns:wne="http://schemas.microsoft.com/office/word/2006/wordml">
+<w:hdr xmlns:wpc="http://schemas.microsoft.com/office/word/2010/wordprocessingCanvas" xmlns:mc="http://schemas.openxmlformats.org/markup-compatibility/2006" xmlns:o="urn:schemas-microsoft-com:office:office" xmlns:r="http://schemas.openxmlformats.org/officeDocument/2006/relationships" xmlns:m="http://schemas.openxmlformats.org/officeDocument/2006/math" xmlns:v="urn:schemas-microsoft-com:vml" xmlns:wp14="http://schemas.microsoft.com/office/word/2010/wordprocessingDrawing" xmlns:wp="http://schemas.openxmlformats.org/drawingml/2006/wordprocessingDrawing" xmlns:w10="urn:schemas-microsoft-com:office:word" xmlns:w="http://schemas.openxmlformats.org/wordprocessingml/2006/main" xmlns:w14="http://schemas.microsoft.com/office/word/2010/wordml" xmlns:wpg="http://schemas.microsoft.com/office/word/2010/wordprocessingGroup" xmlns:wpi="http://schemas.microsoft.com/office/word/2010/wordprocessingInk" xmlns:wne="http://schemas.microsoft.com/office/word/2006/wordml" xmlns:wps="http://schemas.microsoft.com/office/word/2010/wordprocessingShape" mc:Ignorable="w14 wp14">
   <w:p>
     <w:pPr>
       <w:pStyle w:val="Kopfzeile"/>
@@ -7875,7 +7966,7 @@
 </file>
 
 <file path=word/header3.xml><?xml version="1.0" encoding="utf-8"?>
-<w:hdr xmlns:ve="http://schemas.openxmlformats.org/markup-compatibility/2006" xmlns:o="urn:schemas-microsoft-com:office:office" xmlns:r="http://schemas.openxmlformats.org/officeDocument/2006/relationships" xmlns:m="http://schemas.openxmlformats.org/officeDocument/2006/math" xmlns:v="urn:schemas-microsoft-com:vml" xmlns:wp="http://schemas.openxmlformats.org/drawingml/2006/wordprocessingDrawing" xmlns:w10="urn:schemas-microsoft-com:office:word" xmlns:w="http://schemas.openxmlformats.org/wordprocessingml/2006/main" xmlns:wne="http://schemas.microsoft.com/office/word/2006/wordml">
+<w:hdr xmlns:wpc="http://schemas.microsoft.com/office/word/2010/wordprocessingCanvas" xmlns:mc="http://schemas.openxmlformats.org/markup-compatibility/2006" xmlns:o="urn:schemas-microsoft-com:office:office" xmlns:r="http://schemas.openxmlformats.org/officeDocument/2006/relationships" xmlns:m="http://schemas.openxmlformats.org/officeDocument/2006/math" xmlns:v="urn:schemas-microsoft-com:vml" xmlns:wp14="http://schemas.microsoft.com/office/word/2010/wordprocessingDrawing" xmlns:wp="http://schemas.openxmlformats.org/drawingml/2006/wordprocessingDrawing" xmlns:w10="urn:schemas-microsoft-com:office:word" xmlns:w="http://schemas.openxmlformats.org/wordprocessingml/2006/main" xmlns:w14="http://schemas.microsoft.com/office/word/2010/wordml" xmlns:wpg="http://schemas.microsoft.com/office/word/2010/wordprocessingGroup" xmlns:wpi="http://schemas.microsoft.com/office/word/2010/wordprocessingInk" xmlns:wne="http://schemas.microsoft.com/office/word/2006/wordml" xmlns:wps="http://schemas.microsoft.com/office/word/2010/wordprocessingShape" mc:Ignorable="w14 wp14">
   <w:p>
     <w:pPr>
       <w:pStyle w:val="Kopfzeile"/>
@@ -7925,7 +8016,7 @@
 </file>
 
 <file path=word/header4.xml><?xml version="1.0" encoding="utf-8"?>
-<w:hdr xmlns:ve="http://schemas.openxmlformats.org/markup-compatibility/2006" xmlns:o="urn:schemas-microsoft-com:office:office" xmlns:r="http://schemas.openxmlformats.org/officeDocument/2006/relationships" xmlns:m="http://schemas.openxmlformats.org/officeDocument/2006/math" xmlns:v="urn:schemas-microsoft-com:vml" xmlns:wp="http://schemas.openxmlformats.org/drawingml/2006/wordprocessingDrawing" xmlns:w10="urn:schemas-microsoft-com:office:word" xmlns:w="http://schemas.openxmlformats.org/wordprocessingml/2006/main" xmlns:wne="http://schemas.microsoft.com/office/word/2006/wordml">
+<w:hdr xmlns:wpc="http://schemas.microsoft.com/office/word/2010/wordprocessingCanvas" xmlns:mc="http://schemas.openxmlformats.org/markup-compatibility/2006" xmlns:o="urn:schemas-microsoft-com:office:office" xmlns:r="http://schemas.openxmlformats.org/officeDocument/2006/relationships" xmlns:m="http://schemas.openxmlformats.org/officeDocument/2006/math" xmlns:v="urn:schemas-microsoft-com:vml" xmlns:wp14="http://schemas.microsoft.com/office/word/2010/wordprocessingDrawing" xmlns:wp="http://schemas.openxmlformats.org/drawingml/2006/wordprocessingDrawing" xmlns:w10="urn:schemas-microsoft-com:office:word" xmlns:w="http://schemas.openxmlformats.org/wordprocessingml/2006/main" xmlns:w14="http://schemas.microsoft.com/office/word/2010/wordml" xmlns:wpg="http://schemas.microsoft.com/office/word/2010/wordprocessingGroup" xmlns:wpi="http://schemas.microsoft.com/office/word/2010/wordprocessingInk" xmlns:wne="http://schemas.microsoft.com/office/word/2006/wordml" xmlns:wps="http://schemas.microsoft.com/office/word/2010/wordprocessingShape" mc:Ignorable="w14 wp14">
   <w:p>
     <w:pPr>
       <w:pStyle w:val="Kopfzeile"/>
@@ -7971,7 +8062,7 @@
 </file>
 
 <file path=word/header5.xml><?xml version="1.0" encoding="utf-8"?>
-<w:hdr xmlns:ve="http://schemas.openxmlformats.org/markup-compatibility/2006" xmlns:o="urn:schemas-microsoft-com:office:office" xmlns:r="http://schemas.openxmlformats.org/officeDocument/2006/relationships" xmlns:m="http://schemas.openxmlformats.org/officeDocument/2006/math" xmlns:v="urn:schemas-microsoft-com:vml" xmlns:wp="http://schemas.openxmlformats.org/drawingml/2006/wordprocessingDrawing" xmlns:w10="urn:schemas-microsoft-com:office:word" xmlns:w="http://schemas.openxmlformats.org/wordprocessingml/2006/main" xmlns:wne="http://schemas.microsoft.com/office/word/2006/wordml">
+<w:hdr xmlns:wpc="http://schemas.microsoft.com/office/word/2010/wordprocessingCanvas" xmlns:mc="http://schemas.openxmlformats.org/markup-compatibility/2006" xmlns:o="urn:schemas-microsoft-com:office:office" xmlns:r="http://schemas.openxmlformats.org/officeDocument/2006/relationships" xmlns:m="http://schemas.openxmlformats.org/officeDocument/2006/math" xmlns:v="urn:schemas-microsoft-com:vml" xmlns:wp14="http://schemas.microsoft.com/office/word/2010/wordprocessingDrawing" xmlns:wp="http://schemas.openxmlformats.org/drawingml/2006/wordprocessingDrawing" xmlns:w10="urn:schemas-microsoft-com:office:word" xmlns:w="http://schemas.openxmlformats.org/wordprocessingml/2006/main" xmlns:w14="http://schemas.microsoft.com/office/word/2010/wordml" xmlns:wpg="http://schemas.microsoft.com/office/word/2010/wordprocessingGroup" xmlns:wpi="http://schemas.microsoft.com/office/word/2010/wordprocessingInk" xmlns:wne="http://schemas.microsoft.com/office/word/2006/wordml" xmlns:wps="http://schemas.microsoft.com/office/word/2010/wordprocessingShape" mc:Ignorable="w14 wp14">
   <w:p>
     <w:pPr>
       <w:pStyle w:val="Kopfzeile"/>
@@ -8002,7 +8093,7 @@
 </file>
 
 <file path=word/header6.xml><?xml version="1.0" encoding="utf-8"?>
-<w:hdr xmlns:ve="http://schemas.openxmlformats.org/markup-compatibility/2006" xmlns:o="urn:schemas-microsoft-com:office:office" xmlns:r="http://schemas.openxmlformats.org/officeDocument/2006/relationships" xmlns:m="http://schemas.openxmlformats.org/officeDocument/2006/math" xmlns:v="urn:schemas-microsoft-com:vml" xmlns:wp="http://schemas.openxmlformats.org/drawingml/2006/wordprocessingDrawing" xmlns:w10="urn:schemas-microsoft-com:office:word" xmlns:w="http://schemas.openxmlformats.org/wordprocessingml/2006/main" xmlns:wne="http://schemas.microsoft.com/office/word/2006/wordml">
+<w:hdr xmlns:wpc="http://schemas.microsoft.com/office/word/2010/wordprocessingCanvas" xmlns:mc="http://schemas.openxmlformats.org/markup-compatibility/2006" xmlns:o="urn:schemas-microsoft-com:office:office" xmlns:r="http://schemas.openxmlformats.org/officeDocument/2006/relationships" xmlns:m="http://schemas.openxmlformats.org/officeDocument/2006/math" xmlns:v="urn:schemas-microsoft-com:vml" xmlns:wp14="http://schemas.microsoft.com/office/word/2010/wordprocessingDrawing" xmlns:wp="http://schemas.openxmlformats.org/drawingml/2006/wordprocessingDrawing" xmlns:w10="urn:schemas-microsoft-com:office:word" xmlns:w="http://schemas.openxmlformats.org/wordprocessingml/2006/main" xmlns:w14="http://schemas.microsoft.com/office/word/2010/wordml" xmlns:wpg="http://schemas.microsoft.com/office/word/2010/wordprocessingGroup" xmlns:wpi="http://schemas.microsoft.com/office/word/2010/wordprocessingInk" xmlns:wne="http://schemas.microsoft.com/office/word/2006/wordml" xmlns:wps="http://schemas.microsoft.com/office/word/2010/wordprocessingShape" mc:Ignorable="w14 wp14">
   <w:p>
     <w:pPr>
       <w:pStyle w:val="Kopfzeile"/>
@@ -8052,7 +8143,7 @@
 </file>
 
 <file path=word/numbering.xml><?xml version="1.0" encoding="utf-8"?>
-<w:numbering xmlns:ve="http://schemas.openxmlformats.org/markup-compatibility/2006" xmlns:o="urn:schemas-microsoft-com:office:office" xmlns:r="http://schemas.openxmlformats.org/officeDocument/2006/relationships" xmlns:m="http://schemas.openxmlformats.org/officeDocument/2006/math" xmlns:v="urn:schemas-microsoft-com:vml" xmlns:wp="http://schemas.openxmlformats.org/drawingml/2006/wordprocessingDrawing" xmlns:w10="urn:schemas-microsoft-com:office:word" xmlns:w="http://schemas.openxmlformats.org/wordprocessingml/2006/main" xmlns:wne="http://schemas.microsoft.com/office/word/2006/wordml">
+<w:numbering xmlns:wpc="http://schemas.microsoft.com/office/word/2010/wordprocessingCanvas" xmlns:mc="http://schemas.openxmlformats.org/markup-compatibility/2006" xmlns:o="urn:schemas-microsoft-com:office:office" xmlns:r="http://schemas.openxmlformats.org/officeDocument/2006/relationships" xmlns:m="http://schemas.openxmlformats.org/officeDocument/2006/math" xmlns:v="urn:schemas-microsoft-com:vml" xmlns:wp14="http://schemas.microsoft.com/office/word/2010/wordprocessingDrawing" xmlns:wp="http://schemas.openxmlformats.org/drawingml/2006/wordprocessingDrawing" xmlns:w10="urn:schemas-microsoft-com:office:word" xmlns:w="http://schemas.openxmlformats.org/wordprocessingml/2006/main" xmlns:w14="http://schemas.microsoft.com/office/word/2010/wordml" xmlns:wpg="http://schemas.microsoft.com/office/word/2010/wordprocessingGroup" xmlns:wpi="http://schemas.microsoft.com/office/word/2010/wordprocessingInk" xmlns:wne="http://schemas.microsoft.com/office/word/2006/wordml" xmlns:wps="http://schemas.microsoft.com/office/word/2010/wordprocessingShape" mc:Ignorable="w14 wp14">
   <w:abstractNum w:abstractNumId="0">
     <w:nsid w:val="00000002"/>
     <w:multiLevelType w:val="multilevel"/>
@@ -11117,7 +11208,7 @@
 </file>
 
 <file path=word/styles.xml><?xml version="1.0" encoding="utf-8"?>
-<w:styles xmlns:r="http://schemas.openxmlformats.org/officeDocument/2006/relationships" xmlns:w="http://schemas.openxmlformats.org/wordprocessingml/2006/main">
+<w:styles xmlns:mc="http://schemas.openxmlformats.org/markup-compatibility/2006" xmlns:r="http://schemas.openxmlformats.org/officeDocument/2006/relationships" xmlns:w="http://schemas.openxmlformats.org/wordprocessingml/2006/main" xmlns:w14="http://schemas.microsoft.com/office/word/2010/wordml" mc:Ignorable="w14">
   <w:docDefaults>
     <w:rPrDefault>
       <w:rPr>
@@ -11139,7 +11230,7 @@
     <w:lsdException w:name="heading 2" w:uiPriority="9" w:qFormat="1"/>
     <w:lsdException w:name="heading 3" w:uiPriority="9" w:qFormat="1"/>
     <w:lsdException w:name="heading 4" w:uiPriority="9" w:qFormat="1"/>
-    <w:lsdException w:name="heading 5" w:uiPriority="9"/>
+    <w:lsdException w:name="heading 5" w:uiPriority="9" w:qFormat="1"/>
     <w:lsdException w:name="heading 6" w:uiPriority="9" w:qFormat="1"/>
     <w:lsdException w:name="heading 7" w:uiPriority="9" w:qFormat="1"/>
     <w:lsdException w:name="heading 8" w:uiPriority="9" w:qFormat="1"/>
@@ -11388,6 +11479,7 @@
     <w:uiPriority w:val="9"/>
     <w:semiHidden/>
     <w:unhideWhenUsed/>
+    <w:qFormat/>
     <w:rsid w:val="0098569A"/>
     <w:pPr>
       <w:keepNext/>
@@ -11525,7 +11617,6 @@
     <w:uiPriority w:val="99"/>
     <w:semiHidden/>
     <w:unhideWhenUsed/>
-    <w:qFormat/>
     <w:tblPr>
       <w:tblInd w:w="0" w:type="dxa"/>
       <w:tblCellMar>
@@ -11842,11 +11933,11 @@
       <w:lang w:eastAsia="de-CH"/>
     </w:rPr>
   </w:style>
-  <w:style w:type="paragraph" w:styleId="Anfhrungszeichen">
+  <w:style w:type="paragraph" w:styleId="Zitat">
     <w:name w:val="Quote"/>
     <w:basedOn w:val="Standard"/>
     <w:next w:val="Standard"/>
-    <w:link w:val="AnfhrungszeichenZchn"/>
+    <w:link w:val="ZitatZchn"/>
     <w:uiPriority w:val="29"/>
     <w:qFormat/>
     <w:rsid w:val="00910194"/>
@@ -11895,10 +11986,10 @@
       <w:szCs w:val="24"/>
     </w:rPr>
   </w:style>
-  <w:style w:type="character" w:customStyle="1" w:styleId="AnfhrungszeichenZchn">
-    <w:name w:val="Anführungszeichen Zchn"/>
+  <w:style w:type="character" w:customStyle="1" w:styleId="ZitatZchn">
+    <w:name w:val="Zitat Zchn"/>
     <w:basedOn w:val="Absatz-Standardschriftart"/>
-    <w:link w:val="Anfhrungszeichen"/>
+    <w:link w:val="Zitat"/>
     <w:uiPriority w:val="29"/>
     <w:rsid w:val="00910194"/>
     <w:rPr>
@@ -11966,7 +12057,7 @@
       <w:jc w:val="left"/>
     </w:pPr>
   </w:style>
-  <w:style w:type="table" w:styleId="Tabellengitternetz">
+  <w:style w:type="table" w:styleId="Tabellenraster">
     <w:name w:val="Table Grid"/>
     <w:basedOn w:val="NormaleTabelle"/>
     <w:uiPriority w:val="59"/>
@@ -14015,6 +14106,86 @@
 </file>
 
 <file path=customXml/itemProps10.xml><?xml version="1.0" encoding="utf-8"?>
+<ds:datastoreItem xmlns:ds="http://schemas.openxmlformats.org/officeDocument/2006/customXml" ds:itemID="{62A1C0B4-EDFA-47BD-81E4-0A706ACC52DC}">
+  <ds:schemaRefs>
+    <ds:schemaRef ds:uri="http://schemas.openxmlformats.org/officeDocument/2006/bibliography"/>
+  </ds:schemaRefs>
+</ds:datastoreItem>
+</file>
+
+<file path=customXml/itemProps11.xml><?xml version="1.0" encoding="utf-8"?>
+<ds:datastoreItem xmlns:ds="http://schemas.openxmlformats.org/officeDocument/2006/customXml" ds:itemID="{38826A26-A085-4D48-BD1F-ABB1C01DAE9C}">
+  <ds:schemaRefs>
+    <ds:schemaRef ds:uri="http://schemas.openxmlformats.org/officeDocument/2006/bibliography"/>
+  </ds:schemaRefs>
+</ds:datastoreItem>
+</file>
+
+<file path=customXml/itemProps12.xml><?xml version="1.0" encoding="utf-8"?>
+<ds:datastoreItem xmlns:ds="http://schemas.openxmlformats.org/officeDocument/2006/customXml" ds:itemID="{6BC38162-3329-43B8-B41B-5C282512FBA2}">
+  <ds:schemaRefs>
+    <ds:schemaRef ds:uri="http://schemas.openxmlformats.org/officeDocument/2006/bibliography"/>
+  </ds:schemaRefs>
+</ds:datastoreItem>
+</file>
+
+<file path=customXml/itemProps13.xml><?xml version="1.0" encoding="utf-8"?>
+<ds:datastoreItem xmlns:ds="http://schemas.openxmlformats.org/officeDocument/2006/customXml" ds:itemID="{70C3EB5B-7C77-4E75-9381-00E1E643795C}">
+  <ds:schemaRefs>
+    <ds:schemaRef ds:uri="http://schemas.openxmlformats.org/officeDocument/2006/bibliography"/>
+  </ds:schemaRefs>
+</ds:datastoreItem>
+</file>
+
+<file path=customXml/itemProps14.xml><?xml version="1.0" encoding="utf-8"?>
+<ds:datastoreItem xmlns:ds="http://schemas.openxmlformats.org/officeDocument/2006/customXml" ds:itemID="{F4A8626F-4E74-4EAF-B037-1629926BB354}">
+  <ds:schemaRefs>
+    <ds:schemaRef ds:uri="http://schemas.openxmlformats.org/officeDocument/2006/bibliography"/>
+  </ds:schemaRefs>
+</ds:datastoreItem>
+</file>
+
+<file path=customXml/itemProps15.xml><?xml version="1.0" encoding="utf-8"?>
+<ds:datastoreItem xmlns:ds="http://schemas.openxmlformats.org/officeDocument/2006/customXml" ds:itemID="{FECB97C6-B6F0-4A25-A2C7-F8A92C4D925C}">
+  <ds:schemaRefs>
+    <ds:schemaRef ds:uri="http://schemas.openxmlformats.org/officeDocument/2006/bibliography"/>
+  </ds:schemaRefs>
+</ds:datastoreItem>
+</file>
+
+<file path=customXml/itemProps2.xml><?xml version="1.0" encoding="utf-8"?>
+<ds:datastoreItem xmlns:ds="http://schemas.openxmlformats.org/officeDocument/2006/customXml" ds:itemID="{CE7116A5-A88B-467F-A4EF-4C8AFF50282F}">
+  <ds:schemaRefs>
+    <ds:schemaRef ds:uri="http://schemas.openxmlformats.org/officeDocument/2006/bibliography"/>
+  </ds:schemaRefs>
+</ds:datastoreItem>
+</file>
+
+<file path=customXml/itemProps3.xml><?xml version="1.0" encoding="utf-8"?>
+<ds:datastoreItem xmlns:ds="http://schemas.openxmlformats.org/officeDocument/2006/customXml" ds:itemID="{CED30428-5844-4B8F-B50D-A0476AF2E646}">
+  <ds:schemaRefs>
+    <ds:schemaRef ds:uri="http://schemas.openxmlformats.org/officeDocument/2006/bibliography"/>
+  </ds:schemaRefs>
+</ds:datastoreItem>
+</file>
+
+<file path=customXml/itemProps4.xml><?xml version="1.0" encoding="utf-8"?>
+<ds:datastoreItem xmlns:ds="http://schemas.openxmlformats.org/officeDocument/2006/customXml" ds:itemID="{63563F69-31E2-4E79-9F28-187D50EF6A57}">
+  <ds:schemaRefs>
+    <ds:schemaRef ds:uri="http://schemas.openxmlformats.org/officeDocument/2006/bibliography"/>
+  </ds:schemaRefs>
+</ds:datastoreItem>
+</file>
+
+<file path=customXml/itemProps5.xml><?xml version="1.0" encoding="utf-8"?>
+<ds:datastoreItem xmlns:ds="http://schemas.openxmlformats.org/officeDocument/2006/customXml" ds:itemID="{253D6250-03D8-4DEC-A75A-BD36FA2F0AFE}">
+  <ds:schemaRefs>
+    <ds:schemaRef ds:uri="http://schemas.openxmlformats.org/officeDocument/2006/bibliography"/>
+  </ds:schemaRefs>
+</ds:datastoreItem>
+</file>
+
+<file path=customXml/itemProps6.xml><?xml version="1.0" encoding="utf-8"?>
 <ds:datastoreItem xmlns:ds="http://schemas.openxmlformats.org/officeDocument/2006/customXml" ds:itemID="{8A117A99-7F87-44D9-9CA3-4F807CD0BC73}">
   <ds:schemaRefs>
     <ds:schemaRef ds:uri="http://schemas.openxmlformats.org/officeDocument/2006/bibliography"/>
@@ -14022,63 +14193,7 @@
 </ds:datastoreItem>
 </file>
 
-<file path=customXml/itemProps11.xml><?xml version="1.0" encoding="utf-8"?>
-<ds:datastoreItem xmlns:ds="http://schemas.openxmlformats.org/officeDocument/2006/customXml" ds:itemID="{CED30428-5844-4B8F-B50D-A0476AF2E646}">
-  <ds:schemaRefs>
-    <ds:schemaRef ds:uri="http://schemas.openxmlformats.org/officeDocument/2006/bibliography"/>
-  </ds:schemaRefs>
-</ds:datastoreItem>
-</file>
-
-<file path=customXml/itemProps12.xml><?xml version="1.0" encoding="utf-8"?>
-<ds:datastoreItem xmlns:ds="http://schemas.openxmlformats.org/officeDocument/2006/customXml" ds:itemID="{009362EB-0375-425B-AFFC-3D9B915F7DCD}">
-  <ds:schemaRefs>
-    <ds:schemaRef ds:uri="http://schemas.openxmlformats.org/officeDocument/2006/bibliography"/>
-  </ds:schemaRefs>
-</ds:datastoreItem>
-</file>
-
-<file path=customXml/itemProps13.xml><?xml version="1.0" encoding="utf-8"?>
-<ds:datastoreItem xmlns:ds="http://schemas.openxmlformats.org/officeDocument/2006/customXml" ds:itemID="{0F5AC3BD-4FBA-48F4-A3AC-4FC470C737ED}">
-  <ds:schemaRefs>
-    <ds:schemaRef ds:uri="http://schemas.openxmlformats.org/officeDocument/2006/bibliography"/>
-  </ds:schemaRefs>
-</ds:datastoreItem>
-</file>
-
-<file path=customXml/itemProps14.xml><?xml version="1.0" encoding="utf-8"?>
-<ds:datastoreItem xmlns:ds="http://schemas.openxmlformats.org/officeDocument/2006/customXml" ds:itemID="{F25FEE76-AD6B-416D-9D0A-76C6D3C11250}">
-  <ds:schemaRefs>
-    <ds:schemaRef ds:uri="http://schemas.openxmlformats.org/officeDocument/2006/bibliography"/>
-  </ds:schemaRefs>
-</ds:datastoreItem>
-</file>
-
-<file path=customXml/itemProps15.xml><?xml version="1.0" encoding="utf-8"?>
-<ds:datastoreItem xmlns:ds="http://schemas.openxmlformats.org/officeDocument/2006/customXml" ds:itemID="{253D6250-03D8-4DEC-A75A-BD36FA2F0AFE}">
-  <ds:schemaRefs>
-    <ds:schemaRef ds:uri="http://schemas.openxmlformats.org/officeDocument/2006/bibliography"/>
-  </ds:schemaRefs>
-</ds:datastoreItem>
-</file>
-
-<file path=customXml/itemProps2.xml><?xml version="1.0" encoding="utf-8"?>
-<ds:datastoreItem xmlns:ds="http://schemas.openxmlformats.org/officeDocument/2006/customXml" ds:itemID="{AC130559-F5EE-48AA-9D24-372DDE7B87A5}">
-  <ds:schemaRefs>
-    <ds:schemaRef ds:uri="http://schemas.openxmlformats.org/officeDocument/2006/bibliography"/>
-  </ds:schemaRefs>
-</ds:datastoreItem>
-</file>
-
-<file path=customXml/itemProps3.xml><?xml version="1.0" encoding="utf-8"?>
-<ds:datastoreItem xmlns:ds="http://schemas.openxmlformats.org/officeDocument/2006/customXml" ds:itemID="{EC901C47-A801-4667-8031-879192DB4809}">
-  <ds:schemaRefs>
-    <ds:schemaRef ds:uri="http://schemas.openxmlformats.org/officeDocument/2006/bibliography"/>
-  </ds:schemaRefs>
-</ds:datastoreItem>
-</file>
-
-<file path=customXml/itemProps4.xml><?xml version="1.0" encoding="utf-8"?>
+<file path=customXml/itemProps7.xml><?xml version="1.0" encoding="utf-8"?>
 <ds:datastoreItem xmlns:ds="http://schemas.openxmlformats.org/officeDocument/2006/customXml" ds:itemID="{58900860-6A26-4035-9AA8-9B68D987C431}">
   <ds:schemaRefs>
     <ds:schemaRef ds:uri="http://schemas.openxmlformats.org/officeDocument/2006/bibliography"/>
@@ -14086,32 +14201,8 @@
 </ds:datastoreItem>
 </file>
 
-<file path=customXml/itemProps5.xml><?xml version="1.0" encoding="utf-8"?>
-<ds:datastoreItem xmlns:ds="http://schemas.openxmlformats.org/officeDocument/2006/customXml" ds:itemID="{63563F69-31E2-4E79-9F28-187D50EF6A57}">
-  <ds:schemaRefs>
-    <ds:schemaRef ds:uri="http://schemas.openxmlformats.org/officeDocument/2006/bibliography"/>
-  </ds:schemaRefs>
-</ds:datastoreItem>
-</file>
-
-<file path=customXml/itemProps6.xml><?xml version="1.0" encoding="utf-8"?>
-<ds:datastoreItem xmlns:ds="http://schemas.openxmlformats.org/officeDocument/2006/customXml" ds:itemID="{CE7116A5-A88B-467F-A4EF-4C8AFF50282F}">
-  <ds:schemaRefs>
-    <ds:schemaRef ds:uri="http://schemas.openxmlformats.org/officeDocument/2006/bibliography"/>
-  </ds:schemaRefs>
-</ds:datastoreItem>
-</file>
-
-<file path=customXml/itemProps7.xml><?xml version="1.0" encoding="utf-8"?>
-<ds:datastoreItem xmlns:ds="http://schemas.openxmlformats.org/officeDocument/2006/customXml" ds:itemID="{5E4E3FCD-224C-432D-8119-256EB04F221E}">
-  <ds:schemaRefs>
-    <ds:schemaRef ds:uri="http://schemas.openxmlformats.org/officeDocument/2006/bibliography"/>
-  </ds:schemaRefs>
-</ds:datastoreItem>
-</file>
-
 <file path=customXml/itemProps8.xml><?xml version="1.0" encoding="utf-8"?>
-<ds:datastoreItem xmlns:ds="http://schemas.openxmlformats.org/officeDocument/2006/customXml" ds:itemID="{62A1C0B4-EDFA-47BD-81E4-0A706ACC52DC}">
+<ds:datastoreItem xmlns:ds="http://schemas.openxmlformats.org/officeDocument/2006/customXml" ds:itemID="{5DFB666F-5598-4E03-80AB-8363AC19D6FC}">
   <ds:schemaRefs>
     <ds:schemaRef ds:uri="http://schemas.openxmlformats.org/officeDocument/2006/bibliography"/>
   </ds:schemaRefs>
@@ -14119,7 +14210,7 @@
 </file>
 
 <file path=customXml/itemProps9.xml><?xml version="1.0" encoding="utf-8"?>
-<ds:datastoreItem xmlns:ds="http://schemas.openxmlformats.org/officeDocument/2006/customXml" ds:itemID="{5DFB666F-5598-4E03-80AB-8363AC19D6FC}">
+<ds:datastoreItem xmlns:ds="http://schemas.openxmlformats.org/officeDocument/2006/customXml" ds:itemID="{F25FEE76-AD6B-416D-9D0A-76C6D3C11250}">
   <ds:schemaRefs>
     <ds:schemaRef ds:uri="http://schemas.openxmlformats.org/officeDocument/2006/bibliography"/>
   </ds:schemaRefs>

</xml_diff>

<commit_message>
changed "v1.0, v1.1,v 1.2" to "v1.0, v1.1, v1.2" in project doc attachment description
</commit_message>
<xml_diff>
--- a/docs/Projekt-Doku/Projektdoku.docx
+++ b/docs/Projekt-Doku/Projektdoku.docx
@@ -1,6 +1,6 @@
 
 <file path=word/document.xml><?xml version="1.0" encoding="utf-8"?>
-<w:document xmlns:wpc="http://schemas.microsoft.com/office/word/2010/wordprocessingCanvas" xmlns:mc="http://schemas.openxmlformats.org/markup-compatibility/2006" xmlns:o="urn:schemas-microsoft-com:office:office" xmlns:r="http://schemas.openxmlformats.org/officeDocument/2006/relationships" xmlns:m="http://schemas.openxmlformats.org/officeDocument/2006/math" xmlns:v="urn:schemas-microsoft-com:vml" xmlns:wp14="http://schemas.microsoft.com/office/word/2010/wordprocessingDrawing" xmlns:wp="http://schemas.openxmlformats.org/drawingml/2006/wordprocessingDrawing" xmlns:w10="urn:schemas-microsoft-com:office:word" xmlns:w="http://schemas.openxmlformats.org/wordprocessingml/2006/main" xmlns:w14="http://schemas.microsoft.com/office/word/2010/wordml" xmlns:wpg="http://schemas.microsoft.com/office/word/2010/wordprocessingGroup" xmlns:wpi="http://schemas.microsoft.com/office/word/2010/wordprocessingInk" xmlns:wne="http://schemas.microsoft.com/office/word/2006/wordml" xmlns:wps="http://schemas.microsoft.com/office/word/2010/wordprocessingShape" mc:Ignorable="w14 wp14">
+<w:document xmlns:ve="http://schemas.openxmlformats.org/markup-compatibility/2006" xmlns:o="urn:schemas-microsoft-com:office:office" xmlns:r="http://schemas.openxmlformats.org/officeDocument/2006/relationships" xmlns:m="http://schemas.openxmlformats.org/officeDocument/2006/math" xmlns:v="urn:schemas-microsoft-com:vml" xmlns:wp="http://schemas.openxmlformats.org/drawingml/2006/wordprocessingDrawing" xmlns:w10="urn:schemas-microsoft-com:office:word" xmlns:w="http://schemas.openxmlformats.org/wordprocessingml/2006/main" xmlns:wne="http://schemas.microsoft.com/office/word/2006/wordml">
   <w:body>
     <w:p>
       <w:pPr>
@@ -111,10 +111,10 @@
                     </pic:cNvPicPr>
                   </pic:nvPicPr>
                   <pic:blipFill>
-                    <a:blip r:embed="rId23">
+                    <a:blip r:embed="rId22" cstate="print">
                       <a:extLst>
                         <a:ext uri="{28A0092B-C50C-407E-A947-70E740481C1C}">
-                          <a14:useLocalDpi xmlns:a14="http://schemas.microsoft.com/office/drawing/2010/main" val="0"/>
+                          <a14:useLocalDpi xmlns:a14="http://schemas.microsoft.com/office/drawing/2010/main" xmlns:wps="http://schemas.microsoft.com/office/word/2010/wordprocessingShape" xmlns:wpi="http://schemas.microsoft.com/office/word/2010/wordprocessingInk" xmlns:wpg="http://schemas.microsoft.com/office/word/2010/wordprocessingGroup" xmlns:w14="http://schemas.microsoft.com/office/word/2010/wordml" xmlns:w="http://schemas.openxmlformats.org/wordprocessingml/2006/main" xmlns:w10="urn:schemas-microsoft-com:office:word" xmlns:wp14="http://schemas.microsoft.com/office/word/2010/wordprocessingDrawing" xmlns:v="urn:schemas-microsoft-com:vml" xmlns:o="urn:schemas-microsoft-com:office:office" xmlns:mc="http://schemas.openxmlformats.org/markup-compatibility/2006" xmlns:wpc="http://schemas.microsoft.com/office/word/2010/wordprocessingCanvas" xmlns="" val="0"/>
                         </a:ext>
                       </a:extLst>
                     </a:blip>
@@ -162,7 +162,7 @@
         </w:rPr>
         <w:t xml:space="preserve">Website: </w:t>
       </w:r>
-      <w:hyperlink r:id="rId24" w:history="1">
+      <w:hyperlink r:id="rId23" w:history="1">
         <w:r>
           <w:rPr>
             <w:rStyle w:val="Hyperlink"/>
@@ -237,7 +237,7 @@
           <w:rFonts w:cstheme="minorHAnsi"/>
         </w:rPr>
         <w:sectPr>
-          <w:headerReference w:type="first" r:id="rId25"/>
+          <w:headerReference w:type="first" r:id="rId24"/>
           <w:pgSz w:w="11906" w:h="16838"/>
           <w:pgMar w:top="1669" w:right="1133" w:bottom="1276" w:left="1417" w:header="708" w:footer="708" w:gutter="0"/>
           <w:cols w:space="708"/>
@@ -2549,11 +2549,11 @@
     <w:p>
       <w:pPr>
         <w:sectPr>
-          <w:headerReference w:type="even" r:id="rId26"/>
-          <w:headerReference w:type="default" r:id="rId27"/>
-          <w:footerReference w:type="even" r:id="rId28"/>
-          <w:footerReference w:type="default" r:id="rId29"/>
-          <w:headerReference w:type="first" r:id="rId30"/>
+          <w:headerReference w:type="even" r:id="rId25"/>
+          <w:headerReference w:type="default" r:id="rId26"/>
+          <w:footerReference w:type="even" r:id="rId27"/>
+          <w:footerReference w:type="default" r:id="rId28"/>
+          <w:headerReference w:type="first" r:id="rId29"/>
           <w:pgSz w:w="11906" w:h="16838"/>
           <w:pgMar w:top="1669" w:right="1133" w:bottom="1276" w:left="1417" w:header="708" w:footer="708" w:gutter="0"/>
           <w:pgNumType w:fmt="upperRoman" w:start="1"/>
@@ -2751,13 +2751,27 @@
         <w:rPr>
           <w:rFonts w:cstheme="minorHAnsi"/>
         </w:rPr>
-        <w:t xml:space="preserve"> E</w:t>
-      </w:r>
-      <w:r>
-        <w:rPr>
-          <w:rFonts w:cstheme="minorHAnsi"/>
-        </w:rPr>
-        <w:t>ggs) über das ganze Semester hi</w:t>
+        <w:t xml:space="preserve"> </w:t>
+      </w:r>
+      <w:proofErr w:type="spellStart"/>
+      <w:r>
+        <w:rPr>
+          <w:rFonts w:cstheme="minorHAnsi"/>
+        </w:rPr>
+        <w:t>E</w:t>
+      </w:r>
+      <w:r>
+        <w:rPr>
+          <w:rFonts w:cstheme="minorHAnsi"/>
+        </w:rPr>
+        <w:t>ggs</w:t>
+      </w:r>
+      <w:proofErr w:type="spellEnd"/>
+      <w:r>
+        <w:rPr>
+          <w:rFonts w:cstheme="minorHAnsi"/>
+        </w:rPr>
+        <w:t>) über das ganze Semester hi</w:t>
       </w:r>
       <w:r>
         <w:rPr>
@@ -2963,10 +2977,10 @@
                     </pic:cNvPicPr>
                   </pic:nvPicPr>
                   <pic:blipFill>
-                    <a:blip r:embed="rId31" cstate="print">
+                    <a:blip r:embed="rId30" cstate="print">
                       <a:extLst>
                         <a:ext uri="{28A0092B-C50C-407E-A947-70E740481C1C}">
-                          <a14:useLocalDpi xmlns:a14="http://schemas.microsoft.com/office/drawing/2010/main" val="0"/>
+                          <a14:useLocalDpi xmlns:a14="http://schemas.microsoft.com/office/drawing/2010/main" xmlns:wps="http://schemas.microsoft.com/office/word/2010/wordprocessingShape" xmlns:wpi="http://schemas.microsoft.com/office/word/2010/wordprocessingInk" xmlns:wpg="http://schemas.microsoft.com/office/word/2010/wordprocessingGroup" xmlns:w14="http://schemas.microsoft.com/office/word/2010/wordml" xmlns:w="http://schemas.openxmlformats.org/wordprocessingml/2006/main" xmlns:w10="urn:schemas-microsoft-com:office:word" xmlns:wp14="http://schemas.microsoft.com/office/word/2010/wordprocessingDrawing" xmlns:v="urn:schemas-microsoft-com:vml" xmlns:o="urn:schemas-microsoft-com:office:office" xmlns:mc="http://schemas.openxmlformats.org/markup-compatibility/2006" xmlns:wpc="http://schemas.microsoft.com/office/word/2010/wordprocessingCanvas" xmlns="" val="0"/>
                         </a:ext>
                       </a:extLst>
                     </a:blip>
@@ -3647,10 +3661,10 @@
                     <pic:cNvPicPr/>
                   </pic:nvPicPr>
                   <pic:blipFill>
-                    <a:blip r:embed="rId32" cstate="print">
+                    <a:blip r:embed="rId31" cstate="print">
                       <a:extLst>
                         <a:ext uri="{28A0092B-C50C-407E-A947-70E740481C1C}">
-                          <a14:useLocalDpi xmlns:a14="http://schemas.microsoft.com/office/drawing/2010/main" val="0"/>
+                          <a14:useLocalDpi xmlns:a14="http://schemas.microsoft.com/office/drawing/2010/main" xmlns:wps="http://schemas.microsoft.com/office/word/2010/wordprocessingShape" xmlns:wpi="http://schemas.microsoft.com/office/word/2010/wordprocessingInk" xmlns:wpg="http://schemas.microsoft.com/office/word/2010/wordprocessingGroup" xmlns:w14="http://schemas.microsoft.com/office/word/2010/wordml" xmlns:w="http://schemas.openxmlformats.org/wordprocessingml/2006/main" xmlns:w10="urn:schemas-microsoft-com:office:word" xmlns:wp14="http://schemas.microsoft.com/office/word/2010/wordprocessingDrawing" xmlns:v="urn:schemas-microsoft-com:vml" xmlns:o="urn:schemas-microsoft-com:office:office" xmlns:mc="http://schemas.openxmlformats.org/markup-compatibility/2006" xmlns:wpc="http://schemas.microsoft.com/office/word/2010/wordprocessingCanvas" xmlns="" val="0"/>
                         </a:ext>
                       </a:extLst>
                     </a:blip>
@@ -3845,46 +3859,46 @@
       <w:r>
         <w:t xml:space="preserve"> (</w:t>
       </w:r>
+      <w:hyperlink r:id="rId32" w:history="1">
+        <w:r>
+          <w:rPr>
+            <w:rStyle w:val="Hyperlink"/>
+          </w:rPr>
+          <w:t>git-scm.com</w:t>
+        </w:r>
+      </w:hyperlink>
+      <w:r>
+        <w:t>) zu verwenden, da ein Sof</w:t>
+      </w:r>
+      <w:r>
+        <w:t>t</w:t>
+      </w:r>
+      <w:r>
+        <w:t>w</w:t>
+      </w:r>
+      <w:r>
+        <w:t xml:space="preserve">areprojekt in dieser Grössenordnung und mit vier Teammitgliedern ohne Versionskontrollsystem kaum </w:t>
+      </w:r>
+      <w:r>
+        <w:t>realisierbar ist.</w:t>
+      </w:r>
+    </w:p>
+    <w:p>
+      <w:r>
+        <w:t xml:space="preserve">Das gesamte Projekt inklusive der Dokumentation ist auf dem Online-Projekt-Host </w:t>
+      </w:r>
+      <w:proofErr w:type="spellStart"/>
+      <w:r>
+        <w:rPr>
+          <w:i/>
+        </w:rPr>
+        <w:t>GitHub</w:t>
+      </w:r>
+      <w:proofErr w:type="spellEnd"/>
+      <w:r>
+        <w:t xml:space="preserve"> (</w:t>
+      </w:r>
       <w:hyperlink r:id="rId33" w:history="1">
-        <w:r>
-          <w:rPr>
-            <w:rStyle w:val="Hyperlink"/>
-          </w:rPr>
-          <w:t>git-scm.com</w:t>
-        </w:r>
-      </w:hyperlink>
-      <w:r>
-        <w:t>) zu verwenden, da ein Sof</w:t>
-      </w:r>
-      <w:r>
-        <w:t>t</w:t>
-      </w:r>
-      <w:r>
-        <w:t>w</w:t>
-      </w:r>
-      <w:r>
-        <w:t xml:space="preserve">areprojekt in dieser Grössenordnung und mit vier Teammitgliedern ohne Versionskontrollsystem kaum </w:t>
-      </w:r>
-      <w:r>
-        <w:t>realisierbar ist.</w:t>
-      </w:r>
-    </w:p>
-    <w:p>
-      <w:r>
-        <w:t xml:space="preserve">Das gesamte Projekt inklusive der Dokumentation ist auf dem Online-Projekt-Host </w:t>
-      </w:r>
-      <w:proofErr w:type="spellStart"/>
-      <w:r>
-        <w:rPr>
-          <w:i/>
-        </w:rPr>
-        <w:t>GitHub</w:t>
-      </w:r>
-      <w:proofErr w:type="spellEnd"/>
-      <w:r>
-        <w:t xml:space="preserve"> (</w:t>
-      </w:r>
-      <w:hyperlink r:id="rId34" w:history="1">
         <w:r>
           <w:rPr>
             <w:rStyle w:val="Hyperlink"/>
@@ -3969,7 +3983,7 @@
                     </pic:cNvPicPr>
                   </pic:nvPicPr>
                   <pic:blipFill>
-                    <a:blip r:embed="rId35" cstate="print"/>
+                    <a:blip r:embed="rId34" cstate="print"/>
                     <a:srcRect/>
                     <a:stretch>
                       <a:fillRect/>
@@ -4216,26 +4230,26 @@
         </w:rPr>
         <w:t xml:space="preserve"> hier zu finden: </w:t>
       </w:r>
+      <w:hyperlink r:id="rId35" w:history="1">
+        <w:r>
+          <w:rPr>
+            <w:rStyle w:val="Hyperlink"/>
+          </w:rPr>
+          <w:t>github.com/stocyr/LaserChess</w:t>
+        </w:r>
+      </w:hyperlink>
+      <w:r>
+        <w:t xml:space="preserve">. Die </w:t>
+      </w:r>
+      <w:proofErr w:type="spellStart"/>
+      <w:r>
+        <w:t>Issue</w:t>
+      </w:r>
+      <w:proofErr w:type="spellEnd"/>
+      <w:r>
+        <w:t xml:space="preserve">-Liste findet man hier: </w:t>
+      </w:r>
       <w:hyperlink r:id="rId36" w:history="1">
-        <w:r>
-          <w:rPr>
-            <w:rStyle w:val="Hyperlink"/>
-          </w:rPr>
-          <w:t>github.com/stocyr/LaserChess</w:t>
-        </w:r>
-      </w:hyperlink>
-      <w:r>
-        <w:t xml:space="preserve">. Die </w:t>
-      </w:r>
-      <w:proofErr w:type="spellStart"/>
-      <w:r>
-        <w:t>Issue</w:t>
-      </w:r>
-      <w:proofErr w:type="spellEnd"/>
-      <w:r>
-        <w:t xml:space="preserve">-Liste findet man hier: </w:t>
-      </w:r>
-      <w:hyperlink r:id="rId37" w:history="1">
         <w:r>
           <w:rPr>
             <w:rStyle w:val="Hyperlink"/>
@@ -4887,10 +4901,10 @@
                     </pic:cNvPicPr>
                   </pic:nvPicPr>
                   <pic:blipFill>
-                    <a:blip r:embed="rId38" cstate="print">
+                    <a:blip r:embed="rId37" cstate="print">
                       <a:extLst>
                         <a:ext uri="{28A0092B-C50C-407E-A947-70E740481C1C}">
-                          <a14:useLocalDpi xmlns:a14="http://schemas.microsoft.com/office/drawing/2010/main" val="0"/>
+                          <a14:useLocalDpi xmlns:a14="http://schemas.microsoft.com/office/drawing/2010/main" xmlns:wps="http://schemas.microsoft.com/office/word/2010/wordprocessingShape" xmlns:wpi="http://schemas.microsoft.com/office/word/2010/wordprocessingInk" xmlns:wpg="http://schemas.microsoft.com/office/word/2010/wordprocessingGroup" xmlns:w14="http://schemas.microsoft.com/office/word/2010/wordml" xmlns:w="http://schemas.openxmlformats.org/wordprocessingml/2006/main" xmlns:w10="urn:schemas-microsoft-com:office:word" xmlns:wp14="http://schemas.microsoft.com/office/word/2010/wordprocessingDrawing" xmlns:v="urn:schemas-microsoft-com:vml" xmlns:o="urn:schemas-microsoft-com:office:office" xmlns:mc="http://schemas.openxmlformats.org/markup-compatibility/2006" xmlns:wpc="http://schemas.microsoft.com/office/word/2010/wordprocessingCanvas" xmlns="" val="0"/>
                         </a:ext>
                       </a:extLst>
                     </a:blip>
@@ -5338,7 +5352,7 @@
         </w:rPr>
         <w:t xml:space="preserve"> jedes Files auf </w:t>
       </w:r>
-      <w:hyperlink r:id="rId39" w:history="1">
+      <w:hyperlink r:id="rId38" w:history="1">
         <w:r>
           <w:rPr>
             <w:rStyle w:val="Hyperlink"/>
@@ -5491,7 +5505,7 @@
                     </pic:cNvPicPr>
                   </pic:nvPicPr>
                   <pic:blipFill>
-                    <a:blip r:embed="rId40" cstate="print"/>
+                    <a:blip r:embed="rId39" cstate="print"/>
                     <a:srcRect/>
                     <a:stretch>
                       <a:fillRect/>
@@ -5711,7 +5725,23 @@
           <w:rFonts w:cstheme="minorHAnsi"/>
           <w:color w:val="FF0000"/>
         </w:rPr>
-        <w:t xml:space="preserve"> Struktogramm/</w:t>
+        <w:t xml:space="preserve"> </w:t>
+      </w:r>
+      <w:proofErr w:type="spellStart"/>
+      <w:r>
+        <w:rPr>
+          <w:rFonts w:cstheme="minorHAnsi"/>
+          <w:color w:val="FF0000"/>
+        </w:rPr>
+        <w:t>Struktogramm</w:t>
+      </w:r>
+      <w:proofErr w:type="spellEnd"/>
+      <w:r>
+        <w:rPr>
+          <w:rFonts w:cstheme="minorHAnsi"/>
+          <w:color w:val="FF0000"/>
+        </w:rPr>
+        <w:t>/</w:t>
       </w:r>
       <w:proofErr w:type="spellStart"/>
       <w:r>
@@ -6042,10 +6072,10 @@
                     </pic:cNvPicPr>
                   </pic:nvPicPr>
                   <pic:blipFill>
-                    <a:blip r:embed="rId41" cstate="print">
+                    <a:blip r:embed="rId40" cstate="print">
                       <a:extLst>
                         <a:ext uri="{28A0092B-C50C-407E-A947-70E740481C1C}">
-                          <a14:useLocalDpi xmlns:a14="http://schemas.microsoft.com/office/drawing/2010/main" val="0"/>
+                          <a14:useLocalDpi xmlns:a14="http://schemas.microsoft.com/office/drawing/2010/main" xmlns:wps="http://schemas.microsoft.com/office/word/2010/wordprocessingShape" xmlns:wpi="http://schemas.microsoft.com/office/word/2010/wordprocessingInk" xmlns:wpg="http://schemas.microsoft.com/office/word/2010/wordprocessingGroup" xmlns:w14="http://schemas.microsoft.com/office/word/2010/wordml" xmlns:w="http://schemas.openxmlformats.org/wordprocessingml/2006/main" xmlns:w10="urn:schemas-microsoft-com:office:word" xmlns:wp14="http://schemas.microsoft.com/office/word/2010/wordprocessingDrawing" xmlns:v="urn:schemas-microsoft-com:vml" xmlns:o="urn:schemas-microsoft-com:office:office" xmlns:mc="http://schemas.openxmlformats.org/markup-compatibility/2006" xmlns:wpc="http://schemas.microsoft.com/office/word/2010/wordprocessingCanvas" xmlns="" val="0"/>
                         </a:ext>
                       </a:extLst>
                     </a:blip>
@@ -6312,10 +6342,10 @@
                     </pic:cNvPicPr>
                   </pic:nvPicPr>
                   <pic:blipFill>
-                    <a:blip r:embed="rId42" cstate="print">
+                    <a:blip r:embed="rId41" cstate="print">
                       <a:extLst>
                         <a:ext uri="{28A0092B-C50C-407E-A947-70E740481C1C}">
-                          <a14:useLocalDpi xmlns:a14="http://schemas.microsoft.com/office/drawing/2010/main" val="0"/>
+                          <a14:useLocalDpi xmlns:a14="http://schemas.microsoft.com/office/drawing/2010/main" xmlns:wps="http://schemas.microsoft.com/office/word/2010/wordprocessingShape" xmlns:wpi="http://schemas.microsoft.com/office/word/2010/wordprocessingInk" xmlns:wpg="http://schemas.microsoft.com/office/word/2010/wordprocessingGroup" xmlns:w14="http://schemas.microsoft.com/office/word/2010/wordml" xmlns:w="http://schemas.openxmlformats.org/wordprocessingml/2006/main" xmlns:w10="urn:schemas-microsoft-com:office:word" xmlns:wp14="http://schemas.microsoft.com/office/word/2010/wordprocessingDrawing" xmlns:v="urn:schemas-microsoft-com:vml" xmlns:o="urn:schemas-microsoft-com:office:office" xmlns:mc="http://schemas.openxmlformats.org/markup-compatibility/2006" xmlns:wpc="http://schemas.microsoft.com/office/word/2010/wordprocessingCanvas" xmlns="" val="0"/>
                         </a:ext>
                       </a:extLst>
                     </a:blip>
@@ -6564,10 +6594,10 @@
                     </pic:cNvPicPr>
                   </pic:nvPicPr>
                   <pic:blipFill>
-                    <a:blip r:embed="rId43" cstate="print">
+                    <a:blip r:embed="rId42" cstate="print">
                       <a:extLst>
                         <a:ext uri="{28A0092B-C50C-407E-A947-70E740481C1C}">
-                          <a14:useLocalDpi xmlns:a14="http://schemas.microsoft.com/office/drawing/2010/main" val="0"/>
+                          <a14:useLocalDpi xmlns:a14="http://schemas.microsoft.com/office/drawing/2010/main" xmlns:wps="http://schemas.microsoft.com/office/word/2010/wordprocessingShape" xmlns:wpi="http://schemas.microsoft.com/office/word/2010/wordprocessingInk" xmlns:wpg="http://schemas.microsoft.com/office/word/2010/wordprocessingGroup" xmlns:w14="http://schemas.microsoft.com/office/word/2010/wordml" xmlns:w="http://schemas.openxmlformats.org/wordprocessingml/2006/main" xmlns:w10="urn:schemas-microsoft-com:office:word" xmlns:wp14="http://schemas.microsoft.com/office/word/2010/wordprocessingDrawing" xmlns:v="urn:schemas-microsoft-com:vml" xmlns:o="urn:schemas-microsoft-com:office:office" xmlns:mc="http://schemas.openxmlformats.org/markup-compatibility/2006" xmlns:wpc="http://schemas.microsoft.com/office/word/2010/wordprocessingCanvas" xmlns="" val="0"/>
                         </a:ext>
                       </a:extLst>
                     </a:blip>
@@ -7195,7 +7225,13 @@
         <w:t>zuerst</w:t>
       </w:r>
       <w:r>
-        <w:t xml:space="preserve"> die Windows-Meldung</w:t>
+        <w:t xml:space="preserve"> die Wi</w:t>
+      </w:r>
+      <w:r>
+        <w:t>n</w:t>
+      </w:r>
+      <w:r>
+        <w:t>dows-Meldung</w:t>
       </w:r>
       <w:r>
         <w:t>, dass der</w:t>
@@ -7207,7 +7243,13 @@
         <w:t>endung kein Programm zugewiesen ist</w:t>
       </w:r>
       <w:r>
-        <w:t xml:space="preserve">, man kann aber den Punkt wählen "Programm aus einer Liste installierter Programme auswählen" und im folgenden Fenster mit "Durchsuchen..." die Datei "LaserChess.exe" an ihrem Speicherort wählen. Bei fehlerfreier </w:t>
+        <w:t>, man kann aber den Punkt wählen "Programm aus einer Liste installierter Programme auswählen" und im folgenden Fenster mit "Durchs</w:t>
+      </w:r>
+      <w:r>
+        <w:t>u</w:t>
+      </w:r>
+      <w:r>
+        <w:t xml:space="preserve">chen..." die Datei "LaserChess.exe" an ihrem Speicherort wählen. Bei fehlerfreier </w:t>
       </w:r>
       <w:proofErr w:type="spellStart"/>
       <w:r>
@@ -7243,10 +7285,12 @@
       <w:r>
         <w:t xml:space="preserve"> </w:t>
       </w:r>
+      <w:proofErr w:type="spellStart"/>
       <w:r>
         <w:t>Eggs</w:t>
       </w:r>
       <w:bookmarkEnd w:id="42"/>
+      <w:proofErr w:type="spellEnd"/>
     </w:p>
     <w:p>
       <w:r>
@@ -7270,13 +7314,13 @@
         <w:t>Erweiterungen</w:t>
       </w:r>
       <w:r>
-        <w:t xml:space="preserve"> einzubauen, welche im Haup</w:t>
-      </w:r>
-      <w:r>
-        <w:t>t</w:t>
-      </w:r>
-      <w:r>
-        <w:t xml:space="preserve">menu mit </w:t>
+        <w:t xml:space="preserve"> einzubauen, welche im Hauptm</w:t>
+      </w:r>
+      <w:r>
+        <w:t>e</w:t>
+      </w:r>
+      <w:r>
+        <w:t xml:space="preserve">nu mit </w:t>
       </w:r>
       <w:r>
         <w:t xml:space="preserve">bestimmten </w:t>
@@ -7297,13 +7341,13 @@
         <w:t xml:space="preserve"> werden können. Diese Tokens sind </w:t>
       </w:r>
       <w:r>
-        <w:t>irgendwo in diesem D</w:t>
-      </w:r>
-      <w:r>
-        <w:t>o</w:t>
-      </w:r>
-      <w:r>
-        <w:t>kument</w:t>
+        <w:t>irgendwo in diesem Dok</w:t>
+      </w:r>
+      <w:r>
+        <w:t>u</w:t>
+      </w:r>
+      <w:r>
+        <w:t>ment</w:t>
       </w:r>
       <w:r>
         <w:t xml:space="preserve"> zu finden… </w:t>
@@ -7528,7 +7572,21 @@
         <w:rPr>
           <w:rFonts w:cstheme="minorHAnsi"/>
         </w:rPr>
-        <w:t xml:space="preserve"> Eggs den Appetit </w:t>
+        <w:t xml:space="preserve"> </w:t>
+      </w:r>
+      <w:proofErr w:type="spellStart"/>
+      <w:r>
+        <w:rPr>
+          <w:rFonts w:cstheme="minorHAnsi"/>
+        </w:rPr>
+        <w:t>Eggs</w:t>
+      </w:r>
+      <w:proofErr w:type="spellEnd"/>
+      <w:r>
+        <w:rPr>
+          <w:rFonts w:cstheme="minorHAnsi"/>
+        </w:rPr>
+        <w:t xml:space="preserve"> den Appetit </w:t>
       </w:r>
       <w:r>
         <w:rPr>
@@ -7637,10 +7695,13 @@
         <w:t>1.1,</w:t>
       </w:r>
       <w:r>
+        <w:t xml:space="preserve"> </w:t>
+      </w:r>
+      <w:r>
         <w:t>v</w:t>
       </w:r>
       <w:r>
-        <w:t xml:space="preserve"> 1.2)</w:t>
+        <w:t>1.2)</w:t>
       </w:r>
     </w:p>
     <w:p>
@@ -7676,10 +7737,10 @@
       </w:r>
     </w:p>
     <w:sectPr>
-      <w:headerReference w:type="even" r:id="rId44"/>
-      <w:headerReference w:type="default" r:id="rId45"/>
-      <w:footerReference w:type="even" r:id="rId46"/>
-      <w:footerReference w:type="default" r:id="rId47"/>
+      <w:headerReference w:type="even" r:id="rId43"/>
+      <w:headerReference w:type="default" r:id="rId44"/>
+      <w:footerReference w:type="even" r:id="rId45"/>
+      <w:footerReference w:type="default" r:id="rId46"/>
       <w:pgSz w:w="11906" w:h="16838"/>
       <w:pgMar w:top="1669" w:right="1133" w:bottom="1276" w:left="1417" w:header="708" w:footer="708" w:gutter="0"/>
       <w:pgNumType w:start="1" w:chapStyle="1"/>
@@ -7691,7 +7752,7 @@
 </file>
 
 <file path=word/endnotes.xml><?xml version="1.0" encoding="utf-8"?>
-<w:endnotes xmlns:wpc="http://schemas.microsoft.com/office/word/2010/wordprocessingCanvas" xmlns:mc="http://schemas.openxmlformats.org/markup-compatibility/2006" xmlns:o="urn:schemas-microsoft-com:office:office" xmlns:r="http://schemas.openxmlformats.org/officeDocument/2006/relationships" xmlns:m="http://schemas.openxmlformats.org/officeDocument/2006/math" xmlns:v="urn:schemas-microsoft-com:vml" xmlns:wp14="http://schemas.microsoft.com/office/word/2010/wordprocessingDrawing" xmlns:wp="http://schemas.openxmlformats.org/drawingml/2006/wordprocessingDrawing" xmlns:w10="urn:schemas-microsoft-com:office:word" xmlns:w="http://schemas.openxmlformats.org/wordprocessingml/2006/main" xmlns:w14="http://schemas.microsoft.com/office/word/2010/wordml" xmlns:wpg="http://schemas.microsoft.com/office/word/2010/wordprocessingGroup" xmlns:wpi="http://schemas.microsoft.com/office/word/2010/wordprocessingInk" xmlns:wne="http://schemas.microsoft.com/office/word/2006/wordml" xmlns:wps="http://schemas.microsoft.com/office/word/2010/wordprocessingShape" mc:Ignorable="w14 wp14">
+<w:endnotes xmlns:ve="http://schemas.openxmlformats.org/markup-compatibility/2006" xmlns:o="urn:schemas-microsoft-com:office:office" xmlns:r="http://schemas.openxmlformats.org/officeDocument/2006/relationships" xmlns:m="http://schemas.openxmlformats.org/officeDocument/2006/math" xmlns:v="urn:schemas-microsoft-com:vml" xmlns:wp="http://schemas.openxmlformats.org/drawingml/2006/wordprocessingDrawing" xmlns:w10="urn:schemas-microsoft-com:office:word" xmlns:w="http://schemas.openxmlformats.org/wordprocessingml/2006/main" xmlns:wne="http://schemas.microsoft.com/office/word/2006/wordml">
   <w:endnote w:type="separator" w:id="-1">
     <w:p>
       <w:pPr>
@@ -7723,7 +7784,7 @@
 </file>
 
 <file path=word/footer1.xml><?xml version="1.0" encoding="utf-8"?>
-<w:ftr xmlns:wpc="http://schemas.microsoft.com/office/word/2010/wordprocessingCanvas" xmlns:mc="http://schemas.openxmlformats.org/markup-compatibility/2006" xmlns:o="urn:schemas-microsoft-com:office:office" xmlns:r="http://schemas.openxmlformats.org/officeDocument/2006/relationships" xmlns:m="http://schemas.openxmlformats.org/officeDocument/2006/math" xmlns:v="urn:schemas-microsoft-com:vml" xmlns:wp14="http://schemas.microsoft.com/office/word/2010/wordprocessingDrawing" xmlns:wp="http://schemas.openxmlformats.org/drawingml/2006/wordprocessingDrawing" xmlns:w10="urn:schemas-microsoft-com:office:word" xmlns:w="http://schemas.openxmlformats.org/wordprocessingml/2006/main" xmlns:w14="http://schemas.microsoft.com/office/word/2010/wordml" xmlns:wpg="http://schemas.microsoft.com/office/word/2010/wordprocessingGroup" xmlns:wpi="http://schemas.microsoft.com/office/word/2010/wordprocessingInk" xmlns:wne="http://schemas.microsoft.com/office/word/2006/wordml" xmlns:wps="http://schemas.microsoft.com/office/word/2010/wordprocessingShape" mc:Ignorable="w14 wp14">
+<w:ftr xmlns:ve="http://schemas.openxmlformats.org/markup-compatibility/2006" xmlns:o="urn:schemas-microsoft-com:office:office" xmlns:r="http://schemas.openxmlformats.org/officeDocument/2006/relationships" xmlns:m="http://schemas.openxmlformats.org/officeDocument/2006/math" xmlns:v="urn:schemas-microsoft-com:vml" xmlns:wp="http://schemas.openxmlformats.org/drawingml/2006/wordprocessingDrawing" xmlns:w10="urn:schemas-microsoft-com:office:word" xmlns:w="http://schemas.openxmlformats.org/wordprocessingml/2006/main" xmlns:wne="http://schemas.microsoft.com/office/word/2006/wordml">
   <w:p>
     <w:pPr>
       <w:jc w:val="right"/>
@@ -7746,7 +7807,7 @@
 </file>
 
 <file path=word/footer2.xml><?xml version="1.0" encoding="utf-8"?>
-<w:ftr xmlns:wpc="http://schemas.microsoft.com/office/word/2010/wordprocessingCanvas" xmlns:mc="http://schemas.openxmlformats.org/markup-compatibility/2006" xmlns:o="urn:schemas-microsoft-com:office:office" xmlns:r="http://schemas.openxmlformats.org/officeDocument/2006/relationships" xmlns:m="http://schemas.openxmlformats.org/officeDocument/2006/math" xmlns:v="urn:schemas-microsoft-com:vml" xmlns:wp14="http://schemas.microsoft.com/office/word/2010/wordprocessingDrawing" xmlns:wp="http://schemas.openxmlformats.org/drawingml/2006/wordprocessingDrawing" xmlns:w10="urn:schemas-microsoft-com:office:word" xmlns:w="http://schemas.openxmlformats.org/wordprocessingml/2006/main" xmlns:w14="http://schemas.microsoft.com/office/word/2010/wordml" xmlns:wpg="http://schemas.microsoft.com/office/word/2010/wordprocessingGroup" xmlns:wpi="http://schemas.microsoft.com/office/word/2010/wordprocessingInk" xmlns:wne="http://schemas.microsoft.com/office/word/2006/wordml" xmlns:wps="http://schemas.microsoft.com/office/word/2010/wordprocessingShape" mc:Ignorable="w14 wp14">
+<w:ftr xmlns:ve="http://schemas.openxmlformats.org/markup-compatibility/2006" xmlns:o="urn:schemas-microsoft-com:office:office" xmlns:r="http://schemas.openxmlformats.org/officeDocument/2006/relationships" xmlns:m="http://schemas.openxmlformats.org/officeDocument/2006/math" xmlns:v="urn:schemas-microsoft-com:vml" xmlns:wp="http://schemas.openxmlformats.org/drawingml/2006/wordprocessingDrawing" xmlns:w10="urn:schemas-microsoft-com:office:word" xmlns:w="http://schemas.openxmlformats.org/wordprocessingml/2006/main" xmlns:wne="http://schemas.microsoft.com/office/word/2006/wordml">
   <w:p>
     <w:pPr>
       <w:pStyle w:val="Kopfzeile"/>
@@ -7819,7 +7880,7 @@
 </file>
 
 <file path=word/footer3.xml><?xml version="1.0" encoding="utf-8"?>
-<w:ftr xmlns:wpc="http://schemas.microsoft.com/office/word/2010/wordprocessingCanvas" xmlns:mc="http://schemas.openxmlformats.org/markup-compatibility/2006" xmlns:o="urn:schemas-microsoft-com:office:office" xmlns:r="http://schemas.openxmlformats.org/officeDocument/2006/relationships" xmlns:m="http://schemas.openxmlformats.org/officeDocument/2006/math" xmlns:v="urn:schemas-microsoft-com:vml" xmlns:wp14="http://schemas.microsoft.com/office/word/2010/wordprocessingDrawing" xmlns:wp="http://schemas.openxmlformats.org/drawingml/2006/wordprocessingDrawing" xmlns:w10="urn:schemas-microsoft-com:office:word" xmlns:w="http://schemas.openxmlformats.org/wordprocessingml/2006/main" xmlns:w14="http://schemas.microsoft.com/office/word/2010/wordml" xmlns:wpg="http://schemas.microsoft.com/office/word/2010/wordprocessingGroup" xmlns:wpi="http://schemas.microsoft.com/office/word/2010/wordprocessingInk" xmlns:wne="http://schemas.microsoft.com/office/word/2006/wordml" xmlns:wps="http://schemas.microsoft.com/office/word/2010/wordprocessingShape" mc:Ignorable="w14 wp14">
+<w:ftr xmlns:ve="http://schemas.openxmlformats.org/markup-compatibility/2006" xmlns:o="urn:schemas-microsoft-com:office:office" xmlns:r="http://schemas.openxmlformats.org/officeDocument/2006/relationships" xmlns:m="http://schemas.openxmlformats.org/officeDocument/2006/math" xmlns:v="urn:schemas-microsoft-com:vml" xmlns:wp="http://schemas.openxmlformats.org/drawingml/2006/wordprocessingDrawing" xmlns:w10="urn:schemas-microsoft-com:office:word" xmlns:w="http://schemas.openxmlformats.org/wordprocessingml/2006/main" xmlns:wne="http://schemas.microsoft.com/office/word/2006/wordml">
   <w:p>
     <w:pPr>
       <w:pStyle w:val="Fuzeile"/>
@@ -7829,7 +7890,7 @@
 </file>
 
 <file path=word/footer4.xml><?xml version="1.0" encoding="utf-8"?>
-<w:ftr xmlns:wpc="http://schemas.microsoft.com/office/word/2010/wordprocessingCanvas" xmlns:mc="http://schemas.openxmlformats.org/markup-compatibility/2006" xmlns:o="urn:schemas-microsoft-com:office:office" xmlns:r="http://schemas.openxmlformats.org/officeDocument/2006/relationships" xmlns:m="http://schemas.openxmlformats.org/officeDocument/2006/math" xmlns:v="urn:schemas-microsoft-com:vml" xmlns:wp14="http://schemas.microsoft.com/office/word/2010/wordprocessingDrawing" xmlns:wp="http://schemas.openxmlformats.org/drawingml/2006/wordprocessingDrawing" xmlns:w10="urn:schemas-microsoft-com:office:word" xmlns:w="http://schemas.openxmlformats.org/wordprocessingml/2006/main" xmlns:w14="http://schemas.microsoft.com/office/word/2010/wordml" xmlns:wpg="http://schemas.microsoft.com/office/word/2010/wordprocessingGroup" xmlns:wpi="http://schemas.microsoft.com/office/word/2010/wordprocessingInk" xmlns:wne="http://schemas.microsoft.com/office/word/2006/wordml" xmlns:wps="http://schemas.microsoft.com/office/word/2010/wordprocessingShape" mc:Ignorable="w14 wp14">
+<w:ftr xmlns:ve="http://schemas.openxmlformats.org/markup-compatibility/2006" xmlns:o="urn:schemas-microsoft-com:office:office" xmlns:r="http://schemas.openxmlformats.org/officeDocument/2006/relationships" xmlns:m="http://schemas.openxmlformats.org/officeDocument/2006/math" xmlns:v="urn:schemas-microsoft-com:vml" xmlns:wp="http://schemas.openxmlformats.org/drawingml/2006/wordprocessingDrawing" xmlns:w10="urn:schemas-microsoft-com:office:word" xmlns:w="http://schemas.openxmlformats.org/wordprocessingml/2006/main" xmlns:wne="http://schemas.microsoft.com/office/word/2006/wordml">
   <w:p>
     <w:pPr>
       <w:pStyle w:val="Kopfzeile"/>
@@ -7884,7 +7945,7 @@
         <w:noProof/>
         <w:color w:val="548DD4" w:themeColor="text2" w:themeTint="99"/>
       </w:rPr>
-      <w:t>2</w:t>
+      <w:t>10</w:t>
     </w:r>
     <w:r>
       <w:rPr>
@@ -7905,7 +7966,7 @@
 </file>
 
 <file path=word/footnotes.xml><?xml version="1.0" encoding="utf-8"?>
-<w:footnotes xmlns:wpc="http://schemas.microsoft.com/office/word/2010/wordprocessingCanvas" xmlns:mc="http://schemas.openxmlformats.org/markup-compatibility/2006" xmlns:o="urn:schemas-microsoft-com:office:office" xmlns:r="http://schemas.openxmlformats.org/officeDocument/2006/relationships" xmlns:m="http://schemas.openxmlformats.org/officeDocument/2006/math" xmlns:v="urn:schemas-microsoft-com:vml" xmlns:wp14="http://schemas.microsoft.com/office/word/2010/wordprocessingDrawing" xmlns:wp="http://schemas.openxmlformats.org/drawingml/2006/wordprocessingDrawing" xmlns:w10="urn:schemas-microsoft-com:office:word" xmlns:w="http://schemas.openxmlformats.org/wordprocessingml/2006/main" xmlns:w14="http://schemas.microsoft.com/office/word/2010/wordml" xmlns:wpg="http://schemas.microsoft.com/office/word/2010/wordprocessingGroup" xmlns:wpi="http://schemas.microsoft.com/office/word/2010/wordprocessingInk" xmlns:wne="http://schemas.microsoft.com/office/word/2006/wordml" xmlns:wps="http://schemas.microsoft.com/office/word/2010/wordprocessingShape" mc:Ignorable="w14 wp14">
+<w:footnotes xmlns:ve="http://schemas.openxmlformats.org/markup-compatibility/2006" xmlns:o="urn:schemas-microsoft-com:office:office" xmlns:r="http://schemas.openxmlformats.org/officeDocument/2006/relationships" xmlns:m="http://schemas.openxmlformats.org/officeDocument/2006/math" xmlns:v="urn:schemas-microsoft-com:vml" xmlns:wp="http://schemas.openxmlformats.org/drawingml/2006/wordprocessingDrawing" xmlns:w10="urn:schemas-microsoft-com:office:word" xmlns:w="http://schemas.openxmlformats.org/wordprocessingml/2006/main" xmlns:wne="http://schemas.microsoft.com/office/word/2006/wordml">
   <w:footnote w:type="separator" w:id="-1">
     <w:p>
       <w:pPr>
@@ -7937,7 +7998,7 @@
 </file>
 
 <file path=word/header1.xml><?xml version="1.0" encoding="utf-8"?>
-<w:hdr xmlns:wpc="http://schemas.microsoft.com/office/word/2010/wordprocessingCanvas" xmlns:mc="http://schemas.openxmlformats.org/markup-compatibility/2006" xmlns:o="urn:schemas-microsoft-com:office:office" xmlns:r="http://schemas.openxmlformats.org/officeDocument/2006/relationships" xmlns:m="http://schemas.openxmlformats.org/officeDocument/2006/math" xmlns:v="urn:schemas-microsoft-com:vml" xmlns:wp14="http://schemas.microsoft.com/office/word/2010/wordprocessingDrawing" xmlns:wp="http://schemas.openxmlformats.org/drawingml/2006/wordprocessingDrawing" xmlns:w10="urn:schemas-microsoft-com:office:word" xmlns:w="http://schemas.openxmlformats.org/wordprocessingml/2006/main" xmlns:w14="http://schemas.microsoft.com/office/word/2010/wordml" xmlns:wpg="http://schemas.microsoft.com/office/word/2010/wordprocessingGroup" xmlns:wpi="http://schemas.microsoft.com/office/word/2010/wordprocessingInk" xmlns:wne="http://schemas.microsoft.com/office/word/2006/wordml" xmlns:wps="http://schemas.microsoft.com/office/word/2010/wordprocessingShape" mc:Ignorable="w14 wp14">
+<w:hdr xmlns:ve="http://schemas.openxmlformats.org/markup-compatibility/2006" xmlns:o="urn:schemas-microsoft-com:office:office" xmlns:r="http://schemas.openxmlformats.org/officeDocument/2006/relationships" xmlns:m="http://schemas.openxmlformats.org/officeDocument/2006/math" xmlns:v="urn:schemas-microsoft-com:vml" xmlns:wp="http://schemas.openxmlformats.org/drawingml/2006/wordprocessingDrawing" xmlns:w10="urn:schemas-microsoft-com:office:word" xmlns:w="http://schemas.openxmlformats.org/wordprocessingml/2006/main" xmlns:wne="http://schemas.microsoft.com/office/word/2006/wordml">
   <w:p>
     <w:pPr>
       <w:pStyle w:val="Kopfzeile"/>
@@ -7966,7 +8027,7 @@
                   <a:blip r:embed="rId1">
                     <a:extLst>
                       <a:ext uri="{28A0092B-C50C-407E-A947-70E740481C1C}">
-                        <a14:useLocalDpi xmlns:a14="http://schemas.microsoft.com/office/drawing/2010/main" val="0"/>
+                        <a14:useLocalDpi xmlns:a14="http://schemas.microsoft.com/office/drawing/2010/main" xmlns:wps="http://schemas.microsoft.com/office/word/2010/wordprocessingShape" xmlns:wpi="http://schemas.microsoft.com/office/word/2010/wordprocessingInk" xmlns:wpg="http://schemas.microsoft.com/office/word/2010/wordprocessingGroup" xmlns:w14="http://schemas.microsoft.com/office/word/2010/wordml" xmlns:w="http://schemas.openxmlformats.org/wordprocessingml/2006/main" xmlns:w10="urn:schemas-microsoft-com:office:word" xmlns:wp14="http://schemas.microsoft.com/office/word/2010/wordprocessingDrawing" xmlns:v="urn:schemas-microsoft-com:vml" xmlns:o="urn:schemas-microsoft-com:office:office" xmlns:mc="http://schemas.openxmlformats.org/markup-compatibility/2006" xmlns:wpc="http://schemas.microsoft.com/office/word/2010/wordprocessingCanvas" xmlns="" val="0"/>
                       </a:ext>
                     </a:extLst>
                   </a:blip>
@@ -7994,7 +8055,7 @@
 </file>
 
 <file path=word/header2.xml><?xml version="1.0" encoding="utf-8"?>
-<w:hdr xmlns:wpc="http://schemas.microsoft.com/office/word/2010/wordprocessingCanvas" xmlns:mc="http://schemas.openxmlformats.org/markup-compatibility/2006" xmlns:o="urn:schemas-microsoft-com:office:office" xmlns:r="http://schemas.openxmlformats.org/officeDocument/2006/relationships" xmlns:m="http://schemas.openxmlformats.org/officeDocument/2006/math" xmlns:v="urn:schemas-microsoft-com:vml" xmlns:wp14="http://schemas.microsoft.com/office/word/2010/wordprocessingDrawing" xmlns:wp="http://schemas.openxmlformats.org/drawingml/2006/wordprocessingDrawing" xmlns:w10="urn:schemas-microsoft-com:office:word" xmlns:w="http://schemas.openxmlformats.org/wordprocessingml/2006/main" xmlns:w14="http://schemas.microsoft.com/office/word/2010/wordml" xmlns:wpg="http://schemas.microsoft.com/office/word/2010/wordprocessingGroup" xmlns:wpi="http://schemas.microsoft.com/office/word/2010/wordprocessingInk" xmlns:wne="http://schemas.microsoft.com/office/word/2006/wordml" xmlns:wps="http://schemas.microsoft.com/office/word/2010/wordprocessingShape" mc:Ignorable="w14 wp14">
+<w:hdr xmlns:ve="http://schemas.openxmlformats.org/markup-compatibility/2006" xmlns:o="urn:schemas-microsoft-com:office:office" xmlns:r="http://schemas.openxmlformats.org/officeDocument/2006/relationships" xmlns:m="http://schemas.openxmlformats.org/officeDocument/2006/math" xmlns:v="urn:schemas-microsoft-com:vml" xmlns:wp="http://schemas.openxmlformats.org/drawingml/2006/wordprocessingDrawing" xmlns:w10="urn:schemas-microsoft-com:office:word" xmlns:w="http://schemas.openxmlformats.org/wordprocessingml/2006/main" xmlns:wne="http://schemas.microsoft.com/office/word/2006/wordml">
   <w:p>
     <w:pPr>
       <w:pStyle w:val="Kopfzeile"/>
@@ -8046,7 +8107,7 @@
 </file>
 
 <file path=word/header3.xml><?xml version="1.0" encoding="utf-8"?>
-<w:hdr xmlns:wpc="http://schemas.microsoft.com/office/word/2010/wordprocessingCanvas" xmlns:mc="http://schemas.openxmlformats.org/markup-compatibility/2006" xmlns:o="urn:schemas-microsoft-com:office:office" xmlns:r="http://schemas.openxmlformats.org/officeDocument/2006/relationships" xmlns:m="http://schemas.openxmlformats.org/officeDocument/2006/math" xmlns:v="urn:schemas-microsoft-com:vml" xmlns:wp14="http://schemas.microsoft.com/office/word/2010/wordprocessingDrawing" xmlns:wp="http://schemas.openxmlformats.org/drawingml/2006/wordprocessingDrawing" xmlns:w10="urn:schemas-microsoft-com:office:word" xmlns:w="http://schemas.openxmlformats.org/wordprocessingml/2006/main" xmlns:w14="http://schemas.microsoft.com/office/word/2010/wordml" xmlns:wpg="http://schemas.microsoft.com/office/word/2010/wordprocessingGroup" xmlns:wpi="http://schemas.microsoft.com/office/word/2010/wordprocessingInk" xmlns:wne="http://schemas.microsoft.com/office/word/2006/wordml" xmlns:wps="http://schemas.microsoft.com/office/word/2010/wordprocessingShape" mc:Ignorable="w14 wp14">
+<w:hdr xmlns:ve="http://schemas.openxmlformats.org/markup-compatibility/2006" xmlns:o="urn:schemas-microsoft-com:office:office" xmlns:r="http://schemas.openxmlformats.org/officeDocument/2006/relationships" xmlns:m="http://schemas.openxmlformats.org/officeDocument/2006/math" xmlns:v="urn:schemas-microsoft-com:vml" xmlns:wp="http://schemas.openxmlformats.org/drawingml/2006/wordprocessingDrawing" xmlns:w10="urn:schemas-microsoft-com:office:word" xmlns:w="http://schemas.openxmlformats.org/wordprocessingml/2006/main" xmlns:wne="http://schemas.microsoft.com/office/word/2006/wordml">
   <w:p>
     <w:pPr>
       <w:pStyle w:val="Kopfzeile"/>
@@ -8096,7 +8157,7 @@
 </file>
 
 <file path=word/header4.xml><?xml version="1.0" encoding="utf-8"?>
-<w:hdr xmlns:wpc="http://schemas.microsoft.com/office/word/2010/wordprocessingCanvas" xmlns:mc="http://schemas.openxmlformats.org/markup-compatibility/2006" xmlns:o="urn:schemas-microsoft-com:office:office" xmlns:r="http://schemas.openxmlformats.org/officeDocument/2006/relationships" xmlns:m="http://schemas.openxmlformats.org/officeDocument/2006/math" xmlns:v="urn:schemas-microsoft-com:vml" xmlns:wp14="http://schemas.microsoft.com/office/word/2010/wordprocessingDrawing" xmlns:wp="http://schemas.openxmlformats.org/drawingml/2006/wordprocessingDrawing" xmlns:w10="urn:schemas-microsoft-com:office:word" xmlns:w="http://schemas.openxmlformats.org/wordprocessingml/2006/main" xmlns:w14="http://schemas.microsoft.com/office/word/2010/wordml" xmlns:wpg="http://schemas.microsoft.com/office/word/2010/wordprocessingGroup" xmlns:wpi="http://schemas.microsoft.com/office/word/2010/wordprocessingInk" xmlns:wne="http://schemas.microsoft.com/office/word/2006/wordml" xmlns:wps="http://schemas.microsoft.com/office/word/2010/wordprocessingShape" mc:Ignorable="w14 wp14">
+<w:hdr xmlns:ve="http://schemas.openxmlformats.org/markup-compatibility/2006" xmlns:o="urn:schemas-microsoft-com:office:office" xmlns:r="http://schemas.openxmlformats.org/officeDocument/2006/relationships" xmlns:m="http://schemas.openxmlformats.org/officeDocument/2006/math" xmlns:v="urn:schemas-microsoft-com:vml" xmlns:wp="http://schemas.openxmlformats.org/drawingml/2006/wordprocessingDrawing" xmlns:w10="urn:schemas-microsoft-com:office:word" xmlns:w="http://schemas.openxmlformats.org/wordprocessingml/2006/main" xmlns:wne="http://schemas.microsoft.com/office/word/2006/wordml">
   <w:p>
     <w:pPr>
       <w:pStyle w:val="Kopfzeile"/>
@@ -8142,7 +8203,7 @@
 </file>
 
 <file path=word/header5.xml><?xml version="1.0" encoding="utf-8"?>
-<w:hdr xmlns:wpc="http://schemas.microsoft.com/office/word/2010/wordprocessingCanvas" xmlns:mc="http://schemas.openxmlformats.org/markup-compatibility/2006" xmlns:o="urn:schemas-microsoft-com:office:office" xmlns:r="http://schemas.openxmlformats.org/officeDocument/2006/relationships" xmlns:m="http://schemas.openxmlformats.org/officeDocument/2006/math" xmlns:v="urn:schemas-microsoft-com:vml" xmlns:wp14="http://schemas.microsoft.com/office/word/2010/wordprocessingDrawing" xmlns:wp="http://schemas.openxmlformats.org/drawingml/2006/wordprocessingDrawing" xmlns:w10="urn:schemas-microsoft-com:office:word" xmlns:w="http://schemas.openxmlformats.org/wordprocessingml/2006/main" xmlns:w14="http://schemas.microsoft.com/office/word/2010/wordml" xmlns:wpg="http://schemas.microsoft.com/office/word/2010/wordprocessingGroup" xmlns:wpi="http://schemas.microsoft.com/office/word/2010/wordprocessingInk" xmlns:wne="http://schemas.microsoft.com/office/word/2006/wordml" xmlns:wps="http://schemas.microsoft.com/office/word/2010/wordprocessingShape" mc:Ignorable="w14 wp14">
+<w:hdr xmlns:ve="http://schemas.openxmlformats.org/markup-compatibility/2006" xmlns:o="urn:schemas-microsoft-com:office:office" xmlns:r="http://schemas.openxmlformats.org/officeDocument/2006/relationships" xmlns:m="http://schemas.openxmlformats.org/officeDocument/2006/math" xmlns:v="urn:schemas-microsoft-com:vml" xmlns:wp="http://schemas.openxmlformats.org/drawingml/2006/wordprocessingDrawing" xmlns:w10="urn:schemas-microsoft-com:office:word" xmlns:w="http://schemas.openxmlformats.org/wordprocessingml/2006/main" xmlns:wne="http://schemas.microsoft.com/office/word/2006/wordml">
   <w:p>
     <w:pPr>
       <w:pStyle w:val="Kopfzeile"/>
@@ -8173,7 +8234,7 @@
 </file>
 
 <file path=word/header6.xml><?xml version="1.0" encoding="utf-8"?>
-<w:hdr xmlns:wpc="http://schemas.microsoft.com/office/word/2010/wordprocessingCanvas" xmlns:mc="http://schemas.openxmlformats.org/markup-compatibility/2006" xmlns:o="urn:schemas-microsoft-com:office:office" xmlns:r="http://schemas.openxmlformats.org/officeDocument/2006/relationships" xmlns:m="http://schemas.openxmlformats.org/officeDocument/2006/math" xmlns:v="urn:schemas-microsoft-com:vml" xmlns:wp14="http://schemas.microsoft.com/office/word/2010/wordprocessingDrawing" xmlns:wp="http://schemas.openxmlformats.org/drawingml/2006/wordprocessingDrawing" xmlns:w10="urn:schemas-microsoft-com:office:word" xmlns:w="http://schemas.openxmlformats.org/wordprocessingml/2006/main" xmlns:w14="http://schemas.microsoft.com/office/word/2010/wordml" xmlns:wpg="http://schemas.microsoft.com/office/word/2010/wordprocessingGroup" xmlns:wpi="http://schemas.microsoft.com/office/word/2010/wordprocessingInk" xmlns:wne="http://schemas.microsoft.com/office/word/2006/wordml" xmlns:wps="http://schemas.microsoft.com/office/word/2010/wordprocessingShape" mc:Ignorable="w14 wp14">
+<w:hdr xmlns:ve="http://schemas.openxmlformats.org/markup-compatibility/2006" xmlns:o="urn:schemas-microsoft-com:office:office" xmlns:r="http://schemas.openxmlformats.org/officeDocument/2006/relationships" xmlns:m="http://schemas.openxmlformats.org/officeDocument/2006/math" xmlns:v="urn:schemas-microsoft-com:vml" xmlns:wp="http://schemas.openxmlformats.org/drawingml/2006/wordprocessingDrawing" xmlns:w10="urn:schemas-microsoft-com:office:word" xmlns:w="http://schemas.openxmlformats.org/wordprocessingml/2006/main" xmlns:wne="http://schemas.microsoft.com/office/word/2006/wordml">
   <w:p>
     <w:pPr>
       <w:pStyle w:val="Kopfzeile"/>
@@ -8223,7 +8284,7 @@
 </file>
 
 <file path=word/numbering.xml><?xml version="1.0" encoding="utf-8"?>
-<w:numbering xmlns:wpc="http://schemas.microsoft.com/office/word/2010/wordprocessingCanvas" xmlns:mc="http://schemas.openxmlformats.org/markup-compatibility/2006" xmlns:o="urn:schemas-microsoft-com:office:office" xmlns:r="http://schemas.openxmlformats.org/officeDocument/2006/relationships" xmlns:m="http://schemas.openxmlformats.org/officeDocument/2006/math" xmlns:v="urn:schemas-microsoft-com:vml" xmlns:wp14="http://schemas.microsoft.com/office/word/2010/wordprocessingDrawing" xmlns:wp="http://schemas.openxmlformats.org/drawingml/2006/wordprocessingDrawing" xmlns:w10="urn:schemas-microsoft-com:office:word" xmlns:w="http://schemas.openxmlformats.org/wordprocessingml/2006/main" xmlns:w14="http://schemas.microsoft.com/office/word/2010/wordml" xmlns:wpg="http://schemas.microsoft.com/office/word/2010/wordprocessingGroup" xmlns:wpi="http://schemas.microsoft.com/office/word/2010/wordprocessingInk" xmlns:wne="http://schemas.microsoft.com/office/word/2006/wordml" xmlns:wps="http://schemas.microsoft.com/office/word/2010/wordprocessingShape" mc:Ignorable="w14 wp14">
+<w:numbering xmlns:ve="http://schemas.openxmlformats.org/markup-compatibility/2006" xmlns:o="urn:schemas-microsoft-com:office:office" xmlns:r="http://schemas.openxmlformats.org/officeDocument/2006/relationships" xmlns:m="http://schemas.openxmlformats.org/officeDocument/2006/math" xmlns:v="urn:schemas-microsoft-com:vml" xmlns:wp="http://schemas.openxmlformats.org/drawingml/2006/wordprocessingDrawing" xmlns:w10="urn:schemas-microsoft-com:office:word" xmlns:w="http://schemas.openxmlformats.org/wordprocessingml/2006/main" xmlns:wne="http://schemas.microsoft.com/office/word/2006/wordml">
   <w:abstractNum w:abstractNumId="0">
     <w:nsid w:val="00000002"/>
     <w:multiLevelType w:val="multilevel"/>
@@ -11288,7 +11349,7 @@
 </file>
 
 <file path=word/styles.xml><?xml version="1.0" encoding="utf-8"?>
-<w:styles xmlns:mc="http://schemas.openxmlformats.org/markup-compatibility/2006" xmlns:r="http://schemas.openxmlformats.org/officeDocument/2006/relationships" xmlns:w="http://schemas.openxmlformats.org/wordprocessingml/2006/main" xmlns:w14="http://schemas.microsoft.com/office/word/2010/wordml" mc:Ignorable="w14">
+<w:styles xmlns:r="http://schemas.openxmlformats.org/officeDocument/2006/relationships" xmlns:w="http://schemas.openxmlformats.org/wordprocessingml/2006/main">
   <w:docDefaults>
     <w:rPrDefault>
       <w:rPr>
@@ -11697,6 +11758,7 @@
     <w:uiPriority w:val="99"/>
     <w:semiHidden/>
     <w:unhideWhenUsed/>
+    <w:qFormat/>
     <w:tblPr>
       <w:tblInd w:w="0" w:type="dxa"/>
       <w:tblCellMar>
@@ -12013,11 +12075,11 @@
       <w:lang w:eastAsia="de-CH"/>
     </w:rPr>
   </w:style>
-  <w:style w:type="paragraph" w:styleId="Zitat">
+  <w:style w:type="paragraph" w:styleId="Anfhrungszeichen">
     <w:name w:val="Quote"/>
     <w:basedOn w:val="Standard"/>
     <w:next w:val="Standard"/>
-    <w:link w:val="ZitatZchn"/>
+    <w:link w:val="AnfhrungszeichenZchn"/>
     <w:uiPriority w:val="29"/>
     <w:qFormat/>
     <w:rsid w:val="00910194"/>
@@ -12066,10 +12128,10 @@
       <w:szCs w:val="24"/>
     </w:rPr>
   </w:style>
-  <w:style w:type="character" w:customStyle="1" w:styleId="ZitatZchn">
-    <w:name w:val="Zitat Zchn"/>
+  <w:style w:type="character" w:customStyle="1" w:styleId="AnfhrungszeichenZchn">
+    <w:name w:val="Anführungszeichen Zchn"/>
     <w:basedOn w:val="Absatz-Standardschriftart"/>
-    <w:link w:val="Zitat"/>
+    <w:link w:val="Anfhrungszeichen"/>
     <w:uiPriority w:val="29"/>
     <w:rsid w:val="00910194"/>
     <w:rPr>
@@ -12137,7 +12199,7 @@
       <w:jc w:val="left"/>
     </w:pPr>
   </w:style>
-  <w:style w:type="table" w:styleId="Tabellenraster">
+  <w:style w:type="table" w:styleId="Tabellengitternetz">
     <w:name w:val="Table Grid"/>
     <w:basedOn w:val="NormaleTabelle"/>
     <w:uiPriority w:val="59"/>
@@ -14178,7 +14240,7 @@
 </file>
 
 <file path=customXml/itemProps1.xml><?xml version="1.0" encoding="utf-8"?>
-<ds:datastoreItem xmlns:ds="http://schemas.openxmlformats.org/officeDocument/2006/customXml" ds:itemID="{574CF2ED-2A5B-401E-AFC2-FF037D7119F4}">
+<ds:datastoreItem xmlns:ds="http://schemas.openxmlformats.org/officeDocument/2006/customXml" ds:itemID="{CED30428-5844-4B8F-B50D-A0476AF2E646}">
   <ds:schemaRefs>
     <ds:schemaRef ds:uri="http://schemas.openxmlformats.org/officeDocument/2006/bibliography"/>
   </ds:schemaRefs>
@@ -14186,7 +14248,7 @@
 </file>
 
 <file path=customXml/itemProps10.xml><?xml version="1.0" encoding="utf-8"?>
-<ds:datastoreItem xmlns:ds="http://schemas.openxmlformats.org/officeDocument/2006/customXml" ds:itemID="{AAE8AB0F-0654-47FD-806D-3C2DF62E2A4A}">
+<ds:datastoreItem xmlns:ds="http://schemas.openxmlformats.org/officeDocument/2006/customXml" ds:itemID="{F25FEE76-AD6B-416D-9D0A-76C6D3C11250}">
   <ds:schemaRefs>
     <ds:schemaRef ds:uri="http://schemas.openxmlformats.org/officeDocument/2006/bibliography"/>
   </ds:schemaRefs>
@@ -14194,7 +14256,7 @@
 </file>
 
 <file path=customXml/itemProps11.xml><?xml version="1.0" encoding="utf-8"?>
-<ds:datastoreItem xmlns:ds="http://schemas.openxmlformats.org/officeDocument/2006/customXml" ds:itemID="{62A1C0B4-EDFA-47BD-81E4-0A706ACC52DC}">
+<ds:datastoreItem xmlns:ds="http://schemas.openxmlformats.org/officeDocument/2006/customXml" ds:itemID="{3D8FFA96-084F-4038-980E-EB02B85334AF}">
   <ds:schemaRefs>
     <ds:schemaRef ds:uri="http://schemas.openxmlformats.org/officeDocument/2006/bibliography"/>
   </ds:schemaRefs>
@@ -14202,7 +14264,7 @@
 </file>
 
 <file path=customXml/itemProps12.xml><?xml version="1.0" encoding="utf-8"?>
-<ds:datastoreItem xmlns:ds="http://schemas.openxmlformats.org/officeDocument/2006/customXml" ds:itemID="{CED30428-5844-4B8F-B50D-A0476AF2E646}">
+<ds:datastoreItem xmlns:ds="http://schemas.openxmlformats.org/officeDocument/2006/customXml" ds:itemID="{58E564A3-6D98-4578-8F9A-8AF5B807410B}">
   <ds:schemaRefs>
     <ds:schemaRef ds:uri="http://schemas.openxmlformats.org/officeDocument/2006/bibliography"/>
   </ds:schemaRefs>
@@ -14210,7 +14272,7 @@
 </file>
 
 <file path=customXml/itemProps13.xml><?xml version="1.0" encoding="utf-8"?>
-<ds:datastoreItem xmlns:ds="http://schemas.openxmlformats.org/officeDocument/2006/customXml" ds:itemID="{2889580A-96BD-4D2F-815B-FAA9B462931D}">
+<ds:datastoreItem xmlns:ds="http://schemas.openxmlformats.org/officeDocument/2006/customXml" ds:itemID="{DE3FB760-9EE1-4EAC-B771-C7CAF970C8FE}">
   <ds:schemaRefs>
     <ds:schemaRef ds:uri="http://schemas.openxmlformats.org/officeDocument/2006/bibliography"/>
   </ds:schemaRefs>
@@ -14218,7 +14280,7 @@
 </file>
 
 <file path=customXml/itemProps14.xml><?xml version="1.0" encoding="utf-8"?>
-<ds:datastoreItem xmlns:ds="http://schemas.openxmlformats.org/officeDocument/2006/customXml" ds:itemID="{3D8FFA96-084F-4038-980E-EB02B85334AF}">
+<ds:datastoreItem xmlns:ds="http://schemas.openxmlformats.org/officeDocument/2006/customXml" ds:itemID="{707BA7EF-E141-45CE-B1EA-65C3738F957F}">
   <ds:schemaRefs>
     <ds:schemaRef ds:uri="http://schemas.openxmlformats.org/officeDocument/2006/bibliography"/>
   </ds:schemaRefs>
@@ -14226,7 +14288,7 @@
 </file>
 
 <file path=customXml/itemProps15.xml><?xml version="1.0" encoding="utf-8"?>
-<ds:datastoreItem xmlns:ds="http://schemas.openxmlformats.org/officeDocument/2006/customXml" ds:itemID="{C930B1D7-7613-44DC-99F1-D6CB7AC24684}">
+<ds:datastoreItem xmlns:ds="http://schemas.openxmlformats.org/officeDocument/2006/customXml" ds:itemID="{32BB406B-1FE6-4970-8FCC-C072F76BD1C9}">
   <ds:schemaRefs>
     <ds:schemaRef ds:uri="http://schemas.openxmlformats.org/officeDocument/2006/bibliography"/>
   </ds:schemaRefs>
@@ -14242,7 +14304,7 @@
 </file>
 
 <file path=customXml/itemProps3.xml><?xml version="1.0" encoding="utf-8"?>
-<ds:datastoreItem xmlns:ds="http://schemas.openxmlformats.org/officeDocument/2006/customXml" ds:itemID="{1E38C705-C927-44A1-B507-22BB74E4827B}">
+<ds:datastoreItem xmlns:ds="http://schemas.openxmlformats.org/officeDocument/2006/customXml" ds:itemID="{62A1C0B4-EDFA-47BD-81E4-0A706ACC52DC}">
   <ds:schemaRefs>
     <ds:schemaRef ds:uri="http://schemas.openxmlformats.org/officeDocument/2006/bibliography"/>
   </ds:schemaRefs>
@@ -14250,7 +14312,7 @@
 </file>
 
 <file path=customXml/itemProps4.xml><?xml version="1.0" encoding="utf-8"?>
-<ds:datastoreItem xmlns:ds="http://schemas.openxmlformats.org/officeDocument/2006/customXml" ds:itemID="{70F172A6-8938-4B23-847E-7BEE61DF2285}">
+<ds:datastoreItem xmlns:ds="http://schemas.openxmlformats.org/officeDocument/2006/customXml" ds:itemID="{574CF2ED-2A5B-401E-AFC2-FF037D7119F4}">
   <ds:schemaRefs>
     <ds:schemaRef ds:uri="http://schemas.openxmlformats.org/officeDocument/2006/bibliography"/>
   </ds:schemaRefs>
@@ -14258,6 +14320,14 @@
 </file>
 
 <file path=customXml/itemProps5.xml><?xml version="1.0" encoding="utf-8"?>
+<ds:datastoreItem xmlns:ds="http://schemas.openxmlformats.org/officeDocument/2006/customXml" ds:itemID="{8A117A99-7F87-44D9-9CA3-4F807CD0BC73}">
+  <ds:schemaRefs>
+    <ds:schemaRef ds:uri="http://schemas.openxmlformats.org/officeDocument/2006/bibliography"/>
+  </ds:schemaRefs>
+</ds:datastoreItem>
+</file>
+
+<file path=customXml/itemProps6.xml><?xml version="1.0" encoding="utf-8"?>
 <ds:datastoreItem xmlns:ds="http://schemas.openxmlformats.org/officeDocument/2006/customXml" ds:itemID="{F4A8626F-4E74-4EAF-B037-1629926BB354}">
   <ds:schemaRefs>
     <ds:schemaRef ds:uri="http://schemas.openxmlformats.org/officeDocument/2006/bibliography"/>
@@ -14265,16 +14335,8 @@
 </ds:datastoreItem>
 </file>
 
-<file path=customXml/itemProps6.xml><?xml version="1.0" encoding="utf-8"?>
-<ds:datastoreItem xmlns:ds="http://schemas.openxmlformats.org/officeDocument/2006/customXml" ds:itemID="{8A117A99-7F87-44D9-9CA3-4F807CD0BC73}">
-  <ds:schemaRefs>
-    <ds:schemaRef ds:uri="http://schemas.openxmlformats.org/officeDocument/2006/bibliography"/>
-  </ds:schemaRefs>
-</ds:datastoreItem>
-</file>
-
 <file path=customXml/itemProps7.xml><?xml version="1.0" encoding="utf-8"?>
-<ds:datastoreItem xmlns:ds="http://schemas.openxmlformats.org/officeDocument/2006/customXml" ds:itemID="{657DBFC9-98D5-4654-A939-42961E3175C2}">
+<ds:datastoreItem xmlns:ds="http://schemas.openxmlformats.org/officeDocument/2006/customXml" ds:itemID="{C930B1D7-7613-44DC-99F1-D6CB7AC24684}">
   <ds:schemaRefs>
     <ds:schemaRef ds:uri="http://schemas.openxmlformats.org/officeDocument/2006/bibliography"/>
   </ds:schemaRefs>
@@ -14282,7 +14344,7 @@
 </file>
 
 <file path=customXml/itemProps8.xml><?xml version="1.0" encoding="utf-8"?>
-<ds:datastoreItem xmlns:ds="http://schemas.openxmlformats.org/officeDocument/2006/customXml" ds:itemID="{58E564A3-6D98-4578-8F9A-8AF5B807410B}">
+<ds:datastoreItem xmlns:ds="http://schemas.openxmlformats.org/officeDocument/2006/customXml" ds:itemID="{AAE8AB0F-0654-47FD-806D-3C2DF62E2A4A}">
   <ds:schemaRefs>
     <ds:schemaRef ds:uri="http://schemas.openxmlformats.org/officeDocument/2006/bibliography"/>
   </ds:schemaRefs>
@@ -14290,7 +14352,7 @@
 </file>
 
 <file path=customXml/itemProps9.xml><?xml version="1.0" encoding="utf-8"?>
-<ds:datastoreItem xmlns:ds="http://schemas.openxmlformats.org/officeDocument/2006/customXml" ds:itemID="{F25FEE76-AD6B-416D-9D0A-76C6D3C11250}">
+<ds:datastoreItem xmlns:ds="http://schemas.openxmlformats.org/officeDocument/2006/customXml" ds:itemID="{70F172A6-8938-4B23-847E-7BEE61DF2285}">
   <ds:schemaRefs>
     <ds:schemaRef ds:uri="http://schemas.openxmlformats.org/officeDocument/2006/bibliography"/>
   </ds:schemaRefs>

</xml_diff>

<commit_message>
changed fokus picture, removed attachment numbers and red font in project doc
</commit_message>
<xml_diff>
--- a/docs/Projekt-Doku/Projektdoku.docx
+++ b/docs/Projekt-Doku/Projektdoku.docx
@@ -114,7 +114,7 @@
                     <a:blip r:embed="rId22" cstate="print">
                       <a:extLst>
                         <a:ext uri="{28A0092B-C50C-407E-A947-70E740481C1C}">
-                          <a14:useLocalDpi xmlns:a14="http://schemas.microsoft.com/office/drawing/2010/main" xmlns:wps="http://schemas.microsoft.com/office/word/2010/wordprocessingShape" xmlns:wpi="http://schemas.microsoft.com/office/word/2010/wordprocessingInk" xmlns:wpg="http://schemas.microsoft.com/office/word/2010/wordprocessingGroup" xmlns:w14="http://schemas.microsoft.com/office/word/2010/wordml" xmlns:w="http://schemas.openxmlformats.org/wordprocessingml/2006/main" xmlns:w10="urn:schemas-microsoft-com:office:word" xmlns:wp14="http://schemas.microsoft.com/office/word/2010/wordprocessingDrawing" xmlns:v="urn:schemas-microsoft-com:vml" xmlns:o="urn:schemas-microsoft-com:office:office" xmlns:mc="http://schemas.openxmlformats.org/markup-compatibility/2006" xmlns:wpc="http://schemas.microsoft.com/office/word/2010/wordprocessingCanvas" xmlns="" val="0"/>
+                          <a14:useLocalDpi xmlns="" xmlns:wpc="http://schemas.microsoft.com/office/word/2010/wordprocessingCanvas" xmlns:mc="http://schemas.openxmlformats.org/markup-compatibility/2006" xmlns:o="urn:schemas-microsoft-com:office:office" xmlns:v="urn:schemas-microsoft-com:vml" xmlns:wp14="http://schemas.microsoft.com/office/word/2010/wordprocessingDrawing" xmlns:w10="urn:schemas-microsoft-com:office:word" xmlns:w="http://schemas.openxmlformats.org/wordprocessingml/2006/main" xmlns:w14="http://schemas.microsoft.com/office/word/2010/wordml" xmlns:wpg="http://schemas.microsoft.com/office/word/2010/wordprocessingGroup" xmlns:wpi="http://schemas.microsoft.com/office/word/2010/wordprocessingInk" xmlns:wps="http://schemas.microsoft.com/office/word/2010/wordprocessingShape" xmlns:a14="http://schemas.microsoft.com/office/drawing/2010/main" val="0"/>
                         </a:ext>
                       </a:extLst>
                     </a:blip>
@@ -2733,7 +2733,6 @@
         </w:rPr>
         <w:t xml:space="preserve">unter anderem auch </w:t>
       </w:r>
-      <w:proofErr w:type="spellStart"/>
       <w:r>
         <w:rPr>
           <w:rFonts w:cstheme="minorHAnsi"/>
@@ -2746,32 +2745,17 @@
         </w:rPr>
         <w:t>aster</w:t>
       </w:r>
-      <w:proofErr w:type="spellEnd"/>
-      <w:r>
-        <w:rPr>
-          <w:rFonts w:cstheme="minorHAnsi"/>
-        </w:rPr>
-        <w:t xml:space="preserve"> </w:t>
-      </w:r>
-      <w:proofErr w:type="spellStart"/>
-      <w:r>
-        <w:rPr>
-          <w:rFonts w:cstheme="minorHAnsi"/>
-        </w:rPr>
-        <w:t>E</w:t>
-      </w:r>
-      <w:r>
-        <w:rPr>
-          <w:rFonts w:cstheme="minorHAnsi"/>
-        </w:rPr>
-        <w:t>ggs</w:t>
-      </w:r>
-      <w:proofErr w:type="spellEnd"/>
-      <w:r>
-        <w:rPr>
-          <w:rFonts w:cstheme="minorHAnsi"/>
-        </w:rPr>
-        <w:t>) über das ganze Semester hi</w:t>
+      <w:r>
+        <w:rPr>
+          <w:rFonts w:cstheme="minorHAnsi"/>
+        </w:rPr>
+        <w:t xml:space="preserve"> E</w:t>
+      </w:r>
+      <w:r>
+        <w:rPr>
+          <w:rFonts w:cstheme="minorHAnsi"/>
+        </w:rPr>
+        <w:t>ggs) über das ganze Semester hi</w:t>
       </w:r>
       <w:r>
         <w:rPr>
@@ -2980,7 +2964,7 @@
                     <a:blip r:embed="rId30" cstate="print">
                       <a:extLst>
                         <a:ext uri="{28A0092B-C50C-407E-A947-70E740481C1C}">
-                          <a14:useLocalDpi xmlns:a14="http://schemas.microsoft.com/office/drawing/2010/main" xmlns:wps="http://schemas.microsoft.com/office/word/2010/wordprocessingShape" xmlns:wpi="http://schemas.microsoft.com/office/word/2010/wordprocessingInk" xmlns:wpg="http://schemas.microsoft.com/office/word/2010/wordprocessingGroup" xmlns:w14="http://schemas.microsoft.com/office/word/2010/wordml" xmlns:w="http://schemas.openxmlformats.org/wordprocessingml/2006/main" xmlns:w10="urn:schemas-microsoft-com:office:word" xmlns:wp14="http://schemas.microsoft.com/office/word/2010/wordprocessingDrawing" xmlns:v="urn:schemas-microsoft-com:vml" xmlns:o="urn:schemas-microsoft-com:office:office" xmlns:mc="http://schemas.openxmlformats.org/markup-compatibility/2006" xmlns:wpc="http://schemas.microsoft.com/office/word/2010/wordprocessingCanvas" xmlns="" val="0"/>
+                          <a14:useLocalDpi xmlns="" xmlns:wpc="http://schemas.microsoft.com/office/word/2010/wordprocessingCanvas" xmlns:mc="http://schemas.openxmlformats.org/markup-compatibility/2006" xmlns:o="urn:schemas-microsoft-com:office:office" xmlns:v="urn:schemas-microsoft-com:vml" xmlns:wp14="http://schemas.microsoft.com/office/word/2010/wordprocessingDrawing" xmlns:w10="urn:schemas-microsoft-com:office:word" xmlns:w="http://schemas.openxmlformats.org/wordprocessingml/2006/main" xmlns:w14="http://schemas.microsoft.com/office/word/2010/wordml" xmlns:wpg="http://schemas.microsoft.com/office/word/2010/wordprocessingGroup" xmlns:wpi="http://schemas.microsoft.com/office/word/2010/wordprocessingInk" xmlns:wps="http://schemas.microsoft.com/office/word/2010/wordprocessingShape" xmlns:a14="http://schemas.microsoft.com/office/drawing/2010/main" val="0"/>
                         </a:ext>
                       </a:extLst>
                     </a:blip>
@@ -3126,7 +3110,73 @@
         <w:rPr>
           <w:rFonts w:cstheme="minorHAnsi"/>
         </w:rPr>
-        <w:t>mit dem</w:t>
+        <w:t xml:space="preserve">mit </w:t>
+      </w:r>
+      <w:r>
+        <w:rPr>
+          <w:rFonts w:cstheme="minorHAnsi"/>
+        </w:rPr>
+        <w:t>dem</w:t>
+      </w:r>
+      <w:r>
+        <w:rPr>
+          <w:rFonts w:cstheme="minorHAnsi"/>
+        </w:rPr>
+        <w:t xml:space="preserve"> Pflichtenheft (</w:t>
+      </w:r>
+      <w:r>
+        <w:rPr>
+          <w:rFonts w:cstheme="minorHAnsi"/>
+        </w:rPr>
+        <w:t>im Anhang</w:t>
+      </w:r>
+      <w:r>
+        <w:rPr>
+          <w:rFonts w:cstheme="minorHAnsi"/>
+        </w:rPr>
+        <w:t>).</w:t>
+      </w:r>
+      <w:r>
+        <w:rPr>
+          <w:rFonts w:cstheme="minorHAnsi"/>
+        </w:rPr>
+        <w:t xml:space="preserve"> Im Pflichtenheft def</w:t>
+      </w:r>
+      <w:r>
+        <w:rPr>
+          <w:rFonts w:cstheme="minorHAnsi"/>
+        </w:rPr>
+        <w:t>i</w:t>
+      </w:r>
+      <w:r>
+        <w:rPr>
+          <w:rFonts w:cstheme="minorHAnsi"/>
+        </w:rPr>
+        <w:t>nierten wir unsere Spielregeln, die Spielumgebung, de</w:t>
+      </w:r>
+      <w:r>
+        <w:rPr>
+          <w:rFonts w:cstheme="minorHAnsi"/>
+        </w:rPr>
+        <w:t>n</w:t>
+      </w:r>
+      <w:r>
+        <w:rPr>
+          <w:rFonts w:cstheme="minorHAnsi"/>
+        </w:rPr>
+        <w:t xml:space="preserve"> Spielablauf und de</w:t>
+      </w:r>
+      <w:r>
+        <w:rPr>
+          <w:rFonts w:cstheme="minorHAnsi"/>
+        </w:rPr>
+        <w:t>n</w:t>
+      </w:r>
+      <w:r>
+        <w:rPr>
+          <w:rFonts w:cstheme="minorHAnsi"/>
+        </w:rPr>
+        <w:t xml:space="preserve"> Grafikumfang der Beta-Version.</w:t>
       </w:r>
       <w:r>
         <w:rPr>
@@ -3137,15 +3187,260 @@
       <w:r>
         <w:rPr>
           <w:rFonts w:cstheme="minorHAnsi"/>
-          <w:color w:val="FF0000"/>
-        </w:rPr>
-        <w:t>Pflichtenheft (Anhang 1).</w:t>
-      </w:r>
-      <w:r>
-        <w:rPr>
-          <w:rFonts w:cstheme="minorHAnsi"/>
-        </w:rPr>
-        <w:t xml:space="preserve"> Im Pflichtenheft def</w:t>
+        </w:rPr>
+        <w:t xml:space="preserve">Mit diesem Pflichtenheft konnten wir eine ungefähre Zeitplanung </w:t>
+      </w:r>
+      <w:r>
+        <w:rPr>
+          <w:rFonts w:cstheme="minorHAnsi"/>
+        </w:rPr>
+        <w:t>(</w:t>
+      </w:r>
+      <w:r>
+        <w:rPr>
+          <w:rFonts w:cstheme="minorHAnsi"/>
+        </w:rPr>
+        <w:t xml:space="preserve"> imAnhang</w:t>
+      </w:r>
+      <w:r>
+        <w:rPr>
+          <w:rFonts w:cstheme="minorHAnsi"/>
+        </w:rPr>
+        <w:t>)</w:t>
+      </w:r>
+      <w:r>
+        <w:rPr>
+          <w:rFonts w:cstheme="minorHAnsi"/>
+        </w:rPr>
+        <w:t xml:space="preserve"> </w:t>
+      </w:r>
+      <w:r>
+        <w:rPr>
+          <w:rFonts w:cstheme="minorHAnsi"/>
+        </w:rPr>
+        <w:t>erstellen.</w:t>
+      </w:r>
+    </w:p>
+    <w:p>
+      <w:pPr>
+        <w:rPr>
+          <w:rFonts w:cstheme="minorHAnsi"/>
+        </w:rPr>
+      </w:pPr>
+      <w:r>
+        <w:rPr>
+          <w:rFonts w:cstheme="minorHAnsi"/>
+        </w:rPr>
+        <w:t xml:space="preserve">Dann folgte die erste Softwareanalyse. Um uns einen Überblick </w:t>
+      </w:r>
+      <w:r>
+        <w:rPr>
+          <w:rFonts w:cstheme="minorHAnsi"/>
+        </w:rPr>
+        <w:t>über den Spieleablauf</w:t>
+      </w:r>
+      <w:r>
+        <w:rPr>
+          <w:rFonts w:cstheme="minorHAnsi"/>
+        </w:rPr>
+        <w:t xml:space="preserve"> zu </w:t>
+      </w:r>
+      <w:r>
+        <w:rPr>
+          <w:rFonts w:cstheme="minorHAnsi"/>
+        </w:rPr>
+        <w:t>ver</w:t>
+      </w:r>
+      <w:r>
+        <w:rPr>
+          <w:rFonts w:cstheme="minorHAnsi"/>
+        </w:rPr>
+        <w:t>schaffen, erstell</w:t>
+      </w:r>
+      <w:r>
+        <w:rPr>
+          <w:rFonts w:cstheme="minorHAnsi"/>
+        </w:rPr>
+        <w:t>t</w:t>
+      </w:r>
+      <w:r>
+        <w:rPr>
+          <w:rFonts w:cstheme="minorHAnsi"/>
+        </w:rPr>
+        <w:t>en wir ein Flowchart</w:t>
+      </w:r>
+      <w:r>
+        <w:rPr>
+          <w:rFonts w:cstheme="minorHAnsi"/>
+        </w:rPr>
+        <w:t xml:space="preserve"> (</w:t>
+      </w:r>
+      <w:r>
+        <w:rPr>
+          <w:rFonts w:cstheme="minorHAnsi"/>
+        </w:rPr>
+        <w:t>Abbildung 2</w:t>
+      </w:r>
+      <w:r>
+        <w:rPr>
+          <w:rFonts w:cstheme="minorHAnsi"/>
+        </w:rPr>
+        <w:t>)</w:t>
+      </w:r>
+      <w:r>
+        <w:rPr>
+          <w:rFonts w:cstheme="minorHAnsi"/>
+        </w:rPr>
+        <w:t xml:space="preserve"> und a</w:t>
+      </w:r>
+      <w:r>
+        <w:rPr>
+          <w:rFonts w:cstheme="minorHAnsi"/>
+        </w:rPr>
+        <w:t xml:space="preserve">us diesem eine </w:t>
+      </w:r>
+      <w:r>
+        <w:rPr>
+          <w:rFonts w:cstheme="minorHAnsi"/>
+        </w:rPr>
+        <w:t>grobe Modulaufteilung</w:t>
+      </w:r>
+      <w:r>
+        <w:rPr>
+          <w:rFonts w:cstheme="minorHAnsi"/>
+        </w:rPr>
+        <w:t xml:space="preserve"> in</w:t>
+      </w:r>
+      <w:r>
+        <w:rPr>
+          <w:rFonts w:cstheme="minorHAnsi"/>
+        </w:rPr>
+        <w:t xml:space="preserve"> </w:t>
+      </w:r>
+      <w:r>
+        <w:rPr>
+          <w:rFonts w:cstheme="minorHAnsi"/>
+          <w:i/>
+        </w:rPr>
+        <w:t>Grafik</w:t>
+      </w:r>
+      <w:r>
+        <w:rPr>
+          <w:rFonts w:cstheme="minorHAnsi"/>
+        </w:rPr>
+        <w:t xml:space="preserve">, </w:t>
+      </w:r>
+      <w:r>
+        <w:rPr>
+          <w:rFonts w:cstheme="minorHAnsi"/>
+          <w:i/>
+        </w:rPr>
+        <w:t>Spiel</w:t>
+      </w:r>
+      <w:r>
+        <w:rPr>
+          <w:rFonts w:cstheme="minorHAnsi"/>
+        </w:rPr>
+        <w:t xml:space="preserve">, </w:t>
+      </w:r>
+      <w:r>
+        <w:rPr>
+          <w:rFonts w:cstheme="minorHAnsi"/>
+          <w:i/>
+        </w:rPr>
+        <w:t>Logik</w:t>
+      </w:r>
+      <w:r>
+        <w:rPr>
+          <w:rFonts w:cstheme="minorHAnsi"/>
+        </w:rPr>
+        <w:t xml:space="preserve"> und </w:t>
+      </w:r>
+      <w:r>
+        <w:rPr>
+          <w:rFonts w:cstheme="minorHAnsi"/>
+          <w:i/>
+        </w:rPr>
+        <w:t>M</w:t>
+      </w:r>
+      <w:r>
+        <w:rPr>
+          <w:rFonts w:cstheme="minorHAnsi"/>
+          <w:i/>
+        </w:rPr>
+        <w:t>ain</w:t>
+      </w:r>
+      <w:r>
+        <w:rPr>
+          <w:rFonts w:cstheme="minorHAnsi"/>
+        </w:rPr>
+        <w:t xml:space="preserve"> (LaserChess).</w:t>
+      </w:r>
+      <w:r>
+        <w:rPr>
+          <w:rFonts w:cstheme="minorHAnsi"/>
+        </w:rPr>
+        <w:t xml:space="preserve"> Um die Module dann in seine Funktionen aufzuspalten und diese unter uns </w:t>
+      </w:r>
+      <w:r>
+        <w:rPr>
+          <w:rFonts w:cstheme="minorHAnsi"/>
+        </w:rPr>
+        <w:t>aufzuteilen, verwendeten wir das Prinzip mit den CRC</w:t>
+      </w:r>
+      <w:r>
+        <w:rPr>
+          <w:rFonts w:cstheme="minorHAnsi"/>
+        </w:rPr>
+        <w:t xml:space="preserve"> </w:t>
+      </w:r>
+      <w:r>
+        <w:rPr>
+          <w:rFonts w:cstheme="minorHAnsi"/>
+        </w:rPr>
+        <w:t>und erstellten daraus ein ‘Structured D</w:t>
+      </w:r>
+      <w:r>
+        <w:rPr>
+          <w:rFonts w:cstheme="minorHAnsi"/>
+        </w:rPr>
+        <w:t>e</w:t>
+      </w:r>
+      <w:r>
+        <w:rPr>
+          <w:rFonts w:cstheme="minorHAnsi"/>
+        </w:rPr>
+        <w:t>sign‘</w:t>
+      </w:r>
+      <w:r>
+        <w:rPr>
+          <w:rFonts w:cstheme="minorHAnsi"/>
+        </w:rPr>
+        <w:t xml:space="preserve">. </w:t>
+      </w:r>
+      <w:r>
+        <w:rPr>
+          <w:rFonts w:cstheme="minorHAnsi"/>
+        </w:rPr>
+        <w:t>Dieses</w:t>
+      </w:r>
+      <w:r>
+        <w:rPr>
+          <w:rFonts w:cstheme="minorHAnsi"/>
+        </w:rPr>
+        <w:t xml:space="preserve"> Prinzip </w:t>
+      </w:r>
+      <w:r>
+        <w:rPr>
+          <w:rFonts w:cstheme="minorHAnsi"/>
+        </w:rPr>
+        <w:t>funktionierte aussergewöhnlich gut -</w:t>
+      </w:r>
+      <w:r>
+        <w:rPr>
+          <w:rFonts w:cstheme="minorHAnsi"/>
+        </w:rPr>
+        <w:t xml:space="preserve"> </w:t>
       </w:r>
       <w:r>
         <w:rPr>
@@ -3157,7 +3452,55 @@
         <w:rPr>
           <w:rFonts w:cstheme="minorHAnsi"/>
         </w:rPr>
-        <w:t>nierten wir unsere Spielregeln, die Spielumgebung, de</w:t>
+        <w:t xml:space="preserve">nnerhalb von </w:t>
+      </w:r>
+      <w:r>
+        <w:rPr>
+          <w:rFonts w:cstheme="minorHAnsi"/>
+        </w:rPr>
+        <w:t xml:space="preserve">ungefähr </w:t>
+      </w:r>
+      <w:r>
+        <w:rPr>
+          <w:rFonts w:cstheme="minorHAnsi"/>
+        </w:rPr>
+        <w:t>zwei</w:t>
+      </w:r>
+      <w:r>
+        <w:rPr>
+          <w:rFonts w:cstheme="minorHAnsi"/>
+        </w:rPr>
+        <w:t xml:space="preserve"> Lekti</w:t>
+      </w:r>
+      <w:r>
+        <w:rPr>
+          <w:rFonts w:cstheme="minorHAnsi"/>
+        </w:rPr>
+        <w:t>o</w:t>
+      </w:r>
+      <w:r>
+        <w:rPr>
+          <w:rFonts w:cstheme="minorHAnsi"/>
+        </w:rPr>
+        <w:t xml:space="preserve">nen hatte jeder von uns mehrere Kärtchen mit Funktionen </w:t>
+      </w:r>
+      <w:r>
+        <w:rPr>
+          <w:rFonts w:cstheme="minorHAnsi"/>
+        </w:rPr>
+        <w:t>und deren Schnittstellendefinitionen</w:t>
+      </w:r>
+      <w:r>
+        <w:rPr>
+          <w:rFonts w:cstheme="minorHAnsi"/>
+        </w:rPr>
+        <w:t xml:space="preserve"> </w:t>
+      </w:r>
+      <w:r>
+        <w:rPr>
+          <w:rFonts w:cstheme="minorHAnsi"/>
+        </w:rPr>
+        <w:t>in den Hä</w:t>
       </w:r>
       <w:r>
         <w:rPr>
@@ -3169,115 +3512,81 @@
         <w:rPr>
           <w:rFonts w:cstheme="minorHAnsi"/>
         </w:rPr>
-        <w:t xml:space="preserve"> Spielablauf und de</w:t>
-      </w:r>
-      <w:r>
-        <w:rPr>
-          <w:rFonts w:cstheme="minorHAnsi"/>
-        </w:rPr>
-        <w:t>n</w:t>
-      </w:r>
-      <w:r>
-        <w:rPr>
-          <w:rFonts w:cstheme="minorHAnsi"/>
-        </w:rPr>
-        <w:t xml:space="preserve"> Grafikumfang der Beta-Version.</w:t>
-      </w:r>
-      <w:r>
-        <w:rPr>
-          <w:rFonts w:cstheme="minorHAnsi"/>
-        </w:rPr>
-        <w:t xml:space="preserve"> </w:t>
-      </w:r>
-      <w:r>
-        <w:rPr>
-          <w:rFonts w:cstheme="minorHAnsi"/>
-        </w:rPr>
-        <w:t>Mit diesem Pflichtenheft konnten wir eine ungefähre</w:t>
-      </w:r>
-      <w:r>
-        <w:rPr>
-          <w:rFonts w:cstheme="minorHAnsi"/>
-          <w:color w:val="FF0000"/>
-        </w:rPr>
-        <w:t xml:space="preserve"> Zeitplanung </w:t>
-      </w:r>
-      <w:r>
-        <w:rPr>
-          <w:rFonts w:cstheme="minorHAnsi"/>
-          <w:color w:val="FF0000"/>
-        </w:rPr>
-        <w:t>(Anhang 2)</w:t>
-      </w:r>
-      <w:r>
-        <w:rPr>
-          <w:rFonts w:cstheme="minorHAnsi"/>
-        </w:rPr>
-        <w:t xml:space="preserve"> </w:t>
-      </w:r>
-      <w:r>
-        <w:rPr>
-          <w:rFonts w:cstheme="minorHAnsi"/>
-        </w:rPr>
-        <w:t>erstellen.</w:t>
-      </w:r>
-    </w:p>
-    <w:p>
-      <w:pPr>
-        <w:rPr>
-          <w:rFonts w:cstheme="minorHAnsi"/>
-        </w:rPr>
-      </w:pPr>
-      <w:r>
-        <w:rPr>
-          <w:rFonts w:cstheme="minorHAnsi"/>
-        </w:rPr>
-        <w:t xml:space="preserve">Dann folgte die erste Softwareanalyse. Um uns einen Überblick </w:t>
-      </w:r>
-      <w:r>
-        <w:rPr>
-          <w:rFonts w:cstheme="minorHAnsi"/>
-        </w:rPr>
-        <w:t>über den Spieleablauf</w:t>
-      </w:r>
-      <w:r>
-        <w:rPr>
-          <w:rFonts w:cstheme="minorHAnsi"/>
-        </w:rPr>
-        <w:t xml:space="preserve"> zu </w:t>
-      </w:r>
-      <w:r>
-        <w:rPr>
-          <w:rFonts w:cstheme="minorHAnsi"/>
-        </w:rPr>
-        <w:t>ver</w:t>
-      </w:r>
-      <w:r>
-        <w:rPr>
-          <w:rFonts w:cstheme="minorHAnsi"/>
-        </w:rPr>
-        <w:t>schaffen, erstell</w:t>
-      </w:r>
-      <w:r>
-        <w:rPr>
-          <w:rFonts w:cstheme="minorHAnsi"/>
-        </w:rPr>
-        <w:t>t</w:t>
-      </w:r>
-      <w:r>
-        <w:rPr>
-          <w:rFonts w:cstheme="minorHAnsi"/>
-        </w:rPr>
-        <w:t xml:space="preserve">en wir ein </w:t>
-      </w:r>
-      <w:proofErr w:type="spellStart"/>
-      <w:r>
-        <w:rPr>
-          <w:rFonts w:cstheme="minorHAnsi"/>
-        </w:rPr>
-        <w:t>Flowchart</w:t>
-      </w:r>
-      <w:proofErr w:type="spellEnd"/>
+        <w:t>den, welche man individuell bearbeiten konnte.</w:t>
+      </w:r>
+    </w:p>
+    <w:p>
+      <w:pPr>
+        <w:rPr>
+          <w:rFonts w:cstheme="minorHAnsi"/>
+        </w:rPr>
+      </w:pPr>
+      <w:r>
+        <w:rPr>
+          <w:rFonts w:cstheme="minorHAnsi"/>
+        </w:rPr>
+        <w:t xml:space="preserve">Als unser Spiel mit der Planung erstmals </w:t>
+      </w:r>
+      <w:r>
+        <w:rPr>
+          <w:rFonts w:cstheme="minorHAnsi"/>
+        </w:rPr>
+        <w:t>etwas Gestalt annahm</w:t>
+      </w:r>
+      <w:r>
+        <w:rPr>
+          <w:rFonts w:cstheme="minorHAnsi"/>
+        </w:rPr>
+        <w:t>, bemerkten wir auch diverse Kleinigke</w:t>
+      </w:r>
+      <w:r>
+        <w:rPr>
+          <w:rFonts w:cstheme="minorHAnsi"/>
+        </w:rPr>
+        <w:t>i</w:t>
+      </w:r>
+      <w:r>
+        <w:rPr>
+          <w:rFonts w:cstheme="minorHAnsi"/>
+        </w:rPr>
+        <w:t xml:space="preserve">ten, welche wir im Pflichtenheft ergänzen mussten. </w:t>
+      </w:r>
+      <w:r>
+        <w:rPr>
+          <w:rFonts w:cstheme="minorHAnsi"/>
+        </w:rPr>
+        <w:t>Etwas verspätet</w:t>
+      </w:r>
+      <w:r>
+        <w:rPr>
+          <w:rFonts w:cstheme="minorHAnsi"/>
+        </w:rPr>
+        <w:t>, aber zum Glück nicht vergessen,</w:t>
+      </w:r>
+      <w:r>
+        <w:rPr>
+          <w:rFonts w:cstheme="minorHAnsi"/>
+        </w:rPr>
+        <w:t xml:space="preserve"> haben wir </w:t>
+      </w:r>
+      <w:r>
+        <w:rPr>
+          <w:rFonts w:cstheme="minorHAnsi"/>
+        </w:rPr>
+        <w:t xml:space="preserve">dann </w:t>
+      </w:r>
+      <w:r>
+        <w:rPr>
+          <w:rFonts w:cstheme="minorHAnsi"/>
+        </w:rPr>
+        <w:t>die</w:t>
+      </w:r>
+      <w:r>
+        <w:rPr>
+          <w:rFonts w:cstheme="minorHAnsi"/>
+        </w:rPr>
+        <w:t xml:space="preserve"> Styleguideline</w:t>
+      </w:r>
       <w:r>
         <w:rPr>
           <w:rFonts w:cstheme="minorHAnsi"/>
@@ -3288,336 +3597,7 @@
         <w:rPr>
           <w:rFonts w:cstheme="minorHAnsi"/>
         </w:rPr>
-        <w:t>Abbildung 2</w:t>
-      </w:r>
-      <w:r>
-        <w:rPr>
-          <w:rFonts w:cstheme="minorHAnsi"/>
-        </w:rPr>
-        <w:t>)</w:t>
-      </w:r>
-      <w:r>
-        <w:rPr>
-          <w:rFonts w:cstheme="minorHAnsi"/>
-        </w:rPr>
-        <w:t xml:space="preserve"> und a</w:t>
-      </w:r>
-      <w:r>
-        <w:rPr>
-          <w:rFonts w:cstheme="minorHAnsi"/>
-        </w:rPr>
-        <w:t xml:space="preserve">us diesem eine </w:t>
-      </w:r>
-      <w:r>
-        <w:rPr>
-          <w:rFonts w:cstheme="minorHAnsi"/>
-        </w:rPr>
-        <w:t>grobe Modulaufteilung</w:t>
-      </w:r>
-      <w:r>
-        <w:rPr>
-          <w:rFonts w:cstheme="minorHAnsi"/>
-        </w:rPr>
-        <w:t xml:space="preserve"> in</w:t>
-      </w:r>
-      <w:r>
-        <w:rPr>
-          <w:rFonts w:cstheme="minorHAnsi"/>
-        </w:rPr>
-        <w:t xml:space="preserve"> </w:t>
-      </w:r>
-      <w:r>
-        <w:rPr>
-          <w:rFonts w:cstheme="minorHAnsi"/>
-          <w:i/>
-        </w:rPr>
-        <w:t>Grafik</w:t>
-      </w:r>
-      <w:r>
-        <w:rPr>
-          <w:rFonts w:cstheme="minorHAnsi"/>
-        </w:rPr>
-        <w:t xml:space="preserve">, </w:t>
-      </w:r>
-      <w:r>
-        <w:rPr>
-          <w:rFonts w:cstheme="minorHAnsi"/>
-          <w:i/>
-        </w:rPr>
-        <w:t>Spiel</w:t>
-      </w:r>
-      <w:r>
-        <w:rPr>
-          <w:rFonts w:cstheme="minorHAnsi"/>
-        </w:rPr>
-        <w:t xml:space="preserve">, </w:t>
-      </w:r>
-      <w:r>
-        <w:rPr>
-          <w:rFonts w:cstheme="minorHAnsi"/>
-          <w:i/>
-        </w:rPr>
-        <w:t>Logik</w:t>
-      </w:r>
-      <w:r>
-        <w:rPr>
-          <w:rFonts w:cstheme="minorHAnsi"/>
-        </w:rPr>
-        <w:t xml:space="preserve"> und </w:t>
-      </w:r>
-      <w:r>
-        <w:rPr>
-          <w:rFonts w:cstheme="minorHAnsi"/>
-          <w:i/>
-        </w:rPr>
-        <w:t>M</w:t>
-      </w:r>
-      <w:r>
-        <w:rPr>
-          <w:rFonts w:cstheme="minorHAnsi"/>
-          <w:i/>
-        </w:rPr>
-        <w:t>ain</w:t>
-      </w:r>
-      <w:r>
-        <w:rPr>
-          <w:rFonts w:cstheme="minorHAnsi"/>
-        </w:rPr>
-        <w:t xml:space="preserve"> (LaserChess).</w:t>
-      </w:r>
-      <w:r>
-        <w:rPr>
-          <w:rFonts w:cstheme="minorHAnsi"/>
-        </w:rPr>
-        <w:t xml:space="preserve"> Um die Module dann in seine Funktionen aufzuspalten und diese unter uns aufzuteilen, verwendeten wir das Prinzip mit den CRC</w:t>
-      </w:r>
-      <w:r>
-        <w:rPr>
-          <w:rFonts w:cstheme="minorHAnsi"/>
-        </w:rPr>
-        <w:t xml:space="preserve"> </w:t>
-      </w:r>
-      <w:r>
-        <w:rPr>
-          <w:rFonts w:cstheme="minorHAnsi"/>
-        </w:rPr>
-        <w:t xml:space="preserve">und erstellten daraus ein </w:t>
-      </w:r>
-      <w:r>
-        <w:rPr>
-          <w:rFonts w:cstheme="minorHAnsi"/>
-          <w:color w:val="FF0000"/>
-        </w:rPr>
-        <w:t xml:space="preserve">‘Structured Design‘ </w:t>
-      </w:r>
-      <w:r>
-        <w:rPr>
-          <w:rFonts w:cstheme="minorHAnsi"/>
-          <w:color w:val="FF0000"/>
-        </w:rPr>
-        <w:t xml:space="preserve">(Anhang </w:t>
-      </w:r>
-      <w:r>
-        <w:rPr>
-          <w:rFonts w:cstheme="minorHAnsi"/>
-          <w:color w:val="FF0000"/>
-        </w:rPr>
-        <w:t>5</w:t>
-      </w:r>
-      <w:r>
-        <w:rPr>
-          <w:rFonts w:cstheme="minorHAnsi"/>
-          <w:color w:val="FF0000"/>
-        </w:rPr>
-        <w:t>)</w:t>
-      </w:r>
-      <w:r>
-        <w:rPr>
-          <w:rFonts w:cstheme="minorHAnsi"/>
-          <w:color w:val="FF0000"/>
-        </w:rPr>
-        <w:t xml:space="preserve">. </w:t>
-      </w:r>
-      <w:r>
-        <w:rPr>
-          <w:rFonts w:cstheme="minorHAnsi"/>
-        </w:rPr>
-        <w:t>Dieses</w:t>
-      </w:r>
-      <w:r>
-        <w:rPr>
-          <w:rFonts w:cstheme="minorHAnsi"/>
-        </w:rPr>
-        <w:t xml:space="preserve"> Prinzip </w:t>
-      </w:r>
-      <w:r>
-        <w:rPr>
-          <w:rFonts w:cstheme="minorHAnsi"/>
-        </w:rPr>
-        <w:t>funktionierte aussergewöhnlich gut -</w:t>
-      </w:r>
-      <w:r>
-        <w:rPr>
-          <w:rFonts w:cstheme="minorHAnsi"/>
-        </w:rPr>
-        <w:t xml:space="preserve"> </w:t>
-      </w:r>
-      <w:r>
-        <w:rPr>
-          <w:rFonts w:cstheme="minorHAnsi"/>
-        </w:rPr>
-        <w:t>i</w:t>
-      </w:r>
-      <w:r>
-        <w:rPr>
-          <w:rFonts w:cstheme="minorHAnsi"/>
-        </w:rPr>
-        <w:t xml:space="preserve">nnerhalb von </w:t>
-      </w:r>
-      <w:r>
-        <w:rPr>
-          <w:rFonts w:cstheme="minorHAnsi"/>
-        </w:rPr>
-        <w:t xml:space="preserve">ungefähr </w:t>
-      </w:r>
-      <w:r>
-        <w:rPr>
-          <w:rFonts w:cstheme="minorHAnsi"/>
-        </w:rPr>
-        <w:t>zwei</w:t>
-      </w:r>
-      <w:r>
-        <w:rPr>
-          <w:rFonts w:cstheme="minorHAnsi"/>
-        </w:rPr>
-        <w:t xml:space="preserve"> Lektionen hatte jeder von uns mehrere Kärtchen mit Funktionen </w:t>
-      </w:r>
-      <w:r>
-        <w:rPr>
-          <w:rFonts w:cstheme="minorHAnsi"/>
-        </w:rPr>
-        <w:t>und deren Schnittstellendefinitionen</w:t>
-      </w:r>
-      <w:r>
-        <w:rPr>
-          <w:rFonts w:cstheme="minorHAnsi"/>
-        </w:rPr>
-        <w:t xml:space="preserve"> </w:t>
-      </w:r>
-      <w:r>
-        <w:rPr>
-          <w:rFonts w:cstheme="minorHAnsi"/>
-        </w:rPr>
-        <w:t>in den Hä</w:t>
-      </w:r>
-      <w:r>
-        <w:rPr>
-          <w:rFonts w:cstheme="minorHAnsi"/>
-        </w:rPr>
-        <w:t>n</w:t>
-      </w:r>
-      <w:r>
-        <w:rPr>
-          <w:rFonts w:cstheme="minorHAnsi"/>
-        </w:rPr>
-        <w:t>den, welche man individuell bearbeiten konnte.</w:t>
-      </w:r>
-    </w:p>
-    <w:p>
-      <w:pPr>
-        <w:rPr>
-          <w:rFonts w:cstheme="minorHAnsi"/>
-        </w:rPr>
-      </w:pPr>
-      <w:r>
-        <w:rPr>
-          <w:rFonts w:cstheme="minorHAnsi"/>
-        </w:rPr>
-        <w:t xml:space="preserve">Als unser Spiel mit der Planung erstmals </w:t>
-      </w:r>
-      <w:r>
-        <w:rPr>
-          <w:rFonts w:cstheme="minorHAnsi"/>
-        </w:rPr>
-        <w:t>etwas Gestalt annahm</w:t>
-      </w:r>
-      <w:r>
-        <w:rPr>
-          <w:rFonts w:cstheme="minorHAnsi"/>
-        </w:rPr>
-        <w:t>, bemerkten wir auch diverse Kleinigke</w:t>
-      </w:r>
-      <w:r>
-        <w:rPr>
-          <w:rFonts w:cstheme="minorHAnsi"/>
-        </w:rPr>
-        <w:t>i</w:t>
-      </w:r>
-      <w:r>
-        <w:rPr>
-          <w:rFonts w:cstheme="minorHAnsi"/>
-        </w:rPr>
-        <w:t xml:space="preserve">ten, welche wir im Pflichtenheft ergänzen mussten. </w:t>
-      </w:r>
-      <w:r>
-        <w:rPr>
-          <w:rFonts w:cstheme="minorHAnsi"/>
-        </w:rPr>
-        <w:t>Etwas verspätet</w:t>
-      </w:r>
-      <w:r>
-        <w:rPr>
-          <w:rFonts w:cstheme="minorHAnsi"/>
-        </w:rPr>
-        <w:t>, aber zum Glück nicht vergessen,</w:t>
-      </w:r>
-      <w:r>
-        <w:rPr>
-          <w:rFonts w:cstheme="minorHAnsi"/>
-        </w:rPr>
-        <w:t xml:space="preserve"> haben wir </w:t>
-      </w:r>
-      <w:r>
-        <w:rPr>
-          <w:rFonts w:cstheme="minorHAnsi"/>
-        </w:rPr>
-        <w:t xml:space="preserve">dann </w:t>
-      </w:r>
-      <w:r>
-        <w:rPr>
-          <w:rFonts w:cstheme="minorHAnsi"/>
-        </w:rPr>
-        <w:t>die</w:t>
-      </w:r>
-      <w:r>
-        <w:rPr>
-          <w:rFonts w:cstheme="minorHAnsi"/>
-          <w:color w:val="FF0000"/>
-        </w:rPr>
-        <w:t xml:space="preserve"> </w:t>
-      </w:r>
-      <w:proofErr w:type="spellStart"/>
-      <w:r>
-        <w:rPr>
-          <w:rFonts w:cstheme="minorHAnsi"/>
-          <w:color w:val="FF0000"/>
-        </w:rPr>
-        <w:t>Styleguideline</w:t>
-      </w:r>
-      <w:proofErr w:type="spellEnd"/>
-      <w:r>
-        <w:rPr>
-          <w:rFonts w:cstheme="minorHAnsi"/>
-          <w:color w:val="FF0000"/>
-        </w:rPr>
-        <w:t xml:space="preserve"> (Anhang </w:t>
-      </w:r>
-      <w:r>
-        <w:rPr>
-          <w:rFonts w:cstheme="minorHAnsi"/>
-          <w:color w:val="FF0000"/>
-        </w:rPr>
-        <w:t>4</w:t>
+        <w:t>im Anhang</w:t>
       </w:r>
       <w:r>
         <w:rPr>
@@ -3664,7 +3644,7 @@
                     <a:blip r:embed="rId31" cstate="print">
                       <a:extLst>
                         <a:ext uri="{28A0092B-C50C-407E-A947-70E740481C1C}">
-                          <a14:useLocalDpi xmlns:a14="http://schemas.microsoft.com/office/drawing/2010/main" xmlns:wps="http://schemas.microsoft.com/office/word/2010/wordprocessingShape" xmlns:wpi="http://schemas.microsoft.com/office/word/2010/wordprocessingInk" xmlns:wpg="http://schemas.microsoft.com/office/word/2010/wordprocessingGroup" xmlns:w14="http://schemas.microsoft.com/office/word/2010/wordml" xmlns:w="http://schemas.openxmlformats.org/wordprocessingml/2006/main" xmlns:w10="urn:schemas-microsoft-com:office:word" xmlns:wp14="http://schemas.microsoft.com/office/word/2010/wordprocessingDrawing" xmlns:v="urn:schemas-microsoft-com:vml" xmlns:o="urn:schemas-microsoft-com:office:office" xmlns:mc="http://schemas.openxmlformats.org/markup-compatibility/2006" xmlns:wpc="http://schemas.microsoft.com/office/word/2010/wordprocessingCanvas" xmlns="" val="0"/>
+                          <a14:useLocalDpi xmlns="" xmlns:wpc="http://schemas.microsoft.com/office/word/2010/wordprocessingCanvas" xmlns:mc="http://schemas.openxmlformats.org/markup-compatibility/2006" xmlns:o="urn:schemas-microsoft-com:office:office" xmlns:v="urn:schemas-microsoft-com:vml" xmlns:wp14="http://schemas.microsoft.com/office/word/2010/wordprocessingDrawing" xmlns:w10="urn:schemas-microsoft-com:office:word" xmlns:w="http://schemas.openxmlformats.org/wordprocessingml/2006/main" xmlns:w14="http://schemas.microsoft.com/office/word/2010/wordml" xmlns:wpg="http://schemas.microsoft.com/office/word/2010/wordprocessingGroup" xmlns:wpi="http://schemas.microsoft.com/office/word/2010/wordprocessingInk" xmlns:wps="http://schemas.microsoft.com/office/word/2010/wordprocessingShape" xmlns:a14="http://schemas.microsoft.com/office/drawing/2010/main" val="0"/>
                         </a:ext>
                       </a:extLst>
                     </a:blip>
@@ -3701,16 +3681,8 @@
         <w:rPr>
           <w:rFonts w:cstheme="minorHAnsi"/>
         </w:rPr>
-        <w:t xml:space="preserve">Abbildung 2: </w:t>
-      </w:r>
-      <w:proofErr w:type="spellStart"/>
-      <w:r>
-        <w:rPr>
-          <w:rFonts w:cstheme="minorHAnsi"/>
-        </w:rPr>
-        <w:t>Flowchart</w:t>
-      </w:r>
-      <w:proofErr w:type="spellEnd"/>
+        <w:t>Abbildung 2: Flowchart</w:t>
+      </w:r>
     </w:p>
     <w:p>
       <w:pPr>
@@ -3835,121 +3807,94 @@
       </w:pPr>
       <w:bookmarkStart w:id="17" w:name="_Toc328334639"/>
       <w:r>
-        <w:t xml:space="preserve">Versionskontrollsystem </w:t>
-      </w:r>
-      <w:proofErr w:type="spellStart"/>
-      <w:r>
+        <w:t>Versionskontrollsystem Git</w:t>
+      </w:r>
+      <w:bookmarkEnd w:id="17"/>
+    </w:p>
+    <w:p>
+      <w:r>
+        <w:t xml:space="preserve">Wir haben uns entschieden, das Versionskontrollsystem </w:t>
+      </w:r>
+      <w:r>
+        <w:rPr>
+          <w:i/>
+        </w:rPr>
         <w:t>Git</w:t>
       </w:r>
-      <w:bookmarkEnd w:id="17"/>
-      <w:proofErr w:type="spellEnd"/>
-    </w:p>
-    <w:p>
-      <w:r>
-        <w:t xml:space="preserve">Wir haben uns entschieden, das Versionskontrollsystem </w:t>
-      </w:r>
-      <w:proofErr w:type="spellStart"/>
+      <w:r>
+        <w:t xml:space="preserve"> (</w:t>
+      </w:r>
+      <w:hyperlink r:id="rId32" w:history="1">
+        <w:r>
+          <w:rPr>
+            <w:rStyle w:val="Hyperlink"/>
+          </w:rPr>
+          <w:t>git-scm.com</w:t>
+        </w:r>
+      </w:hyperlink>
+      <w:r>
+        <w:t>) zu verwenden, da ein Sof</w:t>
+      </w:r>
+      <w:r>
+        <w:t>t</w:t>
+      </w:r>
+      <w:r>
+        <w:t>w</w:t>
+      </w:r>
+      <w:r>
+        <w:t xml:space="preserve">areprojekt in dieser Grössenordnung und mit vier Teammitgliedern ohne Versionskontrollsystem kaum </w:t>
+      </w:r>
+      <w:r>
+        <w:t>realisierbar ist.</w:t>
+      </w:r>
+    </w:p>
+    <w:p>
+      <w:r>
+        <w:t xml:space="preserve">Das gesamte Projekt inklusive der Dokumentation ist auf dem Online-Projekt-Host </w:t>
+      </w:r>
       <w:r>
         <w:rPr>
           <w:i/>
         </w:rPr>
+        <w:t>GitHub</w:t>
+      </w:r>
+      <w:r>
+        <w:t xml:space="preserve"> (</w:t>
+      </w:r>
+      <w:hyperlink r:id="rId33" w:history="1">
+        <w:r>
+          <w:rPr>
+            <w:rStyle w:val="Hyperlink"/>
+          </w:rPr>
+          <w:t>github.com</w:t>
+        </w:r>
+      </w:hyperlink>
+      <w:r>
+        <w:t>) gehostet. Dieser Server stellt Open-S</w:t>
+      </w:r>
+      <w:r>
+        <w:t xml:space="preserve">ource Softwareprojekten gratis </w:t>
+      </w:r>
+      <w:r>
+        <w:t>eine Plattform zur Verfügung, we</w:t>
+      </w:r>
+      <w:r>
+        <w:t>l</w:t>
+      </w:r>
+      <w:r>
+        <w:t xml:space="preserve">che perfekt mit dem Versionskontrollsystem </w:t>
+      </w:r>
+      <w:r>
+        <w:rPr>
+          <w:i/>
+        </w:rPr>
         <w:t>Git</w:t>
       </w:r>
-      <w:proofErr w:type="spellEnd"/>
-      <w:r>
-        <w:t xml:space="preserve"> (</w:t>
-      </w:r>
-      <w:hyperlink r:id="rId32" w:history="1">
-        <w:r>
-          <w:rPr>
-            <w:rStyle w:val="Hyperlink"/>
-          </w:rPr>
-          <w:t>git-scm.com</w:t>
-        </w:r>
-      </w:hyperlink>
-      <w:r>
-        <w:t>) zu verwenden, da ein Sof</w:t>
-      </w:r>
-      <w:r>
-        <w:t>t</w:t>
-      </w:r>
-      <w:r>
-        <w:t>w</w:t>
-      </w:r>
-      <w:r>
-        <w:t xml:space="preserve">areprojekt in dieser Grössenordnung und mit vier Teammitgliedern ohne Versionskontrollsystem kaum </w:t>
-      </w:r>
-      <w:r>
-        <w:t>realisierbar ist.</w:t>
-      </w:r>
-    </w:p>
-    <w:p>
-      <w:r>
-        <w:t xml:space="preserve">Das gesamte Projekt inklusive der Dokumentation ist auf dem Online-Projekt-Host </w:t>
-      </w:r>
-      <w:proofErr w:type="spellStart"/>
-      <w:r>
-        <w:rPr>
-          <w:i/>
-        </w:rPr>
-        <w:t>GitHub</w:t>
-      </w:r>
-      <w:proofErr w:type="spellEnd"/>
-      <w:r>
-        <w:t xml:space="preserve"> (</w:t>
-      </w:r>
-      <w:hyperlink r:id="rId33" w:history="1">
-        <w:r>
-          <w:rPr>
-            <w:rStyle w:val="Hyperlink"/>
-          </w:rPr>
-          <w:t>github.com</w:t>
-        </w:r>
-      </w:hyperlink>
-      <w:r>
-        <w:t xml:space="preserve">) </w:t>
-      </w:r>
-      <w:proofErr w:type="spellStart"/>
-      <w:r>
-        <w:t>gehostet</w:t>
-      </w:r>
-      <w:proofErr w:type="spellEnd"/>
-      <w:r>
-        <w:t>. Dieser Server stellt Open-S</w:t>
-      </w:r>
-      <w:r>
-        <w:t xml:space="preserve">ource Softwareprojekten gratis </w:t>
-      </w:r>
-      <w:r>
-        <w:t>eine Plattform zur Verfügung, we</w:t>
-      </w:r>
-      <w:r>
-        <w:t>l</w:t>
-      </w:r>
-      <w:r>
-        <w:t xml:space="preserve">che perfekt mit dem Versionskontrollsystem </w:t>
-      </w:r>
-      <w:proofErr w:type="spellStart"/>
-      <w:r>
-        <w:rPr>
-          <w:i/>
-        </w:rPr>
-        <w:t>Git</w:t>
-      </w:r>
-      <w:proofErr w:type="spellEnd"/>
       <w:r>
         <w:t xml:space="preserve"> harmonisiert. </w:t>
       </w:r>
       <w:r>
-        <w:t xml:space="preserve">Die </w:t>
-      </w:r>
-      <w:proofErr w:type="spellStart"/>
-      <w:r>
-        <w:t>Git</w:t>
-      </w:r>
-      <w:proofErr w:type="spellEnd"/>
-      <w:r>
-        <w:t>-Client Applikation ist in Abbildung 3 zu sehen.</w:t>
+        <w:t>Die Git-Client Applikation ist in Abbildung 3 zu sehen.</w:t>
       </w:r>
       <w:r>
         <w:t xml:space="preserve"> </w:t>
@@ -4023,16 +3968,8 @@
         <w:rPr>
           <w:rFonts w:cstheme="minorHAnsi"/>
         </w:rPr>
-        <w:t xml:space="preserve">Abbildung 3: </w:t>
-      </w:r>
-      <w:proofErr w:type="spellStart"/>
-      <w:r>
-        <w:rPr>
-          <w:rFonts w:cstheme="minorHAnsi"/>
-        </w:rPr>
-        <w:t>Git</w:t>
-      </w:r>
-      <w:proofErr w:type="spellEnd"/>
+        <w:t>Abbildung 3: Git</w:t>
+      </w:r>
       <w:r>
         <w:rPr>
           <w:rFonts w:cstheme="minorHAnsi"/>
@@ -4075,63 +4012,7 @@
         <w:rPr>
           <w:rFonts w:cstheme="minorHAnsi"/>
         </w:rPr>
-        <w:t xml:space="preserve">Auf dieser Online-Plattform konnten wir ebenfalls so genannte </w:t>
-      </w:r>
-      <w:proofErr w:type="spellStart"/>
-      <w:r>
-        <w:rPr>
-          <w:rFonts w:cstheme="minorHAnsi"/>
-        </w:rPr>
-        <w:t>Issues</w:t>
-      </w:r>
-      <w:proofErr w:type="spellEnd"/>
-      <w:r>
-        <w:rPr>
-          <w:rFonts w:cstheme="minorHAnsi"/>
-        </w:rPr>
-        <w:t xml:space="preserve"> erfassen, also Aufgaben, welche noch zu erledigen sind. Diese wurden dann jeweils einer Person zugewiesen und nach getaner Arbeit geschlossen. Dieses </w:t>
-      </w:r>
-      <w:proofErr w:type="spellStart"/>
-      <w:r>
-        <w:rPr>
-          <w:rFonts w:cstheme="minorHAnsi"/>
-        </w:rPr>
-        <w:t>Issue</w:t>
-      </w:r>
-      <w:proofErr w:type="spellEnd"/>
-      <w:r>
-        <w:rPr>
-          <w:rFonts w:cstheme="minorHAnsi"/>
-        </w:rPr>
-        <w:t xml:space="preserve">-System arbeitet sehr eng mit </w:t>
-      </w:r>
-      <w:proofErr w:type="spellStart"/>
-      <w:r>
-        <w:rPr>
-          <w:rFonts w:cstheme="minorHAnsi"/>
-        </w:rPr>
-        <w:t>Git</w:t>
-      </w:r>
-      <w:proofErr w:type="spellEnd"/>
-      <w:r>
-        <w:rPr>
-          <w:rFonts w:cstheme="minorHAnsi"/>
-        </w:rPr>
-        <w:t xml:space="preserve"> zusammen, so dass man in Commit-Messages auf </w:t>
-      </w:r>
-      <w:proofErr w:type="spellStart"/>
-      <w:r>
-        <w:rPr>
-          <w:rFonts w:cstheme="minorHAnsi"/>
-        </w:rPr>
-        <w:t>Issues</w:t>
-      </w:r>
-      <w:proofErr w:type="spellEnd"/>
-      <w:r>
-        <w:rPr>
-          <w:rFonts w:cstheme="minorHAnsi"/>
-        </w:rPr>
-        <w:t xml:space="preserve"> verweisen und solche sogar mit einer entsprechenden Formulierung schliessen kann (z.B. „</w:t>
+        <w:t>Auf dieser Online-Plattform konnten wir ebenfalls so genannte Issues erfassen, also Aufgaben, welche noch zu erledigen sind. Diese wurden dann jeweils einer Person zugewiesen und nach getaner Arbeit geschlossen. Dieses Issue-System arbeitet sehr eng mit Git zusammen, so dass man in Commit-Messages auf Issues verweisen und solche sogar mit einer entsprechenden Formulierung schliessen kann (z.B. „</w:t>
       </w:r>
       <w:r>
         <w:rPr>
@@ -4140,89 +4021,44 @@
         </w:rPr>
         <w:t xml:space="preserve">... </w:t>
       </w:r>
-      <w:proofErr w:type="spellStart"/>
       <w:r>
         <w:rPr>
           <w:rFonts w:ascii="Courier New" w:hAnsi="Courier New" w:cs="Courier New"/>
           <w:b/>
         </w:rPr>
-        <w:t>closes</w:t>
-      </w:r>
-      <w:proofErr w:type="spellEnd"/>
+        <w:t>closes #13</w:t>
+      </w:r>
       <w:r>
         <w:rPr>
           <w:rFonts w:ascii="Courier New" w:hAnsi="Courier New" w:cs="Courier New"/>
           <w:b/>
         </w:rPr>
-        <w:t xml:space="preserve"> #13</w:t>
-      </w:r>
-      <w:r>
-        <w:rPr>
-          <w:rFonts w:ascii="Courier New" w:hAnsi="Courier New" w:cs="Courier New"/>
-          <w:b/>
-        </w:rPr>
         <w:t xml:space="preserve"> ...</w:t>
       </w:r>
       <w:r>
         <w:rPr>
           <w:rFonts w:cstheme="minorHAnsi"/>
         </w:rPr>
-        <w:t xml:space="preserve">“, um den </w:t>
-      </w:r>
-      <w:proofErr w:type="spellStart"/>
-      <w:r>
-        <w:rPr>
-          <w:rFonts w:cstheme="minorHAnsi"/>
-        </w:rPr>
-        <w:t>Issue</w:t>
-      </w:r>
-      <w:proofErr w:type="spellEnd"/>
-      <w:r>
-        <w:rPr>
-          <w:rFonts w:cstheme="minorHAnsi"/>
-        </w:rPr>
-        <w:t xml:space="preserve"> mit der Nummer 13 zu schliessen). </w:t>
-      </w:r>
-    </w:p>
-    <w:p>
-      <w:pPr>
-        <w:rPr>
-          <w:rFonts w:cstheme="minorHAnsi"/>
-        </w:rPr>
-      </w:pPr>
-      <w:r>
-        <w:rPr>
-          <w:rFonts w:cstheme="minorHAnsi"/>
-        </w:rPr>
-        <w:t>Das Projekt inklusive der gesamten Versions-</w:t>
-      </w:r>
-      <w:proofErr w:type="spellStart"/>
-      <w:r>
-        <w:rPr>
-          <w:rFonts w:cstheme="minorHAnsi"/>
-        </w:rPr>
-        <w:t>History</w:t>
-      </w:r>
-      <w:proofErr w:type="spellEnd"/>
-      <w:r>
-        <w:rPr>
-          <w:rFonts w:cstheme="minorHAnsi"/>
-        </w:rPr>
-        <w:t xml:space="preserve">, den </w:t>
-      </w:r>
-      <w:proofErr w:type="spellStart"/>
-      <w:r>
-        <w:rPr>
-          <w:rFonts w:cstheme="minorHAnsi"/>
-        </w:rPr>
-        <w:t>Issues</w:t>
-      </w:r>
-      <w:proofErr w:type="spellEnd"/>
-      <w:r>
-        <w:rPr>
-          <w:rFonts w:cstheme="minorHAnsi"/>
-        </w:rPr>
-        <w:t xml:space="preserve"> und verschiedenen Diagrammen zur Entwicklung des Projekts ist</w:t>
+        <w:t xml:space="preserve">“, um den Issue mit der Nummer 13 zu schliessen). </w:t>
+      </w:r>
+    </w:p>
+    <w:p>
+      <w:pPr>
+        <w:rPr>
+          <w:rFonts w:cstheme="minorHAnsi"/>
+        </w:rPr>
+      </w:pPr>
+      <w:r>
+        <w:rPr>
+          <w:rFonts w:cstheme="minorHAnsi"/>
+        </w:rPr>
+        <w:t>Das Projekt inklusive der gesamten Versions-History</w:t>
+      </w:r>
+      <w:r>
+        <w:rPr>
+          <w:rFonts w:cstheme="minorHAnsi"/>
+        </w:rPr>
+        <w:t>, den Issues und verschiedenen Diagrammen zur Entwicklung des Projekts ist</w:t>
       </w:r>
       <w:r>
         <w:rPr>
@@ -4239,59 +4075,15 @@
         </w:r>
       </w:hyperlink>
       <w:r>
-        <w:t xml:space="preserve">. Die </w:t>
-      </w:r>
-      <w:proofErr w:type="spellStart"/>
-      <w:r>
-        <w:t>Issue</w:t>
-      </w:r>
-      <w:proofErr w:type="spellEnd"/>
-      <w:r>
-        <w:t xml:space="preserve">-Liste findet man hier: </w:t>
+        <w:t xml:space="preserve">. Die Issue-Liste findet man hier: </w:t>
       </w:r>
       <w:hyperlink r:id="rId36" w:history="1">
         <w:r>
           <w:rPr>
             <w:rStyle w:val="Hyperlink"/>
           </w:rPr>
-          <w:t>github.com/</w:t>
-        </w:r>
-        <w:proofErr w:type="spellStart"/>
-        <w:r>
-          <w:rPr>
-            <w:rStyle w:val="Hyperlink"/>
-          </w:rPr>
-          <w:t>stocyr</w:t>
-        </w:r>
-        <w:proofErr w:type="spellEnd"/>
-        <w:r>
-          <w:rPr>
-            <w:rStyle w:val="Hyperlink"/>
-          </w:rPr>
-          <w:t>/</w:t>
-        </w:r>
-        <w:proofErr w:type="spellStart"/>
-        <w:r>
-          <w:rPr>
-            <w:rStyle w:val="Hyperlink"/>
-          </w:rPr>
-          <w:t>LaserChess</w:t>
-        </w:r>
-        <w:proofErr w:type="spellEnd"/>
-        <w:r>
-          <w:rPr>
-            <w:rStyle w:val="Hyperlink"/>
-          </w:rPr>
-          <w:t>/</w:t>
-        </w:r>
-        <w:proofErr w:type="spellStart"/>
-        <w:r>
-          <w:rPr>
-            <w:rStyle w:val="Hyperlink"/>
-          </w:rPr>
-          <w:t>issues</w:t>
-        </w:r>
-        <w:proofErr w:type="spellEnd"/>
+          <w:t>github.com/stocyr/LaserChess/issues</w:t>
+        </w:r>
       </w:hyperlink>
       <w:r>
         <w:t>.</w:t>
@@ -4423,15 +4215,7 @@
         <w:t>Im Logik</w:t>
       </w:r>
       <w:r>
-        <w:t>modul wird vor allem der Laser über das ganze Spielfeld gezeichnet und andere Funktionen aufgerufen, die das Verhalten der Figuren beeinflusst. Dazu kommen diverse ‘</w:t>
-      </w:r>
-      <w:proofErr w:type="spellStart"/>
-      <w:r>
-        <w:t>Helpertools</w:t>
-      </w:r>
-      <w:proofErr w:type="spellEnd"/>
-      <w:r>
-        <w:t>‘ wie die A</w:t>
+        <w:t>modul wird vor allem der Laser über das ganze Spielfeld gezeichnet und andere Funktionen aufgerufen, die das Verhalten der Figuren beeinflusst. Dazu kommen diverse ‘Helpertools‘ wie die A</w:t>
       </w:r>
       <w:r>
         <w:t>b</w:t>
@@ -4486,69 +4270,19 @@
         <w:rPr>
           <w:rFonts w:cstheme="minorHAnsi"/>
         </w:rPr>
-        <w:t>(</w:t>
-      </w:r>
-      <w:proofErr w:type="spellStart"/>
-      <w:r>
-        <w:rPr>
-          <w:rFonts w:cstheme="minorHAnsi"/>
-        </w:rPr>
-        <w:t>draw_playground</w:t>
-      </w:r>
-      <w:proofErr w:type="spellEnd"/>
-      <w:r>
-        <w:rPr>
-          <w:rFonts w:cstheme="minorHAnsi"/>
-        </w:rPr>
-        <w:t xml:space="preserve">, </w:t>
-      </w:r>
-      <w:proofErr w:type="spellStart"/>
-      <w:r>
-        <w:rPr>
-          <w:rFonts w:cstheme="minorHAnsi"/>
-        </w:rPr>
-        <w:t>draw_figure</w:t>
-      </w:r>
-      <w:proofErr w:type="spellEnd"/>
-      <w:r>
-        <w:rPr>
-          <w:rFonts w:cstheme="minorHAnsi"/>
-        </w:rPr>
-        <w:t>,</w:t>
-      </w:r>
-      <w:r>
-        <w:rPr>
-          <w:rFonts w:cstheme="minorHAnsi"/>
-        </w:rPr>
-        <w:t xml:space="preserve"> </w:t>
-      </w:r>
-      <w:proofErr w:type="spellStart"/>
-      <w:r>
-        <w:rPr>
-          <w:rFonts w:cstheme="minorHAnsi"/>
-        </w:rPr>
-        <w:t>draw_laser</w:t>
-      </w:r>
-      <w:proofErr w:type="spellEnd"/>
-      <w:r>
-        <w:rPr>
-          <w:rFonts w:cstheme="minorHAnsi"/>
-        </w:rPr>
-        <w:t xml:space="preserve"> </w:t>
-      </w:r>
-      <w:proofErr w:type="spellStart"/>
-      <w:r>
-        <w:rPr>
-          <w:rFonts w:cstheme="minorHAnsi"/>
-        </w:rPr>
-        <w:t>usw</w:t>
-      </w:r>
-      <w:proofErr w:type="spellEnd"/>
-      <w:r>
-        <w:rPr>
-          <w:rFonts w:cstheme="minorHAnsi"/>
-        </w:rPr>
-        <w:t xml:space="preserve">…). </w:t>
+        <w:t>(draw_playground, draw_figure,</w:t>
+      </w:r>
+      <w:r>
+        <w:rPr>
+          <w:rFonts w:cstheme="minorHAnsi"/>
+        </w:rPr>
+        <w:t xml:space="preserve"> draw_laser</w:t>
+      </w:r>
+      <w:r>
+        <w:rPr>
+          <w:rFonts w:cstheme="minorHAnsi"/>
+        </w:rPr>
+        <w:t xml:space="preserve"> usw…). </w:t>
       </w:r>
       <w:r>
         <w:rPr>
@@ -4572,35 +4306,7 @@
         <w:rPr>
           <w:rFonts w:cstheme="minorHAnsi"/>
         </w:rPr>
-        <w:t xml:space="preserve"> Spielfelder (</w:t>
-      </w:r>
-      <w:proofErr w:type="spellStart"/>
-      <w:r>
-        <w:rPr>
-          <w:rFonts w:cstheme="minorHAnsi"/>
-        </w:rPr>
-        <w:t>pixel_to_map</w:t>
-      </w:r>
-      <w:proofErr w:type="spellEnd"/>
-      <w:r>
-        <w:rPr>
-          <w:rFonts w:cstheme="minorHAnsi"/>
-        </w:rPr>
-        <w:t>) und umgekehrt (</w:t>
-      </w:r>
-      <w:proofErr w:type="spellStart"/>
-      <w:r>
-        <w:rPr>
-          <w:rFonts w:cstheme="minorHAnsi"/>
-        </w:rPr>
-        <w:t>map_to_pixel</w:t>
-      </w:r>
-      <w:proofErr w:type="spellEnd"/>
-      <w:r>
-        <w:rPr>
-          <w:rFonts w:cstheme="minorHAnsi"/>
-        </w:rPr>
-        <w:t xml:space="preserve">), </w:t>
+        <w:t xml:space="preserve"> Spielfelder (pixel_to_map) und umgekehrt (map_to_pixel), </w:t>
       </w:r>
       <w:r>
         <w:rPr>
@@ -4904,7 +4610,7 @@
                     <a:blip r:embed="rId37" cstate="print">
                       <a:extLst>
                         <a:ext uri="{28A0092B-C50C-407E-A947-70E740481C1C}">
-                          <a14:useLocalDpi xmlns:a14="http://schemas.microsoft.com/office/drawing/2010/main" xmlns:wps="http://schemas.microsoft.com/office/word/2010/wordprocessingShape" xmlns:wpi="http://schemas.microsoft.com/office/word/2010/wordprocessingInk" xmlns:wpg="http://schemas.microsoft.com/office/word/2010/wordprocessingGroup" xmlns:w14="http://schemas.microsoft.com/office/word/2010/wordml" xmlns:w="http://schemas.openxmlformats.org/wordprocessingml/2006/main" xmlns:w10="urn:schemas-microsoft-com:office:word" xmlns:wp14="http://schemas.microsoft.com/office/word/2010/wordprocessingDrawing" xmlns:v="urn:schemas-microsoft-com:vml" xmlns:o="urn:schemas-microsoft-com:office:office" xmlns:mc="http://schemas.openxmlformats.org/markup-compatibility/2006" xmlns:wpc="http://schemas.microsoft.com/office/word/2010/wordprocessingCanvas" xmlns="" val="0"/>
+                          <a14:useLocalDpi xmlns="" xmlns:wpc="http://schemas.microsoft.com/office/word/2010/wordprocessingCanvas" xmlns:mc="http://schemas.openxmlformats.org/markup-compatibility/2006" xmlns:o="urn:schemas-microsoft-com:office:office" xmlns:v="urn:schemas-microsoft-com:vml" xmlns:wp14="http://schemas.microsoft.com/office/word/2010/wordprocessingDrawing" xmlns:w10="urn:schemas-microsoft-com:office:word" xmlns:w="http://schemas.openxmlformats.org/wordprocessingml/2006/main" xmlns:w14="http://schemas.microsoft.com/office/word/2010/wordml" xmlns:wpg="http://schemas.microsoft.com/office/word/2010/wordprocessingGroup" xmlns:wpi="http://schemas.microsoft.com/office/word/2010/wordprocessingInk" xmlns:wps="http://schemas.microsoft.com/office/word/2010/wordprocessingShape" xmlns:a14="http://schemas.microsoft.com/office/drawing/2010/main" val="0"/>
                         </a:ext>
                       </a:extLst>
                     </a:blip>
@@ -5014,21 +4720,7 @@
         <w:rPr>
           <w:rFonts w:cstheme="minorHAnsi"/>
         </w:rPr>
-        <w:t xml:space="preserve"> (</w:t>
-      </w:r>
-      <w:proofErr w:type="spellStart"/>
-      <w:r>
-        <w:rPr>
-          <w:rFonts w:cstheme="minorHAnsi"/>
-        </w:rPr>
-        <w:t>Git</w:t>
-      </w:r>
-      <w:proofErr w:type="spellEnd"/>
-      <w:r>
-        <w:rPr>
-          <w:rFonts w:cstheme="minorHAnsi"/>
-        </w:rPr>
-        <w:t xml:space="preserve">-Tag: </w:t>
+        <w:t xml:space="preserve"> (Git-Tag: </w:t>
       </w:r>
       <w:r>
         <w:rPr>
@@ -5187,20 +4879,31 @@
         <w:rPr>
           <w:rFonts w:cstheme="minorHAnsi"/>
         </w:rPr>
-        <w:t xml:space="preserve">. Diese sind im </w:t>
-      </w:r>
-      <w:r>
-        <w:rPr>
-          <w:rFonts w:cstheme="minorHAnsi"/>
-          <w:color w:val="FF0000"/>
-        </w:rPr>
-        <w:t>Anhang 3</w:t>
-      </w:r>
-      <w:r>
-        <w:rPr>
-          <w:rFonts w:cstheme="minorHAnsi"/>
-        </w:rPr>
-        <w:t xml:space="preserve"> zu finden.</w:t>
+        <w:t xml:space="preserve">. Diese sind </w:t>
+      </w:r>
+      <w:r>
+        <w:rPr>
+          <w:rFonts w:cstheme="minorHAnsi"/>
+        </w:rPr>
+        <w:t xml:space="preserve">im </w:t>
+      </w:r>
+      <w:r>
+        <w:rPr>
+          <w:rFonts w:cstheme="minorHAnsi"/>
+        </w:rPr>
+        <w:t xml:space="preserve">Anhang </w:t>
+      </w:r>
+      <w:r>
+        <w:rPr>
+          <w:rFonts w:cstheme="minorHAnsi"/>
+        </w:rPr>
+        <w:t>zu</w:t>
+      </w:r>
+      <w:r>
+        <w:rPr>
+          <w:rFonts w:cstheme="minorHAnsi"/>
+        </w:rPr>
+        <w:t xml:space="preserve"> finden.</w:t>
       </w:r>
     </w:p>
     <w:p>
@@ -5228,9 +4931,6 @@
       <w:r>
         <w:t>/Laborjournal</w:t>
       </w:r>
-      <w:r>
-        <w:t>:</w:t>
-      </w:r>
       <w:bookmarkEnd w:id="30"/>
     </w:p>
     <w:p>
@@ -5303,54 +5003,25 @@
         <w:rPr>
           <w:rFonts w:cstheme="minorHAnsi"/>
         </w:rPr>
-        <w:t xml:space="preserve">Da aber der Verlauf der einzelnen </w:t>
-      </w:r>
-      <w:proofErr w:type="spellStart"/>
-      <w:r>
-        <w:rPr>
-          <w:rFonts w:cstheme="minorHAnsi"/>
-        </w:rPr>
-        <w:t>Commits</w:t>
-      </w:r>
-      <w:proofErr w:type="spellEnd"/>
-      <w:r>
-        <w:rPr>
-          <w:rFonts w:cstheme="minorHAnsi"/>
-        </w:rPr>
-        <w:t xml:space="preserve"> des Softwareversionisierungssystems den Fortschritt ähnlich gut dokumentiert, liegt die</w:t>
-      </w:r>
-      <w:r>
-        <w:rPr>
-          <w:rFonts w:cstheme="minorHAnsi"/>
-          <w:color w:val="FF0000"/>
-        </w:rPr>
-        <w:t xml:space="preserve"> Commit-Liste dieser Dokumentation noch als Anhang 2 bei.</w:t>
-      </w:r>
-      <w:r>
-        <w:rPr>
-          <w:rFonts w:cstheme="minorHAnsi"/>
-        </w:rPr>
-        <w:t xml:space="preserve"> </w:t>
-      </w:r>
-      <w:r>
-        <w:rPr>
-          <w:rFonts w:cstheme="minorHAnsi"/>
-        </w:rPr>
-        <w:t xml:space="preserve">Ausserdem ist die </w:t>
-      </w:r>
-      <w:proofErr w:type="spellStart"/>
-      <w:r>
-        <w:rPr>
-          <w:rFonts w:cstheme="minorHAnsi"/>
-        </w:rPr>
-        <w:t>History</w:t>
-      </w:r>
-      <w:proofErr w:type="spellEnd"/>
-      <w:r>
-        <w:rPr>
-          <w:rFonts w:cstheme="minorHAnsi"/>
-        </w:rPr>
-        <w:t xml:space="preserve"> jedes Files auf </w:t>
+        <w:t>Da aber der Verlauf der einzelnen Commits des Softwareversionisierungssystems den Fortschritt ähnlich gut dokumentiert, liegt d</w:t>
+      </w:r>
+      <w:r>
+        <w:rPr>
+          <w:rFonts w:cstheme="minorHAnsi"/>
+        </w:rPr>
+        <w:t xml:space="preserve">ie Commit-Liste dieser Dokumentation noch als Anhang 2 bei. </w:t>
+      </w:r>
+      <w:r>
+        <w:rPr>
+          <w:rFonts w:cstheme="minorHAnsi"/>
+        </w:rPr>
+        <w:t>A</w:t>
+      </w:r>
+      <w:r>
+        <w:rPr>
+          <w:rFonts w:cstheme="minorHAnsi"/>
+        </w:rPr>
+        <w:t xml:space="preserve">usserdem ist die History jedes Files auf </w:t>
       </w:r>
       <w:hyperlink r:id="rId38" w:history="1">
         <w:r>
@@ -5358,81 +5029,8 @@
             <w:rStyle w:val="Hyperlink"/>
             <w:rFonts w:cstheme="minorHAnsi"/>
           </w:rPr>
-          <w:t>github.com/</w:t>
-        </w:r>
-        <w:proofErr w:type="spellStart"/>
-        <w:r>
-          <w:rPr>
-            <w:rStyle w:val="Hyperlink"/>
-            <w:rFonts w:cstheme="minorHAnsi"/>
-          </w:rPr>
-          <w:t>stocyr</w:t>
-        </w:r>
-        <w:proofErr w:type="spellEnd"/>
-        <w:r>
-          <w:rPr>
-            <w:rStyle w:val="Hyperlink"/>
-            <w:rFonts w:cstheme="minorHAnsi"/>
-          </w:rPr>
-          <w:t>/</w:t>
-        </w:r>
-        <w:proofErr w:type="spellStart"/>
-        <w:r>
-          <w:rPr>
-            <w:rStyle w:val="Hyperlink"/>
-            <w:rFonts w:cstheme="minorHAnsi"/>
-          </w:rPr>
-          <w:t>LaserChess</w:t>
-        </w:r>
-        <w:proofErr w:type="spellEnd"/>
-        <w:r>
-          <w:rPr>
-            <w:rStyle w:val="Hyperlink"/>
-            <w:rFonts w:cstheme="minorHAnsi"/>
-          </w:rPr>
-          <w:t>/</w:t>
-        </w:r>
-        <w:proofErr w:type="spellStart"/>
-        <w:r>
-          <w:rPr>
-            <w:rStyle w:val="Hyperlink"/>
-            <w:rFonts w:cstheme="minorHAnsi"/>
-          </w:rPr>
-          <w:t>tree</w:t>
-        </w:r>
-        <w:proofErr w:type="spellEnd"/>
-        <w:r>
-          <w:rPr>
-            <w:rStyle w:val="Hyperlink"/>
-            <w:rFonts w:cstheme="minorHAnsi"/>
-          </w:rPr>
-          <w:t>/</w:t>
-        </w:r>
-        <w:proofErr w:type="spellStart"/>
-        <w:r>
-          <w:rPr>
-            <w:rStyle w:val="Hyperlink"/>
-            <w:rFonts w:cstheme="minorHAnsi"/>
-          </w:rPr>
-          <w:t>master</w:t>
-        </w:r>
-        <w:proofErr w:type="spellEnd"/>
-        <w:r>
-          <w:rPr>
-            <w:rStyle w:val="Hyperlink"/>
-            <w:rFonts w:cstheme="minorHAnsi"/>
-          </w:rPr>
-          <w:t>/</w:t>
-        </w:r>
-        <w:proofErr w:type="spellStart"/>
-        <w:r>
-          <w:rPr>
-            <w:rStyle w:val="Hyperlink"/>
-            <w:rFonts w:cstheme="minorHAnsi"/>
-          </w:rPr>
-          <w:t>src</w:t>
-        </w:r>
-        <w:proofErr w:type="spellEnd"/>
+          <w:t>github.com/stocyr/LaserChess/tree/master/src</w:t>
+        </w:r>
       </w:hyperlink>
       <w:r>
         <w:rPr>
@@ -5452,21 +5050,12 @@
         </w:rPr>
         <w:t xml:space="preserve">bar. Zuerst klickt man auf den Namen des gewünschten Files, dann auf den Button </w:t>
       </w:r>
-      <w:proofErr w:type="spellStart"/>
       <w:r>
         <w:rPr>
           <w:rFonts w:ascii="Courier New" w:hAnsi="Courier New" w:cs="Courier New"/>
           <w:b/>
         </w:rPr>
-        <w:t>Blame</w:t>
-      </w:r>
-      <w:proofErr w:type="spellEnd"/>
-      <w:r>
-        <w:rPr>
-          <w:rFonts w:ascii="Courier New" w:hAnsi="Courier New" w:cs="Courier New"/>
-          <w:b/>
-        </w:rPr>
-        <w:t xml:space="preserve"> </w:t>
+        <w:t xml:space="preserve">Blame </w:t>
       </w:r>
       <w:r>
         <w:rPr>
@@ -5543,15 +5132,7 @@
         </w:rPr>
       </w:pPr>
       <w:r>
-        <w:t>Abbildung 5: File-</w:t>
-      </w:r>
-      <w:proofErr w:type="spellStart"/>
-      <w:r>
-        <w:t>History</w:t>
-      </w:r>
-      <w:proofErr w:type="spellEnd"/>
-      <w:r>
-        <w:t xml:space="preserve"> auf GitHub.com</w:t>
+        <w:t>Abbildung 5: File-History auf GitHub.com</w:t>
       </w:r>
     </w:p>
     <w:p>
@@ -5560,7 +5141,7 @@
       </w:pPr>
       <w:bookmarkStart w:id="31" w:name="_Toc328334647"/>
       <w:r>
-        <w:t>Zeitplan:</w:t>
+        <w:t>Zeitplan</w:t>
       </w:r>
       <w:bookmarkEnd w:id="31"/>
     </w:p>
@@ -5574,21 +5155,19 @@
         <w:rPr>
           <w:rFonts w:cstheme="minorHAnsi"/>
         </w:rPr>
-        <w:t xml:space="preserve">Der nach dem Pflichtenheft erstellte </w:t>
-      </w:r>
-      <w:r>
-        <w:rPr>
-          <w:rFonts w:cstheme="minorHAnsi"/>
-          <w:color w:val="FF0000"/>
-        </w:rPr>
-        <w:t>Zeitplan</w:t>
-      </w:r>
-      <w:r>
-        <w:rPr>
-          <w:rFonts w:cstheme="minorHAnsi"/>
-          <w:color w:val="FF0000"/>
-        </w:rPr>
-        <w:t xml:space="preserve"> (Anhang 1</w:t>
+        <w:t xml:space="preserve">Der nach dem Pflichtenheft </w:t>
+      </w:r>
+      <w:r>
+        <w:rPr>
+          <w:rFonts w:cstheme="minorHAnsi"/>
+        </w:rPr>
+        <w:t>erstellte Zeitplan</w:t>
+      </w:r>
+      <w:r>
+        <w:rPr>
+          <w:rFonts w:cstheme="minorHAnsi"/>
+        </w:rPr>
+        <w:t xml:space="preserve"> (im Anhang</w:t>
       </w:r>
       <w:r>
         <w:rPr>
@@ -5697,67 +5276,6 @@
           <w:rFonts w:cstheme="minorHAnsi"/>
         </w:rPr>
         <w:t>m Zeitplan nicht mehr vermerkt.</w:t>
-      </w:r>
-    </w:p>
-    <w:p>
-      <w:pPr>
-        <w:rPr>
-          <w:rFonts w:cstheme="minorHAnsi"/>
-        </w:rPr>
-      </w:pPr>
-    </w:p>
-    <w:p>
-      <w:pPr>
-        <w:rPr>
-          <w:rFonts w:cstheme="minorHAnsi"/>
-          <w:color w:val="FF0000"/>
-        </w:rPr>
-      </w:pPr>
-      <w:r>
-        <w:rPr>
-          <w:rFonts w:cstheme="minorHAnsi"/>
-          <w:color w:val="FF0000"/>
-        </w:rPr>
-        <w:t>Noch was?</w:t>
-      </w:r>
-      <w:r>
-        <w:rPr>
-          <w:rFonts w:cstheme="minorHAnsi"/>
-          <w:color w:val="FF0000"/>
-        </w:rPr>
-        <w:t xml:space="preserve"> </w:t>
-      </w:r>
-      <w:proofErr w:type="spellStart"/>
-      <w:r>
-        <w:rPr>
-          <w:rFonts w:cstheme="minorHAnsi"/>
-          <w:color w:val="FF0000"/>
-        </w:rPr>
-        <w:t>Struktogramm</w:t>
-      </w:r>
-      <w:proofErr w:type="spellEnd"/>
-      <w:r>
-        <w:rPr>
-          <w:rFonts w:cstheme="minorHAnsi"/>
-          <w:color w:val="FF0000"/>
-        </w:rPr>
-        <w:t>/</w:t>
-      </w:r>
-      <w:proofErr w:type="spellStart"/>
-      <w:r>
-        <w:rPr>
-          <w:rFonts w:cstheme="minorHAnsi"/>
-          <w:color w:val="FF0000"/>
-        </w:rPr>
-        <w:t>flowchart</w:t>
-      </w:r>
-      <w:proofErr w:type="spellEnd"/>
-      <w:r>
-        <w:rPr>
-          <w:rFonts w:cstheme="minorHAnsi"/>
-          <w:color w:val="FF0000"/>
-        </w:rPr>
-        <w:t>?</w:t>
       </w:r>
     </w:p>
     <w:p>
@@ -5838,15 +5356,7 @@
         <w:t xml:space="preserve"> </w:t>
       </w:r>
       <w:r>
-        <w:t xml:space="preserve">sondern direkt mit </w:t>
-      </w:r>
-      <w:proofErr w:type="spellStart"/>
-      <w:r>
-        <w:t>Eclipse</w:t>
-      </w:r>
-      <w:proofErr w:type="spellEnd"/>
-      <w:r>
-        <w:t xml:space="preserve">, </w:t>
+        <w:t xml:space="preserve">sondern direkt mit Eclipse, </w:t>
       </w:r>
       <w:r>
         <w:t>folgt ein</w:t>
@@ -5943,39 +5453,14 @@
         <w:tab/>
       </w:r>
       <w:r>
-        <w:t xml:space="preserve">Öffnet nach Eingabe der gewünschten </w:t>
-      </w:r>
-      <w:proofErr w:type="spellStart"/>
-      <w:r>
-        <w:t>Map</w:t>
-      </w:r>
-      <w:proofErr w:type="spellEnd"/>
-      <w:r>
-        <w:t xml:space="preserve">-Datei (z.B. Aufstellung2.map) eine vordefinierte Spielaufstellung. Diese </w:t>
-      </w:r>
-      <w:proofErr w:type="spellStart"/>
-      <w:r>
-        <w:t>Map</w:t>
-      </w:r>
-      <w:proofErr w:type="spellEnd"/>
-      <w:r>
-        <w:t xml:space="preserve">-Datei muss im Ordner </w:t>
-      </w:r>
-      <w:proofErr w:type="spellStart"/>
+        <w:t xml:space="preserve">Öffnet nach Eingabe der gewünschten Map-Datei (z.B. Aufstellung2.map) eine vordefinierte Spielaufstellung. Diese Map-Datei muss im Ordner </w:t>
+      </w:r>
       <w:r>
         <w:rPr>
           <w:rFonts w:ascii="Courier New" w:hAnsi="Courier New" w:cs="Courier New"/>
           <w:b/>
         </w:rPr>
-        <w:t>maps</w:t>
-      </w:r>
-      <w:proofErr w:type="spellEnd"/>
-      <w:r>
-        <w:rPr>
-          <w:rFonts w:ascii="Courier New" w:hAnsi="Courier New" w:cs="Courier New"/>
-          <w:b/>
-        </w:rPr>
-        <w:t>/</w:t>
+        <w:t>maps/</w:t>
       </w:r>
       <w:r>
         <w:t xml:space="preserve"> </w:t>
@@ -6075,7 +5560,7 @@
                     <a:blip r:embed="rId40" cstate="print">
                       <a:extLst>
                         <a:ext uri="{28A0092B-C50C-407E-A947-70E740481C1C}">
-                          <a14:useLocalDpi xmlns:a14="http://schemas.microsoft.com/office/drawing/2010/main" xmlns:wps="http://schemas.microsoft.com/office/word/2010/wordprocessingShape" xmlns:wpi="http://schemas.microsoft.com/office/word/2010/wordprocessingInk" xmlns:wpg="http://schemas.microsoft.com/office/word/2010/wordprocessingGroup" xmlns:w14="http://schemas.microsoft.com/office/word/2010/wordml" xmlns:w="http://schemas.openxmlformats.org/wordprocessingml/2006/main" xmlns:w10="urn:schemas-microsoft-com:office:word" xmlns:wp14="http://schemas.microsoft.com/office/word/2010/wordprocessingDrawing" xmlns:v="urn:schemas-microsoft-com:vml" xmlns:o="urn:schemas-microsoft-com:office:office" xmlns:mc="http://schemas.openxmlformats.org/markup-compatibility/2006" xmlns:wpc="http://schemas.microsoft.com/office/word/2010/wordprocessingCanvas" xmlns="" val="0"/>
+                          <a14:useLocalDpi xmlns="" xmlns:wpc="http://schemas.microsoft.com/office/word/2010/wordprocessingCanvas" xmlns:mc="http://schemas.openxmlformats.org/markup-compatibility/2006" xmlns:o="urn:schemas-microsoft-com:office:office" xmlns:v="urn:schemas-microsoft-com:vml" xmlns:wp14="http://schemas.microsoft.com/office/word/2010/wordprocessingDrawing" xmlns:w10="urn:schemas-microsoft-com:office:word" xmlns:w="http://schemas.openxmlformats.org/wordprocessingml/2006/main" xmlns:w14="http://schemas.microsoft.com/office/word/2010/wordml" xmlns:wpg="http://schemas.microsoft.com/office/word/2010/wordprocessingGroup" xmlns:wpi="http://schemas.microsoft.com/office/word/2010/wordprocessingInk" xmlns:wps="http://schemas.microsoft.com/office/word/2010/wordprocessingShape" xmlns:a14="http://schemas.microsoft.com/office/drawing/2010/main" val="0"/>
                         </a:ext>
                       </a:extLst>
                     </a:blip>
@@ -6345,7 +5830,7 @@
                     <a:blip r:embed="rId41" cstate="print">
                       <a:extLst>
                         <a:ext uri="{28A0092B-C50C-407E-A947-70E740481C1C}">
-                          <a14:useLocalDpi xmlns:a14="http://schemas.microsoft.com/office/drawing/2010/main" xmlns:wps="http://schemas.microsoft.com/office/word/2010/wordprocessingShape" xmlns:wpi="http://schemas.microsoft.com/office/word/2010/wordprocessingInk" xmlns:wpg="http://schemas.microsoft.com/office/word/2010/wordprocessingGroup" xmlns:w14="http://schemas.microsoft.com/office/word/2010/wordml" xmlns:w="http://schemas.openxmlformats.org/wordprocessingml/2006/main" xmlns:w10="urn:schemas-microsoft-com:office:word" xmlns:wp14="http://schemas.microsoft.com/office/word/2010/wordprocessingDrawing" xmlns:v="urn:schemas-microsoft-com:vml" xmlns:o="urn:schemas-microsoft-com:office:office" xmlns:mc="http://schemas.openxmlformats.org/markup-compatibility/2006" xmlns:wpc="http://schemas.microsoft.com/office/word/2010/wordprocessingCanvas" xmlns="" val="0"/>
+                          <a14:useLocalDpi xmlns="" xmlns:wpc="http://schemas.microsoft.com/office/word/2010/wordprocessingCanvas" xmlns:mc="http://schemas.openxmlformats.org/markup-compatibility/2006" xmlns:o="urn:schemas-microsoft-com:office:office" xmlns:v="urn:schemas-microsoft-com:vml" xmlns:wp14="http://schemas.microsoft.com/office/word/2010/wordprocessingDrawing" xmlns:w10="urn:schemas-microsoft-com:office:word" xmlns:w="http://schemas.openxmlformats.org/wordprocessingml/2006/main" xmlns:w14="http://schemas.microsoft.com/office/word/2010/wordml" xmlns:wpg="http://schemas.microsoft.com/office/word/2010/wordprocessingGroup" xmlns:wpi="http://schemas.microsoft.com/office/word/2010/wordprocessingInk" xmlns:wps="http://schemas.microsoft.com/office/word/2010/wordprocessingShape" xmlns:a14="http://schemas.microsoft.com/office/drawing/2010/main" val="0"/>
                         </a:ext>
                       </a:extLst>
                     </a:blip>
@@ -6489,32 +5974,16 @@
         <w:t xml:space="preserve"> aber </w:t>
       </w:r>
       <w:r>
-        <w:t xml:space="preserve">mit dem </w:t>
-      </w:r>
-      <w:proofErr w:type="spellStart"/>
-      <w:r>
-        <w:t>Maus</w:t>
-      </w:r>
-      <w:r>
-        <w:t>rad</w:t>
-      </w:r>
-      <w:proofErr w:type="spellEnd"/>
-      <w:r>
-        <w:t xml:space="preserve"> nach oben, so dreht sich eine drehbare</w:t>
+        <w:t>mit dem Maus</w:t>
+      </w:r>
+      <w:r>
+        <w:t>rad nach oben, so dreht sich eine drehbare</w:t>
       </w:r>
       <w:r>
         <w:t xml:space="preserve"> Figur um 90° gegen den Uhrzeigersinn. </w:t>
       </w:r>
       <w:r>
-        <w:t xml:space="preserve">Dreht man das </w:t>
-      </w:r>
-      <w:proofErr w:type="spellStart"/>
-      <w:r>
-        <w:t>Mausrad</w:t>
-      </w:r>
-      <w:proofErr w:type="spellEnd"/>
-      <w:r>
-        <w:t xml:space="preserve"> nach unten, </w:t>
+        <w:t xml:space="preserve">Dreht man das Mausrad nach unten, </w:t>
       </w:r>
       <w:r>
         <w:t>er</w:t>
@@ -6579,7 +6048,7 @@
         <w:drawing>
           <wp:inline distT="0" distB="0" distL="0" distR="0">
             <wp:extent cx="2876550" cy="2876550"/>
-            <wp:effectExtent l="0" t="0" r="0" b="0"/>
+            <wp:effectExtent l="19050" t="0" r="0" b="0"/>
             <wp:docPr id="8" name="Grafik 8" descr="C:\Users\Jascha\myCarmeWorkspace\LaserChess\docs\img\Fokusfelder.PNG"/>
             <wp:cNvGraphicFramePr>
               <a:graphicFrameLocks xmlns:a="http://schemas.openxmlformats.org/drawingml/2006/main" noChangeAspect="1"/>
@@ -6594,14 +6063,7 @@
                     </pic:cNvPicPr>
                   </pic:nvPicPr>
                   <pic:blipFill>
-                    <a:blip r:embed="rId42" cstate="print">
-                      <a:extLst>
-                        <a:ext uri="{28A0092B-C50C-407E-A947-70E740481C1C}">
-                          <a14:useLocalDpi xmlns:a14="http://schemas.microsoft.com/office/drawing/2010/main" xmlns:wps="http://schemas.microsoft.com/office/word/2010/wordprocessingShape" xmlns:wpi="http://schemas.microsoft.com/office/word/2010/wordprocessingInk" xmlns:wpg="http://schemas.microsoft.com/office/word/2010/wordprocessingGroup" xmlns:w14="http://schemas.microsoft.com/office/word/2010/wordml" xmlns:w="http://schemas.openxmlformats.org/wordprocessingml/2006/main" xmlns:w10="urn:schemas-microsoft-com:office:word" xmlns:wp14="http://schemas.microsoft.com/office/word/2010/wordprocessingDrawing" xmlns:v="urn:schemas-microsoft-com:vml" xmlns:o="urn:schemas-microsoft-com:office:office" xmlns:mc="http://schemas.openxmlformats.org/markup-compatibility/2006" xmlns:wpc="http://schemas.microsoft.com/office/word/2010/wordprocessingCanvas" xmlns="" val="0"/>
-                        </a:ext>
-                      </a:extLst>
-                    </a:blip>
-                    <a:srcRect/>
+                    <a:blip r:embed="rId42" cstate="print"/>
                     <a:stretch>
                       <a:fillRect/>
                     </a:stretch>
@@ -6637,7 +6099,16 @@
         <w:t>8</w:t>
       </w:r>
       <w:r>
-        <w:t>: Fokusfelder</w:t>
+        <w:t xml:space="preserve">: </w:t>
+      </w:r>
+      <w:r>
+        <w:t xml:space="preserve">die grünen </w:t>
+      </w:r>
+      <w:r>
+        <w:t>Fokusfelder</w:t>
+      </w:r>
+      <w:r>
+        <w:t xml:space="preserve"> einer blauen Spielfigur</w:t>
       </w:r>
     </w:p>
     <w:p>
@@ -6806,15 +6277,7 @@
     </w:p>
     <w:p>
       <w:r>
-        <w:t xml:space="preserve">Zuerst werden die Figuren mit einem Klick der linken Maustaste auf dem gewünschten Feld platziert und dann mittels </w:t>
-      </w:r>
-      <w:proofErr w:type="spellStart"/>
-      <w:r>
-        <w:t>Mausrad</w:t>
-      </w:r>
-      <w:proofErr w:type="spellEnd"/>
-      <w:r>
-        <w:t xml:space="preserve"> in die richtige Richtung gedreht</w:t>
+        <w:t>Zuerst werden die Figuren mit einem Klick der linken Maustaste auf dem gewünschten Feld platziert und dann mittels Mausrad in die richtige Richtung gedreht</w:t>
       </w:r>
       <w:r>
         <w:t xml:space="preserve">. Schliesslich bestätigt man </w:t>
@@ -7033,15 +6496,7 @@
         <w:t>wieder mit dem dritten Modus (Op</w:t>
       </w:r>
       <w:r>
-        <w:t xml:space="preserve">en </w:t>
-      </w:r>
-      <w:proofErr w:type="spellStart"/>
-      <w:r>
-        <w:t>Existing</w:t>
-      </w:r>
-      <w:proofErr w:type="spellEnd"/>
-      <w:r>
-        <w:t>) geöffnet werden.</w:t>
+        <w:t>en Existing) geöffnet werden.</w:t>
       </w:r>
     </w:p>
     <w:p>
@@ -7141,37 +6596,13 @@
     </w:p>
     <w:p>
       <w:r>
-        <w:t>Im Unterordner “</w:t>
-      </w:r>
-      <w:proofErr w:type="spellStart"/>
-      <w:r>
-        <w:t>maps</w:t>
-      </w:r>
-      <w:proofErr w:type="spellEnd"/>
-      <w:r>
-        <w:t xml:space="preserve">“ gespeicherte Aufstellungen können mit dem dritten Mode und anschliessender Eingabe des Dateinamens geöffnet werden. Da nur </w:t>
-      </w:r>
-      <w:proofErr w:type="spellStart"/>
-      <w:r>
-        <w:t>Map</w:t>
-      </w:r>
-      <w:proofErr w:type="spellEnd"/>
-      <w:r>
-        <w:t xml:space="preserve">-Dateien in diesem Ordner gewählt werden können, </w:t>
+        <w:t xml:space="preserve">Im Unterordner “maps“ gespeicherte Aufstellungen können mit dem dritten Mode und anschliessender Eingabe des Dateinamens geöffnet werden. Da nur Map-Dateien in diesem Ordner gewählt werden können, </w:t>
       </w:r>
       <w:r>
         <w:t>darf</w:t>
       </w:r>
       <w:r>
-        <w:t xml:space="preserve"> der Dateipfad nicht eingegeben werden. Die Eingabe ist nicht </w:t>
-      </w:r>
-      <w:proofErr w:type="spellStart"/>
-      <w:r>
-        <w:t>case</w:t>
-      </w:r>
-      <w:proofErr w:type="spellEnd"/>
-      <w:r>
-        <w:t xml:space="preserve"> sensitive und die Date</w:t>
+        <w:t xml:space="preserve"> der Dateipfad nicht eingegeben werden. Die Eingabe ist nicht case sensitive und die Date</w:t>
       </w:r>
       <w:r>
         <w:t>i</w:t>
@@ -7180,46 +6611,14 @@
         <w:t>endung</w:t>
       </w:r>
       <w:r>
-        <w:t xml:space="preserve"> ‘.</w:t>
-      </w:r>
-      <w:proofErr w:type="spellStart"/>
-      <w:r>
-        <w:t>map</w:t>
-      </w:r>
-      <w:proofErr w:type="spellEnd"/>
-      <w:r>
-        <w:t>‘ optional.</w:t>
+        <w:t xml:space="preserve"> ‘.map‘ optional.</w:t>
       </w:r>
     </w:p>
     <w:p/>
     <w:p>
       <w:r>
         <w:lastRenderedPageBreak/>
-        <w:t xml:space="preserve">Besteht der Wunsch eine </w:t>
-      </w:r>
-      <w:proofErr w:type="spellStart"/>
-      <w:r>
-        <w:t>Map</w:t>
-      </w:r>
-      <w:proofErr w:type="spellEnd"/>
-      <w:r>
-        <w:t>-Datei ausserhalb des "</w:t>
-      </w:r>
-      <w:proofErr w:type="spellStart"/>
-      <w:r>
-        <w:t>maps</w:t>
-      </w:r>
-      <w:proofErr w:type="spellEnd"/>
-      <w:r>
-        <w:t xml:space="preserve">"-Ordners zu öffnen, so kann dies direkt aus dem Explorer gemacht werden. Mit einem Doppelklick auf eine </w:t>
-      </w:r>
-      <w:proofErr w:type="spellStart"/>
-      <w:r>
-        <w:t>Map</w:t>
-      </w:r>
-      <w:proofErr w:type="spellEnd"/>
-      <w:r>
-        <w:t xml:space="preserve">-Datei erscheint </w:t>
+        <w:t xml:space="preserve">Besteht der Wunsch eine Map-Datei ausserhalb des "maps"-Ordners zu öffnen, so kann dies direkt aus dem Explorer gemacht werden. Mit einem Doppelklick auf eine Map-Datei erscheint </w:t>
       </w:r>
       <w:r>
         <w:t>zuerst</w:t>
@@ -7249,15 +6648,7 @@
         <w:t>u</w:t>
       </w:r>
       <w:r>
-        <w:t xml:space="preserve">chen..." die Datei "LaserChess.exe" an ihrem Speicherort wählen. Bei fehlerfreier </w:t>
-      </w:r>
-      <w:proofErr w:type="spellStart"/>
-      <w:r>
-        <w:t>Map</w:t>
-      </w:r>
-      <w:proofErr w:type="spellEnd"/>
-      <w:r>
-        <w:t>-</w:t>
+        <w:t>chen..." die Datei "LaserChess.exe" an ihrem Speicherort wählen. Bei fehlerfreier Map-</w:t>
       </w:r>
       <w:r>
         <w:t>D</w:t>
@@ -7277,20 +6668,13 @@
         <w:pStyle w:val="berschrift2"/>
       </w:pPr>
       <w:bookmarkStart w:id="42" w:name="_Toc328334654"/>
-      <w:proofErr w:type="spellStart"/>
-      <w:r>
-        <w:t>Easter</w:t>
-      </w:r>
-      <w:proofErr w:type="spellEnd"/>
-      <w:r>
-        <w:t xml:space="preserve"> </w:t>
-      </w:r>
-      <w:proofErr w:type="spellStart"/>
+      <w:r>
+        <w:t xml:space="preserve">Easter </w:t>
+      </w:r>
       <w:r>
         <w:t>Eggs</w:t>
       </w:r>
       <w:bookmarkEnd w:id="42"/>
-      <w:proofErr w:type="spellEnd"/>
     </w:p>
     <w:p>
       <w:r>
@@ -7350,23 +6734,7 @@
         <w:t>ment</w:t>
       </w:r>
       <w:r>
-        <w:t xml:space="preserve"> zu finden… </w:t>
-      </w:r>
-      <w:proofErr w:type="spellStart"/>
-      <w:r>
-        <w:t>Have</w:t>
-      </w:r>
-      <w:proofErr w:type="spellEnd"/>
-      <w:r>
-        <w:t xml:space="preserve"> </w:t>
-      </w:r>
-      <w:proofErr w:type="spellStart"/>
-      <w:r>
-        <w:t>fun</w:t>
-      </w:r>
-      <w:proofErr w:type="spellEnd"/>
-      <w:r>
-        <w:t>!</w:t>
+        <w:t xml:space="preserve"> zu finden… Have fun!</w:t>
       </w:r>
     </w:p>
     <w:p/>
@@ -7558,35 +6926,7 @@
         <w:rPr>
           <w:rFonts w:cstheme="minorHAnsi"/>
         </w:rPr>
-        <w:t xml:space="preserve">Zum Schluss hoffen wir, dass wir beim Leser mit dem Erwähnen von </w:t>
-      </w:r>
-      <w:proofErr w:type="spellStart"/>
-      <w:r>
-        <w:rPr>
-          <w:rFonts w:cstheme="minorHAnsi"/>
-        </w:rPr>
-        <w:t>Easter</w:t>
-      </w:r>
-      <w:proofErr w:type="spellEnd"/>
-      <w:r>
-        <w:rPr>
-          <w:rFonts w:cstheme="minorHAnsi"/>
-        </w:rPr>
-        <w:t xml:space="preserve"> </w:t>
-      </w:r>
-      <w:proofErr w:type="spellStart"/>
-      <w:r>
-        <w:rPr>
-          <w:rFonts w:cstheme="minorHAnsi"/>
-        </w:rPr>
-        <w:t>Eggs</w:t>
-      </w:r>
-      <w:proofErr w:type="spellEnd"/>
-      <w:r>
-        <w:rPr>
-          <w:rFonts w:cstheme="minorHAnsi"/>
-        </w:rPr>
-        <w:t xml:space="preserve"> den Appetit </w:t>
+        <w:t xml:space="preserve">Zum Schluss hoffen wir, dass wir beim Leser mit dem Erwähnen von Easter Eggs den Appetit </w:t>
       </w:r>
       <w:r>
         <w:rPr>
@@ -7712,11 +7052,9 @@
           <w:numId w:val="41"/>
         </w:numPr>
       </w:pPr>
-      <w:proofErr w:type="spellStart"/>
       <w:r>
         <w:t>Styleguideline</w:t>
       </w:r>
-      <w:proofErr w:type="spellEnd"/>
     </w:p>
     <w:p>
       <w:pPr>
@@ -8027,7 +7365,7 @@
                   <a:blip r:embed="rId1">
                     <a:extLst>
                       <a:ext uri="{28A0092B-C50C-407E-A947-70E740481C1C}">
-                        <a14:useLocalDpi xmlns:a14="http://schemas.microsoft.com/office/drawing/2010/main" xmlns:wps="http://schemas.microsoft.com/office/word/2010/wordprocessingShape" xmlns:wpi="http://schemas.microsoft.com/office/word/2010/wordprocessingInk" xmlns:wpg="http://schemas.microsoft.com/office/word/2010/wordprocessingGroup" xmlns:w14="http://schemas.microsoft.com/office/word/2010/wordml" xmlns:w="http://schemas.openxmlformats.org/wordprocessingml/2006/main" xmlns:w10="urn:schemas-microsoft-com:office:word" xmlns:wp14="http://schemas.microsoft.com/office/word/2010/wordprocessingDrawing" xmlns:v="urn:schemas-microsoft-com:vml" xmlns:o="urn:schemas-microsoft-com:office:office" xmlns:mc="http://schemas.openxmlformats.org/markup-compatibility/2006" xmlns:wpc="http://schemas.microsoft.com/office/word/2010/wordprocessingCanvas" xmlns="" val="0"/>
+                        <a14:useLocalDpi xmlns="" xmlns:wpc="http://schemas.microsoft.com/office/word/2010/wordprocessingCanvas" xmlns:mc="http://schemas.openxmlformats.org/markup-compatibility/2006" xmlns:o="urn:schemas-microsoft-com:office:office" xmlns:v="urn:schemas-microsoft-com:vml" xmlns:wp14="http://schemas.microsoft.com/office/word/2010/wordprocessingDrawing" xmlns:w10="urn:schemas-microsoft-com:office:word" xmlns:w="http://schemas.openxmlformats.org/wordprocessingml/2006/main" xmlns:w14="http://schemas.microsoft.com/office/word/2010/wordml" xmlns:wpg="http://schemas.microsoft.com/office/word/2010/wordprocessingGroup" xmlns:wpi="http://schemas.microsoft.com/office/word/2010/wordprocessingInk" xmlns:wps="http://schemas.microsoft.com/office/word/2010/wordprocessingShape" xmlns:a14="http://schemas.microsoft.com/office/drawing/2010/main" val="0"/>
                       </a:ext>
                     </a:extLst>
                   </a:blip>
@@ -14240,6 +13578,78 @@
 </file>
 
 <file path=customXml/itemProps1.xml><?xml version="1.0" encoding="utf-8"?>
+<ds:datastoreItem xmlns:ds="http://schemas.openxmlformats.org/officeDocument/2006/customXml" ds:itemID="{C930B1D7-7613-44DC-99F1-D6CB7AC24684}">
+  <ds:schemaRefs>
+    <ds:schemaRef ds:uri="http://schemas.openxmlformats.org/officeDocument/2006/bibliography"/>
+  </ds:schemaRefs>
+</ds:datastoreItem>
+</file>
+
+<file path=customXml/itemProps10.xml><?xml version="1.0" encoding="utf-8"?>
+<ds:datastoreItem xmlns:ds="http://schemas.openxmlformats.org/officeDocument/2006/customXml" ds:itemID="{574CF2ED-2A5B-401E-AFC2-FF037D7119F4}">
+  <ds:schemaRefs>
+    <ds:schemaRef ds:uri="http://schemas.openxmlformats.org/officeDocument/2006/bibliography"/>
+  </ds:schemaRefs>
+</ds:datastoreItem>
+</file>
+
+<file path=customXml/itemProps11.xml><?xml version="1.0" encoding="utf-8"?>
+<ds:datastoreItem xmlns:ds="http://schemas.openxmlformats.org/officeDocument/2006/customXml" ds:itemID="{70F172A6-8938-4B23-847E-7BEE61DF2285}">
+  <ds:schemaRefs>
+    <ds:schemaRef ds:uri="http://schemas.openxmlformats.org/officeDocument/2006/bibliography"/>
+  </ds:schemaRefs>
+</ds:datastoreItem>
+</file>
+
+<file path=customXml/itemProps12.xml><?xml version="1.0" encoding="utf-8"?>
+<ds:datastoreItem xmlns:ds="http://schemas.openxmlformats.org/officeDocument/2006/customXml" ds:itemID="{707BA7EF-E141-45CE-B1EA-65C3738F957F}">
+  <ds:schemaRefs>
+    <ds:schemaRef ds:uri="http://schemas.openxmlformats.org/officeDocument/2006/bibliography"/>
+  </ds:schemaRefs>
+</ds:datastoreItem>
+</file>
+
+<file path=customXml/itemProps13.xml><?xml version="1.0" encoding="utf-8"?>
+<ds:datastoreItem xmlns:ds="http://schemas.openxmlformats.org/officeDocument/2006/customXml" ds:itemID="{AAE8AB0F-0654-47FD-806D-3C2DF62E2A4A}">
+  <ds:schemaRefs>
+    <ds:schemaRef ds:uri="http://schemas.openxmlformats.org/officeDocument/2006/bibliography"/>
+  </ds:schemaRefs>
+</ds:datastoreItem>
+</file>
+
+<file path=customXml/itemProps14.xml><?xml version="1.0" encoding="utf-8"?>
+<ds:datastoreItem xmlns:ds="http://schemas.openxmlformats.org/officeDocument/2006/customXml" ds:itemID="{B7A8903C-5513-4189-AD3A-28E57A288114}">
+  <ds:schemaRefs>
+    <ds:schemaRef ds:uri="http://schemas.openxmlformats.org/officeDocument/2006/bibliography"/>
+  </ds:schemaRefs>
+</ds:datastoreItem>
+</file>
+
+<file path=customXml/itemProps15.xml><?xml version="1.0" encoding="utf-8"?>
+<ds:datastoreItem xmlns:ds="http://schemas.openxmlformats.org/officeDocument/2006/customXml" ds:itemID="{D210D84B-551F-4D6E-8529-181AF5C2F7D1}">
+  <ds:schemaRefs>
+    <ds:schemaRef ds:uri="http://schemas.openxmlformats.org/officeDocument/2006/bibliography"/>
+  </ds:schemaRefs>
+</ds:datastoreItem>
+</file>
+
+<file path=customXml/itemProps2.xml><?xml version="1.0" encoding="utf-8"?>
+<ds:datastoreItem xmlns:ds="http://schemas.openxmlformats.org/officeDocument/2006/customXml" ds:itemID="{58E564A3-6D98-4578-8F9A-8AF5B807410B}">
+  <ds:schemaRefs>
+    <ds:schemaRef ds:uri="http://schemas.openxmlformats.org/officeDocument/2006/bibliography"/>
+  </ds:schemaRefs>
+</ds:datastoreItem>
+</file>
+
+<file path=customXml/itemProps3.xml><?xml version="1.0" encoding="utf-8"?>
+<ds:datastoreItem xmlns:ds="http://schemas.openxmlformats.org/officeDocument/2006/customXml" ds:itemID="{5DFB666F-5598-4E03-80AB-8363AC19D6FC}">
+  <ds:schemaRefs>
+    <ds:schemaRef ds:uri="http://schemas.openxmlformats.org/officeDocument/2006/bibliography"/>
+  </ds:schemaRefs>
+</ds:datastoreItem>
+</file>
+
+<file path=customXml/itemProps4.xml><?xml version="1.0" encoding="utf-8"?>
 <ds:datastoreItem xmlns:ds="http://schemas.openxmlformats.org/officeDocument/2006/customXml" ds:itemID="{CED30428-5844-4B8F-B50D-A0476AF2E646}">
   <ds:schemaRefs>
     <ds:schemaRef ds:uri="http://schemas.openxmlformats.org/officeDocument/2006/bibliography"/>
@@ -14247,15 +13657,15 @@
 </ds:datastoreItem>
 </file>
 
-<file path=customXml/itemProps10.xml><?xml version="1.0" encoding="utf-8"?>
-<ds:datastoreItem xmlns:ds="http://schemas.openxmlformats.org/officeDocument/2006/customXml" ds:itemID="{F25FEE76-AD6B-416D-9D0A-76C6D3C11250}">
+<file path=customXml/itemProps5.xml><?xml version="1.0" encoding="utf-8"?>
+<ds:datastoreItem xmlns:ds="http://schemas.openxmlformats.org/officeDocument/2006/customXml" ds:itemID="{F4A8626F-4E74-4EAF-B037-1629926BB354}">
   <ds:schemaRefs>
     <ds:schemaRef ds:uri="http://schemas.openxmlformats.org/officeDocument/2006/bibliography"/>
   </ds:schemaRefs>
 </ds:datastoreItem>
 </file>
 
-<file path=customXml/itemProps11.xml><?xml version="1.0" encoding="utf-8"?>
+<file path=customXml/itemProps6.xml><?xml version="1.0" encoding="utf-8"?>
 <ds:datastoreItem xmlns:ds="http://schemas.openxmlformats.org/officeDocument/2006/customXml" ds:itemID="{3D8FFA96-084F-4038-980E-EB02B85334AF}">
   <ds:schemaRefs>
     <ds:schemaRef ds:uri="http://schemas.openxmlformats.org/officeDocument/2006/bibliography"/>
@@ -14263,31 +13673,15 @@
 </ds:datastoreItem>
 </file>
 
-<file path=customXml/itemProps12.xml><?xml version="1.0" encoding="utf-8"?>
-<ds:datastoreItem xmlns:ds="http://schemas.openxmlformats.org/officeDocument/2006/customXml" ds:itemID="{58E564A3-6D98-4578-8F9A-8AF5B807410B}">
+<file path=customXml/itemProps7.xml><?xml version="1.0" encoding="utf-8"?>
+<ds:datastoreItem xmlns:ds="http://schemas.openxmlformats.org/officeDocument/2006/customXml" ds:itemID="{8A117A99-7F87-44D9-9CA3-4F807CD0BC73}">
   <ds:schemaRefs>
     <ds:schemaRef ds:uri="http://schemas.openxmlformats.org/officeDocument/2006/bibliography"/>
   </ds:schemaRefs>
 </ds:datastoreItem>
 </file>
 
-<file path=customXml/itemProps13.xml><?xml version="1.0" encoding="utf-8"?>
-<ds:datastoreItem xmlns:ds="http://schemas.openxmlformats.org/officeDocument/2006/customXml" ds:itemID="{DE3FB760-9EE1-4EAC-B771-C7CAF970C8FE}">
-  <ds:schemaRefs>
-    <ds:schemaRef ds:uri="http://schemas.openxmlformats.org/officeDocument/2006/bibliography"/>
-  </ds:schemaRefs>
-</ds:datastoreItem>
-</file>
-
-<file path=customXml/itemProps14.xml><?xml version="1.0" encoding="utf-8"?>
-<ds:datastoreItem xmlns:ds="http://schemas.openxmlformats.org/officeDocument/2006/customXml" ds:itemID="{707BA7EF-E141-45CE-B1EA-65C3738F957F}">
-  <ds:schemaRefs>
-    <ds:schemaRef ds:uri="http://schemas.openxmlformats.org/officeDocument/2006/bibliography"/>
-  </ds:schemaRefs>
-</ds:datastoreItem>
-</file>
-
-<file path=customXml/itemProps15.xml><?xml version="1.0" encoding="utf-8"?>
+<file path=customXml/itemProps8.xml><?xml version="1.0" encoding="utf-8"?>
 <ds:datastoreItem xmlns:ds="http://schemas.openxmlformats.org/officeDocument/2006/customXml" ds:itemID="{32BB406B-1FE6-4970-8FCC-C072F76BD1C9}">
   <ds:schemaRefs>
     <ds:schemaRef ds:uri="http://schemas.openxmlformats.org/officeDocument/2006/bibliography"/>
@@ -14295,64 +13689,8 @@
 </ds:datastoreItem>
 </file>
 
-<file path=customXml/itemProps2.xml><?xml version="1.0" encoding="utf-8"?>
-<ds:datastoreItem xmlns:ds="http://schemas.openxmlformats.org/officeDocument/2006/customXml" ds:itemID="{5DFB666F-5598-4E03-80AB-8363AC19D6FC}">
-  <ds:schemaRefs>
-    <ds:schemaRef ds:uri="http://schemas.openxmlformats.org/officeDocument/2006/bibliography"/>
-  </ds:schemaRefs>
-</ds:datastoreItem>
-</file>
-
-<file path=customXml/itemProps3.xml><?xml version="1.0" encoding="utf-8"?>
-<ds:datastoreItem xmlns:ds="http://schemas.openxmlformats.org/officeDocument/2006/customXml" ds:itemID="{62A1C0B4-EDFA-47BD-81E4-0A706ACC52DC}">
-  <ds:schemaRefs>
-    <ds:schemaRef ds:uri="http://schemas.openxmlformats.org/officeDocument/2006/bibliography"/>
-  </ds:schemaRefs>
-</ds:datastoreItem>
-</file>
-
-<file path=customXml/itemProps4.xml><?xml version="1.0" encoding="utf-8"?>
-<ds:datastoreItem xmlns:ds="http://schemas.openxmlformats.org/officeDocument/2006/customXml" ds:itemID="{574CF2ED-2A5B-401E-AFC2-FF037D7119F4}">
-  <ds:schemaRefs>
-    <ds:schemaRef ds:uri="http://schemas.openxmlformats.org/officeDocument/2006/bibliography"/>
-  </ds:schemaRefs>
-</ds:datastoreItem>
-</file>
-
-<file path=customXml/itemProps5.xml><?xml version="1.0" encoding="utf-8"?>
-<ds:datastoreItem xmlns:ds="http://schemas.openxmlformats.org/officeDocument/2006/customXml" ds:itemID="{8A117A99-7F87-44D9-9CA3-4F807CD0BC73}">
-  <ds:schemaRefs>
-    <ds:schemaRef ds:uri="http://schemas.openxmlformats.org/officeDocument/2006/bibliography"/>
-  </ds:schemaRefs>
-</ds:datastoreItem>
-</file>
-
-<file path=customXml/itemProps6.xml><?xml version="1.0" encoding="utf-8"?>
-<ds:datastoreItem xmlns:ds="http://schemas.openxmlformats.org/officeDocument/2006/customXml" ds:itemID="{F4A8626F-4E74-4EAF-B037-1629926BB354}">
-  <ds:schemaRefs>
-    <ds:schemaRef ds:uri="http://schemas.openxmlformats.org/officeDocument/2006/bibliography"/>
-  </ds:schemaRefs>
-</ds:datastoreItem>
-</file>
-
-<file path=customXml/itemProps7.xml><?xml version="1.0" encoding="utf-8"?>
-<ds:datastoreItem xmlns:ds="http://schemas.openxmlformats.org/officeDocument/2006/customXml" ds:itemID="{C930B1D7-7613-44DC-99F1-D6CB7AC24684}">
-  <ds:schemaRefs>
-    <ds:schemaRef ds:uri="http://schemas.openxmlformats.org/officeDocument/2006/bibliography"/>
-  </ds:schemaRefs>
-</ds:datastoreItem>
-</file>
-
-<file path=customXml/itemProps8.xml><?xml version="1.0" encoding="utf-8"?>
-<ds:datastoreItem xmlns:ds="http://schemas.openxmlformats.org/officeDocument/2006/customXml" ds:itemID="{AAE8AB0F-0654-47FD-806D-3C2DF62E2A4A}">
-  <ds:schemaRefs>
-    <ds:schemaRef ds:uri="http://schemas.openxmlformats.org/officeDocument/2006/bibliography"/>
-  </ds:schemaRefs>
-</ds:datastoreItem>
-</file>
-
 <file path=customXml/itemProps9.xml><?xml version="1.0" encoding="utf-8"?>
-<ds:datastoreItem xmlns:ds="http://schemas.openxmlformats.org/officeDocument/2006/customXml" ds:itemID="{70F172A6-8938-4B23-847E-7BEE61DF2285}">
+<ds:datastoreItem xmlns:ds="http://schemas.openxmlformats.org/officeDocument/2006/customXml" ds:itemID="{F25FEE76-AD6B-416D-9D0A-76C6D3C11250}">
   <ds:schemaRefs>
     <ds:schemaRef ds:uri="http://schemas.openxmlformats.org/officeDocument/2006/bibliography"/>
   </ds:schemaRefs>

</xml_diff>